<commit_message>
ODE-138 Documentation - updated user guide
</commit_message>
<xml_diff>
--- a/docs/JPO_ODE_UserGuide.docx
+++ b/docs/JPO_ODE_UserGuide.docx
@@ -1,6 +1,6 @@
 
 <file path=word/document.xml><?xml version="1.0" encoding="utf-8"?>
-<w:document xmlns:wpc="http://schemas.microsoft.com/office/word/2010/wordprocessingCanvas" xmlns:mc="http://schemas.openxmlformats.org/markup-compatibility/2006" xmlns:o="urn:schemas-microsoft-com:office:office" xmlns:r="http://schemas.openxmlformats.org/officeDocument/2006/relationships" xmlns:m="http://schemas.openxmlformats.org/officeDocument/2006/math" xmlns:v="urn:schemas-microsoft-com:vml" xmlns:wp14="http://schemas.microsoft.com/office/word/2010/wordprocessingDrawing" xmlns:wp="http://schemas.openxmlformats.org/drawingml/2006/wordprocessingDrawing" xmlns:w10="urn:schemas-microsoft-com:office:word" xmlns:w="http://schemas.openxmlformats.org/wordprocessingml/2006/main" xmlns:w14="http://schemas.microsoft.com/office/word/2010/wordml" xmlns:w15="http://schemas.microsoft.com/office/word/2012/wordml" xmlns:wpg="http://schemas.microsoft.com/office/word/2010/wordprocessingGroup" xmlns:wpi="http://schemas.microsoft.com/office/word/2010/wordprocessingInk" xmlns:wne="http://schemas.microsoft.com/office/word/2006/wordml" xmlns:wps="http://schemas.microsoft.com/office/word/2010/wordprocessingShape" mc:Ignorable="w14 w15 wp14">
+<w:document xmlns:wpc="http://schemas.microsoft.com/office/word/2010/wordprocessingCanvas" xmlns:mo="http://schemas.microsoft.com/office/mac/office/2008/main" xmlns:mc="http://schemas.openxmlformats.org/markup-compatibility/2006" xmlns:mv="urn:schemas-microsoft-com:mac:vml" xmlns:o="urn:schemas-microsoft-com:office:office" xmlns:r="http://schemas.openxmlformats.org/officeDocument/2006/relationships" xmlns:m="http://schemas.openxmlformats.org/officeDocument/2006/math" xmlns:v="urn:schemas-microsoft-com:vml" xmlns:wp14="http://schemas.microsoft.com/office/word/2010/wordprocessingDrawing" xmlns:wp="http://schemas.openxmlformats.org/drawingml/2006/wordprocessingDrawing" xmlns:w10="urn:schemas-microsoft-com:office:word" xmlns:w="http://schemas.openxmlformats.org/wordprocessingml/2006/main" xmlns:w14="http://schemas.microsoft.com/office/word/2010/wordml" xmlns:w15="http://schemas.microsoft.com/office/word/2012/wordml" xmlns:wpg="http://schemas.microsoft.com/office/word/2010/wordprocessingGroup" xmlns:wpi="http://schemas.microsoft.com/office/word/2010/wordprocessingInk" xmlns:wne="http://schemas.microsoft.com/office/word/2006/wordml" xmlns:wps="http://schemas.microsoft.com/office/word/2010/wordprocessingShape" mc:Ignorable="w14 w15 wp14">
   <w:body>
     <w:p>
       <w:pPr>
@@ -147,7 +147,7 @@
               </wp:anchor>
             </w:drawing>
           </mc:Choice>
-          <mc:Fallback xmlns:mv="urn:schemas-microsoft-com:mac:vml" xmlns:mo="http://schemas.microsoft.com/office/mac/office/2008/main">
+          <mc:Fallback>
             <w:pict>
               <v:line w14:anchorId="10397FC4" id="Straight Connector 18" o:spid="_x0000_s1026" style="position:absolute;z-index:251661312;visibility:visible;mso-wrap-style:square;mso-width-percent:0;mso-height-percent:0;mso-wrap-distance-left:9pt;mso-wrap-distance-top:0;mso-wrap-distance-right:9pt;mso-wrap-distance-bottom:0;mso-position-horizontal:absolute;mso-position-horizontal-relative:page;mso-position-vertical:absolute;mso-position-vertical-relative:page;mso-width-percent:0;mso-height-percent:0;mso-width-relative:margin;mso-height-relative:margin" from="168pt,-.75pt" to="168pt,11in" o:gfxdata="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" strokecolor="#002060" strokeweight="4.5pt">
                 <w10:wrap anchorx="page" anchory="page"/>
@@ -401,7 +401,7 @@
           <w:noProof/>
           <w:color w:val="0070C0"/>
         </w:rPr>
-        <w:t>February 8, 2017</w:t>
+        <w:t>February 10, 2017</w:t>
       </w:r>
       <w:r>
         <w:rPr>
@@ -641,7 +641,7 @@
               </wp:anchor>
             </w:drawing>
           </mc:Choice>
-          <mc:Fallback xmlns:mv="urn:schemas-microsoft-com:mac:vml" xmlns:mo="http://schemas.microsoft.com/office/mac/office/2008/main">
+          <mc:Fallback>
             <w:pict>
               <v:shapetype w14:anchorId="4D7C1305" id="_x0000_t202" coordsize="21600,21600" o:spt="202" path="m0,0l0,21600,21600,21600,21600,0xe">
                 <v:stroke joinstyle="miter"/>
@@ -774,8 +774,6 @@
             <w:t>Contents</w:t>
           </w:r>
         </w:p>
-        <w:bookmarkStart w:id="0" w:name="_GoBack"/>
-        <w:bookmarkEnd w:id="0"/>
         <w:p>
           <w:pPr>
             <w:pStyle w:val="TOC1"/>
@@ -4083,16 +4081,16 @@
           <w:numId w:val="0"/>
         </w:numPr>
       </w:pPr>
-      <w:bookmarkStart w:id="1" w:name="_Toc464836201"/>
-      <w:bookmarkStart w:id="2" w:name="_Toc474349971"/>
+      <w:bookmarkStart w:id="0" w:name="_Toc464836201"/>
+      <w:bookmarkStart w:id="1" w:name="_Toc474349971"/>
       <w:r>
         <w:t>V</w:t>
       </w:r>
       <w:r>
         <w:t>ersion History</w:t>
       </w:r>
+      <w:bookmarkEnd w:id="0"/>
       <w:bookmarkEnd w:id="1"/>
-      <w:bookmarkEnd w:id="2"/>
     </w:p>
     <w:tbl>
       <w:tblPr>
@@ -4558,13 +4556,13 @@
       <w:pPr>
         <w:pStyle w:val="Heading1"/>
       </w:pPr>
-      <w:bookmarkStart w:id="3" w:name="_Toc464836202"/>
-      <w:bookmarkStart w:id="4" w:name="_Toc474349972"/>
+      <w:bookmarkStart w:id="2" w:name="_Toc464836202"/>
+      <w:bookmarkStart w:id="3" w:name="_Toc474349972"/>
       <w:r>
         <w:t>Introduction</w:t>
       </w:r>
+      <w:bookmarkEnd w:id="2"/>
       <w:bookmarkEnd w:id="3"/>
-      <w:bookmarkEnd w:id="4"/>
     </w:p>
     <w:p>
       <w:pPr>
@@ -4620,14 +4618,14 @@
       <w:pPr>
         <w:pStyle w:val="Heading1"/>
       </w:pPr>
-      <w:bookmarkStart w:id="5" w:name="_Toc474349973"/>
+      <w:bookmarkStart w:id="4" w:name="_Toc474349973"/>
       <w:r>
         <w:t xml:space="preserve">Project </w:t>
       </w:r>
       <w:r>
         <w:t>Overview</w:t>
       </w:r>
-      <w:bookmarkEnd w:id="5"/>
+      <w:bookmarkEnd w:id="4"/>
     </w:p>
     <w:p>
       <w:r>
@@ -4745,7 +4743,7 @@
         <w:spacing w:before="240" w:line="259" w:lineRule="auto"/>
         <w:ind w:left="720" w:hanging="720"/>
       </w:pPr>
-      <w:bookmarkStart w:id="6" w:name="_Toc474349974"/>
+      <w:bookmarkStart w:id="5" w:name="_Toc474349974"/>
       <w:r>
         <w:lastRenderedPageBreak/>
         <w:t xml:space="preserve">System </w:t>
@@ -4753,7 +4751,7 @@
       <w:r>
         <w:t>Overview</w:t>
       </w:r>
-      <w:bookmarkEnd w:id="6"/>
+      <w:bookmarkEnd w:id="5"/>
     </w:p>
     <w:p>
       <w:r>
@@ -4808,7 +4806,7 @@
       <w:r>
         <w:fldChar w:fldCharType="separate"/>
       </w:r>
-      <w:ins w:id="7" w:author="Hamid Musavi" w:date="2017-01-17T22:07:00Z">
+      <w:ins w:id="6" w:author="Hamid Musavi" w:date="2017-01-17T22:07:00Z">
         <w:r>
           <w:t xml:space="preserve">Figure </w:t>
         </w:r>
@@ -4892,10 +4890,10 @@
             <v:path o:extrusionok="f" gradientshapeok="t" o:connecttype="rect"/>
             <o:lock v:ext="edit" aspectratio="t"/>
           </v:shapetype>
-          <v:shape id="_x0000_i1025" type="#_x0000_t75" style="width:339.75pt;height:267pt" o:ole="">
+          <v:shape id="_x0000_i1025" type="#_x0000_t75" style="width:340.15pt;height:266.9pt" o:ole="">
             <v:imagedata r:id="rId22" o:title=""/>
           </v:shape>
-          <o:OLEObject Type="Embed" ProgID="Visio.Drawing.15" ShapeID="_x0000_i1025" DrawAspect="Content" ObjectID="_1548091838" r:id="rId23"/>
+          <o:OLEObject Type="Embed" ProgID="Visio.Drawing.15" ShapeID="_x0000_i1025" DrawAspect="Content" ObjectID="_1548223195" r:id="rId23"/>
         </w:object>
       </w:r>
     </w:p>
@@ -4904,37 +4902,24 @@
         <w:pStyle w:val="Caption"/>
         <w:jc w:val="center"/>
       </w:pPr>
-      <w:bookmarkStart w:id="8" w:name="_Ref470259075"/>
-      <w:bookmarkStart w:id="9" w:name="_Ref470259081"/>
+      <w:bookmarkStart w:id="7" w:name="_Ref470259075"/>
+      <w:bookmarkStart w:id="8" w:name="_Ref470259081"/>
       <w:r>
         <w:t xml:space="preserve">Figure </w:t>
       </w:r>
-      <w:r>
-        <w:fldChar w:fldCharType="begin"/>
-      </w:r>
-      <w:r>
-        <w:instrText xml:space="preserve"> SEQ Figure \* ARABIC </w:instrText>
-      </w:r>
-      <w:r>
-        <w:fldChar w:fldCharType="separate"/>
-      </w:r>
-      <w:r>
-        <w:rPr>
-          <w:noProof/>
-        </w:rPr>
-        <w:t>1</w:t>
-      </w:r>
-      <w:r>
-        <w:rPr>
-          <w:noProof/>
-        </w:rPr>
-        <w:fldChar w:fldCharType="end"/>
+      <w:fldSimple w:instr=" SEQ Figure \* ARABIC ">
+        <w:r>
+          <w:rPr>
+            <w:noProof/>
+          </w:rPr>
+          <w:t>1</w:t>
+        </w:r>
+      </w:fldSimple>
+      <w:bookmarkEnd w:id="7"/>
+      <w:r>
+        <w:t xml:space="preserve"> - ODE System Data Producers and Consumers</w:t>
       </w:r>
       <w:bookmarkEnd w:id="8"/>
-      <w:r>
-        <w:t xml:space="preserve"> - ODE System Data Producers and Consumers</w:t>
-      </w:r>
-      <w:bookmarkEnd w:id="9"/>
     </w:p>
     <w:p>
       <w:r>
@@ -4946,13 +4931,13 @@
       <w:pPr>
         <w:pStyle w:val="Heading1"/>
       </w:pPr>
-      <w:bookmarkStart w:id="10" w:name="_Toc462052213"/>
-      <w:bookmarkStart w:id="11" w:name="_Toc474349975"/>
+      <w:bookmarkStart w:id="9" w:name="_Toc462052213"/>
+      <w:bookmarkStart w:id="10" w:name="_Toc474349975"/>
       <w:r>
         <w:t>Audience</w:t>
       </w:r>
+      <w:bookmarkEnd w:id="9"/>
       <w:bookmarkEnd w:id="10"/>
-      <w:bookmarkEnd w:id="11"/>
     </w:p>
     <w:p>
       <w:r>
@@ -4963,13 +4948,13 @@
       <w:pPr>
         <w:pStyle w:val="Heading1"/>
       </w:pPr>
-      <w:bookmarkStart w:id="12" w:name="_Toc462052214"/>
-      <w:bookmarkStart w:id="13" w:name="_Toc474349976"/>
+      <w:bookmarkStart w:id="11" w:name="_Toc462052214"/>
+      <w:bookmarkStart w:id="12" w:name="_Toc474349976"/>
       <w:r>
         <w:t>Glossary</w:t>
       </w:r>
+      <w:bookmarkEnd w:id="11"/>
       <w:bookmarkEnd w:id="12"/>
-      <w:bookmarkEnd w:id="13"/>
     </w:p>
     <w:tbl>
       <w:tblPr>
@@ -5990,31 +5975,31 @@
       <w:pPr>
         <w:pStyle w:val="Heading1"/>
       </w:pPr>
-      <w:bookmarkStart w:id="14" w:name="_Toc462052215"/>
-      <w:bookmarkStart w:id="15" w:name="_Toc474349977"/>
+      <w:bookmarkStart w:id="13" w:name="_Toc462052215"/>
+      <w:bookmarkStart w:id="14" w:name="_Toc474349977"/>
       <w:r>
         <w:t xml:space="preserve">ODE </w:t>
       </w:r>
       <w:r>
         <w:t>DEVELOPMENT ENVIRONMENT</w:t>
       </w:r>
+      <w:bookmarkEnd w:id="13"/>
       <w:bookmarkEnd w:id="14"/>
-      <w:bookmarkEnd w:id="15"/>
     </w:p>
     <w:p>
       <w:pPr>
         <w:pStyle w:val="Heading2"/>
       </w:pPr>
-      <w:bookmarkStart w:id="16" w:name="_Toc462052216"/>
-      <w:bookmarkStart w:id="17" w:name="_Toc474349978"/>
+      <w:bookmarkStart w:id="15" w:name="_Toc462052216"/>
+      <w:bookmarkStart w:id="16" w:name="_Toc474349978"/>
       <w:r>
         <w:t>J</w:t>
       </w:r>
       <w:r>
         <w:t>ava Development Tools</w:t>
       </w:r>
+      <w:bookmarkEnd w:id="15"/>
       <w:bookmarkEnd w:id="16"/>
-      <w:bookmarkEnd w:id="17"/>
     </w:p>
     <w:p>
       <w:r>
@@ -6107,13 +6092,13 @@
       <w:pPr>
         <w:pStyle w:val="Heading2"/>
       </w:pPr>
-      <w:bookmarkStart w:id="18" w:name="_Toc462052217"/>
-      <w:bookmarkStart w:id="19" w:name="_Toc474349979"/>
+      <w:bookmarkStart w:id="17" w:name="_Toc462052217"/>
+      <w:bookmarkStart w:id="18" w:name="_Toc474349979"/>
       <w:r>
         <w:t>Java</w:t>
       </w:r>
+      <w:bookmarkEnd w:id="17"/>
       <w:bookmarkEnd w:id="18"/>
-      <w:bookmarkEnd w:id="19"/>
     </w:p>
     <w:p>
       <w:r>
@@ -6137,13 +6122,13 @@
       <w:pPr>
         <w:pStyle w:val="Heading2"/>
       </w:pPr>
-      <w:bookmarkStart w:id="20" w:name="_Toc462052218"/>
-      <w:bookmarkStart w:id="21" w:name="_Toc474349980"/>
+      <w:bookmarkStart w:id="19" w:name="_Toc462052218"/>
+      <w:bookmarkStart w:id="20" w:name="_Toc474349980"/>
       <w:r>
         <w:t>Eclipse IDE</w:t>
       </w:r>
+      <w:bookmarkEnd w:id="19"/>
       <w:bookmarkEnd w:id="20"/>
-      <w:bookmarkEnd w:id="21"/>
     </w:p>
     <w:p>
       <w:r>
@@ -6172,16 +6157,16 @@
       <w:pPr>
         <w:pStyle w:val="Heading2"/>
       </w:pPr>
-      <w:bookmarkStart w:id="22" w:name="_Toc462052219"/>
-      <w:bookmarkStart w:id="23" w:name="_Toc474349981"/>
+      <w:bookmarkStart w:id="21" w:name="_Toc462052219"/>
+      <w:bookmarkStart w:id="22" w:name="_Toc474349981"/>
       <w:r>
         <w:t>M</w:t>
       </w:r>
       <w:r>
         <w:t>aven</w:t>
       </w:r>
+      <w:bookmarkEnd w:id="21"/>
       <w:bookmarkEnd w:id="22"/>
-      <w:bookmarkEnd w:id="23"/>
     </w:p>
     <w:p>
       <w:r>
@@ -6208,16 +6193,16 @@
       <w:pPr>
         <w:pStyle w:val="Heading2"/>
       </w:pPr>
-      <w:bookmarkStart w:id="24" w:name="_Toc462052236"/>
-      <w:bookmarkStart w:id="25" w:name="_Toc474349982"/>
+      <w:bookmarkStart w:id="23" w:name="_Toc462052236"/>
+      <w:bookmarkStart w:id="24" w:name="_Toc474349982"/>
       <w:r>
         <w:t>Git</w:t>
       </w:r>
       <w:r>
         <w:t xml:space="preserve"> Version Control</w:t>
       </w:r>
+      <w:bookmarkEnd w:id="23"/>
       <w:bookmarkEnd w:id="24"/>
-      <w:bookmarkEnd w:id="25"/>
     </w:p>
     <w:p>
       <w:r>
@@ -6305,8 +6290,8 @@
       <w:pPr>
         <w:pStyle w:val="Heading2"/>
       </w:pPr>
-      <w:bookmarkStart w:id="26" w:name="_Toc462052238"/>
-      <w:bookmarkStart w:id="27" w:name="_Toc474349983"/>
+      <w:bookmarkStart w:id="25" w:name="_Toc462052238"/>
+      <w:bookmarkStart w:id="26" w:name="_Toc474349983"/>
       <w:r>
         <w:t>Build</w:t>
       </w:r>
@@ -6316,14 +6301,14 @@
       <w:r>
         <w:t xml:space="preserve"> </w:t>
       </w:r>
+      <w:bookmarkEnd w:id="25"/>
+      <w:r>
+        <w:t xml:space="preserve">ODE </w:t>
+      </w:r>
+      <w:r>
+        <w:t>Software Artifacts</w:t>
+      </w:r>
       <w:bookmarkEnd w:id="26"/>
-      <w:r>
-        <w:t xml:space="preserve">ODE </w:t>
-      </w:r>
-      <w:r>
-        <w:t>Software Artifacts</w:t>
-      </w:r>
-      <w:bookmarkEnd w:id="27"/>
     </w:p>
     <w:p>
       <w:r>
@@ -6380,14 +6365,14 @@
       <w:pPr>
         <w:pStyle w:val="Heading3"/>
       </w:pPr>
-      <w:bookmarkStart w:id="28" w:name="_Toc474349984"/>
+      <w:bookmarkStart w:id="27" w:name="_Toc474349984"/>
       <w:r>
         <w:t xml:space="preserve">Open-Source </w:t>
       </w:r>
       <w:r>
         <w:t>Repository</w:t>
       </w:r>
-      <w:bookmarkEnd w:id="28"/>
+      <w:bookmarkEnd w:id="27"/>
     </w:p>
     <w:p>
       <w:r>
@@ -6505,14 +6490,14 @@
       <w:pPr>
         <w:pStyle w:val="Heading3"/>
       </w:pPr>
-      <w:bookmarkStart w:id="29" w:name="_Toc474349985"/>
+      <w:bookmarkStart w:id="28" w:name="_Toc474349985"/>
       <w:r>
         <w:t>Pr</w:t>
       </w:r>
       <w:r>
         <w:t>ivate Repository</w:t>
       </w:r>
-      <w:bookmarkEnd w:id="29"/>
+      <w:bookmarkEnd w:id="28"/>
     </w:p>
     <w:p>
       <w:r>
@@ -6549,19 +6534,19 @@
           <w:b/>
         </w:rPr>
       </w:pPr>
-      <w:bookmarkStart w:id="30" w:name="_Toc462052239"/>
-      <w:bookmarkStart w:id="31" w:name="_Ref471486364"/>
-      <w:bookmarkStart w:id="32" w:name="_Ref471486373"/>
-      <w:bookmarkStart w:id="33" w:name="_Toc462052247"/>
+      <w:bookmarkStart w:id="29" w:name="_Toc462052239"/>
+      <w:bookmarkStart w:id="30" w:name="_Ref471486364"/>
+      <w:bookmarkStart w:id="31" w:name="_Ref471486373"/>
+      <w:bookmarkStart w:id="32" w:name="_Toc462052247"/>
       <w:r>
         <w:t xml:space="preserve">ASN.1 </w:t>
       </w:r>
       <w:r>
         <w:t>Java API</w:t>
       </w:r>
+      <w:bookmarkEnd w:id="29"/>
       <w:bookmarkEnd w:id="30"/>
       <w:bookmarkEnd w:id="31"/>
-      <w:bookmarkEnd w:id="32"/>
     </w:p>
     <w:p>
       <w:r>
@@ -6613,7 +6598,7 @@
       <w:pPr>
         <w:pStyle w:val="Heading4"/>
       </w:pPr>
-      <w:bookmarkStart w:id="34" w:name="_Toc462052243"/>
+      <w:bookmarkStart w:id="33" w:name="_Toc462052243"/>
       <w:r>
         <w:t>Build</w:t>
       </w:r>
@@ -6623,7 +6608,7 @@
       <w:r>
         <w:t xml:space="preserve"> Procedure</w:t>
       </w:r>
-      <w:bookmarkEnd w:id="34"/>
+      <w:bookmarkEnd w:id="33"/>
     </w:p>
     <w:p>
       <w:r>
@@ -6637,17 +6622,17 @@
           <w:b/>
         </w:rPr>
       </w:pPr>
-      <w:bookmarkStart w:id="35" w:name="_Toc462052259"/>
-      <w:bookmarkStart w:id="36" w:name="_Toc474349986"/>
-      <w:bookmarkEnd w:id="33"/>
+      <w:bookmarkStart w:id="34" w:name="_Toc462052259"/>
+      <w:bookmarkStart w:id="35" w:name="_Toc474349986"/>
+      <w:bookmarkEnd w:id="32"/>
       <w:r>
         <w:t xml:space="preserve">ODE </w:t>
       </w:r>
+      <w:bookmarkEnd w:id="34"/>
+      <w:r>
+        <w:t>Application Properties</w:t>
+      </w:r>
       <w:bookmarkEnd w:id="35"/>
-      <w:r>
-        <w:t>Application Properties</w:t>
-      </w:r>
-      <w:bookmarkEnd w:id="36"/>
     </w:p>
     <w:p>
       <w:r>
@@ -6784,9 +6769,9 @@
         <w:tblLook w:val="04A0" w:firstRow="1" w:lastRow="0" w:firstColumn="1" w:lastColumn="0" w:noHBand="0" w:noVBand="1"/>
       </w:tblPr>
       <w:tblGrid>
-        <w:gridCol w:w="2858"/>
-        <w:gridCol w:w="2897"/>
-        <w:gridCol w:w="3690"/>
+        <w:gridCol w:w="3665"/>
+        <w:gridCol w:w="2896"/>
+        <w:gridCol w:w="2884"/>
       </w:tblGrid>
       <w:tr>
         <w:trPr>
@@ -6913,6 +6898,12 @@
               </w:rPr>
               <w:t>ode.uploadLocation</w:t>
             </w:r>
+            <w:r>
+              <w:rPr>
+                <w:b w:val="0"/>
+              </w:rPr>
+              <w:t>Root</w:t>
+            </w:r>
           </w:p>
         </w:tc>
         <w:tc>
@@ -6938,6 +6929,109 @@
             </w:pPr>
             <w:r>
               <w:t>Location of the shared directory where ODE monitors for files to ingest.</w:t>
+            </w:r>
+          </w:p>
+        </w:tc>
+      </w:tr>
+      <w:tr>
+        <w:trPr>
+          <w:cnfStyle w:val="000000100000" w:firstRow="0" w:lastRow="0" w:firstColumn="0" w:lastColumn="0" w:oddVBand="0" w:evenVBand="0" w:oddHBand="1" w:evenHBand="0" w:firstRowFirstColumn="0" w:firstRowLastColumn="0" w:lastRowFirstColumn="0" w:lastRowLastColumn="0"/>
+          <w:trHeight w:val="197"/>
+        </w:trPr>
+        <w:tc>
+          <w:tcPr>
+            <w:cnfStyle w:val="001000000000" w:firstRow="0" w:lastRow="0" w:firstColumn="1" w:lastColumn="0" w:oddVBand="0" w:evenVBand="0" w:oddHBand="0" w:evenHBand="0" w:firstRowFirstColumn="0" w:firstRowLastColumn="0" w:lastRowFirstColumn="0" w:lastRowLastColumn="0"/>
+            <w:tcW w:w="2858" w:type="dxa"/>
+          </w:tcPr>
+          <w:p>
+            <w:r>
+              <w:rPr>
+                <w:b w:val="0"/>
+              </w:rPr>
+              <w:t>ode.uploadLocation</w:t>
+            </w:r>
+            <w:r>
+              <w:rPr>
+                <w:b w:val="0"/>
+              </w:rPr>
+              <w:t>Bsm</w:t>
+            </w:r>
+          </w:p>
+        </w:tc>
+        <w:tc>
+          <w:tcPr>
+            <w:tcW w:w="2897" w:type="dxa"/>
+          </w:tcPr>
+          <w:p>
+            <w:pPr>
+              <w:cnfStyle w:val="000000100000" w:firstRow="0" w:lastRow="0" w:firstColumn="0" w:lastColumn="0" w:oddVBand="0" w:evenVBand="0" w:oddHBand="1" w:evenHBand="0" w:firstRowFirstColumn="0" w:firstRowLastColumn="0" w:lastRowFirstColumn="0" w:lastRowLastColumn="0"/>
+            </w:pPr>
+            <w:r>
+              <w:t>uploads/bsm</w:t>
+            </w:r>
+          </w:p>
+        </w:tc>
+        <w:tc>
+          <w:tcPr>
+            <w:tcW w:w="3690" w:type="dxa"/>
+          </w:tcPr>
+          <w:p>
+            <w:pPr>
+              <w:cnfStyle w:val="000000100000" w:firstRow="0" w:lastRow="0" w:firstColumn="0" w:lastColumn="0" w:oddVBand="0" w:evenVBand="0" w:oddHBand="1" w:evenHBand="0" w:firstRowFirstColumn="0" w:firstRowLastColumn="0" w:lastRowFirstColumn="0" w:lastRowLastColumn="0"/>
+            </w:pPr>
+            <w:r>
+              <w:t>Specific location for BSM files without message-frame header</w:t>
+            </w:r>
+          </w:p>
+        </w:tc>
+      </w:tr>
+      <w:tr>
+        <w:trPr>
+          <w:trHeight w:val="197"/>
+        </w:trPr>
+        <w:tc>
+          <w:tcPr>
+            <w:cnfStyle w:val="001000000000" w:firstRow="0" w:lastRow="0" w:firstColumn="1" w:lastColumn="0" w:oddVBand="0" w:evenVBand="0" w:oddHBand="0" w:evenHBand="0" w:firstRowFirstColumn="0" w:firstRowLastColumn="0" w:lastRowFirstColumn="0" w:lastRowLastColumn="0"/>
+            <w:tcW w:w="2858" w:type="dxa"/>
+          </w:tcPr>
+          <w:p>
+            <w:r>
+              <w:rPr>
+                <w:b w:val="0"/>
+              </w:rPr>
+              <w:t>ode.uploadLocation</w:t>
+            </w:r>
+            <w:r>
+              <w:rPr>
+                <w:b w:val="0"/>
+              </w:rPr>
+              <w:t>MessageFrame</w:t>
+            </w:r>
+          </w:p>
+        </w:tc>
+        <w:tc>
+          <w:tcPr>
+            <w:tcW w:w="2897" w:type="dxa"/>
+          </w:tcPr>
+          <w:p>
+            <w:pPr>
+              <w:cnfStyle w:val="000000000000" w:firstRow="0" w:lastRow="0" w:firstColumn="0" w:lastColumn="0" w:oddVBand="0" w:evenVBand="0" w:oddHBand="0" w:evenHBand="0" w:firstRowFirstColumn="0" w:firstRowLastColumn="0" w:lastRowFirstColumn="0" w:lastRowLastColumn="0"/>
+            </w:pPr>
+            <w:r>
+              <w:t>uploads/messageframe</w:t>
+            </w:r>
+          </w:p>
+        </w:tc>
+        <w:tc>
+          <w:tcPr>
+            <w:tcW w:w="3690" w:type="dxa"/>
+          </w:tcPr>
+          <w:p>
+            <w:pPr>
+              <w:cnfStyle w:val="000000000000" w:firstRow="0" w:lastRow="0" w:firstColumn="0" w:lastColumn="0" w:oddVBand="0" w:evenVBand="0" w:oddHBand="0" w:evenHBand="0" w:firstRowFirstColumn="0" w:firstRowLastColumn="0" w:lastRowFirstColumn="0" w:lastRowLastColumn="0"/>
+            </w:pPr>
+            <w:r>
+              <w:t>Specific location for BSM files with message-frame header</w:t>
             </w:r>
           </w:p>
         </w:tc>
@@ -6948,7 +7042,7 @@
       <w:pPr>
         <w:pStyle w:val="Heading3"/>
       </w:pPr>
-      <w:bookmarkStart w:id="37" w:name="_Toc474349987"/>
+      <w:bookmarkStart w:id="36" w:name="_Toc474349987"/>
       <w:r>
         <w:t>ODE Log</w:t>
       </w:r>
@@ -6958,7 +7052,7 @@
       <w:r>
         <w:t xml:space="preserve"> Properties</w:t>
       </w:r>
-      <w:bookmarkEnd w:id="37"/>
+      <w:bookmarkEnd w:id="36"/>
     </w:p>
     <w:p>
       <w:r>
@@ -7007,6 +7101,7 @@
         </w:sectPr>
       </w:pPr>
       <w:r>
+        <w:lastRenderedPageBreak/>
         <w:t xml:space="preserve">The configuration of the loggers is done via </w:t>
       </w:r>
       <w:r>
@@ -7102,16 +7197,16 @@
       <w:pPr>
         <w:pStyle w:val="Heading1"/>
       </w:pPr>
-      <w:bookmarkStart w:id="38" w:name="_Toc462052285"/>
-      <w:bookmarkStart w:id="39" w:name="_Toc474349988"/>
+      <w:bookmarkStart w:id="37" w:name="_Toc462052285"/>
+      <w:bookmarkStart w:id="38" w:name="_Toc474349988"/>
       <w:r>
         <w:t>ODE</w:t>
       </w:r>
       <w:r>
         <w:t xml:space="preserve"> INTERFACES</w:t>
       </w:r>
+      <w:bookmarkEnd w:id="37"/>
       <w:bookmarkEnd w:id="38"/>
-      <w:bookmarkEnd w:id="39"/>
     </w:p>
     <w:p>
       <w:r>
@@ -7309,16 +7404,16 @@
       <w:pPr>
         <w:pStyle w:val="Heading2"/>
       </w:pPr>
-      <w:bookmarkStart w:id="40" w:name="_Ref471804194"/>
-      <w:bookmarkStart w:id="41" w:name="_Toc474349989"/>
+      <w:bookmarkStart w:id="39" w:name="_Ref471804194"/>
+      <w:bookmarkStart w:id="40" w:name="_Toc474349989"/>
       <w:r>
         <w:t>File Co</w:t>
       </w:r>
       <w:r>
         <w:t>py Data Deposit</w:t>
       </w:r>
+      <w:bookmarkEnd w:id="39"/>
       <w:bookmarkEnd w:id="40"/>
-      <w:bookmarkEnd w:id="41"/>
     </w:p>
     <w:p>
       <w:r>
@@ -7326,8 +7421,8 @@
       </w:r>
     </w:p>
     <w:p>
-      <w:bookmarkStart w:id="42" w:name="_Toc462052286"/>
-      <w:bookmarkStart w:id="43" w:name="_Ref471803834"/>
+      <w:bookmarkStart w:id="41" w:name="_Toc462052286"/>
+      <w:bookmarkStart w:id="42" w:name="_Ref471803834"/>
       <w:r>
         <w:t xml:space="preserve">Once the ODE processes the received file, it moves it to the “backup” sub-directory under the </w:t>
       </w:r>
@@ -7351,7 +7446,7 @@
       <w:pPr>
         <w:pStyle w:val="Heading2"/>
       </w:pPr>
-      <w:bookmarkStart w:id="44" w:name="_Toc474349990"/>
+      <w:bookmarkStart w:id="43" w:name="_Toc474349990"/>
       <w:r>
         <w:t xml:space="preserve">ODE </w:t>
       </w:r>
@@ -7361,9 +7456,9 @@
       <w:r>
         <w:t xml:space="preserve"> API</w:t>
       </w:r>
+      <w:bookmarkEnd w:id="41"/>
       <w:bookmarkEnd w:id="42"/>
       <w:bookmarkEnd w:id="43"/>
-      <w:bookmarkEnd w:id="44"/>
     </w:p>
     <w:p>
       <w:pPr>
@@ -7589,7 +7684,7 @@
       </w:r>
     </w:p>
     <w:p>
-      <w:bookmarkStart w:id="45" w:name="_Toc462052287"/>
+      <w:bookmarkStart w:id="44" w:name="_Toc462052287"/>
     </w:p>
     <w:p>
       <w:r>
@@ -8573,27 +8668,14 @@
         <w:lastRenderedPageBreak/>
         <w:t xml:space="preserve">Table </w:t>
       </w:r>
-      <w:r>
-        <w:fldChar w:fldCharType="begin"/>
-      </w:r>
-      <w:r>
-        <w:instrText xml:space="preserve"> SEQ Table \* ARABIC </w:instrText>
-      </w:r>
-      <w:r>
-        <w:fldChar w:fldCharType="separate"/>
-      </w:r>
-      <w:r>
-        <w:rPr>
-          <w:noProof/>
-        </w:rPr>
-        <w:t>1</w:t>
-      </w:r>
-      <w:r>
-        <w:rPr>
-          <w:noProof/>
-        </w:rPr>
-        <w:fldChar w:fldCharType="end"/>
-      </w:r>
+      <w:fldSimple w:instr=" SEQ Table \* ARABIC ">
+        <w:r>
+          <w:rPr>
+            <w:noProof/>
+          </w:rPr>
+          <w:t>1</w:t>
+        </w:r>
+      </w:fldSimple>
       <w:r>
         <w:t xml:space="preserve"> - </w:t>
       </w:r>
@@ -8609,15 +8691,15 @@
           <w:b/>
         </w:rPr>
       </w:pPr>
-      <w:bookmarkStart w:id="46" w:name="_Toc474349991"/>
+      <w:bookmarkStart w:id="45" w:name="_Toc474349991"/>
+      <w:bookmarkEnd w:id="44"/>
+      <w:r>
+        <w:t>Get Security Token</w:t>
+      </w:r>
+      <w:r>
+        <w:t xml:space="preserve"> (Future)</w:t>
+      </w:r>
       <w:bookmarkEnd w:id="45"/>
-      <w:r>
-        <w:t>Get Security Token</w:t>
-      </w:r>
-      <w:r>
-        <w:t xml:space="preserve"> (Future)</w:t>
-      </w:r>
-      <w:bookmarkEnd w:id="46"/>
     </w:p>
     <w:p>
       <w:pPr>
@@ -9587,40 +9669,27 @@
       <w:pPr>
         <w:pStyle w:val="Caption"/>
       </w:pPr>
-      <w:bookmarkStart w:id="47" w:name="_Toc441572968"/>
-      <w:bookmarkStart w:id="48" w:name="_Toc456253296"/>
+      <w:bookmarkStart w:id="46" w:name="_Toc441572968"/>
+      <w:bookmarkStart w:id="47" w:name="_Toc456253296"/>
       <w:r>
         <w:t xml:space="preserve">Table </w:t>
       </w:r>
-      <w:r>
-        <w:fldChar w:fldCharType="begin"/>
-      </w:r>
-      <w:r>
-        <w:instrText xml:space="preserve"> SEQ Table \* ARABIC </w:instrText>
-      </w:r>
-      <w:r>
-        <w:fldChar w:fldCharType="separate"/>
-      </w:r>
-      <w:r>
-        <w:rPr>
-          <w:noProof/>
-        </w:rPr>
-        <w:t>2</w:t>
-      </w:r>
-      <w:r>
-        <w:rPr>
-          <w:noProof/>
-        </w:rPr>
-        <w:fldChar w:fldCharType="end"/>
-      </w:r>
+      <w:fldSimple w:instr=" SEQ Table \* ARABIC ">
+        <w:r>
+          <w:rPr>
+            <w:noProof/>
+          </w:rPr>
+          <w:t>2</w:t>
+        </w:r>
+      </w:fldSimple>
       <w:r>
         <w:t xml:space="preserve"> – </w:t>
       </w:r>
       <w:r>
         <w:t>Get Security Token</w:t>
       </w:r>
+      <w:bookmarkEnd w:id="46"/>
       <w:bookmarkEnd w:id="47"/>
-      <w:bookmarkEnd w:id="48"/>
       <w:r>
         <w:t xml:space="preserve"> API</w:t>
       </w:r>
@@ -9746,7 +9815,7 @@
           <w:b/>
         </w:rPr>
       </w:pPr>
-      <w:bookmarkStart w:id="49" w:name="_Toc474349992"/>
+      <w:bookmarkStart w:id="48" w:name="_Toc474349992"/>
       <w:r>
         <w:t>Revoke Security To</w:t>
       </w:r>
@@ -9756,7 +9825,7 @@
       <w:r>
         <w:t xml:space="preserve"> (Future)</w:t>
       </w:r>
-      <w:bookmarkEnd w:id="49"/>
+      <w:bookmarkEnd w:id="48"/>
     </w:p>
     <w:p>
       <w:pPr>
@@ -10742,33 +10811,20 @@
       <w:pPr>
         <w:pStyle w:val="Caption"/>
       </w:pPr>
-      <w:bookmarkStart w:id="50" w:name="_Toc441572969"/>
-      <w:bookmarkStart w:id="51" w:name="_Toc456253297"/>
+      <w:bookmarkStart w:id="49" w:name="_Toc441572969"/>
+      <w:bookmarkStart w:id="50" w:name="_Toc456253297"/>
       <w:r>
         <w:lastRenderedPageBreak/>
         <w:t xml:space="preserve">Table </w:t>
       </w:r>
-      <w:r>
-        <w:fldChar w:fldCharType="begin"/>
-      </w:r>
-      <w:r>
-        <w:instrText xml:space="preserve"> SEQ Table \* ARABIC </w:instrText>
-      </w:r>
-      <w:r>
-        <w:fldChar w:fldCharType="separate"/>
-      </w:r>
-      <w:r>
-        <w:rPr>
-          <w:noProof/>
-        </w:rPr>
-        <w:t>3</w:t>
-      </w:r>
-      <w:r>
-        <w:rPr>
-          <w:noProof/>
-        </w:rPr>
-        <w:fldChar w:fldCharType="end"/>
-      </w:r>
+      <w:fldSimple w:instr=" SEQ Table \* ARABIC ">
+        <w:r>
+          <w:rPr>
+            <w:noProof/>
+          </w:rPr>
+          <w:t>3</w:t>
+        </w:r>
+      </w:fldSimple>
       <w:r>
         <w:t xml:space="preserve"> </w:t>
       </w:r>
@@ -10778,8 +10834,8 @@
       <w:r>
         <w:t xml:space="preserve"> </w:t>
       </w:r>
+      <w:bookmarkEnd w:id="49"/>
       <w:bookmarkEnd w:id="50"/>
-      <w:bookmarkEnd w:id="51"/>
       <w:r>
         <w:t>Revoke a Security Token</w:t>
       </w:r>
@@ -10791,11 +10847,11 @@
       <w:pPr>
         <w:pStyle w:val="Heading3"/>
       </w:pPr>
-      <w:bookmarkStart w:id="52" w:name="_Toc474349993"/>
+      <w:bookmarkStart w:id="51" w:name="_Toc474349993"/>
       <w:r>
         <w:t>Upload BSM File</w:t>
       </w:r>
-      <w:bookmarkEnd w:id="52"/>
+      <w:bookmarkEnd w:id="51"/>
     </w:p>
     <w:p/>
     <w:tbl>
@@ -10846,13 +10902,19 @@
               <w:rPr>
                 <w:rFonts w:ascii="Courier New" w:hAnsi="Courier New" w:cs="Courier New"/>
               </w:rPr>
-              <w:t>b</w:t>
-            </w:r>
-            <w:r>
-              <w:rPr>
-                <w:rFonts w:ascii="Courier New" w:hAnsi="Courier New" w:cs="Courier New"/>
-              </w:rPr>
-              <w:t>sm/file</w:t>
+              <w:t>upload</w:t>
+            </w:r>
+            <w:r>
+              <w:rPr>
+                <w:rFonts w:ascii="Courier New" w:hAnsi="Courier New" w:cs="Courier New"/>
+              </w:rPr>
+              <w:t>/</w:t>
+            </w:r>
+            <w:r>
+              <w:rPr>
+                <w:rFonts w:ascii="Courier New" w:hAnsi="Courier New" w:cs="Courier New"/>
+              </w:rPr>
+              <w:t>&lt;type: bsm (or) messageFrame&gt;</w:t>
             </w:r>
           </w:p>
         </w:tc>
@@ -11451,7 +11513,7 @@
                     <w:rPr>
                       <w:rFonts w:ascii="Courier New" w:hAnsi="Courier New" w:cs="Courier New"/>
                     </w:rPr>
-                    <w:t>bin | hex | base64</w:t>
+                    <w:t>bsm | messageFrame</w:t>
                   </w:r>
                 </w:p>
               </w:tc>
@@ -11469,8 +11531,10 @@
                     <w:rPr>
                       <w:rFonts w:ascii="Courier New" w:hAnsi="Courier New" w:cs="Courier New"/>
                     </w:rPr>
-                    <w:t>The type of data contained in the file</w:t>
+                    <w:t>The message format of BSM in uploaded file.</w:t>
                   </w:r>
+                  <w:bookmarkStart w:id="52" w:name="_GoBack"/>
+                  <w:bookmarkEnd w:id="52"/>
                 </w:p>
               </w:tc>
               <w:tc>
@@ -11758,27 +11822,14 @@
       <w:r>
         <w:t xml:space="preserve">Table </w:t>
       </w:r>
-      <w:r>
-        <w:fldChar w:fldCharType="begin"/>
-      </w:r>
-      <w:r>
-        <w:instrText xml:space="preserve"> SEQ Table \* ARABIC </w:instrText>
-      </w:r>
-      <w:r>
-        <w:fldChar w:fldCharType="separate"/>
-      </w:r>
-      <w:r>
-        <w:rPr>
-          <w:noProof/>
-        </w:rPr>
-        <w:t>4</w:t>
-      </w:r>
-      <w:r>
-        <w:rPr>
-          <w:noProof/>
-        </w:rPr>
-        <w:fldChar w:fldCharType="end"/>
-      </w:r>
+      <w:fldSimple w:instr=" SEQ Table \* ARABIC ">
+        <w:r>
+          <w:rPr>
+            <w:noProof/>
+          </w:rPr>
+          <w:t>4</w:t>
+        </w:r>
+      </w:fldSimple>
       <w:r>
         <w:t xml:space="preserve"> - Upload BSM File API</w:t>
       </w:r>
@@ -11837,9 +11888,9 @@
       <w:pPr>
         <w:pStyle w:val="Heading3"/>
       </w:pPr>
-      <w:bookmarkStart w:id="53" w:name="_Toc462052289"/>
-      <w:bookmarkStart w:id="54" w:name="_Ref471804513"/>
-      <w:bookmarkStart w:id="55" w:name="_Toc474349994"/>
+      <w:bookmarkStart w:id="53" w:name="_Toc474349994"/>
+      <w:bookmarkStart w:id="54" w:name="_Toc462052289"/>
+      <w:bookmarkStart w:id="55" w:name="_Ref471804513"/>
       <w:r>
         <w:lastRenderedPageBreak/>
         <w:t xml:space="preserve">ODE </w:t>
@@ -11850,7 +11901,7 @@
       <w:r>
         <w:t>API</w:t>
       </w:r>
-      <w:bookmarkEnd w:id="55"/>
+      <w:bookmarkEnd w:id="53"/>
     </w:p>
     <w:p>
       <w:pPr>
@@ -12125,8 +12176,8 @@
       <w:r>
         <w:t>ODE Streaming API</w:t>
       </w:r>
-      <w:bookmarkEnd w:id="53"/>
       <w:bookmarkEnd w:id="54"/>
+      <w:bookmarkEnd w:id="55"/>
       <w:bookmarkEnd w:id="56"/>
     </w:p>
     <w:p>
@@ -14213,27 +14264,14 @@
       <w:r>
         <w:t xml:space="preserve">Table </w:t>
       </w:r>
-      <w:r>
-        <w:fldChar w:fldCharType="begin"/>
-      </w:r>
-      <w:r>
-        <w:instrText xml:space="preserve"> SEQ Table \* ARABIC </w:instrText>
-      </w:r>
-      <w:r>
-        <w:fldChar w:fldCharType="separate"/>
-      </w:r>
-      <w:r>
-        <w:rPr>
-          <w:noProof/>
-        </w:rPr>
-        <w:t>5</w:t>
-      </w:r>
-      <w:r>
-        <w:rPr>
-          <w:noProof/>
-        </w:rPr>
-        <w:fldChar w:fldCharType="end"/>
-      </w:r>
+      <w:fldSimple w:instr=" SEQ Table \* ARABIC ">
+        <w:r>
+          <w:rPr>
+            <w:noProof/>
+          </w:rPr>
+          <w:t>5</w:t>
+        </w:r>
+      </w:fldSimple>
       <w:r>
         <w:t xml:space="preserve"> </w:t>
       </w:r>
@@ -14789,27 +14827,14 @@
       <w:r>
         <w:t xml:space="preserve">Table </w:t>
       </w:r>
-      <w:r>
-        <w:fldChar w:fldCharType="begin"/>
-      </w:r>
-      <w:r>
-        <w:instrText xml:space="preserve"> SEQ Table \* ARABIC </w:instrText>
-      </w:r>
-      <w:r>
-        <w:fldChar w:fldCharType="separate"/>
-      </w:r>
-      <w:r>
-        <w:rPr>
-          <w:noProof/>
-        </w:rPr>
-        <w:t>6</w:t>
-      </w:r>
-      <w:r>
-        <w:rPr>
-          <w:noProof/>
-        </w:rPr>
-        <w:fldChar w:fldCharType="end"/>
-      </w:r>
+      <w:fldSimple w:instr=" SEQ Table \* ARABIC ">
+        <w:r>
+          <w:rPr>
+            <w:noProof/>
+          </w:rPr>
+          <w:t>6</w:t>
+        </w:r>
+      </w:fldSimple>
       <w:r>
         <w:t xml:space="preserve"> - OdeDataMessage</w:t>
       </w:r>
@@ -15533,27 +15558,14 @@
       <w:r>
         <w:t xml:space="preserve">Table </w:t>
       </w:r>
-      <w:r>
-        <w:fldChar w:fldCharType="begin"/>
-      </w:r>
-      <w:r>
-        <w:instrText xml:space="preserve"> SEQ Table \* ARABIC </w:instrText>
-      </w:r>
-      <w:r>
-        <w:fldChar w:fldCharType="separate"/>
-      </w:r>
-      <w:r>
-        <w:rPr>
-          <w:noProof/>
-        </w:rPr>
-        <w:t>7</w:t>
-      </w:r>
-      <w:r>
-        <w:rPr>
-          <w:noProof/>
-        </w:rPr>
-        <w:fldChar w:fldCharType="end"/>
-      </w:r>
+      <w:fldSimple w:instr=" SEQ Table \* ARABIC ">
+        <w:r>
+          <w:rPr>
+            <w:noProof/>
+          </w:rPr>
+          <w:t>7</w:t>
+        </w:r>
+      </w:fldSimple>
       <w:r>
         <w:t xml:space="preserve"> – OdeMsgMetadata</w:t>
       </w:r>
@@ -16386,27 +16398,14 @@
       <w:r>
         <w:t xml:space="preserve">Table </w:t>
       </w:r>
-      <w:r>
-        <w:fldChar w:fldCharType="begin"/>
-      </w:r>
-      <w:r>
-        <w:instrText xml:space="preserve"> SEQ Table \* ARABIC </w:instrText>
-      </w:r>
-      <w:r>
-        <w:fldChar w:fldCharType="separate"/>
-      </w:r>
-      <w:r>
-        <w:rPr>
-          <w:noProof/>
-        </w:rPr>
-        <w:t>8</w:t>
-      </w:r>
-      <w:r>
-        <w:rPr>
-          <w:noProof/>
-        </w:rPr>
-        <w:fldChar w:fldCharType="end"/>
-      </w:r>
+      <w:fldSimple w:instr=" SEQ Table \* ARABIC ">
+        <w:r>
+          <w:rPr>
+            <w:noProof/>
+          </w:rPr>
+          <w:t>8</w:t>
+        </w:r>
+      </w:fldSimple>
       <w:r>
         <w:t xml:space="preserve"> - OdeAuthentication</w:t>
       </w:r>
@@ -16767,27 +16766,14 @@
       <w:r>
         <w:t xml:space="preserve">Table </w:t>
       </w:r>
-      <w:r>
-        <w:fldChar w:fldCharType="begin"/>
-      </w:r>
-      <w:r>
-        <w:instrText xml:space="preserve"> SEQ Table \* ARABIC </w:instrText>
-      </w:r>
-      <w:r>
-        <w:fldChar w:fldCharType="separate"/>
-      </w:r>
-      <w:r>
-        <w:rPr>
-          <w:noProof/>
-        </w:rPr>
-        <w:t>9</w:t>
-      </w:r>
-      <w:r>
-        <w:rPr>
-          <w:noProof/>
-        </w:rPr>
-        <w:fldChar w:fldCharType="end"/>
-      </w:r>
+      <w:fldSimple w:instr=" SEQ Table \* ARABIC ">
+        <w:r>
+          <w:rPr>
+            <w:noProof/>
+          </w:rPr>
+          <w:t>9</w:t>
+        </w:r>
+      </w:fldSimple>
       <w:r>
         <w:t xml:space="preserve"> - OdeStatus</w:t>
       </w:r>
@@ -17371,29 +17357,17 @@
       <w:bookmarkStart w:id="99" w:name="_Toc441572985"/>
       <w:bookmarkStart w:id="100" w:name="_Toc456253313"/>
       <w:r>
+        <w:lastRenderedPageBreak/>
         <w:t xml:space="preserve">Table </w:t>
       </w:r>
-      <w:r>
-        <w:fldChar w:fldCharType="begin"/>
-      </w:r>
-      <w:r>
-        <w:instrText xml:space="preserve"> SEQ Table \* ARABIC </w:instrText>
-      </w:r>
-      <w:r>
-        <w:fldChar w:fldCharType="separate"/>
-      </w:r>
-      <w:r>
-        <w:rPr>
-          <w:noProof/>
-        </w:rPr>
-        <w:t>10</w:t>
-      </w:r>
-      <w:r>
-        <w:rPr>
-          <w:noProof/>
-        </w:rPr>
-        <w:fldChar w:fldCharType="end"/>
-      </w:r>
+      <w:fldSimple w:instr=" SEQ Table \* ARABIC ">
+        <w:r>
+          <w:rPr>
+            <w:noProof/>
+          </w:rPr>
+          <w:t>10</w:t>
+        </w:r>
+      </w:fldSimple>
       <w:r>
         <w:t xml:space="preserve"> - OdeControlData</w:t>
       </w:r>
@@ -17407,15 +17381,15 @@
       <w:bookmarkStart w:id="101" w:name="_ODE_Data_Message_1"/>
       <w:bookmarkStart w:id="102" w:name="_Toc462052307"/>
       <w:bookmarkStart w:id="103" w:name="_Ref471813434"/>
-      <w:bookmarkStart w:id="104" w:name="_Toc462052316"/>
-      <w:bookmarkStart w:id="105" w:name="_Toc474350007"/>
+      <w:bookmarkStart w:id="104" w:name="_Toc474350007"/>
+      <w:bookmarkStart w:id="105" w:name="_Toc462052316"/>
       <w:bookmarkEnd w:id="101"/>
       <w:r>
         <w:t>ODE Data Message Payload</w:t>
       </w:r>
       <w:bookmarkEnd w:id="102"/>
       <w:bookmarkEnd w:id="103"/>
-      <w:bookmarkEnd w:id="105"/>
+      <w:bookmarkEnd w:id="104"/>
     </w:p>
     <w:p>
       <w:pPr>
@@ -17677,27 +17651,14 @@
       <w:r>
         <w:t xml:space="preserve">Table </w:t>
       </w:r>
-      <w:r>
-        <w:fldChar w:fldCharType="begin"/>
-      </w:r>
-      <w:r>
-        <w:instrText xml:space="preserve"> SEQ Table \* ARABIC </w:instrText>
-      </w:r>
-      <w:r>
-        <w:fldChar w:fldCharType="separate"/>
-      </w:r>
-      <w:r>
-        <w:rPr>
-          <w:noProof/>
-        </w:rPr>
-        <w:t>11</w:t>
-      </w:r>
-      <w:r>
-        <w:rPr>
-          <w:noProof/>
-        </w:rPr>
-        <w:fldChar w:fldCharType="end"/>
-      </w:r>
+      <w:fldSimple w:instr=" SEQ Table \* ARABIC ">
+        <w:r>
+          <w:rPr>
+            <w:noProof/>
+          </w:rPr>
+          <w:t>11</w:t>
+        </w:r>
+      </w:fldSimple>
       <w:r>
         <w:t xml:space="preserve"> – OdeMsgPayload</w:t>
       </w:r>
@@ -17736,7 +17697,7 @@
       <w:r>
         <w:t xml:space="preserve"> Data</w:t>
       </w:r>
-      <w:bookmarkEnd w:id="104"/>
+      <w:bookmarkEnd w:id="105"/>
     </w:p>
     <w:p/>
     <w:tbl>
@@ -20364,27 +20325,14 @@
       <w:r>
         <w:t xml:space="preserve">Table </w:t>
       </w:r>
-      <w:r>
-        <w:fldChar w:fldCharType="begin"/>
-      </w:r>
-      <w:r>
-        <w:instrText xml:space="preserve"> SEQ Table \* ARABIC </w:instrText>
-      </w:r>
-      <w:r>
-        <w:fldChar w:fldCharType="separate"/>
-      </w:r>
-      <w:r>
-        <w:rPr>
-          <w:noProof/>
-        </w:rPr>
-        <w:t>12</w:t>
-      </w:r>
-      <w:r>
-        <w:rPr>
-          <w:noProof/>
-        </w:rPr>
-        <w:fldChar w:fldCharType="end"/>
-      </w:r>
+      <w:fldSimple w:instr=" SEQ Table \* ARABIC ">
+        <w:r>
+          <w:rPr>
+            <w:noProof/>
+          </w:rPr>
+          <w:t>12</w:t>
+        </w:r>
+      </w:fldSimple>
       <w:r>
         <w:t xml:space="preserve"> - </w:t>
       </w:r>
@@ -30107,6 +30055,7 @@
                 <w:sz w:val="20"/>
                 <w:szCs w:val="20"/>
               </w:rPr>
+              <w:lastRenderedPageBreak/>
               <w:t>local_police_units</w:t>
             </w:r>
             <w:r>
@@ -30147,7 +30096,6 @@
                 <w:sz w:val="20"/>
                 <w:szCs w:val="20"/>
               </w:rPr>
-              <w:lastRenderedPageBreak/>
               <w:t>ambulance_units</w:t>
             </w:r>
             <w:r>
@@ -31116,7 +31064,6 @@
       <w:bookmarkStart w:id="135" w:name="_J2735WeatherProbe"/>
       <w:bookmarkEnd w:id="135"/>
       <w:r>
-        <w:lastRenderedPageBreak/>
         <w:t>J2735WeatherProbe</w:t>
       </w:r>
     </w:p>
@@ -31879,6 +31826,7 @@
               <w:rPr>
                 <w:b/>
               </w:rPr>
+              <w:lastRenderedPageBreak/>
               <w:t>Name</w:t>
             </w:r>
           </w:p>
@@ -32818,7 +32766,6 @@
       <w:bookmarkStart w:id="142" w:name="_J2735PathHistoryPoint"/>
       <w:bookmarkEnd w:id="142"/>
       <w:r>
-        <w:lastRenderedPageBreak/>
         <w:t>J2735PathHistoryPoint</w:t>
       </w:r>
     </w:p>
@@ -33576,7 +33523,6 @@
               <w:rPr>
                 <w:b/>
               </w:rPr>
-              <w:lastRenderedPageBreak/>
               <w:t>Name</w:t>
             </w:r>
           </w:p>
@@ -35270,7 +35216,6 @@
               <w:rPr>
                 <w:b/>
               </w:rPr>
-              <w:lastRenderedPageBreak/>
               <w:t>Name</w:t>
             </w:r>
           </w:p>
@@ -35724,27 +35669,14 @@
       <w:r>
         <w:t xml:space="preserve">Table </w:t>
       </w:r>
-      <w:r>
-        <w:fldChar w:fldCharType="begin"/>
-      </w:r>
-      <w:r>
-        <w:instrText xml:space="preserve"> SEQ Table \* ARABIC </w:instrText>
-      </w:r>
-      <w:r>
-        <w:fldChar w:fldCharType="separate"/>
-      </w:r>
-      <w:r>
-        <w:rPr>
-          <w:noProof/>
-        </w:rPr>
-        <w:t>13</w:t>
-      </w:r>
-      <w:r>
-        <w:rPr>
-          <w:noProof/>
-        </w:rPr>
-        <w:fldChar w:fldCharType="end"/>
-      </w:r>
+      <w:fldSimple w:instr=" SEQ Table \* ARABIC ">
+        <w:r>
+          <w:rPr>
+            <w:noProof/>
+          </w:rPr>
+          <w:t>13</w:t>
+        </w:r>
+      </w:fldSimple>
       <w:r>
         <w:t xml:space="preserve"> </w:t>
       </w:r>
@@ -36234,6 +36166,7 @@
               <w:rPr>
                 <w:rFonts w:ascii="Courier New" w:hAnsi="Courier New" w:cs="Courier New"/>
               </w:rPr>
+              <w:lastRenderedPageBreak/>
               <w:t>year</w:t>
             </w:r>
           </w:p>
@@ -36290,27 +36223,14 @@
       <w:r>
         <w:t xml:space="preserve">Table </w:t>
       </w:r>
-      <w:r>
-        <w:fldChar w:fldCharType="begin"/>
-      </w:r>
-      <w:r>
-        <w:instrText xml:space="preserve"> SEQ Table \* ARABIC </w:instrText>
-      </w:r>
-      <w:r>
-        <w:fldChar w:fldCharType="separate"/>
-      </w:r>
-      <w:r>
-        <w:rPr>
-          <w:noProof/>
-        </w:rPr>
-        <w:t>14</w:t>
-      </w:r>
-      <w:r>
-        <w:rPr>
-          <w:noProof/>
-        </w:rPr>
-        <w:fldChar w:fldCharType="end"/>
-      </w:r>
+      <w:fldSimple w:instr=" SEQ Table \* ARABIC ">
+        <w:r>
+          <w:rPr>
+            <w:noProof/>
+          </w:rPr>
+          <w:t>14</w:t>
+        </w:r>
+      </w:fldSimple>
       <w:r>
         <w:t xml:space="preserve"> - </w:t>
       </w:r>
@@ -36331,7 +36251,7 @@
 </file>
 
 <file path=word/endnotes.xml><?xml version="1.0" encoding="utf-8"?>
-<w:endnotes xmlns:wpc="http://schemas.microsoft.com/office/word/2010/wordprocessingCanvas" xmlns:mc="http://schemas.openxmlformats.org/markup-compatibility/2006" xmlns:o="urn:schemas-microsoft-com:office:office" xmlns:r="http://schemas.openxmlformats.org/officeDocument/2006/relationships" xmlns:m="http://schemas.openxmlformats.org/officeDocument/2006/math" xmlns:v="urn:schemas-microsoft-com:vml" xmlns:wp14="http://schemas.microsoft.com/office/word/2010/wordprocessingDrawing" xmlns:wp="http://schemas.openxmlformats.org/drawingml/2006/wordprocessingDrawing" xmlns:w10="urn:schemas-microsoft-com:office:word" xmlns:w="http://schemas.openxmlformats.org/wordprocessingml/2006/main" xmlns:w14="http://schemas.microsoft.com/office/word/2010/wordml" xmlns:w15="http://schemas.microsoft.com/office/word/2012/wordml" xmlns:wpg="http://schemas.microsoft.com/office/word/2010/wordprocessingGroup" xmlns:wpi="http://schemas.microsoft.com/office/word/2010/wordprocessingInk" xmlns:wne="http://schemas.microsoft.com/office/word/2006/wordml" xmlns:wps="http://schemas.microsoft.com/office/word/2010/wordprocessingShape" mc:Ignorable="w14 w15 wp14">
+<w:endnotes xmlns:wpc="http://schemas.microsoft.com/office/word/2010/wordprocessingCanvas" xmlns:mo="http://schemas.microsoft.com/office/mac/office/2008/main" xmlns:mc="http://schemas.openxmlformats.org/markup-compatibility/2006" xmlns:mv="urn:schemas-microsoft-com:mac:vml" xmlns:o="urn:schemas-microsoft-com:office:office" xmlns:r="http://schemas.openxmlformats.org/officeDocument/2006/relationships" xmlns:m="http://schemas.openxmlformats.org/officeDocument/2006/math" xmlns:v="urn:schemas-microsoft-com:vml" xmlns:wp14="http://schemas.microsoft.com/office/word/2010/wordprocessingDrawing" xmlns:wp="http://schemas.openxmlformats.org/drawingml/2006/wordprocessingDrawing" xmlns:w10="urn:schemas-microsoft-com:office:word" xmlns:w="http://schemas.openxmlformats.org/wordprocessingml/2006/main" xmlns:w14="http://schemas.microsoft.com/office/word/2010/wordml" xmlns:w15="http://schemas.microsoft.com/office/word/2012/wordml" xmlns:wpg="http://schemas.microsoft.com/office/word/2010/wordprocessingGroup" xmlns:wpi="http://schemas.microsoft.com/office/word/2010/wordprocessingInk" xmlns:wne="http://schemas.microsoft.com/office/word/2006/wordml" xmlns:wps="http://schemas.microsoft.com/office/word/2010/wordprocessingShape" mc:Ignorable="w14 w15 wp14">
   <w:endnote w:type="separator" w:id="-1">
     <w:p>
       <w:pPr>
@@ -36363,7 +36283,7 @@
 </file>
 
 <file path=word/footer1.xml><?xml version="1.0" encoding="utf-8"?>
-<w:ftr xmlns:wpc="http://schemas.microsoft.com/office/word/2010/wordprocessingCanvas" xmlns:mc="http://schemas.openxmlformats.org/markup-compatibility/2006" xmlns:o="urn:schemas-microsoft-com:office:office" xmlns:r="http://schemas.openxmlformats.org/officeDocument/2006/relationships" xmlns:m="http://schemas.openxmlformats.org/officeDocument/2006/math" xmlns:v="urn:schemas-microsoft-com:vml" xmlns:wp14="http://schemas.microsoft.com/office/word/2010/wordprocessingDrawing" xmlns:wp="http://schemas.openxmlformats.org/drawingml/2006/wordprocessingDrawing" xmlns:w10="urn:schemas-microsoft-com:office:word" xmlns:w="http://schemas.openxmlformats.org/wordprocessingml/2006/main" xmlns:w14="http://schemas.microsoft.com/office/word/2010/wordml" xmlns:w15="http://schemas.microsoft.com/office/word/2012/wordml" xmlns:wpg="http://schemas.microsoft.com/office/word/2010/wordprocessingGroup" xmlns:wpi="http://schemas.microsoft.com/office/word/2010/wordprocessingInk" xmlns:wne="http://schemas.microsoft.com/office/word/2006/wordml" xmlns:wps="http://schemas.microsoft.com/office/word/2010/wordprocessingShape" mc:Ignorable="w14 w15 wp14">
+<w:ftr xmlns:wpc="http://schemas.microsoft.com/office/word/2010/wordprocessingCanvas" xmlns:mo="http://schemas.microsoft.com/office/mac/office/2008/main" xmlns:mc="http://schemas.openxmlformats.org/markup-compatibility/2006" xmlns:mv="urn:schemas-microsoft-com:mac:vml" xmlns:o="urn:schemas-microsoft-com:office:office" xmlns:r="http://schemas.openxmlformats.org/officeDocument/2006/relationships" xmlns:m="http://schemas.openxmlformats.org/officeDocument/2006/math" xmlns:v="urn:schemas-microsoft-com:vml" xmlns:wp14="http://schemas.microsoft.com/office/word/2010/wordprocessingDrawing" xmlns:wp="http://schemas.openxmlformats.org/drawingml/2006/wordprocessingDrawing" xmlns:w10="urn:schemas-microsoft-com:office:word" xmlns:w="http://schemas.openxmlformats.org/wordprocessingml/2006/main" xmlns:w14="http://schemas.microsoft.com/office/word/2010/wordml" xmlns:w15="http://schemas.microsoft.com/office/word/2012/wordml" xmlns:wpg="http://schemas.microsoft.com/office/word/2010/wordprocessingGroup" xmlns:wpi="http://schemas.microsoft.com/office/word/2010/wordprocessingInk" xmlns:wne="http://schemas.microsoft.com/office/word/2006/wordml" xmlns:wps="http://schemas.microsoft.com/office/word/2010/wordprocessingShape" mc:Ignorable="w14 w15 wp14 mv">
   <w:p>
     <w:pPr>
       <w:pStyle w:val="Header1"/>
@@ -36524,7 +36444,7 @@
 </file>
 
 <file path=word/footer2.xml><?xml version="1.0" encoding="utf-8"?>
-<w:ftr xmlns:wpc="http://schemas.microsoft.com/office/word/2010/wordprocessingCanvas" xmlns:mc="http://schemas.openxmlformats.org/markup-compatibility/2006" xmlns:o="urn:schemas-microsoft-com:office:office" xmlns:r="http://schemas.openxmlformats.org/officeDocument/2006/relationships" xmlns:m="http://schemas.openxmlformats.org/officeDocument/2006/math" xmlns:v="urn:schemas-microsoft-com:vml" xmlns:wp14="http://schemas.microsoft.com/office/word/2010/wordprocessingDrawing" xmlns:wp="http://schemas.openxmlformats.org/drawingml/2006/wordprocessingDrawing" xmlns:w10="urn:schemas-microsoft-com:office:word" xmlns:w="http://schemas.openxmlformats.org/wordprocessingml/2006/main" xmlns:w14="http://schemas.microsoft.com/office/word/2010/wordml" xmlns:w15="http://schemas.microsoft.com/office/word/2012/wordml" xmlns:wpg="http://schemas.microsoft.com/office/word/2010/wordprocessingGroup" xmlns:wpi="http://schemas.microsoft.com/office/word/2010/wordprocessingInk" xmlns:wne="http://schemas.microsoft.com/office/word/2006/wordml" xmlns:wps="http://schemas.microsoft.com/office/word/2010/wordprocessingShape" mc:Ignorable="w14 w15 wp14">
+<w:ftr xmlns:wpc="http://schemas.microsoft.com/office/word/2010/wordprocessingCanvas" xmlns:mo="http://schemas.microsoft.com/office/mac/office/2008/main" xmlns:mc="http://schemas.openxmlformats.org/markup-compatibility/2006" xmlns:mv="urn:schemas-microsoft-com:mac:vml" xmlns:o="urn:schemas-microsoft-com:office:office" xmlns:r="http://schemas.openxmlformats.org/officeDocument/2006/relationships" xmlns:m="http://schemas.openxmlformats.org/officeDocument/2006/math" xmlns:v="urn:schemas-microsoft-com:vml" xmlns:wp14="http://schemas.microsoft.com/office/word/2010/wordprocessingDrawing" xmlns:wp="http://schemas.openxmlformats.org/drawingml/2006/wordprocessingDrawing" xmlns:w10="urn:schemas-microsoft-com:office:word" xmlns:w="http://schemas.openxmlformats.org/wordprocessingml/2006/main" xmlns:w14="http://schemas.microsoft.com/office/word/2010/wordml" xmlns:w15="http://schemas.microsoft.com/office/word/2012/wordml" xmlns:wpg="http://schemas.microsoft.com/office/word/2010/wordprocessingGroup" xmlns:wpi="http://schemas.microsoft.com/office/word/2010/wordprocessingInk" xmlns:wne="http://schemas.microsoft.com/office/word/2006/wordml" xmlns:wps="http://schemas.microsoft.com/office/word/2010/wordprocessingShape" mc:Ignorable="w14 w15 wp14 mv">
   <w:sdt>
     <w:sdtPr>
       <w:id w:val="-1375527538"/>
@@ -36556,7 +36476,7 @@
           <w:rPr>
             <w:noProof/>
           </w:rPr>
-          <w:t>22</w:t>
+          <w:t>9</w:t>
         </w:r>
         <w:r>
           <w:rPr>
@@ -36571,7 +36491,7 @@
 </file>
 
 <file path=word/footnotes.xml><?xml version="1.0" encoding="utf-8"?>
-<w:footnotes xmlns:wpc="http://schemas.microsoft.com/office/word/2010/wordprocessingCanvas" xmlns:mc="http://schemas.openxmlformats.org/markup-compatibility/2006" xmlns:o="urn:schemas-microsoft-com:office:office" xmlns:r="http://schemas.openxmlformats.org/officeDocument/2006/relationships" xmlns:m="http://schemas.openxmlformats.org/officeDocument/2006/math" xmlns:v="urn:schemas-microsoft-com:vml" xmlns:wp14="http://schemas.microsoft.com/office/word/2010/wordprocessingDrawing" xmlns:wp="http://schemas.openxmlformats.org/drawingml/2006/wordprocessingDrawing" xmlns:w10="urn:schemas-microsoft-com:office:word" xmlns:w="http://schemas.openxmlformats.org/wordprocessingml/2006/main" xmlns:w14="http://schemas.microsoft.com/office/word/2010/wordml" xmlns:w15="http://schemas.microsoft.com/office/word/2012/wordml" xmlns:wpg="http://schemas.microsoft.com/office/word/2010/wordprocessingGroup" xmlns:wpi="http://schemas.microsoft.com/office/word/2010/wordprocessingInk" xmlns:wne="http://schemas.microsoft.com/office/word/2006/wordml" xmlns:wps="http://schemas.microsoft.com/office/word/2010/wordprocessingShape" mc:Ignorable="w14 w15 wp14">
+<w:footnotes xmlns:wpc="http://schemas.microsoft.com/office/word/2010/wordprocessingCanvas" xmlns:mo="http://schemas.microsoft.com/office/mac/office/2008/main" xmlns:mc="http://schemas.openxmlformats.org/markup-compatibility/2006" xmlns:mv="urn:schemas-microsoft-com:mac:vml" xmlns:o="urn:schemas-microsoft-com:office:office" xmlns:r="http://schemas.openxmlformats.org/officeDocument/2006/relationships" xmlns:m="http://schemas.openxmlformats.org/officeDocument/2006/math" xmlns:v="urn:schemas-microsoft-com:vml" xmlns:wp14="http://schemas.microsoft.com/office/word/2010/wordprocessingDrawing" xmlns:wp="http://schemas.openxmlformats.org/drawingml/2006/wordprocessingDrawing" xmlns:w10="urn:schemas-microsoft-com:office:word" xmlns:w="http://schemas.openxmlformats.org/wordprocessingml/2006/main" xmlns:w14="http://schemas.microsoft.com/office/word/2010/wordml" xmlns:w15="http://schemas.microsoft.com/office/word/2012/wordml" xmlns:wpg="http://schemas.microsoft.com/office/word/2010/wordprocessingGroup" xmlns:wpi="http://schemas.microsoft.com/office/word/2010/wordprocessingInk" xmlns:wne="http://schemas.microsoft.com/office/word/2006/wordml" xmlns:wps="http://schemas.microsoft.com/office/word/2010/wordprocessingShape" mc:Ignorable="w14 w15 wp14">
   <w:footnote w:type="separator" w:id="-1">
     <w:p>
       <w:pPr>
@@ -36603,7 +36523,7 @@
 </file>
 
 <file path=word/header1.xml><?xml version="1.0" encoding="utf-8"?>
-<w:hdr xmlns:wpc="http://schemas.microsoft.com/office/word/2010/wordprocessingCanvas" xmlns:mc="http://schemas.openxmlformats.org/markup-compatibility/2006" xmlns:o="urn:schemas-microsoft-com:office:office" xmlns:r="http://schemas.openxmlformats.org/officeDocument/2006/relationships" xmlns:m="http://schemas.openxmlformats.org/officeDocument/2006/math" xmlns:v="urn:schemas-microsoft-com:vml" xmlns:wp14="http://schemas.microsoft.com/office/word/2010/wordprocessingDrawing" xmlns:wp="http://schemas.openxmlformats.org/drawingml/2006/wordprocessingDrawing" xmlns:w10="urn:schemas-microsoft-com:office:word" xmlns:w="http://schemas.openxmlformats.org/wordprocessingml/2006/main" xmlns:w14="http://schemas.microsoft.com/office/word/2010/wordml" xmlns:w15="http://schemas.microsoft.com/office/word/2012/wordml" xmlns:wpg="http://schemas.microsoft.com/office/word/2010/wordprocessingGroup" xmlns:wpi="http://schemas.microsoft.com/office/word/2010/wordprocessingInk" xmlns:wne="http://schemas.microsoft.com/office/word/2006/wordml" xmlns:wps="http://schemas.microsoft.com/office/word/2010/wordprocessingShape" mc:Ignorable="w14 w15 wp14">
+<w:hdr xmlns:wpc="http://schemas.microsoft.com/office/word/2010/wordprocessingCanvas" xmlns:mo="http://schemas.microsoft.com/office/mac/office/2008/main" xmlns:mc="http://schemas.openxmlformats.org/markup-compatibility/2006" xmlns:mv="urn:schemas-microsoft-com:mac:vml" xmlns:o="urn:schemas-microsoft-com:office:office" xmlns:r="http://schemas.openxmlformats.org/officeDocument/2006/relationships" xmlns:m="http://schemas.openxmlformats.org/officeDocument/2006/math" xmlns:v="urn:schemas-microsoft-com:vml" xmlns:wp14="http://schemas.microsoft.com/office/word/2010/wordprocessingDrawing" xmlns:wp="http://schemas.openxmlformats.org/drawingml/2006/wordprocessingDrawing" xmlns:w10="urn:schemas-microsoft-com:office:word" xmlns:w="http://schemas.openxmlformats.org/wordprocessingml/2006/main" xmlns:w14="http://schemas.microsoft.com/office/word/2010/wordml" xmlns:w15="http://schemas.microsoft.com/office/word/2012/wordml" xmlns:wpg="http://schemas.microsoft.com/office/word/2010/wordprocessingGroup" xmlns:wpi="http://schemas.microsoft.com/office/word/2010/wordprocessingInk" xmlns:wne="http://schemas.microsoft.com/office/word/2006/wordml" xmlns:wps="http://schemas.microsoft.com/office/word/2010/wordprocessingShape" mc:Ignorable="w14 w15 wp14 mv">
   <w:p>
     <w:pPr>
       <w:tabs>
@@ -36641,7 +36561,7 @@
             <w:szCs w:val="20"/>
           </w:rPr>
           <w:pict w14:anchorId="78614D1F">
-            <v:shapetype id="_x0000_t136" coordsize="21600,21600" o:spt="136" adj="10800" path="m@7,l@8,m@5,21600l@6,21600e">
+            <v:shapetype id="_x0000_t136" coordsize="21600,21600" o:spt="136" adj="10800" path="m@7,0l@8,0m@5,21600l@6,21600e">
               <v:formulas>
                 <v:f eqn="sum #0 0 10800"/>
                 <v:f eqn="prod #0 2 1"/>
@@ -36716,8 +36636,8 @@
 </file>
 
 <file path=word/numbering.xml><?xml version="1.0" encoding="utf-8"?>
-<w:numbering xmlns:wpc="http://schemas.microsoft.com/office/word/2010/wordprocessingCanvas" xmlns:mc="http://schemas.openxmlformats.org/markup-compatibility/2006" xmlns:o="urn:schemas-microsoft-com:office:office" xmlns:r="http://schemas.openxmlformats.org/officeDocument/2006/relationships" xmlns:m="http://schemas.openxmlformats.org/officeDocument/2006/math" xmlns:v="urn:schemas-microsoft-com:vml" xmlns:wp14="http://schemas.microsoft.com/office/word/2010/wordprocessingDrawing" xmlns:wp="http://schemas.openxmlformats.org/drawingml/2006/wordprocessingDrawing" xmlns:w10="urn:schemas-microsoft-com:office:word" xmlns:w="http://schemas.openxmlformats.org/wordprocessingml/2006/main" xmlns:w14="http://schemas.microsoft.com/office/word/2010/wordml" xmlns:w15="http://schemas.microsoft.com/office/word/2012/wordml" xmlns:wpg="http://schemas.microsoft.com/office/word/2010/wordprocessingGroup" xmlns:wpi="http://schemas.microsoft.com/office/word/2010/wordprocessingInk" xmlns:wne="http://schemas.microsoft.com/office/word/2006/wordml" xmlns:wps="http://schemas.microsoft.com/office/word/2010/wordprocessingShape" mc:Ignorable="w14 w15 wp14">
-  <w:abstractNum w:abstractNumId="0" w15:restartNumberingAfterBreak="0">
+<w:numbering xmlns:wpc="http://schemas.microsoft.com/office/word/2010/wordprocessingCanvas" xmlns:mo="http://schemas.microsoft.com/office/mac/office/2008/main" xmlns:mc="http://schemas.openxmlformats.org/markup-compatibility/2006" xmlns:mv="urn:schemas-microsoft-com:mac:vml" xmlns:o="urn:schemas-microsoft-com:office:office" xmlns:r="http://schemas.openxmlformats.org/officeDocument/2006/relationships" xmlns:m="http://schemas.openxmlformats.org/officeDocument/2006/math" xmlns:v="urn:schemas-microsoft-com:vml" xmlns:wp14="http://schemas.microsoft.com/office/word/2010/wordprocessingDrawing" xmlns:wp="http://schemas.openxmlformats.org/drawingml/2006/wordprocessingDrawing" xmlns:w10="urn:schemas-microsoft-com:office:word" xmlns:w="http://schemas.openxmlformats.org/wordprocessingml/2006/main" xmlns:w14="http://schemas.microsoft.com/office/word/2010/wordml" xmlns:w15="http://schemas.microsoft.com/office/word/2012/wordml" xmlns:wpg="http://schemas.microsoft.com/office/word/2010/wordprocessingGroup" xmlns:wpi="http://schemas.microsoft.com/office/word/2010/wordprocessingInk" xmlns:wne="http://schemas.microsoft.com/office/word/2006/wordml" xmlns:wps="http://schemas.microsoft.com/office/word/2010/wordprocessingShape" mc:Ignorable="w14 w15 wp14">
+  <w:abstractNum w:abstractNumId="0">
     <w:nsid w:val="06F774E0"/>
     <w:multiLevelType w:val="hybridMultilevel"/>
     <w:tmpl w:val="CF0E0A84"/>
@@ -36806,7 +36726,7 @@
       </w:pPr>
     </w:lvl>
   </w:abstractNum>
-  <w:abstractNum w:abstractNumId="1" w15:restartNumberingAfterBreak="0">
+  <w:abstractNum w:abstractNumId="1">
     <w:nsid w:val="095A6C4E"/>
     <w:multiLevelType w:val="hybridMultilevel"/>
     <w:tmpl w:val="6FDCBD96"/>
@@ -36919,7 +36839,7 @@
       </w:rPr>
     </w:lvl>
   </w:abstractNum>
-  <w:abstractNum w:abstractNumId="2" w15:restartNumberingAfterBreak="0">
+  <w:abstractNum w:abstractNumId="2">
     <w:nsid w:val="0A482E49"/>
     <w:multiLevelType w:val="multilevel"/>
     <w:tmpl w:val="D59686A8"/>
@@ -37068,7 +36988,7 @@
       </w:rPr>
     </w:lvl>
   </w:abstractNum>
-  <w:abstractNum w:abstractNumId="3" w15:restartNumberingAfterBreak="0">
+  <w:abstractNum w:abstractNumId="3">
     <w:nsid w:val="0B642521"/>
     <w:multiLevelType w:val="singleLevel"/>
     <w:tmpl w:val="95AC6C94"/>
@@ -37086,7 +37006,7 @@
       </w:pPr>
     </w:lvl>
   </w:abstractNum>
-  <w:abstractNum w:abstractNumId="4" w15:restartNumberingAfterBreak="0">
+  <w:abstractNum w:abstractNumId="4">
     <w:nsid w:val="0B70023F"/>
     <w:multiLevelType w:val="hybridMultilevel"/>
     <w:tmpl w:val="A50666F2"/>
@@ -37199,7 +37119,7 @@
       </w:rPr>
     </w:lvl>
   </w:abstractNum>
-  <w:abstractNum w:abstractNumId="5" w15:restartNumberingAfterBreak="0">
+  <w:abstractNum w:abstractNumId="5">
     <w:nsid w:val="0BB43C3E"/>
     <w:multiLevelType w:val="multilevel"/>
     <w:tmpl w:val="4B603156"/>
@@ -37317,7 +37237,7 @@
       </w:rPr>
     </w:lvl>
   </w:abstractNum>
-  <w:abstractNum w:abstractNumId="6" w15:restartNumberingAfterBreak="0">
+  <w:abstractNum w:abstractNumId="6">
     <w:nsid w:val="0CA5593B"/>
     <w:multiLevelType w:val="singleLevel"/>
     <w:tmpl w:val="652E0E10"/>
@@ -37339,7 +37259,7 @@
       </w:rPr>
     </w:lvl>
   </w:abstractNum>
-  <w:abstractNum w:abstractNumId="7" w15:restartNumberingAfterBreak="0">
+  <w:abstractNum w:abstractNumId="7">
     <w:nsid w:val="0DC5768F"/>
     <w:multiLevelType w:val="hybridMultilevel"/>
     <w:tmpl w:val="3F983C9E"/>
@@ -37452,7 +37372,7 @@
       </w:rPr>
     </w:lvl>
   </w:abstractNum>
-  <w:abstractNum w:abstractNumId="8" w15:restartNumberingAfterBreak="0">
+  <w:abstractNum w:abstractNumId="8">
     <w:nsid w:val="10890AE8"/>
     <w:multiLevelType w:val="hybridMultilevel"/>
     <w:tmpl w:val="49D28206"/>
@@ -37565,7 +37485,7 @@
       </w:rPr>
     </w:lvl>
   </w:abstractNum>
-  <w:abstractNum w:abstractNumId="9" w15:restartNumberingAfterBreak="0">
+  <w:abstractNum w:abstractNumId="9">
     <w:nsid w:val="11535F62"/>
     <w:multiLevelType w:val="hybridMultilevel"/>
     <w:tmpl w:val="F9AA7BB6"/>
@@ -37678,7 +37598,7 @@
       </w:rPr>
     </w:lvl>
   </w:abstractNum>
-  <w:abstractNum w:abstractNumId="10" w15:restartNumberingAfterBreak="0">
+  <w:abstractNum w:abstractNumId="10">
     <w:nsid w:val="11AA4FB6"/>
     <w:multiLevelType w:val="hybridMultilevel"/>
     <w:tmpl w:val="80A60468"/>
@@ -37767,7 +37687,7 @@
       </w:pPr>
     </w:lvl>
   </w:abstractNum>
-  <w:abstractNum w:abstractNumId="11" w15:restartNumberingAfterBreak="0">
+  <w:abstractNum w:abstractNumId="11">
     <w:nsid w:val="1BCB6F8D"/>
     <w:multiLevelType w:val="hybridMultilevel"/>
     <w:tmpl w:val="9B22E162"/>
@@ -37880,7 +37800,7 @@
       </w:rPr>
     </w:lvl>
   </w:abstractNum>
-  <w:abstractNum w:abstractNumId="12" w15:restartNumberingAfterBreak="0">
+  <w:abstractNum w:abstractNumId="12">
     <w:nsid w:val="205B06FD"/>
     <w:multiLevelType w:val="multilevel"/>
     <w:tmpl w:val="6452215A"/>
@@ -38021,7 +37941,7 @@
       </w:rPr>
     </w:lvl>
   </w:abstractNum>
-  <w:abstractNum w:abstractNumId="13" w15:restartNumberingAfterBreak="0">
+  <w:abstractNum w:abstractNumId="13">
     <w:nsid w:val="23873579"/>
     <w:multiLevelType w:val="hybridMultilevel"/>
     <w:tmpl w:val="54F0E126"/>
@@ -38134,7 +38054,7 @@
       </w:rPr>
     </w:lvl>
   </w:abstractNum>
-  <w:abstractNum w:abstractNumId="14" w15:restartNumberingAfterBreak="0">
+  <w:abstractNum w:abstractNumId="14">
     <w:nsid w:val="26EC6137"/>
     <w:multiLevelType w:val="hybridMultilevel"/>
     <w:tmpl w:val="EC6818F6"/>
@@ -38223,7 +38143,7 @@
       </w:pPr>
     </w:lvl>
   </w:abstractNum>
-  <w:abstractNum w:abstractNumId="15" w15:restartNumberingAfterBreak="0">
+  <w:abstractNum w:abstractNumId="15">
     <w:nsid w:val="290B3BB1"/>
     <w:multiLevelType w:val="hybridMultilevel"/>
     <w:tmpl w:val="4C6C560A"/>
@@ -38312,7 +38232,7 @@
       </w:pPr>
     </w:lvl>
   </w:abstractNum>
-  <w:abstractNum w:abstractNumId="16" w15:restartNumberingAfterBreak="0">
+  <w:abstractNum w:abstractNumId="16">
     <w:nsid w:val="2BC84A97"/>
     <w:multiLevelType w:val="hybridMultilevel"/>
     <w:tmpl w:val="A86841F0"/>
@@ -38425,7 +38345,7 @@
       </w:rPr>
     </w:lvl>
   </w:abstractNum>
-  <w:abstractNum w:abstractNumId="17" w15:restartNumberingAfterBreak="0">
+  <w:abstractNum w:abstractNumId="17">
     <w:nsid w:val="2E984469"/>
     <w:multiLevelType w:val="singleLevel"/>
     <w:tmpl w:val="9AFAEAA2"/>
@@ -38446,7 +38366,7 @@
       </w:rPr>
     </w:lvl>
   </w:abstractNum>
-  <w:abstractNum w:abstractNumId="18" w15:restartNumberingAfterBreak="0">
+  <w:abstractNum w:abstractNumId="18">
     <w:nsid w:val="39F365A3"/>
     <w:multiLevelType w:val="singleLevel"/>
     <w:tmpl w:val="FDE615F2"/>
@@ -38467,7 +38387,7 @@
       </w:rPr>
     </w:lvl>
   </w:abstractNum>
-  <w:abstractNum w:abstractNumId="19" w15:restartNumberingAfterBreak="0">
+  <w:abstractNum w:abstractNumId="19">
     <w:nsid w:val="3F0724C9"/>
     <w:multiLevelType w:val="multilevel"/>
     <w:tmpl w:val="13621A52"/>
@@ -38589,7 +38509,7 @@
       </w:rPr>
     </w:lvl>
   </w:abstractNum>
-  <w:abstractNum w:abstractNumId="20" w15:restartNumberingAfterBreak="0">
+  <w:abstractNum w:abstractNumId="20">
     <w:nsid w:val="48662CF1"/>
     <w:multiLevelType w:val="hybridMultilevel"/>
     <w:tmpl w:val="99528342"/>
@@ -38702,7 +38622,7 @@
       </w:rPr>
     </w:lvl>
   </w:abstractNum>
-  <w:abstractNum w:abstractNumId="21" w15:restartNumberingAfterBreak="0">
+  <w:abstractNum w:abstractNumId="21">
     <w:nsid w:val="4ABA7A0E"/>
     <w:multiLevelType w:val="hybridMultilevel"/>
     <w:tmpl w:val="E712203A"/>
@@ -38791,7 +38711,7 @@
       </w:pPr>
     </w:lvl>
   </w:abstractNum>
-  <w:abstractNum w:abstractNumId="22" w15:restartNumberingAfterBreak="0">
+  <w:abstractNum w:abstractNumId="22">
     <w:nsid w:val="517001D7"/>
     <w:multiLevelType w:val="hybridMultilevel"/>
     <w:tmpl w:val="832A6A44"/>
@@ -38904,7 +38824,7 @@
       </w:rPr>
     </w:lvl>
   </w:abstractNum>
-  <w:abstractNum w:abstractNumId="23" w15:restartNumberingAfterBreak="0">
+  <w:abstractNum w:abstractNumId="23">
     <w:nsid w:val="59EE5080"/>
     <w:multiLevelType w:val="hybridMultilevel"/>
     <w:tmpl w:val="FEFA7364"/>
@@ -39017,7 +38937,7 @@
       </w:rPr>
     </w:lvl>
   </w:abstractNum>
-  <w:abstractNum w:abstractNumId="24" w15:restartNumberingAfterBreak="0">
+  <w:abstractNum w:abstractNumId="24">
     <w:nsid w:val="5A693BBA"/>
     <w:multiLevelType w:val="hybridMultilevel"/>
     <w:tmpl w:val="0AE0A3D8"/>
@@ -39130,7 +39050,7 @@
       </w:rPr>
     </w:lvl>
   </w:abstractNum>
-  <w:abstractNum w:abstractNumId="25" w15:restartNumberingAfterBreak="0">
+  <w:abstractNum w:abstractNumId="25">
     <w:nsid w:val="5CCB1578"/>
     <w:multiLevelType w:val="hybridMultilevel"/>
     <w:tmpl w:val="A6FCBD30"/>
@@ -39242,7 +39162,7 @@
       </w:rPr>
     </w:lvl>
   </w:abstractNum>
-  <w:abstractNum w:abstractNumId="26" w15:restartNumberingAfterBreak="0">
+  <w:abstractNum w:abstractNumId="26">
     <w:nsid w:val="602C3E80"/>
     <w:multiLevelType w:val="hybridMultilevel"/>
     <w:tmpl w:val="A1246C6C"/>
@@ -39328,7 +39248,7 @@
       </w:pPr>
     </w:lvl>
   </w:abstractNum>
-  <w:abstractNum w:abstractNumId="27" w15:restartNumberingAfterBreak="0">
+  <w:abstractNum w:abstractNumId="27">
     <w:nsid w:val="603F2BE8"/>
     <w:multiLevelType w:val="singleLevel"/>
     <w:tmpl w:val="F32A21C0"/>
@@ -39350,7 +39270,7 @@
       </w:rPr>
     </w:lvl>
   </w:abstractNum>
-  <w:abstractNum w:abstractNumId="28" w15:restartNumberingAfterBreak="0">
+  <w:abstractNum w:abstractNumId="28">
     <w:nsid w:val="612801D4"/>
     <w:multiLevelType w:val="multilevel"/>
     <w:tmpl w:val="2D1043EA"/>
@@ -39491,7 +39411,7 @@
       </w:rPr>
     </w:lvl>
   </w:abstractNum>
-  <w:abstractNum w:abstractNumId="29" w15:restartNumberingAfterBreak="0">
+  <w:abstractNum w:abstractNumId="29">
     <w:nsid w:val="67B00A95"/>
     <w:multiLevelType w:val="hybridMultilevel"/>
     <w:tmpl w:val="2E409DE8"/>
@@ -39604,7 +39524,7 @@
       </w:rPr>
     </w:lvl>
   </w:abstractNum>
-  <w:abstractNum w:abstractNumId="30" w15:restartNumberingAfterBreak="0">
+  <w:abstractNum w:abstractNumId="30">
     <w:nsid w:val="68B82E5C"/>
     <w:multiLevelType w:val="hybridMultilevel"/>
     <w:tmpl w:val="6728BF88"/>
@@ -39716,7 +39636,7 @@
       </w:rPr>
     </w:lvl>
   </w:abstractNum>
-  <w:abstractNum w:abstractNumId="31" w15:restartNumberingAfterBreak="0">
+  <w:abstractNum w:abstractNumId="31">
     <w:nsid w:val="6ADD73B3"/>
     <w:multiLevelType w:val="hybridMultilevel"/>
     <w:tmpl w:val="23B4306A"/>
@@ -39828,7 +39748,7 @@
       </w:rPr>
     </w:lvl>
   </w:abstractNum>
-  <w:abstractNum w:abstractNumId="32" w15:restartNumberingAfterBreak="0">
+  <w:abstractNum w:abstractNumId="32">
     <w:nsid w:val="6B7B0E14"/>
     <w:multiLevelType w:val="hybridMultilevel"/>
     <w:tmpl w:val="7BCE193E"/>
@@ -39941,7 +39861,7 @@
       </w:rPr>
     </w:lvl>
   </w:abstractNum>
-  <w:abstractNum w:abstractNumId="33" w15:restartNumberingAfterBreak="0">
+  <w:abstractNum w:abstractNumId="33">
     <w:nsid w:val="6C91416D"/>
     <w:multiLevelType w:val="multilevel"/>
     <w:tmpl w:val="0409001D"/>
@@ -40055,7 +39975,7 @@
       </w:pPr>
     </w:lvl>
   </w:abstractNum>
-  <w:abstractNum w:abstractNumId="34" w15:restartNumberingAfterBreak="0">
+  <w:abstractNum w:abstractNumId="34">
     <w:nsid w:val="6CC62E43"/>
     <w:multiLevelType w:val="multilevel"/>
     <w:tmpl w:val="04090023"/>
@@ -40170,7 +40090,7 @@
       </w:pPr>
     </w:lvl>
   </w:abstractNum>
-  <w:abstractNum w:abstractNumId="35" w15:restartNumberingAfterBreak="0">
+  <w:abstractNum w:abstractNumId="35">
     <w:nsid w:val="6DC84F41"/>
     <w:multiLevelType w:val="multilevel"/>
     <w:tmpl w:val="566855F2"/>
@@ -40319,7 +40239,7 @@
       </w:rPr>
     </w:lvl>
   </w:abstractNum>
-  <w:abstractNum w:abstractNumId="36" w15:restartNumberingAfterBreak="0">
+  <w:abstractNum w:abstractNumId="36">
     <w:nsid w:val="6E592C46"/>
     <w:multiLevelType w:val="hybridMultilevel"/>
     <w:tmpl w:val="78EC71B8"/>
@@ -40432,7 +40352,7 @@
       </w:rPr>
     </w:lvl>
   </w:abstractNum>
-  <w:abstractNum w:abstractNumId="37" w15:restartNumberingAfterBreak="0">
+  <w:abstractNum w:abstractNumId="37">
     <w:nsid w:val="73677580"/>
     <w:multiLevelType w:val="hybridMultilevel"/>
     <w:tmpl w:val="CE1EE0CA"/>
@@ -40521,7 +40441,7 @@
       </w:pPr>
     </w:lvl>
   </w:abstractNum>
-  <w:abstractNum w:abstractNumId="38" w15:restartNumberingAfterBreak="0">
+  <w:abstractNum w:abstractNumId="38">
     <w:nsid w:val="743273F6"/>
     <w:multiLevelType w:val="hybridMultilevel"/>
     <w:tmpl w:val="D7AEEDA4"/>
@@ -40634,7 +40554,7 @@
       </w:rPr>
     </w:lvl>
   </w:abstractNum>
-  <w:abstractNum w:abstractNumId="39" w15:restartNumberingAfterBreak="0">
+  <w:abstractNum w:abstractNumId="39">
     <w:nsid w:val="7D557BCA"/>
     <w:multiLevelType w:val="hybridMultilevel"/>
     <w:tmpl w:val="B03C90DA"/>
@@ -40945,7 +40865,7 @@
       </w:pPr>
     </w:pPrDefault>
   </w:docDefaults>
-  <w:latentStyles w:defLockedState="0" w:defUIPriority="99" w:defSemiHidden="0" w:defUnhideWhenUsed="0" w:defQFormat="0" w:count="371">
+  <w:latentStyles w:defLockedState="0" w:defUIPriority="99" w:defSemiHidden="0" w:defUnhideWhenUsed="0" w:defQFormat="0" w:count="382">
     <w:lsdException w:name="Normal" w:uiPriority="0" w:qFormat="1"/>
     <w:lsdException w:name="heading 1" w:uiPriority="9" w:qFormat="1"/>
     <w:lsdException w:name="heading 2" w:semiHidden="1" w:uiPriority="9" w:unhideWhenUsed="1" w:qFormat="1"/>
@@ -41051,7 +40971,6 @@
     <w:lsdException w:name="HTML Sample" w:semiHidden="1" w:unhideWhenUsed="1"/>
     <w:lsdException w:name="HTML Typewriter" w:semiHidden="1" w:unhideWhenUsed="1"/>
     <w:lsdException w:name="HTML Variable" w:semiHidden="1" w:unhideWhenUsed="1"/>
-    <w:lsdException w:name="Normal Table" w:semiHidden="1" w:unhideWhenUsed="1"/>
     <w:lsdException w:name="annotation subject" w:semiHidden="1" w:uiPriority="0" w:unhideWhenUsed="1"/>
     <w:lsdException w:name="No List" w:semiHidden="1" w:unhideWhenUsed="1"/>
     <w:lsdException w:name="Outline List 1" w:semiHidden="1" w:unhideWhenUsed="1"/>
@@ -41097,11 +41016,9 @@
     <w:lsdException w:name="Table Subtle 1" w:semiHidden="1" w:unhideWhenUsed="1"/>
     <w:lsdException w:name="Table Subtle 2" w:semiHidden="1" w:unhideWhenUsed="1"/>
     <w:lsdException w:name="Table Web 1" w:semiHidden="1" w:unhideWhenUsed="1"/>
-    <w:lsdException w:name="Table Web 2" w:semiHidden="1" w:unhideWhenUsed="1"/>
     <w:lsdException w:name="Table Web 3" w:semiHidden="1" w:unhideWhenUsed="1"/>
     <w:lsdException w:name="Balloon Text" w:semiHidden="1" w:uiPriority="0" w:unhideWhenUsed="1"/>
     <w:lsdException w:name="Table Grid" w:uiPriority="0"/>
-    <w:lsdException w:name="Table Theme" w:semiHidden="1" w:unhideWhenUsed="1"/>
     <w:lsdException w:name="Placeholder Text" w:semiHidden="1"/>
     <w:lsdException w:name="No Spacing" w:semiHidden="1" w:uiPriority="1" w:unhideWhenUsed="1" w:qFormat="1"/>
     <w:lsdException w:name="Light Shading" w:uiPriority="60"/>
@@ -41317,6 +41234,8 @@
     <w:lsdException w:name="List Table 5 Dark Accent 6" w:uiPriority="50"/>
     <w:lsdException w:name="List Table 6 Colorful Accent 6" w:uiPriority="51"/>
     <w:lsdException w:name="List Table 7 Colorful Accent 6" w:uiPriority="52"/>
+    <w:lsdException w:name="Mention" w:semiHidden="1" w:unhideWhenUsed="1"/>
+    <w:lsdException w:name="Smart Hyperlink" w:semiHidden="1" w:unhideWhenUsed="1"/>
   </w:latentStyles>
   <w:style w:type="paragraph" w:default="1" w:styleId="Normal">
     <w:name w:val="Normal"/>
@@ -41617,6 +41536,7 @@
       <w:spacing w:after="0" w:line="240" w:lineRule="auto"/>
     </w:pPr>
     <w:tblPr>
+      <w:tblInd w:w="0" w:type="dxa"/>
       <w:tblBorders>
         <w:top w:val="single" w:sz="4" w:space="0" w:color="000000" w:themeColor="text1"/>
         <w:left w:val="single" w:sz="4" w:space="0" w:color="000000" w:themeColor="text1"/>
@@ -41625,6 +41545,12 @@
         <w:insideH w:val="single" w:sz="4" w:space="0" w:color="000000" w:themeColor="text1"/>
         <w:insideV w:val="single" w:sz="4" w:space="0" w:color="000000" w:themeColor="text1"/>
       </w:tblBorders>
+      <w:tblCellMar>
+        <w:top w:w="0" w:type="dxa"/>
+        <w:left w:w="108" w:type="dxa"/>
+        <w:bottom w:w="0" w:type="dxa"/>
+        <w:right w:w="108" w:type="dxa"/>
+      </w:tblCellMar>
     </w:tblPr>
   </w:style>
   <w:style w:type="paragraph" w:styleId="Title">
@@ -42419,6 +42345,7 @@
     <w:tblPr>
       <w:tblStyleRowBandSize w:val="1"/>
       <w:tblStyleColBandSize w:val="1"/>
+      <w:tblInd w:w="0" w:type="dxa"/>
       <w:tblBorders>
         <w:top w:val="single" w:sz="8" w:space="0" w:color="FFFFFF" w:themeColor="background1"/>
         <w:left w:val="single" w:sz="8" w:space="0" w:color="FFFFFF" w:themeColor="background1"/>
@@ -42427,6 +42354,12 @@
         <w:insideH w:val="single" w:sz="6" w:space="0" w:color="FFFFFF" w:themeColor="background1"/>
         <w:insideV w:val="single" w:sz="6" w:space="0" w:color="FFFFFF" w:themeColor="background1"/>
       </w:tblBorders>
+      <w:tblCellMar>
+        <w:top w:w="0" w:type="dxa"/>
+        <w:left w:w="108" w:type="dxa"/>
+        <w:bottom w:w="0" w:type="dxa"/>
+        <w:right w:w="108" w:type="dxa"/>
+      </w:tblCellMar>
     </w:tblPr>
     <w:tcPr>
       <w:shd w:val="clear" w:color="auto" w:fill="D3DFEE" w:themeFill="accent1" w:themeFillTint="3F"/>
@@ -42731,6 +42664,7 @@
     <w:tblPr>
       <w:tblStyleRowBandSize w:val="1"/>
       <w:tblStyleColBandSize w:val="1"/>
+      <w:tblInd w:w="0" w:type="dxa"/>
       <w:tblBorders>
         <w:top w:val="single" w:sz="4" w:space="0" w:color="95B3D7" w:themeColor="accent1" w:themeTint="99"/>
         <w:left w:val="single" w:sz="4" w:space="0" w:color="95B3D7" w:themeColor="accent1" w:themeTint="99"/>
@@ -42739,6 +42673,12 @@
         <w:insideH w:val="single" w:sz="4" w:space="0" w:color="95B3D7" w:themeColor="accent1" w:themeTint="99"/>
         <w:insideV w:val="single" w:sz="4" w:space="0" w:color="95B3D7" w:themeColor="accent1" w:themeTint="99"/>
       </w:tblBorders>
+      <w:tblCellMar>
+        <w:top w:w="0" w:type="dxa"/>
+        <w:left w:w="108" w:type="dxa"/>
+        <w:bottom w:w="0" w:type="dxa"/>
+        <w:right w:w="108" w:type="dxa"/>
+      </w:tblCellMar>
     </w:tblPr>
     <w:tblStylePr w:type="firstRow">
       <w:rPr>
@@ -43399,6 +43339,7 @@
       <w:lang w:eastAsia="en-US"/>
     </w:rPr>
     <w:tblPr>
+      <w:tblInd w:w="0" w:type="dxa"/>
       <w:tblBorders>
         <w:top w:val="double" w:sz="6" w:space="0" w:color="000000"/>
         <w:left w:val="double" w:sz="6" w:space="0" w:color="000000"/>
@@ -43407,6 +43348,12 @@
         <w:insideH w:val="single" w:sz="6" w:space="0" w:color="000000"/>
         <w:insideV w:val="single" w:sz="6" w:space="0" w:color="000000"/>
       </w:tblBorders>
+      <w:tblCellMar>
+        <w:top w:w="0" w:type="dxa"/>
+        <w:left w:w="108" w:type="dxa"/>
+        <w:bottom w:w="0" w:type="dxa"/>
+        <w:right w:w="108" w:type="dxa"/>
+      </w:tblCellMar>
     </w:tblPr>
     <w:tcPr>
       <w:shd w:val="clear" w:color="auto" w:fill="auto"/>
@@ -43469,6 +43416,7 @@
     <w:tblPr>
       <w:tblStyleRowBandSize w:val="1"/>
       <w:tblStyleColBandSize w:val="1"/>
+      <w:tblInd w:w="0" w:type="dxa"/>
       <w:tblBorders>
         <w:top w:val="single" w:sz="4" w:space="0" w:color="92CDDC" w:themeColor="accent5" w:themeTint="99"/>
         <w:left w:val="single" w:sz="4" w:space="0" w:color="92CDDC" w:themeColor="accent5" w:themeTint="99"/>
@@ -43477,6 +43425,12 @@
         <w:insideH w:val="single" w:sz="4" w:space="0" w:color="92CDDC" w:themeColor="accent5" w:themeTint="99"/>
         <w:insideV w:val="single" w:sz="4" w:space="0" w:color="92CDDC" w:themeColor="accent5" w:themeTint="99"/>
       </w:tblBorders>
+      <w:tblCellMar>
+        <w:top w:w="0" w:type="dxa"/>
+        <w:left w:w="108" w:type="dxa"/>
+        <w:bottom w:w="0" w:type="dxa"/>
+        <w:right w:w="108" w:type="dxa"/>
+      </w:tblCellMar>
     </w:tblPr>
     <w:tblStylePr w:type="firstRow">
       <w:rPr>
@@ -45180,7 +45134,7 @@
 </file>
 
 <file path=customXml/itemProps4.xml><?xml version="1.0" encoding="utf-8"?>
-<ds:datastoreItem xmlns:ds="http://schemas.openxmlformats.org/officeDocument/2006/customXml" ds:itemID="{64022884-5FAC-4C1E-9E52-AAD466D77C88}">
+<ds:datastoreItem xmlns:ds="http://schemas.openxmlformats.org/officeDocument/2006/customXml" ds:itemID="{5CB30683-A780-A048-A7CB-F8E8537A2F8B}">
   <ds:schemaRefs>
     <ds:schemaRef ds:uri="http://schemas.openxmlformats.org/officeDocument/2006/bibliography"/>
   </ds:schemaRefs>

</xml_diff>

<commit_message>
Updated user doc and sample JSON, minor code changes
</commit_message>
<xml_diff>
--- a/docs/JPO_ODE_UserGuide.docx
+++ b/docs/JPO_ODE_UserGuide.docx
@@ -1,6 +1,6 @@
 
 <file path=word/document.xml><?xml version="1.0" encoding="utf-8"?>
-<w:document xmlns:wpc="http://schemas.microsoft.com/office/word/2010/wordprocessingCanvas" xmlns:mc="http://schemas.openxmlformats.org/markup-compatibility/2006" xmlns:o="urn:schemas-microsoft-com:office:office" xmlns:r="http://schemas.openxmlformats.org/officeDocument/2006/relationships" xmlns:m="http://schemas.openxmlformats.org/officeDocument/2006/math" xmlns:v="urn:schemas-microsoft-com:vml" xmlns:wp14="http://schemas.microsoft.com/office/word/2010/wordprocessingDrawing" xmlns:wp="http://schemas.openxmlformats.org/drawingml/2006/wordprocessingDrawing" xmlns:w10="urn:schemas-microsoft-com:office:word" xmlns:w="http://schemas.openxmlformats.org/wordprocessingml/2006/main" xmlns:w14="http://schemas.microsoft.com/office/word/2010/wordml" xmlns:w15="http://schemas.microsoft.com/office/word/2012/wordml" xmlns:wpg="http://schemas.microsoft.com/office/word/2010/wordprocessingGroup" xmlns:wpi="http://schemas.microsoft.com/office/word/2010/wordprocessingInk" xmlns:wne="http://schemas.microsoft.com/office/word/2006/wordml" xmlns:wps="http://schemas.microsoft.com/office/word/2010/wordprocessingShape" mc:Ignorable="w14 w15 wp14">
+<w:document xmlns:wpc="http://schemas.microsoft.com/office/word/2010/wordprocessingCanvas" xmlns:mo="http://schemas.microsoft.com/office/mac/office/2008/main" xmlns:mc="http://schemas.openxmlformats.org/markup-compatibility/2006" xmlns:mv="urn:schemas-microsoft-com:mac:vml" xmlns:o="urn:schemas-microsoft-com:office:office" xmlns:r="http://schemas.openxmlformats.org/officeDocument/2006/relationships" xmlns:m="http://schemas.openxmlformats.org/officeDocument/2006/math" xmlns:v="urn:schemas-microsoft-com:vml" xmlns:wp14="http://schemas.microsoft.com/office/word/2010/wordprocessingDrawing" xmlns:wp="http://schemas.openxmlformats.org/drawingml/2006/wordprocessingDrawing" xmlns:w10="urn:schemas-microsoft-com:office:word" xmlns:w="http://schemas.openxmlformats.org/wordprocessingml/2006/main" xmlns:w14="http://schemas.microsoft.com/office/word/2010/wordml" xmlns:w15="http://schemas.microsoft.com/office/word/2012/wordml" xmlns:wpg="http://schemas.microsoft.com/office/word/2010/wordprocessingGroup" xmlns:wpi="http://schemas.microsoft.com/office/word/2010/wordprocessingInk" xmlns:wne="http://schemas.microsoft.com/office/word/2006/wordml" xmlns:wps="http://schemas.microsoft.com/office/word/2010/wordprocessingShape" mc:Ignorable="w14 w15 wp14">
   <w:body>
     <w:p>
       <w:pPr>
@@ -147,7 +147,7 @@
               </wp:anchor>
             </w:drawing>
           </mc:Choice>
-          <mc:Fallback xmlns:mo="http://schemas.microsoft.com/office/mac/office/2008/main" xmlns:mv="urn:schemas-microsoft-com:mac:vml">
+          <mc:Fallback>
             <w:pict>
               <v:line w14:anchorId="10397FC4" id="Straight Connector 18" o:spid="_x0000_s1026" style="position:absolute;z-index:251661312;visibility:visible;mso-wrap-style:square;mso-width-percent:0;mso-height-percent:0;mso-wrap-distance-left:9pt;mso-wrap-distance-top:0;mso-wrap-distance-right:9pt;mso-wrap-distance-bottom:0;mso-position-horizontal:absolute;mso-position-horizontal-relative:page;mso-position-vertical:absolute;mso-position-vertical-relative:page;mso-width-percent:0;mso-height-percent:0;mso-width-relative:margin;mso-height-relative:margin" from="168pt,-.75pt" to="168pt,11in" o:gfxdata="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" strokecolor="#002060" strokeweight="4.5pt">
                 <w10:wrap anchorx="page" anchory="page"/>
@@ -401,7 +401,7 @@
           <w:noProof/>
           <w:color w:val="0070C0"/>
         </w:rPr>
-        <w:t>February 16, 2017</w:t>
+        <w:t>February 24, 2017</w:t>
       </w:r>
       <w:r>
         <w:rPr>
@@ -643,11 +643,11 @@
           </mc:Choice>
           <mc:Fallback>
             <w:pict>
-              <v:shapetype w14:anchorId="4D7C1305" id="_x0000_t202" coordsize="21600,21600" o:spt="202" path="m,l,21600r21600,l21600,xe">
+              <v:shapetype w14:anchorId="4D7C1305" id="_x0000_t202" coordsize="21600,21600" o:spt="202" path="m0,0l0,21600,21600,21600,21600,0xe">
                 <v:stroke joinstyle="miter"/>
                 <v:path gradientshapeok="t" o:connecttype="rect"/>
               </v:shapetype>
-              <v:shape id="Text Box 22" o:spid="_x0000_s1026" type="#_x0000_t202" style="position:absolute;left:0;text-align:left;margin-left:-179.55pt;margin-top:373.45pt;width:93.5pt;height:72.55pt;z-index:251660288;visibility:visible;mso-wrap-style:square;mso-width-percent:0;mso-height-percent:0;mso-wrap-distance-left:9pt;mso-wrap-distance-top:0;mso-wrap-distance-right:9pt;mso-wrap-distance-bottom:0;mso-position-horizontal:absolute;mso-position-horizontal-relative:text;mso-position-vertical:absolute;mso-position-vertical-relative:text;mso-width-percent:0;mso-height-percent:0;mso-width-relative:page;mso-height-relative:page;v-text-anchor:top" o:gfxdata="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" filled="f" stroked="f">
+              <v:shape id="Text Box 22" o:spid="_x0000_s1026" type="#_x0000_t202" style="position:absolute;left:0;text-align:left;margin-left:-179.55pt;margin-top:373.45pt;width:93.5pt;height:72.55pt;z-index:251660288;visibility:visible;mso-wrap-style:square;mso-width-percent:0;mso-height-percent:0;mso-wrap-distance-left:9pt;mso-wrap-distance-top:0;mso-wrap-distance-right:9pt;mso-wrap-distance-bottom:0;mso-position-horizontal:absolute;mso-position-horizontal-relative:text;mso-position-vertical:absolute;mso-position-vertical-relative:text;mso-width-percent:0;mso-height-percent:0;mso-width-relative:page;mso-height-relative:page;v-text-anchor:top" o:gfxdata="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" filled="f" stroked="f">
                 <v:textbox>
                   <w:txbxContent>
                     <w:p>
@@ -4976,10 +4976,10 @@
             <v:path o:extrusionok="f" gradientshapeok="t" o:connecttype="rect"/>
             <o:lock v:ext="edit" aspectratio="t"/>
           </v:shapetype>
-          <v:shape id="_x0000_i1025" type="#_x0000_t75" style="width:340.5pt;height:267pt" o:ole="">
+          <v:shape id="_x0000_i1025" type="#_x0000_t75" style="width:339.95pt;height:267.05pt" o:ole="">
             <v:imagedata r:id="rId18" o:title=""/>
           </v:shape>
-          <o:OLEObject Type="Embed" ProgID="Visio.Drawing.15" ShapeID="_x0000_i1025" DrawAspect="Content" ObjectID="_1548750774" r:id="rId19"/>
+          <o:OLEObject Type="Embed" ProgID="Visio.Drawing.15" ShapeID="_x0000_i1025" DrawAspect="Content" ObjectID="_1549444795" r:id="rId19"/>
         </w:object>
       </w:r>
     </w:p>
@@ -4993,27 +4993,14 @@
       <w:r>
         <w:t xml:space="preserve">Figure </w:t>
       </w:r>
-      <w:r>
-        <w:fldChar w:fldCharType="begin"/>
-      </w:r>
-      <w:r>
-        <w:instrText xml:space="preserve"> SEQ Figure \* ARABIC </w:instrText>
-      </w:r>
-      <w:r>
-        <w:fldChar w:fldCharType="separate"/>
-      </w:r>
-      <w:r>
-        <w:rPr>
-          <w:noProof/>
-        </w:rPr>
-        <w:t>1</w:t>
-      </w:r>
-      <w:r>
-        <w:rPr>
-          <w:noProof/>
-        </w:rPr>
-        <w:fldChar w:fldCharType="end"/>
-      </w:r>
+      <w:fldSimple w:instr=" SEQ Figure \* ARABIC ">
+        <w:r>
+          <w:rPr>
+            <w:noProof/>
+          </w:rPr>
+          <w:t>1</w:t>
+        </w:r>
+      </w:fldSimple>
       <w:bookmarkEnd w:id="6"/>
       <w:r>
         <w:t xml:space="preserve"> - ODE System Data Producers and Consumers</w:t>
@@ -6758,12 +6745,14 @@
       <w:r>
         <w:t xml:space="preserve"> </w:t>
       </w:r>
+      <w:proofErr w:type="gramStart"/>
       <w:r>
         <w:rPr>
           <w:i/>
         </w:rPr>
         <w:t>application.properties</w:t>
       </w:r>
+      <w:proofErr w:type="gramEnd"/>
       <w:r>
         <w:t xml:space="preserve"> located in the </w:t>
       </w:r>
@@ -6786,13 +6775,27 @@
         <w:rPr>
           <w:i/>
         </w:rPr>
-        <w:t>--ode.</w:t>
-      </w:r>
+        <w:t>--</w:t>
+      </w:r>
+      <w:proofErr w:type="gramStart"/>
       <w:r>
         <w:rPr>
           <w:i/>
         </w:rPr>
-        <w:t>propertyName-propertyV</w:t>
+        <w:t>ode.</w:t>
+      </w:r>
+      <w:r>
+        <w:rPr>
+          <w:i/>
+        </w:rPr>
+        <w:t>propertyName</w:t>
+      </w:r>
+      <w:proofErr w:type="gramEnd"/>
+      <w:r>
+        <w:rPr>
+          <w:i/>
+        </w:rPr>
+        <w:t>-propertyV</w:t>
       </w:r>
       <w:r>
         <w:rPr>
@@ -6944,12 +6947,14 @@
                 <w:b w:val="0"/>
               </w:rPr>
             </w:pPr>
+            <w:proofErr w:type="gramStart"/>
             <w:r>
               <w:rPr>
                 <w:b w:val="0"/>
               </w:rPr>
               <w:t>ode.kafkaBrokers</w:t>
             </w:r>
+            <w:proofErr w:type="gramEnd"/>
           </w:p>
         </w:tc>
         <w:tc>
@@ -6991,6 +6996,7 @@
                 <w:b w:val="0"/>
               </w:rPr>
             </w:pPr>
+            <w:proofErr w:type="gramStart"/>
             <w:r>
               <w:rPr>
                 <w:b w:val="0"/>
@@ -7003,6 +7009,7 @@
               </w:rPr>
               <w:t>Root</w:t>
             </w:r>
+            <w:proofErr w:type="gramEnd"/>
           </w:p>
         </w:tc>
         <w:tc>
@@ -7043,6 +7050,7 @@
             <w:tcW w:w="2858" w:type="dxa"/>
           </w:tcPr>
           <w:p>
+            <w:proofErr w:type="gramStart"/>
             <w:r>
               <w:rPr>
                 <w:b w:val="0"/>
@@ -7055,6 +7063,7 @@
               </w:rPr>
               <w:t>Bsm</w:t>
             </w:r>
+            <w:proofErr w:type="gramEnd"/>
           </w:p>
         </w:tc>
         <w:tc>
@@ -7094,6 +7103,7 @@
             <w:tcW w:w="2858" w:type="dxa"/>
           </w:tcPr>
           <w:p>
+            <w:proofErr w:type="gramStart"/>
             <w:r>
               <w:rPr>
                 <w:b w:val="0"/>
@@ -7106,6 +7116,7 @@
               </w:rPr>
               <w:t>MessageFrame</w:t>
             </w:r>
+            <w:proofErr w:type="gramEnd"/>
           </w:p>
         </w:tc>
         <w:tc>
@@ -7531,6 +7542,7 @@
       <w:r>
         <w:t xml:space="preserve"> </w:t>
       </w:r>
+      <w:proofErr w:type="gramStart"/>
       <w:r>
         <w:rPr>
           <w:rStyle w:val="token"/>
@@ -7551,7 +7563,17 @@
             <w:color w:val="343434"/>
             <w:shd w:val="clear" w:color="auto" w:fill="FCFCFC"/>
           </w:rPr>
-          <w:t>uploadLocationRoot/ode.uploadLocationBsm</w:t>
+          <w:t>uploadLocationRoot</w:t>
+        </w:r>
+        <w:proofErr w:type="gramEnd"/>
+        <w:r>
+          <w:rPr>
+            <w:rStyle w:val="token"/>
+            <w:rFonts w:ascii="Courier New" w:hAnsi="Courier New" w:cs="Courier New"/>
+            <w:color w:val="343434"/>
+            <w:shd w:val="clear" w:color="auto" w:fill="FCFCFC"/>
+          </w:rPr>
+          <w:t>/ode.uploadLocationBsm</w:t>
         </w:r>
         <w:r>
           <w:rPr>
@@ -7733,7 +7755,15 @@
         </w:r>
       </w:del>
       <w:r>
-        <w:t xml:space="preserve"> directory. The backed up file is renamed with a timestamp in milliseconds.</w:t>
+        <w:t xml:space="preserve"> directory. The </w:t>
+      </w:r>
+      <w:proofErr w:type="gramStart"/>
+      <w:r>
+        <w:t>backed up</w:t>
+      </w:r>
+      <w:proofErr w:type="gramEnd"/>
+      <w:r>
+        <w:t xml:space="preserve"> file is renamed with a timestamp in milliseconds.</w:t>
       </w:r>
     </w:p>
     <w:p>
@@ -7877,12 +7907,14 @@
         </w:rPr>
         <w:t xml:space="preserve">host: </w:t>
       </w:r>
+      <w:proofErr w:type="gramStart"/>
       <w:r>
         <w:rPr>
           <w:rFonts w:ascii="Courier New" w:hAnsi="Courier New" w:cs="Courier New"/>
         </w:rPr>
         <w:t>ip:port</w:t>
       </w:r>
+      <w:proofErr w:type="gramEnd"/>
     </w:p>
     <w:p>
       <w:pPr>
@@ -8986,27 +9018,14 @@
         <w:lastRenderedPageBreak/>
         <w:t xml:space="preserve">Table </w:t>
       </w:r>
-      <w:r>
-        <w:fldChar w:fldCharType="begin"/>
-      </w:r>
-      <w:r>
-        <w:instrText xml:space="preserve"> SEQ Table \* ARABIC </w:instrText>
-      </w:r>
-      <w:r>
-        <w:fldChar w:fldCharType="separate"/>
-      </w:r>
-      <w:r>
-        <w:rPr>
-          <w:noProof/>
-        </w:rPr>
-        <w:t>1</w:t>
-      </w:r>
-      <w:r>
-        <w:rPr>
-          <w:noProof/>
-        </w:rPr>
-        <w:fldChar w:fldCharType="end"/>
-      </w:r>
+      <w:fldSimple w:instr=" SEQ Table \* ARABIC ">
+        <w:r>
+          <w:rPr>
+            <w:noProof/>
+          </w:rPr>
+          <w:t>1</w:t>
+        </w:r>
+      </w:fldSimple>
       <w:r>
         <w:t xml:space="preserve"> - </w:t>
       </w:r>
@@ -9492,7 +9511,21 @@
                     <w:rPr>
                       <w:rFonts w:ascii="Courier New" w:hAnsi="Courier New" w:cs="Courier New"/>
                     </w:rPr>
-                    <w:t>The user name/password combination in the standard Basic HTTP Authentication format 'username:password'</w:t>
+                    <w:t>The user name/password combination in the standard Basic HTTP Authentication format '</w:t>
+                  </w:r>
+                  <w:proofErr w:type="gramStart"/>
+                  <w:r>
+                    <w:rPr>
+                      <w:rFonts w:ascii="Courier New" w:hAnsi="Courier New" w:cs="Courier New"/>
+                    </w:rPr>
+                    <w:t>username:password</w:t>
+                  </w:r>
+                  <w:proofErr w:type="gramEnd"/>
+                  <w:r>
+                    <w:rPr>
+                      <w:rFonts w:ascii="Courier New" w:hAnsi="Courier New" w:cs="Courier New"/>
+                    </w:rPr>
+                    <w:t>'</w:t>
                   </w:r>
                 </w:p>
               </w:tc>
@@ -10007,27 +10040,14 @@
         <w:lastRenderedPageBreak/>
         <w:t xml:space="preserve">Table </w:t>
       </w:r>
-      <w:r>
-        <w:fldChar w:fldCharType="begin"/>
-      </w:r>
-      <w:r>
-        <w:instrText xml:space="preserve"> SEQ Table \* ARABIC </w:instrText>
-      </w:r>
-      <w:r>
-        <w:fldChar w:fldCharType="separate"/>
-      </w:r>
-      <w:r>
-        <w:rPr>
-          <w:noProof/>
-        </w:rPr>
-        <w:t>2</w:t>
-      </w:r>
-      <w:r>
-        <w:rPr>
-          <w:noProof/>
-        </w:rPr>
-        <w:fldChar w:fldCharType="end"/>
-      </w:r>
+      <w:fldSimple w:instr=" SEQ Table \* ARABIC ">
+        <w:r>
+          <w:rPr>
+            <w:noProof/>
+          </w:rPr>
+          <w:t>2</w:t>
+        </w:r>
+      </w:fldSimple>
       <w:r>
         <w:t xml:space="preserve"> – </w:t>
       </w:r>
@@ -11162,27 +11182,14 @@
       <w:r>
         <w:t xml:space="preserve">Table </w:t>
       </w:r>
-      <w:r>
-        <w:fldChar w:fldCharType="begin"/>
-      </w:r>
-      <w:r>
-        <w:instrText xml:space="preserve"> SEQ Table \* ARABIC </w:instrText>
-      </w:r>
-      <w:r>
-        <w:fldChar w:fldCharType="separate"/>
-      </w:r>
-      <w:r>
-        <w:rPr>
-          <w:noProof/>
-        </w:rPr>
-        <w:t>3</w:t>
-      </w:r>
-      <w:r>
-        <w:rPr>
-          <w:noProof/>
-        </w:rPr>
-        <w:fldChar w:fldCharType="end"/>
-      </w:r>
+      <w:fldSimple w:instr=" SEQ Table \* ARABIC ">
+        <w:r>
+          <w:rPr>
+            <w:noProof/>
+          </w:rPr>
+          <w:t>3</w:t>
+        </w:r>
+      </w:fldSimple>
       <w:r>
         <w:t xml:space="preserve"> </w:t>
       </w:r>
@@ -12094,7 +12101,21 @@
                     <w:rPr>
                       <w:rFonts w:ascii="Courier New" w:hAnsi="Courier New" w:cs="Courier New"/>
                     </w:rPr>
-                    <w:t>{Status:success}</w:t>
+                    <w:t>{</w:t>
+                  </w:r>
+                  <w:proofErr w:type="gramStart"/>
+                  <w:r>
+                    <w:rPr>
+                      <w:rFonts w:ascii="Courier New" w:hAnsi="Courier New" w:cs="Courier New"/>
+                    </w:rPr>
+                    <w:t>Status:success</w:t>
+                  </w:r>
+                  <w:proofErr w:type="gramEnd"/>
+                  <w:r>
+                    <w:rPr>
+                      <w:rFonts w:ascii="Courier New" w:hAnsi="Courier New" w:cs="Courier New"/>
+                    </w:rPr>
+                    <w:t>}</w:t>
                   </w:r>
                 </w:p>
               </w:tc>
@@ -12180,27 +12201,14 @@
         <w:lastRenderedPageBreak/>
         <w:t xml:space="preserve">Table </w:t>
       </w:r>
-      <w:r>
-        <w:fldChar w:fldCharType="begin"/>
-      </w:r>
-      <w:r>
-        <w:instrText xml:space="preserve"> SEQ Table \* ARABIC </w:instrText>
-      </w:r>
-      <w:r>
-        <w:fldChar w:fldCharType="separate"/>
-      </w:r>
-      <w:r>
-        <w:rPr>
-          <w:noProof/>
-        </w:rPr>
-        <w:t>4</w:t>
-      </w:r>
-      <w:r>
-        <w:rPr>
-          <w:noProof/>
-        </w:rPr>
-        <w:fldChar w:fldCharType="end"/>
-      </w:r>
+      <w:fldSimple w:instr=" SEQ Table \* ARABIC ">
+        <w:r>
+          <w:rPr>
+            <w:noProof/>
+          </w:rPr>
+          <w:t>4</w:t>
+        </w:r>
+      </w:fldSimple>
       <w:r>
         <w:t xml:space="preserve"> - Upload BSM File API</w:t>
       </w:r>
@@ -12425,8 +12433,13 @@
         <w:pStyle w:val="Heading4"/>
       </w:pPr>
       <w:r>
-        <w:t>ODE API  Interface</w:t>
-      </w:r>
+        <w:t xml:space="preserve">ODE </w:t>
+      </w:r>
+      <w:proofErr w:type="gramStart"/>
+      <w:r>
+        <w:t>API  Interface</w:t>
+      </w:r>
+      <w:proofErr w:type="gramEnd"/>
     </w:p>
     <w:p>
       <w:r>
@@ -12480,11 +12493,19 @@
         </w:rPr>
         <w:t>basePath: /</w:t>
       </w:r>
+      <w:proofErr w:type="gramStart"/>
       <w:r>
         <w:rPr>
           <w:rFonts w:ascii="Courier New" w:hAnsi="Courier New" w:cs="Courier New"/>
         </w:rPr>
-        <w:t>rsuHeartbeat?ip=&lt;ip_address&gt;&amp;oid=&lt;oid_string&gt;</w:t>
+        <w:t>rsuHeartbeat?ip</w:t>
+      </w:r>
+      <w:proofErr w:type="gramEnd"/>
+      <w:r>
+        <w:rPr>
+          <w:rFonts w:ascii="Courier New" w:hAnsi="Courier New" w:cs="Courier New"/>
+        </w:rPr>
+        <w:t>=&lt;ip_address&gt;&amp;oid=&lt;oid_string&gt;</w:t>
       </w:r>
     </w:p>
     <w:p>
@@ -12518,7 +12539,13 @@
     </w:p>
     <w:p>
       <w:r>
-        <w:t>The ODE will accept data elements in json format to construct a fully populated TravelerInformation message to be routed to an array of Roadside units.</w:t>
+        <w:t xml:space="preserve">The ODE will accept data elements in </w:t>
+      </w:r>
+      <w:r>
+        <w:t>JSON</w:t>
+      </w:r>
+      <w:r>
+        <w:t xml:space="preserve"> format to construct a fully populated TravelerInformation message to be routed to an array of Roadside units.</w:t>
       </w:r>
     </w:p>
     <w:p>
@@ -12583,7 +12610,13 @@
               <w:rPr>
                 <w:rFonts w:ascii="Courier New" w:hAnsi="Courier New" w:cs="Courier New"/>
               </w:rPr>
-              <w:t>travelerMessage</w:t>
+              <w:t>t</w:t>
+            </w:r>
+            <w:r>
+              <w:rPr>
+                <w:rFonts w:ascii="Courier New" w:hAnsi="Courier New" w:cs="Courier New"/>
+              </w:rPr>
+              <w:t>im</w:t>
             </w:r>
           </w:p>
         </w:tc>
@@ -13010,7 +13043,7 @@
                 <w:rFonts w:ascii="Courier New" w:hAnsi="Courier New" w:cs="Courier New"/>
                 <w:b/>
               </w:rPr>
-              <w:t>Parameters</w:t>
+              <w:t>Body</w:t>
             </w:r>
           </w:p>
         </w:tc>
@@ -13035,7 +13068,7 @@
             <w:tr>
               <w:tc>
                 <w:tcPr>
-                  <w:tcW w:w="2125" w:type="dxa"/>
+                  <w:tcW w:w="2990" w:type="dxa"/>
                 </w:tcPr>
                 <w:p>
                   <w:pPr>
@@ -13055,7 +13088,7 @@
               </w:tc>
               <w:tc>
                 <w:tcPr>
-                  <w:tcW w:w="2970" w:type="dxa"/>
+                  <w:tcW w:w="2667" w:type="dxa"/>
                 </w:tcPr>
                 <w:p>
                   <w:pPr>
@@ -13075,7 +13108,7 @@
               </w:tc>
               <w:tc>
                 <w:tcPr>
-                  <w:tcW w:w="3601" w:type="dxa"/>
+                  <w:tcW w:w="3135" w:type="dxa"/>
                 </w:tcPr>
                 <w:p>
                   <w:pPr>
@@ -13115,7 +13148,7 @@
               </w:tc>
               <w:tc>
                 <w:tcPr>
-                  <w:tcW w:w="1246" w:type="dxa"/>
+                  <w:tcW w:w="1150" w:type="dxa"/>
                 </w:tcPr>
                 <w:p>
                   <w:pPr>
@@ -13152,99 +13185,7 @@
             <w:tr>
               <w:tc>
                 <w:tcPr>
-                  <w:tcW w:w="2125" w:type="dxa"/>
-                </w:tcPr>
-                <w:p>
-                  <w:pPr>
-                    <w:rPr>
-                      <w:rFonts w:ascii="Courier New" w:hAnsi="Courier New" w:cs="Courier New"/>
-                    </w:rPr>
-                  </w:pPr>
-                  <w:r>
-                    <w:rPr>
-                      <w:rFonts w:ascii="Courier New" w:hAnsi="Courier New" w:cs="Courier New"/>
-                    </w:rPr>
-                    <w:t>type</w:t>
-                  </w:r>
-                </w:p>
-              </w:tc>
-              <w:tc>
-                <w:tcPr>
-                  <w:tcW w:w="2970" w:type="dxa"/>
-                </w:tcPr>
-                <w:p>
-                  <w:pPr>
-                    <w:rPr>
-                      <w:rFonts w:ascii="Courier New" w:hAnsi="Courier New" w:cs="Courier New"/>
-                    </w:rPr>
-                  </w:pPr>
-                  <w:r>
-                    <w:rPr>
-                      <w:rFonts w:ascii="Courier New" w:hAnsi="Courier New" w:cs="Courier New"/>
-                    </w:rPr>
-                    <w:t>bsm | messageFrame</w:t>
-                  </w:r>
-                </w:p>
-              </w:tc>
-              <w:tc>
-                <w:tcPr>
-                  <w:tcW w:w="3601" w:type="dxa"/>
-                </w:tcPr>
-                <w:p>
-                  <w:pPr>
-                    <w:rPr>
-                      <w:rFonts w:ascii="Courier New" w:hAnsi="Courier New" w:cs="Courier New"/>
-                    </w:rPr>
-                  </w:pPr>
-                  <w:r>
-                    <w:rPr>
-                      <w:rFonts w:ascii="Courier New" w:hAnsi="Courier New" w:cs="Courier New"/>
-                    </w:rPr>
-                    <w:t>The message format of BSM in uploaded file.</w:t>
-                  </w:r>
-                </w:p>
-              </w:tc>
-              <w:tc>
-                <w:tcPr>
-                  <w:tcW w:w="1273" w:type="dxa"/>
-                </w:tcPr>
-                <w:p>
-                  <w:pPr>
-                    <w:rPr>
-                      <w:rFonts w:ascii="Courier New" w:hAnsi="Courier New" w:cs="Courier New"/>
-                    </w:rPr>
-                  </w:pPr>
-                  <w:r>
-                    <w:rPr>
-                      <w:rFonts w:ascii="Courier New" w:hAnsi="Courier New" w:cs="Courier New"/>
-                    </w:rPr>
-                    <w:t>True</w:t>
-                  </w:r>
-                </w:p>
-              </w:tc>
-              <w:tc>
-                <w:tcPr>
-                  <w:tcW w:w="1246" w:type="dxa"/>
-                </w:tcPr>
-                <w:p>
-                  <w:pPr>
-                    <w:rPr>
-                      <w:rFonts w:ascii="Courier New" w:hAnsi="Courier New" w:cs="Courier New"/>
-                    </w:rPr>
-                  </w:pPr>
-                  <w:r>
-                    <w:rPr>
-                      <w:rFonts w:ascii="Courier New" w:hAnsi="Courier New" w:cs="Courier New"/>
-                    </w:rPr>
-                    <w:t>Q</w:t>
-                  </w:r>
-                </w:p>
-              </w:tc>
-            </w:tr>
-            <w:tr>
-              <w:tc>
-                <w:tcPr>
-                  <w:tcW w:w="2125" w:type="dxa"/>
+                  <w:tcW w:w="2990" w:type="dxa"/>
                 </w:tcPr>
                 <w:p>
                   <w:pPr>
@@ -13262,7 +13203,7 @@
               </w:tc>
               <w:tc>
                 <w:tcPr>
-                  <w:tcW w:w="2970" w:type="dxa"/>
+                  <w:tcW w:w="2667" w:type="dxa"/>
                 </w:tcPr>
                 <w:p>
                   <w:pPr>
@@ -13280,7 +13221,7 @@
               </w:tc>
               <w:tc>
                 <w:tcPr>
-                  <w:tcW w:w="3601" w:type="dxa"/>
+                  <w:tcW w:w="3135" w:type="dxa"/>
                 </w:tcPr>
                 <w:p>
                   <w:pPr>
@@ -13316,7 +13257,7 @@
               </w:tc>
               <w:tc>
                 <w:tcPr>
-                  <w:tcW w:w="1246" w:type="dxa"/>
+                  <w:tcW w:w="1150" w:type="dxa"/>
                 </w:tcPr>
                 <w:p>
                   <w:pPr>
@@ -13336,7 +13277,7 @@
             <w:tr>
               <w:tc>
                 <w:tcPr>
-                  <w:tcW w:w="2125" w:type="dxa"/>
+                  <w:tcW w:w="2990" w:type="dxa"/>
                 </w:tcPr>
                 <w:p>
                   <w:pPr>
@@ -13354,7 +13295,7 @@
               </w:tc>
               <w:tc>
                 <w:tcPr>
-                  <w:tcW w:w="2970" w:type="dxa"/>
+                  <w:tcW w:w="2667" w:type="dxa"/>
                 </w:tcPr>
                 <w:p>
                   <w:pPr>
@@ -13372,7 +13313,7 @@
               </w:tc>
               <w:tc>
                 <w:tcPr>
-                  <w:tcW w:w="3601" w:type="dxa"/>
+                  <w:tcW w:w="3135" w:type="dxa"/>
                 </w:tcPr>
                 <w:p>
                   <w:pPr>
@@ -13408,7 +13349,7 @@
               </w:tc>
               <w:tc>
                 <w:tcPr>
-                  <w:tcW w:w="1246" w:type="dxa"/>
+                  <w:tcW w:w="1150" w:type="dxa"/>
                 </w:tcPr>
                 <w:p>
                   <w:pPr>
@@ -13428,7 +13369,7 @@
             <w:tr>
               <w:tc>
                 <w:tcPr>
-                  <w:tcW w:w="2125" w:type="dxa"/>
+                  <w:tcW w:w="2990" w:type="dxa"/>
                 </w:tcPr>
                 <w:p>
                   <w:pPr>
@@ -13446,7 +13387,7 @@
               </w:tc>
               <w:tc>
                 <w:tcPr>
-                  <w:tcW w:w="2970" w:type="dxa"/>
+                  <w:tcW w:w="2667" w:type="dxa"/>
                 </w:tcPr>
                 <w:p>
                   <w:pPr>
@@ -13464,7 +13405,7 @@
               </w:tc>
               <w:tc>
                 <w:tcPr>
-                  <w:tcW w:w="3601" w:type="dxa"/>
+                  <w:tcW w:w="3135" w:type="dxa"/>
                 </w:tcPr>
                 <w:p>
                   <w:pPr>
@@ -13500,7 +13441,7 @@
               </w:tc>
               <w:tc>
                 <w:tcPr>
-                  <w:tcW w:w="1246" w:type="dxa"/>
+                  <w:tcW w:w="1150" w:type="dxa"/>
                 </w:tcPr>
                 <w:p>
                   <w:pPr>
@@ -13520,7 +13461,7 @@
             <w:tr>
               <w:tc>
                 <w:tcPr>
-                  <w:tcW w:w="2125" w:type="dxa"/>
+                  <w:tcW w:w="2990" w:type="dxa"/>
                 </w:tcPr>
                 <w:p>
                   <w:pPr>
@@ -13538,7 +13479,7 @@
               </w:tc>
               <w:tc>
                 <w:tcPr>
-                  <w:tcW w:w="2970" w:type="dxa"/>
+                  <w:tcW w:w="2667" w:type="dxa"/>
                 </w:tcPr>
                 <w:p>
                   <w:pPr>
@@ -13556,7 +13497,7 @@
               </w:tc>
               <w:tc>
                 <w:tcPr>
-                  <w:tcW w:w="3601" w:type="dxa"/>
+                  <w:tcW w:w="3135" w:type="dxa"/>
                 </w:tcPr>
                 <w:p>
                   <w:pPr>
@@ -13592,7 +13533,7 @@
               </w:tc>
               <w:tc>
                 <w:tcPr>
-                  <w:tcW w:w="1246" w:type="dxa"/>
+                  <w:tcW w:w="1150" w:type="dxa"/>
                 </w:tcPr>
                 <w:p>
                   <w:pPr>
@@ -13612,7 +13553,7 @@
             <w:tr>
               <w:tc>
                 <w:tcPr>
-                  <w:tcW w:w="2125" w:type="dxa"/>
+                  <w:tcW w:w="2990" w:type="dxa"/>
                 </w:tcPr>
                 <w:p>
                   <w:pPr>
@@ -13630,7 +13571,7 @@
               </w:tc>
               <w:tc>
                 <w:tcPr>
-                  <w:tcW w:w="2970" w:type="dxa"/>
+                  <w:tcW w:w="2667" w:type="dxa"/>
                 </w:tcPr>
                 <w:p>
                   <w:pPr>
@@ -13648,7 +13589,7 @@
               </w:tc>
               <w:tc>
                 <w:tcPr>
-                  <w:tcW w:w="3601" w:type="dxa"/>
+                  <w:tcW w:w="3135" w:type="dxa"/>
                 </w:tcPr>
                 <w:p>
                   <w:pPr>
@@ -13684,7 +13625,7 @@
               </w:tc>
               <w:tc>
                 <w:tcPr>
-                  <w:tcW w:w="1246" w:type="dxa"/>
+                  <w:tcW w:w="1150" w:type="dxa"/>
                 </w:tcPr>
                 <w:p>
                   <w:pPr>
@@ -13704,7 +13645,7 @@
             <w:tr>
               <w:tc>
                 <w:tcPr>
-                  <w:tcW w:w="2125" w:type="dxa"/>
+                  <w:tcW w:w="2990" w:type="dxa"/>
                 </w:tcPr>
                 <w:p>
                   <w:pPr>
@@ -13722,7 +13663,7 @@
               </w:tc>
               <w:tc>
                 <w:tcPr>
-                  <w:tcW w:w="2970" w:type="dxa"/>
+                  <w:tcW w:w="2667" w:type="dxa"/>
                 </w:tcPr>
                 <w:p>
                   <w:pPr>
@@ -13740,7 +13681,7 @@
               </w:tc>
               <w:tc>
                 <w:tcPr>
-                  <w:tcW w:w="3601" w:type="dxa"/>
+                  <w:tcW w:w="3135" w:type="dxa"/>
                 </w:tcPr>
                 <w:p>
                   <w:pPr>
@@ -13776,7 +13717,7 @@
               </w:tc>
               <w:tc>
                 <w:tcPr>
-                  <w:tcW w:w="1246" w:type="dxa"/>
+                  <w:tcW w:w="1150" w:type="dxa"/>
                 </w:tcPr>
                 <w:p>
                   <w:pPr>
@@ -13796,7 +13737,7 @@
             <w:tr>
               <w:tc>
                 <w:tcPr>
-                  <w:tcW w:w="2125" w:type="dxa"/>
+                  <w:tcW w:w="2990" w:type="dxa"/>
                 </w:tcPr>
                 <w:p>
                   <w:pPr>
@@ -13808,14 +13749,13 @@
                     <w:rPr>
                       <w:rFonts w:ascii="Courier New" w:hAnsi="Courier New" w:cs="Courier New"/>
                     </w:rPr>
-                    <w:lastRenderedPageBreak/>
                     <w:t>Rsulist</w:t>
                   </w:r>
                 </w:p>
               </w:tc>
               <w:tc>
                 <w:tcPr>
-                  <w:tcW w:w="2970" w:type="dxa"/>
+                  <w:tcW w:w="2667" w:type="dxa"/>
                 </w:tcPr>
                 <w:p>
                   <w:pPr>
@@ -13833,7 +13773,7 @@
               </w:tc>
               <w:tc>
                 <w:tcPr>
-                  <w:tcW w:w="3601" w:type="dxa"/>
+                  <w:tcW w:w="3135" w:type="dxa"/>
                 </w:tcPr>
                 <w:p>
                   <w:pPr>
@@ -13845,7 +13785,21 @@
                     <w:rPr>
                       <w:rFonts w:ascii="Courier New" w:hAnsi="Courier New" w:cs="Courier New"/>
                     </w:rPr>
-                    <w:t>List of IP’s to send messages to.</w:t>
+                    <w:t xml:space="preserve">List of </w:t>
+                  </w:r>
+                  <w:r>
+                    <w:rPr>
+                      <w:rFonts w:ascii="Courier New" w:hAnsi="Courier New" w:cs="Courier New"/>
+                    </w:rPr>
+                    <w:t>RSU info</w:t>
+                  </w:r>
+                  <w:bookmarkStart w:id="72" w:name="_GoBack"/>
+                  <w:bookmarkEnd w:id="72"/>
+                  <w:r>
+                    <w:rPr>
+                      <w:rFonts w:ascii="Courier New" w:hAnsi="Courier New" w:cs="Courier New"/>
+                    </w:rPr>
+                    <w:t xml:space="preserve"> to send messages to.</w:t>
                   </w:r>
                 </w:p>
               </w:tc>
@@ -13869,7 +13823,7 @@
               </w:tc>
               <w:tc>
                 <w:tcPr>
-                  <w:tcW w:w="1246" w:type="dxa"/>
+                  <w:tcW w:w="1150" w:type="dxa"/>
                 </w:tcPr>
                 <w:p>
                   <w:pPr>
@@ -13889,7 +13843,7 @@
             <w:tr>
               <w:tc>
                 <w:tcPr>
-                  <w:tcW w:w="2125" w:type="dxa"/>
+                  <w:tcW w:w="2990" w:type="dxa"/>
                 </w:tcPr>
                 <w:p>
                   <w:pPr>
@@ -13901,13 +13855,14 @@
                     <w:rPr>
                       <w:rFonts w:ascii="Courier New" w:hAnsi="Courier New" w:cs="Courier New"/>
                     </w:rPr>
+                    <w:lastRenderedPageBreak/>
                     <w:t>Snmp params</w:t>
                   </w:r>
                 </w:p>
               </w:tc>
               <w:tc>
                 <w:tcPr>
-                  <w:tcW w:w="2970" w:type="dxa"/>
+                  <w:tcW w:w="2667" w:type="dxa"/>
                 </w:tcPr>
                 <w:p>
                   <w:pPr>
@@ -13925,7 +13880,7 @@
               </w:tc>
               <w:tc>
                 <w:tcPr>
-                  <w:tcW w:w="3601" w:type="dxa"/>
+                  <w:tcW w:w="3135" w:type="dxa"/>
                 </w:tcPr>
                 <w:p>
                   <w:pPr>
@@ -13937,7 +13892,13 @@
                     <w:rPr>
                       <w:rFonts w:ascii="Courier New" w:hAnsi="Courier New" w:cs="Courier New"/>
                     </w:rPr>
-                    <w:t>SNMP parameters for shipping information.</w:t>
+                    <w:t>SNMP message parameters</w:t>
+                  </w:r>
+                  <w:r>
+                    <w:rPr>
+                      <w:rFonts w:ascii="Courier New" w:hAnsi="Courier New" w:cs="Courier New"/>
+                    </w:rPr>
+                    <w:t>.</w:t>
                   </w:r>
                 </w:p>
               </w:tc>
@@ -13961,7 +13922,7 @@
               </w:tc>
               <w:tc>
                 <w:tcPr>
-                  <w:tcW w:w="1246" w:type="dxa"/>
+                  <w:tcW w:w="1150" w:type="dxa"/>
                 </w:tcPr>
                 <w:p>
                   <w:pPr>
@@ -14125,7 +14086,7 @@
                     <w:rPr>
                       <w:rFonts w:ascii="Courier New" w:hAnsi="Courier New" w:cs="Courier New"/>
                     </w:rPr>
-                    <w:t>An array of TravelerInformation</w:t>
+                    <w:t>Success</w:t>
                   </w:r>
                 </w:p>
               </w:tc>
@@ -14139,11 +14100,19 @@
                       <w:rFonts w:ascii="Courier New" w:hAnsi="Courier New" w:cs="Courier New"/>
                     </w:rPr>
                   </w:pPr>
+                  <w:proofErr w:type="gramStart"/>
                   <w:r>
                     <w:rPr>
                       <w:rFonts w:ascii="Courier New" w:hAnsi="Courier New" w:cs="Courier New"/>
                     </w:rPr>
-                    <w:t>{Status:success}</w:t>
+                    <w:t>List of set</w:t>
+                  </w:r>
+                  <w:proofErr w:type="gramEnd"/>
+                  <w:r>
+                    <w:rPr>
+                      <w:rFonts w:ascii="Courier New" w:hAnsi="Courier New" w:cs="Courier New"/>
+                    </w:rPr>
+                    <w:t xml:space="preserve"> OIDs</w:t>
                   </w:r>
                 </w:p>
               </w:tc>
@@ -14165,7 +14134,7 @@
                       <w:rFonts w:ascii="Courier New" w:hAnsi="Courier New" w:cs="Courier New"/>
                       <w:b/>
                     </w:rPr>
-                    <w:t>Default</w:t>
+                    <w:t>HTTP Response Code</w:t>
                   </w:r>
                 </w:p>
               </w:tc>
@@ -14257,13 +14226,13 @@
       <w:pPr>
         <w:pStyle w:val="Heading2"/>
       </w:pPr>
-      <w:bookmarkStart w:id="72" w:name="_Toc474485031"/>
+      <w:bookmarkStart w:id="73" w:name="_Toc474485031"/>
       <w:r>
         <w:t>ODE Streaming API</w:t>
       </w:r>
       <w:bookmarkEnd w:id="69"/>
       <w:bookmarkEnd w:id="70"/>
-      <w:bookmarkEnd w:id="72"/>
+      <w:bookmarkEnd w:id="73"/>
     </w:p>
     <w:p>
       <w:r>
@@ -14300,10 +14269,18 @@
         <w:t xml:space="preserve">or through proxies </w:t>
       </w:r>
       <w:r>
-        <w:t>with Kafka brokers to subscribe to a well-known topic</w:t>
-      </w:r>
-      <w:r>
-        <w:t xml:space="preserve">s. See section </w:t>
+        <w:t xml:space="preserve">with Kafka brokers to subscribe to </w:t>
+      </w:r>
+      <w:proofErr w:type="gramStart"/>
+      <w:r>
+        <w:t>a well-known topic</w:t>
+      </w:r>
+      <w:r>
+        <w:t>s</w:t>
+      </w:r>
+      <w:proofErr w:type="gramEnd"/>
+      <w:r>
+        <w:t xml:space="preserve">. See section </w:t>
       </w:r>
       <w:r>
         <w:fldChar w:fldCharType="begin"/>
@@ -14399,13 +14376,13 @@
       <w:pPr>
         <w:pStyle w:val="Heading3"/>
       </w:pPr>
-      <w:bookmarkStart w:id="73" w:name="_Ref471811829"/>
-      <w:bookmarkStart w:id="74" w:name="_Toc474485032"/>
+      <w:bookmarkStart w:id="74" w:name="_Ref471811829"/>
+      <w:bookmarkStart w:id="75" w:name="_Toc474485032"/>
       <w:r>
         <w:t>Direct Kafka Interface</w:t>
       </w:r>
-      <w:bookmarkEnd w:id="73"/>
       <w:bookmarkEnd w:id="74"/>
+      <w:bookmarkEnd w:id="75"/>
     </w:p>
     <w:p>
       <w:r>
@@ -14488,12 +14465,12 @@
       <w:pPr>
         <w:pStyle w:val="Heading4"/>
         <w:rPr>
-          <w:ins w:id="75" w:author="Musavi, Hamid [USA]" w:date="2017-02-16T11:45:00Z"/>
+          <w:ins w:id="76" w:author="Musavi, Hamid [USA]" w:date="2017-02-16T11:45:00Z"/>
         </w:rPr>
       </w:pPr>
-      <w:bookmarkStart w:id="76" w:name="_Ref471811864"/>
-      <w:bookmarkStart w:id="77" w:name="_Toc474485033"/>
-      <w:ins w:id="78" w:author="Musavi, Hamid [USA]" w:date="2017-02-16T11:45:00Z">
+      <w:bookmarkStart w:id="77" w:name="_Ref471811864"/>
+      <w:bookmarkStart w:id="78" w:name="_Toc474485033"/>
+      <w:ins w:id="79" w:author="Musavi, Hamid [USA]" w:date="2017-02-16T11:45:00Z">
         <w:r>
           <w:t xml:space="preserve">Kafka Publish/Subscribe Topics </w:t>
         </w:r>
@@ -14502,12 +14479,11 @@
     <w:p>
       <w:pPr>
         <w:rPr>
-          <w:ins w:id="79" w:author="Musavi, Hamid [USA]" w:date="2017-02-16T11:45:00Z"/>
+          <w:ins w:id="80" w:author="Musavi, Hamid [USA]" w:date="2017-02-16T11:45:00Z"/>
         </w:rPr>
       </w:pPr>
-      <w:ins w:id="80" w:author="Musavi, Hamid [USA]" w:date="2017-02-16T11:45:00Z">
+      <w:ins w:id="81" w:author="Musavi, Hamid [USA]" w:date="2017-02-16T11:45:00Z">
         <w:r>
-          <w:lastRenderedPageBreak/>
           <w:t>The following table contains the name of the topics and the type of data in each topic.</w:t>
         </w:r>
       </w:ins>
@@ -14525,7 +14501,7 @@
       <w:tr>
         <w:trPr>
           <w:cnfStyle w:val="100000000000" w:firstRow="1" w:lastRow="0" w:firstColumn="0" w:lastColumn="0" w:oddVBand="0" w:evenVBand="0" w:oddHBand="0" w:evenHBand="0" w:firstRowFirstColumn="0" w:firstRowLastColumn="0" w:lastRowFirstColumn="0" w:lastRowLastColumn="0"/>
-          <w:ins w:id="81" w:author="Musavi, Hamid [USA]" w:date="2017-02-16T11:45:00Z"/>
+          <w:ins w:id="82" w:author="Musavi, Hamid [USA]" w:date="2017-02-16T11:45:00Z"/>
         </w:trPr>
         <w:tc>
           <w:tcPr>
@@ -14535,11 +14511,12 @@
           <w:p>
             <w:pPr>
               <w:rPr>
-                <w:ins w:id="82" w:author="Musavi, Hamid [USA]" w:date="2017-02-16T11:45:00Z"/>
-              </w:rPr>
-            </w:pPr>
-            <w:ins w:id="83" w:author="Musavi, Hamid [USA]" w:date="2017-02-16T11:45:00Z">
+                <w:ins w:id="83" w:author="Musavi, Hamid [USA]" w:date="2017-02-16T11:45:00Z"/>
+              </w:rPr>
+            </w:pPr>
+            <w:ins w:id="84" w:author="Musavi, Hamid [USA]" w:date="2017-02-16T11:45:00Z">
               <w:r>
+                <w:lastRenderedPageBreak/>
                 <w:t>Topic Name</w:t>
               </w:r>
             </w:ins>
@@ -14553,10 +14530,10 @@
             <w:pPr>
               <w:cnfStyle w:val="100000000000" w:firstRow="1" w:lastRow="0" w:firstColumn="0" w:lastColumn="0" w:oddVBand="0" w:evenVBand="0" w:oddHBand="0" w:evenHBand="0" w:firstRowFirstColumn="0" w:firstRowLastColumn="0" w:lastRowFirstColumn="0" w:lastRowLastColumn="0"/>
               <w:rPr>
-                <w:ins w:id="84" w:author="Musavi, Hamid [USA]" w:date="2017-02-16T11:45:00Z"/>
-              </w:rPr>
-            </w:pPr>
-            <w:ins w:id="85" w:author="Musavi, Hamid [USA]" w:date="2017-02-16T11:45:00Z">
+                <w:ins w:id="85" w:author="Musavi, Hamid [USA]" w:date="2017-02-16T11:45:00Z"/>
+              </w:rPr>
+            </w:pPr>
+            <w:ins w:id="86" w:author="Musavi, Hamid [USA]" w:date="2017-02-16T11:45:00Z">
               <w:r>
                 <w:t>Data Type</w:t>
               </w:r>
@@ -14567,7 +14544,7 @@
       <w:tr>
         <w:trPr>
           <w:cnfStyle w:val="000000100000" w:firstRow="0" w:lastRow="0" w:firstColumn="0" w:lastColumn="0" w:oddVBand="0" w:evenVBand="0" w:oddHBand="1" w:evenHBand="0" w:firstRowFirstColumn="0" w:firstRowLastColumn="0" w:lastRowFirstColumn="0" w:lastRowLastColumn="0"/>
-          <w:ins w:id="86" w:author="Musavi, Hamid [USA]" w:date="2017-02-16T11:45:00Z"/>
+          <w:ins w:id="87" w:author="Musavi, Hamid [USA]" w:date="2017-02-16T11:45:00Z"/>
         </w:trPr>
         <w:tc>
           <w:tcPr>
@@ -14577,70 +14554,100 @@
           <w:p>
             <w:pPr>
               <w:rPr>
-                <w:ins w:id="87" w:author="Musavi, Hamid [USA]" w:date="2017-02-16T11:45:00Z"/>
-                <w:rFonts w:ascii="Courier New" w:hAnsi="Courier New" w:cs="Courier New"/>
-              </w:rPr>
-            </w:pPr>
-            <w:ins w:id="88" w:author="Musavi, Hamid [USA]" w:date="2017-02-16T11:45:00Z">
+                <w:ins w:id="88" w:author="Musavi, Hamid [USA]" w:date="2017-02-16T11:45:00Z"/>
+                <w:rFonts w:ascii="Courier New" w:hAnsi="Courier New" w:cs="Courier New"/>
+              </w:rPr>
+            </w:pPr>
+            <w:proofErr w:type="gramStart"/>
+            <w:ins w:id="89" w:author="Musavi, Hamid [USA]" w:date="2017-02-16T11:45:00Z">
               <w:r>
                 <w:rPr>
                   <w:rFonts w:ascii="Courier New" w:hAnsi="Courier New" w:cs="Courier New"/>
                 </w:rPr>
-                <w:t>topic.J2735Bsm</w:t>
+                <w:t>topic.J</w:t>
               </w:r>
-            </w:ins>
-          </w:p>
-        </w:tc>
-        <w:tc>
-          <w:tcPr>
-            <w:tcW w:w="6475" w:type="dxa"/>
-          </w:tcPr>
-          <w:p>
-            <w:pPr>
-              <w:keepNext/>
-              <w:cnfStyle w:val="000000100000" w:firstRow="0" w:lastRow="0" w:firstColumn="0" w:lastColumn="0" w:oddVBand="0" w:evenVBand="0" w:oddHBand="1" w:evenHBand="0" w:firstRowFirstColumn="0" w:firstRowLastColumn="0" w:lastRowFirstColumn="0" w:lastRowLastColumn="0"/>
-              <w:rPr>
-                <w:ins w:id="89" w:author="Musavi, Hamid [USA]" w:date="2017-02-16T11:45:00Z"/>
-                <w:b/>
-              </w:rPr>
-            </w:pPr>
-            <w:ins w:id="90" w:author="Musavi, Hamid [USA]" w:date="2017-02-16T11:45:00Z">
+              <w:proofErr w:type="gramEnd"/>
               <w:r>
                 <w:rPr>
                   <w:rFonts w:ascii="Courier New" w:hAnsi="Courier New" w:cs="Courier New"/>
                 </w:rPr>
-                <w:t>us.dot.its.jpo.ode.plugin.j2735.J2735Bsm</w:t>
+                <w:t>2735Bsm</w:t>
               </w:r>
             </w:ins>
           </w:p>
         </w:tc>
-      </w:tr>
-      <w:tr>
-        <w:trPr>
-          <w:ins w:id="91" w:author="Musavi, Hamid [USA]" w:date="2017-02-16T11:45:00Z"/>
-        </w:trPr>
-        <w:tc>
-          <w:tcPr>
-            <w:cnfStyle w:val="001000000000" w:firstRow="0" w:lastRow="0" w:firstColumn="1" w:lastColumn="0" w:oddVBand="0" w:evenVBand="0" w:oddHBand="0" w:evenHBand="0" w:firstRowFirstColumn="0" w:firstRowLastColumn="0" w:lastRowFirstColumn="0" w:lastRowLastColumn="0"/>
+        <w:tc>
+          <w:tcPr>
             <w:tcW w:w="6475" w:type="dxa"/>
           </w:tcPr>
           <w:p>
             <w:pPr>
-              <w:rPr>
-                <w:ins w:id="92" w:author="Musavi, Hamid [USA]" w:date="2017-02-16T11:45:00Z"/>
-                <w:rFonts w:ascii="Courier New" w:hAnsi="Courier New" w:cs="Courier New"/>
-              </w:rPr>
-            </w:pPr>
-            <w:ins w:id="93" w:author="Musavi, Hamid [USA]" w:date="2017-02-16T11:45:00Z">
+              <w:keepNext/>
+              <w:cnfStyle w:val="000000100000" w:firstRow="0" w:lastRow="0" w:firstColumn="0" w:lastColumn="0" w:oddVBand="0" w:evenVBand="0" w:oddHBand="1" w:evenHBand="0" w:firstRowFirstColumn="0" w:firstRowLastColumn="0" w:lastRowFirstColumn="0" w:lastRowLastColumn="0"/>
+              <w:rPr>
+                <w:ins w:id="90" w:author="Musavi, Hamid [USA]" w:date="2017-02-16T11:45:00Z"/>
+                <w:b/>
+              </w:rPr>
+            </w:pPr>
+            <w:ins w:id="91" w:author="Musavi, Hamid [USA]" w:date="2017-02-16T11:45:00Z">
               <w:r>
                 <w:rPr>
                   <w:rFonts w:ascii="Courier New" w:hAnsi="Courier New" w:cs="Courier New"/>
                 </w:rPr>
-                <w:t>topic.J2735Tim</w:t>
+                <w:t>us.dot.its.jpo.ode.</w:t>
+              </w:r>
+              <w:proofErr w:type="gramStart"/>
+              <w:r>
+                <w:rPr>
+                  <w:rFonts w:ascii="Courier New" w:hAnsi="Courier New" w:cs="Courier New"/>
+                </w:rPr>
+                <w:t>plugin.j2735.J</w:t>
+              </w:r>
+              <w:proofErr w:type="gramEnd"/>
+              <w:r>
+                <w:rPr>
+                  <w:rFonts w:ascii="Courier New" w:hAnsi="Courier New" w:cs="Courier New"/>
+                </w:rPr>
+                <w:t>2735Bsm</w:t>
               </w:r>
             </w:ins>
           </w:p>
         </w:tc>
+      </w:tr>
+      <w:tr>
+        <w:trPr>
+          <w:ins w:id="92" w:author="Musavi, Hamid [USA]" w:date="2017-02-16T11:45:00Z"/>
+        </w:trPr>
+        <w:tc>
+          <w:tcPr>
+            <w:cnfStyle w:val="001000000000" w:firstRow="0" w:lastRow="0" w:firstColumn="1" w:lastColumn="0" w:oddVBand="0" w:evenVBand="0" w:oddHBand="0" w:evenHBand="0" w:firstRowFirstColumn="0" w:firstRowLastColumn="0" w:lastRowFirstColumn="0" w:lastRowLastColumn="0"/>
+            <w:tcW w:w="6475" w:type="dxa"/>
+          </w:tcPr>
+          <w:p>
+            <w:pPr>
+              <w:rPr>
+                <w:ins w:id="93" w:author="Musavi, Hamid [USA]" w:date="2017-02-16T11:45:00Z"/>
+                <w:rFonts w:ascii="Courier New" w:hAnsi="Courier New" w:cs="Courier New"/>
+              </w:rPr>
+            </w:pPr>
+            <w:proofErr w:type="gramStart"/>
+            <w:ins w:id="94" w:author="Musavi, Hamid [USA]" w:date="2017-02-16T11:45:00Z">
+              <w:r>
+                <w:rPr>
+                  <w:rFonts w:ascii="Courier New" w:hAnsi="Courier New" w:cs="Courier New"/>
+                </w:rPr>
+                <w:t>topic.J</w:t>
+              </w:r>
+              <w:proofErr w:type="gramEnd"/>
+              <w:r>
+                <w:rPr>
+                  <w:rFonts w:ascii="Courier New" w:hAnsi="Courier New" w:cs="Courier New"/>
+                </w:rPr>
+                <w:t>2735Tim</w:t>
+              </w:r>
+            </w:ins>
+          </w:p>
+        </w:tc>
         <w:tc>
           <w:tcPr>
             <w:tcW w:w="6475" w:type="dxa"/>
@@ -14650,11 +14657,11 @@
               <w:keepNext/>
               <w:cnfStyle w:val="000000000000" w:firstRow="0" w:lastRow="0" w:firstColumn="0" w:lastColumn="0" w:oddVBand="0" w:evenVBand="0" w:oddHBand="0" w:evenHBand="0" w:firstRowFirstColumn="0" w:firstRowLastColumn="0" w:lastRowFirstColumn="0" w:lastRowLastColumn="0"/>
               <w:rPr>
-                <w:ins w:id="94" w:author="Musavi, Hamid [USA]" w:date="2017-02-16T11:45:00Z"/>
-                <w:rFonts w:ascii="Courier New" w:hAnsi="Courier New" w:cs="Courier New"/>
-              </w:rPr>
-            </w:pPr>
-            <w:ins w:id="95" w:author="Musavi, Hamid [USA]" w:date="2017-02-16T11:45:00Z">
+                <w:ins w:id="95" w:author="Musavi, Hamid [USA]" w:date="2017-02-16T11:45:00Z"/>
+                <w:rFonts w:ascii="Courier New" w:hAnsi="Courier New" w:cs="Courier New"/>
+              </w:rPr>
+            </w:pPr>
+            <w:ins w:id="96" w:author="Musavi, Hamid [USA]" w:date="2017-02-16T11:45:00Z">
               <w:r>
                 <w:rPr>
                   <w:rFonts w:ascii="Courier New" w:hAnsi="Courier New" w:cs="Courier New"/>
@@ -14665,7 +14672,21 @@
                 <w:rPr>
                   <w:rFonts w:ascii="Courier New" w:hAnsi="Courier New" w:cs="Courier New"/>
                 </w:rPr>
-                <w:t>ts.jpo.ode.plugin.j2735.J2735</w:t>
+                <w:t>ts.jpo.ode.</w:t>
+              </w:r>
+              <w:proofErr w:type="gramStart"/>
+              <w:r>
+                <w:rPr>
+                  <w:rFonts w:ascii="Courier New" w:hAnsi="Courier New" w:cs="Courier New"/>
+                </w:rPr>
+                <w:t>plugin.j2735.J</w:t>
+              </w:r>
+              <w:proofErr w:type="gramEnd"/>
+              <w:r>
+                <w:rPr>
+                  <w:rFonts w:ascii="Courier New" w:hAnsi="Courier New" w:cs="Courier New"/>
+                </w:rPr>
+                <w:t>2735</w:t>
               </w:r>
               <w:r>
                 <w:rPr>
@@ -14680,7 +14701,7 @@
       <w:tr>
         <w:trPr>
           <w:cnfStyle w:val="000000100000" w:firstRow="0" w:lastRow="0" w:firstColumn="0" w:lastColumn="0" w:oddVBand="0" w:evenVBand="0" w:oddHBand="1" w:evenHBand="0" w:firstRowFirstColumn="0" w:firstRowLastColumn="0" w:lastRowFirstColumn="0" w:lastRowLastColumn="0"/>
-          <w:ins w:id="96" w:author="Musavi, Hamid [USA]" w:date="2017-02-16T11:45:00Z"/>
+          <w:ins w:id="97" w:author="Musavi, Hamid [USA]" w:date="2017-02-16T11:45:00Z"/>
         </w:trPr>
         <w:tc>
           <w:tcPr>
@@ -14690,16 +14711,24 @@
           <w:p>
             <w:pPr>
               <w:rPr>
-                <w:ins w:id="97" w:author="Musavi, Hamid [USA]" w:date="2017-02-16T11:45:00Z"/>
-                <w:rFonts w:ascii="Courier New" w:hAnsi="Courier New" w:cs="Courier New"/>
-              </w:rPr>
-            </w:pPr>
-            <w:ins w:id="98" w:author="Musavi, Hamid [USA]" w:date="2017-02-16T11:45:00Z">
+                <w:ins w:id="98" w:author="Musavi, Hamid [USA]" w:date="2017-02-16T11:45:00Z"/>
+                <w:rFonts w:ascii="Courier New" w:hAnsi="Courier New" w:cs="Courier New"/>
+              </w:rPr>
+            </w:pPr>
+            <w:proofErr w:type="gramStart"/>
+            <w:ins w:id="99" w:author="Musavi, Hamid [USA]" w:date="2017-02-16T11:45:00Z">
               <w:r>
                 <w:rPr>
                   <w:rFonts w:ascii="Courier New" w:hAnsi="Courier New" w:cs="Courier New"/>
                 </w:rPr>
-                <w:t>topic.J2735</w:t>
+                <w:t>topic.J</w:t>
+              </w:r>
+              <w:proofErr w:type="gramEnd"/>
+              <w:r>
+                <w:rPr>
+                  <w:rFonts w:ascii="Courier New" w:hAnsi="Courier New" w:cs="Courier New"/>
+                </w:rPr>
+                <w:t>2735</w:t>
               </w:r>
               <w:r>
                 <w:rPr>
@@ -14719,11 +14748,11 @@
               <w:keepNext/>
               <w:cnfStyle w:val="000000100000" w:firstRow="0" w:lastRow="0" w:firstColumn="0" w:lastColumn="0" w:oddVBand="0" w:evenVBand="0" w:oddHBand="1" w:evenHBand="0" w:firstRowFirstColumn="0" w:firstRowLastColumn="0" w:lastRowFirstColumn="0" w:lastRowLastColumn="0"/>
               <w:rPr>
-                <w:ins w:id="99" w:author="Musavi, Hamid [USA]" w:date="2017-02-16T11:45:00Z"/>
-                <w:rFonts w:ascii="Courier New" w:hAnsi="Courier New" w:cs="Courier New"/>
-              </w:rPr>
-            </w:pPr>
-            <w:ins w:id="100" w:author="Musavi, Hamid [USA]" w:date="2017-02-16T11:45:00Z">
+                <w:ins w:id="100" w:author="Musavi, Hamid [USA]" w:date="2017-02-16T11:45:00Z"/>
+                <w:rFonts w:ascii="Courier New" w:hAnsi="Courier New" w:cs="Courier New"/>
+              </w:rPr>
+            </w:pPr>
+            <w:ins w:id="101" w:author="Musavi, Hamid [USA]" w:date="2017-02-16T11:45:00Z">
               <w:r>
                 <w:rPr>
                   <w:rFonts w:ascii="Courier New" w:hAnsi="Courier New" w:cs="Courier New"/>
@@ -14734,7 +14763,21 @@
                 <w:rPr>
                   <w:rFonts w:ascii="Courier New" w:hAnsi="Courier New" w:cs="Courier New"/>
                 </w:rPr>
-                <w:t>ts.jpo.ode.plugin.j2735.J2735</w:t>
+                <w:t>ts.jpo.ode.</w:t>
+              </w:r>
+              <w:proofErr w:type="gramStart"/>
+              <w:r>
+                <w:rPr>
+                  <w:rFonts w:ascii="Courier New" w:hAnsi="Courier New" w:cs="Courier New"/>
+                </w:rPr>
+                <w:t>plugin.j2735.J</w:t>
+              </w:r>
+              <w:proofErr w:type="gramEnd"/>
+              <w:r>
+                <w:rPr>
+                  <w:rFonts w:ascii="Courier New" w:hAnsi="Courier New" w:cs="Courier New"/>
+                </w:rPr>
+                <w:t>2735</w:t>
               </w:r>
               <w:r>
                 <w:t xml:space="preserve"> </w:t>
@@ -14754,10 +14797,10 @@
       <w:pPr>
         <w:pStyle w:val="Caption"/>
         <w:rPr>
-          <w:ins w:id="101" w:author="Musavi, Hamid [USA]" w:date="2017-02-16T11:45:00Z"/>
+          <w:ins w:id="102" w:author="Musavi, Hamid [USA]" w:date="2017-02-16T11:45:00Z"/>
         </w:rPr>
       </w:pPr>
-      <w:ins w:id="102" w:author="Musavi, Hamid [USA]" w:date="2017-02-16T11:45:00Z">
+      <w:ins w:id="103" w:author="Musavi, Hamid [USA]" w:date="2017-02-16T11:45:00Z">
         <w:r>
           <w:t xml:space="preserve">Table </w:t>
         </w:r>
@@ -14787,7 +14830,7 @@
     <w:p>
       <w:pPr>
         <w:rPr>
-          <w:ins w:id="103" w:author="Musavi, Hamid [USA]" w:date="2017-02-16T11:45:00Z"/>
+          <w:ins w:id="104" w:author="Musavi, Hamid [USA]" w:date="2017-02-16T11:45:00Z"/>
         </w:rPr>
       </w:pPr>
     </w:p>
@@ -14798,8 +14841,8 @@
       <w:r>
         <w:t>ODE WebSocket Interface</w:t>
       </w:r>
-      <w:bookmarkEnd w:id="76"/>
       <w:bookmarkEnd w:id="77"/>
+      <w:bookmarkEnd w:id="78"/>
     </w:p>
     <w:p>
       <w:r>
@@ -14925,7 +14968,7 @@
           <w:b/>
         </w:rPr>
       </w:pPr>
-      <w:bookmarkStart w:id="104" w:name="_Toc462052290"/>
+      <w:bookmarkStart w:id="105" w:name="_Toc462052290"/>
       <w:r>
         <w:t>O</w:t>
       </w:r>
@@ -14938,7 +14981,7 @@
       <w:r>
         <w:t>Control Messages</w:t>
       </w:r>
-      <w:bookmarkEnd w:id="104"/>
+      <w:bookmarkEnd w:id="105"/>
     </w:p>
     <w:p>
       <w:r>
@@ -14975,7 +15018,21 @@
         <w:rPr>
           <w:rFonts w:ascii="Courier New" w:hAnsi="Courier New" w:cs="Courier New"/>
         </w:rPr>
-        <w:t>{"metadata":{"payloadType":"control","version":1},"payload":{"dataSourceBundleCount":20,"receivedRecordCount":203,"sentRecordCount":10,"tag":"STOP","dataType":"Control","version":1},"version":1}</w:t>
+        <w:t>{"metadata</w:t>
+      </w:r>
+      <w:proofErr w:type="gramStart"/>
+      <w:r>
+        <w:rPr>
+          <w:rFonts w:ascii="Courier New" w:hAnsi="Courier New" w:cs="Courier New"/>
+        </w:rPr>
+        <w:t>":{</w:t>
+      </w:r>
+      <w:proofErr w:type="gramEnd"/>
+      <w:r>
+        <w:rPr>
+          <w:rFonts w:ascii="Courier New" w:hAnsi="Courier New" w:cs="Courier New"/>
+        </w:rPr>
+        <w:t>"payloadType":"control","version":1},"payload":{"dataSourceBundleCount":20,"receivedRecordCount":203,"sentRecordCount":10,"tag":"STOP","dataType":"Control","version":1},"version":1}</w:t>
       </w:r>
       <w:r>
         <w:t xml:space="preserve"> </w:t>
@@ -15030,7 +15087,7 @@
           <w:b/>
         </w:rPr>
       </w:pPr>
-      <w:bookmarkStart w:id="105" w:name="_Toc462052291"/>
+      <w:bookmarkStart w:id="106" w:name="_Toc462052291"/>
       <w:r>
         <w:t>BSM</w:t>
       </w:r>
@@ -15043,7 +15100,7 @@
       <w:r>
         <w:t xml:space="preserve"> Subscription </w:t>
       </w:r>
-      <w:bookmarkEnd w:id="105"/>
+      <w:bookmarkEnd w:id="106"/>
       <w:r>
         <w:t>API</w:t>
       </w:r>
@@ -16123,15 +16180,15 @@
       <w:pPr>
         <w:pStyle w:val="Heading2"/>
       </w:pPr>
-      <w:bookmarkStart w:id="106" w:name="_Toc462052298"/>
-      <w:bookmarkStart w:id="107" w:name="_Ref471728137"/>
-      <w:bookmarkStart w:id="108" w:name="_Toc474485034"/>
+      <w:bookmarkStart w:id="107" w:name="_Toc462052298"/>
+      <w:bookmarkStart w:id="108" w:name="_Ref471728137"/>
+      <w:bookmarkStart w:id="109" w:name="_Toc474485034"/>
       <w:r>
         <w:t>ODE Request Schemas</w:t>
       </w:r>
-      <w:bookmarkEnd w:id="106"/>
       <w:bookmarkEnd w:id="107"/>
       <w:bookmarkEnd w:id="108"/>
+      <w:bookmarkEnd w:id="109"/>
     </w:p>
     <w:p>
       <w:r>
@@ -16142,15 +16199,15 @@
       <w:pPr>
         <w:pStyle w:val="Heading3"/>
       </w:pPr>
-      <w:bookmarkStart w:id="109" w:name="_Toc462052299"/>
-      <w:bookmarkStart w:id="110" w:name="_Ref471813112"/>
-      <w:bookmarkStart w:id="111" w:name="_Toc474485035"/>
+      <w:bookmarkStart w:id="110" w:name="_Toc462052299"/>
+      <w:bookmarkStart w:id="111" w:name="_Ref471813112"/>
+      <w:bookmarkStart w:id="112" w:name="_Toc474485035"/>
       <w:r>
         <w:t>Subscription Data Request</w:t>
       </w:r>
-      <w:bookmarkEnd w:id="109"/>
       <w:bookmarkEnd w:id="110"/>
       <w:bookmarkEnd w:id="111"/>
+      <w:bookmarkEnd w:id="112"/>
     </w:p>
     <w:p>
       <w:pPr>
@@ -16649,67 +16706,52 @@
       <w:pPr>
         <w:pStyle w:val="Caption"/>
       </w:pPr>
-      <w:bookmarkStart w:id="112" w:name="_Toc441572976"/>
-      <w:bookmarkStart w:id="113" w:name="_Toc456253304"/>
+      <w:bookmarkStart w:id="113" w:name="_Toc441572976"/>
+      <w:bookmarkStart w:id="114" w:name="_Toc456253304"/>
       <w:r>
         <w:t xml:space="preserve">Table </w:t>
       </w:r>
-      <w:r>
-        <w:fldChar w:fldCharType="begin"/>
-      </w:r>
-      <w:r>
-        <w:instrText xml:space="preserve"> SEQ Table \* ARABIC </w:instrText>
-      </w:r>
-      <w:r>
-        <w:fldChar w:fldCharType="separate"/>
-      </w:r>
-      <w:bookmarkStart w:id="114" w:name="_GoBack"/>
-      <w:ins w:id="115" w:author="Musavi, Hamid [USA]" w:date="2017-02-16T11:45:00Z">
-        <w:r>
-          <w:rPr>
-            <w:noProof/>
-          </w:rPr>
-          <w:t>6</w:t>
-        </w:r>
-      </w:ins>
+      <w:fldSimple w:instr=" SEQ Table \* ARABIC ">
+        <w:ins w:id="115" w:author="Musavi, Hamid [USA]" w:date="2017-02-16T11:45:00Z">
+          <w:r>
+            <w:rPr>
+              <w:noProof/>
+            </w:rPr>
+            <w:t>6</w:t>
+          </w:r>
+        </w:ins>
+        <w:del w:id="116" w:author="Musavi, Hamid [USA]" w:date="2017-02-16T11:45:00Z">
+          <w:r>
+            <w:rPr>
+              <w:noProof/>
+            </w:rPr>
+            <w:delText>5</w:delText>
+          </w:r>
+        </w:del>
+      </w:fldSimple>
+      <w:r>
+        <w:t xml:space="preserve"> </w:t>
+      </w:r>
+      <w:r>
+        <w:t>–</w:t>
+      </w:r>
+      <w:r>
+        <w:t xml:space="preserve"> ODE BSM</w:t>
+      </w:r>
+      <w:r>
+        <w:t xml:space="preserve"> </w:t>
+      </w:r>
+      <w:r>
+        <w:t>Subscription</w:t>
+      </w:r>
+      <w:r>
+        <w:t xml:space="preserve"> </w:t>
+      </w:r>
+      <w:r>
+        <w:t>Request</w:t>
+      </w:r>
+      <w:bookmarkEnd w:id="113"/>
       <w:bookmarkEnd w:id="114"/>
-      <w:del w:id="116" w:author="Musavi, Hamid [USA]" w:date="2017-02-16T11:45:00Z">
-        <w:r>
-          <w:rPr>
-            <w:noProof/>
-          </w:rPr>
-          <w:delText>5</w:delText>
-        </w:r>
-      </w:del>
-      <w:r>
-        <w:rPr>
-          <w:noProof/>
-        </w:rPr>
-        <w:fldChar w:fldCharType="end"/>
-      </w:r>
-      <w:r>
-        <w:t xml:space="preserve"> </w:t>
-      </w:r>
-      <w:r>
-        <w:t>–</w:t>
-      </w:r>
-      <w:r>
-        <w:t xml:space="preserve"> ODE BSM</w:t>
-      </w:r>
-      <w:r>
-        <w:t xml:space="preserve"> </w:t>
-      </w:r>
-      <w:r>
-        <w:t>Subscription</w:t>
-      </w:r>
-      <w:r>
-        <w:t xml:space="preserve"> </w:t>
-      </w:r>
-      <w:r>
-        <w:t>Request</w:t>
-      </w:r>
-      <w:bookmarkEnd w:id="112"/>
-      <w:bookmarkEnd w:id="113"/>
     </w:p>
     <w:p/>
     <w:p>
@@ -16788,7 +16830,15 @@
     </w:p>
     <w:p>
       <w:r>
-        <w:t>The top level structure of ODE Data Message is defined in the table below:</w:t>
+        <w:t xml:space="preserve">The </w:t>
+      </w:r>
+      <w:proofErr w:type="gramStart"/>
+      <w:r>
+        <w:t>top level</w:t>
+      </w:r>
+      <w:proofErr w:type="gramEnd"/>
+      <w:r>
+        <w:t xml:space="preserve"> structure of ODE Data Message is defined in the table below:</w:t>
       </w:r>
     </w:p>
     <w:tbl>
@@ -17241,37 +17291,24 @@
       <w:r>
         <w:t xml:space="preserve">Table </w:t>
       </w:r>
-      <w:r>
-        <w:fldChar w:fldCharType="begin"/>
-      </w:r>
-      <w:r>
-        <w:instrText xml:space="preserve"> SEQ Table \* ARABIC </w:instrText>
-      </w:r>
-      <w:r>
-        <w:fldChar w:fldCharType="separate"/>
-      </w:r>
-      <w:ins w:id="124" w:author="Musavi, Hamid [USA]" w:date="2017-02-16T11:45:00Z">
-        <w:r>
-          <w:rPr>
-            <w:noProof/>
-          </w:rPr>
-          <w:t>7</w:t>
-        </w:r>
-      </w:ins>
-      <w:del w:id="125" w:author="Musavi, Hamid [USA]" w:date="2017-02-16T11:45:00Z">
-        <w:r>
-          <w:rPr>
-            <w:noProof/>
-          </w:rPr>
-          <w:delText>6</w:delText>
-        </w:r>
-      </w:del>
-      <w:r>
-        <w:rPr>
-          <w:noProof/>
-        </w:rPr>
-        <w:fldChar w:fldCharType="end"/>
-      </w:r>
+      <w:fldSimple w:instr=" SEQ Table \* ARABIC ">
+        <w:ins w:id="124" w:author="Musavi, Hamid [USA]" w:date="2017-02-16T11:45:00Z">
+          <w:r>
+            <w:rPr>
+              <w:noProof/>
+            </w:rPr>
+            <w:t>7</w:t>
+          </w:r>
+        </w:ins>
+        <w:del w:id="125" w:author="Musavi, Hamid [USA]" w:date="2017-02-16T11:45:00Z">
+          <w:r>
+            <w:rPr>
+              <w:noProof/>
+            </w:rPr>
+            <w:delText>6</w:delText>
+          </w:r>
+        </w:del>
+      </w:fldSimple>
       <w:r>
         <w:t xml:space="preserve"> - OdeDataMessage</w:t>
       </w:r>
@@ -17674,7 +17711,21 @@
               <w:rPr>
                 <w:b/>
               </w:rPr>
-              <w:t>yyyy-MM-ddThh:mm:ss.sssZ</w:t>
+              <w:t>yyyy-MM-ddThh:</w:t>
+            </w:r>
+            <w:proofErr w:type="gramStart"/>
+            <w:r>
+              <w:rPr>
+                <w:b/>
+              </w:rPr>
+              <w:t>mm:ss</w:t>
+            </w:r>
+            <w:proofErr w:type="gramEnd"/>
+            <w:r>
+              <w:rPr>
+                <w:b/>
+              </w:rPr>
+              <w:t>.sssZ</w:t>
             </w:r>
           </w:p>
         </w:tc>
@@ -17994,37 +18045,24 @@
       <w:r>
         <w:t xml:space="preserve">Table </w:t>
       </w:r>
-      <w:r>
-        <w:fldChar w:fldCharType="begin"/>
-      </w:r>
-      <w:r>
-        <w:instrText xml:space="preserve"> SEQ Table \* ARABIC </w:instrText>
-      </w:r>
-      <w:r>
-        <w:fldChar w:fldCharType="separate"/>
-      </w:r>
-      <w:ins w:id="131" w:author="Musavi, Hamid [USA]" w:date="2017-02-16T11:45:00Z">
-        <w:r>
-          <w:rPr>
-            <w:noProof/>
-          </w:rPr>
-          <w:t>8</w:t>
-        </w:r>
-      </w:ins>
-      <w:del w:id="132" w:author="Musavi, Hamid [USA]" w:date="2017-02-16T11:45:00Z">
-        <w:r>
-          <w:rPr>
-            <w:noProof/>
-          </w:rPr>
-          <w:delText>7</w:delText>
-        </w:r>
-      </w:del>
-      <w:r>
-        <w:rPr>
-          <w:noProof/>
-        </w:rPr>
-        <w:fldChar w:fldCharType="end"/>
-      </w:r>
+      <w:fldSimple w:instr=" SEQ Table \* ARABIC ">
+        <w:ins w:id="131" w:author="Musavi, Hamid [USA]" w:date="2017-02-16T11:45:00Z">
+          <w:r>
+            <w:rPr>
+              <w:noProof/>
+            </w:rPr>
+            <w:t>8</w:t>
+          </w:r>
+        </w:ins>
+        <w:del w:id="132" w:author="Musavi, Hamid [USA]" w:date="2017-02-16T11:45:00Z">
+          <w:r>
+            <w:rPr>
+              <w:noProof/>
+            </w:rPr>
+            <w:delText>7</w:delText>
+          </w:r>
+        </w:del>
+      </w:fldSimple>
       <w:r>
         <w:t xml:space="preserve"> – OdeMsgMetadata</w:t>
       </w:r>
@@ -18859,39 +18897,27 @@
       <w:bookmarkStart w:id="140" w:name="_Toc441572983"/>
       <w:bookmarkStart w:id="141" w:name="_Toc456253311"/>
       <w:r>
+        <w:lastRenderedPageBreak/>
         <w:t xml:space="preserve">Table </w:t>
       </w:r>
-      <w:r>
-        <w:fldChar w:fldCharType="begin"/>
-      </w:r>
-      <w:r>
-        <w:instrText xml:space="preserve"> SEQ Table \* ARABIC </w:instrText>
-      </w:r>
-      <w:r>
-        <w:fldChar w:fldCharType="separate"/>
-      </w:r>
-      <w:ins w:id="142" w:author="Musavi, Hamid [USA]" w:date="2017-02-16T11:45:00Z">
-        <w:r>
-          <w:rPr>
-            <w:noProof/>
-          </w:rPr>
-          <w:t>9</w:t>
-        </w:r>
-      </w:ins>
-      <w:del w:id="143" w:author="Musavi, Hamid [USA]" w:date="2017-02-16T11:45:00Z">
-        <w:r>
-          <w:rPr>
-            <w:noProof/>
-          </w:rPr>
-          <w:delText>8</w:delText>
-        </w:r>
-      </w:del>
-      <w:r>
-        <w:rPr>
-          <w:noProof/>
-        </w:rPr>
-        <w:fldChar w:fldCharType="end"/>
-      </w:r>
+      <w:fldSimple w:instr=" SEQ Table \* ARABIC ">
+        <w:ins w:id="142" w:author="Musavi, Hamid [USA]" w:date="2017-02-16T11:45:00Z">
+          <w:r>
+            <w:rPr>
+              <w:noProof/>
+            </w:rPr>
+            <w:t>9</w:t>
+          </w:r>
+        </w:ins>
+        <w:del w:id="143" w:author="Musavi, Hamid [USA]" w:date="2017-02-16T11:45:00Z">
+          <w:r>
+            <w:rPr>
+              <w:noProof/>
+            </w:rPr>
+            <w:delText>8</w:delText>
+          </w:r>
+        </w:del>
+      </w:fldSimple>
       <w:r>
         <w:t xml:space="preserve"> - OdeAuthentication</w:t>
       </w:r>
@@ -19251,37 +19277,24 @@
       <w:r>
         <w:t xml:space="preserve">Table </w:t>
       </w:r>
-      <w:r>
-        <w:fldChar w:fldCharType="begin"/>
-      </w:r>
-      <w:r>
-        <w:instrText xml:space="preserve"> SEQ Table \* ARABIC </w:instrText>
-      </w:r>
-      <w:r>
-        <w:fldChar w:fldCharType="separate"/>
-      </w:r>
-      <w:ins w:id="148" w:author="Musavi, Hamid [USA]" w:date="2017-02-16T11:45:00Z">
-        <w:r>
-          <w:rPr>
-            <w:noProof/>
-          </w:rPr>
-          <w:t>10</w:t>
-        </w:r>
-      </w:ins>
-      <w:del w:id="149" w:author="Musavi, Hamid [USA]" w:date="2017-02-16T11:45:00Z">
-        <w:r>
-          <w:rPr>
-            <w:noProof/>
-          </w:rPr>
-          <w:delText>9</w:delText>
-        </w:r>
-      </w:del>
-      <w:r>
-        <w:rPr>
-          <w:noProof/>
-        </w:rPr>
-        <w:fldChar w:fldCharType="end"/>
-      </w:r>
+      <w:fldSimple w:instr=" SEQ Table \* ARABIC ">
+        <w:ins w:id="148" w:author="Musavi, Hamid [USA]" w:date="2017-02-16T11:45:00Z">
+          <w:r>
+            <w:rPr>
+              <w:noProof/>
+            </w:rPr>
+            <w:t>10</w:t>
+          </w:r>
+        </w:ins>
+        <w:del w:id="149" w:author="Musavi, Hamid [USA]" w:date="2017-02-16T11:45:00Z">
+          <w:r>
+            <w:rPr>
+              <w:noProof/>
+            </w:rPr>
+            <w:delText>9</w:delText>
+          </w:r>
+        </w:del>
+      </w:fldSimple>
       <w:r>
         <w:t xml:space="preserve"> - OdeStatus</w:t>
       </w:r>
@@ -19627,6 +19640,7 @@
               <w:rPr>
                 <w:rFonts w:ascii="Courier New" w:hAnsi="Courier New" w:cs="Courier New"/>
               </w:rPr>
+              <w:lastRenderedPageBreak/>
               <w:t>sentRecordCount</w:t>
             </w:r>
           </w:p>
@@ -19867,37 +19881,24 @@
       <w:r>
         <w:t xml:space="preserve">Table </w:t>
       </w:r>
-      <w:r>
-        <w:fldChar w:fldCharType="begin"/>
-      </w:r>
-      <w:r>
-        <w:instrText xml:space="preserve"> SEQ Table \* ARABIC </w:instrText>
-      </w:r>
-      <w:r>
-        <w:fldChar w:fldCharType="separate"/>
-      </w:r>
-      <w:ins w:id="155" w:author="Musavi, Hamid [USA]" w:date="2017-02-16T11:45:00Z">
-        <w:r>
-          <w:rPr>
-            <w:noProof/>
-          </w:rPr>
-          <w:t>11</w:t>
-        </w:r>
-      </w:ins>
-      <w:del w:id="156" w:author="Musavi, Hamid [USA]" w:date="2017-02-16T11:45:00Z">
-        <w:r>
-          <w:rPr>
-            <w:noProof/>
-          </w:rPr>
-          <w:delText>10</w:delText>
-        </w:r>
-      </w:del>
-      <w:r>
-        <w:rPr>
-          <w:noProof/>
-        </w:rPr>
-        <w:fldChar w:fldCharType="end"/>
-      </w:r>
+      <w:fldSimple w:instr=" SEQ Table \* ARABIC ">
+        <w:ins w:id="155" w:author="Musavi, Hamid [USA]" w:date="2017-02-16T11:45:00Z">
+          <w:r>
+            <w:rPr>
+              <w:noProof/>
+            </w:rPr>
+            <w:t>11</w:t>
+          </w:r>
+        </w:ins>
+        <w:del w:id="156" w:author="Musavi, Hamid [USA]" w:date="2017-02-16T11:45:00Z">
+          <w:r>
+            <w:rPr>
+              <w:noProof/>
+            </w:rPr>
+            <w:delText>10</w:delText>
+          </w:r>
+        </w:del>
+      </w:fldSimple>
       <w:r>
         <w:t xml:space="preserve"> - OdeControlData</w:t>
       </w:r>
@@ -20181,37 +20182,24 @@
       <w:r>
         <w:t xml:space="preserve">Table </w:t>
       </w:r>
-      <w:r>
-        <w:fldChar w:fldCharType="begin"/>
-      </w:r>
-      <w:r>
-        <w:instrText xml:space="preserve"> SEQ Table \* ARABIC </w:instrText>
-      </w:r>
-      <w:r>
-        <w:fldChar w:fldCharType="separate"/>
-      </w:r>
-      <w:ins w:id="164" w:author="Musavi, Hamid [USA]" w:date="2017-02-16T11:45:00Z">
-        <w:r>
-          <w:rPr>
-            <w:noProof/>
-          </w:rPr>
-          <w:t>12</w:t>
-        </w:r>
-      </w:ins>
-      <w:del w:id="165" w:author="Musavi, Hamid [USA]" w:date="2017-02-16T11:45:00Z">
-        <w:r>
-          <w:rPr>
-            <w:noProof/>
-          </w:rPr>
-          <w:delText>11</w:delText>
-        </w:r>
-      </w:del>
-      <w:r>
-        <w:rPr>
-          <w:noProof/>
-        </w:rPr>
-        <w:fldChar w:fldCharType="end"/>
-      </w:r>
+      <w:fldSimple w:instr=" SEQ Table \* ARABIC ">
+        <w:ins w:id="164" w:author="Musavi, Hamid [USA]" w:date="2017-02-16T11:45:00Z">
+          <w:r>
+            <w:rPr>
+              <w:noProof/>
+            </w:rPr>
+            <w:t>12</w:t>
+          </w:r>
+        </w:ins>
+        <w:del w:id="165" w:author="Musavi, Hamid [USA]" w:date="2017-02-16T11:45:00Z">
+          <w:r>
+            <w:rPr>
+              <w:noProof/>
+            </w:rPr>
+            <w:delText>11</w:delText>
+          </w:r>
+        </w:del>
+      </w:fldSimple>
       <w:r>
         <w:t xml:space="preserve"> – OdeMsgPayload</w:t>
       </w:r>
@@ -22873,37 +22861,24 @@
       <w:r>
         <w:t xml:space="preserve">Table </w:t>
       </w:r>
-      <w:r>
-        <w:fldChar w:fldCharType="begin"/>
-      </w:r>
-      <w:r>
-        <w:instrText xml:space="preserve"> SEQ Table \* ARABIC </w:instrText>
-      </w:r>
-      <w:r>
-        <w:fldChar w:fldCharType="separate"/>
-      </w:r>
-      <w:ins w:id="176" w:author="Musavi, Hamid [USA]" w:date="2017-02-16T11:45:00Z">
-        <w:r>
-          <w:rPr>
-            <w:noProof/>
-          </w:rPr>
-          <w:t>13</w:t>
-        </w:r>
-      </w:ins>
-      <w:del w:id="177" w:author="Musavi, Hamid [USA]" w:date="2017-02-16T11:45:00Z">
-        <w:r>
-          <w:rPr>
-            <w:noProof/>
-          </w:rPr>
-          <w:delText>12</w:delText>
-        </w:r>
-      </w:del>
-      <w:r>
-        <w:rPr>
-          <w:noProof/>
-        </w:rPr>
-        <w:fldChar w:fldCharType="end"/>
-      </w:r>
+      <w:fldSimple w:instr=" SEQ Table \* ARABIC ">
+        <w:ins w:id="176" w:author="Musavi, Hamid [USA]" w:date="2017-02-16T11:45:00Z">
+          <w:r>
+            <w:rPr>
+              <w:noProof/>
+            </w:rPr>
+            <w:t>13</w:t>
+          </w:r>
+        </w:ins>
+        <w:del w:id="177" w:author="Musavi, Hamid [USA]" w:date="2017-02-16T11:45:00Z">
+          <w:r>
+            <w:rPr>
+              <w:noProof/>
+            </w:rPr>
+            <w:delText>12</w:delText>
+          </w:r>
+        </w:del>
+      </w:fldSimple>
       <w:r>
         <w:t xml:space="preserve"> - </w:t>
       </w:r>
@@ -23241,6 +23216,7 @@
               <w:rPr>
                 <w:rFonts w:ascii="Courier New" w:hAnsi="Courier New" w:cs="Courier New"/>
               </w:rPr>
+              <w:lastRenderedPageBreak/>
               <w:t>accelVert</w:t>
             </w:r>
           </w:p>
@@ -24204,7 +24180,27 @@
                 <w:szCs w:val="20"/>
               </w:rPr>
               <w:lastRenderedPageBreak/>
-              <w:t xml:space="preserve">on -- B'10 traction control is On (but not Engaged) </w:t>
+              <w:t xml:space="preserve">on -- B'10 traction control is </w:t>
+            </w:r>
+            <w:proofErr w:type="gramStart"/>
+            <w:r>
+              <w:rPr>
+                <w:rFonts w:ascii="Courier New" w:hAnsi="Courier New" w:cs="Courier New"/>
+                <w:color w:val="000000"/>
+                <w:sz w:val="20"/>
+                <w:szCs w:val="20"/>
+              </w:rPr>
+              <w:t>On</w:t>
+            </w:r>
+            <w:proofErr w:type="gramEnd"/>
+            <w:r>
+              <w:rPr>
+                <w:rFonts w:ascii="Courier New" w:hAnsi="Courier New" w:cs="Courier New"/>
+                <w:color w:val="000000"/>
+                <w:sz w:val="20"/>
+                <w:szCs w:val="20"/>
+              </w:rPr>
+              <w:t xml:space="preserve"> (but not Engaged) </w:t>
             </w:r>
           </w:p>
           <w:p>
@@ -24365,7 +24361,27 @@
                 <w:sz w:val="20"/>
                 <w:szCs w:val="20"/>
               </w:rPr>
-              <w:t xml:space="preserve">on -- B'10 Vehicle's ABS are On ( but not Engaged ) </w:t>
+              <w:t xml:space="preserve">on -- B'10 Vehicle's ABS are On </w:t>
+            </w:r>
+            <w:proofErr w:type="gramStart"/>
+            <w:r>
+              <w:rPr>
+                <w:rFonts w:ascii="Courier New" w:hAnsi="Courier New" w:cs="Courier New"/>
+                <w:color w:val="000000"/>
+                <w:sz w:val="20"/>
+                <w:szCs w:val="20"/>
+              </w:rPr>
+              <w:t>( but</w:t>
+            </w:r>
+            <w:proofErr w:type="gramEnd"/>
+            <w:r>
+              <w:rPr>
+                <w:rFonts w:ascii="Courier New" w:hAnsi="Courier New" w:cs="Courier New"/>
+                <w:color w:val="000000"/>
+                <w:sz w:val="20"/>
+                <w:szCs w:val="20"/>
+              </w:rPr>
+              <w:t xml:space="preserve"> not Engaged ) </w:t>
             </w:r>
           </w:p>
           <w:p>
@@ -24808,7 +24824,27 @@
                 <w:sz w:val="20"/>
                 <w:szCs w:val="20"/>
               </w:rPr>
-              <w:t xml:space="preserve">on -- B'10 Vehicle's Aux Brakes are On ( Engaged ) </w:t>
+              <w:t xml:space="preserve">on -- B'10 Vehicle's Aux Brakes are On </w:t>
+            </w:r>
+            <w:proofErr w:type="gramStart"/>
+            <w:r>
+              <w:rPr>
+                <w:rFonts w:ascii="Courier New" w:hAnsi="Courier New" w:cs="Courier New"/>
+                <w:color w:val="000000"/>
+                <w:sz w:val="20"/>
+                <w:szCs w:val="20"/>
+              </w:rPr>
+              <w:t>( Engaged</w:t>
+            </w:r>
+            <w:proofErr w:type="gramEnd"/>
+            <w:r>
+              <w:rPr>
+                <w:rFonts w:ascii="Courier New" w:hAnsi="Courier New" w:cs="Courier New"/>
+                <w:color w:val="000000"/>
+                <w:sz w:val="20"/>
+                <w:szCs w:val="20"/>
+              </w:rPr>
+              <w:t xml:space="preserve"> ) </w:t>
             </w:r>
           </w:p>
           <w:p>
@@ -28524,7 +28560,27 @@
                 <w:sz w:val="20"/>
                 <w:szCs w:val="20"/>
               </w:rPr>
-              <w:t>Emergency and Non Emergency Lights related</w:t>
+              <w:t xml:space="preserve">Emergency and </w:t>
+            </w:r>
+            <w:proofErr w:type="gramStart"/>
+            <w:r>
+              <w:rPr>
+                <w:rFonts w:ascii="Courier New" w:hAnsi="Courier New" w:cs="Courier New"/>
+                <w:color w:val="000000"/>
+                <w:sz w:val="20"/>
+                <w:szCs w:val="20"/>
+              </w:rPr>
+              <w:t>Non Emergency</w:t>
+            </w:r>
+            <w:proofErr w:type="gramEnd"/>
+            <w:r>
+              <w:rPr>
+                <w:rFonts w:ascii="Courier New" w:hAnsi="Courier New" w:cs="Courier New"/>
+                <w:color w:val="000000"/>
+                <w:sz w:val="20"/>
+                <w:szCs w:val="20"/>
+              </w:rPr>
+              <w:t xml:space="preserve"> Lights related</w:t>
             </w:r>
           </w:p>
           <w:p>
@@ -30416,7 +30472,23 @@
                 <w:sz w:val="20"/>
                 <w:szCs w:val="20"/>
               </w:rPr>
-              <w:t>A code from the list of ITIS.ITIScodes</w:t>
+              <w:t xml:space="preserve">A code from the </w:t>
+            </w:r>
+            <w:proofErr w:type="gramStart"/>
+            <w:r>
+              <w:rPr>
+                <w:sz w:val="20"/>
+                <w:szCs w:val="20"/>
+              </w:rPr>
+              <w:t>list of ITIS</w:t>
+            </w:r>
+            <w:proofErr w:type="gramEnd"/>
+            <w:r>
+              <w:rPr>
+                <w:sz w:val="20"/>
+                <w:szCs w:val="20"/>
+              </w:rPr>
+              <w:t>.ITIScodes</w:t>
             </w:r>
           </w:p>
         </w:tc>
@@ -31109,7 +31181,27 @@
                 <w:sz w:val="20"/>
                 <w:szCs w:val="20"/>
               </w:rPr>
-              <w:t>// FuelType::= 0 -- Gasoline Powered</w:t>
+              <w:t xml:space="preserve">// </w:t>
+            </w:r>
+            <w:proofErr w:type="gramStart"/>
+            <w:r>
+              <w:rPr>
+                <w:rFonts w:ascii="Consolas" w:hAnsi="Consolas" w:cs="Consolas"/>
+                <w:color w:val="3F7F5F"/>
+                <w:sz w:val="20"/>
+                <w:szCs w:val="20"/>
+              </w:rPr>
+              <w:t>FuelType::</w:t>
+            </w:r>
+            <w:proofErr w:type="gramEnd"/>
+            <w:r>
+              <w:rPr>
+                <w:rFonts w:ascii="Consolas" w:hAnsi="Consolas" w:cs="Consolas"/>
+                <w:color w:val="3F7F5F"/>
+                <w:sz w:val="20"/>
+                <w:szCs w:val="20"/>
+              </w:rPr>
+              <w:t>= 0 -- Gasoline Powered</w:t>
             </w:r>
           </w:p>
           <w:p>
@@ -31158,7 +31250,27 @@
                 <w:sz w:val="20"/>
                 <w:szCs w:val="20"/>
               </w:rPr>
-              <w:t>// FuelType::= 1</w:t>
+              <w:t xml:space="preserve">// </w:t>
+            </w:r>
+            <w:proofErr w:type="gramStart"/>
+            <w:r>
+              <w:rPr>
+                <w:rFonts w:ascii="Consolas" w:hAnsi="Consolas" w:cs="Consolas"/>
+                <w:color w:val="3F7F5F"/>
+                <w:sz w:val="20"/>
+                <w:szCs w:val="20"/>
+              </w:rPr>
+              <w:t>FuelType::</w:t>
+            </w:r>
+            <w:proofErr w:type="gramEnd"/>
+            <w:r>
+              <w:rPr>
+                <w:rFonts w:ascii="Consolas" w:hAnsi="Consolas" w:cs="Consolas"/>
+                <w:color w:val="3F7F5F"/>
+                <w:sz w:val="20"/>
+                <w:szCs w:val="20"/>
+              </w:rPr>
+              <w:t>= 1</w:t>
             </w:r>
           </w:p>
           <w:p>
@@ -31207,7 +31319,27 @@
                 <w:sz w:val="20"/>
                 <w:szCs w:val="20"/>
               </w:rPr>
-              <w:t>// FuelType::= 2 -- Including blends</w:t>
+              <w:t xml:space="preserve">// </w:t>
+            </w:r>
+            <w:proofErr w:type="gramStart"/>
+            <w:r>
+              <w:rPr>
+                <w:rFonts w:ascii="Consolas" w:hAnsi="Consolas" w:cs="Consolas"/>
+                <w:color w:val="3F7F5F"/>
+                <w:sz w:val="20"/>
+                <w:szCs w:val="20"/>
+              </w:rPr>
+              <w:t>FuelType::</w:t>
+            </w:r>
+            <w:proofErr w:type="gramEnd"/>
+            <w:r>
+              <w:rPr>
+                <w:rFonts w:ascii="Consolas" w:hAnsi="Consolas" w:cs="Consolas"/>
+                <w:color w:val="3F7F5F"/>
+                <w:sz w:val="20"/>
+                <w:szCs w:val="20"/>
+              </w:rPr>
+              <w:t>= 2 -- Including blends</w:t>
             </w:r>
           </w:p>
           <w:p>
@@ -31256,7 +31388,27 @@
                 <w:sz w:val="20"/>
                 <w:szCs w:val="20"/>
               </w:rPr>
-              <w:t>// FuelType::= 3 -- All types</w:t>
+              <w:t xml:space="preserve">// </w:t>
+            </w:r>
+            <w:proofErr w:type="gramStart"/>
+            <w:r>
+              <w:rPr>
+                <w:rFonts w:ascii="Consolas" w:hAnsi="Consolas" w:cs="Consolas"/>
+                <w:color w:val="3F7F5F"/>
+                <w:sz w:val="20"/>
+                <w:szCs w:val="20"/>
+              </w:rPr>
+              <w:t>FuelType::</w:t>
+            </w:r>
+            <w:proofErr w:type="gramEnd"/>
+            <w:r>
+              <w:rPr>
+                <w:rFonts w:ascii="Consolas" w:hAnsi="Consolas" w:cs="Consolas"/>
+                <w:color w:val="3F7F5F"/>
+                <w:sz w:val="20"/>
+                <w:szCs w:val="20"/>
+              </w:rPr>
+              <w:t>= 3 -- All types</w:t>
             </w:r>
           </w:p>
           <w:p>
@@ -31305,7 +31457,27 @@
                 <w:sz w:val="20"/>
                 <w:szCs w:val="20"/>
               </w:rPr>
-              <w:t>// FuelType::= 4</w:t>
+              <w:t xml:space="preserve">// </w:t>
+            </w:r>
+            <w:proofErr w:type="gramStart"/>
+            <w:r>
+              <w:rPr>
+                <w:rFonts w:ascii="Consolas" w:hAnsi="Consolas" w:cs="Consolas"/>
+                <w:color w:val="3F7F5F"/>
+                <w:sz w:val="20"/>
+                <w:szCs w:val="20"/>
+              </w:rPr>
+              <w:t>FuelType::</w:t>
+            </w:r>
+            <w:proofErr w:type="gramEnd"/>
+            <w:r>
+              <w:rPr>
+                <w:rFonts w:ascii="Consolas" w:hAnsi="Consolas" w:cs="Consolas"/>
+                <w:color w:val="3F7F5F"/>
+                <w:sz w:val="20"/>
+                <w:szCs w:val="20"/>
+              </w:rPr>
+              <w:t>= 4</w:t>
             </w:r>
           </w:p>
           <w:p>
@@ -31354,7 +31526,27 @@
                 <w:sz w:val="20"/>
                 <w:szCs w:val="20"/>
               </w:rPr>
-              <w:t>// FuelType::= 5 -- All types</w:t>
+              <w:t xml:space="preserve">// </w:t>
+            </w:r>
+            <w:proofErr w:type="gramStart"/>
+            <w:r>
+              <w:rPr>
+                <w:rFonts w:ascii="Consolas" w:hAnsi="Consolas" w:cs="Consolas"/>
+                <w:color w:val="3F7F5F"/>
+                <w:sz w:val="20"/>
+                <w:szCs w:val="20"/>
+              </w:rPr>
+              <w:t>FuelType::</w:t>
+            </w:r>
+            <w:proofErr w:type="gramEnd"/>
+            <w:r>
+              <w:rPr>
+                <w:rFonts w:ascii="Consolas" w:hAnsi="Consolas" w:cs="Consolas"/>
+                <w:color w:val="3F7F5F"/>
+                <w:sz w:val="20"/>
+                <w:szCs w:val="20"/>
+              </w:rPr>
+              <w:t>= 5 -- All types</w:t>
             </w:r>
           </w:p>
           <w:p>
@@ -31403,7 +31595,27 @@
                 <w:sz w:val="20"/>
                 <w:szCs w:val="20"/>
               </w:rPr>
-              <w:t>// FuelType::= 6</w:t>
+              <w:t xml:space="preserve">// </w:t>
+            </w:r>
+            <w:proofErr w:type="gramStart"/>
+            <w:r>
+              <w:rPr>
+                <w:rFonts w:ascii="Consolas" w:hAnsi="Consolas" w:cs="Consolas"/>
+                <w:color w:val="3F7F5F"/>
+                <w:sz w:val="20"/>
+                <w:szCs w:val="20"/>
+              </w:rPr>
+              <w:t>FuelType::</w:t>
+            </w:r>
+            <w:proofErr w:type="gramEnd"/>
+            <w:r>
+              <w:rPr>
+                <w:rFonts w:ascii="Consolas" w:hAnsi="Consolas" w:cs="Consolas"/>
+                <w:color w:val="3F7F5F"/>
+                <w:sz w:val="20"/>
+                <w:szCs w:val="20"/>
+              </w:rPr>
+              <w:t>= 6</w:t>
             </w:r>
           </w:p>
           <w:p>
@@ -31452,7 +31664,27 @@
                 <w:sz w:val="20"/>
                 <w:szCs w:val="20"/>
               </w:rPr>
-              <w:t>// FuelType::= 7 -- Liquefied</w:t>
+              <w:t xml:space="preserve">// </w:t>
+            </w:r>
+            <w:proofErr w:type="gramStart"/>
+            <w:r>
+              <w:rPr>
+                <w:rFonts w:ascii="Consolas" w:hAnsi="Consolas" w:cs="Consolas"/>
+                <w:color w:val="3F7F5F"/>
+                <w:sz w:val="20"/>
+                <w:szCs w:val="20"/>
+              </w:rPr>
+              <w:t>FuelType::</w:t>
+            </w:r>
+            <w:proofErr w:type="gramEnd"/>
+            <w:r>
+              <w:rPr>
+                <w:rFonts w:ascii="Consolas" w:hAnsi="Consolas" w:cs="Consolas"/>
+                <w:color w:val="3F7F5F"/>
+                <w:sz w:val="20"/>
+                <w:szCs w:val="20"/>
+              </w:rPr>
+              <w:t>= 7 -- Liquefied</w:t>
             </w:r>
           </w:p>
           <w:p>
@@ -31501,7 +31733,27 @@
                 <w:sz w:val="20"/>
                 <w:szCs w:val="20"/>
               </w:rPr>
-              <w:t>// FuelType::= 8 -- Compressed</w:t>
+              <w:t xml:space="preserve">// </w:t>
+            </w:r>
+            <w:proofErr w:type="gramStart"/>
+            <w:r>
+              <w:rPr>
+                <w:rFonts w:ascii="Consolas" w:hAnsi="Consolas" w:cs="Consolas"/>
+                <w:color w:val="3F7F5F"/>
+                <w:sz w:val="20"/>
+                <w:szCs w:val="20"/>
+              </w:rPr>
+              <w:t>FuelType::</w:t>
+            </w:r>
+            <w:proofErr w:type="gramEnd"/>
+            <w:r>
+              <w:rPr>
+                <w:rFonts w:ascii="Consolas" w:hAnsi="Consolas" w:cs="Consolas"/>
+                <w:color w:val="3F7F5F"/>
+                <w:sz w:val="20"/>
+                <w:szCs w:val="20"/>
+              </w:rPr>
+              <w:t>= 8 -- Compressed</w:t>
             </w:r>
           </w:p>
           <w:p>
@@ -31550,7 +31802,27 @@
                 <w:sz w:val="20"/>
                 <w:szCs w:val="20"/>
               </w:rPr>
-              <w:t>// FuelType::= 9</w:t>
+              <w:t xml:space="preserve">// </w:t>
+            </w:r>
+            <w:proofErr w:type="gramStart"/>
+            <w:r>
+              <w:rPr>
+                <w:rFonts w:ascii="Consolas" w:hAnsi="Consolas" w:cs="Consolas"/>
+                <w:color w:val="3F7F5F"/>
+                <w:sz w:val="20"/>
+                <w:szCs w:val="20"/>
+              </w:rPr>
+              <w:t>FuelType::</w:t>
+            </w:r>
+            <w:proofErr w:type="gramEnd"/>
+            <w:r>
+              <w:rPr>
+                <w:rFonts w:ascii="Consolas" w:hAnsi="Consolas" w:cs="Consolas"/>
+                <w:color w:val="3F7F5F"/>
+                <w:sz w:val="20"/>
+                <w:szCs w:val="20"/>
+              </w:rPr>
+              <w:t>= 9</w:t>
             </w:r>
           </w:p>
           <w:p/>
@@ -38245,37 +38517,24 @@
       <w:r>
         <w:t xml:space="preserve">Table </w:t>
       </w:r>
-      <w:r>
-        <w:fldChar w:fldCharType="begin"/>
-      </w:r>
-      <w:r>
-        <w:instrText xml:space="preserve"> SEQ Table \* ARABIC </w:instrText>
-      </w:r>
-      <w:r>
-        <w:fldChar w:fldCharType="separate"/>
-      </w:r>
-      <w:ins w:id="208" w:author="Musavi, Hamid [USA]" w:date="2017-02-16T11:45:00Z">
-        <w:r>
-          <w:rPr>
-            <w:noProof/>
-          </w:rPr>
-          <w:t>14</w:t>
-        </w:r>
-      </w:ins>
-      <w:del w:id="209" w:author="Musavi, Hamid [USA]" w:date="2017-02-16T11:45:00Z">
-        <w:r>
-          <w:rPr>
-            <w:noProof/>
-          </w:rPr>
-          <w:delText>13</w:delText>
-        </w:r>
-      </w:del>
-      <w:r>
-        <w:rPr>
-          <w:noProof/>
-        </w:rPr>
-        <w:fldChar w:fldCharType="end"/>
-      </w:r>
+      <w:fldSimple w:instr=" SEQ Table \* ARABIC ">
+        <w:ins w:id="208" w:author="Musavi, Hamid [USA]" w:date="2017-02-16T11:45:00Z">
+          <w:r>
+            <w:rPr>
+              <w:noProof/>
+            </w:rPr>
+            <w:t>14</w:t>
+          </w:r>
+        </w:ins>
+        <w:del w:id="209" w:author="Musavi, Hamid [USA]" w:date="2017-02-16T11:45:00Z">
+          <w:r>
+            <w:rPr>
+              <w:noProof/>
+            </w:rPr>
+            <w:delText>13</w:delText>
+          </w:r>
+        </w:del>
+      </w:fldSimple>
       <w:r>
         <w:t xml:space="preserve"> </w:t>
       </w:r>
@@ -38822,37 +39081,24 @@
       <w:r>
         <w:t xml:space="preserve">Table </w:t>
       </w:r>
-      <w:r>
-        <w:fldChar w:fldCharType="begin"/>
-      </w:r>
-      <w:r>
-        <w:instrText xml:space="preserve"> SEQ Table \* ARABIC </w:instrText>
-      </w:r>
-      <w:r>
-        <w:fldChar w:fldCharType="separate"/>
-      </w:r>
-      <w:ins w:id="212" w:author="Musavi, Hamid [USA]" w:date="2017-02-16T11:45:00Z">
-        <w:r>
-          <w:rPr>
-            <w:noProof/>
-          </w:rPr>
-          <w:t>15</w:t>
-        </w:r>
-      </w:ins>
-      <w:del w:id="213" w:author="Musavi, Hamid [USA]" w:date="2017-02-16T11:45:00Z">
-        <w:r>
-          <w:rPr>
-            <w:noProof/>
-          </w:rPr>
-          <w:delText>14</w:delText>
-        </w:r>
-      </w:del>
-      <w:r>
-        <w:rPr>
-          <w:noProof/>
-        </w:rPr>
-        <w:fldChar w:fldCharType="end"/>
-      </w:r>
+      <w:fldSimple w:instr=" SEQ Table \* ARABIC ">
+        <w:ins w:id="212" w:author="Musavi, Hamid [USA]" w:date="2017-02-16T11:45:00Z">
+          <w:r>
+            <w:rPr>
+              <w:noProof/>
+            </w:rPr>
+            <w:t>15</w:t>
+          </w:r>
+        </w:ins>
+        <w:del w:id="213" w:author="Musavi, Hamid [USA]" w:date="2017-02-16T11:45:00Z">
+          <w:r>
+            <w:rPr>
+              <w:noProof/>
+            </w:rPr>
+            <w:delText>14</w:delText>
+          </w:r>
+        </w:del>
+      </w:fldSimple>
       <w:r>
         <w:t xml:space="preserve"> - </w:t>
       </w:r>
@@ -38873,7 +39119,7 @@
 </file>
 
 <file path=word/endnotes.xml><?xml version="1.0" encoding="utf-8"?>
-<w:endnotes xmlns:wpc="http://schemas.microsoft.com/office/word/2010/wordprocessingCanvas" xmlns:mc="http://schemas.openxmlformats.org/markup-compatibility/2006" xmlns:o="urn:schemas-microsoft-com:office:office" xmlns:r="http://schemas.openxmlformats.org/officeDocument/2006/relationships" xmlns:m="http://schemas.openxmlformats.org/officeDocument/2006/math" xmlns:v="urn:schemas-microsoft-com:vml" xmlns:wp14="http://schemas.microsoft.com/office/word/2010/wordprocessingDrawing" xmlns:wp="http://schemas.openxmlformats.org/drawingml/2006/wordprocessingDrawing" xmlns:w10="urn:schemas-microsoft-com:office:word" xmlns:w="http://schemas.openxmlformats.org/wordprocessingml/2006/main" xmlns:w14="http://schemas.microsoft.com/office/word/2010/wordml" xmlns:w15="http://schemas.microsoft.com/office/word/2012/wordml" xmlns:wpg="http://schemas.microsoft.com/office/word/2010/wordprocessingGroup" xmlns:wpi="http://schemas.microsoft.com/office/word/2010/wordprocessingInk" xmlns:wne="http://schemas.microsoft.com/office/word/2006/wordml" xmlns:wps="http://schemas.microsoft.com/office/word/2010/wordprocessingShape" mc:Ignorable="w14 w15 wp14">
+<w:endnotes xmlns:wpc="http://schemas.microsoft.com/office/word/2010/wordprocessingCanvas" xmlns:mo="http://schemas.microsoft.com/office/mac/office/2008/main" xmlns:mc="http://schemas.openxmlformats.org/markup-compatibility/2006" xmlns:mv="urn:schemas-microsoft-com:mac:vml" xmlns:o="urn:schemas-microsoft-com:office:office" xmlns:r="http://schemas.openxmlformats.org/officeDocument/2006/relationships" xmlns:m="http://schemas.openxmlformats.org/officeDocument/2006/math" xmlns:v="urn:schemas-microsoft-com:vml" xmlns:wp14="http://schemas.microsoft.com/office/word/2010/wordprocessingDrawing" xmlns:wp="http://schemas.openxmlformats.org/drawingml/2006/wordprocessingDrawing" xmlns:w10="urn:schemas-microsoft-com:office:word" xmlns:w="http://schemas.openxmlformats.org/wordprocessingml/2006/main" xmlns:w14="http://schemas.microsoft.com/office/word/2010/wordml" xmlns:w15="http://schemas.microsoft.com/office/word/2012/wordml" xmlns:wpg="http://schemas.microsoft.com/office/word/2010/wordprocessingGroup" xmlns:wpi="http://schemas.microsoft.com/office/word/2010/wordprocessingInk" xmlns:wne="http://schemas.microsoft.com/office/word/2006/wordml" xmlns:wps="http://schemas.microsoft.com/office/word/2010/wordprocessingShape" mc:Ignorable="w14 w15 wp14">
   <w:endnote w:type="separator" w:id="-1">
     <w:p>
       <w:pPr>
@@ -38905,7 +39151,7 @@
 </file>
 
 <file path=word/footer1.xml><?xml version="1.0" encoding="utf-8"?>
-<w:ftr xmlns:wpc="http://schemas.microsoft.com/office/word/2010/wordprocessingCanvas" xmlns:mc="http://schemas.openxmlformats.org/markup-compatibility/2006" xmlns:o="urn:schemas-microsoft-com:office:office" xmlns:r="http://schemas.openxmlformats.org/officeDocument/2006/relationships" xmlns:m="http://schemas.openxmlformats.org/officeDocument/2006/math" xmlns:v="urn:schemas-microsoft-com:vml" xmlns:wp14="http://schemas.microsoft.com/office/word/2010/wordprocessingDrawing" xmlns:wp="http://schemas.openxmlformats.org/drawingml/2006/wordprocessingDrawing" xmlns:w10="urn:schemas-microsoft-com:office:word" xmlns:w="http://schemas.openxmlformats.org/wordprocessingml/2006/main" xmlns:w14="http://schemas.microsoft.com/office/word/2010/wordml" xmlns:w15="http://schemas.microsoft.com/office/word/2012/wordml" xmlns:wpg="http://schemas.microsoft.com/office/word/2010/wordprocessingGroup" xmlns:wpi="http://schemas.microsoft.com/office/word/2010/wordprocessingInk" xmlns:wne="http://schemas.microsoft.com/office/word/2006/wordml" xmlns:wps="http://schemas.microsoft.com/office/word/2010/wordprocessingShape" mc:Ignorable="w14 w15 wp14">
+<w:ftr xmlns:wpc="http://schemas.microsoft.com/office/word/2010/wordprocessingCanvas" xmlns:mo="http://schemas.microsoft.com/office/mac/office/2008/main" xmlns:mc="http://schemas.openxmlformats.org/markup-compatibility/2006" xmlns:mv="urn:schemas-microsoft-com:mac:vml" xmlns:o="urn:schemas-microsoft-com:office:office" xmlns:r="http://schemas.openxmlformats.org/officeDocument/2006/relationships" xmlns:m="http://schemas.openxmlformats.org/officeDocument/2006/math" xmlns:v="urn:schemas-microsoft-com:vml" xmlns:wp14="http://schemas.microsoft.com/office/word/2010/wordprocessingDrawing" xmlns:wp="http://schemas.openxmlformats.org/drawingml/2006/wordprocessingDrawing" xmlns:w10="urn:schemas-microsoft-com:office:word" xmlns:w="http://schemas.openxmlformats.org/wordprocessingml/2006/main" xmlns:w14="http://schemas.microsoft.com/office/word/2010/wordml" xmlns:w15="http://schemas.microsoft.com/office/word/2012/wordml" xmlns:wpg="http://schemas.microsoft.com/office/word/2010/wordprocessingGroup" xmlns:wpi="http://schemas.microsoft.com/office/word/2010/wordprocessingInk" xmlns:wne="http://schemas.microsoft.com/office/word/2006/wordml" xmlns:wps="http://schemas.microsoft.com/office/word/2010/wordprocessingShape" mc:Ignorable="w14 w15 wp14 mv">
   <w:p>
     <w:pPr>
       <w:pStyle w:val="Header1"/>
@@ -39066,7 +39312,7 @@
 </file>
 
 <file path=word/footer2.xml><?xml version="1.0" encoding="utf-8"?>
-<w:ftr xmlns:wpc="http://schemas.microsoft.com/office/word/2010/wordprocessingCanvas" xmlns:mc="http://schemas.openxmlformats.org/markup-compatibility/2006" xmlns:o="urn:schemas-microsoft-com:office:office" xmlns:r="http://schemas.openxmlformats.org/officeDocument/2006/relationships" xmlns:m="http://schemas.openxmlformats.org/officeDocument/2006/math" xmlns:v="urn:schemas-microsoft-com:vml" xmlns:wp14="http://schemas.microsoft.com/office/word/2010/wordprocessingDrawing" xmlns:wp="http://schemas.openxmlformats.org/drawingml/2006/wordprocessingDrawing" xmlns:w10="urn:schemas-microsoft-com:office:word" xmlns:w="http://schemas.openxmlformats.org/wordprocessingml/2006/main" xmlns:w14="http://schemas.microsoft.com/office/word/2010/wordml" xmlns:w15="http://schemas.microsoft.com/office/word/2012/wordml" xmlns:wpg="http://schemas.microsoft.com/office/word/2010/wordprocessingGroup" xmlns:wpi="http://schemas.microsoft.com/office/word/2010/wordprocessingInk" xmlns:wne="http://schemas.microsoft.com/office/word/2006/wordml" xmlns:wps="http://schemas.microsoft.com/office/word/2010/wordprocessingShape" mc:Ignorable="w14 w15 wp14">
+<w:ftr xmlns:wpc="http://schemas.microsoft.com/office/word/2010/wordprocessingCanvas" xmlns:mo="http://schemas.microsoft.com/office/mac/office/2008/main" xmlns:mc="http://schemas.openxmlformats.org/markup-compatibility/2006" xmlns:mv="urn:schemas-microsoft-com:mac:vml" xmlns:o="urn:schemas-microsoft-com:office:office" xmlns:r="http://schemas.openxmlformats.org/officeDocument/2006/relationships" xmlns:m="http://schemas.openxmlformats.org/officeDocument/2006/math" xmlns:v="urn:schemas-microsoft-com:vml" xmlns:wp14="http://schemas.microsoft.com/office/word/2010/wordprocessingDrawing" xmlns:wp="http://schemas.openxmlformats.org/drawingml/2006/wordprocessingDrawing" xmlns:w10="urn:schemas-microsoft-com:office:word" xmlns:w="http://schemas.openxmlformats.org/wordprocessingml/2006/main" xmlns:w14="http://schemas.microsoft.com/office/word/2010/wordml" xmlns:w15="http://schemas.microsoft.com/office/word/2012/wordml" xmlns:wpg="http://schemas.microsoft.com/office/word/2010/wordprocessingGroup" xmlns:wpi="http://schemas.microsoft.com/office/word/2010/wordprocessingInk" xmlns:wne="http://schemas.microsoft.com/office/word/2006/wordml" xmlns:wps="http://schemas.microsoft.com/office/word/2010/wordprocessingShape" mc:Ignorable="w14 w15 wp14 mv">
   <w:sdt>
     <w:sdtPr>
       <w:id w:val="-1375527538"/>
@@ -39098,7 +39344,7 @@
           <w:rPr>
             <w:noProof/>
           </w:rPr>
-          <w:t>13</w:t>
+          <w:t>23</w:t>
         </w:r>
         <w:r>
           <w:rPr>
@@ -39113,7 +39359,7 @@
 </file>
 
 <file path=word/footnotes.xml><?xml version="1.0" encoding="utf-8"?>
-<w:footnotes xmlns:wpc="http://schemas.microsoft.com/office/word/2010/wordprocessingCanvas" xmlns:mc="http://schemas.openxmlformats.org/markup-compatibility/2006" xmlns:o="urn:schemas-microsoft-com:office:office" xmlns:r="http://schemas.openxmlformats.org/officeDocument/2006/relationships" xmlns:m="http://schemas.openxmlformats.org/officeDocument/2006/math" xmlns:v="urn:schemas-microsoft-com:vml" xmlns:wp14="http://schemas.microsoft.com/office/word/2010/wordprocessingDrawing" xmlns:wp="http://schemas.openxmlformats.org/drawingml/2006/wordprocessingDrawing" xmlns:w10="urn:schemas-microsoft-com:office:word" xmlns:w="http://schemas.openxmlformats.org/wordprocessingml/2006/main" xmlns:w14="http://schemas.microsoft.com/office/word/2010/wordml" xmlns:w15="http://schemas.microsoft.com/office/word/2012/wordml" xmlns:wpg="http://schemas.microsoft.com/office/word/2010/wordprocessingGroup" xmlns:wpi="http://schemas.microsoft.com/office/word/2010/wordprocessingInk" xmlns:wne="http://schemas.microsoft.com/office/word/2006/wordml" xmlns:wps="http://schemas.microsoft.com/office/word/2010/wordprocessingShape" mc:Ignorable="w14 w15 wp14">
+<w:footnotes xmlns:wpc="http://schemas.microsoft.com/office/word/2010/wordprocessingCanvas" xmlns:mo="http://schemas.microsoft.com/office/mac/office/2008/main" xmlns:mc="http://schemas.openxmlformats.org/markup-compatibility/2006" xmlns:mv="urn:schemas-microsoft-com:mac:vml" xmlns:o="urn:schemas-microsoft-com:office:office" xmlns:r="http://schemas.openxmlformats.org/officeDocument/2006/relationships" xmlns:m="http://schemas.openxmlformats.org/officeDocument/2006/math" xmlns:v="urn:schemas-microsoft-com:vml" xmlns:wp14="http://schemas.microsoft.com/office/word/2010/wordprocessingDrawing" xmlns:wp="http://schemas.openxmlformats.org/drawingml/2006/wordprocessingDrawing" xmlns:w10="urn:schemas-microsoft-com:office:word" xmlns:w="http://schemas.openxmlformats.org/wordprocessingml/2006/main" xmlns:w14="http://schemas.microsoft.com/office/word/2010/wordml" xmlns:w15="http://schemas.microsoft.com/office/word/2012/wordml" xmlns:wpg="http://schemas.microsoft.com/office/word/2010/wordprocessingGroup" xmlns:wpi="http://schemas.microsoft.com/office/word/2010/wordprocessingInk" xmlns:wne="http://schemas.microsoft.com/office/word/2006/wordml" xmlns:wps="http://schemas.microsoft.com/office/word/2010/wordprocessingShape" mc:Ignorable="w14 w15 wp14">
   <w:footnote w:type="separator" w:id="-1">
     <w:p>
       <w:pPr>
@@ -39145,7 +39391,7 @@
 </file>
 
 <file path=word/header1.xml><?xml version="1.0" encoding="utf-8"?>
-<w:hdr xmlns:wpc="http://schemas.microsoft.com/office/word/2010/wordprocessingCanvas" xmlns:mc="http://schemas.openxmlformats.org/markup-compatibility/2006" xmlns:o="urn:schemas-microsoft-com:office:office" xmlns:r="http://schemas.openxmlformats.org/officeDocument/2006/relationships" xmlns:m="http://schemas.openxmlformats.org/officeDocument/2006/math" xmlns:v="urn:schemas-microsoft-com:vml" xmlns:wp14="http://schemas.microsoft.com/office/word/2010/wordprocessingDrawing" xmlns:wp="http://schemas.openxmlformats.org/drawingml/2006/wordprocessingDrawing" xmlns:w10="urn:schemas-microsoft-com:office:word" xmlns:w="http://schemas.openxmlformats.org/wordprocessingml/2006/main" xmlns:w14="http://schemas.microsoft.com/office/word/2010/wordml" xmlns:w15="http://schemas.microsoft.com/office/word/2012/wordml" xmlns:wpg="http://schemas.microsoft.com/office/word/2010/wordprocessingGroup" xmlns:wpi="http://schemas.microsoft.com/office/word/2010/wordprocessingInk" xmlns:wne="http://schemas.microsoft.com/office/word/2006/wordml" xmlns:wps="http://schemas.microsoft.com/office/word/2010/wordprocessingShape" mc:Ignorable="w14 w15 wp14">
+<w:hdr xmlns:wpc="http://schemas.microsoft.com/office/word/2010/wordprocessingCanvas" xmlns:mo="http://schemas.microsoft.com/office/mac/office/2008/main" xmlns:mc="http://schemas.openxmlformats.org/markup-compatibility/2006" xmlns:mv="urn:schemas-microsoft-com:mac:vml" xmlns:o="urn:schemas-microsoft-com:office:office" xmlns:r="http://schemas.openxmlformats.org/officeDocument/2006/relationships" xmlns:m="http://schemas.openxmlformats.org/officeDocument/2006/math" xmlns:v="urn:schemas-microsoft-com:vml" xmlns:wp14="http://schemas.microsoft.com/office/word/2010/wordprocessingDrawing" xmlns:wp="http://schemas.openxmlformats.org/drawingml/2006/wordprocessingDrawing" xmlns:w10="urn:schemas-microsoft-com:office:word" xmlns:w="http://schemas.openxmlformats.org/wordprocessingml/2006/main" xmlns:w14="http://schemas.microsoft.com/office/word/2010/wordml" xmlns:w15="http://schemas.microsoft.com/office/word/2012/wordml" xmlns:wpg="http://schemas.microsoft.com/office/word/2010/wordprocessingGroup" xmlns:wpi="http://schemas.microsoft.com/office/word/2010/wordprocessingInk" xmlns:wne="http://schemas.microsoft.com/office/word/2006/wordml" xmlns:wps="http://schemas.microsoft.com/office/word/2010/wordprocessingShape" mc:Ignorable="w14 w15 wp14 mv">
   <w:p>
     <w:pPr>
       <w:tabs>
@@ -39172,7 +39418,6 @@
           <w:docPartUnique/>
         </w:docPartObj>
       </w:sdtPr>
-      <w:sdtEndPr/>
       <w:sdtContent>
         <w:r>
           <w:rPr>
@@ -39183,7 +39428,7 @@
             <w:szCs w:val="20"/>
           </w:rPr>
           <w:pict w14:anchorId="78614D1F">
-            <v:shapetype id="_x0000_t136" coordsize="21600,21600" o:spt="136" adj="10800" path="m@7,l@8,m@5,21600l@6,21600e">
+            <v:shapetype id="_x0000_t136" coordsize="21600,21600" o:spt="136" adj="10800" path="m@7,0l@8,0m@5,21600l@6,21600e">
               <v:formulas>
                 <v:f eqn="sum #0 0 10800"/>
                 <v:f eqn="prod #0 2 1"/>
@@ -39258,8 +39503,8 @@
 </file>
 
 <file path=word/numbering.xml><?xml version="1.0" encoding="utf-8"?>
-<w:numbering xmlns:wpc="http://schemas.microsoft.com/office/word/2010/wordprocessingCanvas" xmlns:mc="http://schemas.openxmlformats.org/markup-compatibility/2006" xmlns:o="urn:schemas-microsoft-com:office:office" xmlns:r="http://schemas.openxmlformats.org/officeDocument/2006/relationships" xmlns:m="http://schemas.openxmlformats.org/officeDocument/2006/math" xmlns:v="urn:schemas-microsoft-com:vml" xmlns:wp14="http://schemas.microsoft.com/office/word/2010/wordprocessingDrawing" xmlns:wp="http://schemas.openxmlformats.org/drawingml/2006/wordprocessingDrawing" xmlns:w10="urn:schemas-microsoft-com:office:word" xmlns:w="http://schemas.openxmlformats.org/wordprocessingml/2006/main" xmlns:w14="http://schemas.microsoft.com/office/word/2010/wordml" xmlns:w15="http://schemas.microsoft.com/office/word/2012/wordml" xmlns:wpg="http://schemas.microsoft.com/office/word/2010/wordprocessingGroup" xmlns:wpi="http://schemas.microsoft.com/office/word/2010/wordprocessingInk" xmlns:wne="http://schemas.microsoft.com/office/word/2006/wordml" xmlns:wps="http://schemas.microsoft.com/office/word/2010/wordprocessingShape" mc:Ignorable="w14 w15 wp14">
-  <w:abstractNum w:abstractNumId="0" w15:restartNumberingAfterBreak="0">
+<w:numbering xmlns:wpc="http://schemas.microsoft.com/office/word/2010/wordprocessingCanvas" xmlns:mo="http://schemas.microsoft.com/office/mac/office/2008/main" xmlns:mc="http://schemas.openxmlformats.org/markup-compatibility/2006" xmlns:mv="urn:schemas-microsoft-com:mac:vml" xmlns:o="urn:schemas-microsoft-com:office:office" xmlns:r="http://schemas.openxmlformats.org/officeDocument/2006/relationships" xmlns:m="http://schemas.openxmlformats.org/officeDocument/2006/math" xmlns:v="urn:schemas-microsoft-com:vml" xmlns:wp14="http://schemas.microsoft.com/office/word/2010/wordprocessingDrawing" xmlns:wp="http://schemas.openxmlformats.org/drawingml/2006/wordprocessingDrawing" xmlns:w10="urn:schemas-microsoft-com:office:word" xmlns:w="http://schemas.openxmlformats.org/wordprocessingml/2006/main" xmlns:w14="http://schemas.microsoft.com/office/word/2010/wordml" xmlns:w15="http://schemas.microsoft.com/office/word/2012/wordml" xmlns:wpg="http://schemas.microsoft.com/office/word/2010/wordprocessingGroup" xmlns:wpi="http://schemas.microsoft.com/office/word/2010/wordprocessingInk" xmlns:wne="http://schemas.microsoft.com/office/word/2006/wordml" xmlns:wps="http://schemas.microsoft.com/office/word/2010/wordprocessingShape" mc:Ignorable="w14 w15 wp14">
+  <w:abstractNum w:abstractNumId="0">
     <w:nsid w:val="06F774E0"/>
     <w:multiLevelType w:val="hybridMultilevel"/>
     <w:tmpl w:val="CF0E0A84"/>
@@ -39348,7 +39593,7 @@
       </w:pPr>
     </w:lvl>
   </w:abstractNum>
-  <w:abstractNum w:abstractNumId="1" w15:restartNumberingAfterBreak="0">
+  <w:abstractNum w:abstractNumId="1">
     <w:nsid w:val="095A6C4E"/>
     <w:multiLevelType w:val="hybridMultilevel"/>
     <w:tmpl w:val="6FDCBD96"/>
@@ -39461,7 +39706,7 @@
       </w:rPr>
     </w:lvl>
   </w:abstractNum>
-  <w:abstractNum w:abstractNumId="2" w15:restartNumberingAfterBreak="0">
+  <w:abstractNum w:abstractNumId="2">
     <w:nsid w:val="0A482E49"/>
     <w:multiLevelType w:val="multilevel"/>
     <w:tmpl w:val="D59686A8"/>
@@ -39610,7 +39855,7 @@
       </w:rPr>
     </w:lvl>
   </w:abstractNum>
-  <w:abstractNum w:abstractNumId="3" w15:restartNumberingAfterBreak="0">
+  <w:abstractNum w:abstractNumId="3">
     <w:nsid w:val="0B642521"/>
     <w:multiLevelType w:val="singleLevel"/>
     <w:tmpl w:val="95AC6C94"/>
@@ -39628,7 +39873,7 @@
       </w:pPr>
     </w:lvl>
   </w:abstractNum>
-  <w:abstractNum w:abstractNumId="4" w15:restartNumberingAfterBreak="0">
+  <w:abstractNum w:abstractNumId="4">
     <w:nsid w:val="0B70023F"/>
     <w:multiLevelType w:val="hybridMultilevel"/>
     <w:tmpl w:val="A50666F2"/>
@@ -39741,7 +39986,7 @@
       </w:rPr>
     </w:lvl>
   </w:abstractNum>
-  <w:abstractNum w:abstractNumId="5" w15:restartNumberingAfterBreak="0">
+  <w:abstractNum w:abstractNumId="5">
     <w:nsid w:val="0BB43C3E"/>
     <w:multiLevelType w:val="multilevel"/>
     <w:tmpl w:val="4B603156"/>
@@ -39859,7 +40104,7 @@
       </w:rPr>
     </w:lvl>
   </w:abstractNum>
-  <w:abstractNum w:abstractNumId="6" w15:restartNumberingAfterBreak="0">
+  <w:abstractNum w:abstractNumId="6">
     <w:nsid w:val="0CA5593B"/>
     <w:multiLevelType w:val="singleLevel"/>
     <w:tmpl w:val="652E0E10"/>
@@ -39881,7 +40126,7 @@
       </w:rPr>
     </w:lvl>
   </w:abstractNum>
-  <w:abstractNum w:abstractNumId="7" w15:restartNumberingAfterBreak="0">
+  <w:abstractNum w:abstractNumId="7">
     <w:nsid w:val="0DC5768F"/>
     <w:multiLevelType w:val="hybridMultilevel"/>
     <w:tmpl w:val="3F983C9E"/>
@@ -39994,7 +40239,7 @@
       </w:rPr>
     </w:lvl>
   </w:abstractNum>
-  <w:abstractNum w:abstractNumId="8" w15:restartNumberingAfterBreak="0">
+  <w:abstractNum w:abstractNumId="8">
     <w:nsid w:val="10890AE8"/>
     <w:multiLevelType w:val="hybridMultilevel"/>
     <w:tmpl w:val="49D28206"/>
@@ -40107,7 +40352,7 @@
       </w:rPr>
     </w:lvl>
   </w:abstractNum>
-  <w:abstractNum w:abstractNumId="9" w15:restartNumberingAfterBreak="0">
+  <w:abstractNum w:abstractNumId="9">
     <w:nsid w:val="11535F62"/>
     <w:multiLevelType w:val="hybridMultilevel"/>
     <w:tmpl w:val="F9AA7BB6"/>
@@ -40220,7 +40465,7 @@
       </w:rPr>
     </w:lvl>
   </w:abstractNum>
-  <w:abstractNum w:abstractNumId="10" w15:restartNumberingAfterBreak="0">
+  <w:abstractNum w:abstractNumId="10">
     <w:nsid w:val="11AA4FB6"/>
     <w:multiLevelType w:val="hybridMultilevel"/>
     <w:tmpl w:val="80A60468"/>
@@ -40309,7 +40554,7 @@
       </w:pPr>
     </w:lvl>
   </w:abstractNum>
-  <w:abstractNum w:abstractNumId="11" w15:restartNumberingAfterBreak="0">
+  <w:abstractNum w:abstractNumId="11">
     <w:nsid w:val="1BCB6F8D"/>
     <w:multiLevelType w:val="hybridMultilevel"/>
     <w:tmpl w:val="9B22E162"/>
@@ -40422,7 +40667,7 @@
       </w:rPr>
     </w:lvl>
   </w:abstractNum>
-  <w:abstractNum w:abstractNumId="12" w15:restartNumberingAfterBreak="0">
+  <w:abstractNum w:abstractNumId="12">
     <w:nsid w:val="205B06FD"/>
     <w:multiLevelType w:val="multilevel"/>
     <w:tmpl w:val="6452215A"/>
@@ -40563,7 +40808,7 @@
       </w:rPr>
     </w:lvl>
   </w:abstractNum>
-  <w:abstractNum w:abstractNumId="13" w15:restartNumberingAfterBreak="0">
+  <w:abstractNum w:abstractNumId="13">
     <w:nsid w:val="23873579"/>
     <w:multiLevelType w:val="hybridMultilevel"/>
     <w:tmpl w:val="54F0E126"/>
@@ -40676,7 +40921,7 @@
       </w:rPr>
     </w:lvl>
   </w:abstractNum>
-  <w:abstractNum w:abstractNumId="14" w15:restartNumberingAfterBreak="0">
+  <w:abstractNum w:abstractNumId="14">
     <w:nsid w:val="26EC6137"/>
     <w:multiLevelType w:val="hybridMultilevel"/>
     <w:tmpl w:val="EC6818F6"/>
@@ -40765,7 +41010,7 @@
       </w:pPr>
     </w:lvl>
   </w:abstractNum>
-  <w:abstractNum w:abstractNumId="15" w15:restartNumberingAfterBreak="0">
+  <w:abstractNum w:abstractNumId="15">
     <w:nsid w:val="290B3BB1"/>
     <w:multiLevelType w:val="hybridMultilevel"/>
     <w:tmpl w:val="4C6C560A"/>
@@ -40854,7 +41099,7 @@
       </w:pPr>
     </w:lvl>
   </w:abstractNum>
-  <w:abstractNum w:abstractNumId="16" w15:restartNumberingAfterBreak="0">
+  <w:abstractNum w:abstractNumId="16">
     <w:nsid w:val="2BC84A97"/>
     <w:multiLevelType w:val="hybridMultilevel"/>
     <w:tmpl w:val="A86841F0"/>
@@ -40967,7 +41212,7 @@
       </w:rPr>
     </w:lvl>
   </w:abstractNum>
-  <w:abstractNum w:abstractNumId="17" w15:restartNumberingAfterBreak="0">
+  <w:abstractNum w:abstractNumId="17">
     <w:nsid w:val="2E984469"/>
     <w:multiLevelType w:val="singleLevel"/>
     <w:tmpl w:val="9AFAEAA2"/>
@@ -40988,7 +41233,7 @@
       </w:rPr>
     </w:lvl>
   </w:abstractNum>
-  <w:abstractNum w:abstractNumId="18" w15:restartNumberingAfterBreak="0">
+  <w:abstractNum w:abstractNumId="18">
     <w:nsid w:val="39F365A3"/>
     <w:multiLevelType w:val="singleLevel"/>
     <w:tmpl w:val="FDE615F2"/>
@@ -41009,7 +41254,7 @@
       </w:rPr>
     </w:lvl>
   </w:abstractNum>
-  <w:abstractNum w:abstractNumId="19" w15:restartNumberingAfterBreak="0">
+  <w:abstractNum w:abstractNumId="19">
     <w:nsid w:val="3F0724C9"/>
     <w:multiLevelType w:val="multilevel"/>
     <w:tmpl w:val="13621A52"/>
@@ -41131,7 +41376,7 @@
       </w:rPr>
     </w:lvl>
   </w:abstractNum>
-  <w:abstractNum w:abstractNumId="20" w15:restartNumberingAfterBreak="0">
+  <w:abstractNum w:abstractNumId="20">
     <w:nsid w:val="48662CF1"/>
     <w:multiLevelType w:val="hybridMultilevel"/>
     <w:tmpl w:val="99528342"/>
@@ -41244,7 +41489,7 @@
       </w:rPr>
     </w:lvl>
   </w:abstractNum>
-  <w:abstractNum w:abstractNumId="21" w15:restartNumberingAfterBreak="0">
+  <w:abstractNum w:abstractNumId="21">
     <w:nsid w:val="4ABA7A0E"/>
     <w:multiLevelType w:val="hybridMultilevel"/>
     <w:tmpl w:val="E712203A"/>
@@ -41333,7 +41578,7 @@
       </w:pPr>
     </w:lvl>
   </w:abstractNum>
-  <w:abstractNum w:abstractNumId="22" w15:restartNumberingAfterBreak="0">
+  <w:abstractNum w:abstractNumId="22">
     <w:nsid w:val="517001D7"/>
     <w:multiLevelType w:val="hybridMultilevel"/>
     <w:tmpl w:val="832A6A44"/>
@@ -41446,7 +41691,7 @@
       </w:rPr>
     </w:lvl>
   </w:abstractNum>
-  <w:abstractNum w:abstractNumId="23" w15:restartNumberingAfterBreak="0">
+  <w:abstractNum w:abstractNumId="23">
     <w:nsid w:val="59EE5080"/>
     <w:multiLevelType w:val="hybridMultilevel"/>
     <w:tmpl w:val="FEFA7364"/>
@@ -41559,7 +41804,7 @@
       </w:rPr>
     </w:lvl>
   </w:abstractNum>
-  <w:abstractNum w:abstractNumId="24" w15:restartNumberingAfterBreak="0">
+  <w:abstractNum w:abstractNumId="24">
     <w:nsid w:val="5A693BBA"/>
     <w:multiLevelType w:val="hybridMultilevel"/>
     <w:tmpl w:val="0AE0A3D8"/>
@@ -41672,7 +41917,7 @@
       </w:rPr>
     </w:lvl>
   </w:abstractNum>
-  <w:abstractNum w:abstractNumId="25" w15:restartNumberingAfterBreak="0">
+  <w:abstractNum w:abstractNumId="25">
     <w:nsid w:val="5CCB1578"/>
     <w:multiLevelType w:val="hybridMultilevel"/>
     <w:tmpl w:val="A6FCBD30"/>
@@ -41784,7 +42029,7 @@
       </w:rPr>
     </w:lvl>
   </w:abstractNum>
-  <w:abstractNum w:abstractNumId="26" w15:restartNumberingAfterBreak="0">
+  <w:abstractNum w:abstractNumId="26">
     <w:nsid w:val="602C3E80"/>
     <w:multiLevelType w:val="hybridMultilevel"/>
     <w:tmpl w:val="A1246C6C"/>
@@ -41870,7 +42115,7 @@
       </w:pPr>
     </w:lvl>
   </w:abstractNum>
-  <w:abstractNum w:abstractNumId="27" w15:restartNumberingAfterBreak="0">
+  <w:abstractNum w:abstractNumId="27">
     <w:nsid w:val="603F2BE8"/>
     <w:multiLevelType w:val="singleLevel"/>
     <w:tmpl w:val="F32A21C0"/>
@@ -41892,7 +42137,7 @@
       </w:rPr>
     </w:lvl>
   </w:abstractNum>
-  <w:abstractNum w:abstractNumId="28" w15:restartNumberingAfterBreak="0">
+  <w:abstractNum w:abstractNumId="28">
     <w:nsid w:val="612801D4"/>
     <w:multiLevelType w:val="multilevel"/>
     <w:tmpl w:val="2D1043EA"/>
@@ -42033,7 +42278,7 @@
       </w:rPr>
     </w:lvl>
   </w:abstractNum>
-  <w:abstractNum w:abstractNumId="29" w15:restartNumberingAfterBreak="0">
+  <w:abstractNum w:abstractNumId="29">
     <w:nsid w:val="67B00A95"/>
     <w:multiLevelType w:val="hybridMultilevel"/>
     <w:tmpl w:val="2E409DE8"/>
@@ -42146,7 +42391,7 @@
       </w:rPr>
     </w:lvl>
   </w:abstractNum>
-  <w:abstractNum w:abstractNumId="30" w15:restartNumberingAfterBreak="0">
+  <w:abstractNum w:abstractNumId="30">
     <w:nsid w:val="68B82E5C"/>
     <w:multiLevelType w:val="hybridMultilevel"/>
     <w:tmpl w:val="6728BF88"/>
@@ -42258,7 +42503,7 @@
       </w:rPr>
     </w:lvl>
   </w:abstractNum>
-  <w:abstractNum w:abstractNumId="31" w15:restartNumberingAfterBreak="0">
+  <w:abstractNum w:abstractNumId="31">
     <w:nsid w:val="6ADD73B3"/>
     <w:multiLevelType w:val="hybridMultilevel"/>
     <w:tmpl w:val="23B4306A"/>
@@ -42370,7 +42615,7 @@
       </w:rPr>
     </w:lvl>
   </w:abstractNum>
-  <w:abstractNum w:abstractNumId="32" w15:restartNumberingAfterBreak="0">
+  <w:abstractNum w:abstractNumId="32">
     <w:nsid w:val="6B7B0E14"/>
     <w:multiLevelType w:val="hybridMultilevel"/>
     <w:tmpl w:val="7BCE193E"/>
@@ -42483,7 +42728,7 @@
       </w:rPr>
     </w:lvl>
   </w:abstractNum>
-  <w:abstractNum w:abstractNumId="33" w15:restartNumberingAfterBreak="0">
+  <w:abstractNum w:abstractNumId="33">
     <w:nsid w:val="6C91416D"/>
     <w:multiLevelType w:val="multilevel"/>
     <w:tmpl w:val="0409001D"/>
@@ -42597,7 +42842,7 @@
       </w:pPr>
     </w:lvl>
   </w:abstractNum>
-  <w:abstractNum w:abstractNumId="34" w15:restartNumberingAfterBreak="0">
+  <w:abstractNum w:abstractNumId="34">
     <w:nsid w:val="6CC62E43"/>
     <w:multiLevelType w:val="multilevel"/>
     <w:tmpl w:val="04090023"/>
@@ -42712,7 +42957,7 @@
       </w:pPr>
     </w:lvl>
   </w:abstractNum>
-  <w:abstractNum w:abstractNumId="35" w15:restartNumberingAfterBreak="0">
+  <w:abstractNum w:abstractNumId="35">
     <w:nsid w:val="6DC84F41"/>
     <w:multiLevelType w:val="multilevel"/>
     <w:tmpl w:val="566855F2"/>
@@ -42861,7 +43106,7 @@
       </w:rPr>
     </w:lvl>
   </w:abstractNum>
-  <w:abstractNum w:abstractNumId="36" w15:restartNumberingAfterBreak="0">
+  <w:abstractNum w:abstractNumId="36">
     <w:nsid w:val="6E592C46"/>
     <w:multiLevelType w:val="hybridMultilevel"/>
     <w:tmpl w:val="78EC71B8"/>
@@ -42974,7 +43219,7 @@
       </w:rPr>
     </w:lvl>
   </w:abstractNum>
-  <w:abstractNum w:abstractNumId="37" w15:restartNumberingAfterBreak="0">
+  <w:abstractNum w:abstractNumId="37">
     <w:nsid w:val="73677580"/>
     <w:multiLevelType w:val="hybridMultilevel"/>
     <w:tmpl w:val="CE1EE0CA"/>
@@ -43063,7 +43308,7 @@
       </w:pPr>
     </w:lvl>
   </w:abstractNum>
-  <w:abstractNum w:abstractNumId="38" w15:restartNumberingAfterBreak="0">
+  <w:abstractNum w:abstractNumId="38">
     <w:nsid w:val="743273F6"/>
     <w:multiLevelType w:val="hybridMultilevel"/>
     <w:tmpl w:val="D7AEEDA4"/>
@@ -43176,7 +43421,7 @@
       </w:rPr>
     </w:lvl>
   </w:abstractNum>
-  <w:abstractNum w:abstractNumId="39" w15:restartNumberingAfterBreak="0">
+  <w:abstractNum w:abstractNumId="39">
     <w:nsid w:val="7D557BCA"/>
     <w:multiLevelType w:val="hybridMultilevel"/>
     <w:tmpl w:val="B03C90DA"/>
@@ -43471,7 +43716,7 @@
 </file>
 
 <file path=word/people.xml><?xml version="1.0" encoding="utf-8"?>
-<w15:people xmlns:wpc="http://schemas.microsoft.com/office/word/2010/wordprocessingCanvas" xmlns:mc="http://schemas.openxmlformats.org/markup-compatibility/2006" xmlns:o="urn:schemas-microsoft-com:office:office" xmlns:r="http://schemas.openxmlformats.org/officeDocument/2006/relationships" xmlns:m="http://schemas.openxmlformats.org/officeDocument/2006/math" xmlns:v="urn:schemas-microsoft-com:vml" xmlns:wp14="http://schemas.microsoft.com/office/word/2010/wordprocessingDrawing" xmlns:wp="http://schemas.openxmlformats.org/drawingml/2006/wordprocessingDrawing" xmlns:w10="urn:schemas-microsoft-com:office:word" xmlns:w="http://schemas.openxmlformats.org/wordprocessingml/2006/main" xmlns:w14="http://schemas.microsoft.com/office/word/2010/wordml" xmlns:w15="http://schemas.microsoft.com/office/word/2012/wordml" xmlns:wpg="http://schemas.microsoft.com/office/word/2010/wordprocessingGroup" xmlns:wpi="http://schemas.microsoft.com/office/word/2010/wordprocessingInk" xmlns:wne="http://schemas.microsoft.com/office/word/2006/wordml" xmlns:wps="http://schemas.microsoft.com/office/word/2010/wordprocessingShape" mc:Ignorable="w14 w15 wp14">
+<w15:people xmlns:wpc="http://schemas.microsoft.com/office/word/2010/wordprocessingCanvas" xmlns:mo="http://schemas.microsoft.com/office/mac/office/2008/main" xmlns:mc="http://schemas.openxmlformats.org/markup-compatibility/2006" xmlns:mv="urn:schemas-microsoft-com:mac:vml" xmlns:o="urn:schemas-microsoft-com:office:office" xmlns:r="http://schemas.openxmlformats.org/officeDocument/2006/relationships" xmlns:m="http://schemas.openxmlformats.org/officeDocument/2006/math" xmlns:v="urn:schemas-microsoft-com:vml" xmlns:wp14="http://schemas.microsoft.com/office/word/2010/wordprocessingDrawing" xmlns:wp="http://schemas.openxmlformats.org/drawingml/2006/wordprocessingDrawing" xmlns:w10="urn:schemas-microsoft-com:office:word" xmlns:w="http://schemas.openxmlformats.org/wordprocessingml/2006/main" xmlns:w14="http://schemas.microsoft.com/office/word/2010/wordml" xmlns:w15="http://schemas.microsoft.com/office/word/2012/wordml" xmlns:wpg="http://schemas.microsoft.com/office/word/2010/wordprocessingGroup" xmlns:wpi="http://schemas.microsoft.com/office/word/2010/wordprocessingInk" xmlns:wne="http://schemas.microsoft.com/office/word/2006/wordml" xmlns:wps="http://schemas.microsoft.com/office/word/2010/wordprocessingShape" mc:Ignorable="w14 w15 wp14">
   <w15:person w15:author="Musavi, Hamid [USA]">
     <w15:presenceInfo w15:providerId="None" w15:userId="Musavi, Hamid [USA]"/>
   </w15:person>
@@ -43495,7 +43740,7 @@
       </w:pPr>
     </w:pPrDefault>
   </w:docDefaults>
-  <w:latentStyles w:defLockedState="0" w:defUIPriority="99" w:defSemiHidden="0" w:defUnhideWhenUsed="0" w:defQFormat="0" w:count="371">
+  <w:latentStyles w:defLockedState="0" w:defUIPriority="99" w:defSemiHidden="0" w:defUnhideWhenUsed="0" w:defQFormat="0" w:count="382">
     <w:lsdException w:name="Normal" w:uiPriority="0" w:qFormat="1"/>
     <w:lsdException w:name="heading 1" w:uiPriority="9" w:qFormat="1"/>
     <w:lsdException w:name="heading 2" w:semiHidden="1" w:uiPriority="9" w:unhideWhenUsed="1" w:qFormat="1"/>
@@ -43601,7 +43846,6 @@
     <w:lsdException w:name="HTML Sample" w:semiHidden="1" w:unhideWhenUsed="1"/>
     <w:lsdException w:name="HTML Typewriter" w:semiHidden="1" w:unhideWhenUsed="1"/>
     <w:lsdException w:name="HTML Variable" w:semiHidden="1" w:unhideWhenUsed="1"/>
-    <w:lsdException w:name="Normal Table" w:semiHidden="1" w:unhideWhenUsed="1"/>
     <w:lsdException w:name="annotation subject" w:semiHidden="1" w:uiPriority="0" w:unhideWhenUsed="1"/>
     <w:lsdException w:name="No List" w:semiHidden="1" w:unhideWhenUsed="1"/>
     <w:lsdException w:name="Outline List 1" w:semiHidden="1" w:unhideWhenUsed="1"/>
@@ -43647,11 +43891,9 @@
     <w:lsdException w:name="Table Subtle 1" w:semiHidden="1" w:unhideWhenUsed="1"/>
     <w:lsdException w:name="Table Subtle 2" w:semiHidden="1" w:unhideWhenUsed="1"/>
     <w:lsdException w:name="Table Web 1" w:semiHidden="1" w:unhideWhenUsed="1"/>
-    <w:lsdException w:name="Table Web 2" w:semiHidden="1" w:unhideWhenUsed="1"/>
     <w:lsdException w:name="Table Web 3" w:semiHidden="1" w:unhideWhenUsed="1"/>
     <w:lsdException w:name="Balloon Text" w:semiHidden="1" w:uiPriority="0" w:unhideWhenUsed="1"/>
     <w:lsdException w:name="Table Grid" w:uiPriority="0"/>
-    <w:lsdException w:name="Table Theme" w:semiHidden="1" w:unhideWhenUsed="1"/>
     <w:lsdException w:name="Placeholder Text" w:semiHidden="1"/>
     <w:lsdException w:name="No Spacing" w:semiHidden="1" w:uiPriority="1" w:unhideWhenUsed="1" w:qFormat="1"/>
     <w:lsdException w:name="Light Shading" w:uiPriority="60"/>
@@ -43867,6 +44109,8 @@
     <w:lsdException w:name="List Table 5 Dark Accent 6" w:uiPriority="50"/>
     <w:lsdException w:name="List Table 6 Colorful Accent 6" w:uiPriority="51"/>
     <w:lsdException w:name="List Table 7 Colorful Accent 6" w:uiPriority="52"/>
+    <w:lsdException w:name="Mention" w:semiHidden="1" w:unhideWhenUsed="1"/>
+    <w:lsdException w:name="Smart Hyperlink" w:semiHidden="1" w:unhideWhenUsed="1"/>
   </w:latentStyles>
   <w:style w:type="paragraph" w:default="1" w:styleId="Normal">
     <w:name w:val="Normal"/>
@@ -44167,6 +44411,7 @@
       <w:spacing w:after="0" w:line="240" w:lineRule="auto"/>
     </w:pPr>
     <w:tblPr>
+      <w:tblInd w:w="0" w:type="dxa"/>
       <w:tblBorders>
         <w:top w:val="single" w:sz="4" w:space="0" w:color="000000" w:themeColor="text1"/>
         <w:left w:val="single" w:sz="4" w:space="0" w:color="000000" w:themeColor="text1"/>
@@ -44175,6 +44420,12 @@
         <w:insideH w:val="single" w:sz="4" w:space="0" w:color="000000" w:themeColor="text1"/>
         <w:insideV w:val="single" w:sz="4" w:space="0" w:color="000000" w:themeColor="text1"/>
       </w:tblBorders>
+      <w:tblCellMar>
+        <w:top w:w="0" w:type="dxa"/>
+        <w:left w:w="108" w:type="dxa"/>
+        <w:bottom w:w="0" w:type="dxa"/>
+        <w:right w:w="108" w:type="dxa"/>
+      </w:tblCellMar>
     </w:tblPr>
   </w:style>
   <w:style w:type="paragraph" w:styleId="Title">
@@ -44969,6 +45220,7 @@
     <w:tblPr>
       <w:tblStyleRowBandSize w:val="1"/>
       <w:tblStyleColBandSize w:val="1"/>
+      <w:tblInd w:w="0" w:type="dxa"/>
       <w:tblBorders>
         <w:top w:val="single" w:sz="8" w:space="0" w:color="FFFFFF" w:themeColor="background1"/>
         <w:left w:val="single" w:sz="8" w:space="0" w:color="FFFFFF" w:themeColor="background1"/>
@@ -44977,6 +45229,12 @@
         <w:insideH w:val="single" w:sz="6" w:space="0" w:color="FFFFFF" w:themeColor="background1"/>
         <w:insideV w:val="single" w:sz="6" w:space="0" w:color="FFFFFF" w:themeColor="background1"/>
       </w:tblBorders>
+      <w:tblCellMar>
+        <w:top w:w="0" w:type="dxa"/>
+        <w:left w:w="108" w:type="dxa"/>
+        <w:bottom w:w="0" w:type="dxa"/>
+        <w:right w:w="108" w:type="dxa"/>
+      </w:tblCellMar>
     </w:tblPr>
     <w:tcPr>
       <w:shd w:val="clear" w:color="auto" w:fill="D3DFEE" w:themeFill="accent1" w:themeFillTint="3F"/>
@@ -45281,6 +45539,7 @@
     <w:tblPr>
       <w:tblStyleRowBandSize w:val="1"/>
       <w:tblStyleColBandSize w:val="1"/>
+      <w:tblInd w:w="0" w:type="dxa"/>
       <w:tblBorders>
         <w:top w:val="single" w:sz="4" w:space="0" w:color="95B3D7" w:themeColor="accent1" w:themeTint="99"/>
         <w:left w:val="single" w:sz="4" w:space="0" w:color="95B3D7" w:themeColor="accent1" w:themeTint="99"/>
@@ -45289,6 +45548,12 @@
         <w:insideH w:val="single" w:sz="4" w:space="0" w:color="95B3D7" w:themeColor="accent1" w:themeTint="99"/>
         <w:insideV w:val="single" w:sz="4" w:space="0" w:color="95B3D7" w:themeColor="accent1" w:themeTint="99"/>
       </w:tblBorders>
+      <w:tblCellMar>
+        <w:top w:w="0" w:type="dxa"/>
+        <w:left w:w="108" w:type="dxa"/>
+        <w:bottom w:w="0" w:type="dxa"/>
+        <w:right w:w="108" w:type="dxa"/>
+      </w:tblCellMar>
     </w:tblPr>
     <w:tblStylePr w:type="firstRow">
       <w:rPr>
@@ -45949,6 +46214,7 @@
       <w:lang w:eastAsia="en-US"/>
     </w:rPr>
     <w:tblPr>
+      <w:tblInd w:w="0" w:type="dxa"/>
       <w:tblBorders>
         <w:top w:val="double" w:sz="6" w:space="0" w:color="000000"/>
         <w:left w:val="double" w:sz="6" w:space="0" w:color="000000"/>
@@ -45957,6 +46223,12 @@
         <w:insideH w:val="single" w:sz="6" w:space="0" w:color="000000"/>
         <w:insideV w:val="single" w:sz="6" w:space="0" w:color="000000"/>
       </w:tblBorders>
+      <w:tblCellMar>
+        <w:top w:w="0" w:type="dxa"/>
+        <w:left w:w="108" w:type="dxa"/>
+        <w:bottom w:w="0" w:type="dxa"/>
+        <w:right w:w="108" w:type="dxa"/>
+      </w:tblCellMar>
     </w:tblPr>
     <w:tcPr>
       <w:shd w:val="clear" w:color="auto" w:fill="auto"/>
@@ -46019,6 +46291,7 @@
     <w:tblPr>
       <w:tblStyleRowBandSize w:val="1"/>
       <w:tblStyleColBandSize w:val="1"/>
+      <w:tblInd w:w="0" w:type="dxa"/>
       <w:tblBorders>
         <w:top w:val="single" w:sz="4" w:space="0" w:color="92CDDC" w:themeColor="accent5" w:themeTint="99"/>
         <w:left w:val="single" w:sz="4" w:space="0" w:color="92CDDC" w:themeColor="accent5" w:themeTint="99"/>
@@ -46027,6 +46300,12 @@
         <w:insideH w:val="single" w:sz="4" w:space="0" w:color="92CDDC" w:themeColor="accent5" w:themeTint="99"/>
         <w:insideV w:val="single" w:sz="4" w:space="0" w:color="92CDDC" w:themeColor="accent5" w:themeTint="99"/>
       </w:tblBorders>
+      <w:tblCellMar>
+        <w:top w:w="0" w:type="dxa"/>
+        <w:left w:w="108" w:type="dxa"/>
+        <w:bottom w:w="0" w:type="dxa"/>
+        <w:right w:w="108" w:type="dxa"/>
+      </w:tblCellMar>
     </w:tblPr>
     <w:tblStylePr w:type="firstRow">
       <w:rPr>
@@ -47735,7 +48014,7 @@
 </file>
 
 <file path=customXml/itemProps4.xml><?xml version="1.0" encoding="utf-8"?>
-<ds:datastoreItem xmlns:ds="http://schemas.openxmlformats.org/officeDocument/2006/customXml" ds:itemID="{98CDBE45-1266-4E0A-B79B-55D58C13BF36}">
+<ds:datastoreItem xmlns:ds="http://schemas.openxmlformats.org/officeDocument/2006/customXml" ds:itemID="{D049E0FC-4BD9-D84A-B2C5-D5AFA28D1E3D}">
   <ds:schemaRefs>
     <ds:schemaRef ds:uri="http://schemas.openxmlformats.org/officeDocument/2006/bibliography"/>
   </ds:schemaRefs>

</xml_diff>

<commit_message>
Updated user docs with instructions for sending a TIM message
</commit_message>
<xml_diff>
--- a/docs/JPO_ODE_UserGuide.docx
+++ b/docs/JPO_ODE_UserGuide.docx
@@ -15,6 +15,7 @@
         <w:rPr>
           <w:b/>
           <w:noProof/>
+          <w:lang w:eastAsia="zh-CN"/>
         </w:rPr>
         <w:drawing>
           <wp:anchor distT="0" distB="0" distL="114300" distR="114300" simplePos="0" relativeHeight="251659264" behindDoc="0" locked="0" layoutInCell="1" allowOverlap="1" wp14:anchorId="2B549F13" wp14:editId="68676DDF">
@@ -85,6 +86,7 @@
         <w:rPr>
           <w:b/>
           <w:noProof/>
+          <w:lang w:eastAsia="zh-CN"/>
         </w:rPr>
         <mc:AlternateContent>
           <mc:Choice Requires="wps">
@@ -401,7 +403,7 @@
           <w:noProof/>
           <w:color w:val="0070C0"/>
         </w:rPr>
-        <w:t>February 24, 2017</w:t>
+        <w:t>February 26, 2017</w:t>
       </w:r>
       <w:r>
         <w:rPr>
@@ -498,7 +500,7 @@
       <w:r>
         <w:rPr>
           <w:noProof/>
-          <w:lang w:eastAsia="en-US"/>
+          <w:lang w:eastAsia="zh-CN"/>
         </w:rPr>
         <mc:AlternateContent>
           <mc:Choice Requires="wps">
@@ -4979,7 +4981,7 @@
           <v:shape id="_x0000_i1025" type="#_x0000_t75" style="width:339.95pt;height:267.05pt" o:ole="">
             <v:imagedata r:id="rId18" o:title=""/>
           </v:shape>
-          <o:OLEObject Type="Embed" ProgID="Visio.Drawing.15" ShapeID="_x0000_i1025" DrawAspect="Content" ObjectID="_1549444795" r:id="rId19"/>
+          <o:OLEObject Type="Embed" ProgID="Visio.Drawing.15" ShapeID="_x0000_i1025" DrawAspect="Content" ObjectID="_1549657757" r:id="rId19"/>
         </w:object>
       </w:r>
     </w:p>
@@ -4993,14 +4995,27 @@
       <w:r>
         <w:t xml:space="preserve">Figure </w:t>
       </w:r>
-      <w:fldSimple w:instr=" SEQ Figure \* ARABIC ">
-        <w:r>
-          <w:rPr>
-            <w:noProof/>
-          </w:rPr>
-          <w:t>1</w:t>
-        </w:r>
-      </w:fldSimple>
+      <w:r>
+        <w:fldChar w:fldCharType="begin"/>
+      </w:r>
+      <w:r>
+        <w:instrText xml:space="preserve"> SEQ Figure \* ARABIC </w:instrText>
+      </w:r>
+      <w:r>
+        <w:fldChar w:fldCharType="separate"/>
+      </w:r>
+      <w:r>
+        <w:rPr>
+          <w:noProof/>
+        </w:rPr>
+        <w:t>1</w:t>
+      </w:r>
+      <w:r>
+        <w:rPr>
+          <w:noProof/>
+        </w:rPr>
+        <w:fldChar w:fldCharType="end"/>
+      </w:r>
       <w:bookmarkEnd w:id="6"/>
       <w:r>
         <w:t xml:space="preserve"> - ODE System Data Producers and Consumers</w:t>
@@ -6745,14 +6760,12 @@
       <w:r>
         <w:t xml:space="preserve"> </w:t>
       </w:r>
-      <w:proofErr w:type="gramStart"/>
       <w:r>
         <w:rPr>
           <w:i/>
         </w:rPr>
         <w:t>application.properties</w:t>
       </w:r>
-      <w:proofErr w:type="gramEnd"/>
       <w:r>
         <w:t xml:space="preserve"> located in the </w:t>
       </w:r>
@@ -6775,27 +6788,13 @@
         <w:rPr>
           <w:i/>
         </w:rPr>
-        <w:t>--</w:t>
-      </w:r>
-      <w:proofErr w:type="gramStart"/>
+        <w:t>--ode.</w:t>
+      </w:r>
       <w:r>
         <w:rPr>
           <w:i/>
         </w:rPr>
-        <w:t>ode.</w:t>
-      </w:r>
-      <w:r>
-        <w:rPr>
-          <w:i/>
-        </w:rPr>
-        <w:t>propertyName</w:t>
-      </w:r>
-      <w:proofErr w:type="gramEnd"/>
-      <w:r>
-        <w:rPr>
-          <w:i/>
-        </w:rPr>
-        <w:t>-propertyV</w:t>
+        <w:t>propertyName-propertyV</w:t>
       </w:r>
       <w:r>
         <w:rPr>
@@ -6947,14 +6946,12 @@
                 <w:b w:val="0"/>
               </w:rPr>
             </w:pPr>
-            <w:proofErr w:type="gramStart"/>
             <w:r>
               <w:rPr>
                 <w:b w:val="0"/>
               </w:rPr>
               <w:t>ode.kafkaBrokers</w:t>
             </w:r>
-            <w:proofErr w:type="gramEnd"/>
           </w:p>
         </w:tc>
         <w:tc>
@@ -6996,7 +6993,6 @@
                 <w:b w:val="0"/>
               </w:rPr>
             </w:pPr>
-            <w:proofErr w:type="gramStart"/>
             <w:r>
               <w:rPr>
                 <w:b w:val="0"/>
@@ -7009,7 +7005,6 @@
               </w:rPr>
               <w:t>Root</w:t>
             </w:r>
-            <w:proofErr w:type="gramEnd"/>
           </w:p>
         </w:tc>
         <w:tc>
@@ -7050,7 +7045,6 @@
             <w:tcW w:w="2858" w:type="dxa"/>
           </w:tcPr>
           <w:p>
-            <w:proofErr w:type="gramStart"/>
             <w:r>
               <w:rPr>
                 <w:b w:val="0"/>
@@ -7063,7 +7057,6 @@
               </w:rPr>
               <w:t>Bsm</w:t>
             </w:r>
-            <w:proofErr w:type="gramEnd"/>
           </w:p>
         </w:tc>
         <w:tc>
@@ -7103,7 +7096,6 @@
             <w:tcW w:w="2858" w:type="dxa"/>
           </w:tcPr>
           <w:p>
-            <w:proofErr w:type="gramStart"/>
             <w:r>
               <w:rPr>
                 <w:b w:val="0"/>
@@ -7116,7 +7108,6 @@
               </w:rPr>
               <w:t>MessageFrame</w:t>
             </w:r>
-            <w:proofErr w:type="gramEnd"/>
           </w:p>
         </w:tc>
         <w:tc>
@@ -7542,7 +7533,6 @@
       <w:r>
         <w:t xml:space="preserve"> </w:t>
       </w:r>
-      <w:proofErr w:type="gramStart"/>
       <w:r>
         <w:rPr>
           <w:rStyle w:val="token"/>
@@ -7563,17 +7553,7 @@
             <w:color w:val="343434"/>
             <w:shd w:val="clear" w:color="auto" w:fill="FCFCFC"/>
           </w:rPr>
-          <w:t>uploadLocationRoot</w:t>
-        </w:r>
-        <w:proofErr w:type="gramEnd"/>
-        <w:r>
-          <w:rPr>
-            <w:rStyle w:val="token"/>
-            <w:rFonts w:ascii="Courier New" w:hAnsi="Courier New" w:cs="Courier New"/>
-            <w:color w:val="343434"/>
-            <w:shd w:val="clear" w:color="auto" w:fill="FCFCFC"/>
-          </w:rPr>
-          <w:t>/ode.uploadLocationBsm</w:t>
+          <w:t>uploadLocationRoot/ode.uploadLocationBsm</w:t>
         </w:r>
         <w:r>
           <w:rPr>
@@ -7755,15 +7735,7 @@
         </w:r>
       </w:del>
       <w:r>
-        <w:t xml:space="preserve"> directory. The </w:t>
-      </w:r>
-      <w:proofErr w:type="gramStart"/>
-      <w:r>
-        <w:t>backed up</w:t>
-      </w:r>
-      <w:proofErr w:type="gramEnd"/>
-      <w:r>
-        <w:t xml:space="preserve"> file is renamed with a timestamp in milliseconds.</w:t>
+        <w:t xml:space="preserve"> directory. The backed up file is renamed with a timestamp in milliseconds.</w:t>
       </w:r>
     </w:p>
     <w:p>
@@ -7907,14 +7879,12 @@
         </w:rPr>
         <w:t xml:space="preserve">host: </w:t>
       </w:r>
-      <w:proofErr w:type="gramStart"/>
       <w:r>
         <w:rPr>
           <w:rFonts w:ascii="Courier New" w:hAnsi="Courier New" w:cs="Courier New"/>
         </w:rPr>
         <w:t>ip:port</w:t>
       </w:r>
-      <w:proofErr w:type="gramEnd"/>
     </w:p>
     <w:p>
       <w:pPr>
@@ -9018,14 +8988,27 @@
         <w:lastRenderedPageBreak/>
         <w:t xml:space="preserve">Table </w:t>
       </w:r>
-      <w:fldSimple w:instr=" SEQ Table \* ARABIC ">
-        <w:r>
-          <w:rPr>
-            <w:noProof/>
-          </w:rPr>
-          <w:t>1</w:t>
-        </w:r>
-      </w:fldSimple>
+      <w:r>
+        <w:fldChar w:fldCharType="begin"/>
+      </w:r>
+      <w:r>
+        <w:instrText xml:space="preserve"> SEQ Table \* ARABIC </w:instrText>
+      </w:r>
+      <w:r>
+        <w:fldChar w:fldCharType="separate"/>
+      </w:r>
+      <w:r>
+        <w:rPr>
+          <w:noProof/>
+        </w:rPr>
+        <w:t>1</w:t>
+      </w:r>
+      <w:r>
+        <w:rPr>
+          <w:noProof/>
+        </w:rPr>
+        <w:fldChar w:fldCharType="end"/>
+      </w:r>
       <w:r>
         <w:t xml:space="preserve"> - </w:t>
       </w:r>
@@ -9511,21 +9494,7 @@
                     <w:rPr>
                       <w:rFonts w:ascii="Courier New" w:hAnsi="Courier New" w:cs="Courier New"/>
                     </w:rPr>
-                    <w:t>The user name/password combination in the standard Basic HTTP Authentication format '</w:t>
-                  </w:r>
-                  <w:proofErr w:type="gramStart"/>
-                  <w:r>
-                    <w:rPr>
-                      <w:rFonts w:ascii="Courier New" w:hAnsi="Courier New" w:cs="Courier New"/>
-                    </w:rPr>
-                    <w:t>username:password</w:t>
-                  </w:r>
-                  <w:proofErr w:type="gramEnd"/>
-                  <w:r>
-                    <w:rPr>
-                      <w:rFonts w:ascii="Courier New" w:hAnsi="Courier New" w:cs="Courier New"/>
-                    </w:rPr>
-                    <w:t>'</w:t>
+                    <w:t>The user name/password combination in the standard Basic HTTP Authentication format 'username:password'</w:t>
                   </w:r>
                 </w:p>
               </w:tc>
@@ -10040,14 +10009,27 @@
         <w:lastRenderedPageBreak/>
         <w:t xml:space="preserve">Table </w:t>
       </w:r>
-      <w:fldSimple w:instr=" SEQ Table \* ARABIC ">
-        <w:r>
-          <w:rPr>
-            <w:noProof/>
-          </w:rPr>
-          <w:t>2</w:t>
-        </w:r>
-      </w:fldSimple>
+      <w:r>
+        <w:fldChar w:fldCharType="begin"/>
+      </w:r>
+      <w:r>
+        <w:instrText xml:space="preserve"> SEQ Table \* ARABIC </w:instrText>
+      </w:r>
+      <w:r>
+        <w:fldChar w:fldCharType="separate"/>
+      </w:r>
+      <w:r>
+        <w:rPr>
+          <w:noProof/>
+        </w:rPr>
+        <w:t>2</w:t>
+      </w:r>
+      <w:r>
+        <w:rPr>
+          <w:noProof/>
+        </w:rPr>
+        <w:fldChar w:fldCharType="end"/>
+      </w:r>
       <w:r>
         <w:t xml:space="preserve"> – </w:t>
       </w:r>
@@ -11182,14 +11164,27 @@
       <w:r>
         <w:t xml:space="preserve">Table </w:t>
       </w:r>
-      <w:fldSimple w:instr=" SEQ Table \* ARABIC ">
-        <w:r>
-          <w:rPr>
-            <w:noProof/>
-          </w:rPr>
-          <w:t>3</w:t>
-        </w:r>
-      </w:fldSimple>
+      <w:r>
+        <w:fldChar w:fldCharType="begin"/>
+      </w:r>
+      <w:r>
+        <w:instrText xml:space="preserve"> SEQ Table \* ARABIC </w:instrText>
+      </w:r>
+      <w:r>
+        <w:fldChar w:fldCharType="separate"/>
+      </w:r>
+      <w:r>
+        <w:rPr>
+          <w:noProof/>
+        </w:rPr>
+        <w:t>3</w:t>
+      </w:r>
+      <w:r>
+        <w:rPr>
+          <w:noProof/>
+        </w:rPr>
+        <w:fldChar w:fldCharType="end"/>
+      </w:r>
       <w:r>
         <w:t xml:space="preserve"> </w:t>
       </w:r>
@@ -12101,21 +12096,7 @@
                     <w:rPr>
                       <w:rFonts w:ascii="Courier New" w:hAnsi="Courier New" w:cs="Courier New"/>
                     </w:rPr>
-                    <w:t>{</w:t>
-                  </w:r>
-                  <w:proofErr w:type="gramStart"/>
-                  <w:r>
-                    <w:rPr>
-                      <w:rFonts w:ascii="Courier New" w:hAnsi="Courier New" w:cs="Courier New"/>
-                    </w:rPr>
-                    <w:t>Status:success</w:t>
-                  </w:r>
-                  <w:proofErr w:type="gramEnd"/>
-                  <w:r>
-                    <w:rPr>
-                      <w:rFonts w:ascii="Courier New" w:hAnsi="Courier New" w:cs="Courier New"/>
-                    </w:rPr>
-                    <w:t>}</w:t>
+                    <w:t>{Status:success}</w:t>
                   </w:r>
                 </w:p>
               </w:tc>
@@ -12201,14 +12182,27 @@
         <w:lastRenderedPageBreak/>
         <w:t xml:space="preserve">Table </w:t>
       </w:r>
-      <w:fldSimple w:instr=" SEQ Table \* ARABIC ">
-        <w:r>
-          <w:rPr>
-            <w:noProof/>
-          </w:rPr>
-          <w:t>4</w:t>
-        </w:r>
-      </w:fldSimple>
+      <w:r>
+        <w:fldChar w:fldCharType="begin"/>
+      </w:r>
+      <w:r>
+        <w:instrText xml:space="preserve"> SEQ Table \* ARABIC </w:instrText>
+      </w:r>
+      <w:r>
+        <w:fldChar w:fldCharType="separate"/>
+      </w:r>
+      <w:r>
+        <w:rPr>
+          <w:noProof/>
+        </w:rPr>
+        <w:t>4</w:t>
+      </w:r>
+      <w:r>
+        <w:rPr>
+          <w:noProof/>
+        </w:rPr>
+        <w:fldChar w:fldCharType="end"/>
+      </w:r>
       <w:r>
         <w:t xml:space="preserve"> - Upload BSM File API</w:t>
       </w:r>
@@ -12375,7 +12369,7 @@
           <w:noProof/>
           <w:sz w:val="24"/>
           <w:szCs w:val="24"/>
-          <w:lang w:eastAsia="en-US"/>
+          <w:lang w:eastAsia="zh-CN"/>
         </w:rPr>
         <w:lastRenderedPageBreak/>
         <w:drawing>
@@ -12433,13 +12427,8 @@
         <w:pStyle w:val="Heading4"/>
       </w:pPr>
       <w:r>
-        <w:t xml:space="preserve">ODE </w:t>
-      </w:r>
-      <w:proofErr w:type="gramStart"/>
-      <w:r>
-        <w:t>API  Interface</w:t>
-      </w:r>
-      <w:proofErr w:type="gramEnd"/>
+        <w:t>ODE API  Interface</w:t>
+      </w:r>
     </w:p>
     <w:p>
       <w:r>
@@ -12493,19 +12482,11 @@
         </w:rPr>
         <w:t>basePath: /</w:t>
       </w:r>
-      <w:proofErr w:type="gramStart"/>
       <w:r>
         <w:rPr>
           <w:rFonts w:ascii="Courier New" w:hAnsi="Courier New" w:cs="Courier New"/>
         </w:rPr>
-        <w:t>rsuHeartbeat?ip</w:t>
-      </w:r>
-      <w:proofErr w:type="gramEnd"/>
-      <w:r>
-        <w:rPr>
-          <w:rFonts w:ascii="Courier New" w:hAnsi="Courier New" w:cs="Courier New"/>
-        </w:rPr>
-        <w:t>=&lt;ip_address&gt;&amp;oid=&lt;oid_string&gt;</w:t>
+        <w:t>rsuHeartbeat?ip=&lt;ip_address&gt;&amp;oid=&lt;oid_string&gt;</w:t>
       </w:r>
     </w:p>
     <w:p>
@@ -12546,6 +12527,62 @@
       </w:r>
       <w:r>
         <w:t xml:space="preserve"> format to construct a fully populated TravelerInformation message to be routed to an array of Roadside units.</w:t>
+      </w:r>
+    </w:p>
+    <w:p>
+      <w:r>
+        <w:t>To run a local test of the TIM Message API, please follow the set</w:t>
+      </w:r>
+    </w:p>
+    <w:p>
+      <w:r>
+        <w:t>1.    Start the ODE as normal</w:t>
+      </w:r>
+    </w:p>
+    <w:p>
+      <w:r>
+        <w:t xml:space="preserve">2.    </w:t>
+      </w:r>
+      <w:r>
+        <w:t>Reference the Swagger documentation located in the /docs folder of the repo to view the specifications for the API call. If needed, paste the YAML file into editor.swagger.io to see a rendered webpage for the documentation.</w:t>
+      </w:r>
+    </w:p>
+    <w:p>
+      <w:r>
+        <w:t xml:space="preserve">3.    </w:t>
+      </w:r>
+      <w:r>
+        <w:t xml:space="preserve">Copy the curl command </w:t>
+      </w:r>
+      <w:r>
+        <w:t xml:space="preserve">or run the python script located in the /docs folder </w:t>
+      </w:r>
+      <w:r>
+        <w:t>with the JSON string populated to the appropriate TIM message you wish to send into a command line a run the command</w:t>
+      </w:r>
+      <w:r>
+        <w:t xml:space="preserve">. </w:t>
+      </w:r>
+    </w:p>
+    <w:p>
+      <w:r>
+        <w:t>4.    Add the IP addresses of the RSUs that you are intending to the send the message to</w:t>
+      </w:r>
+      <w:bookmarkStart w:id="72" w:name="_GoBack"/>
+      <w:bookmarkEnd w:id="72"/>
+    </w:p>
+    <w:p>
+      <w:r>
+        <w:t>3.    You should receive a resp</w:t>
+      </w:r>
+      <w:r>
+        <w:t>onse saying the message was recei</w:t>
+      </w:r>
+      <w:r>
+        <w:t>ved</w:t>
+      </w:r>
+      <w:r>
+        <w:t xml:space="preserve"> by the RSUs</w:t>
       </w:r>
     </w:p>
     <w:p>
@@ -13197,6 +13234,7 @@
                     <w:rPr>
                       <w:rFonts w:ascii="Courier New" w:hAnsi="Courier New" w:cs="Courier New"/>
                     </w:rPr>
+                    <w:lastRenderedPageBreak/>
                     <w:t>Msgcnt</w:t>
                   </w:r>
                 </w:p>
@@ -13793,8 +13831,6 @@
                     </w:rPr>
                     <w:t>RSU info</w:t>
                   </w:r>
-                  <w:bookmarkStart w:id="72" w:name="_GoBack"/>
-                  <w:bookmarkEnd w:id="72"/>
                   <w:r>
                     <w:rPr>
                       <w:rFonts w:ascii="Courier New" w:hAnsi="Courier New" w:cs="Courier New"/>
@@ -13855,7 +13891,6 @@
                     <w:rPr>
                       <w:rFonts w:ascii="Courier New" w:hAnsi="Courier New" w:cs="Courier New"/>
                     </w:rPr>
-                    <w:lastRenderedPageBreak/>
                     <w:t>Snmp params</w:t>
                   </w:r>
                 </w:p>
@@ -14100,19 +14135,11 @@
                       <w:rFonts w:ascii="Courier New" w:hAnsi="Courier New" w:cs="Courier New"/>
                     </w:rPr>
                   </w:pPr>
-                  <w:proofErr w:type="gramStart"/>
                   <w:r>
                     <w:rPr>
                       <w:rFonts w:ascii="Courier New" w:hAnsi="Courier New" w:cs="Courier New"/>
                     </w:rPr>
-                    <w:t>List of set</w:t>
-                  </w:r>
-                  <w:proofErr w:type="gramEnd"/>
-                  <w:r>
-                    <w:rPr>
-                      <w:rFonts w:ascii="Courier New" w:hAnsi="Courier New" w:cs="Courier New"/>
-                    </w:rPr>
-                    <w:t xml:space="preserve"> OIDs</w:t>
+                    <w:t>List of set OIDs</w:t>
                   </w:r>
                 </w:p>
               </w:tc>
@@ -14269,18 +14296,10 @@
         <w:t xml:space="preserve">or through proxies </w:t>
       </w:r>
       <w:r>
-        <w:t xml:space="preserve">with Kafka brokers to subscribe to </w:t>
-      </w:r>
-      <w:proofErr w:type="gramStart"/>
-      <w:r>
-        <w:t>a well-known topic</w:t>
-      </w:r>
-      <w:r>
-        <w:t>s</w:t>
-      </w:r>
-      <w:proofErr w:type="gramEnd"/>
-      <w:r>
-        <w:t xml:space="preserve">. See section </w:t>
+        <w:t>with Kafka brokers to subscribe to a well-known topic</w:t>
+      </w:r>
+      <w:r>
+        <w:t xml:space="preserve">s. See section </w:t>
       </w:r>
       <w:r>
         <w:fldChar w:fldCharType="begin"/>
@@ -14386,6 +14405,7 @@
     </w:p>
     <w:p>
       <w:r>
+        <w:lastRenderedPageBreak/>
         <w:t>To interface with Kafka directly, the client needs to know the list of available Kafka brokers and the name of the topic that will contain the data.</w:t>
       </w:r>
       <w:r>
@@ -14516,7 +14536,6 @@
             </w:pPr>
             <w:ins w:id="84" w:author="Musavi, Hamid [USA]" w:date="2017-02-16T11:45:00Z">
               <w:r>
-                <w:lastRenderedPageBreak/>
                 <w:t>Topic Name</w:t>
               </w:r>
             </w:ins>
@@ -14558,20 +14577,12 @@
                 <w:rFonts w:ascii="Courier New" w:hAnsi="Courier New" w:cs="Courier New"/>
               </w:rPr>
             </w:pPr>
-            <w:proofErr w:type="gramStart"/>
             <w:ins w:id="89" w:author="Musavi, Hamid [USA]" w:date="2017-02-16T11:45:00Z">
               <w:r>
                 <w:rPr>
                   <w:rFonts w:ascii="Courier New" w:hAnsi="Courier New" w:cs="Courier New"/>
                 </w:rPr>
-                <w:t>topic.J</w:t>
-              </w:r>
-              <w:proofErr w:type="gramEnd"/>
-              <w:r>
-                <w:rPr>
-                  <w:rFonts w:ascii="Courier New" w:hAnsi="Courier New" w:cs="Courier New"/>
-                </w:rPr>
-                <w:t>2735Bsm</w:t>
+                <w:t>topic.J2735Bsm</w:t>
               </w:r>
             </w:ins>
           </w:p>
@@ -14594,21 +14605,7 @@
                 <w:rPr>
                   <w:rFonts w:ascii="Courier New" w:hAnsi="Courier New" w:cs="Courier New"/>
                 </w:rPr>
-                <w:t>us.dot.its.jpo.ode.</w:t>
-              </w:r>
-              <w:proofErr w:type="gramStart"/>
-              <w:r>
-                <w:rPr>
-                  <w:rFonts w:ascii="Courier New" w:hAnsi="Courier New" w:cs="Courier New"/>
-                </w:rPr>
-                <w:t>plugin.j2735.J</w:t>
-              </w:r>
-              <w:proofErr w:type="gramEnd"/>
-              <w:r>
-                <w:rPr>
-                  <w:rFonts w:ascii="Courier New" w:hAnsi="Courier New" w:cs="Courier New"/>
-                </w:rPr>
-                <w:t>2735Bsm</w:t>
+                <w:t>us.dot.its.jpo.ode.plugin.j2735.J2735Bsm</w:t>
               </w:r>
             </w:ins>
           </w:p>
@@ -14630,20 +14627,12 @@
                 <w:rFonts w:ascii="Courier New" w:hAnsi="Courier New" w:cs="Courier New"/>
               </w:rPr>
             </w:pPr>
-            <w:proofErr w:type="gramStart"/>
             <w:ins w:id="94" w:author="Musavi, Hamid [USA]" w:date="2017-02-16T11:45:00Z">
               <w:r>
                 <w:rPr>
                   <w:rFonts w:ascii="Courier New" w:hAnsi="Courier New" w:cs="Courier New"/>
                 </w:rPr>
-                <w:t>topic.J</w:t>
-              </w:r>
-              <w:proofErr w:type="gramEnd"/>
-              <w:r>
-                <w:rPr>
-                  <w:rFonts w:ascii="Courier New" w:hAnsi="Courier New" w:cs="Courier New"/>
-                </w:rPr>
-                <w:t>2735Tim</w:t>
+                <w:t>topic.J2735Tim</w:t>
               </w:r>
             </w:ins>
           </w:p>
@@ -14672,21 +14661,7 @@
                 <w:rPr>
                   <w:rFonts w:ascii="Courier New" w:hAnsi="Courier New" w:cs="Courier New"/>
                 </w:rPr>
-                <w:t>ts.jpo.ode.</w:t>
-              </w:r>
-              <w:proofErr w:type="gramStart"/>
-              <w:r>
-                <w:rPr>
-                  <w:rFonts w:ascii="Courier New" w:hAnsi="Courier New" w:cs="Courier New"/>
-                </w:rPr>
-                <w:t>plugin.j2735.J</w:t>
-              </w:r>
-              <w:proofErr w:type="gramEnd"/>
-              <w:r>
-                <w:rPr>
-                  <w:rFonts w:ascii="Courier New" w:hAnsi="Courier New" w:cs="Courier New"/>
-                </w:rPr>
-                <w:t>2735</w:t>
+                <w:t>ts.jpo.ode.plugin.j2735.J2735</w:t>
               </w:r>
               <w:r>
                 <w:rPr>
@@ -14715,20 +14690,12 @@
                 <w:rFonts w:ascii="Courier New" w:hAnsi="Courier New" w:cs="Courier New"/>
               </w:rPr>
             </w:pPr>
-            <w:proofErr w:type="gramStart"/>
             <w:ins w:id="99" w:author="Musavi, Hamid [USA]" w:date="2017-02-16T11:45:00Z">
               <w:r>
                 <w:rPr>
                   <w:rFonts w:ascii="Courier New" w:hAnsi="Courier New" w:cs="Courier New"/>
                 </w:rPr>
-                <w:t>topic.J</w:t>
-              </w:r>
-              <w:proofErr w:type="gramEnd"/>
-              <w:r>
-                <w:rPr>
-                  <w:rFonts w:ascii="Courier New" w:hAnsi="Courier New" w:cs="Courier New"/>
-                </w:rPr>
-                <w:t>2735</w:t>
+                <w:t>topic.J2735</w:t>
               </w:r>
               <w:r>
                 <w:rPr>
@@ -14763,21 +14730,7 @@
                 <w:rPr>
                   <w:rFonts w:ascii="Courier New" w:hAnsi="Courier New" w:cs="Courier New"/>
                 </w:rPr>
-                <w:t>ts.jpo.ode.</w:t>
-              </w:r>
-              <w:proofErr w:type="gramStart"/>
-              <w:r>
-                <w:rPr>
-                  <w:rFonts w:ascii="Courier New" w:hAnsi="Courier New" w:cs="Courier New"/>
-                </w:rPr>
-                <w:t>plugin.j2735.J</w:t>
-              </w:r>
-              <w:proofErr w:type="gramEnd"/>
-              <w:r>
-                <w:rPr>
-                  <w:rFonts w:ascii="Courier New" w:hAnsi="Courier New" w:cs="Courier New"/>
-                </w:rPr>
-                <w:t>2735</w:t>
+                <w:t>ts.jpo.ode.plugin.j2735.J2735</w:t>
               </w:r>
               <w:r>
                 <w:t xml:space="preserve"> </w:t>
@@ -14985,6 +14938,7 @@
     </w:p>
     <w:p>
       <w:r>
+        <w:lastRenderedPageBreak/>
         <w:t xml:space="preserve">The response to a </w:t>
       </w:r>
       <w:r>
@@ -15018,21 +14972,7 @@
         <w:rPr>
           <w:rFonts w:ascii="Courier New" w:hAnsi="Courier New" w:cs="Courier New"/>
         </w:rPr>
-        <w:t>{"metadata</w:t>
-      </w:r>
-      <w:proofErr w:type="gramStart"/>
-      <w:r>
-        <w:rPr>
-          <w:rFonts w:ascii="Courier New" w:hAnsi="Courier New" w:cs="Courier New"/>
-        </w:rPr>
-        <w:t>":{</w:t>
-      </w:r>
-      <w:proofErr w:type="gramEnd"/>
-      <w:r>
-        <w:rPr>
-          <w:rFonts w:ascii="Courier New" w:hAnsi="Courier New" w:cs="Courier New"/>
-        </w:rPr>
-        <w:t>"payloadType":"control","version":1},"payload":{"dataSourceBundleCount":20,"receivedRecordCount":203,"sentRecordCount":10,"tag":"STOP","dataType":"Control","version":1},"version":1}</w:t>
+        <w:t>{"metadata":{"payloadType":"control","version":1},"payload":{"dataSourceBundleCount":20,"receivedRecordCount":203,"sentRecordCount":10,"tag":"STOP","dataType":"Control","version":1},"version":1}</w:t>
       </w:r>
       <w:r>
         <w:t xml:space="preserve"> </w:t>
@@ -15115,7 +15055,6 @@
         <w:rPr>
           <w:color w:val="FF0000"/>
         </w:rPr>
-        <w:lastRenderedPageBreak/>
         <w:t>STATUS</w:t>
       </w:r>
       <w:r>
@@ -15884,6 +15823,7 @@
                     <w:rPr>
                       <w:rFonts w:ascii="Courier New" w:hAnsi="Courier New" w:cs="Courier New"/>
                     </w:rPr>
+                    <w:lastRenderedPageBreak/>
                     <w:t>0</w:t>
                   </w:r>
                 </w:p>
@@ -16002,7 +15942,6 @@
                     <w:rPr>
                       <w:rFonts w:ascii="Courier New" w:hAnsi="Courier New" w:cs="Courier New"/>
                     </w:rPr>
-                    <w:lastRenderedPageBreak/>
                     <w:t>2</w:t>
                   </w:r>
                 </w:p>
@@ -16294,6 +16233,7 @@
               <w:rPr>
                 <w:b/>
               </w:rPr>
+              <w:lastRenderedPageBreak/>
               <w:t>Name</w:t>
             </w:r>
           </w:p>
@@ -16588,7 +16528,6 @@
               <w:rPr>
                 <w:rFonts w:ascii="Courier New" w:hAnsi="Courier New" w:cs="Courier New"/>
               </w:rPr>
-              <w:lastRenderedPageBreak/>
               <w:t>version</w:t>
             </w:r>
           </w:p>
@@ -16711,24 +16650,37 @@
       <w:r>
         <w:t xml:space="preserve">Table </w:t>
       </w:r>
-      <w:fldSimple w:instr=" SEQ Table \* ARABIC ">
-        <w:ins w:id="115" w:author="Musavi, Hamid [USA]" w:date="2017-02-16T11:45:00Z">
-          <w:r>
-            <w:rPr>
-              <w:noProof/>
-            </w:rPr>
-            <w:t>6</w:t>
-          </w:r>
-        </w:ins>
-        <w:del w:id="116" w:author="Musavi, Hamid [USA]" w:date="2017-02-16T11:45:00Z">
-          <w:r>
-            <w:rPr>
-              <w:noProof/>
-            </w:rPr>
-            <w:delText>5</w:delText>
-          </w:r>
-        </w:del>
-      </w:fldSimple>
+      <w:r>
+        <w:fldChar w:fldCharType="begin"/>
+      </w:r>
+      <w:r>
+        <w:instrText xml:space="preserve"> SEQ Table \* ARABIC </w:instrText>
+      </w:r>
+      <w:r>
+        <w:fldChar w:fldCharType="separate"/>
+      </w:r>
+      <w:ins w:id="115" w:author="Musavi, Hamid [USA]" w:date="2017-02-16T11:45:00Z">
+        <w:r>
+          <w:rPr>
+            <w:noProof/>
+          </w:rPr>
+          <w:t>6</w:t>
+        </w:r>
+      </w:ins>
+      <w:del w:id="116" w:author="Musavi, Hamid [USA]" w:date="2017-02-16T11:45:00Z">
+        <w:r>
+          <w:rPr>
+            <w:noProof/>
+          </w:rPr>
+          <w:delText>5</w:delText>
+        </w:r>
+      </w:del>
+      <w:r>
+        <w:rPr>
+          <w:noProof/>
+        </w:rPr>
+        <w:fldChar w:fldCharType="end"/>
+      </w:r>
       <w:r>
         <w:t xml:space="preserve"> </w:t>
       </w:r>
@@ -16830,15 +16782,7 @@
     </w:p>
     <w:p>
       <w:r>
-        <w:t xml:space="preserve">The </w:t>
-      </w:r>
-      <w:proofErr w:type="gramStart"/>
-      <w:r>
-        <w:t>top level</w:t>
-      </w:r>
-      <w:proofErr w:type="gramEnd"/>
-      <w:r>
-        <w:t xml:space="preserve"> structure of ODE Data Message is defined in the table below:</w:t>
+        <w:t>The top level structure of ODE Data Message is defined in the table below:</w:t>
       </w:r>
     </w:p>
     <w:tbl>
@@ -17291,24 +17235,37 @@
       <w:r>
         <w:t xml:space="preserve">Table </w:t>
       </w:r>
-      <w:fldSimple w:instr=" SEQ Table \* ARABIC ">
-        <w:ins w:id="124" w:author="Musavi, Hamid [USA]" w:date="2017-02-16T11:45:00Z">
-          <w:r>
-            <w:rPr>
-              <w:noProof/>
-            </w:rPr>
-            <w:t>7</w:t>
-          </w:r>
-        </w:ins>
-        <w:del w:id="125" w:author="Musavi, Hamid [USA]" w:date="2017-02-16T11:45:00Z">
-          <w:r>
-            <w:rPr>
-              <w:noProof/>
-            </w:rPr>
-            <w:delText>6</w:delText>
-          </w:r>
-        </w:del>
-      </w:fldSimple>
+      <w:r>
+        <w:fldChar w:fldCharType="begin"/>
+      </w:r>
+      <w:r>
+        <w:instrText xml:space="preserve"> SEQ Table \* ARABIC </w:instrText>
+      </w:r>
+      <w:r>
+        <w:fldChar w:fldCharType="separate"/>
+      </w:r>
+      <w:ins w:id="124" w:author="Musavi, Hamid [USA]" w:date="2017-02-16T11:45:00Z">
+        <w:r>
+          <w:rPr>
+            <w:noProof/>
+          </w:rPr>
+          <w:t>7</w:t>
+        </w:r>
+      </w:ins>
+      <w:del w:id="125" w:author="Musavi, Hamid [USA]" w:date="2017-02-16T11:45:00Z">
+        <w:r>
+          <w:rPr>
+            <w:noProof/>
+          </w:rPr>
+          <w:delText>6</w:delText>
+        </w:r>
+      </w:del>
+      <w:r>
+        <w:rPr>
+          <w:noProof/>
+        </w:rPr>
+        <w:fldChar w:fldCharType="end"/>
+      </w:r>
       <w:r>
         <w:t xml:space="preserve"> - OdeDataMessage</w:t>
       </w:r>
@@ -17711,21 +17668,7 @@
               <w:rPr>
                 <w:b/>
               </w:rPr>
-              <w:t>yyyy-MM-ddThh:</w:t>
-            </w:r>
-            <w:proofErr w:type="gramStart"/>
-            <w:r>
-              <w:rPr>
-                <w:b/>
-              </w:rPr>
-              <w:t>mm:ss</w:t>
-            </w:r>
-            <w:proofErr w:type="gramEnd"/>
-            <w:r>
-              <w:rPr>
-                <w:b/>
-              </w:rPr>
-              <w:t>.sssZ</w:t>
+              <w:t>yyyy-MM-ddThh:mm:ss.sssZ</w:t>
             </w:r>
           </w:p>
         </w:tc>
@@ -17870,6 +17813,7 @@
               <w:rPr>
                 <w:rFonts w:ascii="Courier New" w:hAnsi="Courier New" w:cs="Courier New"/>
               </w:rPr>
+              <w:lastRenderedPageBreak/>
               <w:t>serialId</w:t>
             </w:r>
           </w:p>
@@ -18045,24 +17989,37 @@
       <w:r>
         <w:t xml:space="preserve">Table </w:t>
       </w:r>
-      <w:fldSimple w:instr=" SEQ Table \* ARABIC ">
-        <w:ins w:id="131" w:author="Musavi, Hamid [USA]" w:date="2017-02-16T11:45:00Z">
-          <w:r>
-            <w:rPr>
-              <w:noProof/>
-            </w:rPr>
-            <w:t>8</w:t>
-          </w:r>
-        </w:ins>
-        <w:del w:id="132" w:author="Musavi, Hamid [USA]" w:date="2017-02-16T11:45:00Z">
-          <w:r>
-            <w:rPr>
-              <w:noProof/>
-            </w:rPr>
-            <w:delText>7</w:delText>
-          </w:r>
-        </w:del>
-      </w:fldSimple>
+      <w:r>
+        <w:fldChar w:fldCharType="begin"/>
+      </w:r>
+      <w:r>
+        <w:instrText xml:space="preserve"> SEQ Table \* ARABIC </w:instrText>
+      </w:r>
+      <w:r>
+        <w:fldChar w:fldCharType="separate"/>
+      </w:r>
+      <w:ins w:id="131" w:author="Musavi, Hamid [USA]" w:date="2017-02-16T11:45:00Z">
+        <w:r>
+          <w:rPr>
+            <w:noProof/>
+          </w:rPr>
+          <w:t>8</w:t>
+        </w:r>
+      </w:ins>
+      <w:del w:id="132" w:author="Musavi, Hamid [USA]" w:date="2017-02-16T11:45:00Z">
+        <w:r>
+          <w:rPr>
+            <w:noProof/>
+          </w:rPr>
+          <w:delText>7</w:delText>
+        </w:r>
+      </w:del>
+      <w:r>
+        <w:rPr>
+          <w:noProof/>
+        </w:rPr>
+        <w:fldChar w:fldCharType="end"/>
+      </w:r>
       <w:r>
         <w:t xml:space="preserve"> – OdeMsgMetadata</w:t>
       </w:r>
@@ -18553,6 +18510,7 @@
         <w:rPr>
           <w:color w:val="FF0000"/>
         </w:rPr>
+        <w:lastRenderedPageBreak/>
         <w:t>STATUS</w:t>
       </w:r>
       <w:r>
@@ -18828,11 +18786,7 @@
           </w:tcPr>
           <w:p>
             <w:r>
-              <w:t xml:space="preserve">The version number for this </w:t>
-            </w:r>
-            <w:r>
-              <w:lastRenderedPageBreak/>
-              <w:t xml:space="preserve">schema. See section </w:t>
+              <w:t xml:space="preserve">The version number for this schema. See section </w:t>
             </w:r>
             <w:r>
               <w:fldChar w:fldCharType="begin"/>
@@ -18860,7 +18814,6 @@
           </w:tcPr>
           <w:p>
             <w:r>
-              <w:lastRenderedPageBreak/>
               <w:t>N/A</w:t>
             </w:r>
           </w:p>
@@ -18897,27 +18850,39 @@
       <w:bookmarkStart w:id="140" w:name="_Toc441572983"/>
       <w:bookmarkStart w:id="141" w:name="_Toc456253311"/>
       <w:r>
-        <w:lastRenderedPageBreak/>
         <w:t xml:space="preserve">Table </w:t>
       </w:r>
-      <w:fldSimple w:instr=" SEQ Table \* ARABIC ">
-        <w:ins w:id="142" w:author="Musavi, Hamid [USA]" w:date="2017-02-16T11:45:00Z">
-          <w:r>
-            <w:rPr>
-              <w:noProof/>
-            </w:rPr>
-            <w:t>9</w:t>
-          </w:r>
-        </w:ins>
-        <w:del w:id="143" w:author="Musavi, Hamid [USA]" w:date="2017-02-16T11:45:00Z">
-          <w:r>
-            <w:rPr>
-              <w:noProof/>
-            </w:rPr>
-            <w:delText>8</w:delText>
-          </w:r>
-        </w:del>
-      </w:fldSimple>
+      <w:r>
+        <w:fldChar w:fldCharType="begin"/>
+      </w:r>
+      <w:r>
+        <w:instrText xml:space="preserve"> SEQ Table \* ARABIC </w:instrText>
+      </w:r>
+      <w:r>
+        <w:fldChar w:fldCharType="separate"/>
+      </w:r>
+      <w:ins w:id="142" w:author="Musavi, Hamid [USA]" w:date="2017-02-16T11:45:00Z">
+        <w:r>
+          <w:rPr>
+            <w:noProof/>
+          </w:rPr>
+          <w:t>9</w:t>
+        </w:r>
+      </w:ins>
+      <w:del w:id="143" w:author="Musavi, Hamid [USA]" w:date="2017-02-16T11:45:00Z">
+        <w:r>
+          <w:rPr>
+            <w:noProof/>
+          </w:rPr>
+          <w:delText>8</w:delText>
+        </w:r>
+      </w:del>
+      <w:r>
+        <w:rPr>
+          <w:noProof/>
+        </w:rPr>
+        <w:fldChar w:fldCharType="end"/>
+      </w:r>
       <w:r>
         <w:t xml:space="preserve"> - OdeAuthentication</w:t>
       </w:r>
@@ -19277,24 +19242,37 @@
       <w:r>
         <w:t xml:space="preserve">Table </w:t>
       </w:r>
-      <w:fldSimple w:instr=" SEQ Table \* ARABIC ">
-        <w:ins w:id="148" w:author="Musavi, Hamid [USA]" w:date="2017-02-16T11:45:00Z">
-          <w:r>
-            <w:rPr>
-              <w:noProof/>
-            </w:rPr>
-            <w:t>10</w:t>
-          </w:r>
-        </w:ins>
-        <w:del w:id="149" w:author="Musavi, Hamid [USA]" w:date="2017-02-16T11:45:00Z">
-          <w:r>
-            <w:rPr>
-              <w:noProof/>
-            </w:rPr>
-            <w:delText>9</w:delText>
-          </w:r>
-        </w:del>
-      </w:fldSimple>
+      <w:r>
+        <w:fldChar w:fldCharType="begin"/>
+      </w:r>
+      <w:r>
+        <w:instrText xml:space="preserve"> SEQ Table \* ARABIC </w:instrText>
+      </w:r>
+      <w:r>
+        <w:fldChar w:fldCharType="separate"/>
+      </w:r>
+      <w:ins w:id="148" w:author="Musavi, Hamid [USA]" w:date="2017-02-16T11:45:00Z">
+        <w:r>
+          <w:rPr>
+            <w:noProof/>
+          </w:rPr>
+          <w:t>10</w:t>
+        </w:r>
+      </w:ins>
+      <w:del w:id="149" w:author="Musavi, Hamid [USA]" w:date="2017-02-16T11:45:00Z">
+        <w:r>
+          <w:rPr>
+            <w:noProof/>
+          </w:rPr>
+          <w:delText>9</w:delText>
+        </w:r>
+      </w:del>
+      <w:r>
+        <w:rPr>
+          <w:noProof/>
+        </w:rPr>
+        <w:fldChar w:fldCharType="end"/>
+      </w:r>
       <w:r>
         <w:t xml:space="preserve"> - OdeStatus</w:t>
       </w:r>
@@ -19379,6 +19357,7 @@
               <w:rPr>
                 <w:b/>
               </w:rPr>
+              <w:lastRenderedPageBreak/>
               <w:t>Name</w:t>
             </w:r>
           </w:p>
@@ -19585,11 +19564,7 @@
           </w:tcPr>
           <w:p>
             <w:r>
-              <w:t xml:space="preserve">Number of messages </w:t>
-            </w:r>
-            <w:r>
-              <w:lastRenderedPageBreak/>
-              <w:t>received by the ODE</w:t>
+              <w:t>Number of messages received by the ODE</w:t>
             </w:r>
           </w:p>
         </w:tc>
@@ -19599,7 +19574,6 @@
           </w:tcPr>
           <w:p>
             <w:r>
-              <w:lastRenderedPageBreak/>
               <w:t>Count</w:t>
             </w:r>
           </w:p>
@@ -19640,7 +19614,6 @@
               <w:rPr>
                 <w:rFonts w:ascii="Courier New" w:hAnsi="Courier New" w:cs="Courier New"/>
               </w:rPr>
-              <w:lastRenderedPageBreak/>
               <w:t>sentRecordCount</w:t>
             </w:r>
           </w:p>
@@ -19881,24 +19854,37 @@
       <w:r>
         <w:t xml:space="preserve">Table </w:t>
       </w:r>
-      <w:fldSimple w:instr=" SEQ Table \* ARABIC ">
-        <w:ins w:id="155" w:author="Musavi, Hamid [USA]" w:date="2017-02-16T11:45:00Z">
-          <w:r>
-            <w:rPr>
-              <w:noProof/>
-            </w:rPr>
-            <w:t>11</w:t>
-          </w:r>
-        </w:ins>
-        <w:del w:id="156" w:author="Musavi, Hamid [USA]" w:date="2017-02-16T11:45:00Z">
-          <w:r>
-            <w:rPr>
-              <w:noProof/>
-            </w:rPr>
-            <w:delText>10</w:delText>
-          </w:r>
-        </w:del>
-      </w:fldSimple>
+      <w:r>
+        <w:fldChar w:fldCharType="begin"/>
+      </w:r>
+      <w:r>
+        <w:instrText xml:space="preserve"> SEQ Table \* ARABIC </w:instrText>
+      </w:r>
+      <w:r>
+        <w:fldChar w:fldCharType="separate"/>
+      </w:r>
+      <w:ins w:id="155" w:author="Musavi, Hamid [USA]" w:date="2017-02-16T11:45:00Z">
+        <w:r>
+          <w:rPr>
+            <w:noProof/>
+          </w:rPr>
+          <w:t>11</w:t>
+        </w:r>
+      </w:ins>
+      <w:del w:id="156" w:author="Musavi, Hamid [USA]" w:date="2017-02-16T11:45:00Z">
+        <w:r>
+          <w:rPr>
+            <w:noProof/>
+          </w:rPr>
+          <w:delText>10</w:delText>
+        </w:r>
+      </w:del>
+      <w:r>
+        <w:rPr>
+          <w:noProof/>
+        </w:rPr>
+        <w:fldChar w:fldCharType="end"/>
+      </w:r>
       <w:r>
         <w:t xml:space="preserve"> - OdeControlData</w:t>
       </w:r>
@@ -20091,6 +20077,7 @@
               <w:rPr>
                 <w:rFonts w:ascii="Courier New" w:hAnsi="Courier New" w:cs="Courier New"/>
               </w:rPr>
+              <w:lastRenderedPageBreak/>
               <w:t>version</w:t>
             </w:r>
           </w:p>
@@ -20182,24 +20169,37 @@
       <w:r>
         <w:t xml:space="preserve">Table </w:t>
       </w:r>
-      <w:fldSimple w:instr=" SEQ Table \* ARABIC ">
-        <w:ins w:id="164" w:author="Musavi, Hamid [USA]" w:date="2017-02-16T11:45:00Z">
-          <w:r>
-            <w:rPr>
-              <w:noProof/>
-            </w:rPr>
-            <w:t>12</w:t>
-          </w:r>
-        </w:ins>
-        <w:del w:id="165" w:author="Musavi, Hamid [USA]" w:date="2017-02-16T11:45:00Z">
-          <w:r>
-            <w:rPr>
-              <w:noProof/>
-            </w:rPr>
-            <w:delText>11</w:delText>
-          </w:r>
-        </w:del>
-      </w:fldSimple>
+      <w:r>
+        <w:fldChar w:fldCharType="begin"/>
+      </w:r>
+      <w:r>
+        <w:instrText xml:space="preserve"> SEQ Table \* ARABIC </w:instrText>
+      </w:r>
+      <w:r>
+        <w:fldChar w:fldCharType="separate"/>
+      </w:r>
+      <w:ins w:id="164" w:author="Musavi, Hamid [USA]" w:date="2017-02-16T11:45:00Z">
+        <w:r>
+          <w:rPr>
+            <w:noProof/>
+          </w:rPr>
+          <w:t>12</w:t>
+        </w:r>
+      </w:ins>
+      <w:del w:id="165" w:author="Musavi, Hamid [USA]" w:date="2017-02-16T11:45:00Z">
+        <w:r>
+          <w:rPr>
+            <w:noProof/>
+          </w:rPr>
+          <w:delText>11</w:delText>
+        </w:r>
+      </w:del>
+      <w:r>
+        <w:rPr>
+          <w:noProof/>
+        </w:rPr>
+        <w:fldChar w:fldCharType="end"/>
+      </w:r>
       <w:r>
         <w:t xml:space="preserve"> – OdeMsgPayload</w:t>
       </w:r>
@@ -20230,7 +20230,6 @@
         <w:pStyle w:val="Heading4"/>
       </w:pPr>
       <w:r>
-        <w:lastRenderedPageBreak/>
         <w:t xml:space="preserve">J2735 </w:t>
       </w:r>
       <w:r>
@@ -21134,7 +21133,6 @@
               <w:rPr>
                 <w:rFonts w:ascii="Courier New" w:hAnsi="Courier New" w:cs="Courier New"/>
               </w:rPr>
-              <w:lastRenderedPageBreak/>
               <w:t>accelSet</w:t>
             </w:r>
           </w:p>
@@ -22368,7 +22366,6 @@
               <w:rPr>
                 <w:rFonts w:ascii="Courier New" w:hAnsi="Courier New" w:cs="Courier New"/>
               </w:rPr>
-              <w:lastRenderedPageBreak/>
               <w:t>value</w:t>
             </w:r>
           </w:p>
@@ -22861,24 +22858,37 @@
       <w:r>
         <w:t xml:space="preserve">Table </w:t>
       </w:r>
-      <w:fldSimple w:instr=" SEQ Table \* ARABIC ">
-        <w:ins w:id="176" w:author="Musavi, Hamid [USA]" w:date="2017-02-16T11:45:00Z">
-          <w:r>
-            <w:rPr>
-              <w:noProof/>
-            </w:rPr>
-            <w:t>13</w:t>
-          </w:r>
-        </w:ins>
-        <w:del w:id="177" w:author="Musavi, Hamid [USA]" w:date="2017-02-16T11:45:00Z">
-          <w:r>
-            <w:rPr>
-              <w:noProof/>
-            </w:rPr>
-            <w:delText>12</w:delText>
-          </w:r>
-        </w:del>
-      </w:fldSimple>
+      <w:r>
+        <w:fldChar w:fldCharType="begin"/>
+      </w:r>
+      <w:r>
+        <w:instrText xml:space="preserve"> SEQ Table \* ARABIC </w:instrText>
+      </w:r>
+      <w:r>
+        <w:fldChar w:fldCharType="separate"/>
+      </w:r>
+      <w:ins w:id="176" w:author="Musavi, Hamid [USA]" w:date="2017-02-16T11:45:00Z">
+        <w:r>
+          <w:rPr>
+            <w:noProof/>
+          </w:rPr>
+          <w:t>13</w:t>
+        </w:r>
+      </w:ins>
+      <w:del w:id="177" w:author="Musavi, Hamid [USA]" w:date="2017-02-16T11:45:00Z">
+        <w:r>
+          <w:rPr>
+            <w:noProof/>
+          </w:rPr>
+          <w:delText>12</w:delText>
+        </w:r>
+      </w:del>
+      <w:r>
+        <w:rPr>
+          <w:noProof/>
+        </w:rPr>
+        <w:fldChar w:fldCharType="end"/>
+      </w:r>
       <w:r>
         <w:t xml:space="preserve"> - </w:t>
       </w:r>
@@ -23038,6 +23048,7 @@
               <w:rPr>
                 <w:rFonts w:ascii="Courier New" w:hAnsi="Courier New" w:cs="Courier New"/>
               </w:rPr>
+              <w:lastRenderedPageBreak/>
               <w:t>accelLat</w:t>
             </w:r>
           </w:p>
@@ -23155,11 +23166,7 @@
           </w:tcPr>
           <w:p>
             <w:r>
-              <w:t xml:space="preserve">Longitudinal acceleration, i.e. acceleration in </w:t>
-            </w:r>
-            <w:r>
-              <w:lastRenderedPageBreak/>
-              <w:t>the direction of travel.</w:t>
+              <w:t>Longitudinal acceleration, i.e. acceleration in the direction of travel.</w:t>
             </w:r>
           </w:p>
         </w:tc>
@@ -23169,7 +23176,6 @@
           </w:tcPr>
           <w:p>
             <w:r>
-              <w:lastRenderedPageBreak/>
               <w:t>m/s</w:t>
             </w:r>
             <w:r>
@@ -23216,7 +23222,6 @@
               <w:rPr>
                 <w:rFonts w:ascii="Courier New" w:hAnsi="Courier New" w:cs="Courier New"/>
               </w:rPr>
-              <w:lastRenderedPageBreak/>
               <w:t>accelVert</w:t>
             </w:r>
           </w:p>
@@ -23902,6 +23907,7 @@
                 <w:sz w:val="20"/>
                 <w:szCs w:val="20"/>
               </w:rPr>
+              <w:lastRenderedPageBreak/>
               <w:t>unavailable</w:t>
             </w:r>
             <w:r>
@@ -24051,6 +24057,7 @@
               <w:rPr>
                 <w:rFonts w:ascii="Courier New" w:hAnsi="Courier New" w:cs="Courier New"/>
               </w:rPr>
+              <w:lastRenderedPageBreak/>
               <w:t>t</w:t>
             </w:r>
             <w:r>
@@ -24179,28 +24186,7 @@
                 <w:sz w:val="20"/>
                 <w:szCs w:val="20"/>
               </w:rPr>
-              <w:lastRenderedPageBreak/>
-              <w:t xml:space="preserve">on -- B'10 traction control is </w:t>
-            </w:r>
-            <w:proofErr w:type="gramStart"/>
-            <w:r>
-              <w:rPr>
-                <w:rFonts w:ascii="Courier New" w:hAnsi="Courier New" w:cs="Courier New"/>
-                <w:color w:val="000000"/>
-                <w:sz w:val="20"/>
-                <w:szCs w:val="20"/>
-              </w:rPr>
-              <w:t>On</w:t>
-            </w:r>
-            <w:proofErr w:type="gramEnd"/>
-            <w:r>
-              <w:rPr>
-                <w:rFonts w:ascii="Courier New" w:hAnsi="Courier New" w:cs="Courier New"/>
-                <w:color w:val="000000"/>
-                <w:sz w:val="20"/>
-                <w:szCs w:val="20"/>
-              </w:rPr>
-              <w:t xml:space="preserve"> (but not Engaged) </w:t>
+              <w:t xml:space="preserve">on -- B'10 traction control is On (but not Engaged) </w:t>
             </w:r>
           </w:p>
           <w:p>
@@ -24238,7 +24224,6 @@
               <w:rPr>
                 <w:rFonts w:ascii="Courier New" w:hAnsi="Courier New" w:cs="Courier New"/>
               </w:rPr>
-              <w:lastRenderedPageBreak/>
               <w:t>abs</w:t>
             </w:r>
           </w:p>
@@ -24361,27 +24346,7 @@
                 <w:sz w:val="20"/>
                 <w:szCs w:val="20"/>
               </w:rPr>
-              <w:t xml:space="preserve">on -- B'10 Vehicle's ABS are On </w:t>
-            </w:r>
-            <w:proofErr w:type="gramStart"/>
-            <w:r>
-              <w:rPr>
-                <w:rFonts w:ascii="Courier New" w:hAnsi="Courier New" w:cs="Courier New"/>
-                <w:color w:val="000000"/>
-                <w:sz w:val="20"/>
-                <w:szCs w:val="20"/>
-              </w:rPr>
-              <w:t>( but</w:t>
-            </w:r>
-            <w:proofErr w:type="gramEnd"/>
-            <w:r>
-              <w:rPr>
-                <w:rFonts w:ascii="Courier New" w:hAnsi="Courier New" w:cs="Courier New"/>
-                <w:color w:val="000000"/>
-                <w:sz w:val="20"/>
-                <w:szCs w:val="20"/>
-              </w:rPr>
-              <w:t xml:space="preserve"> not Engaged ) </w:t>
+              <w:t xml:space="preserve">on -- B'10 Vehicle's ABS are On ( but not Engaged ) </w:t>
             </w:r>
           </w:p>
           <w:p>
@@ -24796,6 +24761,7 @@
                 <w:sz w:val="20"/>
                 <w:szCs w:val="20"/>
               </w:rPr>
+              <w:lastRenderedPageBreak/>
               <w:t xml:space="preserve">Off -- B'01 Vehicle's Aux Brakes are Off </w:t>
             </w:r>
           </w:p>
@@ -24824,27 +24790,7 @@
                 <w:sz w:val="20"/>
                 <w:szCs w:val="20"/>
               </w:rPr>
-              <w:t xml:space="preserve">on -- B'10 Vehicle's Aux Brakes are On </w:t>
-            </w:r>
-            <w:proofErr w:type="gramStart"/>
-            <w:r>
-              <w:rPr>
-                <w:rFonts w:ascii="Courier New" w:hAnsi="Courier New" w:cs="Courier New"/>
-                <w:color w:val="000000"/>
-                <w:sz w:val="20"/>
-                <w:szCs w:val="20"/>
-              </w:rPr>
-              <w:t>( Engaged</w:t>
-            </w:r>
-            <w:proofErr w:type="gramEnd"/>
-            <w:r>
-              <w:rPr>
-                <w:rFonts w:ascii="Courier New" w:hAnsi="Courier New" w:cs="Courier New"/>
-                <w:color w:val="000000"/>
-                <w:sz w:val="20"/>
-                <w:szCs w:val="20"/>
-              </w:rPr>
-              <w:t xml:space="preserve"> ) </w:t>
+              <w:t xml:space="preserve">on -- B'10 Vehicle's Aux Brakes are On ( Engaged ) </w:t>
             </w:r>
           </w:p>
           <w:p>
@@ -25742,6 +25688,7 @@
                 <w:sz w:val="20"/>
                 <w:szCs w:val="20"/>
               </w:rPr>
+              <w:lastRenderedPageBreak/>
               <w:t xml:space="preserve">eventDisabledVehicle -- The DisabledVehicle DF may also be sent </w:t>
             </w:r>
           </w:p>
@@ -25780,6 +25727,7 @@
               <w:rPr>
                 <w:rFonts w:ascii="Courier New" w:hAnsi="Courier New" w:cs="Courier New"/>
               </w:rPr>
+              <w:lastRenderedPageBreak/>
               <w:t>pathHistory</w:t>
             </w:r>
           </w:p>
@@ -26082,7 +26030,6 @@
                 <w:sz w:val="24"/>
                 <w:szCs w:val="24"/>
               </w:rPr>
-              <w:lastRenderedPageBreak/>
               <w:t>hazardSignalOn</w:t>
             </w:r>
           </w:p>
@@ -27078,7 +27025,6 @@
               <w:rPr>
                 <w:rFonts w:ascii="Courier New" w:hAnsi="Courier New" w:cs="Courier New"/>
               </w:rPr>
-              <w:lastRenderedPageBreak/>
               <w:t>status</w:t>
             </w:r>
           </w:p>
@@ -27725,6 +27671,7 @@
                 <w:sz w:val="20"/>
                 <w:szCs w:val="20"/>
               </w:rPr>
+              <w:lastRenderedPageBreak/>
               <w:t xml:space="preserve">aPDOPofUnder5 -- A dilution of precision greater than 5 </w:t>
             </w:r>
           </w:p>
@@ -27819,6 +27766,7 @@
               <w:rPr>
                 <w:rFonts w:ascii="Courier New" w:hAnsi="Courier New" w:cs="Courier New"/>
               </w:rPr>
+              <w:lastRenderedPageBreak/>
               <w:t>crumbData</w:t>
             </w:r>
           </w:p>
@@ -28560,27 +28508,8 @@
                 <w:sz w:val="20"/>
                 <w:szCs w:val="20"/>
               </w:rPr>
-              <w:t xml:space="preserve">Emergency and </w:t>
-            </w:r>
-            <w:proofErr w:type="gramStart"/>
-            <w:r>
-              <w:rPr>
-                <w:rFonts w:ascii="Courier New" w:hAnsi="Courier New" w:cs="Courier New"/>
-                <w:color w:val="000000"/>
-                <w:sz w:val="20"/>
-                <w:szCs w:val="20"/>
-              </w:rPr>
-              <w:t>Non Emergency</w:t>
-            </w:r>
-            <w:proofErr w:type="gramEnd"/>
-            <w:r>
-              <w:rPr>
-                <w:rFonts w:ascii="Courier New" w:hAnsi="Courier New" w:cs="Courier New"/>
-                <w:color w:val="000000"/>
-                <w:sz w:val="20"/>
-                <w:szCs w:val="20"/>
-              </w:rPr>
-              <w:t xml:space="preserve"> Lights related</w:t>
+              <w:lastRenderedPageBreak/>
+              <w:t>Emergency and Non Emergency Lights related</w:t>
             </w:r>
           </w:p>
           <w:p>
@@ -28690,6 +28619,7 @@
               <w:rPr>
                 <w:rFonts w:ascii="Courier New" w:hAnsi="Courier New" w:cs="Courier New"/>
               </w:rPr>
+              <w:lastRenderedPageBreak/>
               <w:t>lightsUse</w:t>
             </w:r>
           </w:p>
@@ -29021,7 +28951,6 @@
                 <w:sz w:val="20"/>
                 <w:szCs w:val="20"/>
               </w:rPr>
-              <w:lastRenderedPageBreak/>
               <w:t>freqStops</w:t>
             </w:r>
           </w:p>
@@ -29042,7 +28971,6 @@
               <w:rPr>
                 <w:rFonts w:ascii="Courier New" w:hAnsi="Courier New" w:cs="Courier New"/>
               </w:rPr>
-              <w:lastRenderedPageBreak/>
               <w:t>multi</w:t>
             </w:r>
           </w:p>
@@ -29739,6 +29667,7 @@
       <w:bookmarkStart w:id="190" w:name="_J2735EventDescription"/>
       <w:bookmarkEnd w:id="190"/>
       <w:r>
+        <w:lastRenderedPageBreak/>
         <w:t>J2735EventDescription</w:t>
       </w:r>
     </w:p>
@@ -30109,7 +30038,6 @@
               <w:rPr>
                 <w:rFonts w:ascii="Courier New" w:hAnsi="Courier New" w:cs="Courier New"/>
               </w:rPr>
-              <w:lastRenderedPageBreak/>
               <w:t>from045-0to067-5degrees</w:t>
             </w:r>
           </w:p>
@@ -30361,7 +30289,6 @@
               <w:rPr>
                 <w:rFonts w:ascii="Courier New" w:hAnsi="Courier New" w:cs="Courier New"/>
               </w:rPr>
-              <w:lastRenderedPageBreak/>
               <w:t>priority</w:t>
             </w:r>
           </w:p>
@@ -30472,23 +30399,7 @@
                 <w:sz w:val="20"/>
                 <w:szCs w:val="20"/>
               </w:rPr>
-              <w:t xml:space="preserve">A code from the </w:t>
-            </w:r>
-            <w:proofErr w:type="gramStart"/>
-            <w:r>
-              <w:rPr>
-                <w:sz w:val="20"/>
-                <w:szCs w:val="20"/>
-              </w:rPr>
-              <w:t>list of ITIS</w:t>
-            </w:r>
-            <w:proofErr w:type="gramEnd"/>
-            <w:r>
-              <w:rPr>
-                <w:sz w:val="20"/>
-                <w:szCs w:val="20"/>
-              </w:rPr>
-              <w:t>.ITIScodes</w:t>
+              <w:t>A code from the list of ITIS.ITIScodes</w:t>
             </w:r>
           </w:p>
         </w:tc>
@@ -31181,27 +31092,7 @@
                 <w:sz w:val="20"/>
                 <w:szCs w:val="20"/>
               </w:rPr>
-              <w:t xml:space="preserve">// </w:t>
-            </w:r>
-            <w:proofErr w:type="gramStart"/>
-            <w:r>
-              <w:rPr>
-                <w:rFonts w:ascii="Consolas" w:hAnsi="Consolas" w:cs="Consolas"/>
-                <w:color w:val="3F7F5F"/>
-                <w:sz w:val="20"/>
-                <w:szCs w:val="20"/>
-              </w:rPr>
-              <w:t>FuelType::</w:t>
-            </w:r>
-            <w:proofErr w:type="gramEnd"/>
-            <w:r>
-              <w:rPr>
-                <w:rFonts w:ascii="Consolas" w:hAnsi="Consolas" w:cs="Consolas"/>
-                <w:color w:val="3F7F5F"/>
-                <w:sz w:val="20"/>
-                <w:szCs w:val="20"/>
-              </w:rPr>
-              <w:t>= 0 -- Gasoline Powered</w:t>
+              <w:t>// FuelType::= 0 -- Gasoline Powered</w:t>
             </w:r>
           </w:p>
           <w:p>
@@ -31250,27 +31141,7 @@
                 <w:sz w:val="20"/>
                 <w:szCs w:val="20"/>
               </w:rPr>
-              <w:t xml:space="preserve">// </w:t>
-            </w:r>
-            <w:proofErr w:type="gramStart"/>
-            <w:r>
-              <w:rPr>
-                <w:rFonts w:ascii="Consolas" w:hAnsi="Consolas" w:cs="Consolas"/>
-                <w:color w:val="3F7F5F"/>
-                <w:sz w:val="20"/>
-                <w:szCs w:val="20"/>
-              </w:rPr>
-              <w:t>FuelType::</w:t>
-            </w:r>
-            <w:proofErr w:type="gramEnd"/>
-            <w:r>
-              <w:rPr>
-                <w:rFonts w:ascii="Consolas" w:hAnsi="Consolas" w:cs="Consolas"/>
-                <w:color w:val="3F7F5F"/>
-                <w:sz w:val="20"/>
-                <w:szCs w:val="20"/>
-              </w:rPr>
-              <w:t>= 1</w:t>
+              <w:t>// FuelType::= 1</w:t>
             </w:r>
           </w:p>
           <w:p>
@@ -31319,27 +31190,7 @@
                 <w:sz w:val="20"/>
                 <w:szCs w:val="20"/>
               </w:rPr>
-              <w:t xml:space="preserve">// </w:t>
-            </w:r>
-            <w:proofErr w:type="gramStart"/>
-            <w:r>
-              <w:rPr>
-                <w:rFonts w:ascii="Consolas" w:hAnsi="Consolas" w:cs="Consolas"/>
-                <w:color w:val="3F7F5F"/>
-                <w:sz w:val="20"/>
-                <w:szCs w:val="20"/>
-              </w:rPr>
-              <w:t>FuelType::</w:t>
-            </w:r>
-            <w:proofErr w:type="gramEnd"/>
-            <w:r>
-              <w:rPr>
-                <w:rFonts w:ascii="Consolas" w:hAnsi="Consolas" w:cs="Consolas"/>
-                <w:color w:val="3F7F5F"/>
-                <w:sz w:val="20"/>
-                <w:szCs w:val="20"/>
-              </w:rPr>
-              <w:t>= 2 -- Including blends</w:t>
+              <w:t>// FuelType::= 2 -- Including blends</w:t>
             </w:r>
           </w:p>
           <w:p>
@@ -31388,27 +31239,7 @@
                 <w:sz w:val="20"/>
                 <w:szCs w:val="20"/>
               </w:rPr>
-              <w:t xml:space="preserve">// </w:t>
-            </w:r>
-            <w:proofErr w:type="gramStart"/>
-            <w:r>
-              <w:rPr>
-                <w:rFonts w:ascii="Consolas" w:hAnsi="Consolas" w:cs="Consolas"/>
-                <w:color w:val="3F7F5F"/>
-                <w:sz w:val="20"/>
-                <w:szCs w:val="20"/>
-              </w:rPr>
-              <w:t>FuelType::</w:t>
-            </w:r>
-            <w:proofErr w:type="gramEnd"/>
-            <w:r>
-              <w:rPr>
-                <w:rFonts w:ascii="Consolas" w:hAnsi="Consolas" w:cs="Consolas"/>
-                <w:color w:val="3F7F5F"/>
-                <w:sz w:val="20"/>
-                <w:szCs w:val="20"/>
-              </w:rPr>
-              <w:t>= 3 -- All types</w:t>
+              <w:t>// FuelType::= 3 -- All types</w:t>
             </w:r>
           </w:p>
           <w:p>
@@ -31457,27 +31288,7 @@
                 <w:sz w:val="20"/>
                 <w:szCs w:val="20"/>
               </w:rPr>
-              <w:t xml:space="preserve">// </w:t>
-            </w:r>
-            <w:proofErr w:type="gramStart"/>
-            <w:r>
-              <w:rPr>
-                <w:rFonts w:ascii="Consolas" w:hAnsi="Consolas" w:cs="Consolas"/>
-                <w:color w:val="3F7F5F"/>
-                <w:sz w:val="20"/>
-                <w:szCs w:val="20"/>
-              </w:rPr>
-              <w:t>FuelType::</w:t>
-            </w:r>
-            <w:proofErr w:type="gramEnd"/>
-            <w:r>
-              <w:rPr>
-                <w:rFonts w:ascii="Consolas" w:hAnsi="Consolas" w:cs="Consolas"/>
-                <w:color w:val="3F7F5F"/>
-                <w:sz w:val="20"/>
-                <w:szCs w:val="20"/>
-              </w:rPr>
-              <w:t>= 4</w:t>
+              <w:t>// FuelType::= 4</w:t>
             </w:r>
           </w:p>
           <w:p>
@@ -31526,27 +31337,7 @@
                 <w:sz w:val="20"/>
                 <w:szCs w:val="20"/>
               </w:rPr>
-              <w:t xml:space="preserve">// </w:t>
-            </w:r>
-            <w:proofErr w:type="gramStart"/>
-            <w:r>
-              <w:rPr>
-                <w:rFonts w:ascii="Consolas" w:hAnsi="Consolas" w:cs="Consolas"/>
-                <w:color w:val="3F7F5F"/>
-                <w:sz w:val="20"/>
-                <w:szCs w:val="20"/>
-              </w:rPr>
-              <w:t>FuelType::</w:t>
-            </w:r>
-            <w:proofErr w:type="gramEnd"/>
-            <w:r>
-              <w:rPr>
-                <w:rFonts w:ascii="Consolas" w:hAnsi="Consolas" w:cs="Consolas"/>
-                <w:color w:val="3F7F5F"/>
-                <w:sz w:val="20"/>
-                <w:szCs w:val="20"/>
-              </w:rPr>
-              <w:t>= 5 -- All types</w:t>
+              <w:t>// FuelType::= 5 -- All types</w:t>
             </w:r>
           </w:p>
           <w:p>
@@ -31595,27 +31386,7 @@
                 <w:sz w:val="20"/>
                 <w:szCs w:val="20"/>
               </w:rPr>
-              <w:t xml:space="preserve">// </w:t>
-            </w:r>
-            <w:proofErr w:type="gramStart"/>
-            <w:r>
-              <w:rPr>
-                <w:rFonts w:ascii="Consolas" w:hAnsi="Consolas" w:cs="Consolas"/>
-                <w:color w:val="3F7F5F"/>
-                <w:sz w:val="20"/>
-                <w:szCs w:val="20"/>
-              </w:rPr>
-              <w:t>FuelType::</w:t>
-            </w:r>
-            <w:proofErr w:type="gramEnd"/>
-            <w:r>
-              <w:rPr>
-                <w:rFonts w:ascii="Consolas" w:hAnsi="Consolas" w:cs="Consolas"/>
-                <w:color w:val="3F7F5F"/>
-                <w:sz w:val="20"/>
-                <w:szCs w:val="20"/>
-              </w:rPr>
-              <w:t>= 6</w:t>
+              <w:t>// FuelType::= 6</w:t>
             </w:r>
           </w:p>
           <w:p>
@@ -31664,27 +31435,7 @@
                 <w:sz w:val="20"/>
                 <w:szCs w:val="20"/>
               </w:rPr>
-              <w:t xml:space="preserve">// </w:t>
-            </w:r>
-            <w:proofErr w:type="gramStart"/>
-            <w:r>
-              <w:rPr>
-                <w:rFonts w:ascii="Consolas" w:hAnsi="Consolas" w:cs="Consolas"/>
-                <w:color w:val="3F7F5F"/>
-                <w:sz w:val="20"/>
-                <w:szCs w:val="20"/>
-              </w:rPr>
-              <w:t>FuelType::</w:t>
-            </w:r>
-            <w:proofErr w:type="gramEnd"/>
-            <w:r>
-              <w:rPr>
-                <w:rFonts w:ascii="Consolas" w:hAnsi="Consolas" w:cs="Consolas"/>
-                <w:color w:val="3F7F5F"/>
-                <w:sz w:val="20"/>
-                <w:szCs w:val="20"/>
-              </w:rPr>
-              <w:t>= 7 -- Liquefied</w:t>
+              <w:t>// FuelType::= 7 -- Liquefied</w:t>
             </w:r>
           </w:p>
           <w:p>
@@ -31733,27 +31484,7 @@
                 <w:sz w:val="20"/>
                 <w:szCs w:val="20"/>
               </w:rPr>
-              <w:t xml:space="preserve">// </w:t>
-            </w:r>
-            <w:proofErr w:type="gramStart"/>
-            <w:r>
-              <w:rPr>
-                <w:rFonts w:ascii="Consolas" w:hAnsi="Consolas" w:cs="Consolas"/>
-                <w:color w:val="3F7F5F"/>
-                <w:sz w:val="20"/>
-                <w:szCs w:val="20"/>
-              </w:rPr>
-              <w:t>FuelType::</w:t>
-            </w:r>
-            <w:proofErr w:type="gramEnd"/>
-            <w:r>
-              <w:rPr>
-                <w:rFonts w:ascii="Consolas" w:hAnsi="Consolas" w:cs="Consolas"/>
-                <w:color w:val="3F7F5F"/>
-                <w:sz w:val="20"/>
-                <w:szCs w:val="20"/>
-              </w:rPr>
-              <w:t>= 8 -- Compressed</w:t>
+              <w:t>// FuelType::= 8 -- Compressed</w:t>
             </w:r>
           </w:p>
           <w:p>
@@ -31802,27 +31533,7 @@
                 <w:sz w:val="20"/>
                 <w:szCs w:val="20"/>
               </w:rPr>
-              <w:t xml:space="preserve">// </w:t>
-            </w:r>
-            <w:proofErr w:type="gramStart"/>
-            <w:r>
-              <w:rPr>
-                <w:rFonts w:ascii="Consolas" w:hAnsi="Consolas" w:cs="Consolas"/>
-                <w:color w:val="3F7F5F"/>
-                <w:sz w:val="20"/>
-                <w:szCs w:val="20"/>
-              </w:rPr>
-              <w:t>FuelType::</w:t>
-            </w:r>
-            <w:proofErr w:type="gramEnd"/>
-            <w:r>
-              <w:rPr>
-                <w:rFonts w:ascii="Consolas" w:hAnsi="Consolas" w:cs="Consolas"/>
-                <w:color w:val="3F7F5F"/>
-                <w:sz w:val="20"/>
-                <w:szCs w:val="20"/>
-              </w:rPr>
-              <w:t>= 9</w:t>
+              <w:t>// FuelType::= 9</w:t>
             </w:r>
           </w:p>
           <w:p/>
@@ -31983,6 +31694,7 @@
                 <w:sz w:val="20"/>
                 <w:szCs w:val="20"/>
               </w:rPr>
+              <w:lastRenderedPageBreak/>
               <w:t>special</w:t>
             </w:r>
             <w:r>
@@ -32503,7 +32215,6 @@
                 <w:sz w:val="20"/>
                 <w:szCs w:val="20"/>
               </w:rPr>
-              <w:lastRenderedPageBreak/>
               <w:t>axleCnt7MultiTrailer</w:t>
             </w:r>
           </w:p>
@@ -33276,6 +32987,7 @@
       <w:bookmarkStart w:id="193" w:name="_J2735VehicleData"/>
       <w:bookmarkEnd w:id="193"/>
       <w:r>
+        <w:lastRenderedPageBreak/>
         <w:t>J2735VehicleData</w:t>
       </w:r>
     </w:p>
@@ -33552,7 +33264,6 @@
               <w:rPr>
                 <w:b/>
               </w:rPr>
-              <w:lastRenderedPageBreak/>
               <w:t>Name</w:t>
             </w:r>
           </w:p>
@@ -34154,6 +33865,7 @@
       <w:bookmarkStart w:id="196" w:name="_J2735ObstacleDetection"/>
       <w:bookmarkEnd w:id="196"/>
       <w:r>
+        <w:lastRenderedPageBreak/>
         <w:t>J2735ObstacleDetection</w:t>
       </w:r>
     </w:p>
@@ -34430,7 +34142,6 @@
               <w:rPr>
                 <w:b/>
               </w:rPr>
-              <w:lastRenderedPageBreak/>
               <w:t>Name</w:t>
             </w:r>
           </w:p>
@@ -35854,6 +35565,7 @@
         <w:pStyle w:val="Heading4"/>
       </w:pPr>
       <w:r>
+        <w:lastRenderedPageBreak/>
         <w:t>J2735PrivilegedEvents</w:t>
       </w:r>
     </w:p>
@@ -36128,7 +35840,6 @@
               <w:rPr>
                 <w:b/>
               </w:rPr>
-              <w:lastRenderedPageBreak/>
               <w:t>Name</w:t>
             </w:r>
           </w:p>
@@ -36612,6 +36323,7 @@
               <w:rPr>
                 <w:b/>
               </w:rPr>
+              <w:lastRenderedPageBreak/>
               <w:t>Name</w:t>
             </w:r>
           </w:p>
@@ -38305,6 +38017,7 @@
               <w:rPr>
                 <w:b/>
               </w:rPr>
+              <w:lastRenderedPageBreak/>
               <w:t>Name</w:t>
             </w:r>
           </w:p>
@@ -38517,24 +38230,37 @@
       <w:r>
         <w:t xml:space="preserve">Table </w:t>
       </w:r>
-      <w:fldSimple w:instr=" SEQ Table \* ARABIC ">
-        <w:ins w:id="208" w:author="Musavi, Hamid [USA]" w:date="2017-02-16T11:45:00Z">
-          <w:r>
-            <w:rPr>
-              <w:noProof/>
-            </w:rPr>
-            <w:t>14</w:t>
-          </w:r>
-        </w:ins>
-        <w:del w:id="209" w:author="Musavi, Hamid [USA]" w:date="2017-02-16T11:45:00Z">
-          <w:r>
-            <w:rPr>
-              <w:noProof/>
-            </w:rPr>
-            <w:delText>13</w:delText>
-          </w:r>
-        </w:del>
-      </w:fldSimple>
+      <w:r>
+        <w:fldChar w:fldCharType="begin"/>
+      </w:r>
+      <w:r>
+        <w:instrText xml:space="preserve"> SEQ Table \* ARABIC </w:instrText>
+      </w:r>
+      <w:r>
+        <w:fldChar w:fldCharType="separate"/>
+      </w:r>
+      <w:ins w:id="208" w:author="Musavi, Hamid [USA]" w:date="2017-02-16T11:45:00Z">
+        <w:r>
+          <w:rPr>
+            <w:noProof/>
+          </w:rPr>
+          <w:t>14</w:t>
+        </w:r>
+      </w:ins>
+      <w:del w:id="209" w:author="Musavi, Hamid [USA]" w:date="2017-02-16T11:45:00Z">
+        <w:r>
+          <w:rPr>
+            <w:noProof/>
+          </w:rPr>
+          <w:delText>13</w:delText>
+        </w:r>
+      </w:del>
+      <w:r>
+        <w:rPr>
+          <w:noProof/>
+        </w:rPr>
+        <w:fldChar w:fldCharType="end"/>
+      </w:r>
       <w:r>
         <w:t xml:space="preserve"> </w:t>
       </w:r>
@@ -38591,7 +38317,6 @@
               <w:rPr>
                 <w:b/>
               </w:rPr>
-              <w:lastRenderedPageBreak/>
               <w:t>Name</w:t>
             </w:r>
           </w:p>
@@ -39081,24 +38806,37 @@
       <w:r>
         <w:t xml:space="preserve">Table </w:t>
       </w:r>
-      <w:fldSimple w:instr=" SEQ Table \* ARABIC ">
-        <w:ins w:id="212" w:author="Musavi, Hamid [USA]" w:date="2017-02-16T11:45:00Z">
-          <w:r>
-            <w:rPr>
-              <w:noProof/>
-            </w:rPr>
-            <w:t>15</w:t>
-          </w:r>
-        </w:ins>
-        <w:del w:id="213" w:author="Musavi, Hamid [USA]" w:date="2017-02-16T11:45:00Z">
-          <w:r>
-            <w:rPr>
-              <w:noProof/>
-            </w:rPr>
-            <w:delText>14</w:delText>
-          </w:r>
-        </w:del>
-      </w:fldSimple>
+      <w:r>
+        <w:fldChar w:fldCharType="begin"/>
+      </w:r>
+      <w:r>
+        <w:instrText xml:space="preserve"> SEQ Table \* ARABIC </w:instrText>
+      </w:r>
+      <w:r>
+        <w:fldChar w:fldCharType="separate"/>
+      </w:r>
+      <w:ins w:id="212" w:author="Musavi, Hamid [USA]" w:date="2017-02-16T11:45:00Z">
+        <w:r>
+          <w:rPr>
+            <w:noProof/>
+          </w:rPr>
+          <w:t>15</w:t>
+        </w:r>
+      </w:ins>
+      <w:del w:id="213" w:author="Musavi, Hamid [USA]" w:date="2017-02-16T11:45:00Z">
+        <w:r>
+          <w:rPr>
+            <w:noProof/>
+          </w:rPr>
+          <w:delText>14</w:delText>
+        </w:r>
+      </w:del>
+      <w:r>
+        <w:rPr>
+          <w:noProof/>
+        </w:rPr>
+        <w:fldChar w:fldCharType="end"/>
+      </w:r>
       <w:r>
         <w:t xml:space="preserve"> - </w:t>
       </w:r>
@@ -39166,6 +38904,7 @@
     <w:r>
       <w:rPr>
         <w:noProof/>
+        <w:lang w:eastAsia="zh-CN"/>
       </w:rPr>
       <w:drawing>
         <wp:anchor distT="0" distB="0" distL="114300" distR="114300" simplePos="0" relativeHeight="251657728" behindDoc="0" locked="0" layoutInCell="1" allowOverlap="1" wp14:anchorId="03DB3E40" wp14:editId="0CEFDBBE">
@@ -39218,6 +38957,7 @@
     <w:r>
       <w:rPr>
         <w:noProof/>
+        <w:lang w:eastAsia="zh-CN"/>
       </w:rPr>
       <w:drawing>
         <wp:anchor distT="0" distB="0" distL="114300" distR="114300" simplePos="0" relativeHeight="251656704" behindDoc="0" locked="0" layoutInCell="1" allowOverlap="1" wp14:anchorId="68CDCE3B" wp14:editId="3A6D8ED7">
@@ -39344,7 +39084,7 @@
           <w:rPr>
             <w:noProof/>
           </w:rPr>
-          <w:t>23</w:t>
+          <w:t>19</w:t>
         </w:r>
         <w:r>
           <w:rPr>
@@ -39418,6 +39158,7 @@
           <w:docPartUnique/>
         </w:docPartObj>
       </w:sdtPr>
+      <w:sdtEndPr/>
       <w:sdtContent>
         <w:r>
           <w:rPr>
@@ -43846,6 +43587,7 @@
     <w:lsdException w:name="HTML Sample" w:semiHidden="1" w:unhideWhenUsed="1"/>
     <w:lsdException w:name="HTML Typewriter" w:semiHidden="1" w:unhideWhenUsed="1"/>
     <w:lsdException w:name="HTML Variable" w:semiHidden="1" w:unhideWhenUsed="1"/>
+    <w:lsdException w:name="Normal Table" w:semiHidden="1" w:unhideWhenUsed="1"/>
     <w:lsdException w:name="annotation subject" w:semiHidden="1" w:uiPriority="0" w:unhideWhenUsed="1"/>
     <w:lsdException w:name="No List" w:semiHidden="1" w:unhideWhenUsed="1"/>
     <w:lsdException w:name="Outline List 1" w:semiHidden="1" w:unhideWhenUsed="1"/>
@@ -43891,9 +43633,11 @@
     <w:lsdException w:name="Table Subtle 1" w:semiHidden="1" w:unhideWhenUsed="1"/>
     <w:lsdException w:name="Table Subtle 2" w:semiHidden="1" w:unhideWhenUsed="1"/>
     <w:lsdException w:name="Table Web 1" w:semiHidden="1" w:unhideWhenUsed="1"/>
+    <w:lsdException w:name="Table Web 2" w:semiHidden="1" w:unhideWhenUsed="1"/>
     <w:lsdException w:name="Table Web 3" w:semiHidden="1" w:unhideWhenUsed="1"/>
     <w:lsdException w:name="Balloon Text" w:semiHidden="1" w:uiPriority="0" w:unhideWhenUsed="1"/>
     <w:lsdException w:name="Table Grid" w:uiPriority="0"/>
+    <w:lsdException w:name="Table Theme" w:semiHidden="1" w:unhideWhenUsed="1"/>
     <w:lsdException w:name="Placeholder Text" w:semiHidden="1"/>
     <w:lsdException w:name="No Spacing" w:semiHidden="1" w:uiPriority="1" w:unhideWhenUsed="1" w:qFormat="1"/>
     <w:lsdException w:name="Light Shading" w:uiPriority="60"/>
@@ -48014,7 +47758,7 @@
 </file>
 
 <file path=customXml/itemProps4.xml><?xml version="1.0" encoding="utf-8"?>
-<ds:datastoreItem xmlns:ds="http://schemas.openxmlformats.org/officeDocument/2006/customXml" ds:itemID="{D049E0FC-4BD9-D84A-B2C5-D5AFA28D1E3D}">
+<ds:datastoreItem xmlns:ds="http://schemas.openxmlformats.org/officeDocument/2006/customXml" ds:itemID="{0748460E-FCC3-0949-99CE-CA9848C366BA}">
   <ds:schemaRefs>
     <ds:schemaRef ds:uri="http://schemas.openxmlformats.org/officeDocument/2006/bibliography"/>
   </ds:schemaRefs>

</xml_diff>

<commit_message>
Updated user guide for environment variables for application.properties file
</commit_message>
<xml_diff>
--- a/docs/JPO_ODE_UserGuide.docx
+++ b/docs/JPO_ODE_UserGuide.docx
@@ -147,7 +147,7 @@
               </wp:anchor>
             </w:drawing>
           </mc:Choice>
-          <mc:Fallback xmlns:mo="http://schemas.microsoft.com/office/mac/office/2008/main" xmlns:mv="urn:schemas-microsoft-com:mac:vml">
+          <mc:Fallback xmlns:mv="urn:schemas-microsoft-com:mac:vml" xmlns:mo="http://schemas.microsoft.com/office/mac/office/2008/main">
             <w:pict>
               <v:line w14:anchorId="10397FC4" id="Straight Connector 18" o:spid="_x0000_s1026" style="position:absolute;z-index:251661312;visibility:visible;mso-wrap-style:square;mso-width-percent:0;mso-height-percent:0;mso-wrap-distance-left:9pt;mso-wrap-distance-top:0;mso-wrap-distance-right:9pt;mso-wrap-distance-bottom:0;mso-position-horizontal:absolute;mso-position-horizontal-relative:page;mso-position-vertical:absolute;mso-position-vertical-relative:page;mso-width-percent:0;mso-height-percent:0;mso-width-relative:margin;mso-height-relative:margin" from="168pt,-.75pt" to="168pt,11in" o:gfxdata="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" strokecolor="#002060" strokeweight="4.5pt">
                 <w10:wrap anchorx="page" anchory="page"/>
@@ -401,7 +401,7 @@
           <w:noProof/>
           <w:color w:val="0070C0"/>
         </w:rPr>
-        <w:t>March 13, 2017</w:t>
+        <w:t>March 15, 2017</w:t>
       </w:r>
       <w:r>
         <w:rPr>
@@ -5674,10 +5674,10 @@
             <v:path o:extrusionok="f" gradientshapeok="t" o:connecttype="rect"/>
             <o:lock v:ext="edit" aspectratio="t"/>
           </v:shapetype>
-          <v:shape id="_x0000_i1025" type="#_x0000_t75" style="width:339.85pt;height:267.15pt" o:ole="">
+          <v:shape id="_x0000_i1025" type="#_x0000_t75" style="width:339.75pt;height:267pt" o:ole="">
             <v:imagedata r:id="rId23" o:title=""/>
           </v:shape>
-          <o:OLEObject Type="Embed" ProgID="Visio.Drawing.15" ShapeID="_x0000_i1025" DrawAspect="Content" ObjectID="_1550907809" r:id="rId24"/>
+          <o:OLEObject Type="Embed" ProgID="Visio.Drawing.15" ShapeID="_x0000_i1025" DrawAspect="Content" ObjectID="_1551101217" r:id="rId24"/>
         </w:object>
       </w:r>
     </w:p>
@@ -5691,27 +5691,14 @@
       <w:r>
         <w:t xml:space="preserve">Figure </w:t>
       </w:r>
-      <w:r>
-        <w:fldChar w:fldCharType="begin"/>
-      </w:r>
-      <w:r>
-        <w:instrText xml:space="preserve"> SEQ Figure \* ARABIC </w:instrText>
-      </w:r>
-      <w:r>
-        <w:fldChar w:fldCharType="separate"/>
-      </w:r>
-      <w:r>
-        <w:rPr>
-          <w:noProof/>
-        </w:rPr>
-        <w:t>1</w:t>
-      </w:r>
-      <w:r>
-        <w:rPr>
-          <w:noProof/>
-        </w:rPr>
-        <w:fldChar w:fldCharType="end"/>
-      </w:r>
+      <w:fldSimple w:instr=" SEQ Figure \* ARABIC ">
+        <w:r>
+          <w:rPr>
+            <w:noProof/>
+          </w:rPr>
+          <w:t>1</w:t>
+        </w:r>
+      </w:fldSimple>
       <w:bookmarkEnd w:id="6"/>
       <w:r>
         <w:t xml:space="preserve"> - ODE System Data Producers and Consumers</w:t>
@@ -8466,7 +8453,7 @@
       <w:pPr>
         <w:pStyle w:val="Heading3"/>
       </w:pPr>
-      <w:bookmarkStart w:id="36" w:name="_Toc477116110"/>
+      <w:bookmarkStart w:id="35" w:name="_Toc477116110"/>
       <w:r>
         <w:t>ODE Log</w:t>
       </w:r>
@@ -8476,7 +8463,7 @@
       <w:r>
         <w:t xml:space="preserve"> Properties</w:t>
       </w:r>
-      <w:bookmarkEnd w:id="36"/>
+      <w:bookmarkEnd w:id="35"/>
     </w:p>
     <w:p>
       <w:r>
@@ -8634,8 +8621,8 @@
       <w:pPr>
         <w:pStyle w:val="Heading1"/>
       </w:pPr>
-      <w:bookmarkStart w:id="37" w:name="_Toc462052285"/>
-      <w:bookmarkStart w:id="38" w:name="_Toc477116111"/>
+      <w:bookmarkStart w:id="36" w:name="_Toc462052285"/>
+      <w:bookmarkStart w:id="37" w:name="_Toc477116111"/>
       <w:r>
         <w:t>ODE</w:t>
       </w:r>
@@ -8645,8 +8632,8 @@
       <w:r>
         <w:t>Features</w:t>
       </w:r>
+      <w:bookmarkEnd w:id="36"/>
       <w:bookmarkEnd w:id="37"/>
-      <w:bookmarkEnd w:id="38"/>
     </w:p>
     <w:p>
       <w:r>
@@ -9665,9 +9652,24 @@
       <w:pPr>
         <w:pStyle w:val="Heading2"/>
       </w:pPr>
-      <w:bookmarkStart w:id="39" w:name="_Toc477116112"/>
+      <w:bookmarkStart w:id="38" w:name="_Toc477116112"/>
       <w:r>
         <w:t>IEEE 1609.2 Compliance</w:t>
+      </w:r>
+      <w:bookmarkEnd w:id="38"/>
+    </w:p>
+    <w:p>
+      <w:r>
+        <w:t>TBD</w:t>
+      </w:r>
+    </w:p>
+    <w:p>
+      <w:pPr>
+        <w:pStyle w:val="Heading2"/>
+      </w:pPr>
+      <w:bookmarkStart w:id="39" w:name="_Toc477116113"/>
+      <w:r>
+        <w:t>SCMS Certificate Management</w:t>
       </w:r>
       <w:bookmarkEnd w:id="39"/>
     </w:p>
@@ -9680,80 +9682,80 @@
       <w:pPr>
         <w:pStyle w:val="Heading2"/>
       </w:pPr>
-      <w:bookmarkStart w:id="40" w:name="_Toc477116113"/>
-      <w:r>
-        <w:t>SCMS Certificate Management</w:t>
+      <w:bookmarkStart w:id="40" w:name="_Toc477116114"/>
+      <w:r>
+        <w:t>Inbound BSM Distribution</w:t>
       </w:r>
       <w:bookmarkEnd w:id="40"/>
     </w:p>
     <w:p>
       <w:r>
-        <w:t>TBD</w:t>
+        <w:t xml:space="preserve">ODE accepts Inbound BSMs via File Copy Data Deposit mechanism as described in section </w:t>
+      </w:r>
+      <w:r>
+        <w:fldChar w:fldCharType="begin"/>
+      </w:r>
+      <w:r>
+        <w:instrText xml:space="preserve"> REF _Ref471804194 \r \h </w:instrText>
+      </w:r>
+      <w:r>
+        <w:fldChar w:fldCharType="separate"/>
+      </w:r>
+      <w:r>
+        <w:t>8.1</w:t>
+      </w:r>
+      <w:r>
+        <w:fldChar w:fldCharType="end"/>
+      </w:r>
+      <w:r>
+        <w:t>.</w:t>
       </w:r>
     </w:p>
     <w:p>
+      <w:r>
+        <w:t xml:space="preserve">The ODE propagates BSM data to applications via a subscription service provided by Kafka messaging hub. See section </w:t>
+      </w:r>
+      <w:r>
+        <w:fldChar w:fldCharType="begin"/>
+      </w:r>
+      <w:r>
+        <w:instrText xml:space="preserve"> REF _Ref471811829 \r \h </w:instrText>
+      </w:r>
+      <w:r>
+        <w:fldChar w:fldCharType="separate"/>
+      </w:r>
+      <w:r>
+        <w:t>8.3.1</w:t>
+      </w:r>
+      <w:r>
+        <w:fldChar w:fldCharType="end"/>
+      </w:r>
+      <w:r>
+        <w:t xml:space="preserve"> for the topic names to which applications can subscribe.</w:t>
+      </w:r>
+    </w:p>
+    <w:p>
       <w:pPr>
         <w:pStyle w:val="Heading2"/>
       </w:pPr>
-      <w:bookmarkStart w:id="41" w:name="_Toc477116114"/>
-      <w:r>
-        <w:t>Inbound BSM Distribution</w:t>
+      <w:bookmarkStart w:id="41" w:name="_Toc477116115"/>
+      <w:r>
+        <w:t>Inbound Probe Data Distribution</w:t>
       </w:r>
       <w:bookmarkEnd w:id="41"/>
     </w:p>
     <w:p>
       <w:r>
-        <w:t xml:space="preserve">ODE accepts Inbound BSMs via File Copy Data Deposit mechanism as described in section </w:t>
-      </w:r>
-      <w:r>
-        <w:fldChar w:fldCharType="begin"/>
-      </w:r>
-      <w:r>
-        <w:instrText xml:space="preserve"> REF _Ref471804194 \r \h </w:instrText>
-      </w:r>
-      <w:r>
-        <w:fldChar w:fldCharType="separate"/>
-      </w:r>
-      <w:r>
-        <w:t>8.1</w:t>
-      </w:r>
-      <w:r>
-        <w:fldChar w:fldCharType="end"/>
-      </w:r>
-      <w:r>
-        <w:t>.</w:t>
+        <w:t>TBD</w:t>
       </w:r>
     </w:p>
     <w:p>
-      <w:r>
-        <w:t xml:space="preserve">The ODE propagates BSM data to applications via a subscription service provided by Kafka messaging hub. See section </w:t>
-      </w:r>
-      <w:r>
-        <w:fldChar w:fldCharType="begin"/>
-      </w:r>
-      <w:r>
-        <w:instrText xml:space="preserve"> REF _Ref471811829 \r \h </w:instrText>
-      </w:r>
-      <w:r>
-        <w:fldChar w:fldCharType="separate"/>
-      </w:r>
-      <w:r>
-        <w:t>8.3.1</w:t>
-      </w:r>
-      <w:r>
-        <w:fldChar w:fldCharType="end"/>
-      </w:r>
-      <w:r>
-        <w:t xml:space="preserve"> for the topic names to which applications can subscribe.</w:t>
-      </w:r>
-    </w:p>
-    <w:p>
       <w:pPr>
         <w:pStyle w:val="Heading2"/>
       </w:pPr>
-      <w:bookmarkStart w:id="42" w:name="_Toc477116115"/>
-      <w:r>
-        <w:t>Inbound Probe Data Distribution</w:t>
+      <w:bookmarkStart w:id="42" w:name="_Toc477116116"/>
+      <w:r>
+        <w:t>Outbound Probe Device Management</w:t>
       </w:r>
       <w:bookmarkEnd w:id="42"/>
     </w:p>
@@ -9766,26 +9768,11 @@
       <w:pPr>
         <w:pStyle w:val="Heading2"/>
       </w:pPr>
-      <w:bookmarkStart w:id="43" w:name="_Toc477116116"/>
-      <w:r>
-        <w:t>Outbound Probe Device Management</w:t>
+      <w:bookmarkStart w:id="43" w:name="_Toc477116117"/>
+      <w:r>
+        <w:t>Outbound TIM Broadcast</w:t>
       </w:r>
       <w:bookmarkEnd w:id="43"/>
-    </w:p>
-    <w:p>
-      <w:r>
-        <w:t>TBD</w:t>
-      </w:r>
-    </w:p>
-    <w:p>
-      <w:pPr>
-        <w:pStyle w:val="Heading2"/>
-      </w:pPr>
-      <w:bookmarkStart w:id="44" w:name="_Toc477116117"/>
-      <w:r>
-        <w:t>Outbound TIM Broadcast</w:t>
-      </w:r>
-      <w:bookmarkEnd w:id="44"/>
     </w:p>
     <w:p>
       <w:r>
@@ -9876,7 +9863,27 @@
           <w:szCs w:val="24"/>
           <w:lang w:eastAsia="en-US"/>
         </w:rPr>
-        <w:t> file with username and password for Webapp2/sdw. Substitute your username and password for </w:t>
+        <w:t xml:space="preserve"> file with username and password for Webapp2/sdw. </w:t>
+      </w:r>
+      <w:r>
+        <w:rPr>
+          <w:rFonts w:ascii="Segoe UI" w:eastAsia="Times New Roman" w:hAnsi="Segoe UI" w:cs="Segoe UI"/>
+          <w:color w:val="24292E"/>
+          <w:sz w:val="24"/>
+          <w:szCs w:val="24"/>
+          <w:lang w:eastAsia="en-US"/>
+        </w:rPr>
+        <w:t xml:space="preserve">Create 2 environment variables: SDWUSERNAME and SDWPASSWORD. </w:t>
+      </w:r>
+      <w:r>
+        <w:rPr>
+          <w:rFonts w:ascii="Segoe UI" w:eastAsia="Times New Roman" w:hAnsi="Segoe UI" w:cs="Segoe UI"/>
+          <w:color w:val="24292E"/>
+          <w:sz w:val="24"/>
+          <w:szCs w:val="24"/>
+          <w:lang w:eastAsia="en-US"/>
+        </w:rPr>
+        <w:t>Substitute your username and password for </w:t>
       </w:r>
       <w:r>
         <w:rPr>
@@ -9959,7 +9966,18 @@
           <w:bdr w:val="none" w:sz="0" w:space="0" w:color="auto" w:frame="1"/>
           <w:lang w:eastAsia="en-US"/>
         </w:rPr>
-        <w:t xml:space="preserve">        ode.ddsCasUsername=&lt;SDWUSERNAME&gt;</w:t>
+        <w:t xml:space="preserve">        </w:t>
+      </w:r>
+      <w:r>
+        <w:rPr>
+          <w:rFonts w:ascii="Consolas" w:eastAsia="Times New Roman" w:hAnsi="Consolas" w:cs="Consolas"/>
+          <w:color w:val="24292E"/>
+          <w:sz w:val="20"/>
+          <w:szCs w:val="20"/>
+          <w:bdr w:val="none" w:sz="0" w:space="0" w:color="auto" w:frame="1"/>
+          <w:lang w:eastAsia="en-US"/>
+        </w:rPr>
+        <w:t>ode.ddsCasUsername=&lt;SDWUSERNAME&gt;</w:t>
       </w:r>
     </w:p>
     <w:p>
@@ -10001,7 +10019,20 @@
           <w:bdr w:val="none" w:sz="0" w:space="0" w:color="auto" w:frame="1"/>
           <w:lang w:eastAsia="en-US"/>
         </w:rPr>
-        <w:t xml:space="preserve">        ode.ddsCasPassword=&lt;SDWPASSWORD&gt;</w:t>
+        <w:t xml:space="preserve">        ode.ddsCasPassword=&lt;</w:t>
+      </w:r>
+      <w:bookmarkStart w:id="44" w:name="_GoBack"/>
+      <w:bookmarkEnd w:id="44"/>
+      <w:r>
+        <w:rPr>
+          <w:rFonts w:ascii="Consolas" w:eastAsia="Times New Roman" w:hAnsi="Consolas" w:cs="Consolas"/>
+          <w:color w:val="24292E"/>
+          <w:sz w:val="20"/>
+          <w:szCs w:val="20"/>
+          <w:bdr w:val="none" w:sz="0" w:space="0" w:color="auto" w:frame="1"/>
+          <w:lang w:eastAsia="en-US"/>
+        </w:rPr>
+        <w:t>SDWPASSWORD&gt;</w:t>
       </w:r>
     </w:p>
     <w:p>
@@ -10037,46 +10068,7 @@
         <w:t>SDW Enablement</w:t>
       </w:r>
       <w:r>
-        <w:t xml:space="preserve">: /tim REST service sends the </w:t>
-      </w:r>
-      <w:r>
-        <w:t xml:space="preserve">TIM messages to </w:t>
-      </w:r>
-      <w:r>
-        <w:t>SDW</w:t>
-      </w:r>
-      <w:r>
-        <w:t xml:space="preserve"> if </w:t>
-      </w:r>
-      <w:r>
-        <w:t xml:space="preserve">the </w:t>
-      </w:r>
-      <w:r>
-        <w:t>“</w:t>
-      </w:r>
-      <w:r>
-        <w:t>sdw</w:t>
-      </w:r>
-      <w:r>
-        <w:t>”</w:t>
-      </w:r>
-      <w:r>
-        <w:t xml:space="preserve"> element</w:t>
-      </w:r>
-      <w:r>
-        <w:t xml:space="preserve"> of the request body </w:t>
-      </w:r>
-      <w:r>
-        <w:t>is</w:t>
-      </w:r>
-      <w:r>
-        <w:t xml:space="preserve"> defined and valid. If </w:t>
-      </w:r>
-      <w:r>
-        <w:t>“sdw” element is</w:t>
-      </w:r>
-      <w:r>
-        <w:t xml:space="preserve"> missing, the request will not be sent to the </w:t>
+        <w:t xml:space="preserve">: /tim REST service sends the TIM messages to SDW if the “sdw” element of the request body is defined and valid. If “sdw” element is missing, the request will not be sent to the </w:t>
       </w:r>
       <w:r>
         <w:t>SDW</w:t>
@@ -10306,14 +10298,7 @@
           <w:sz w:val="20"/>
         </w:rPr>
         <w:br/>
-        <w:t xml:space="preserve">   </w:t>
-      </w:r>
-      <w:r>
-        <w:rPr>
-          <w:rFonts w:ascii="Courier New" w:hAnsi="Courier New" w:cs="Courier New"/>
-          <w:sz w:val="20"/>
-        </w:rPr>
-        <w:t>"timestamp": 1489415494755,</w:t>
+        <w:t xml:space="preserve">   "timestamp": 1489415494755,</w:t>
       </w:r>
       <w:r>
         <w:rPr>
@@ -10321,14 +10306,7 @@
           <w:sz w:val="20"/>
         </w:rPr>
         <w:br/>
-        <w:t xml:space="preserve">   </w:t>
-      </w:r>
-      <w:r>
-        <w:rPr>
-          <w:rFonts w:ascii="Courier New" w:hAnsi="Courier New" w:cs="Courier New"/>
-          <w:sz w:val="20"/>
-        </w:rPr>
-        <w:t>"status": 400,</w:t>
+        <w:t xml:space="preserve">   "status": 400,</w:t>
       </w:r>
       <w:r>
         <w:rPr>
@@ -10336,14 +10314,7 @@
           <w:sz w:val="20"/>
         </w:rPr>
         <w:br/>
-        <w:t xml:space="preserve">   </w:t>
-      </w:r>
-      <w:r>
-        <w:rPr>
-          <w:rFonts w:ascii="Courier New" w:hAnsi="Courier New" w:cs="Courier New"/>
-          <w:sz w:val="20"/>
-        </w:rPr>
-        <w:t>"error": "Bad Request",</w:t>
+        <w:t xml:space="preserve">   "error": "Bad Request",</w:t>
       </w:r>
       <w:r>
         <w:rPr>
@@ -10351,14 +10322,7 @@
           <w:sz w:val="20"/>
         </w:rPr>
         <w:br/>
-        <w:t xml:space="preserve">   </w:t>
-      </w:r>
-      <w:r>
-        <w:rPr>
-          <w:rFonts w:ascii="Courier New" w:hAnsi="Courier New" w:cs="Courier New"/>
-          <w:sz w:val="20"/>
-        </w:rPr>
-        <w:t>"exception": "us.dot.its.jpo.ode.traveler.TimMessageException",</w:t>
+        <w:t xml:space="preserve">   "exception": "us.dot.its.jpo.ode.traveler.TimMessageException",</w:t>
       </w:r>
       <w:r>
         <w:rPr>
@@ -10366,28 +10330,7 @@
           <w:sz w:val="20"/>
         </w:rPr>
         <w:br/>
-        <w:t xml:space="preserve">   </w:t>
-      </w:r>
-      <w:r>
-        <w:rPr>
-          <w:rFonts w:ascii="Courier New" w:hAnsi="Courier New" w:cs="Courier New"/>
-          <w:sz w:val="20"/>
-        </w:rPr>
-        <w:t>"message": "us.dot.its.jpo.ode.traveler.TimMessageExc</w:t>
-      </w:r>
-      <w:r>
-        <w:rPr>
-          <w:rFonts w:ascii="Courier New" w:hAnsi="Courier New" w:cs="Courier New"/>
-          <w:sz w:val="20"/>
-        </w:rPr>
-        <w:t xml:space="preserve">eption: Empty response from RSU </w:t>
-      </w:r>
-      <w:r>
-        <w:rPr>
-          <w:rFonts w:ascii="Courier New" w:hAnsi="Courier New" w:cs="Courier New"/>
-          <w:sz w:val="20"/>
-        </w:rPr>
-        <w:t>127.0.0.1",</w:t>
+        <w:t xml:space="preserve">   "message": "us.dot.its.jpo.ode.traveler.TimMessageException: Empty response from RSU 127.0.0.1",</w:t>
       </w:r>
       <w:r>
         <w:rPr>
@@ -10395,14 +10338,7 @@
           <w:sz w:val="20"/>
         </w:rPr>
         <w:br/>
-        <w:t xml:space="preserve">   </w:t>
-      </w:r>
-      <w:r>
-        <w:rPr>
-          <w:rFonts w:ascii="Courier New" w:hAnsi="Courier New" w:cs="Courier New"/>
-          <w:sz w:val="20"/>
-        </w:rPr>
-        <w:t>"path": "/tim"</w:t>
+        <w:t xml:space="preserve">   "path": "/tim"</w:t>
       </w:r>
       <w:r>
         <w:rPr>
@@ -10410,12 +10346,6 @@
           <w:sz w:val="20"/>
         </w:rPr>
         <w:br/>
-      </w:r>
-      <w:r>
-        <w:rPr>
-          <w:rFonts w:ascii="Courier New" w:hAnsi="Courier New" w:cs="Courier New"/>
-          <w:sz w:val="20"/>
-        </w:rPr>
         <w:t>}</w:t>
       </w:r>
       <w:r>
@@ -10691,6 +10621,7 @@
           <w:color w:val="343434"/>
           <w:shd w:val="clear" w:color="auto" w:fill="FCFCFC"/>
         </w:rPr>
+        <w:lastRenderedPageBreak/>
         <w:t>ode.</w:t>
       </w:r>
       <w:r>
@@ -10734,7 +10665,6 @@
           <w:color w:val="343434"/>
           <w:shd w:val="clear" w:color="auto" w:fill="FCFCFC"/>
         </w:rPr>
-        <w:lastRenderedPageBreak/>
         <w:t>ode.uploadLocationRoot/ode.uploadLocationMessageFrame</w:t>
       </w:r>
       <w:r>
@@ -11130,7 +11060,7 @@
       <w:r>
         <w:t xml:space="preserve"> at </w:t>
       </w:r>
-      <w:hyperlink r:id="rId39" w:history="1">
+      <w:hyperlink r:id="rId39" w:anchor="!/" w:history="1">
         <w:r>
           <w:rPr>
             <w:rStyle w:val="Hyperlink"/>
@@ -11228,36 +11158,14 @@
       <w:r>
         <w:t xml:space="preserve"> </w:t>
       </w:r>
-      <w:r>
-        <w:rPr>
-          <w:b w:val="0"/>
-          <w:bCs w:val="0"/>
-        </w:rPr>
-        <w:fldChar w:fldCharType="begin"/>
-      </w:r>
-      <w:r>
-        <w:instrText xml:space="preserve"> SEQ Figure \* ARABIC </w:instrText>
-      </w:r>
-      <w:r>
-        <w:rPr>
-          <w:b w:val="0"/>
-          <w:bCs w:val="0"/>
-        </w:rPr>
-        <w:fldChar w:fldCharType="separate"/>
-      </w:r>
-      <w:r>
-        <w:rPr>
-          <w:noProof/>
-        </w:rPr>
-        <w:t>2</w:t>
-      </w:r>
-      <w:r>
-        <w:rPr>
-          <w:b w:val="0"/>
-          <w:bCs w:val="0"/>
-        </w:rPr>
-        <w:fldChar w:fldCharType="end"/>
-      </w:r>
+      <w:fldSimple w:instr=" SEQ Figure \* ARABIC ">
+        <w:r>
+          <w:rPr>
+            <w:noProof/>
+          </w:rPr>
+          <w:t>2</w:t>
+        </w:r>
+      </w:fldSimple>
       <w:bookmarkEnd w:id="58"/>
       <w:r>
         <w:t xml:space="preserve"> - </w:t>
@@ -12256,27 +12164,14 @@
       <w:r>
         <w:t xml:space="preserve">Table </w:t>
       </w:r>
-      <w:r>
-        <w:fldChar w:fldCharType="begin"/>
-      </w:r>
-      <w:r>
-        <w:instrText xml:space="preserve"> SEQ Table \* ARABIC </w:instrText>
-      </w:r>
-      <w:r>
-        <w:fldChar w:fldCharType="separate"/>
-      </w:r>
-      <w:r>
-        <w:rPr>
-          <w:noProof/>
-        </w:rPr>
-        <w:t>4</w:t>
-      </w:r>
-      <w:r>
-        <w:rPr>
-          <w:noProof/>
-        </w:rPr>
-        <w:fldChar w:fldCharType="end"/>
-      </w:r>
+      <w:fldSimple w:instr=" SEQ Table \* ARABIC ">
+        <w:r>
+          <w:rPr>
+            <w:noProof/>
+          </w:rPr>
+          <w:t>4</w:t>
+        </w:r>
+      </w:fldSimple>
       <w:r>
         <w:t xml:space="preserve"> - Upload BSM File API</w:t>
       </w:r>
@@ -14028,6 +13923,7 @@
                 <w:rFonts w:ascii="Courier New" w:hAnsi="Courier New" w:cs="Courier New"/>
                 <w:b/>
               </w:rPr>
+              <w:lastRenderedPageBreak/>
               <w:t>Responses</w:t>
             </w:r>
           </w:p>
@@ -14733,27 +14629,14 @@
       <w:r>
         <w:t xml:space="preserve">Table </w:t>
       </w:r>
-      <w:r>
-        <w:fldChar w:fldCharType="begin"/>
-      </w:r>
-      <w:r>
-        <w:instrText xml:space="preserve"> SEQ Table \* ARABIC </w:instrText>
-      </w:r>
-      <w:r>
-        <w:fldChar w:fldCharType="separate"/>
-      </w:r>
-      <w:r>
-        <w:rPr>
-          <w:noProof/>
-        </w:rPr>
-        <w:t>5</w:t>
-      </w:r>
-      <w:r>
-        <w:rPr>
-          <w:noProof/>
-        </w:rPr>
-        <w:fldChar w:fldCharType="end"/>
-      </w:r>
+      <w:fldSimple w:instr=" SEQ Table \* ARABIC ">
+        <w:r>
+          <w:rPr>
+            <w:noProof/>
+          </w:rPr>
+          <w:t>5</w:t>
+        </w:r>
+      </w:fldSimple>
       <w:r>
         <w:t xml:space="preserve"> - Kafka Publish/Subscribe Topics</w:t>
       </w:r>
@@ -16477,27 +16360,14 @@
       <w:r>
         <w:t xml:space="preserve">Table </w:t>
       </w:r>
-      <w:r>
-        <w:fldChar w:fldCharType="begin"/>
-      </w:r>
-      <w:r>
-        <w:instrText xml:space="preserve"> SEQ Table \* ARABIC </w:instrText>
-      </w:r>
-      <w:r>
-        <w:fldChar w:fldCharType="separate"/>
-      </w:r>
-      <w:r>
-        <w:rPr>
-          <w:noProof/>
-        </w:rPr>
-        <w:t>6</w:t>
-      </w:r>
-      <w:r>
-        <w:rPr>
-          <w:noProof/>
-        </w:rPr>
-        <w:fldChar w:fldCharType="end"/>
-      </w:r>
+      <w:fldSimple w:instr=" SEQ Table \* ARABIC ">
+        <w:r>
+          <w:rPr>
+            <w:noProof/>
+          </w:rPr>
+          <w:t>6</w:t>
+        </w:r>
+      </w:fldSimple>
       <w:r>
         <w:t xml:space="preserve"> </w:t>
       </w:r>
@@ -17049,27 +16919,14 @@
       <w:r>
         <w:t xml:space="preserve">Table </w:t>
       </w:r>
-      <w:r>
-        <w:fldChar w:fldCharType="begin"/>
-      </w:r>
-      <w:r>
-        <w:instrText xml:space="preserve"> SEQ Table \* ARABIC </w:instrText>
-      </w:r>
-      <w:r>
-        <w:fldChar w:fldCharType="separate"/>
-      </w:r>
-      <w:r>
-        <w:rPr>
-          <w:noProof/>
-        </w:rPr>
-        <w:t>7</w:t>
-      </w:r>
-      <w:r>
-        <w:rPr>
-          <w:noProof/>
-        </w:rPr>
-        <w:fldChar w:fldCharType="end"/>
-      </w:r>
+      <w:fldSimple w:instr=" SEQ Table \* ARABIC ">
+        <w:r>
+          <w:rPr>
+            <w:noProof/>
+          </w:rPr>
+          <w:t>7</w:t>
+        </w:r>
+      </w:fldSimple>
       <w:r>
         <w:t xml:space="preserve"> - OdeDataMessage</w:t>
       </w:r>
@@ -17792,27 +17649,14 @@
       <w:r>
         <w:t xml:space="preserve">Table </w:t>
       </w:r>
-      <w:r>
-        <w:fldChar w:fldCharType="begin"/>
-      </w:r>
-      <w:r>
-        <w:instrText xml:space="preserve"> SEQ Table \* ARABIC </w:instrText>
-      </w:r>
-      <w:r>
-        <w:fldChar w:fldCharType="separate"/>
-      </w:r>
-      <w:r>
-        <w:rPr>
-          <w:noProof/>
-        </w:rPr>
-        <w:t>8</w:t>
-      </w:r>
-      <w:r>
-        <w:rPr>
-          <w:noProof/>
-        </w:rPr>
-        <w:fldChar w:fldCharType="end"/>
-      </w:r>
+      <w:fldSimple w:instr=" SEQ Table \* ARABIC ">
+        <w:r>
+          <w:rPr>
+            <w:noProof/>
+          </w:rPr>
+          <w:t>8</w:t>
+        </w:r>
+      </w:fldSimple>
       <w:r>
         <w:t xml:space="preserve"> – OdeMsgMetadata</w:t>
       </w:r>
@@ -18650,27 +18494,14 @@
       <w:r>
         <w:t xml:space="preserve">Table </w:t>
       </w:r>
-      <w:r>
-        <w:fldChar w:fldCharType="begin"/>
-      </w:r>
-      <w:r>
-        <w:instrText xml:space="preserve"> SEQ Table \* ARABIC </w:instrText>
-      </w:r>
-      <w:r>
-        <w:fldChar w:fldCharType="separate"/>
-      </w:r>
-      <w:r>
-        <w:rPr>
-          <w:noProof/>
-        </w:rPr>
-        <w:t>9</w:t>
-      </w:r>
-      <w:r>
-        <w:rPr>
-          <w:noProof/>
-        </w:rPr>
-        <w:fldChar w:fldCharType="end"/>
-      </w:r>
+      <w:fldSimple w:instr=" SEQ Table \* ARABIC ">
+        <w:r>
+          <w:rPr>
+            <w:noProof/>
+          </w:rPr>
+          <w:t>9</w:t>
+        </w:r>
+      </w:fldSimple>
       <w:r>
         <w:t xml:space="preserve"> - OdeAuthentication</w:t>
       </w:r>
@@ -19030,27 +18861,14 @@
       <w:r>
         <w:t xml:space="preserve">Table </w:t>
       </w:r>
-      <w:r>
-        <w:fldChar w:fldCharType="begin"/>
-      </w:r>
-      <w:r>
-        <w:instrText xml:space="preserve"> SEQ Table \* ARABIC </w:instrText>
-      </w:r>
-      <w:r>
-        <w:fldChar w:fldCharType="separate"/>
-      </w:r>
-      <w:r>
-        <w:rPr>
-          <w:noProof/>
-        </w:rPr>
-        <w:t>10</w:t>
-      </w:r>
-      <w:r>
-        <w:rPr>
-          <w:noProof/>
-        </w:rPr>
-        <w:fldChar w:fldCharType="end"/>
-      </w:r>
+      <w:fldSimple w:instr=" SEQ Table \* ARABIC ">
+        <w:r>
+          <w:rPr>
+            <w:noProof/>
+          </w:rPr>
+          <w:t>10</w:t>
+        </w:r>
+      </w:fldSimple>
       <w:r>
         <w:t xml:space="preserve"> - OdeStatus</w:t>
       </w:r>
@@ -19636,27 +19454,14 @@
       <w:r>
         <w:t xml:space="preserve">Table </w:t>
       </w:r>
-      <w:r>
-        <w:fldChar w:fldCharType="begin"/>
-      </w:r>
-      <w:r>
-        <w:instrText xml:space="preserve"> SEQ Table \* ARABIC </w:instrText>
-      </w:r>
-      <w:r>
-        <w:fldChar w:fldCharType="separate"/>
-      </w:r>
-      <w:r>
-        <w:rPr>
-          <w:noProof/>
-        </w:rPr>
-        <w:t>11</w:t>
-      </w:r>
-      <w:r>
-        <w:rPr>
-          <w:noProof/>
-        </w:rPr>
-        <w:fldChar w:fldCharType="end"/>
-      </w:r>
+      <w:fldSimple w:instr=" SEQ Table \* ARABIC ">
+        <w:r>
+          <w:rPr>
+            <w:noProof/>
+          </w:rPr>
+          <w:t>11</w:t>
+        </w:r>
+      </w:fldSimple>
       <w:r>
         <w:t xml:space="preserve"> - OdeControlData</w:t>
       </w:r>
@@ -19940,27 +19745,14 @@
       <w:r>
         <w:t xml:space="preserve">Table </w:t>
       </w:r>
-      <w:r>
-        <w:fldChar w:fldCharType="begin"/>
-      </w:r>
-      <w:r>
-        <w:instrText xml:space="preserve"> SEQ Table \* ARABIC </w:instrText>
-      </w:r>
-      <w:r>
-        <w:fldChar w:fldCharType="separate"/>
-      </w:r>
-      <w:r>
-        <w:rPr>
-          <w:noProof/>
-        </w:rPr>
-        <w:t>12</w:t>
-      </w:r>
-      <w:r>
-        <w:rPr>
-          <w:noProof/>
-        </w:rPr>
-        <w:fldChar w:fldCharType="end"/>
-      </w:r>
+      <w:fldSimple w:instr=" SEQ Table \* ARABIC ">
+        <w:r>
+          <w:rPr>
+            <w:noProof/>
+          </w:rPr>
+          <w:t>12</w:t>
+        </w:r>
+      </w:fldSimple>
       <w:r>
         <w:t xml:space="preserve"> – OdeMsgPayload</w:t>
       </w:r>
@@ -22622,27 +22414,14 @@
       <w:r>
         <w:t xml:space="preserve">Table </w:t>
       </w:r>
-      <w:r>
-        <w:fldChar w:fldCharType="begin"/>
-      </w:r>
-      <w:r>
-        <w:instrText xml:space="preserve"> SEQ Table \* ARABIC </w:instrText>
-      </w:r>
-      <w:r>
-        <w:fldChar w:fldCharType="separate"/>
-      </w:r>
-      <w:r>
-        <w:rPr>
-          <w:noProof/>
-        </w:rPr>
-        <w:t>13</w:t>
-      </w:r>
-      <w:r>
-        <w:rPr>
-          <w:noProof/>
-        </w:rPr>
-        <w:fldChar w:fldCharType="end"/>
-      </w:r>
+      <w:fldSimple w:instr=" SEQ Table \* ARABIC ">
+        <w:r>
+          <w:rPr>
+            <w:noProof/>
+          </w:rPr>
+          <w:t>13</w:t>
+        </w:r>
+      </w:fldSimple>
       <w:r>
         <w:t xml:space="preserve"> - </w:t>
       </w:r>
@@ -31992,6 +31771,7 @@
               <w:rPr>
                 <w:rFonts w:ascii="Courier New" w:hAnsi="Courier New" w:cs="Courier New"/>
               </w:rPr>
+              <w:lastRenderedPageBreak/>
               <w:t>iso3883</w:t>
             </w:r>
           </w:p>
@@ -37983,27 +37763,14 @@
       <w:r>
         <w:t xml:space="preserve">Table </w:t>
       </w:r>
-      <w:r>
-        <w:fldChar w:fldCharType="begin"/>
-      </w:r>
-      <w:r>
-        <w:instrText xml:space="preserve"> SEQ Table \* ARABIC </w:instrText>
-      </w:r>
-      <w:r>
-        <w:fldChar w:fldCharType="separate"/>
-      </w:r>
-      <w:r>
-        <w:rPr>
-          <w:noProof/>
-        </w:rPr>
-        <w:t>14</w:t>
-      </w:r>
-      <w:r>
-        <w:rPr>
-          <w:noProof/>
-        </w:rPr>
-        <w:fldChar w:fldCharType="end"/>
-      </w:r>
+      <w:fldSimple w:instr=" SEQ Table \* ARABIC ">
+        <w:r>
+          <w:rPr>
+            <w:noProof/>
+          </w:rPr>
+          <w:t>14</w:t>
+        </w:r>
+      </w:fldSimple>
       <w:r>
         <w:t xml:space="preserve"> </w:t>
       </w:r>
@@ -38550,27 +38317,14 @@
       <w:r>
         <w:t xml:space="preserve">Table </w:t>
       </w:r>
-      <w:r>
-        <w:fldChar w:fldCharType="begin"/>
-      </w:r>
-      <w:r>
-        <w:instrText xml:space="preserve"> SEQ Table \* ARABIC </w:instrText>
-      </w:r>
-      <w:r>
-        <w:fldChar w:fldCharType="separate"/>
-      </w:r>
-      <w:r>
-        <w:rPr>
-          <w:noProof/>
-        </w:rPr>
-        <w:t>15</w:t>
-      </w:r>
-      <w:r>
-        <w:rPr>
-          <w:noProof/>
-        </w:rPr>
-        <w:fldChar w:fldCharType="end"/>
-      </w:r>
+      <w:fldSimple w:instr=" SEQ Table \* ARABIC ">
+        <w:r>
+          <w:rPr>
+            <w:noProof/>
+          </w:rPr>
+          <w:t>15</w:t>
+        </w:r>
+      </w:fldSimple>
       <w:r>
         <w:t xml:space="preserve"> - </w:t>
       </w:r>
@@ -38828,7 +38582,7 @@
       <w:rPr>
         <w:noProof/>
       </w:rPr>
-      <w:t>March 12, 2017</w:t>
+      <w:t>March 13, 2017</w:t>
     </w:r>
     <w:r>
       <w:rPr>
@@ -38857,8 +38611,6 @@
 
 <file path=word/footer4.xml><?xml version="1.0" encoding="utf-8"?>
 <w:ftr xmlns:wpc="http://schemas.microsoft.com/office/word/2010/wordprocessingCanvas" xmlns:mc="http://schemas.openxmlformats.org/markup-compatibility/2006" xmlns:o="urn:schemas-microsoft-com:office:office" xmlns:r="http://schemas.openxmlformats.org/officeDocument/2006/relationships" xmlns:m="http://schemas.openxmlformats.org/officeDocument/2006/math" xmlns:v="urn:schemas-microsoft-com:vml" xmlns:wp14="http://schemas.microsoft.com/office/word/2010/wordprocessingDrawing" xmlns:wp="http://schemas.openxmlformats.org/drawingml/2006/wordprocessingDrawing" xmlns:w10="urn:schemas-microsoft-com:office:word" xmlns:w="http://schemas.openxmlformats.org/wordprocessingml/2006/main" xmlns:w14="http://schemas.microsoft.com/office/word/2010/wordml" xmlns:w15="http://schemas.microsoft.com/office/word/2012/wordml" xmlns:wpg="http://schemas.microsoft.com/office/word/2010/wordprocessingGroup" xmlns:wpi="http://schemas.microsoft.com/office/word/2010/wordprocessingInk" xmlns:wne="http://schemas.microsoft.com/office/word/2006/wordml" xmlns:wps="http://schemas.microsoft.com/office/word/2010/wordprocessingShape" mc:Ignorable="w14 w15 wp14">
-  <w:bookmarkStart w:id="35" w:name="_GoBack"/>
-  <w:bookmarkEnd w:id="35"/>
   <w:p>
     <w:pPr>
       <w:pStyle w:val="Footer"/>
@@ -38957,7 +38709,7 @@
       <w:rPr>
         <w:noProof/>
       </w:rPr>
-      <w:t>- 16 -</w:t>
+      <w:t>- 21 -</w:t>
     </w:r>
     <w:r>
       <w:rPr>
@@ -38993,7 +38745,7 @@
       <w:rPr>
         <w:noProof/>
       </w:rPr>
-      <w:t>March 12, 2017</w:t>
+      <w:t>March 13, 2017</w:t>
     </w:r>
     <w:r>
       <w:rPr>
@@ -39073,7 +38825,7 @@
       <mc:AlternateContent>
         <mc:Choice Requires="wps">
           <w:drawing>
-            <wp:anchor distT="0" distB="0" distL="118745" distR="118745" simplePos="0" relativeHeight="251666944" behindDoc="1" locked="0" layoutInCell="1" allowOverlap="0" wp14:anchorId="2BD84FE5" wp14:editId="247DD14B">
+            <wp:anchor distT="0" distB="0" distL="118745" distR="118745" simplePos="0" relativeHeight="251657728" behindDoc="1" locked="0" layoutInCell="1" allowOverlap="0" wp14:anchorId="2BD84FE5" wp14:editId="247DD14B">
               <wp:simplePos x="0" y="0"/>
               <wp:positionH relativeFrom="margin">
                 <wp:align>center</wp:align>
@@ -39144,6 +38896,7 @@
                             <w:dataBinding w:prefixMappings="xmlns:ns0='http://purl.org/dc/elements/1.1/' xmlns:ns1='http://schemas.openxmlformats.org/package/2006/metadata/core-properties' " w:xpath="/ns1:coreProperties[1]/ns0:title[1]" w:storeItemID="{6C3C8BC8-F283-45AE-878A-BAB7291924A1}"/>
                             <w:text/>
                           </w:sdtPr>
+                          <w:sdtEndPr/>
                           <w:sdtContent>
                             <w:p>
                               <w:pPr>
@@ -39243,6 +38996,7 @@
           <w:docPartUnique/>
         </w:docPartObj>
       </w:sdtPr>
+      <w:sdtEndPr/>
       <w:sdtContent>
         <w:r>
           <w:rPr>
@@ -39277,7 +39031,7 @@
               </v:handles>
               <o:lock v:ext="edit" text="t" shapetype="t"/>
             </v:shapetype>
-            <v:shape id="_x0000_s2051" type="#_x0000_t136" style="position:absolute;margin-left:0;margin-top:0;width:412.4pt;height:247.45pt;rotation:315;z-index:-251653632;mso-position-horizontal:center;mso-position-horizontal-relative:margin;mso-position-vertical:center;mso-position-vertical-relative:margin" o:allowincell="f" fillcolor="silver" stroked="f">
+            <v:shape id="_x0000_s2051" type="#_x0000_t136" style="position:absolute;margin-left:0;margin-top:0;width:412.4pt;height:247.45pt;rotation:315;z-index:-251657728;mso-position-horizontal:center;mso-position-horizontal-relative:margin;mso-position-vertical:center;mso-position-vertical-relative:margin" o:allowincell="f" fillcolor="silver" stroked="f">
               <v:fill opacity=".5"/>
               <v:textpath style="font-family:&quot;Calibri&quot;;font-size:1pt" string="DRAFT"/>
               <w10:wrap anchorx="margin" anchory="margin"/>
@@ -39304,7 +39058,7 @@
       <mc:AlternateContent>
         <mc:Choice Requires="wps">
           <w:drawing>
-            <wp:anchor distT="0" distB="0" distL="118745" distR="118745" simplePos="0" relativeHeight="251664896" behindDoc="1" locked="0" layoutInCell="1" allowOverlap="0" wp14:anchorId="031AD6EB" wp14:editId="25E2C289">
+            <wp:anchor distT="0" distB="0" distL="118745" distR="118745" simplePos="0" relativeHeight="251656704" behindDoc="1" locked="0" layoutInCell="1" allowOverlap="0" wp14:anchorId="031AD6EB" wp14:editId="25E2C289">
               <wp:simplePos x="0" y="0"/>
               <wp:positionH relativeFrom="margin">
                 <wp:align>center</wp:align>
@@ -45060,6 +44814,7 @@
   <w:style w:type="character" w:default="1" w:styleId="DefaultParagraphFont">
     <w:name w:val="Default Paragraph Font"/>
     <w:uiPriority w:val="1"/>
+    <w:semiHidden/>
     <w:unhideWhenUsed/>
   </w:style>
   <w:style w:type="table" w:default="1" w:styleId="TableNormal">
@@ -47440,15 +47195,6 @@
 </file>
 
 <file path=customXml/item1.xml><?xml version="1.0" encoding="utf-8"?>
-<?mso-contentType ?>
-<FormTemplates xmlns="http://schemas.microsoft.com/sharepoint/v3/contenttype/forms">
-  <Display>DocumentLibraryForm</Display>
-  <Edit>AssetEditForm</Edit>
-  <New>DocumentLibraryForm</New>
-</FormTemplates>
-</file>
-
-<file path=customXml/item2.xml><?xml version="1.0" encoding="utf-8"?>
 <ct:contentTypeSchema xmlns:ct="http://schemas.microsoft.com/office/2006/metadata/contentType" xmlns:ma="http://schemas.microsoft.com/office/2006/metadata/properties/metaAttributes" ct:_="" ma:_="" ma:contentTypeName="TemplateFile" ma:contentTypeID="0x0101006EDDDB5EE6D98C44930B742096920B300400F5B6D36B3EF94B4E9A635CDF2A18F5B8" ma:contentTypeVersion="72" ma:contentTypeDescription="Create a new document." ma:contentTypeScope="" ma:versionID="a23e56308344d904b51738559c3d67c9">
   <xsd:schema xmlns:xsd="http://www.w3.org/2001/XMLSchema" xmlns:xs="http://www.w3.org/2001/XMLSchema" xmlns:p="http://schemas.microsoft.com/office/2006/metadata/properties" xmlns:ns2="4873beb7-5857-4685-be1f-d57550cc96cc" targetNamespace="http://schemas.microsoft.com/office/2006/metadata/properties" ma:root="true" ma:fieldsID="cd0908cc4600e77bf5da051303e00c8d" ns2:_="">
     <xsd:import namespace="4873beb7-5857-4685-be1f-d57550cc96cc"/>
@@ -48488,6 +48234,15 @@
 </ct:contentTypeSchema>
 </file>
 
+<file path=customXml/item2.xml><?xml version="1.0" encoding="utf-8"?>
+<?mso-contentType ?>
+<FormTemplates xmlns="http://schemas.microsoft.com/sharepoint/v3/contenttype/forms">
+  <Display>DocumentLibraryForm</Display>
+  <Edit>AssetEditForm</Edit>
+  <New>DocumentLibraryForm</New>
+</FormTemplates>
+</file>
+
 <file path=customXml/item3.xml><?xml version="1.0" encoding="utf-8"?>
 <p:properties xmlns:p="http://schemas.microsoft.com/office/2006/metadata/properties" xmlns:xsi="http://www.w3.org/2001/XMLSchema-instance" xmlns:pc="http://schemas.microsoft.com/office/infopath/2007/PartnerControls">
   <documentManagement>
@@ -48668,14 +48423,6 @@
 </file>
 
 <file path=customXml/itemProps1.xml><?xml version="1.0" encoding="utf-8"?>
-<ds:datastoreItem xmlns:ds="http://schemas.openxmlformats.org/officeDocument/2006/customXml" ds:itemID="{FF740C13-C6A2-43D3-86C5-4CBB969C2CB1}">
-  <ds:schemaRefs>
-    <ds:schemaRef ds:uri="http://schemas.microsoft.com/sharepoint/v3/contenttype/forms"/>
-  </ds:schemaRefs>
-</ds:datastoreItem>
-</file>
-
-<file path=customXml/itemProps2.xml><?xml version="1.0" encoding="utf-8"?>
 <ds:datastoreItem xmlns:ds="http://schemas.openxmlformats.org/officeDocument/2006/customXml" ds:itemID="{88FF2527-3592-4DBF-9FD9-FEA06E5BF9A7}">
   <ds:schemaRefs>
     <ds:schemaRef ds:uri="http://schemas.microsoft.com/office/2006/metadata/contentType"/>
@@ -48693,6 +48440,14 @@
 </ds:datastoreItem>
 </file>
 
+<file path=customXml/itemProps2.xml><?xml version="1.0" encoding="utf-8"?>
+<ds:datastoreItem xmlns:ds="http://schemas.openxmlformats.org/officeDocument/2006/customXml" ds:itemID="{FF740C13-C6A2-43D3-86C5-4CBB969C2CB1}">
+  <ds:schemaRefs>
+    <ds:schemaRef ds:uri="http://schemas.microsoft.com/sharepoint/v3/contenttype/forms"/>
+  </ds:schemaRefs>
+</ds:datastoreItem>
+</file>
+
 <file path=customXml/itemProps3.xml><?xml version="1.0" encoding="utf-8"?>
 <ds:datastoreItem xmlns:ds="http://schemas.openxmlformats.org/officeDocument/2006/customXml" ds:itemID="{83AE4ADC-D632-40A7-A0C1-0481BB069C4F}">
   <ds:schemaRefs>
@@ -48704,7 +48459,7 @@
 </file>
 
 <file path=customXml/itemProps4.xml><?xml version="1.0" encoding="utf-8"?>
-<ds:datastoreItem xmlns:ds="http://schemas.openxmlformats.org/officeDocument/2006/customXml" ds:itemID="{F8B47117-EFAD-4530-A429-C73FCF905912}">
+<ds:datastoreItem xmlns:ds="http://schemas.openxmlformats.org/officeDocument/2006/customXml" ds:itemID="{6362E130-68CE-4167-9706-63C6DE0B51EF}">
   <ds:schemaRefs>
     <ds:schemaRef ds:uri="http://schemas.openxmlformats.org/officeDocument/2006/bibliography"/>
   </ds:schemaRefs>

</xml_diff>

<commit_message>
ODE-274 Changed variable names, removed topics from app.props, and updated user guide.
</commit_message>
<xml_diff>
--- a/docs/JPO_ODE_UserGuide.docx
+++ b/docs/JPO_ODE_UserGuide.docx
@@ -1,6 +1,6 @@
 
 <file path=word/document.xml><?xml version="1.0" encoding="utf-8"?>
-<w:document xmlns:wpc="http://schemas.microsoft.com/office/word/2010/wordprocessingCanvas" xmlns:mc="http://schemas.openxmlformats.org/markup-compatibility/2006" xmlns:o="urn:schemas-microsoft-com:office:office" xmlns:r="http://schemas.openxmlformats.org/officeDocument/2006/relationships" xmlns:m="http://schemas.openxmlformats.org/officeDocument/2006/math" xmlns:v="urn:schemas-microsoft-com:vml" xmlns:wp14="http://schemas.microsoft.com/office/word/2010/wordprocessingDrawing" xmlns:wp="http://schemas.openxmlformats.org/drawingml/2006/wordprocessingDrawing" xmlns:w10="urn:schemas-microsoft-com:office:word" xmlns:w="http://schemas.openxmlformats.org/wordprocessingml/2006/main" xmlns:w14="http://schemas.microsoft.com/office/word/2010/wordml" xmlns:w15="http://schemas.microsoft.com/office/word/2012/wordml" xmlns:wpg="http://schemas.microsoft.com/office/word/2010/wordprocessingGroup" xmlns:wpi="http://schemas.microsoft.com/office/word/2010/wordprocessingInk" xmlns:wne="http://schemas.microsoft.com/office/word/2006/wordml" xmlns:wps="http://schemas.microsoft.com/office/word/2010/wordprocessingShape" mc:Ignorable="w14 w15 wp14">
+<w:document xmlns:wpc="http://schemas.microsoft.com/office/word/2010/wordprocessingCanvas" xmlns:mo="http://schemas.microsoft.com/office/mac/office/2008/main" xmlns:mc="http://schemas.openxmlformats.org/markup-compatibility/2006" xmlns:mv="urn:schemas-microsoft-com:mac:vml" xmlns:o="urn:schemas-microsoft-com:office:office" xmlns:r="http://schemas.openxmlformats.org/officeDocument/2006/relationships" xmlns:m="http://schemas.openxmlformats.org/officeDocument/2006/math" xmlns:v="urn:schemas-microsoft-com:vml" xmlns:wp14="http://schemas.microsoft.com/office/word/2010/wordprocessingDrawing" xmlns:wp="http://schemas.openxmlformats.org/drawingml/2006/wordprocessingDrawing" xmlns:w10="urn:schemas-microsoft-com:office:word" xmlns:w="http://schemas.openxmlformats.org/wordprocessingml/2006/main" xmlns:w14="http://schemas.microsoft.com/office/word/2010/wordml" xmlns:w15="http://schemas.microsoft.com/office/word/2012/wordml" xmlns:wpg="http://schemas.microsoft.com/office/word/2010/wordprocessingGroup" xmlns:wpi="http://schemas.microsoft.com/office/word/2010/wordprocessingInk" xmlns:wne="http://schemas.microsoft.com/office/word/2006/wordml" xmlns:wps="http://schemas.microsoft.com/office/word/2010/wordprocessingShape" mc:Ignorable="w14 w15 wp14">
   <w:body>
     <w:p>
       <w:pPr>
@@ -147,7 +147,7 @@
               </wp:anchor>
             </w:drawing>
           </mc:Choice>
-          <mc:Fallback xmlns:mo="http://schemas.microsoft.com/office/mac/office/2008/main" xmlns:mv="urn:schemas-microsoft-com:mac:vml">
+          <mc:Fallback>
             <w:pict>
               <v:line w14:anchorId="10397FC4" id="Straight Connector 18" o:spid="_x0000_s1026" style="position:absolute;z-index:251661312;visibility:visible;mso-wrap-style:square;mso-width-percent:0;mso-height-percent:0;mso-wrap-distance-left:9pt;mso-wrap-distance-top:0;mso-wrap-distance-right:9pt;mso-wrap-distance-bottom:0;mso-position-horizontal:absolute;mso-position-horizontal-relative:page;mso-position-vertical:absolute;mso-position-vertical-relative:page;mso-width-percent:0;mso-height-percent:0;mso-width-relative:margin;mso-height-relative:margin" from="168pt,-.75pt" to="168pt,11in" o:gfxdata="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" strokecolor="#002060" strokeweight="4.5pt">
                 <w10:wrap anchorx="page" anchory="page"/>
@@ -401,7 +401,7 @@
           <w:noProof/>
           <w:color w:val="0070C0"/>
         </w:rPr>
-        <w:t>March 24, 2017</w:t>
+        <w:t>April 13, 2017</w:t>
       </w:r>
       <w:r>
         <w:rPr>
@@ -647,11 +647,11 @@
           </mc:Choice>
           <mc:Fallback>
             <w:pict>
-              <v:shapetype w14:anchorId="4D7C1305" id="_x0000_t202" coordsize="21600,21600" o:spt="202" path="m,l,21600r21600,l21600,xe">
+              <v:shapetype w14:anchorId="4D7C1305" id="_x0000_t202" coordsize="21600,21600" o:spt="202" path="m0,0l0,21600,21600,21600,21600,0xe">
                 <v:stroke joinstyle="miter"/>
                 <v:path gradientshapeok="t" o:connecttype="rect"/>
               </v:shapetype>
-              <v:shape id="Text Box 22" o:spid="_x0000_s1026" type="#_x0000_t202" style="position:absolute;left:0;text-align:left;margin-left:-179.55pt;margin-top:373.45pt;width:93.5pt;height:72.55pt;z-index:251660288;visibility:visible;mso-wrap-style:square;mso-width-percent:0;mso-height-percent:0;mso-wrap-distance-left:9pt;mso-wrap-distance-top:0;mso-wrap-distance-right:9pt;mso-wrap-distance-bottom:0;mso-position-horizontal:absolute;mso-position-horizontal-relative:text;mso-position-vertical:absolute;mso-position-vertical-relative:text;mso-width-percent:0;mso-height-percent:0;mso-width-relative:page;mso-height-relative:page;v-text-anchor:top" o:gfxdata="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" filled="f" stroked="f">
+              <v:shape id="Text Box 22" o:spid="_x0000_s1026" type="#_x0000_t202" style="position:absolute;left:0;text-align:left;margin-left:-179.55pt;margin-top:373.45pt;width:93.5pt;height:72.55pt;z-index:251660288;visibility:visible;mso-wrap-style:square;mso-width-percent:0;mso-height-percent:0;mso-wrap-distance-left:9pt;mso-wrap-distance-top:0;mso-wrap-distance-right:9pt;mso-wrap-distance-bottom:0;mso-position-horizontal:absolute;mso-position-horizontal-relative:text;mso-position-vertical:absolute;mso-position-vertical-relative:text;mso-width-percent:0;mso-height-percent:0;mso-width-relative:page;mso-height-relative:page;v-text-anchor:top" o:gfxdata="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" filled="f" stroked="f">
                 <v:textbox>
                   <w:txbxContent>
                     <w:p>
@@ -6634,10 +6634,10 @@
             <v:path o:extrusionok="f" gradientshapeok="t" o:connecttype="rect"/>
             <o:lock v:ext="edit" aspectratio="t"/>
           </v:shapetype>
-          <v:shape id="_x0000_i1025" type="#_x0000_t75" style="width:339.85pt;height:267.15pt" o:ole="">
+          <v:shape id="_x0000_i1025" type="#_x0000_t75" style="width:340.05pt;height:267.45pt" o:ole="">
             <v:imagedata r:id="rId23" o:title=""/>
           </v:shape>
-          <o:OLEObject Type="Embed" ProgID="Visio.Drawing.15" ShapeID="_x0000_i1025" DrawAspect="Content" ObjectID="_1551862876" r:id="rId24"/>
+          <o:OLEObject Type="Embed" ProgID="Visio.Drawing.15" ShapeID="_x0000_i1025" DrawAspect="Content" ObjectID="_1553584235" r:id="rId24"/>
         </w:object>
       </w:r>
     </w:p>
@@ -6651,27 +6651,14 @@
       <w:r>
         <w:t xml:space="preserve">Figure </w:t>
       </w:r>
-      <w:r>
-        <w:fldChar w:fldCharType="begin"/>
-      </w:r>
-      <w:r>
-        <w:instrText xml:space="preserve"> SEQ Figure \* ARABIC </w:instrText>
-      </w:r>
-      <w:r>
-        <w:fldChar w:fldCharType="separate"/>
-      </w:r>
-      <w:r>
-        <w:rPr>
-          <w:noProof/>
-        </w:rPr>
-        <w:t>1</w:t>
-      </w:r>
-      <w:r>
-        <w:rPr>
-          <w:noProof/>
-        </w:rPr>
-        <w:fldChar w:fldCharType="end"/>
-      </w:r>
+      <w:fldSimple w:instr=" SEQ Figure \* ARABIC ">
+        <w:r>
+          <w:rPr>
+            <w:noProof/>
+          </w:rPr>
+          <w:t>1</w:t>
+        </w:r>
+      </w:fldSimple>
       <w:bookmarkEnd w:id="6"/>
       <w:r>
         <w:t xml:space="preserve"> - ODE System Data Producers and Consumers</w:t>
@@ -9410,6 +9397,123 @@
           </w:p>
         </w:tc>
       </w:tr>
+      <w:tr>
+        <w:trPr>
+          <w:gridAfter w:val="1"/>
+          <w:wAfter w:w="3600" w:type="dxa"/>
+          <w:trHeight w:val="197"/>
+        </w:trPr>
+        <w:tc>
+          <w:tcPr>
+            <w:cnfStyle w:val="001000000000" w:firstRow="0" w:lastRow="0" w:firstColumn="1" w:lastColumn="0" w:oddVBand="0" w:evenVBand="0" w:oddHBand="0" w:evenHBand="0" w:firstRowFirstColumn="0" w:firstRowLastColumn="0" w:lastRowFirstColumn="0" w:lastRowLastColumn="0"/>
+            <w:tcW w:w="3665" w:type="dxa"/>
+          </w:tcPr>
+          <w:p>
+            <w:r>
+              <w:t>Ode. k</w:t>
+            </w:r>
+            <w:r>
+              <w:t>afkaTopicBsmSerializedPOJO</w:t>
+            </w:r>
+          </w:p>
+        </w:tc>
+        <w:tc>
+          <w:tcPr>
+            <w:tcW w:w="5707" w:type="dxa"/>
+          </w:tcPr>
+          <w:p>
+            <w:pPr>
+              <w:cnfStyle w:val="000000000000" w:firstRow="0" w:lastRow="0" w:firstColumn="0" w:lastColumn="0" w:oddVBand="0" w:evenVBand="0" w:oddHBand="0" w:evenHBand="0" w:firstRowFirstColumn="0" w:firstRowLastColumn="0" w:lastRowFirstColumn="0" w:lastRowLastColumn="0"/>
+            </w:pPr>
+            <w:r>
+              <w:t>topic.J2735Bsm</w:t>
+            </w:r>
+          </w:p>
+        </w:tc>
+        <w:tc>
+          <w:tcPr>
+            <w:tcW w:w="1194" w:type="dxa"/>
+          </w:tcPr>
+          <w:p>
+            <w:pPr>
+              <w:jc w:val="center"/>
+              <w:cnfStyle w:val="000000000000" w:firstRow="0" w:lastRow="0" w:firstColumn="0" w:lastColumn="0" w:oddVBand="0" w:evenVBand="0" w:oddHBand="0" w:evenHBand="0" w:firstRowFirstColumn="0" w:firstRowLastColumn="0" w:lastRowFirstColumn="0" w:lastRowLastColumn="0"/>
+            </w:pPr>
+          </w:p>
+        </w:tc>
+        <w:tc>
+          <w:tcPr>
+            <w:tcW w:w="2479" w:type="dxa"/>
+          </w:tcPr>
+          <w:p>
+            <w:pPr>
+              <w:cnfStyle w:val="000000000000" w:firstRow="0" w:lastRow="0" w:firstColumn="0" w:lastColumn="0" w:oddVBand="0" w:evenVBand="0" w:oddHBand="0" w:evenHBand="0" w:firstRowFirstColumn="0" w:firstRowLastColumn="0" w:lastRowFirstColumn="0" w:lastRowLastColumn="0"/>
+            </w:pPr>
+            <w:r>
+              <w:t>Name of the serial Kafka topic</w:t>
+            </w:r>
+          </w:p>
+        </w:tc>
+      </w:tr>
+      <w:tr>
+        <w:trPr>
+          <w:gridAfter w:val="1"/>
+          <w:cnfStyle w:val="000000100000" w:firstRow="0" w:lastRow="0" w:firstColumn="0" w:lastColumn="0" w:oddVBand="0" w:evenVBand="0" w:oddHBand="1" w:evenHBand="0" w:firstRowFirstColumn="0" w:firstRowLastColumn="0" w:lastRowFirstColumn="0" w:lastRowLastColumn="0"/>
+          <w:wAfter w:w="3600" w:type="dxa"/>
+          <w:trHeight w:val="413"/>
+        </w:trPr>
+        <w:tc>
+          <w:tcPr>
+            <w:cnfStyle w:val="001000000000" w:firstRow="0" w:lastRow="0" w:firstColumn="1" w:lastColumn="0" w:oddVBand="0" w:evenVBand="0" w:oddHBand="0" w:evenHBand="0" w:firstRowFirstColumn="0" w:firstRowLastColumn="0" w:lastRowFirstColumn="0" w:lastRowLastColumn="0"/>
+            <w:tcW w:w="3665" w:type="dxa"/>
+          </w:tcPr>
+          <w:p>
+            <w:r>
+              <w:t xml:space="preserve">Ode. </w:t>
+            </w:r>
+            <w:r>
+              <w:t>kafkaTopicBsmJSON</w:t>
+            </w:r>
+          </w:p>
+        </w:tc>
+        <w:tc>
+          <w:tcPr>
+            <w:tcW w:w="5707" w:type="dxa"/>
+          </w:tcPr>
+          <w:p>
+            <w:pPr>
+              <w:cnfStyle w:val="000000100000" w:firstRow="0" w:lastRow="0" w:firstColumn="0" w:lastColumn="0" w:oddVBand="0" w:evenVBand="0" w:oddHBand="1" w:evenHBand="0" w:firstRowFirstColumn="0" w:firstRowLastColumn="0" w:lastRowFirstColumn="0" w:lastRowLastColumn="0"/>
+            </w:pPr>
+            <w:r>
+              <w:t>topic.J2735BsmRawJSON</w:t>
+            </w:r>
+          </w:p>
+        </w:tc>
+        <w:tc>
+          <w:tcPr>
+            <w:tcW w:w="1194" w:type="dxa"/>
+          </w:tcPr>
+          <w:p>
+            <w:pPr>
+              <w:jc w:val="center"/>
+              <w:cnfStyle w:val="000000100000" w:firstRow="0" w:lastRow="0" w:firstColumn="0" w:lastColumn="0" w:oddVBand="0" w:evenVBand="0" w:oddHBand="1" w:evenHBand="0" w:firstRowFirstColumn="0" w:firstRowLastColumn="0" w:lastRowFirstColumn="0" w:lastRowLastColumn="0"/>
+            </w:pPr>
+          </w:p>
+        </w:tc>
+        <w:tc>
+          <w:tcPr>
+            <w:tcW w:w="2479" w:type="dxa"/>
+          </w:tcPr>
+          <w:p>
+            <w:pPr>
+              <w:cnfStyle w:val="000000100000" w:firstRow="0" w:lastRow="0" w:firstColumn="0" w:lastColumn="0" w:oddVBand="0" w:evenVBand="0" w:oddHBand="1" w:evenHBand="0" w:firstRowFirstColumn="0" w:firstRowLastColumn="0" w:lastRowFirstColumn="0" w:lastRowLastColumn="0"/>
+            </w:pPr>
+            <w:r>
+              <w:t xml:space="preserve">Name of the JSON Kafka topic </w:t>
+            </w:r>
+          </w:p>
+        </w:tc>
+      </w:tr>
     </w:tbl>
     <w:p>
       <w:pPr>
@@ -10190,7 +10294,6 @@
           <w:rFonts w:ascii="Segoe UI" w:hAnsi="Segoe UI" w:cs="Segoe UI"/>
           <w:color w:val="24292E"/>
         </w:rPr>
-        <w:lastRenderedPageBreak/>
         <w:t>FATAL - Logger reports fatal errors that will cause the application to abort</w:t>
       </w:r>
     </w:p>
@@ -10212,6 +10315,7 @@
           <w:rFonts w:ascii="Segoe UI" w:hAnsi="Segoe UI" w:cs="Segoe UI"/>
           <w:color w:val="24292E"/>
         </w:rPr>
+        <w:lastRenderedPageBreak/>
         <w:t>INFO - Logger reports informational messages</w:t>
       </w:r>
     </w:p>
@@ -10284,12 +10388,7 @@
       </w:pPr>
       <w:bookmarkStart w:id="45" w:name="_Toc478121054"/>
       <w:r>
-        <w:t>Logging</w:t>
-      </w:r>
-      <w:bookmarkStart w:id="46" w:name="_GoBack"/>
-      <w:bookmarkEnd w:id="46"/>
-      <w:r>
-        <w:t xml:space="preserve"> setup</w:t>
+        <w:t>Logging setup</w:t>
       </w:r>
       <w:bookmarkEnd w:id="45"/>
     </w:p>
@@ -10357,11 +10456,11 @@
       <w:pPr>
         <w:pStyle w:val="Heading3"/>
       </w:pPr>
-      <w:bookmarkStart w:id="47" w:name="_Toc478121055"/>
+      <w:bookmarkStart w:id="46" w:name="_Toc478121055"/>
       <w:r>
         <w:t>Steps to turn on/off logging during application runtime.</w:t>
       </w:r>
-      <w:bookmarkEnd w:id="47"/>
+      <w:bookmarkEnd w:id="46"/>
     </w:p>
     <w:p>
       <w:pPr>
@@ -10614,7 +10713,6 @@
           <w:rFonts w:ascii="Segoe UI" w:hAnsi="Segoe UI" w:cs="Segoe UI"/>
           <w:color w:val="24292E"/>
         </w:rPr>
-        <w:lastRenderedPageBreak/>
         <w:t>Edit logback.xml inside of the docker container for ode and modifiy the log level for whatever logger you wish to turn off to "OFF".</w:t>
       </w:r>
     </w:p>
@@ -10648,9 +10746,24 @@
       <w:pPr>
         <w:pStyle w:val="Heading2"/>
       </w:pPr>
-      <w:bookmarkStart w:id="48" w:name="_Toc478121056"/>
+      <w:bookmarkStart w:id="47" w:name="_Toc478121056"/>
       <w:r>
         <w:t>IEEE 1609.2 Compliance</w:t>
+      </w:r>
+      <w:bookmarkEnd w:id="47"/>
+    </w:p>
+    <w:p>
+      <w:r>
+        <w:t>TBD</w:t>
+      </w:r>
+    </w:p>
+    <w:p>
+      <w:pPr>
+        <w:pStyle w:val="Heading2"/>
+      </w:pPr>
+      <w:bookmarkStart w:id="48" w:name="_Toc478121057"/>
+      <w:r>
+        <w:t>SCMS Certificate Management</w:t>
       </w:r>
       <w:bookmarkEnd w:id="48"/>
     </w:p>
@@ -10663,118 +10776,109 @@
       <w:pPr>
         <w:pStyle w:val="Heading2"/>
       </w:pPr>
-      <w:bookmarkStart w:id="49" w:name="_Toc478121057"/>
-      <w:r>
-        <w:t>SCMS Certificate Management</w:t>
+      <w:bookmarkStart w:id="49" w:name="_Toc478121058"/>
+      <w:r>
+        <w:t>Inbound BSM Distribution</w:t>
       </w:r>
       <w:bookmarkEnd w:id="49"/>
     </w:p>
     <w:p>
       <w:r>
-        <w:t>TBD</w:t>
+        <w:t xml:space="preserve">ODE accepts Inbound BSMs via File Copy Data Deposit mechanism as described in section </w:t>
+      </w:r>
+      <w:r>
+        <w:fldChar w:fldCharType="begin"/>
+      </w:r>
+      <w:r>
+        <w:instrText xml:space="preserve"> REF _Ref471804194 \r \h </w:instrText>
+      </w:r>
+      <w:r>
+        <w:fldChar w:fldCharType="separate"/>
+      </w:r>
+      <w:r>
+        <w:t>8.1</w:t>
+      </w:r>
+      <w:r>
+        <w:fldChar w:fldCharType="end"/>
+      </w:r>
+      <w:r>
+        <w:t>.</w:t>
       </w:r>
     </w:p>
     <w:p>
+      <w:r>
+        <w:t xml:space="preserve">The ODE propagates BSM data to applications via a subscription service provided by Kafka messaging hub. </w:t>
+      </w:r>
+      <w:r>
+        <w:t xml:space="preserve">The ODE offers two Kafka BSM subscription formats, JSON and serialized. </w:t>
+      </w:r>
+      <w:r>
+        <w:t xml:space="preserve">See section </w:t>
+      </w:r>
+      <w:r>
+        <w:fldChar w:fldCharType="begin"/>
+      </w:r>
+      <w:r>
+        <w:instrText xml:space="preserve"> REF _Ref471811829 \r \h </w:instrText>
+      </w:r>
+      <w:r>
+        <w:fldChar w:fldCharType="separate"/>
+      </w:r>
+      <w:r>
+        <w:t>8.3.1</w:t>
+      </w:r>
+      <w:r>
+        <w:fldChar w:fldCharType="end"/>
+      </w:r>
+      <w:r>
+        <w:t xml:space="preserve"> for the topic names to which applications can subscribe.</w:t>
+      </w:r>
+    </w:p>
+    <w:p>
       <w:pPr>
         <w:pStyle w:val="Heading2"/>
       </w:pPr>
-      <w:bookmarkStart w:id="50" w:name="_Toc478121058"/>
-      <w:r>
-        <w:t>Inbound BSM Distribution</w:t>
+      <w:bookmarkStart w:id="50" w:name="_Toc478121059"/>
+      <w:r>
+        <w:t>Inbound Probe Data Distribution</w:t>
       </w:r>
       <w:bookmarkEnd w:id="50"/>
     </w:p>
     <w:p>
       <w:r>
-        <w:t xml:space="preserve">ODE accepts Inbound BSMs via File Copy Data Deposit mechanism as described in section </w:t>
-      </w:r>
-      <w:r>
-        <w:fldChar w:fldCharType="begin"/>
-      </w:r>
-      <w:r>
-        <w:instrText xml:space="preserve"> REF _Ref471804194 \r \h </w:instrText>
-      </w:r>
-      <w:r>
-        <w:fldChar w:fldCharType="separate"/>
-      </w:r>
-      <w:r>
-        <w:t>8.1</w:t>
-      </w:r>
-      <w:r>
-        <w:fldChar w:fldCharType="end"/>
-      </w:r>
-      <w:r>
-        <w:t>.</w:t>
+        <w:t>TBD</w:t>
       </w:r>
     </w:p>
     <w:p>
-      <w:r>
-        <w:t xml:space="preserve">The ODE propagates BSM data to applications via a subscription service provided by Kafka messaging hub. See section </w:t>
-      </w:r>
-      <w:r>
-        <w:fldChar w:fldCharType="begin"/>
-      </w:r>
-      <w:r>
-        <w:instrText xml:space="preserve"> REF _Ref471811829 \r \h </w:instrText>
-      </w:r>
-      <w:r>
-        <w:fldChar w:fldCharType="separate"/>
-      </w:r>
-      <w:r>
-        <w:t>8.3.1</w:t>
-      </w:r>
-      <w:r>
-        <w:fldChar w:fldCharType="end"/>
-      </w:r>
-      <w:r>
-        <w:t xml:space="preserve"> for the topic names to which applications can subscribe.</w:t>
-      </w:r>
-    </w:p>
-    <w:p>
       <w:pPr>
         <w:pStyle w:val="Heading2"/>
       </w:pPr>
-      <w:bookmarkStart w:id="51" w:name="_Toc478121059"/>
-      <w:r>
-        <w:t>Inbound Probe Data Distribution</w:t>
+      <w:bookmarkStart w:id="51" w:name="_Toc478121060"/>
+      <w:r>
+        <w:t>Outbound Probe D</w:t>
+      </w:r>
+      <w:r>
+        <w:t>ata</w:t>
+      </w:r>
+      <w:r>
+        <w:t xml:space="preserve"> Management</w:t>
       </w:r>
       <w:bookmarkEnd w:id="51"/>
     </w:p>
     <w:p>
       <w:r>
-        <w:t>TBD</w:t>
+        <w:t>ODE accepts PDM messages and other metadata parameters for broadcasting PDM messages via the REST API interface. The ODE accepts data elements in JSON which are then sent via SNMP to an array of Roadside Units (RSUs) which are also specified in that same JSON string.</w:t>
       </w:r>
     </w:p>
     <w:p>
       <w:pPr>
-        <w:pStyle w:val="Heading2"/>
-      </w:pPr>
-      <w:bookmarkStart w:id="52" w:name="_Toc478121060"/>
-      <w:r>
-        <w:t>Outbound Probe D</w:t>
-      </w:r>
-      <w:r>
-        <w:t>ata</w:t>
-      </w:r>
-      <w:r>
-        <w:t xml:space="preserve"> Management</w:t>
+        <w:pStyle w:val="Heading3"/>
+      </w:pPr>
+      <w:bookmarkStart w:id="52" w:name="_Toc478121061"/>
+      <w:r>
+        <w:t>PDM Broadcast Request Quick Start Guide</w:t>
       </w:r>
       <w:bookmarkEnd w:id="52"/>
-    </w:p>
-    <w:p>
-      <w:r>
-        <w:t>ODE accepts PDM messages and other metadata parameters for broadcasting PDM messages via the REST API interface. The ODE accepts data elements in JSON which are then sent via SNMP to an array of Roadside Units (RSUs) which are also specified in that same JSON string.</w:t>
-      </w:r>
-    </w:p>
-    <w:p>
-      <w:pPr>
-        <w:pStyle w:val="Heading3"/>
-      </w:pPr>
-      <w:bookmarkStart w:id="53" w:name="_Toc478121061"/>
-      <w:r>
-        <w:t>PDM Broadcast Request Quick Start Guide</w:t>
-      </w:r>
-      <w:bookmarkEnd w:id="53"/>
     </w:p>
     <w:p>
       <w:r>
@@ -10802,7 +10906,6 @@
         </w:numPr>
       </w:pPr>
       <w:r>
-        <w:lastRenderedPageBreak/>
         <w:t>Reference the Swagger documentation located in the /docs folder of the repo to view the specifications for the API call. If needed, paste the YAML file into http://editor.swagger.io to see a rendered webpage for the documentation.</w:t>
       </w:r>
     </w:p>
@@ -10836,6 +10939,7 @@
         </w:numPr>
       </w:pPr>
       <w:r>
+        <w:lastRenderedPageBreak/>
         <w:t xml:space="preserve">The REST interface will return a response indicating the request was executed successfully: </w:t>
       </w:r>
       <w:r>
@@ -10969,11 +11073,11 @@
       <w:pPr>
         <w:pStyle w:val="Heading2"/>
       </w:pPr>
-      <w:bookmarkStart w:id="54" w:name="_Toc478121062"/>
+      <w:bookmarkStart w:id="53" w:name="_Toc478121062"/>
       <w:r>
         <w:t>Outbound TIM Broadcast</w:t>
       </w:r>
-      <w:bookmarkEnd w:id="54"/>
+      <w:bookmarkEnd w:id="53"/>
     </w:p>
     <w:p>
       <w:r>
@@ -10990,11 +11094,11 @@
       <w:pPr>
         <w:pStyle w:val="Heading3"/>
       </w:pPr>
-      <w:bookmarkStart w:id="55" w:name="_Toc478121063"/>
+      <w:bookmarkStart w:id="54" w:name="_Toc478121063"/>
       <w:r>
         <w:t>Outbound TIM Setup</w:t>
       </w:r>
-      <w:bookmarkEnd w:id="55"/>
+      <w:bookmarkEnd w:id="54"/>
     </w:p>
     <w:p>
       <w:pPr>
@@ -11276,12 +11380,11 @@
       <w:pPr>
         <w:pStyle w:val="Heading3"/>
       </w:pPr>
-      <w:bookmarkStart w:id="56" w:name="_Toc478121064"/>
-      <w:r>
-        <w:lastRenderedPageBreak/>
+      <w:bookmarkStart w:id="55" w:name="_Toc478121064"/>
+      <w:r>
         <w:t>TIM Broadcast Request Quick Start Guide</w:t>
       </w:r>
-      <w:bookmarkEnd w:id="56"/>
+      <w:bookmarkEnd w:id="55"/>
     </w:p>
     <w:p>
       <w:r>
@@ -11297,6 +11400,7 @@
         </w:numPr>
       </w:pPr>
       <w:r>
+        <w:lastRenderedPageBreak/>
         <w:t>Start the ODE</w:t>
       </w:r>
       <w:r>
@@ -11558,9 +11662,24 @@
       <w:pPr>
         <w:pStyle w:val="Heading2"/>
       </w:pPr>
-      <w:bookmarkStart w:id="57" w:name="_Toc478121065"/>
+      <w:bookmarkStart w:id="56" w:name="_Toc478121065"/>
       <w:r>
         <w:t>Inbound TIM Distribution</w:t>
+      </w:r>
+      <w:bookmarkEnd w:id="56"/>
+    </w:p>
+    <w:p>
+      <w:r>
+        <w:t>TBD</w:t>
+      </w:r>
+    </w:p>
+    <w:p>
+      <w:pPr>
+        <w:pStyle w:val="Heading2"/>
+      </w:pPr>
+      <w:bookmarkStart w:id="57" w:name="_Toc478121066"/>
+      <w:r>
+        <w:t>Data validation</w:t>
       </w:r>
       <w:bookmarkEnd w:id="57"/>
     </w:p>
@@ -11573,9 +11692,9 @@
       <w:pPr>
         <w:pStyle w:val="Heading2"/>
       </w:pPr>
-      <w:bookmarkStart w:id="58" w:name="_Toc478121066"/>
-      <w:r>
-        <w:t>Data validation</w:t>
+      <w:bookmarkStart w:id="58" w:name="_Toc478121067"/>
+      <w:r>
+        <w:t>Data Sanitization</w:t>
       </w:r>
       <w:bookmarkEnd w:id="58"/>
     </w:p>
@@ -11584,28 +11703,14 @@
         <w:t>TBD</w:t>
       </w:r>
     </w:p>
-    <w:p>
-      <w:pPr>
-        <w:pStyle w:val="Heading2"/>
-      </w:pPr>
-      <w:bookmarkStart w:id="59" w:name="_Toc478121067"/>
-      <w:r>
-        <w:t>Data Sanitization</w:t>
-      </w:r>
-      <w:bookmarkEnd w:id="59"/>
-    </w:p>
-    <w:p>
-      <w:r>
-        <w:t>TBD</w:t>
-      </w:r>
-    </w:p>
     <w:p/>
     <w:p>
       <w:pPr>
         <w:pStyle w:val="Heading1"/>
       </w:pPr>
-      <w:bookmarkStart w:id="60" w:name="_Toc478121068"/>
-      <w:r>
+      <w:bookmarkStart w:id="59" w:name="_Toc478121068"/>
+      <w:r>
+        <w:lastRenderedPageBreak/>
         <w:t>Appendix A: ODE</w:t>
       </w:r>
       <w:r>
@@ -11614,7 +11719,7 @@
       <w:r>
         <w:t>Interface Specification</w:t>
       </w:r>
-      <w:bookmarkEnd w:id="60"/>
+      <w:bookmarkEnd w:id="59"/>
     </w:p>
     <w:p>
       <w:r>
@@ -11789,16 +11894,16 @@
       <w:pPr>
         <w:pStyle w:val="Heading2"/>
       </w:pPr>
-      <w:bookmarkStart w:id="61" w:name="_Ref471804194"/>
-      <w:bookmarkStart w:id="62" w:name="_Toc478121069"/>
+      <w:bookmarkStart w:id="60" w:name="_Ref471804194"/>
+      <w:bookmarkStart w:id="61" w:name="_Toc478121069"/>
       <w:r>
         <w:t>File Co</w:t>
       </w:r>
       <w:r>
         <w:t>py Data Deposit</w:t>
       </w:r>
+      <w:bookmarkEnd w:id="60"/>
       <w:bookmarkEnd w:id="61"/>
-      <w:bookmarkEnd w:id="62"/>
     </w:p>
     <w:p>
       <w:r>
@@ -11950,8 +12055,8 @@
       </w:r>
     </w:p>
     <w:p>
-      <w:bookmarkStart w:id="63" w:name="_Toc462052286"/>
-      <w:bookmarkStart w:id="64" w:name="_Ref471803834"/>
+      <w:bookmarkStart w:id="62" w:name="_Toc462052286"/>
+      <w:bookmarkStart w:id="63" w:name="_Ref471803834"/>
       <w:r>
         <w:t xml:space="preserve">Once the ODE processes the received file, it moves it to the “backup” sub-directory under the </w:t>
       </w:r>
@@ -11966,9 +12071,9 @@
       <w:pPr>
         <w:pStyle w:val="Heading2"/>
       </w:pPr>
-      <w:bookmarkStart w:id="65" w:name="_Ref476570427"/>
-      <w:bookmarkStart w:id="66" w:name="_Ref476570491"/>
-      <w:bookmarkStart w:id="67" w:name="_Toc478121070"/>
+      <w:bookmarkStart w:id="64" w:name="_Ref476570427"/>
+      <w:bookmarkStart w:id="65" w:name="_Ref476570491"/>
+      <w:bookmarkStart w:id="66" w:name="_Toc478121070"/>
       <w:r>
         <w:t xml:space="preserve">ODE </w:t>
       </w:r>
@@ -11978,11 +12083,11 @@
       <w:r>
         <w:t xml:space="preserve"> API</w:t>
       </w:r>
+      <w:bookmarkEnd w:id="62"/>
       <w:bookmarkEnd w:id="63"/>
       <w:bookmarkEnd w:id="64"/>
       <w:bookmarkEnd w:id="65"/>
       <w:bookmarkEnd w:id="66"/>
-      <w:bookmarkEnd w:id="67"/>
     </w:p>
     <w:p>
       <w:pPr>
@@ -12122,7 +12227,6 @@
         <w:rPr>
           <w:rFonts w:ascii="Courier New" w:hAnsi="Courier New" w:cs="Courier New"/>
         </w:rPr>
-        <w:lastRenderedPageBreak/>
         <w:t xml:space="preserve">root context path: </w:t>
       </w:r>
       <w:r>
@@ -12187,6 +12291,7 @@
         <w:rPr>
           <w:rFonts w:ascii="Courier New" w:hAnsi="Courier New" w:cs="Courier New"/>
         </w:rPr>
+        <w:lastRenderedPageBreak/>
         <w:t xml:space="preserve">  - http</w:t>
       </w:r>
     </w:p>
@@ -12217,7 +12322,7 @@
       </w:r>
     </w:p>
     <w:p>
-      <w:bookmarkStart w:id="68" w:name="_Toc462052287"/>
+      <w:bookmarkStart w:id="67" w:name="_Toc462052287"/>
     </w:p>
     <w:p>
       <w:r>
@@ -12347,35 +12452,22 @@
       <w:pPr>
         <w:pStyle w:val="Caption"/>
       </w:pPr>
-      <w:bookmarkStart w:id="69" w:name="_Ref476590854"/>
+      <w:bookmarkStart w:id="68" w:name="_Ref476590854"/>
       <w:r>
         <w:t>Figure</w:t>
       </w:r>
       <w:r>
         <w:t xml:space="preserve"> </w:t>
       </w:r>
-      <w:r>
-        <w:fldChar w:fldCharType="begin"/>
-      </w:r>
-      <w:r>
-        <w:instrText xml:space="preserve"> SEQ Figure \* ARABIC </w:instrText>
-      </w:r>
-      <w:r>
-        <w:fldChar w:fldCharType="separate"/>
-      </w:r>
-      <w:r>
-        <w:rPr>
-          <w:noProof/>
-        </w:rPr>
-        <w:t>2</w:t>
-      </w:r>
-      <w:r>
-        <w:rPr>
-          <w:noProof/>
-        </w:rPr>
-        <w:fldChar w:fldCharType="end"/>
-      </w:r>
-      <w:bookmarkEnd w:id="69"/>
+      <w:fldSimple w:instr=" SEQ Figure \* ARABIC ">
+        <w:r>
+          <w:rPr>
+            <w:noProof/>
+          </w:rPr>
+          <w:t>2</w:t>
+        </w:r>
+      </w:fldSimple>
+      <w:bookmarkEnd w:id="68"/>
       <w:r>
         <w:t xml:space="preserve"> - </w:t>
       </w:r>
@@ -12385,7 +12477,7 @@
       <w:r>
         <w:t>REST</w:t>
       </w:r>
-      <w:bookmarkEnd w:id="68"/>
+      <w:bookmarkEnd w:id="67"/>
       <w:r>
         <w:t xml:space="preserve"> API </w:t>
       </w:r>
@@ -12399,12 +12491,12 @@
       <w:pPr>
         <w:pStyle w:val="Heading3"/>
       </w:pPr>
-      <w:bookmarkStart w:id="70" w:name="_Toc478121071"/>
-      <w:commentRangeStart w:id="71"/>
+      <w:bookmarkStart w:id="69" w:name="_Toc478121071"/>
+      <w:commentRangeStart w:id="70"/>
       <w:r>
         <w:t>Upload BSM File</w:t>
       </w:r>
-      <w:bookmarkEnd w:id="70"/>
+      <w:bookmarkEnd w:id="69"/>
     </w:p>
     <w:p/>
     <w:tbl>
@@ -13373,27 +13465,14 @@
       <w:r>
         <w:t xml:space="preserve">Table </w:t>
       </w:r>
-      <w:r>
-        <w:fldChar w:fldCharType="begin"/>
-      </w:r>
-      <w:r>
-        <w:instrText xml:space="preserve"> SEQ Table \* ARABIC </w:instrText>
-      </w:r>
-      <w:r>
-        <w:fldChar w:fldCharType="separate"/>
-      </w:r>
-      <w:r>
-        <w:rPr>
-          <w:noProof/>
-        </w:rPr>
-        <w:t>4</w:t>
-      </w:r>
-      <w:r>
-        <w:rPr>
-          <w:noProof/>
-        </w:rPr>
-        <w:fldChar w:fldCharType="end"/>
-      </w:r>
+      <w:fldSimple w:instr=" SEQ Table \* ARABIC ">
+        <w:r>
+          <w:rPr>
+            <w:noProof/>
+          </w:rPr>
+          <w:t>4</w:t>
+        </w:r>
+      </w:fldSimple>
       <w:r>
         <w:t xml:space="preserve"> - Upload BSM File API</w:t>
       </w:r>
@@ -13446,12 +13525,12 @@
         </w:rPr>
         <w:t xml:space="preserve">been implemented but requires minor modifications to comply with the above specifications. </w:t>
       </w:r>
-      <w:commentRangeEnd w:id="71"/>
+      <w:commentRangeEnd w:id="70"/>
       <w:r>
         <w:rPr>
           <w:rStyle w:val="CommentReference"/>
         </w:rPr>
-        <w:commentReference w:id="71"/>
+        <w:commentReference w:id="70"/>
       </w:r>
     </w:p>
     <w:p/>
@@ -13459,9 +13538,9 @@
       <w:pPr>
         <w:pStyle w:val="Heading3"/>
       </w:pPr>
+      <w:bookmarkStart w:id="71" w:name="_Toc478121072"/>
       <w:bookmarkStart w:id="72" w:name="_Toc462052289"/>
       <w:bookmarkStart w:id="73" w:name="_Ref471804513"/>
-      <w:bookmarkStart w:id="74" w:name="_Toc478121072"/>
       <w:r>
         <w:lastRenderedPageBreak/>
         <w:t xml:space="preserve">ODE </w:t>
@@ -13472,7 +13551,7 @@
       <w:r>
         <w:t>API</w:t>
       </w:r>
-      <w:bookmarkEnd w:id="74"/>
+      <w:bookmarkEnd w:id="71"/>
     </w:p>
     <w:p>
       <w:pPr>
@@ -13624,7 +13703,7 @@
       <w:pPr>
         <w:pStyle w:val="Heading4"/>
       </w:pPr>
-      <w:commentRangeStart w:id="75"/>
+      <w:commentRangeStart w:id="74"/>
       <w:r>
         <w:t>ODE API Interface</w:t>
       </w:r>
@@ -13718,19 +13797,19 @@
         </w:rPr>
         <w:t>[1.3.6.1.2.1.1.3.0 = 0:05:12.59]</w:t>
       </w:r>
-      <w:commentRangeEnd w:id="75"/>
+      <w:commentRangeEnd w:id="74"/>
       <w:r>
         <w:rPr>
           <w:rStyle w:val="CommentReference"/>
         </w:rPr>
-        <w:commentReference w:id="75"/>
+        <w:commentReference w:id="74"/>
       </w:r>
     </w:p>
     <w:p>
       <w:pPr>
         <w:pStyle w:val="Heading4"/>
       </w:pPr>
-      <w:commentRangeStart w:id="76"/>
+      <w:commentRangeStart w:id="75"/>
       <w:r>
         <w:t>ODE TIM Interface</w:t>
       </w:r>
@@ -15390,12 +15469,12 @@
         </w:rPr>
         <w:t>element has not yet been implemented in the ODE API.</w:t>
       </w:r>
-      <w:commentRangeEnd w:id="76"/>
+      <w:commentRangeEnd w:id="75"/>
       <w:r>
         <w:rPr>
           <w:rStyle w:val="CommentReference"/>
         </w:rPr>
-        <w:commentReference w:id="76"/>
+        <w:commentReference w:id="75"/>
       </w:r>
     </w:p>
     <w:p/>
@@ -15403,13 +15482,13 @@
       <w:pPr>
         <w:pStyle w:val="Heading2"/>
       </w:pPr>
-      <w:bookmarkStart w:id="77" w:name="_Toc478121073"/>
+      <w:bookmarkStart w:id="76" w:name="_Toc478121073"/>
       <w:r>
         <w:t>ODE Streaming API</w:t>
       </w:r>
       <w:bookmarkEnd w:id="72"/>
       <w:bookmarkEnd w:id="73"/>
-      <w:bookmarkEnd w:id="77"/>
+      <w:bookmarkEnd w:id="76"/>
     </w:p>
     <w:p>
       <w:r>
@@ -15545,13 +15624,13 @@
       <w:pPr>
         <w:pStyle w:val="Heading3"/>
       </w:pPr>
-      <w:bookmarkStart w:id="78" w:name="_Ref471811829"/>
-      <w:bookmarkStart w:id="79" w:name="_Toc478121074"/>
+      <w:bookmarkStart w:id="77" w:name="_Ref471811829"/>
+      <w:bookmarkStart w:id="78" w:name="_Toc478121074"/>
       <w:r>
         <w:t>Direct Kafka Interface</w:t>
       </w:r>
+      <w:bookmarkEnd w:id="77"/>
       <w:bookmarkEnd w:id="78"/>
-      <w:bookmarkEnd w:id="79"/>
     </w:p>
     <w:p>
       <w:r>
@@ -15635,7 +15714,7 @@
       <w:pPr>
         <w:pStyle w:val="Heading4"/>
       </w:pPr>
-      <w:bookmarkStart w:id="80" w:name="_Ref471811864"/>
+      <w:bookmarkStart w:id="79" w:name="_Ref471811864"/>
       <w:r>
         <w:t xml:space="preserve">Kafka Publish/Subscribe Topics </w:t>
       </w:r>
@@ -15652,8 +15731,9 @@
         <w:tblLook w:val="04A0" w:firstRow="1" w:lastRow="0" w:firstColumn="1" w:lastColumn="0" w:noHBand="0" w:noVBand="1"/>
       </w:tblPr>
       <w:tblGrid>
-        <w:gridCol w:w="5340"/>
+        <w:gridCol w:w="3003"/>
         <w:gridCol w:w="7610"/>
+        <w:gridCol w:w="2337"/>
       </w:tblGrid>
       <w:tr>
         <w:trPr>
@@ -15662,7 +15742,7 @@
         <w:tc>
           <w:tcPr>
             <w:cnfStyle w:val="001000000000" w:firstRow="0" w:lastRow="0" w:firstColumn="1" w:lastColumn="0" w:oddVBand="0" w:evenVBand="0" w:oddHBand="0" w:evenHBand="0" w:firstRowFirstColumn="0" w:firstRowLastColumn="0" w:lastRowFirstColumn="0" w:lastRowLastColumn="0"/>
-            <w:tcW w:w="6475" w:type="dxa"/>
+            <w:tcW w:w="3003" w:type="dxa"/>
           </w:tcPr>
           <w:p>
             <w:r>
@@ -15672,7 +15752,7 @@
         </w:tc>
         <w:tc>
           <w:tcPr>
-            <w:tcW w:w="6475" w:type="dxa"/>
+            <w:tcW w:w="7610" w:type="dxa"/>
           </w:tcPr>
           <w:p>
             <w:pPr>
@@ -15680,6 +15760,19 @@
             </w:pPr>
             <w:r>
               <w:t>Data Type</w:t>
+            </w:r>
+          </w:p>
+        </w:tc>
+        <w:tc>
+          <w:tcPr>
+            <w:tcW w:w="2337" w:type="dxa"/>
+          </w:tcPr>
+          <w:p>
+            <w:pPr>
+              <w:cnfStyle w:val="100000000000" w:firstRow="1" w:lastRow="0" w:firstColumn="0" w:lastColumn="0" w:oddVBand="0" w:evenVBand="0" w:oddHBand="0" w:evenHBand="0" w:firstRowFirstColumn="0" w:firstRowLastColumn="0" w:lastRowFirstColumn="0" w:lastRowLastColumn="0"/>
+            </w:pPr>
+            <w:r>
+              <w:t>Format</w:t>
             </w:r>
           </w:p>
         </w:tc>
@@ -15691,7 +15784,7 @@
         <w:tc>
           <w:tcPr>
             <w:cnfStyle w:val="001000000000" w:firstRow="0" w:lastRow="0" w:firstColumn="1" w:lastColumn="0" w:oddVBand="0" w:evenVBand="0" w:oddHBand="0" w:evenHBand="0" w:firstRowFirstColumn="0" w:firstRowLastColumn="0" w:lastRowFirstColumn="0" w:lastRowLastColumn="0"/>
-            <w:tcW w:w="6475" w:type="dxa"/>
+            <w:tcW w:w="3003" w:type="dxa"/>
           </w:tcPr>
           <w:p>
             <w:pPr>
@@ -15709,7 +15802,7 @@
         </w:tc>
         <w:tc>
           <w:tcPr>
-            <w:tcW w:w="6475" w:type="dxa"/>
+            <w:tcW w:w="7610" w:type="dxa"/>
           </w:tcPr>
           <w:p>
             <w:pPr>
@@ -15727,30 +15820,50 @@
             </w:r>
           </w:p>
         </w:tc>
+        <w:tc>
+          <w:tcPr>
+            <w:tcW w:w="2337" w:type="dxa"/>
+          </w:tcPr>
+          <w:p>
+            <w:pPr>
+              <w:keepNext/>
+              <w:cnfStyle w:val="000000100000" w:firstRow="0" w:lastRow="0" w:firstColumn="0" w:lastColumn="0" w:oddVBand="0" w:evenVBand="0" w:oddHBand="1" w:evenHBand="0" w:firstRowFirstColumn="0" w:firstRowLastColumn="0" w:lastRowFirstColumn="0" w:lastRowLastColumn="0"/>
+              <w:rPr>
+                <w:rFonts w:ascii="Courier New" w:hAnsi="Courier New" w:cs="Courier New"/>
+              </w:rPr>
+            </w:pPr>
+            <w:r>
+              <w:rPr>
+                <w:rFonts w:ascii="Courier New" w:hAnsi="Courier New" w:cs="Courier New"/>
+              </w:rPr>
+              <w:t>Serial</w:t>
+            </w:r>
+          </w:p>
+        </w:tc>
       </w:tr>
       <w:tr>
         <w:tc>
           <w:tcPr>
             <w:cnfStyle w:val="001000000000" w:firstRow="0" w:lastRow="0" w:firstColumn="1" w:lastColumn="0" w:oddVBand="0" w:evenVBand="0" w:oddHBand="0" w:evenHBand="0" w:firstRowFirstColumn="0" w:firstRowLastColumn="0" w:lastRowFirstColumn="0" w:lastRowLastColumn="0"/>
-            <w:tcW w:w="6475" w:type="dxa"/>
-          </w:tcPr>
-          <w:p>
-            <w:pPr>
-              <w:rPr>
-                <w:rFonts w:ascii="Courier New" w:hAnsi="Courier New" w:cs="Courier New"/>
-              </w:rPr>
-            </w:pPr>
-            <w:r>
-              <w:rPr>
-                <w:rFonts w:ascii="Courier New" w:hAnsi="Courier New" w:cs="Courier New"/>
-              </w:rPr>
-              <w:t>topic.J2735Tim</w:t>
-            </w:r>
-          </w:p>
-        </w:tc>
-        <w:tc>
-          <w:tcPr>
-            <w:tcW w:w="6475" w:type="dxa"/>
+            <w:tcW w:w="3003" w:type="dxa"/>
+          </w:tcPr>
+          <w:p>
+            <w:pPr>
+              <w:rPr>
+                <w:rFonts w:ascii="Courier New" w:hAnsi="Courier New" w:cs="Courier New"/>
+              </w:rPr>
+            </w:pPr>
+            <w:r>
+              <w:rPr>
+                <w:rFonts w:ascii="Courier New" w:hAnsi="Courier New" w:cs="Courier New"/>
+              </w:rPr>
+              <w:t>topic.J2735BsmRawJSON</w:t>
+            </w:r>
+          </w:p>
+        </w:tc>
+        <w:tc>
+          <w:tcPr>
+            <w:tcW w:w="7610" w:type="dxa"/>
           </w:tcPr>
           <w:p>
             <w:pPr>
@@ -15764,20 +15877,30 @@
               <w:rPr>
                 <w:rFonts w:ascii="Courier New" w:hAnsi="Courier New" w:cs="Courier New"/>
               </w:rPr>
-              <w:t>us.dot.i</w:t>
-            </w:r>
-            <w:r>
-              <w:rPr>
-                <w:rFonts w:ascii="Courier New" w:hAnsi="Courier New" w:cs="Courier New"/>
-              </w:rPr>
-              <w:t>ts.jpo.ode.plugin.j2735.J2735</w:t>
-            </w:r>
-            <w:r>
-              <w:rPr>
-                <w:rFonts w:ascii="Courier New" w:hAnsi="Courier New" w:cs="Courier New"/>
-              </w:rPr>
-              <w:t>TravelerInformation</w:t>
-            </w:r>
+              <w:t>us.dot.its.jpo.ode.plugin.j2735.J2735Bsm</w:t>
+            </w:r>
+          </w:p>
+        </w:tc>
+        <w:tc>
+          <w:tcPr>
+            <w:tcW w:w="2337" w:type="dxa"/>
+          </w:tcPr>
+          <w:p>
+            <w:pPr>
+              <w:keepNext/>
+              <w:cnfStyle w:val="000000000000" w:firstRow="0" w:lastRow="0" w:firstColumn="0" w:lastColumn="0" w:oddVBand="0" w:evenVBand="0" w:oddHBand="0" w:evenHBand="0" w:firstRowFirstColumn="0" w:firstRowLastColumn="0" w:lastRowFirstColumn="0" w:lastRowLastColumn="0"/>
+              <w:rPr>
+                <w:rFonts w:ascii="Courier New" w:hAnsi="Courier New" w:cs="Courier New"/>
+              </w:rPr>
+            </w:pPr>
+            <w:r>
+              <w:rPr>
+                <w:rFonts w:ascii="Courier New" w:hAnsi="Courier New" w:cs="Courier New"/>
+              </w:rPr>
+              <w:t>JSON</w:t>
+            </w:r>
+            <w:bookmarkStart w:id="80" w:name="_GoBack"/>
+            <w:bookmarkEnd w:id="80"/>
           </w:p>
         </w:tc>
       </w:tr>
@@ -15788,31 +15911,25 @@
         <w:tc>
           <w:tcPr>
             <w:cnfStyle w:val="001000000000" w:firstRow="0" w:lastRow="0" w:firstColumn="1" w:lastColumn="0" w:oddVBand="0" w:evenVBand="0" w:oddHBand="0" w:evenHBand="0" w:firstRowFirstColumn="0" w:firstRowLastColumn="0" w:lastRowFirstColumn="0" w:lastRowLastColumn="0"/>
-            <w:tcW w:w="6475" w:type="dxa"/>
-          </w:tcPr>
-          <w:p>
-            <w:pPr>
-              <w:rPr>
-                <w:rFonts w:ascii="Courier New" w:hAnsi="Courier New" w:cs="Courier New"/>
-              </w:rPr>
-            </w:pPr>
-            <w:r>
-              <w:rPr>
-                <w:rFonts w:ascii="Courier New" w:hAnsi="Courier New" w:cs="Courier New"/>
-              </w:rPr>
-              <w:t>topic.J2735</w:t>
-            </w:r>
-            <w:r>
-              <w:rPr>
-                <w:rFonts w:ascii="Courier New" w:hAnsi="Courier New" w:cs="Courier New"/>
-              </w:rPr>
-              <w:t>Pvd</w:t>
-            </w:r>
-          </w:p>
-        </w:tc>
-        <w:tc>
-          <w:tcPr>
-            <w:tcW w:w="6475" w:type="dxa"/>
+            <w:tcW w:w="3003" w:type="dxa"/>
+          </w:tcPr>
+          <w:p>
+            <w:pPr>
+              <w:rPr>
+                <w:rFonts w:ascii="Courier New" w:hAnsi="Courier New" w:cs="Courier New"/>
+              </w:rPr>
+            </w:pPr>
+            <w:r>
+              <w:rPr>
+                <w:rFonts w:ascii="Courier New" w:hAnsi="Courier New" w:cs="Courier New"/>
+              </w:rPr>
+              <w:t>topic.J2735Tim</w:t>
+            </w:r>
+          </w:p>
+        </w:tc>
+        <w:tc>
+          <w:tcPr>
+            <w:tcW w:w="7610" w:type="dxa"/>
           </w:tcPr>
           <w:p>
             <w:pPr>
@@ -15838,7 +15955,100 @@
               <w:rPr>
                 <w:rFonts w:ascii="Courier New" w:hAnsi="Courier New" w:cs="Courier New"/>
               </w:rPr>
+              <w:t>TravelerInformation</w:t>
+            </w:r>
+          </w:p>
+        </w:tc>
+        <w:tc>
+          <w:tcPr>
+            <w:tcW w:w="2337" w:type="dxa"/>
+          </w:tcPr>
+          <w:p>
+            <w:pPr>
+              <w:keepNext/>
+              <w:cnfStyle w:val="000000100000" w:firstRow="0" w:lastRow="0" w:firstColumn="0" w:lastColumn="0" w:oddVBand="0" w:evenVBand="0" w:oddHBand="1" w:evenHBand="0" w:firstRowFirstColumn="0" w:firstRowLastColumn="0" w:lastRowFirstColumn="0" w:lastRowLastColumn="0"/>
+              <w:rPr>
+                <w:rFonts w:ascii="Courier New" w:hAnsi="Courier New" w:cs="Courier New"/>
+              </w:rPr>
+            </w:pPr>
+            <w:r>
+              <w:rPr>
+                <w:rFonts w:ascii="Courier New" w:hAnsi="Courier New" w:cs="Courier New"/>
+              </w:rPr>
+              <w:t>Serial</w:t>
+            </w:r>
+          </w:p>
+        </w:tc>
+      </w:tr>
+      <w:tr>
+        <w:tc>
+          <w:tcPr>
+            <w:cnfStyle w:val="001000000000" w:firstRow="0" w:lastRow="0" w:firstColumn="1" w:lastColumn="0" w:oddVBand="0" w:evenVBand="0" w:oddHBand="0" w:evenHBand="0" w:firstRowFirstColumn="0" w:firstRowLastColumn="0" w:lastRowFirstColumn="0" w:lastRowLastColumn="0"/>
+            <w:tcW w:w="3003" w:type="dxa"/>
+          </w:tcPr>
+          <w:p>
+            <w:pPr>
+              <w:rPr>
+                <w:rFonts w:ascii="Courier New" w:hAnsi="Courier New" w:cs="Courier New"/>
+              </w:rPr>
+            </w:pPr>
+            <w:r>
+              <w:rPr>
+                <w:rFonts w:ascii="Courier New" w:hAnsi="Courier New" w:cs="Courier New"/>
+              </w:rPr>
+              <w:t>topic.J2735Pvd</w:t>
+            </w:r>
+          </w:p>
+        </w:tc>
+        <w:tc>
+          <w:tcPr>
+            <w:tcW w:w="7610" w:type="dxa"/>
+          </w:tcPr>
+          <w:p>
+            <w:pPr>
+              <w:keepNext/>
+              <w:cnfStyle w:val="000000000000" w:firstRow="0" w:lastRow="0" w:firstColumn="0" w:lastColumn="0" w:oddVBand="0" w:evenVBand="0" w:oddHBand="0" w:evenHBand="0" w:firstRowFirstColumn="0" w:firstRowLastColumn="0" w:lastRowFirstColumn="0" w:lastRowLastColumn="0"/>
+              <w:rPr>
+                <w:rFonts w:ascii="Courier New" w:hAnsi="Courier New" w:cs="Courier New"/>
+              </w:rPr>
+            </w:pPr>
+            <w:r>
+              <w:rPr>
+                <w:rFonts w:ascii="Courier New" w:hAnsi="Courier New" w:cs="Courier New"/>
+              </w:rPr>
+              <w:t>us.dot.i</w:t>
+            </w:r>
+            <w:r>
+              <w:rPr>
+                <w:rFonts w:ascii="Courier New" w:hAnsi="Courier New" w:cs="Courier New"/>
+              </w:rPr>
+              <w:t>ts.jpo.ode.plugin.j2735.J2735</w:t>
+            </w:r>
+            <w:r>
+              <w:rPr>
+                <w:rFonts w:ascii="Courier New" w:hAnsi="Courier New" w:cs="Courier New"/>
+              </w:rPr>
               <w:t>ProbeVehicleData</w:t>
+            </w:r>
+          </w:p>
+        </w:tc>
+        <w:tc>
+          <w:tcPr>
+            <w:tcW w:w="2337" w:type="dxa"/>
+          </w:tcPr>
+          <w:p>
+            <w:pPr>
+              <w:keepNext/>
+              <w:cnfStyle w:val="000000000000" w:firstRow="0" w:lastRow="0" w:firstColumn="0" w:lastColumn="0" w:oddVBand="0" w:evenVBand="0" w:oddHBand="0" w:evenHBand="0" w:firstRowFirstColumn="0" w:firstRowLastColumn="0" w:lastRowFirstColumn="0" w:lastRowLastColumn="0"/>
+              <w:rPr>
+                <w:rFonts w:ascii="Courier New" w:hAnsi="Courier New" w:cs="Courier New"/>
+              </w:rPr>
+            </w:pPr>
+            <w:r>
+              <w:rPr>
+                <w:rFonts w:ascii="Courier New" w:hAnsi="Courier New" w:cs="Courier New"/>
+              </w:rPr>
+              <w:t>Serial</w:t>
             </w:r>
           </w:p>
         </w:tc>
@@ -15851,27 +16061,14 @@
       <w:r>
         <w:t xml:space="preserve">Table </w:t>
       </w:r>
-      <w:r>
-        <w:fldChar w:fldCharType="begin"/>
-      </w:r>
-      <w:r>
-        <w:instrText xml:space="preserve"> SEQ Table \* ARABIC </w:instrText>
-      </w:r>
-      <w:r>
-        <w:fldChar w:fldCharType="separate"/>
-      </w:r>
-      <w:r>
-        <w:rPr>
-          <w:noProof/>
-        </w:rPr>
-        <w:t>5</w:t>
-      </w:r>
-      <w:r>
-        <w:rPr>
-          <w:noProof/>
-        </w:rPr>
-        <w:fldChar w:fldCharType="end"/>
-      </w:r>
+      <w:fldSimple w:instr=" SEQ Table \* ARABIC ">
+        <w:r>
+          <w:rPr>
+            <w:noProof/>
+          </w:rPr>
+          <w:t>5</w:t>
+        </w:r>
+      </w:fldSimple>
       <w:r>
         <w:t xml:space="preserve"> - Kafka Publish/Subscribe Topics</w:t>
       </w:r>
@@ -15885,7 +16082,7 @@
       <w:r>
         <w:t>ODE WebSocket Interface</w:t>
       </w:r>
-      <w:bookmarkEnd w:id="80"/>
+      <w:bookmarkEnd w:id="79"/>
       <w:bookmarkEnd w:id="81"/>
     </w:p>
     <w:p>
@@ -16070,6 +16267,7 @@
     </w:p>
     <w:p>
       <w:r>
+        <w:lastRenderedPageBreak/>
         <w:t xml:space="preserve">For detailed schema of ODE Control messages see section </w:t>
       </w:r>
       <w:r>
@@ -16101,7 +16299,6 @@
         <w:rPr>
           <w:color w:val="FF0000"/>
         </w:rPr>
-        <w:lastRenderedPageBreak/>
         <w:t>STATUS</w:t>
       </w:r>
       <w:r>
@@ -17593,29 +17790,17 @@
       <w:bookmarkStart w:id="90" w:name="_Toc441572976"/>
       <w:bookmarkStart w:id="91" w:name="_Toc456253304"/>
       <w:r>
+        <w:lastRenderedPageBreak/>
         <w:t xml:space="preserve">Table </w:t>
       </w:r>
-      <w:r>
-        <w:fldChar w:fldCharType="begin"/>
-      </w:r>
-      <w:r>
-        <w:instrText xml:space="preserve"> SEQ Table \* ARABIC </w:instrText>
-      </w:r>
-      <w:r>
-        <w:fldChar w:fldCharType="separate"/>
-      </w:r>
-      <w:r>
-        <w:rPr>
-          <w:noProof/>
-        </w:rPr>
-        <w:t>6</w:t>
-      </w:r>
-      <w:r>
-        <w:rPr>
-          <w:noProof/>
-        </w:rPr>
-        <w:fldChar w:fldCharType="end"/>
-      </w:r>
+      <w:fldSimple w:instr=" SEQ Table \* ARABIC ">
+        <w:r>
+          <w:rPr>
+            <w:noProof/>
+          </w:rPr>
+          <w:t>6</w:t>
+        </w:r>
+      </w:fldSimple>
       <w:r>
         <w:t xml:space="preserve"> </w:t>
       </w:r>
@@ -18167,27 +18352,14 @@
       <w:r>
         <w:t xml:space="preserve">Table </w:t>
       </w:r>
-      <w:r>
-        <w:fldChar w:fldCharType="begin"/>
-      </w:r>
-      <w:r>
-        <w:instrText xml:space="preserve"> SEQ Table \* ARABIC </w:instrText>
-      </w:r>
-      <w:r>
-        <w:fldChar w:fldCharType="separate"/>
-      </w:r>
-      <w:r>
-        <w:rPr>
-          <w:noProof/>
-        </w:rPr>
-        <w:t>7</w:t>
-      </w:r>
-      <w:r>
-        <w:rPr>
-          <w:noProof/>
-        </w:rPr>
-        <w:fldChar w:fldCharType="end"/>
-      </w:r>
+      <w:fldSimple w:instr=" SEQ Table \* ARABIC ">
+        <w:r>
+          <w:rPr>
+            <w:noProof/>
+          </w:rPr>
+          <w:t>7</w:t>
+        </w:r>
+      </w:fldSimple>
       <w:r>
         <w:t xml:space="preserve"> - OdeDataMessage</w:t>
       </w:r>
@@ -18910,27 +19082,14 @@
       <w:r>
         <w:t xml:space="preserve">Table </w:t>
       </w:r>
-      <w:r>
-        <w:fldChar w:fldCharType="begin"/>
-      </w:r>
-      <w:r>
-        <w:instrText xml:space="preserve"> SEQ Table \* ARABIC </w:instrText>
-      </w:r>
-      <w:r>
-        <w:fldChar w:fldCharType="separate"/>
-      </w:r>
-      <w:r>
-        <w:rPr>
-          <w:noProof/>
-        </w:rPr>
-        <w:t>8</w:t>
-      </w:r>
-      <w:r>
-        <w:rPr>
-          <w:noProof/>
-        </w:rPr>
-        <w:fldChar w:fldCharType="end"/>
-      </w:r>
+      <w:fldSimple w:instr=" SEQ Table \* ARABIC ">
+        <w:r>
+          <w:rPr>
+            <w:noProof/>
+          </w:rPr>
+          <w:t>8</w:t>
+        </w:r>
+      </w:fldSimple>
       <w:r>
         <w:t xml:space="preserve"> – OdeMsgMetadata</w:t>
       </w:r>
@@ -19766,29 +19925,17 @@
       <w:bookmarkStart w:id="111" w:name="_Toc441572983"/>
       <w:bookmarkStart w:id="112" w:name="_Toc456253311"/>
       <w:r>
+        <w:lastRenderedPageBreak/>
         <w:t xml:space="preserve">Table </w:t>
       </w:r>
-      <w:r>
-        <w:fldChar w:fldCharType="begin"/>
-      </w:r>
-      <w:r>
-        <w:instrText xml:space="preserve"> SEQ Table \* ARABIC </w:instrText>
-      </w:r>
-      <w:r>
-        <w:fldChar w:fldCharType="separate"/>
-      </w:r>
-      <w:r>
-        <w:rPr>
-          <w:noProof/>
-        </w:rPr>
-        <w:t>9</w:t>
-      </w:r>
-      <w:r>
-        <w:rPr>
-          <w:noProof/>
-        </w:rPr>
-        <w:fldChar w:fldCharType="end"/>
-      </w:r>
+      <w:fldSimple w:instr=" SEQ Table \* ARABIC ">
+        <w:r>
+          <w:rPr>
+            <w:noProof/>
+          </w:rPr>
+          <w:t>9</w:t>
+        </w:r>
+      </w:fldSimple>
       <w:r>
         <w:t xml:space="preserve"> - OdeAuthentication</w:t>
       </w:r>
@@ -20148,27 +20295,14 @@
       <w:r>
         <w:t xml:space="preserve">Table </w:t>
       </w:r>
-      <w:r>
-        <w:fldChar w:fldCharType="begin"/>
-      </w:r>
-      <w:r>
-        <w:instrText xml:space="preserve"> SEQ Table \* ARABIC </w:instrText>
-      </w:r>
-      <w:r>
-        <w:fldChar w:fldCharType="separate"/>
-      </w:r>
-      <w:r>
-        <w:rPr>
-          <w:noProof/>
-        </w:rPr>
-        <w:t>10</w:t>
-      </w:r>
-      <w:r>
-        <w:rPr>
-          <w:noProof/>
-        </w:rPr>
-        <w:fldChar w:fldCharType="end"/>
-      </w:r>
+      <w:fldSimple w:instr=" SEQ Table \* ARABIC ">
+        <w:r>
+          <w:rPr>
+            <w:noProof/>
+          </w:rPr>
+          <w:t>10</w:t>
+        </w:r>
+      </w:fldSimple>
       <w:r>
         <w:t xml:space="preserve"> - OdeStatus</w:t>
       </w:r>
@@ -20514,6 +20648,7 @@
               <w:rPr>
                 <w:rFonts w:ascii="Courier New" w:hAnsi="Courier New" w:cs="Courier New"/>
               </w:rPr>
+              <w:lastRenderedPageBreak/>
               <w:t>sentRecordCount</w:t>
             </w:r>
           </w:p>
@@ -20754,27 +20889,14 @@
       <w:r>
         <w:t xml:space="preserve">Table </w:t>
       </w:r>
-      <w:r>
-        <w:fldChar w:fldCharType="begin"/>
-      </w:r>
-      <w:r>
-        <w:instrText xml:space="preserve"> SEQ Table \* ARABIC </w:instrText>
-      </w:r>
-      <w:r>
-        <w:fldChar w:fldCharType="separate"/>
-      </w:r>
-      <w:r>
-        <w:rPr>
-          <w:noProof/>
-        </w:rPr>
-        <w:t>11</w:t>
-      </w:r>
-      <w:r>
-        <w:rPr>
-          <w:noProof/>
-        </w:rPr>
-        <w:fldChar w:fldCharType="end"/>
-      </w:r>
+      <w:fldSimple w:instr=" SEQ Table \* ARABIC ">
+        <w:r>
+          <w:rPr>
+            <w:noProof/>
+          </w:rPr>
+          <w:t>11</w:t>
+        </w:r>
+      </w:fldSimple>
       <w:r>
         <w:t xml:space="preserve"> - OdeControlData</w:t>
       </w:r>
@@ -20788,15 +20910,15 @@
       <w:bookmarkStart w:id="122" w:name="_ODE_Data_Message_1"/>
       <w:bookmarkStart w:id="123" w:name="_Toc462052307"/>
       <w:bookmarkStart w:id="124" w:name="_Ref471813434"/>
-      <w:bookmarkStart w:id="125" w:name="_Toc462052316"/>
-      <w:bookmarkStart w:id="126" w:name="_Toc478121085"/>
+      <w:bookmarkStart w:id="125" w:name="_Toc478121085"/>
+      <w:bookmarkStart w:id="126" w:name="_Toc462052316"/>
       <w:bookmarkEnd w:id="122"/>
       <w:r>
         <w:t>ODE Data Message Payload</w:t>
       </w:r>
       <w:bookmarkEnd w:id="123"/>
       <w:bookmarkEnd w:id="124"/>
-      <w:bookmarkEnd w:id="126"/>
+      <w:bookmarkEnd w:id="125"/>
     </w:p>
     <w:p>
       <w:pPr>
@@ -21058,27 +21180,14 @@
       <w:r>
         <w:t xml:space="preserve">Table </w:t>
       </w:r>
-      <w:r>
-        <w:fldChar w:fldCharType="begin"/>
-      </w:r>
-      <w:r>
-        <w:instrText xml:space="preserve"> SEQ Table \* ARABIC </w:instrText>
-      </w:r>
-      <w:r>
-        <w:fldChar w:fldCharType="separate"/>
-      </w:r>
-      <w:r>
-        <w:rPr>
-          <w:noProof/>
-        </w:rPr>
-        <w:t>12</w:t>
-      </w:r>
-      <w:r>
-        <w:rPr>
-          <w:noProof/>
-        </w:rPr>
-        <w:fldChar w:fldCharType="end"/>
-      </w:r>
+      <w:fldSimple w:instr=" SEQ Table \* ARABIC ">
+        <w:r>
+          <w:rPr>
+            <w:noProof/>
+          </w:rPr>
+          <w:t>12</w:t>
+        </w:r>
+      </w:fldSimple>
       <w:r>
         <w:t xml:space="preserve"> – OdeMsgPayload</w:t>
       </w:r>
@@ -21118,7 +21227,7 @@
       <w:r>
         <w:t xml:space="preserve"> Data</w:t>
       </w:r>
-      <w:bookmarkEnd w:id="125"/>
+      <w:bookmarkEnd w:id="126"/>
     </w:p>
     <w:p/>
     <w:tbl>
@@ -23740,27 +23849,14 @@
       <w:r>
         <w:t xml:space="preserve">Table </w:t>
       </w:r>
-      <w:r>
-        <w:fldChar w:fldCharType="begin"/>
-      </w:r>
-      <w:r>
-        <w:instrText xml:space="preserve"> SEQ Table \* ARABIC </w:instrText>
-      </w:r>
-      <w:r>
-        <w:fldChar w:fldCharType="separate"/>
-      </w:r>
-      <w:r>
-        <w:rPr>
-          <w:noProof/>
-        </w:rPr>
-        <w:t>13</w:t>
-      </w:r>
-      <w:r>
-        <w:rPr>
-          <w:noProof/>
-        </w:rPr>
-        <w:fldChar w:fldCharType="end"/>
-      </w:r>
+      <w:fldSimple w:instr=" SEQ Table \* ARABIC ">
+        <w:r>
+          <w:rPr>
+            <w:noProof/>
+          </w:rPr>
+          <w:t>13</w:t>
+        </w:r>
+      </w:fldSimple>
       <w:r>
         <w:t xml:space="preserve"> - </w:t>
       </w:r>
@@ -24098,6 +24194,7 @@
               <w:rPr>
                 <w:rFonts w:ascii="Courier New" w:hAnsi="Courier New" w:cs="Courier New"/>
               </w:rPr>
+              <w:lastRenderedPageBreak/>
               <w:t>accelVert</w:t>
             </w:r>
           </w:p>
@@ -39102,27 +39199,14 @@
       <w:r>
         <w:t xml:space="preserve">Table </w:t>
       </w:r>
-      <w:r>
-        <w:fldChar w:fldCharType="begin"/>
-      </w:r>
-      <w:r>
-        <w:instrText xml:space="preserve"> SEQ Table \* ARABIC </w:instrText>
-      </w:r>
-      <w:r>
-        <w:fldChar w:fldCharType="separate"/>
-      </w:r>
-      <w:r>
-        <w:rPr>
-          <w:noProof/>
-        </w:rPr>
-        <w:t>14</w:t>
-      </w:r>
-      <w:r>
-        <w:rPr>
-          <w:noProof/>
-        </w:rPr>
-        <w:fldChar w:fldCharType="end"/>
-      </w:r>
+      <w:fldSimple w:instr=" SEQ Table \* ARABIC ">
+        <w:r>
+          <w:rPr>
+            <w:noProof/>
+          </w:rPr>
+          <w:t>14</w:t>
+        </w:r>
+      </w:fldSimple>
       <w:r>
         <w:t xml:space="preserve"> </w:t>
       </w:r>
@@ -39669,27 +39753,14 @@
       <w:r>
         <w:t xml:space="preserve">Table </w:t>
       </w:r>
-      <w:r>
-        <w:fldChar w:fldCharType="begin"/>
-      </w:r>
-      <w:r>
-        <w:instrText xml:space="preserve"> SEQ Table \* ARABIC </w:instrText>
-      </w:r>
-      <w:r>
-        <w:fldChar w:fldCharType="separate"/>
-      </w:r>
-      <w:r>
-        <w:rPr>
-          <w:noProof/>
-        </w:rPr>
-        <w:t>15</w:t>
-      </w:r>
-      <w:r>
-        <w:rPr>
-          <w:noProof/>
-        </w:rPr>
-        <w:fldChar w:fldCharType="end"/>
-      </w:r>
+      <w:fldSimple w:instr=" SEQ Table \* ARABIC ">
+        <w:r>
+          <w:rPr>
+            <w:noProof/>
+          </w:rPr>
+          <w:t>15</w:t>
+        </w:r>
+      </w:fldSimple>
       <w:r>
         <w:t xml:space="preserve"> - </w:t>
       </w:r>
@@ -39709,8 +39780,8 @@
 </file>
 
 <file path=word/comments.xml><?xml version="1.0" encoding="utf-8"?>
-<w:comments xmlns:wpc="http://schemas.microsoft.com/office/word/2010/wordprocessingCanvas" xmlns:mc="http://schemas.openxmlformats.org/markup-compatibility/2006" xmlns:o="urn:schemas-microsoft-com:office:office" xmlns:r="http://schemas.openxmlformats.org/officeDocument/2006/relationships" xmlns:m="http://schemas.openxmlformats.org/officeDocument/2006/math" xmlns:v="urn:schemas-microsoft-com:vml" xmlns:wp14="http://schemas.microsoft.com/office/word/2010/wordprocessingDrawing" xmlns:wp="http://schemas.openxmlformats.org/drawingml/2006/wordprocessingDrawing" xmlns:w10="urn:schemas-microsoft-com:office:word" xmlns:w="http://schemas.openxmlformats.org/wordprocessingml/2006/main" xmlns:w14="http://schemas.microsoft.com/office/word/2010/wordml" xmlns:w15="http://schemas.microsoft.com/office/word/2012/wordml" xmlns:wpg="http://schemas.microsoft.com/office/word/2010/wordprocessingGroup" xmlns:wpi="http://schemas.microsoft.com/office/word/2010/wordprocessingInk" xmlns:wne="http://schemas.microsoft.com/office/word/2006/wordml" xmlns:wps="http://schemas.microsoft.com/office/word/2010/wordprocessingShape" mc:Ignorable="w14 w15 wp14">
-  <w:comment w:id="71" w:author="Musavi, Hamid [USA]" w:date="2017-03-06T19:24:00Z" w:initials="MH[">
+<w:comments xmlns:wpc="http://schemas.microsoft.com/office/word/2010/wordprocessingCanvas" xmlns:mo="http://schemas.microsoft.com/office/mac/office/2008/main" xmlns:mc="http://schemas.openxmlformats.org/markup-compatibility/2006" xmlns:mv="urn:schemas-microsoft-com:mac:vml" xmlns:o="urn:schemas-microsoft-com:office:office" xmlns:r="http://schemas.openxmlformats.org/officeDocument/2006/relationships" xmlns:m="http://schemas.openxmlformats.org/officeDocument/2006/math" xmlns:v="urn:schemas-microsoft-com:vml" xmlns:wp14="http://schemas.microsoft.com/office/word/2010/wordprocessingDrawing" xmlns:wp="http://schemas.openxmlformats.org/drawingml/2006/wordprocessingDrawing" xmlns:w10="urn:schemas-microsoft-com:office:word" xmlns:w="http://schemas.openxmlformats.org/wordprocessingml/2006/main" xmlns:w14="http://schemas.microsoft.com/office/word/2010/wordml" xmlns:w15="http://schemas.microsoft.com/office/word/2012/wordml" xmlns:wpg="http://schemas.microsoft.com/office/word/2010/wordprocessingGroup" xmlns:wpi="http://schemas.microsoft.com/office/word/2010/wordprocessingInk" xmlns:wne="http://schemas.microsoft.com/office/word/2006/wordml" xmlns:wps="http://schemas.microsoft.com/office/word/2010/wordprocessingShape" mc:Ignorable="w14 w15 wp14">
+  <w:comment w:id="70" w:author="Musavi, Hamid [USA]" w:date="2017-03-06T19:24:00Z" w:initials="MH[">
     <w:p>
       <w:pPr>
         <w:pStyle w:val="CommentText"/>
@@ -39726,7 +39797,7 @@
       </w:r>
     </w:p>
   </w:comment>
-  <w:comment w:id="75" w:author="Musavi, Hamid [USA]" w:date="2017-03-06T19:25:00Z" w:initials="MH[">
+  <w:comment w:id="74" w:author="Musavi, Hamid [USA]" w:date="2017-03-06T19:25:00Z" w:initials="MH[">
     <w:p>
       <w:pPr>
         <w:pStyle w:val="CommentText"/>
@@ -39742,7 +39813,7 @@
       </w:r>
     </w:p>
   </w:comment>
-  <w:comment w:id="76" w:author="Musavi, Hamid [USA]" w:date="2017-03-06T19:52:00Z" w:initials="MH[">
+  <w:comment w:id="75" w:author="Musavi, Hamid [USA]" w:date="2017-03-06T19:52:00Z" w:initials="MH[">
     <w:p>
       <w:pPr>
         <w:pStyle w:val="CommentText"/>
@@ -39762,7 +39833,7 @@
 </file>
 
 <file path=word/commentsExtended.xml><?xml version="1.0" encoding="utf-8"?>
-<w15:commentsEx xmlns:wpc="http://schemas.microsoft.com/office/word/2010/wordprocessingCanvas" xmlns:mc="http://schemas.openxmlformats.org/markup-compatibility/2006" xmlns:o="urn:schemas-microsoft-com:office:office" xmlns:r="http://schemas.openxmlformats.org/officeDocument/2006/relationships" xmlns:m="http://schemas.openxmlformats.org/officeDocument/2006/math" xmlns:v="urn:schemas-microsoft-com:vml" xmlns:wp14="http://schemas.microsoft.com/office/word/2010/wordprocessingDrawing" xmlns:wp="http://schemas.openxmlformats.org/drawingml/2006/wordprocessingDrawing" xmlns:w10="urn:schemas-microsoft-com:office:word" xmlns:w="http://schemas.openxmlformats.org/wordprocessingml/2006/main" xmlns:w14="http://schemas.microsoft.com/office/word/2010/wordml" xmlns:w15="http://schemas.microsoft.com/office/word/2012/wordml" xmlns:wpg="http://schemas.microsoft.com/office/word/2010/wordprocessingGroup" xmlns:wpi="http://schemas.microsoft.com/office/word/2010/wordprocessingInk" xmlns:wne="http://schemas.microsoft.com/office/word/2006/wordml" xmlns:wps="http://schemas.microsoft.com/office/word/2010/wordprocessingShape" mc:Ignorable="w14 w15 wp14">
+<w15:commentsEx xmlns:wpc="http://schemas.microsoft.com/office/word/2010/wordprocessingCanvas" xmlns:mo="http://schemas.microsoft.com/office/mac/office/2008/main" xmlns:mc="http://schemas.openxmlformats.org/markup-compatibility/2006" xmlns:mv="urn:schemas-microsoft-com:mac:vml" xmlns:o="urn:schemas-microsoft-com:office:office" xmlns:r="http://schemas.openxmlformats.org/officeDocument/2006/relationships" xmlns:m="http://schemas.openxmlformats.org/officeDocument/2006/math" xmlns:v="urn:schemas-microsoft-com:vml" xmlns:wp14="http://schemas.microsoft.com/office/word/2010/wordprocessingDrawing" xmlns:wp="http://schemas.openxmlformats.org/drawingml/2006/wordprocessingDrawing" xmlns:w10="urn:schemas-microsoft-com:office:word" xmlns:w="http://schemas.openxmlformats.org/wordprocessingml/2006/main" xmlns:w14="http://schemas.microsoft.com/office/word/2010/wordml" xmlns:w15="http://schemas.microsoft.com/office/word/2012/wordml" xmlns:wpg="http://schemas.microsoft.com/office/word/2010/wordprocessingGroup" xmlns:wpi="http://schemas.microsoft.com/office/word/2010/wordprocessingInk" xmlns:wne="http://schemas.microsoft.com/office/word/2006/wordml" xmlns:wps="http://schemas.microsoft.com/office/word/2010/wordprocessingShape" mc:Ignorable="w14 w15 wp14">
   <w15:commentEx w15:paraId="39FA11AE" w15:done="0"/>
   <w15:commentEx w15:paraId="39715C69" w15:done="0"/>
   <w15:commentEx w15:paraId="1FB74835" w15:done="0"/>
@@ -39770,7 +39841,7 @@
 </file>
 
 <file path=word/endnotes.xml><?xml version="1.0" encoding="utf-8"?>
-<w:endnotes xmlns:wpc="http://schemas.microsoft.com/office/word/2010/wordprocessingCanvas" xmlns:mc="http://schemas.openxmlformats.org/markup-compatibility/2006" xmlns:o="urn:schemas-microsoft-com:office:office" xmlns:r="http://schemas.openxmlformats.org/officeDocument/2006/relationships" xmlns:m="http://schemas.openxmlformats.org/officeDocument/2006/math" xmlns:v="urn:schemas-microsoft-com:vml" xmlns:wp14="http://schemas.microsoft.com/office/word/2010/wordprocessingDrawing" xmlns:wp="http://schemas.openxmlformats.org/drawingml/2006/wordprocessingDrawing" xmlns:w10="urn:schemas-microsoft-com:office:word" xmlns:w="http://schemas.openxmlformats.org/wordprocessingml/2006/main" xmlns:w14="http://schemas.microsoft.com/office/word/2010/wordml" xmlns:w15="http://schemas.microsoft.com/office/word/2012/wordml" xmlns:wpg="http://schemas.microsoft.com/office/word/2010/wordprocessingGroup" xmlns:wpi="http://schemas.microsoft.com/office/word/2010/wordprocessingInk" xmlns:wne="http://schemas.microsoft.com/office/word/2006/wordml" xmlns:wps="http://schemas.microsoft.com/office/word/2010/wordprocessingShape" mc:Ignorable="w14 w15 wp14">
+<w:endnotes xmlns:wpc="http://schemas.microsoft.com/office/word/2010/wordprocessingCanvas" xmlns:mo="http://schemas.microsoft.com/office/mac/office/2008/main" xmlns:mc="http://schemas.openxmlformats.org/markup-compatibility/2006" xmlns:mv="urn:schemas-microsoft-com:mac:vml" xmlns:o="urn:schemas-microsoft-com:office:office" xmlns:r="http://schemas.openxmlformats.org/officeDocument/2006/relationships" xmlns:m="http://schemas.openxmlformats.org/officeDocument/2006/math" xmlns:v="urn:schemas-microsoft-com:vml" xmlns:wp14="http://schemas.microsoft.com/office/word/2010/wordprocessingDrawing" xmlns:wp="http://schemas.openxmlformats.org/drawingml/2006/wordprocessingDrawing" xmlns:w10="urn:schemas-microsoft-com:office:word" xmlns:w="http://schemas.openxmlformats.org/wordprocessingml/2006/main" xmlns:w14="http://schemas.microsoft.com/office/word/2010/wordml" xmlns:w15="http://schemas.microsoft.com/office/word/2012/wordml" xmlns:wpg="http://schemas.microsoft.com/office/word/2010/wordprocessingGroup" xmlns:wpi="http://schemas.microsoft.com/office/word/2010/wordprocessingInk" xmlns:wne="http://schemas.microsoft.com/office/word/2006/wordml" xmlns:wps="http://schemas.microsoft.com/office/word/2010/wordprocessingShape" mc:Ignorable="w14 w15 wp14">
   <w:endnote w:type="separator" w:id="-1">
     <w:p>
       <w:pPr>
@@ -39802,7 +39873,7 @@
 </file>
 
 <file path=word/footer1.xml><?xml version="1.0" encoding="utf-8"?>
-<w:ftr xmlns:wpc="http://schemas.microsoft.com/office/word/2010/wordprocessingCanvas" xmlns:mc="http://schemas.openxmlformats.org/markup-compatibility/2006" xmlns:o="urn:schemas-microsoft-com:office:office" xmlns:r="http://schemas.openxmlformats.org/officeDocument/2006/relationships" xmlns:m="http://schemas.openxmlformats.org/officeDocument/2006/math" xmlns:v="urn:schemas-microsoft-com:vml" xmlns:wp14="http://schemas.microsoft.com/office/word/2010/wordprocessingDrawing" xmlns:wp="http://schemas.openxmlformats.org/drawingml/2006/wordprocessingDrawing" xmlns:w10="urn:schemas-microsoft-com:office:word" xmlns:w="http://schemas.openxmlformats.org/wordprocessingml/2006/main" xmlns:w14="http://schemas.microsoft.com/office/word/2010/wordml" xmlns:w15="http://schemas.microsoft.com/office/word/2012/wordml" xmlns:wpg="http://schemas.microsoft.com/office/word/2010/wordprocessingGroup" xmlns:wpi="http://schemas.microsoft.com/office/word/2010/wordprocessingInk" xmlns:wne="http://schemas.microsoft.com/office/word/2006/wordml" xmlns:wps="http://schemas.microsoft.com/office/word/2010/wordprocessingShape" mc:Ignorable="w14 w15 wp14">
+<w:ftr xmlns:wpc="http://schemas.microsoft.com/office/word/2010/wordprocessingCanvas" xmlns:mo="http://schemas.microsoft.com/office/mac/office/2008/main" xmlns:mc="http://schemas.openxmlformats.org/markup-compatibility/2006" xmlns:mv="urn:schemas-microsoft-com:mac:vml" xmlns:o="urn:schemas-microsoft-com:office:office" xmlns:r="http://schemas.openxmlformats.org/officeDocument/2006/relationships" xmlns:m="http://schemas.openxmlformats.org/officeDocument/2006/math" xmlns:v="urn:schemas-microsoft-com:vml" xmlns:wp14="http://schemas.microsoft.com/office/word/2010/wordprocessingDrawing" xmlns:wp="http://schemas.openxmlformats.org/drawingml/2006/wordprocessingDrawing" xmlns:w10="urn:schemas-microsoft-com:office:word" xmlns:w="http://schemas.openxmlformats.org/wordprocessingml/2006/main" xmlns:w14="http://schemas.microsoft.com/office/word/2010/wordml" xmlns:w15="http://schemas.microsoft.com/office/word/2012/wordml" xmlns:wpg="http://schemas.microsoft.com/office/word/2010/wordprocessingGroup" xmlns:wpi="http://schemas.microsoft.com/office/word/2010/wordprocessingInk" xmlns:wne="http://schemas.microsoft.com/office/word/2006/wordml" xmlns:wps="http://schemas.microsoft.com/office/word/2010/wordprocessingShape" mc:Ignorable="w14 w15 wp14 mv">
   <w:p>
     <w:pPr>
       <w:pStyle w:val="Footer"/>
@@ -39812,7 +39883,7 @@
 </file>
 
 <file path=word/footer2.xml><?xml version="1.0" encoding="utf-8"?>
-<w:ftr xmlns:wpc="http://schemas.microsoft.com/office/word/2010/wordprocessingCanvas" xmlns:mc="http://schemas.openxmlformats.org/markup-compatibility/2006" xmlns:o="urn:schemas-microsoft-com:office:office" xmlns:r="http://schemas.openxmlformats.org/officeDocument/2006/relationships" xmlns:m="http://schemas.openxmlformats.org/officeDocument/2006/math" xmlns:v="urn:schemas-microsoft-com:vml" xmlns:wp14="http://schemas.microsoft.com/office/word/2010/wordprocessingDrawing" xmlns:wp="http://schemas.openxmlformats.org/drawingml/2006/wordprocessingDrawing" xmlns:w10="urn:schemas-microsoft-com:office:word" xmlns:w="http://schemas.openxmlformats.org/wordprocessingml/2006/main" xmlns:w14="http://schemas.microsoft.com/office/word/2010/wordml" xmlns:w15="http://schemas.microsoft.com/office/word/2012/wordml" xmlns:wpg="http://schemas.microsoft.com/office/word/2010/wordprocessingGroup" xmlns:wpi="http://schemas.microsoft.com/office/word/2010/wordprocessingInk" xmlns:wne="http://schemas.microsoft.com/office/word/2006/wordml" xmlns:wps="http://schemas.microsoft.com/office/word/2010/wordprocessingShape" mc:Ignorable="w14 w15 wp14">
+<w:ftr xmlns:wpc="http://schemas.microsoft.com/office/word/2010/wordprocessingCanvas" xmlns:mo="http://schemas.microsoft.com/office/mac/office/2008/main" xmlns:mc="http://schemas.openxmlformats.org/markup-compatibility/2006" xmlns:mv="urn:schemas-microsoft-com:mac:vml" xmlns:o="urn:schemas-microsoft-com:office:office" xmlns:r="http://schemas.openxmlformats.org/officeDocument/2006/relationships" xmlns:m="http://schemas.openxmlformats.org/officeDocument/2006/math" xmlns:v="urn:schemas-microsoft-com:vml" xmlns:wp14="http://schemas.microsoft.com/office/word/2010/wordprocessingDrawing" xmlns:wp="http://schemas.openxmlformats.org/drawingml/2006/wordprocessingDrawing" xmlns:w10="urn:schemas-microsoft-com:office:word" xmlns:w="http://schemas.openxmlformats.org/wordprocessingml/2006/main" xmlns:w14="http://schemas.microsoft.com/office/word/2010/wordml" xmlns:w15="http://schemas.microsoft.com/office/word/2012/wordml" xmlns:wpg="http://schemas.microsoft.com/office/word/2010/wordprocessingGroup" xmlns:wpi="http://schemas.microsoft.com/office/word/2010/wordprocessingInk" xmlns:wne="http://schemas.microsoft.com/office/word/2006/wordml" xmlns:wps="http://schemas.microsoft.com/office/word/2010/wordprocessingShape" mc:Ignorable="w14 w15 wp14 mv">
   <w:p>
     <w:pPr>
       <w:pStyle w:val="Footer"/>
@@ -39911,7 +39982,15 @@
       <w:rPr>
         <w:noProof/>
       </w:rPr>
-      <w:t>- 2 -</w:t>
+      <w:t xml:space="preserve">Error! Unknown </w:t>
+    </w:r>
+    <w:r>
+      <w:rPr>
+        <w:b/>
+        <w:bCs/>
+        <w:noProof/>
+      </w:rPr>
+      <w:t>switch argument.</w:t>
     </w:r>
     <w:r>
       <w:rPr>
@@ -39947,7 +40026,7 @@
       <w:rPr>
         <w:noProof/>
       </w:rPr>
-      <w:t>March 22, 2017</w:t>
+      <w:t>March 24, 2017</w:t>
     </w:r>
     <w:r>
       <w:rPr>
@@ -39965,7 +40044,7 @@
 </file>
 
 <file path=word/footer3.xml><?xml version="1.0" encoding="utf-8"?>
-<w:ftr xmlns:wpc="http://schemas.microsoft.com/office/word/2010/wordprocessingCanvas" xmlns:mc="http://schemas.openxmlformats.org/markup-compatibility/2006" xmlns:o="urn:schemas-microsoft-com:office:office" xmlns:r="http://schemas.openxmlformats.org/officeDocument/2006/relationships" xmlns:m="http://schemas.openxmlformats.org/officeDocument/2006/math" xmlns:v="urn:schemas-microsoft-com:vml" xmlns:wp14="http://schemas.microsoft.com/office/word/2010/wordprocessingDrawing" xmlns:wp="http://schemas.openxmlformats.org/drawingml/2006/wordprocessingDrawing" xmlns:w10="urn:schemas-microsoft-com:office:word" xmlns:w="http://schemas.openxmlformats.org/wordprocessingml/2006/main" xmlns:w14="http://schemas.microsoft.com/office/word/2010/wordml" xmlns:w15="http://schemas.microsoft.com/office/word/2012/wordml" xmlns:wpg="http://schemas.microsoft.com/office/word/2010/wordprocessingGroup" xmlns:wpi="http://schemas.microsoft.com/office/word/2010/wordprocessingInk" xmlns:wne="http://schemas.microsoft.com/office/word/2006/wordml" xmlns:wps="http://schemas.microsoft.com/office/word/2010/wordprocessingShape" mc:Ignorable="w14 w15 wp14">
+<w:ftr xmlns:wpc="http://schemas.microsoft.com/office/word/2010/wordprocessingCanvas" xmlns:mo="http://schemas.microsoft.com/office/mac/office/2008/main" xmlns:mc="http://schemas.openxmlformats.org/markup-compatibility/2006" xmlns:mv="urn:schemas-microsoft-com:mac:vml" xmlns:o="urn:schemas-microsoft-com:office:office" xmlns:r="http://schemas.openxmlformats.org/officeDocument/2006/relationships" xmlns:m="http://schemas.openxmlformats.org/officeDocument/2006/math" xmlns:v="urn:schemas-microsoft-com:vml" xmlns:wp14="http://schemas.microsoft.com/office/word/2010/wordprocessingDrawing" xmlns:wp="http://schemas.openxmlformats.org/drawingml/2006/wordprocessingDrawing" xmlns:w10="urn:schemas-microsoft-com:office:word" xmlns:w="http://schemas.openxmlformats.org/wordprocessingml/2006/main" xmlns:w14="http://schemas.microsoft.com/office/word/2010/wordml" xmlns:w15="http://schemas.microsoft.com/office/word/2012/wordml" xmlns:wpg="http://schemas.microsoft.com/office/word/2010/wordprocessingGroup" xmlns:wpi="http://schemas.microsoft.com/office/word/2010/wordprocessingInk" xmlns:wne="http://schemas.microsoft.com/office/word/2006/wordml" xmlns:wps="http://schemas.microsoft.com/office/word/2010/wordprocessingShape" mc:Ignorable="w14 w15 wp14 mv">
   <w:p>
     <w:pPr>
       <w:pStyle w:val="Footer"/>
@@ -39975,7 +40054,7 @@
 </file>
 
 <file path=word/footer4.xml><?xml version="1.0" encoding="utf-8"?>
-<w:ftr xmlns:wpc="http://schemas.microsoft.com/office/word/2010/wordprocessingCanvas" xmlns:mc="http://schemas.openxmlformats.org/markup-compatibility/2006" xmlns:o="urn:schemas-microsoft-com:office:office" xmlns:r="http://schemas.openxmlformats.org/officeDocument/2006/relationships" xmlns:m="http://schemas.openxmlformats.org/officeDocument/2006/math" xmlns:v="urn:schemas-microsoft-com:vml" xmlns:wp14="http://schemas.microsoft.com/office/word/2010/wordprocessingDrawing" xmlns:wp="http://schemas.openxmlformats.org/drawingml/2006/wordprocessingDrawing" xmlns:w10="urn:schemas-microsoft-com:office:word" xmlns:w="http://schemas.openxmlformats.org/wordprocessingml/2006/main" xmlns:w14="http://schemas.microsoft.com/office/word/2010/wordml" xmlns:w15="http://schemas.microsoft.com/office/word/2012/wordml" xmlns:wpg="http://schemas.microsoft.com/office/word/2010/wordprocessingGroup" xmlns:wpi="http://schemas.microsoft.com/office/word/2010/wordprocessingInk" xmlns:wne="http://schemas.microsoft.com/office/word/2006/wordml" xmlns:wps="http://schemas.microsoft.com/office/word/2010/wordprocessingShape" mc:Ignorable="w14 w15 wp14">
+<w:ftr xmlns:wpc="http://schemas.microsoft.com/office/word/2010/wordprocessingCanvas" xmlns:mo="http://schemas.microsoft.com/office/mac/office/2008/main" xmlns:mc="http://schemas.openxmlformats.org/markup-compatibility/2006" xmlns:mv="urn:schemas-microsoft-com:mac:vml" xmlns:o="urn:schemas-microsoft-com:office:office" xmlns:r="http://schemas.openxmlformats.org/officeDocument/2006/relationships" xmlns:m="http://schemas.openxmlformats.org/officeDocument/2006/math" xmlns:v="urn:schemas-microsoft-com:vml" xmlns:wp14="http://schemas.microsoft.com/office/word/2010/wordprocessingDrawing" xmlns:wp="http://schemas.openxmlformats.org/drawingml/2006/wordprocessingDrawing" xmlns:w10="urn:schemas-microsoft-com:office:word" xmlns:w="http://schemas.openxmlformats.org/wordprocessingml/2006/main" xmlns:w14="http://schemas.microsoft.com/office/word/2010/wordml" xmlns:w15="http://schemas.microsoft.com/office/word/2012/wordml" xmlns:wpg="http://schemas.microsoft.com/office/word/2010/wordprocessingGroup" xmlns:wpi="http://schemas.microsoft.com/office/word/2010/wordprocessingInk" xmlns:wne="http://schemas.microsoft.com/office/word/2006/wordml" xmlns:wps="http://schemas.microsoft.com/office/word/2010/wordprocessingShape" mc:Ignorable="w14 w15 wp14 mv">
   <w:p>
     <w:pPr>
       <w:pStyle w:val="Footer"/>
@@ -40074,7 +40153,15 @@
       <w:rPr>
         <w:noProof/>
       </w:rPr>
-      <w:t>- 17 -</w:t>
+      <w:t xml:space="preserve">Error! Unknown </w:t>
+    </w:r>
+    <w:r>
+      <w:rPr>
+        <w:b/>
+        <w:bCs/>
+        <w:noProof/>
+      </w:rPr>
+      <w:t>switch argument.</w:t>
     </w:r>
     <w:r>
       <w:rPr>
@@ -40110,7 +40197,7 @@
       <w:rPr>
         <w:noProof/>
       </w:rPr>
-      <w:t>March 22, 2017</w:t>
+      <w:t>March 24, 2017</w:t>
     </w:r>
     <w:r>
       <w:rPr>
@@ -40123,7 +40210,7 @@
 </file>
 
 <file path=word/footnotes.xml><?xml version="1.0" encoding="utf-8"?>
-<w:footnotes xmlns:wpc="http://schemas.microsoft.com/office/word/2010/wordprocessingCanvas" xmlns:mc="http://schemas.openxmlformats.org/markup-compatibility/2006" xmlns:o="urn:schemas-microsoft-com:office:office" xmlns:r="http://schemas.openxmlformats.org/officeDocument/2006/relationships" xmlns:m="http://schemas.openxmlformats.org/officeDocument/2006/math" xmlns:v="urn:schemas-microsoft-com:vml" xmlns:wp14="http://schemas.microsoft.com/office/word/2010/wordprocessingDrawing" xmlns:wp="http://schemas.openxmlformats.org/drawingml/2006/wordprocessingDrawing" xmlns:w10="urn:schemas-microsoft-com:office:word" xmlns:w="http://schemas.openxmlformats.org/wordprocessingml/2006/main" xmlns:w14="http://schemas.microsoft.com/office/word/2010/wordml" xmlns:w15="http://schemas.microsoft.com/office/word/2012/wordml" xmlns:wpg="http://schemas.microsoft.com/office/word/2010/wordprocessingGroup" xmlns:wpi="http://schemas.microsoft.com/office/word/2010/wordprocessingInk" xmlns:wne="http://schemas.microsoft.com/office/word/2006/wordml" xmlns:wps="http://schemas.microsoft.com/office/word/2010/wordprocessingShape" mc:Ignorable="w14 w15 wp14">
+<w:footnotes xmlns:wpc="http://schemas.microsoft.com/office/word/2010/wordprocessingCanvas" xmlns:mo="http://schemas.microsoft.com/office/mac/office/2008/main" xmlns:mc="http://schemas.openxmlformats.org/markup-compatibility/2006" xmlns:mv="urn:schemas-microsoft-com:mac:vml" xmlns:o="urn:schemas-microsoft-com:office:office" xmlns:r="http://schemas.openxmlformats.org/officeDocument/2006/relationships" xmlns:m="http://schemas.openxmlformats.org/officeDocument/2006/math" xmlns:v="urn:schemas-microsoft-com:vml" xmlns:wp14="http://schemas.microsoft.com/office/word/2010/wordprocessingDrawing" xmlns:wp="http://schemas.openxmlformats.org/drawingml/2006/wordprocessingDrawing" xmlns:w10="urn:schemas-microsoft-com:office:word" xmlns:w="http://schemas.openxmlformats.org/wordprocessingml/2006/main" xmlns:w14="http://schemas.microsoft.com/office/word/2010/wordml" xmlns:w15="http://schemas.microsoft.com/office/word/2012/wordml" xmlns:wpg="http://schemas.microsoft.com/office/word/2010/wordprocessingGroup" xmlns:wpi="http://schemas.microsoft.com/office/word/2010/wordprocessingInk" xmlns:wne="http://schemas.microsoft.com/office/word/2006/wordml" xmlns:wps="http://schemas.microsoft.com/office/word/2010/wordprocessingShape" mc:Ignorable="w14 w15 wp14">
   <w:footnote w:type="separator" w:id="-1">
     <w:p>
       <w:pPr>
@@ -40155,7 +40242,7 @@
 </file>
 
 <file path=word/header1.xml><?xml version="1.0" encoding="utf-8"?>
-<w:hdr xmlns:wpc="http://schemas.microsoft.com/office/word/2010/wordprocessingCanvas" xmlns:mc="http://schemas.openxmlformats.org/markup-compatibility/2006" xmlns:o="urn:schemas-microsoft-com:office:office" xmlns:r="http://schemas.openxmlformats.org/officeDocument/2006/relationships" xmlns:m="http://schemas.openxmlformats.org/officeDocument/2006/math" xmlns:v="urn:schemas-microsoft-com:vml" xmlns:wp14="http://schemas.microsoft.com/office/word/2010/wordprocessingDrawing" xmlns:wp="http://schemas.openxmlformats.org/drawingml/2006/wordprocessingDrawing" xmlns:w10="urn:schemas-microsoft-com:office:word" xmlns:w="http://schemas.openxmlformats.org/wordprocessingml/2006/main" xmlns:w14="http://schemas.microsoft.com/office/word/2010/wordml" xmlns:w15="http://schemas.microsoft.com/office/word/2012/wordml" xmlns:wpg="http://schemas.microsoft.com/office/word/2010/wordprocessingGroup" xmlns:wpi="http://schemas.microsoft.com/office/word/2010/wordprocessingInk" xmlns:wne="http://schemas.microsoft.com/office/word/2006/wordml" xmlns:wps="http://schemas.microsoft.com/office/word/2010/wordprocessingShape" mc:Ignorable="w14 w15 wp14">
+<w:hdr xmlns:wpc="http://schemas.microsoft.com/office/word/2010/wordprocessingCanvas" xmlns:mo="http://schemas.microsoft.com/office/mac/office/2008/main" xmlns:mc="http://schemas.openxmlformats.org/markup-compatibility/2006" xmlns:mv="urn:schemas-microsoft-com:mac:vml" xmlns:o="urn:schemas-microsoft-com:office:office" xmlns:r="http://schemas.openxmlformats.org/officeDocument/2006/relationships" xmlns:m="http://schemas.openxmlformats.org/officeDocument/2006/math" xmlns:v="urn:schemas-microsoft-com:vml" xmlns:wp14="http://schemas.microsoft.com/office/word/2010/wordprocessingDrawing" xmlns:wp="http://schemas.openxmlformats.org/drawingml/2006/wordprocessingDrawing" xmlns:w10="urn:schemas-microsoft-com:office:word" xmlns:w="http://schemas.openxmlformats.org/wordprocessingml/2006/main" xmlns:w14="http://schemas.microsoft.com/office/word/2010/wordml" xmlns:w15="http://schemas.microsoft.com/office/word/2012/wordml" xmlns:wpg="http://schemas.microsoft.com/office/word/2010/wordprocessingGroup" xmlns:wpi="http://schemas.microsoft.com/office/word/2010/wordprocessingInk" xmlns:wne="http://schemas.microsoft.com/office/word/2006/wordml" xmlns:wps="http://schemas.microsoft.com/office/word/2010/wordprocessingShape" mc:Ignorable="w14 w15 wp14 mv">
   <w:p>
     <w:pPr>
       <w:pStyle w:val="Header"/>
@@ -40165,7 +40252,7 @@
 </file>
 
 <file path=word/header2.xml><?xml version="1.0" encoding="utf-8"?>
-<w:hdr xmlns:wpc="http://schemas.microsoft.com/office/word/2010/wordprocessingCanvas" xmlns:mc="http://schemas.openxmlformats.org/markup-compatibility/2006" xmlns:o="urn:schemas-microsoft-com:office:office" xmlns:r="http://schemas.openxmlformats.org/officeDocument/2006/relationships" xmlns:m="http://schemas.openxmlformats.org/officeDocument/2006/math" xmlns:v="urn:schemas-microsoft-com:vml" xmlns:wp14="http://schemas.microsoft.com/office/word/2010/wordprocessingDrawing" xmlns:wp="http://schemas.openxmlformats.org/drawingml/2006/wordprocessingDrawing" xmlns:w10="urn:schemas-microsoft-com:office:word" xmlns:w="http://schemas.openxmlformats.org/wordprocessingml/2006/main" xmlns:w14="http://schemas.microsoft.com/office/word/2010/wordml" xmlns:w15="http://schemas.microsoft.com/office/word/2012/wordml" xmlns:wpg="http://schemas.microsoft.com/office/word/2010/wordprocessingGroup" xmlns:wpi="http://schemas.microsoft.com/office/word/2010/wordprocessingInk" xmlns:wne="http://schemas.microsoft.com/office/word/2006/wordml" xmlns:wps="http://schemas.microsoft.com/office/word/2010/wordprocessingShape" mc:Ignorable="w14 w15 wp14">
+<w:hdr xmlns:wpc="http://schemas.microsoft.com/office/word/2010/wordprocessingCanvas" xmlns:mo="http://schemas.microsoft.com/office/mac/office/2008/main" xmlns:mc="http://schemas.openxmlformats.org/markup-compatibility/2006" xmlns:mv="urn:schemas-microsoft-com:mac:vml" xmlns:o="urn:schemas-microsoft-com:office:office" xmlns:r="http://schemas.openxmlformats.org/officeDocument/2006/relationships" xmlns:m="http://schemas.openxmlformats.org/officeDocument/2006/math" xmlns:v="urn:schemas-microsoft-com:vml" xmlns:wp14="http://schemas.microsoft.com/office/word/2010/wordprocessingDrawing" xmlns:wp="http://schemas.openxmlformats.org/drawingml/2006/wordprocessingDrawing" xmlns:w10="urn:schemas-microsoft-com:office:word" xmlns:w="http://schemas.openxmlformats.org/wordprocessingml/2006/main" xmlns:w14="http://schemas.microsoft.com/office/word/2010/wordml" xmlns:w15="http://schemas.microsoft.com/office/word/2012/wordml" xmlns:wpg="http://schemas.microsoft.com/office/word/2010/wordprocessingGroup" xmlns:wpi="http://schemas.microsoft.com/office/word/2010/wordprocessingInk" xmlns:wne="http://schemas.microsoft.com/office/word/2006/wordml" xmlns:wps="http://schemas.microsoft.com/office/word/2010/wordprocessingShape" mc:Ignorable="w14 w15 wp14 mv">
   <w:p>
     <w:pPr>
       <w:tabs>
@@ -40207,7 +40294,7 @@
                   </wp:positionV>
                 </mc:Fallback>
               </mc:AlternateContent>
-              <wp:extent cx="5950039" cy="270457"/>
+              <wp:extent cx="5943600" cy="264795"/>
               <wp:effectExtent l="0" t="0" r="0" b="7620"/>
               <wp:wrapSquare wrapText="bothSides"/>
               <wp:docPr id="4" name="Rectangle 4"/>
@@ -40219,7 +40306,7 @@
                     <wps:spPr>
                       <a:xfrm>
                         <a:off x="0" y="0"/>
-                        <a:ext cx="5950039" cy="270457"/>
+                        <a:ext cx="5943600" cy="264795"/>
                       </a:xfrm>
                       <a:prstGeom prst="rect">
                         <a:avLst/>
@@ -40261,7 +40348,6 @@
                             <w:dataBinding w:prefixMappings="xmlns:ns0='http://purl.org/dc/elements/1.1/' xmlns:ns1='http://schemas.openxmlformats.org/package/2006/metadata/core-properties' " w:xpath="/ns1:coreProperties[1]/ns0:title[1]" w:storeItemID="{6C3C8BC8-F283-45AE-878A-BAB7291924A1}"/>
                             <w:text/>
                           </w:sdtPr>
-                          <w:sdtEndPr/>
                           <w:sdtContent>
                             <w:p>
                               <w:pPr>
@@ -40304,7 +40390,7 @@
         </mc:Choice>
         <mc:Fallback>
           <w:pict>
-            <v:rect w14:anchorId="2BD84FE5" id="Rectangle 4" o:spid="_x0000_s1027" style="position:absolute;margin-left:0;margin-top:0;width:468.5pt;height:21.3pt;z-index:-251658752;visibility:visible;mso-wrap-style:square;mso-width-percent:1000;mso-height-percent:27;mso-top-percent:45;mso-wrap-distance-left:9.35pt;mso-wrap-distance-top:0;mso-wrap-distance-right:9.35pt;mso-wrap-distance-bottom:0;mso-position-horizontal:center;mso-position-horizontal-relative:margin;mso-position-vertical-relative:page;mso-width-percent:1000;mso-height-percent:27;mso-top-percent:45;mso-width-relative:margin;mso-height-relative:page;v-text-anchor:middle" o:gfxdata="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" o:allowoverlap="f" fillcolor="#4f81bd [3204]" stroked="f" strokeweight="1pt">
+            <v:rect w14:anchorId="2BD84FE5" id="Rectangle 4" o:spid="_x0000_s1027" style="position:absolute;margin-left:0;margin-top:0;width:468pt;height:20.85pt;z-index:-251658752;visibility:visible;mso-wrap-style:square;mso-width-percent:1000;mso-height-percent:27;mso-top-percent:45;mso-wrap-distance-left:9.35pt;mso-wrap-distance-top:0;mso-wrap-distance-right:9.35pt;mso-wrap-distance-bottom:0;mso-position-horizontal:center;mso-position-horizontal-relative:margin;mso-position-vertical-relative:page;mso-width-percent:1000;mso-height-percent:27;mso-top-percent:45;mso-width-relative:margin;mso-height-relative:page;v-text-anchor:middle" o:gfxdata="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" o:allowoverlap="f" fillcolor="#4f81bd [3204]" stroked="f" strokeweight="1pt">
               <v:textbox style="mso-fit-shape-to-text:t">
                 <w:txbxContent>
                   <w:sdt>
@@ -40361,7 +40447,6 @@
           <w:docPartUnique/>
         </w:docPartObj>
       </w:sdtPr>
-      <w:sdtEndPr/>
       <w:sdtContent>
         <w:r>
           <w:rPr>
@@ -40372,7 +40457,7 @@
             <w:szCs w:val="20"/>
           </w:rPr>
           <w:pict w14:anchorId="214AD5A2">
-            <v:shapetype id="_x0000_t136" coordsize="21600,21600" o:spt="136" adj="10800" path="m@7,l@8,m@5,21600l@6,21600e">
+            <v:shapetype id="_x0000_t136" coordsize="21600,21600" o:spt="136" adj="10800" path="m@7,0l@8,0m@5,21600l@6,21600e">
               <v:formulas>
                 <v:f eqn="sum #0 0 10800"/>
                 <v:f eqn="prod #0 2 1"/>
@@ -40410,7 +40495,7 @@
 </file>
 
 <file path=word/header3.xml><?xml version="1.0" encoding="utf-8"?>
-<w:hdr xmlns:wpc="http://schemas.microsoft.com/office/word/2010/wordprocessingCanvas" xmlns:mc="http://schemas.openxmlformats.org/markup-compatibility/2006" xmlns:o="urn:schemas-microsoft-com:office:office" xmlns:r="http://schemas.openxmlformats.org/officeDocument/2006/relationships" xmlns:m="http://schemas.openxmlformats.org/officeDocument/2006/math" xmlns:v="urn:schemas-microsoft-com:vml" xmlns:wp14="http://schemas.microsoft.com/office/word/2010/wordprocessingDrawing" xmlns:wp="http://schemas.openxmlformats.org/drawingml/2006/wordprocessingDrawing" xmlns:w10="urn:schemas-microsoft-com:office:word" xmlns:w="http://schemas.openxmlformats.org/wordprocessingml/2006/main" xmlns:w14="http://schemas.microsoft.com/office/word/2010/wordml" xmlns:w15="http://schemas.microsoft.com/office/word/2012/wordml" xmlns:wpg="http://schemas.microsoft.com/office/word/2010/wordprocessingGroup" xmlns:wpi="http://schemas.microsoft.com/office/word/2010/wordprocessingInk" xmlns:wne="http://schemas.microsoft.com/office/word/2006/wordml" xmlns:wps="http://schemas.microsoft.com/office/word/2010/wordprocessingShape" mc:Ignorable="w14 w15 wp14">
+<w:hdr xmlns:wpc="http://schemas.microsoft.com/office/word/2010/wordprocessingCanvas" xmlns:mo="http://schemas.microsoft.com/office/mac/office/2008/main" xmlns:mc="http://schemas.openxmlformats.org/markup-compatibility/2006" xmlns:mv="urn:schemas-microsoft-com:mac:vml" xmlns:o="urn:schemas-microsoft-com:office:office" xmlns:r="http://schemas.openxmlformats.org/officeDocument/2006/relationships" xmlns:m="http://schemas.openxmlformats.org/officeDocument/2006/math" xmlns:v="urn:schemas-microsoft-com:vml" xmlns:wp14="http://schemas.microsoft.com/office/word/2010/wordprocessingDrawing" xmlns:wp="http://schemas.openxmlformats.org/drawingml/2006/wordprocessingDrawing" xmlns:w10="urn:schemas-microsoft-com:office:word" xmlns:w="http://schemas.openxmlformats.org/wordprocessingml/2006/main" xmlns:w14="http://schemas.microsoft.com/office/word/2010/wordml" xmlns:w15="http://schemas.microsoft.com/office/word/2012/wordml" xmlns:wpg="http://schemas.microsoft.com/office/word/2010/wordprocessingGroup" xmlns:wpi="http://schemas.microsoft.com/office/word/2010/wordprocessingInk" xmlns:wne="http://schemas.microsoft.com/office/word/2006/wordml" xmlns:wps="http://schemas.microsoft.com/office/word/2010/wordprocessingShape" mc:Ignorable="w14 w15 wp14 mv">
   <w:p>
     <w:pPr>
       <w:pStyle w:val="Header"/>
@@ -40440,7 +40525,7 @@
                   </wp:positionV>
                 </mc:Fallback>
               </mc:AlternateContent>
-              <wp:extent cx="5950039" cy="270457"/>
+              <wp:extent cx="5943600" cy="264795"/>
               <wp:effectExtent l="0" t="0" r="0" b="1905"/>
               <wp:wrapSquare wrapText="bothSides"/>
               <wp:docPr id="197" name="Rectangle 197"/>
@@ -40452,7 +40537,7 @@
                     <wps:spPr>
                       <a:xfrm>
                         <a:off x="0" y="0"/>
-                        <a:ext cx="5950039" cy="270457"/>
+                        <a:ext cx="5943600" cy="264795"/>
                       </a:xfrm>
                       <a:prstGeom prst="rect">
                         <a:avLst/>
@@ -40513,7 +40598,7 @@
         </mc:Choice>
         <mc:Fallback>
           <w:pict>
-            <v:rect w14:anchorId="031AD6EB" id="Rectangle 197" o:spid="_x0000_s1028" style="position:absolute;margin-left:0;margin-top:0;width:468.5pt;height:21.3pt;z-index:-251659776;visibility:visible;mso-wrap-style:square;mso-width-percent:1000;mso-height-percent:27;mso-top-percent:45;mso-wrap-distance-left:9.35pt;mso-wrap-distance-top:0;mso-wrap-distance-right:9.35pt;mso-wrap-distance-bottom:0;mso-position-horizontal:center;mso-position-horizontal-relative:margin;mso-position-vertical-relative:page;mso-width-percent:1000;mso-height-percent:27;mso-top-percent:45;mso-width-relative:margin;mso-height-relative:page;v-text-anchor:middle" o:gfxdata="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" o:allowoverlap="f" fillcolor="white [3212]" stroked="f" strokeweight="1pt">
+            <v:rect w14:anchorId="031AD6EB" id="Rectangle 197" o:spid="_x0000_s1028" style="position:absolute;margin-left:0;margin-top:0;width:468pt;height:20.85pt;z-index:-251659776;visibility:visible;mso-wrap-style:square;mso-width-percent:1000;mso-height-percent:27;mso-top-percent:45;mso-wrap-distance-left:9.35pt;mso-wrap-distance-top:0;mso-wrap-distance-right:9.35pt;mso-wrap-distance-bottom:0;mso-position-horizontal:center;mso-position-horizontal-relative:margin;mso-position-vertical-relative:page;mso-width-percent:1000;mso-height-percent:27;mso-top-percent:45;mso-width-relative:margin;mso-height-relative:page;v-text-anchor:middle" o:gfxdata="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" o:allowoverlap="f" fillcolor="white [3212]" stroked="f" strokeweight="1pt">
               <v:textbox style="mso-fit-shape-to-text:t">
                 <w:txbxContent>
                   <w:p>
@@ -40538,8 +40623,8 @@
 </file>
 
 <file path=word/numbering.xml><?xml version="1.0" encoding="utf-8"?>
-<w:numbering xmlns:wpc="http://schemas.microsoft.com/office/word/2010/wordprocessingCanvas" xmlns:mc="http://schemas.openxmlformats.org/markup-compatibility/2006" xmlns:o="urn:schemas-microsoft-com:office:office" xmlns:r="http://schemas.openxmlformats.org/officeDocument/2006/relationships" xmlns:m="http://schemas.openxmlformats.org/officeDocument/2006/math" xmlns:v="urn:schemas-microsoft-com:vml" xmlns:wp14="http://schemas.microsoft.com/office/word/2010/wordprocessingDrawing" xmlns:wp="http://schemas.openxmlformats.org/drawingml/2006/wordprocessingDrawing" xmlns:w10="urn:schemas-microsoft-com:office:word" xmlns:w="http://schemas.openxmlformats.org/wordprocessingml/2006/main" xmlns:w14="http://schemas.microsoft.com/office/word/2010/wordml" xmlns:w15="http://schemas.microsoft.com/office/word/2012/wordml" xmlns:wpg="http://schemas.microsoft.com/office/word/2010/wordprocessingGroup" xmlns:wpi="http://schemas.microsoft.com/office/word/2010/wordprocessingInk" xmlns:wne="http://schemas.microsoft.com/office/word/2006/wordml" xmlns:wps="http://schemas.microsoft.com/office/word/2010/wordprocessingShape" mc:Ignorable="w14 w15 wp14">
-  <w:abstractNum w:abstractNumId="0" w15:restartNumberingAfterBreak="0">
+<w:numbering xmlns:wpc="http://schemas.microsoft.com/office/word/2010/wordprocessingCanvas" xmlns:mo="http://schemas.microsoft.com/office/mac/office/2008/main" xmlns:mc="http://schemas.openxmlformats.org/markup-compatibility/2006" xmlns:mv="urn:schemas-microsoft-com:mac:vml" xmlns:o="urn:schemas-microsoft-com:office:office" xmlns:r="http://schemas.openxmlformats.org/officeDocument/2006/relationships" xmlns:m="http://schemas.openxmlformats.org/officeDocument/2006/math" xmlns:v="urn:schemas-microsoft-com:vml" xmlns:wp14="http://schemas.microsoft.com/office/word/2010/wordprocessingDrawing" xmlns:wp="http://schemas.openxmlformats.org/drawingml/2006/wordprocessingDrawing" xmlns:w10="urn:schemas-microsoft-com:office:word" xmlns:w="http://schemas.openxmlformats.org/wordprocessingml/2006/main" xmlns:w14="http://schemas.microsoft.com/office/word/2010/wordml" xmlns:w15="http://schemas.microsoft.com/office/word/2012/wordml" xmlns:wpg="http://schemas.microsoft.com/office/word/2010/wordprocessingGroup" xmlns:wpi="http://schemas.microsoft.com/office/word/2010/wordprocessingInk" xmlns:wne="http://schemas.microsoft.com/office/word/2006/wordml" xmlns:wps="http://schemas.microsoft.com/office/word/2010/wordprocessingShape" mc:Ignorable="w14 w15 wp14">
+  <w:abstractNum w:abstractNumId="0">
     <w:nsid w:val="007777DA"/>
     <w:multiLevelType w:val="multilevel"/>
     <w:tmpl w:val="4C26C542"/>
@@ -40652,7 +40737,7 @@
       </w:pPr>
     </w:lvl>
   </w:abstractNum>
-  <w:abstractNum w:abstractNumId="1" w15:restartNumberingAfterBreak="0">
+  <w:abstractNum w:abstractNumId="1">
     <w:nsid w:val="06F774E0"/>
     <w:multiLevelType w:val="hybridMultilevel"/>
     <w:tmpl w:val="CF0E0A84"/>
@@ -40741,7 +40826,7 @@
       </w:pPr>
     </w:lvl>
   </w:abstractNum>
-  <w:abstractNum w:abstractNumId="2" w15:restartNumberingAfterBreak="0">
+  <w:abstractNum w:abstractNumId="2">
     <w:nsid w:val="095A6C4E"/>
     <w:multiLevelType w:val="hybridMultilevel"/>
     <w:tmpl w:val="6FDCBD96"/>
@@ -40854,7 +40939,7 @@
       </w:rPr>
     </w:lvl>
   </w:abstractNum>
-  <w:abstractNum w:abstractNumId="3" w15:restartNumberingAfterBreak="0">
+  <w:abstractNum w:abstractNumId="3">
     <w:nsid w:val="0A482E49"/>
     <w:multiLevelType w:val="multilevel"/>
     <w:tmpl w:val="D59686A8"/>
@@ -41003,7 +41088,7 @@
       </w:rPr>
     </w:lvl>
   </w:abstractNum>
-  <w:abstractNum w:abstractNumId="4" w15:restartNumberingAfterBreak="0">
+  <w:abstractNum w:abstractNumId="4">
     <w:nsid w:val="0B642521"/>
     <w:multiLevelType w:val="singleLevel"/>
     <w:tmpl w:val="95AC6C94"/>
@@ -41021,7 +41106,7 @@
       </w:pPr>
     </w:lvl>
   </w:abstractNum>
-  <w:abstractNum w:abstractNumId="5" w15:restartNumberingAfterBreak="0">
+  <w:abstractNum w:abstractNumId="5">
     <w:nsid w:val="0B70023F"/>
     <w:multiLevelType w:val="hybridMultilevel"/>
     <w:tmpl w:val="A50666F2"/>
@@ -41134,7 +41219,7 @@
       </w:rPr>
     </w:lvl>
   </w:abstractNum>
-  <w:abstractNum w:abstractNumId="6" w15:restartNumberingAfterBreak="0">
+  <w:abstractNum w:abstractNumId="6">
     <w:nsid w:val="0BB43C3E"/>
     <w:multiLevelType w:val="multilevel"/>
     <w:tmpl w:val="4B603156"/>
@@ -41252,7 +41337,7 @@
       </w:rPr>
     </w:lvl>
   </w:abstractNum>
-  <w:abstractNum w:abstractNumId="7" w15:restartNumberingAfterBreak="0">
+  <w:abstractNum w:abstractNumId="7">
     <w:nsid w:val="0C710FA7"/>
     <w:multiLevelType w:val="hybridMultilevel"/>
     <w:tmpl w:val="6B341752"/>
@@ -41338,7 +41423,7 @@
       </w:pPr>
     </w:lvl>
   </w:abstractNum>
-  <w:abstractNum w:abstractNumId="8" w15:restartNumberingAfterBreak="0">
+  <w:abstractNum w:abstractNumId="8">
     <w:nsid w:val="0CA5593B"/>
     <w:multiLevelType w:val="singleLevel"/>
     <w:tmpl w:val="652E0E10"/>
@@ -41360,7 +41445,7 @@
       </w:rPr>
     </w:lvl>
   </w:abstractNum>
-  <w:abstractNum w:abstractNumId="9" w15:restartNumberingAfterBreak="0">
+  <w:abstractNum w:abstractNumId="9">
     <w:nsid w:val="0DC5768F"/>
     <w:multiLevelType w:val="hybridMultilevel"/>
     <w:tmpl w:val="3F983C9E"/>
@@ -41473,7 +41558,7 @@
       </w:rPr>
     </w:lvl>
   </w:abstractNum>
-  <w:abstractNum w:abstractNumId="10" w15:restartNumberingAfterBreak="0">
+  <w:abstractNum w:abstractNumId="10">
     <w:nsid w:val="10890AE8"/>
     <w:multiLevelType w:val="hybridMultilevel"/>
     <w:tmpl w:val="49D28206"/>
@@ -41586,7 +41671,7 @@
       </w:rPr>
     </w:lvl>
   </w:abstractNum>
-  <w:abstractNum w:abstractNumId="11" w15:restartNumberingAfterBreak="0">
+  <w:abstractNum w:abstractNumId="11">
     <w:nsid w:val="11535F62"/>
     <w:multiLevelType w:val="hybridMultilevel"/>
     <w:tmpl w:val="F9AA7BB6"/>
@@ -41699,7 +41784,7 @@
       </w:rPr>
     </w:lvl>
   </w:abstractNum>
-  <w:abstractNum w:abstractNumId="12" w15:restartNumberingAfterBreak="0">
+  <w:abstractNum w:abstractNumId="12">
     <w:nsid w:val="11AA4FB6"/>
     <w:multiLevelType w:val="hybridMultilevel"/>
     <w:tmpl w:val="80A60468"/>
@@ -41788,7 +41873,7 @@
       </w:pPr>
     </w:lvl>
   </w:abstractNum>
-  <w:abstractNum w:abstractNumId="13" w15:restartNumberingAfterBreak="0">
+  <w:abstractNum w:abstractNumId="13">
     <w:nsid w:val="1BCB6F8D"/>
     <w:multiLevelType w:val="hybridMultilevel"/>
     <w:tmpl w:val="9B22E162"/>
@@ -41901,7 +41986,7 @@
       </w:rPr>
     </w:lvl>
   </w:abstractNum>
-  <w:abstractNum w:abstractNumId="14" w15:restartNumberingAfterBreak="0">
+  <w:abstractNum w:abstractNumId="14">
     <w:nsid w:val="1BCD47EC"/>
     <w:multiLevelType w:val="multilevel"/>
     <w:tmpl w:val="DCC88F1E"/>
@@ -42014,7 +42099,7 @@
       </w:pPr>
     </w:lvl>
   </w:abstractNum>
-  <w:abstractNum w:abstractNumId="15" w15:restartNumberingAfterBreak="0">
+  <w:abstractNum w:abstractNumId="15">
     <w:nsid w:val="205B06FD"/>
     <w:multiLevelType w:val="multilevel"/>
     <w:tmpl w:val="6452215A"/>
@@ -42155,7 +42240,7 @@
       </w:rPr>
     </w:lvl>
   </w:abstractNum>
-  <w:abstractNum w:abstractNumId="16" w15:restartNumberingAfterBreak="0">
+  <w:abstractNum w:abstractNumId="16">
     <w:nsid w:val="217411EB"/>
     <w:multiLevelType w:val="hybridMultilevel"/>
     <w:tmpl w:val="2B7CB030"/>
@@ -42268,7 +42353,7 @@
       </w:rPr>
     </w:lvl>
   </w:abstractNum>
-  <w:abstractNum w:abstractNumId="17" w15:restartNumberingAfterBreak="0">
+  <w:abstractNum w:abstractNumId="17">
     <w:nsid w:val="23873579"/>
     <w:multiLevelType w:val="hybridMultilevel"/>
     <w:tmpl w:val="54F0E126"/>
@@ -42381,7 +42466,7 @@
       </w:rPr>
     </w:lvl>
   </w:abstractNum>
-  <w:abstractNum w:abstractNumId="18" w15:restartNumberingAfterBreak="0">
+  <w:abstractNum w:abstractNumId="18">
     <w:nsid w:val="26EC6137"/>
     <w:multiLevelType w:val="hybridMultilevel"/>
     <w:tmpl w:val="EC6818F6"/>
@@ -42470,7 +42555,7 @@
       </w:pPr>
     </w:lvl>
   </w:abstractNum>
-  <w:abstractNum w:abstractNumId="19" w15:restartNumberingAfterBreak="0">
+  <w:abstractNum w:abstractNumId="19">
     <w:nsid w:val="290B3BB1"/>
     <w:multiLevelType w:val="hybridMultilevel"/>
     <w:tmpl w:val="4C6C560A"/>
@@ -42559,7 +42644,7 @@
       </w:pPr>
     </w:lvl>
   </w:abstractNum>
-  <w:abstractNum w:abstractNumId="20" w15:restartNumberingAfterBreak="0">
+  <w:abstractNum w:abstractNumId="20">
     <w:nsid w:val="2BC84A97"/>
     <w:multiLevelType w:val="hybridMultilevel"/>
     <w:tmpl w:val="A86841F0"/>
@@ -42672,7 +42757,7 @@
       </w:rPr>
     </w:lvl>
   </w:abstractNum>
-  <w:abstractNum w:abstractNumId="21" w15:restartNumberingAfterBreak="0">
+  <w:abstractNum w:abstractNumId="21">
     <w:nsid w:val="2DDD4250"/>
     <w:multiLevelType w:val="hybridMultilevel"/>
     <w:tmpl w:val="5F9ECE2C"/>
@@ -42761,7 +42846,7 @@
       </w:pPr>
     </w:lvl>
   </w:abstractNum>
-  <w:abstractNum w:abstractNumId="22" w15:restartNumberingAfterBreak="0">
+  <w:abstractNum w:abstractNumId="22">
     <w:nsid w:val="2E984469"/>
     <w:multiLevelType w:val="singleLevel"/>
     <w:tmpl w:val="9AFAEAA2"/>
@@ -42782,7 +42867,7 @@
       </w:rPr>
     </w:lvl>
   </w:abstractNum>
-  <w:abstractNum w:abstractNumId="23" w15:restartNumberingAfterBreak="0">
+  <w:abstractNum w:abstractNumId="23">
     <w:nsid w:val="39F365A3"/>
     <w:multiLevelType w:val="singleLevel"/>
     <w:tmpl w:val="FDE615F2"/>
@@ -42803,7 +42888,7 @@
       </w:rPr>
     </w:lvl>
   </w:abstractNum>
-  <w:abstractNum w:abstractNumId="24" w15:restartNumberingAfterBreak="0">
+  <w:abstractNum w:abstractNumId="24">
     <w:nsid w:val="39FF1B57"/>
     <w:multiLevelType w:val="multilevel"/>
     <w:tmpl w:val="26A625AC"/>
@@ -42952,7 +43037,7 @@
       </w:rPr>
     </w:lvl>
   </w:abstractNum>
-  <w:abstractNum w:abstractNumId="25" w15:restartNumberingAfterBreak="0">
+  <w:abstractNum w:abstractNumId="25">
     <w:nsid w:val="3F0724C9"/>
     <w:multiLevelType w:val="multilevel"/>
     <w:tmpl w:val="13621A52"/>
@@ -43074,7 +43159,7 @@
       </w:rPr>
     </w:lvl>
   </w:abstractNum>
-  <w:abstractNum w:abstractNumId="26" w15:restartNumberingAfterBreak="0">
+  <w:abstractNum w:abstractNumId="26">
     <w:nsid w:val="40F81DC5"/>
     <w:multiLevelType w:val="multilevel"/>
     <w:tmpl w:val="6E7E4D2E"/>
@@ -43187,7 +43272,7 @@
       </w:pPr>
     </w:lvl>
   </w:abstractNum>
-  <w:abstractNum w:abstractNumId="27" w15:restartNumberingAfterBreak="0">
+  <w:abstractNum w:abstractNumId="27">
     <w:nsid w:val="46BC68DC"/>
     <w:multiLevelType w:val="hybridMultilevel"/>
     <w:tmpl w:val="BD3AEA8A"/>
@@ -43276,7 +43361,7 @@
       </w:pPr>
     </w:lvl>
   </w:abstractNum>
-  <w:abstractNum w:abstractNumId="28" w15:restartNumberingAfterBreak="0">
+  <w:abstractNum w:abstractNumId="28">
     <w:nsid w:val="48662CF1"/>
     <w:multiLevelType w:val="hybridMultilevel"/>
     <w:tmpl w:val="99528342"/>
@@ -43389,7 +43474,7 @@
       </w:rPr>
     </w:lvl>
   </w:abstractNum>
-  <w:abstractNum w:abstractNumId="29" w15:restartNumberingAfterBreak="0">
+  <w:abstractNum w:abstractNumId="29">
     <w:nsid w:val="4ABA7A0E"/>
     <w:multiLevelType w:val="hybridMultilevel"/>
     <w:tmpl w:val="E712203A"/>
@@ -43478,7 +43563,7 @@
       </w:pPr>
     </w:lvl>
   </w:abstractNum>
-  <w:abstractNum w:abstractNumId="30" w15:restartNumberingAfterBreak="0">
+  <w:abstractNum w:abstractNumId="30">
     <w:nsid w:val="517001D7"/>
     <w:multiLevelType w:val="hybridMultilevel"/>
     <w:tmpl w:val="832A6A44"/>
@@ -43591,7 +43676,7 @@
       </w:rPr>
     </w:lvl>
   </w:abstractNum>
-  <w:abstractNum w:abstractNumId="31" w15:restartNumberingAfterBreak="0">
+  <w:abstractNum w:abstractNumId="31">
     <w:nsid w:val="59EE5080"/>
     <w:multiLevelType w:val="hybridMultilevel"/>
     <w:tmpl w:val="FEFA7364"/>
@@ -43704,7 +43789,7 @@
       </w:rPr>
     </w:lvl>
   </w:abstractNum>
-  <w:abstractNum w:abstractNumId="32" w15:restartNumberingAfterBreak="0">
+  <w:abstractNum w:abstractNumId="32">
     <w:nsid w:val="5A693BBA"/>
     <w:multiLevelType w:val="hybridMultilevel"/>
     <w:tmpl w:val="0AE0A3D8"/>
@@ -43817,7 +43902,7 @@
       </w:rPr>
     </w:lvl>
   </w:abstractNum>
-  <w:abstractNum w:abstractNumId="33" w15:restartNumberingAfterBreak="0">
+  <w:abstractNum w:abstractNumId="33">
     <w:nsid w:val="5CCB1578"/>
     <w:multiLevelType w:val="hybridMultilevel"/>
     <w:tmpl w:val="A6FCBD30"/>
@@ -43929,7 +44014,7 @@
       </w:rPr>
     </w:lvl>
   </w:abstractNum>
-  <w:abstractNum w:abstractNumId="34" w15:restartNumberingAfterBreak="0">
+  <w:abstractNum w:abstractNumId="34">
     <w:nsid w:val="603F2BE8"/>
     <w:multiLevelType w:val="singleLevel"/>
     <w:tmpl w:val="F32A21C0"/>
@@ -43951,7 +44036,7 @@
       </w:rPr>
     </w:lvl>
   </w:abstractNum>
-  <w:abstractNum w:abstractNumId="35" w15:restartNumberingAfterBreak="0">
+  <w:abstractNum w:abstractNumId="35">
     <w:nsid w:val="612801D4"/>
     <w:multiLevelType w:val="multilevel"/>
     <w:tmpl w:val="2D1043EA"/>
@@ -44092,7 +44177,7 @@
       </w:rPr>
     </w:lvl>
   </w:abstractNum>
-  <w:abstractNum w:abstractNumId="36" w15:restartNumberingAfterBreak="0">
+  <w:abstractNum w:abstractNumId="36">
     <w:nsid w:val="67B00A95"/>
     <w:multiLevelType w:val="hybridMultilevel"/>
     <w:tmpl w:val="2E409DE8"/>
@@ -44205,7 +44290,7 @@
       </w:rPr>
     </w:lvl>
   </w:abstractNum>
-  <w:abstractNum w:abstractNumId="37" w15:restartNumberingAfterBreak="0">
+  <w:abstractNum w:abstractNumId="37">
     <w:nsid w:val="68B82E5C"/>
     <w:multiLevelType w:val="hybridMultilevel"/>
     <w:tmpl w:val="6728BF88"/>
@@ -44317,7 +44402,7 @@
       </w:rPr>
     </w:lvl>
   </w:abstractNum>
-  <w:abstractNum w:abstractNumId="38" w15:restartNumberingAfterBreak="0">
+  <w:abstractNum w:abstractNumId="38">
     <w:nsid w:val="6ADD73B3"/>
     <w:multiLevelType w:val="hybridMultilevel"/>
     <w:tmpl w:val="23B4306A"/>
@@ -44429,7 +44514,7 @@
       </w:rPr>
     </w:lvl>
   </w:abstractNum>
-  <w:abstractNum w:abstractNumId="39" w15:restartNumberingAfterBreak="0">
+  <w:abstractNum w:abstractNumId="39">
     <w:nsid w:val="6B7B0E14"/>
     <w:multiLevelType w:val="hybridMultilevel"/>
     <w:tmpl w:val="7BCE193E"/>
@@ -44542,7 +44627,7 @@
       </w:rPr>
     </w:lvl>
   </w:abstractNum>
-  <w:abstractNum w:abstractNumId="40" w15:restartNumberingAfterBreak="0">
+  <w:abstractNum w:abstractNumId="40">
     <w:nsid w:val="6C91416D"/>
     <w:multiLevelType w:val="multilevel"/>
     <w:tmpl w:val="0409001D"/>
@@ -44656,7 +44741,7 @@
       </w:pPr>
     </w:lvl>
   </w:abstractNum>
-  <w:abstractNum w:abstractNumId="41" w15:restartNumberingAfterBreak="0">
+  <w:abstractNum w:abstractNumId="41">
     <w:nsid w:val="6CC62E43"/>
     <w:multiLevelType w:val="multilevel"/>
     <w:tmpl w:val="04090023"/>
@@ -44771,7 +44856,7 @@
       </w:pPr>
     </w:lvl>
   </w:abstractNum>
-  <w:abstractNum w:abstractNumId="42" w15:restartNumberingAfterBreak="0">
+  <w:abstractNum w:abstractNumId="42">
     <w:nsid w:val="6DC84F41"/>
     <w:multiLevelType w:val="multilevel"/>
     <w:tmpl w:val="566855F2"/>
@@ -44920,7 +45005,7 @@
       </w:rPr>
     </w:lvl>
   </w:abstractNum>
-  <w:abstractNum w:abstractNumId="43" w15:restartNumberingAfterBreak="0">
+  <w:abstractNum w:abstractNumId="43">
     <w:nsid w:val="6E592C46"/>
     <w:multiLevelType w:val="hybridMultilevel"/>
     <w:tmpl w:val="78EC71B8"/>
@@ -45033,7 +45118,7 @@
       </w:rPr>
     </w:lvl>
   </w:abstractNum>
-  <w:abstractNum w:abstractNumId="44" w15:restartNumberingAfterBreak="0">
+  <w:abstractNum w:abstractNumId="44">
     <w:nsid w:val="6E701AEC"/>
     <w:multiLevelType w:val="multilevel"/>
     <w:tmpl w:val="D9066C26"/>
@@ -45178,7 +45263,7 @@
       </w:rPr>
     </w:lvl>
   </w:abstractNum>
-  <w:abstractNum w:abstractNumId="45" w15:restartNumberingAfterBreak="0">
+  <w:abstractNum w:abstractNumId="45">
     <w:nsid w:val="73677580"/>
     <w:multiLevelType w:val="hybridMultilevel"/>
     <w:tmpl w:val="CE1EE0CA"/>
@@ -45267,7 +45352,7 @@
       </w:pPr>
     </w:lvl>
   </w:abstractNum>
-  <w:abstractNum w:abstractNumId="46" w15:restartNumberingAfterBreak="0">
+  <w:abstractNum w:abstractNumId="46">
     <w:nsid w:val="743273F6"/>
     <w:multiLevelType w:val="hybridMultilevel"/>
     <w:tmpl w:val="D7AEEDA4"/>
@@ -45380,7 +45465,7 @@
       </w:rPr>
     </w:lvl>
   </w:abstractNum>
-  <w:abstractNum w:abstractNumId="47" w15:restartNumberingAfterBreak="0">
+  <w:abstractNum w:abstractNumId="47">
     <w:nsid w:val="7D557BCA"/>
     <w:multiLevelType w:val="hybridMultilevel"/>
     <w:tmpl w:val="B03C90DA"/>
@@ -45642,7 +45727,7 @@
 </file>
 
 <file path=word/people.xml><?xml version="1.0" encoding="utf-8"?>
-<w15:people xmlns:wpc="http://schemas.microsoft.com/office/word/2010/wordprocessingCanvas" xmlns:mc="http://schemas.openxmlformats.org/markup-compatibility/2006" xmlns:o="urn:schemas-microsoft-com:office:office" xmlns:r="http://schemas.openxmlformats.org/officeDocument/2006/relationships" xmlns:m="http://schemas.openxmlformats.org/officeDocument/2006/math" xmlns:v="urn:schemas-microsoft-com:vml" xmlns:wp14="http://schemas.microsoft.com/office/word/2010/wordprocessingDrawing" xmlns:wp="http://schemas.openxmlformats.org/drawingml/2006/wordprocessingDrawing" xmlns:w10="urn:schemas-microsoft-com:office:word" xmlns:w="http://schemas.openxmlformats.org/wordprocessingml/2006/main" xmlns:w14="http://schemas.microsoft.com/office/word/2010/wordml" xmlns:w15="http://schemas.microsoft.com/office/word/2012/wordml" xmlns:wpg="http://schemas.microsoft.com/office/word/2010/wordprocessingGroup" xmlns:wpi="http://schemas.microsoft.com/office/word/2010/wordprocessingInk" xmlns:wne="http://schemas.microsoft.com/office/word/2006/wordml" xmlns:wps="http://schemas.microsoft.com/office/word/2010/wordprocessingShape" mc:Ignorable="w14 w15 wp14">
+<w15:people xmlns:wpc="http://schemas.microsoft.com/office/word/2010/wordprocessingCanvas" xmlns:mo="http://schemas.microsoft.com/office/mac/office/2008/main" xmlns:mc="http://schemas.openxmlformats.org/markup-compatibility/2006" xmlns:mv="urn:schemas-microsoft-com:mac:vml" xmlns:o="urn:schemas-microsoft-com:office:office" xmlns:r="http://schemas.openxmlformats.org/officeDocument/2006/relationships" xmlns:m="http://schemas.openxmlformats.org/officeDocument/2006/math" xmlns:v="urn:schemas-microsoft-com:vml" xmlns:wp14="http://schemas.microsoft.com/office/word/2010/wordprocessingDrawing" xmlns:wp="http://schemas.openxmlformats.org/drawingml/2006/wordprocessingDrawing" xmlns:w10="urn:schemas-microsoft-com:office:word" xmlns:w="http://schemas.openxmlformats.org/wordprocessingml/2006/main" xmlns:w14="http://schemas.microsoft.com/office/word/2010/wordml" xmlns:w15="http://schemas.microsoft.com/office/word/2012/wordml" xmlns:wpg="http://schemas.microsoft.com/office/word/2010/wordprocessingGroup" xmlns:wpi="http://schemas.microsoft.com/office/word/2010/wordprocessingInk" xmlns:wne="http://schemas.microsoft.com/office/word/2006/wordml" xmlns:wps="http://schemas.microsoft.com/office/word/2010/wordprocessingShape" mc:Ignorable="w14 w15 wp14">
   <w15:person w15:author="Musavi, Hamid [USA]">
     <w15:presenceInfo w15:providerId="None" w15:userId="Musavi, Hamid [USA]"/>
   </w15:person>
@@ -45666,7 +45751,7 @@
       </w:pPr>
     </w:pPrDefault>
   </w:docDefaults>
-  <w:latentStyles w:defLockedState="0" w:defUIPriority="99" w:defSemiHidden="0" w:defUnhideWhenUsed="0" w:defQFormat="0" w:count="371">
+  <w:latentStyles w:defLockedState="0" w:defUIPriority="99" w:defSemiHidden="0" w:defUnhideWhenUsed="0" w:defQFormat="0" w:count="382">
     <w:lsdException w:name="Normal" w:uiPriority="0" w:qFormat="1"/>
     <w:lsdException w:name="heading 1" w:uiPriority="9" w:qFormat="1"/>
     <w:lsdException w:name="heading 2" w:semiHidden="1" w:uiPriority="9" w:unhideWhenUsed="1" w:qFormat="1"/>
@@ -45772,7 +45857,6 @@
     <w:lsdException w:name="HTML Sample" w:semiHidden="1" w:unhideWhenUsed="1"/>
     <w:lsdException w:name="HTML Typewriter" w:semiHidden="1" w:unhideWhenUsed="1"/>
     <w:lsdException w:name="HTML Variable" w:semiHidden="1" w:unhideWhenUsed="1"/>
-    <w:lsdException w:name="Normal Table" w:semiHidden="1" w:unhideWhenUsed="1"/>
     <w:lsdException w:name="annotation subject" w:semiHidden="1" w:uiPriority="0" w:unhideWhenUsed="1"/>
     <w:lsdException w:name="No List" w:semiHidden="1" w:unhideWhenUsed="1"/>
     <w:lsdException w:name="Outline List 1" w:semiHidden="1" w:unhideWhenUsed="1"/>
@@ -45818,11 +45902,9 @@
     <w:lsdException w:name="Table Subtle 1" w:semiHidden="1" w:unhideWhenUsed="1"/>
     <w:lsdException w:name="Table Subtle 2" w:semiHidden="1" w:unhideWhenUsed="1"/>
     <w:lsdException w:name="Table Web 1" w:semiHidden="1" w:unhideWhenUsed="1"/>
-    <w:lsdException w:name="Table Web 2" w:semiHidden="1" w:unhideWhenUsed="1"/>
     <w:lsdException w:name="Table Web 3" w:semiHidden="1" w:unhideWhenUsed="1"/>
     <w:lsdException w:name="Balloon Text" w:semiHidden="1" w:uiPriority="0" w:unhideWhenUsed="1"/>
     <w:lsdException w:name="Table Grid" w:uiPriority="0"/>
-    <w:lsdException w:name="Table Theme" w:semiHidden="1" w:unhideWhenUsed="1"/>
     <w:lsdException w:name="Placeholder Text" w:semiHidden="1"/>
     <w:lsdException w:name="No Spacing" w:semiHidden="1" w:uiPriority="1" w:unhideWhenUsed="1" w:qFormat="1"/>
     <w:lsdException w:name="Light Shading" w:uiPriority="60"/>
@@ -46038,6 +46120,8 @@
     <w:lsdException w:name="List Table 5 Dark Accent 6" w:uiPriority="50"/>
     <w:lsdException w:name="List Table 6 Colorful Accent 6" w:uiPriority="51"/>
     <w:lsdException w:name="List Table 7 Colorful Accent 6" w:uiPriority="52"/>
+    <w:lsdException w:name="Mention" w:semiHidden="1" w:unhideWhenUsed="1"/>
+    <w:lsdException w:name="Smart Hyperlink" w:semiHidden="1" w:unhideWhenUsed="1"/>
   </w:latentStyles>
   <w:style w:type="paragraph" w:default="1" w:styleId="Normal">
     <w:name w:val="Normal"/>
@@ -46338,6 +46422,7 @@
       <w:spacing w:after="0" w:line="240" w:lineRule="auto"/>
     </w:pPr>
     <w:tblPr>
+      <w:tblInd w:w="0" w:type="dxa"/>
       <w:tblBorders>
         <w:top w:val="single" w:sz="4" w:space="0" w:color="000000" w:themeColor="text1"/>
         <w:left w:val="single" w:sz="4" w:space="0" w:color="000000" w:themeColor="text1"/>
@@ -46346,6 +46431,12 @@
         <w:insideH w:val="single" w:sz="4" w:space="0" w:color="000000" w:themeColor="text1"/>
         <w:insideV w:val="single" w:sz="4" w:space="0" w:color="000000" w:themeColor="text1"/>
       </w:tblBorders>
+      <w:tblCellMar>
+        <w:top w:w="0" w:type="dxa"/>
+        <w:left w:w="108" w:type="dxa"/>
+        <w:bottom w:w="0" w:type="dxa"/>
+        <w:right w:w="108" w:type="dxa"/>
+      </w:tblCellMar>
     </w:tblPr>
   </w:style>
   <w:style w:type="paragraph" w:styleId="Title">
@@ -47143,6 +47234,7 @@
     <w:tblPr>
       <w:tblStyleRowBandSize w:val="1"/>
       <w:tblStyleColBandSize w:val="1"/>
+      <w:tblInd w:w="0" w:type="dxa"/>
       <w:tblBorders>
         <w:top w:val="single" w:sz="8" w:space="0" w:color="FFFFFF" w:themeColor="background1"/>
         <w:left w:val="single" w:sz="8" w:space="0" w:color="FFFFFF" w:themeColor="background1"/>
@@ -47151,6 +47243,12 @@
         <w:insideH w:val="single" w:sz="6" w:space="0" w:color="FFFFFF" w:themeColor="background1"/>
         <w:insideV w:val="single" w:sz="6" w:space="0" w:color="FFFFFF" w:themeColor="background1"/>
       </w:tblBorders>
+      <w:tblCellMar>
+        <w:top w:w="0" w:type="dxa"/>
+        <w:left w:w="108" w:type="dxa"/>
+        <w:bottom w:w="0" w:type="dxa"/>
+        <w:right w:w="108" w:type="dxa"/>
+      </w:tblCellMar>
     </w:tblPr>
     <w:tcPr>
       <w:shd w:val="clear" w:color="auto" w:fill="D3DFEE" w:themeFill="accent1" w:themeFillTint="3F"/>
@@ -47455,6 +47553,7 @@
     <w:tblPr>
       <w:tblStyleRowBandSize w:val="1"/>
       <w:tblStyleColBandSize w:val="1"/>
+      <w:tblInd w:w="0" w:type="dxa"/>
       <w:tblBorders>
         <w:top w:val="single" w:sz="4" w:space="0" w:color="95B3D7" w:themeColor="accent1" w:themeTint="99"/>
         <w:left w:val="single" w:sz="4" w:space="0" w:color="95B3D7" w:themeColor="accent1" w:themeTint="99"/>
@@ -47463,6 +47562,12 @@
         <w:insideH w:val="single" w:sz="4" w:space="0" w:color="95B3D7" w:themeColor="accent1" w:themeTint="99"/>
         <w:insideV w:val="single" w:sz="4" w:space="0" w:color="95B3D7" w:themeColor="accent1" w:themeTint="99"/>
       </w:tblBorders>
+      <w:tblCellMar>
+        <w:top w:w="0" w:type="dxa"/>
+        <w:left w:w="108" w:type="dxa"/>
+        <w:bottom w:w="0" w:type="dxa"/>
+        <w:right w:w="108" w:type="dxa"/>
+      </w:tblCellMar>
     </w:tblPr>
     <w:tblStylePr w:type="firstRow">
       <w:rPr>
@@ -48123,6 +48228,7 @@
       <w:lang w:eastAsia="en-US"/>
     </w:rPr>
     <w:tblPr>
+      <w:tblInd w:w="0" w:type="dxa"/>
       <w:tblBorders>
         <w:top w:val="double" w:sz="6" w:space="0" w:color="000000"/>
         <w:left w:val="double" w:sz="6" w:space="0" w:color="000000"/>
@@ -48131,6 +48237,12 @@
         <w:insideH w:val="single" w:sz="6" w:space="0" w:color="000000"/>
         <w:insideV w:val="single" w:sz="6" w:space="0" w:color="000000"/>
       </w:tblBorders>
+      <w:tblCellMar>
+        <w:top w:w="0" w:type="dxa"/>
+        <w:left w:w="108" w:type="dxa"/>
+        <w:bottom w:w="0" w:type="dxa"/>
+        <w:right w:w="108" w:type="dxa"/>
+      </w:tblCellMar>
     </w:tblPr>
     <w:tcPr>
       <w:shd w:val="clear" w:color="auto" w:fill="auto"/>
@@ -48193,6 +48305,7 @@
     <w:tblPr>
       <w:tblStyleRowBandSize w:val="1"/>
       <w:tblStyleColBandSize w:val="1"/>
+      <w:tblInd w:w="0" w:type="dxa"/>
       <w:tblBorders>
         <w:top w:val="single" w:sz="4" w:space="0" w:color="92CDDC" w:themeColor="accent5" w:themeTint="99"/>
         <w:left w:val="single" w:sz="4" w:space="0" w:color="92CDDC" w:themeColor="accent5" w:themeTint="99"/>
@@ -48201,6 +48314,12 @@
         <w:insideH w:val="single" w:sz="4" w:space="0" w:color="92CDDC" w:themeColor="accent5" w:themeTint="99"/>
         <w:insideV w:val="single" w:sz="4" w:space="0" w:color="92CDDC" w:themeColor="accent5" w:themeTint="99"/>
       </w:tblBorders>
+      <w:tblCellMar>
+        <w:top w:w="0" w:type="dxa"/>
+        <w:left w:w="108" w:type="dxa"/>
+        <w:bottom w:w="0" w:type="dxa"/>
+        <w:right w:w="108" w:type="dxa"/>
+      </w:tblCellMar>
     </w:tblPr>
     <w:tblStylePr w:type="firstRow">
       <w:rPr>
@@ -49909,7 +50028,7 @@
 </file>
 
 <file path=customXml/itemProps4.xml><?xml version="1.0" encoding="utf-8"?>
-<ds:datastoreItem xmlns:ds="http://schemas.openxmlformats.org/officeDocument/2006/customXml" ds:itemID="{82721137-11CD-4200-8393-C30CD268FE95}">
+<ds:datastoreItem xmlns:ds="http://schemas.openxmlformats.org/officeDocument/2006/customXml" ds:itemID="{3105DB0F-367C-124C-93CD-7CA0B10B6E56}">
   <ds:schemaRefs>
     <ds:schemaRef ds:uri="http://schemas.openxmlformats.org/officeDocument/2006/bibliography"/>
   </ds:schemaRefs>

</xml_diff>

<commit_message>
ODE-274: minor corrections in the user guide.
</commit_message>
<xml_diff>
--- a/docs/JPO_ODE_UserGuide.docx
+++ b/docs/JPO_ODE_UserGuide.docx
@@ -1,6 +1,6 @@
 
 <file path=word/document.xml><?xml version="1.0" encoding="utf-8"?>
-<w:document xmlns:wpc="http://schemas.microsoft.com/office/word/2010/wordprocessingCanvas" xmlns:mo="http://schemas.microsoft.com/office/mac/office/2008/main" xmlns:mc="http://schemas.openxmlformats.org/markup-compatibility/2006" xmlns:mv="urn:schemas-microsoft-com:mac:vml" xmlns:o="urn:schemas-microsoft-com:office:office" xmlns:r="http://schemas.openxmlformats.org/officeDocument/2006/relationships" xmlns:m="http://schemas.openxmlformats.org/officeDocument/2006/math" xmlns:v="urn:schemas-microsoft-com:vml" xmlns:wp14="http://schemas.microsoft.com/office/word/2010/wordprocessingDrawing" xmlns:wp="http://schemas.openxmlformats.org/drawingml/2006/wordprocessingDrawing" xmlns:w10="urn:schemas-microsoft-com:office:word" xmlns:w="http://schemas.openxmlformats.org/wordprocessingml/2006/main" xmlns:w14="http://schemas.microsoft.com/office/word/2010/wordml" xmlns:w15="http://schemas.microsoft.com/office/word/2012/wordml" xmlns:wpg="http://schemas.microsoft.com/office/word/2010/wordprocessingGroup" xmlns:wpi="http://schemas.microsoft.com/office/word/2010/wordprocessingInk" xmlns:wne="http://schemas.microsoft.com/office/word/2006/wordml" xmlns:wps="http://schemas.microsoft.com/office/word/2010/wordprocessingShape" mc:Ignorable="w14 w15 wp14">
+<w:document xmlns:wpc="http://schemas.microsoft.com/office/word/2010/wordprocessingCanvas" xmlns:mc="http://schemas.openxmlformats.org/markup-compatibility/2006" xmlns:o="urn:schemas-microsoft-com:office:office" xmlns:r="http://schemas.openxmlformats.org/officeDocument/2006/relationships" xmlns:m="http://schemas.openxmlformats.org/officeDocument/2006/math" xmlns:v="urn:schemas-microsoft-com:vml" xmlns:wp14="http://schemas.microsoft.com/office/word/2010/wordprocessingDrawing" xmlns:wp="http://schemas.openxmlformats.org/drawingml/2006/wordprocessingDrawing" xmlns:w10="urn:schemas-microsoft-com:office:word" xmlns:w="http://schemas.openxmlformats.org/wordprocessingml/2006/main" xmlns:w14="http://schemas.microsoft.com/office/word/2010/wordml" xmlns:w15="http://schemas.microsoft.com/office/word/2012/wordml" xmlns:wpg="http://schemas.microsoft.com/office/word/2010/wordprocessingGroup" xmlns:wpi="http://schemas.microsoft.com/office/word/2010/wordprocessingInk" xmlns:wne="http://schemas.microsoft.com/office/word/2006/wordml" xmlns:wps="http://schemas.microsoft.com/office/word/2010/wordprocessingShape" mc:Ignorable="w14 w15 wp14">
   <w:body>
     <w:p>
       <w:pPr>
@@ -147,7 +147,7 @@
               </wp:anchor>
             </w:drawing>
           </mc:Choice>
-          <mc:Fallback>
+          <mc:Fallback xmlns:mv="urn:schemas-microsoft-com:mac:vml" xmlns:mo="http://schemas.microsoft.com/office/mac/office/2008/main">
             <w:pict>
               <v:line w14:anchorId="10397FC4" id="Straight Connector 18" o:spid="_x0000_s1026" style="position:absolute;z-index:251661312;visibility:visible;mso-wrap-style:square;mso-width-percent:0;mso-height-percent:0;mso-wrap-distance-left:9pt;mso-wrap-distance-top:0;mso-wrap-distance-right:9pt;mso-wrap-distance-bottom:0;mso-position-horizontal:absolute;mso-position-horizontal-relative:page;mso-position-vertical:absolute;mso-position-vertical-relative:page;mso-width-percent:0;mso-height-percent:0;mso-width-relative:margin;mso-height-relative:margin" from="168pt,-.75pt" to="168pt,11in" o:gfxdata="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" strokecolor="#002060" strokeweight="4.5pt">
                 <w10:wrap anchorx="page" anchory="page"/>
@@ -645,7 +645,7 @@
               </wp:anchor>
             </w:drawing>
           </mc:Choice>
-          <mc:Fallback>
+          <mc:Fallback xmlns:mv="urn:schemas-microsoft-com:mac:vml" xmlns:mo="http://schemas.microsoft.com/office/mac/office/2008/main">
             <w:pict>
               <v:shapetype w14:anchorId="4D7C1305" id="_x0000_t202" coordsize="21600,21600" o:spt="202" path="m0,0l0,21600,21600,21600,21600,0xe">
                 <v:stroke joinstyle="miter"/>
@@ -6634,10 +6634,10 @@
             <v:path o:extrusionok="f" gradientshapeok="t" o:connecttype="rect"/>
             <o:lock v:ext="edit" aspectratio="t"/>
           </v:shapetype>
-          <v:shape id="_x0000_i1025" type="#_x0000_t75" style="width:340.05pt;height:267.45pt" o:ole="">
+          <v:shape id="_x0000_i1025" type="#_x0000_t75" style="width:339.85pt;height:267.55pt" o:ole="">
             <v:imagedata r:id="rId23" o:title=""/>
           </v:shape>
-          <o:OLEObject Type="Embed" ProgID="Visio.Drawing.15" ShapeID="_x0000_i1025" DrawAspect="Content" ObjectID="_1553584235" r:id="rId24"/>
+          <o:OLEObject Type="Embed" ProgID="Visio.Drawing.15" ShapeID="_x0000_i1025" DrawAspect="Content" ObjectID="_1553601457" r:id="rId24"/>
         </w:object>
       </w:r>
     </w:p>
@@ -6651,14 +6651,27 @@
       <w:r>
         <w:t xml:space="preserve">Figure </w:t>
       </w:r>
-      <w:fldSimple w:instr=" SEQ Figure \* ARABIC ">
-        <w:r>
-          <w:rPr>
-            <w:noProof/>
-          </w:rPr>
-          <w:t>1</w:t>
-        </w:r>
-      </w:fldSimple>
+      <w:r>
+        <w:fldChar w:fldCharType="begin"/>
+      </w:r>
+      <w:r>
+        <w:instrText xml:space="preserve"> SEQ Figure \* ARABIC </w:instrText>
+      </w:r>
+      <w:r>
+        <w:fldChar w:fldCharType="separate"/>
+      </w:r>
+      <w:r>
+        <w:rPr>
+          <w:noProof/>
+        </w:rPr>
+        <w:t>1</w:t>
+      </w:r>
+      <w:r>
+        <w:rPr>
+          <w:noProof/>
+        </w:rPr>
+        <w:fldChar w:fldCharType="end"/>
+      </w:r>
       <w:bookmarkEnd w:id="6"/>
       <w:r>
         <w:t xml:space="preserve"> - ODE System Data Producers and Consumers</w:t>
@@ -6685,6 +6698,7 @@
     </w:p>
     <w:p>
       <w:r>
+        <w:lastRenderedPageBreak/>
         <w:t>This document is intended for use by the ODE client applications.</w:t>
       </w:r>
     </w:p>
@@ -6695,7 +6709,6 @@
       <w:bookmarkStart w:id="10" w:name="_Toc462052214"/>
       <w:bookmarkStart w:id="11" w:name="_Toc478121034"/>
       <w:r>
-        <w:lastRenderedPageBreak/>
         <w:t>Glossary</w:t>
       </w:r>
       <w:bookmarkEnd w:id="10"/>
@@ -9409,11 +9422,22 @@
             <w:tcW w:w="3665" w:type="dxa"/>
           </w:tcPr>
           <w:p>
-            <w:r>
-              <w:t>Ode. k</w:t>
-            </w:r>
-            <w:r>
-              <w:t>afkaTopicBsmSerializedPOJO</w:t>
+            <w:pPr>
+              <w:rPr>
+                <w:b w:val="0"/>
+              </w:rPr>
+            </w:pPr>
+            <w:r>
+              <w:rPr>
+                <w:b w:val="0"/>
+              </w:rPr>
+              <w:t>o</w:t>
+            </w:r>
+            <w:r>
+              <w:rPr>
+                <w:b w:val="0"/>
+              </w:rPr>
+              <w:t>de. kafkaTopicBsmSerializedPOJO</w:t>
             </w:r>
           </w:p>
         </w:tc>
@@ -9468,11 +9492,22 @@
             <w:tcW w:w="3665" w:type="dxa"/>
           </w:tcPr>
           <w:p>
-            <w:r>
-              <w:t xml:space="preserve">Ode. </w:t>
-            </w:r>
-            <w:r>
-              <w:t>kafkaTopicBsmJSON</w:t>
+            <w:pPr>
+              <w:rPr>
+                <w:b w:val="0"/>
+              </w:rPr>
+            </w:pPr>
+            <w:r>
+              <w:rPr>
+                <w:b w:val="0"/>
+              </w:rPr>
+              <w:t>o</w:t>
+            </w:r>
+            <w:r>
+              <w:rPr>
+                <w:b w:val="0"/>
+              </w:rPr>
+              <w:t>de. kafkaTopicBsmJSON</w:t>
             </w:r>
           </w:p>
         </w:tc>
@@ -10294,6 +10329,7 @@
           <w:rFonts w:ascii="Segoe UI" w:hAnsi="Segoe UI" w:cs="Segoe UI"/>
           <w:color w:val="24292E"/>
         </w:rPr>
+        <w:lastRenderedPageBreak/>
         <w:t>FATAL - Logger reports fatal errors that will cause the application to abort</w:t>
       </w:r>
     </w:p>
@@ -10315,7 +10351,6 @@
           <w:rFonts w:ascii="Segoe UI" w:hAnsi="Segoe UI" w:cs="Segoe UI"/>
           <w:color w:val="24292E"/>
         </w:rPr>
-        <w:lastRenderedPageBreak/>
         <w:t>INFO - Logger reports informational messages</w:t>
       </w:r>
     </w:p>
@@ -10713,6 +10748,7 @@
           <w:rFonts w:ascii="Segoe UI" w:hAnsi="Segoe UI" w:cs="Segoe UI"/>
           <w:color w:val="24292E"/>
         </w:rPr>
+        <w:lastRenderedPageBreak/>
         <w:t>Edit logback.xml inside of the docker container for ode and modifiy the log level for whatever logger you wish to turn off to "OFF".</w:t>
       </w:r>
     </w:p>
@@ -10810,7 +10846,16 @@
         <w:t xml:space="preserve">The ODE propagates BSM data to applications via a subscription service provided by Kafka messaging hub. </w:t>
       </w:r>
       <w:r>
-        <w:t xml:space="preserve">The ODE offers two Kafka BSM subscription formats, JSON and serialized. </w:t>
+        <w:t>The ODE offers two Kafka BSM subscription formats, JSON and serialized</w:t>
+      </w:r>
+      <w:r>
+        <w:t xml:space="preserve"> Java objects (also referred to as POJO)</w:t>
+      </w:r>
+      <w:r>
+        <w:t xml:space="preserve">. </w:t>
+      </w:r>
+      <w:r>
+        <w:t xml:space="preserve">ODE uses Kryo serializer for serializing POJOs before publishing. </w:t>
       </w:r>
       <w:r>
         <w:t xml:space="preserve">See section </w:t>
@@ -10825,7 +10870,13 @@
         <w:fldChar w:fldCharType="separate"/>
       </w:r>
       <w:r>
-        <w:t>8.3.1</w:t>
+        <w:t>8.3</w:t>
+      </w:r>
+      <w:r>
+        <w:t>.</w:t>
+      </w:r>
+      <w:r>
+        <w:t>1</w:t>
       </w:r>
       <w:r>
         <w:fldChar w:fldCharType="end"/>
@@ -10906,6 +10957,7 @@
         </w:numPr>
       </w:pPr>
       <w:r>
+        <w:lastRenderedPageBreak/>
         <w:t>Reference the Swagger documentation located in the /docs folder of the repo to view the specifications for the API call. If needed, paste the YAML file into http://editor.swagger.io to see a rendered webpage for the documentation.</w:t>
       </w:r>
     </w:p>
@@ -10939,7 +10991,6 @@
         </w:numPr>
       </w:pPr>
       <w:r>
-        <w:lastRenderedPageBreak/>
         <w:t xml:space="preserve">The REST interface will return a response indicating the request was executed successfully: </w:t>
       </w:r>
       <w:r>
@@ -11382,6 +11433,7 @@
       </w:pPr>
       <w:bookmarkStart w:id="55" w:name="_Toc478121064"/>
       <w:r>
+        <w:lastRenderedPageBreak/>
         <w:t>TIM Broadcast Request Quick Start Guide</w:t>
       </w:r>
       <w:bookmarkEnd w:id="55"/>
@@ -11400,7 +11452,6 @@
         </w:numPr>
       </w:pPr>
       <w:r>
-        <w:lastRenderedPageBreak/>
         <w:t>Start the ODE</w:t>
       </w:r>
       <w:r>
@@ -11710,7 +11761,6 @@
       </w:pPr>
       <w:bookmarkStart w:id="59" w:name="_Toc478121068"/>
       <w:r>
-        <w:lastRenderedPageBreak/>
         <w:t>Appendix A: ODE</w:t>
       </w:r>
       <w:r>
@@ -12227,6 +12277,7 @@
         <w:rPr>
           <w:rFonts w:ascii="Courier New" w:hAnsi="Courier New" w:cs="Courier New"/>
         </w:rPr>
+        <w:lastRenderedPageBreak/>
         <w:t xml:space="preserve">root context path: </w:t>
       </w:r>
       <w:r>
@@ -12291,7 +12342,6 @@
         <w:rPr>
           <w:rFonts w:ascii="Courier New" w:hAnsi="Courier New" w:cs="Courier New"/>
         </w:rPr>
-        <w:lastRenderedPageBreak/>
         <w:t xml:space="preserve">  - http</w:t>
       </w:r>
     </w:p>
@@ -12459,14 +12509,27 @@
       <w:r>
         <w:t xml:space="preserve"> </w:t>
       </w:r>
-      <w:fldSimple w:instr=" SEQ Figure \* ARABIC ">
-        <w:r>
-          <w:rPr>
-            <w:noProof/>
-          </w:rPr>
-          <w:t>2</w:t>
-        </w:r>
-      </w:fldSimple>
+      <w:r>
+        <w:fldChar w:fldCharType="begin"/>
+      </w:r>
+      <w:r>
+        <w:instrText xml:space="preserve"> SEQ Figure \* ARABIC </w:instrText>
+      </w:r>
+      <w:r>
+        <w:fldChar w:fldCharType="separate"/>
+      </w:r>
+      <w:r>
+        <w:rPr>
+          <w:noProof/>
+        </w:rPr>
+        <w:t>2</w:t>
+      </w:r>
+      <w:r>
+        <w:rPr>
+          <w:noProof/>
+        </w:rPr>
+        <w:fldChar w:fldCharType="end"/>
+      </w:r>
       <w:bookmarkEnd w:id="68"/>
       <w:r>
         <w:t xml:space="preserve"> - </w:t>
@@ -13465,14 +13528,27 @@
       <w:r>
         <w:t xml:space="preserve">Table </w:t>
       </w:r>
-      <w:fldSimple w:instr=" SEQ Table \* ARABIC ">
-        <w:r>
-          <w:rPr>
-            <w:noProof/>
-          </w:rPr>
-          <w:t>4</w:t>
-        </w:r>
-      </w:fldSimple>
+      <w:r>
+        <w:fldChar w:fldCharType="begin"/>
+      </w:r>
+      <w:r>
+        <w:instrText xml:space="preserve"> SEQ Table \* ARABIC </w:instrText>
+      </w:r>
+      <w:r>
+        <w:fldChar w:fldCharType="separate"/>
+      </w:r>
+      <w:r>
+        <w:rPr>
+          <w:noProof/>
+        </w:rPr>
+        <w:t>4</w:t>
+      </w:r>
+      <w:r>
+        <w:rPr>
+          <w:noProof/>
+        </w:rPr>
+        <w:fldChar w:fldCharType="end"/>
+      </w:r>
       <w:r>
         <w:t xml:space="preserve"> - Upload BSM File API</w:t>
       </w:r>
@@ -15838,6 +15914,12 @@
               </w:rPr>
               <w:t>Serial</w:t>
             </w:r>
+            <w:r>
+              <w:rPr>
+                <w:rFonts w:ascii="Courier New" w:hAnsi="Courier New" w:cs="Courier New"/>
+              </w:rPr>
+              <w:t>ized POJO</w:t>
+            </w:r>
           </w:p>
         </w:tc>
       </w:tr>
@@ -15898,157 +15980,6 @@
                 <w:rFonts w:ascii="Courier New" w:hAnsi="Courier New" w:cs="Courier New"/>
               </w:rPr>
               <w:t>JSON</w:t>
-            </w:r>
-            <w:bookmarkStart w:id="80" w:name="_GoBack"/>
-            <w:bookmarkEnd w:id="80"/>
-          </w:p>
-        </w:tc>
-      </w:tr>
-      <w:tr>
-        <w:trPr>
-          <w:cnfStyle w:val="000000100000" w:firstRow="0" w:lastRow="0" w:firstColumn="0" w:lastColumn="0" w:oddVBand="0" w:evenVBand="0" w:oddHBand="1" w:evenHBand="0" w:firstRowFirstColumn="0" w:firstRowLastColumn="0" w:lastRowFirstColumn="0" w:lastRowLastColumn="0"/>
-        </w:trPr>
-        <w:tc>
-          <w:tcPr>
-            <w:cnfStyle w:val="001000000000" w:firstRow="0" w:lastRow="0" w:firstColumn="1" w:lastColumn="0" w:oddVBand="0" w:evenVBand="0" w:oddHBand="0" w:evenHBand="0" w:firstRowFirstColumn="0" w:firstRowLastColumn="0" w:lastRowFirstColumn="0" w:lastRowLastColumn="0"/>
-            <w:tcW w:w="3003" w:type="dxa"/>
-          </w:tcPr>
-          <w:p>
-            <w:pPr>
-              <w:rPr>
-                <w:rFonts w:ascii="Courier New" w:hAnsi="Courier New" w:cs="Courier New"/>
-              </w:rPr>
-            </w:pPr>
-            <w:r>
-              <w:rPr>
-                <w:rFonts w:ascii="Courier New" w:hAnsi="Courier New" w:cs="Courier New"/>
-              </w:rPr>
-              <w:t>topic.J2735Tim</w:t>
-            </w:r>
-          </w:p>
-        </w:tc>
-        <w:tc>
-          <w:tcPr>
-            <w:tcW w:w="7610" w:type="dxa"/>
-          </w:tcPr>
-          <w:p>
-            <w:pPr>
-              <w:keepNext/>
-              <w:cnfStyle w:val="000000100000" w:firstRow="0" w:lastRow="0" w:firstColumn="0" w:lastColumn="0" w:oddVBand="0" w:evenVBand="0" w:oddHBand="1" w:evenHBand="0" w:firstRowFirstColumn="0" w:firstRowLastColumn="0" w:lastRowFirstColumn="0" w:lastRowLastColumn="0"/>
-              <w:rPr>
-                <w:rFonts w:ascii="Courier New" w:hAnsi="Courier New" w:cs="Courier New"/>
-              </w:rPr>
-            </w:pPr>
-            <w:r>
-              <w:rPr>
-                <w:rFonts w:ascii="Courier New" w:hAnsi="Courier New" w:cs="Courier New"/>
-              </w:rPr>
-              <w:t>us.dot.i</w:t>
-            </w:r>
-            <w:r>
-              <w:rPr>
-                <w:rFonts w:ascii="Courier New" w:hAnsi="Courier New" w:cs="Courier New"/>
-              </w:rPr>
-              <w:t>ts.jpo.ode.plugin.j2735.J2735</w:t>
-            </w:r>
-            <w:r>
-              <w:rPr>
-                <w:rFonts w:ascii="Courier New" w:hAnsi="Courier New" w:cs="Courier New"/>
-              </w:rPr>
-              <w:t>TravelerInformation</w:t>
-            </w:r>
-          </w:p>
-        </w:tc>
-        <w:tc>
-          <w:tcPr>
-            <w:tcW w:w="2337" w:type="dxa"/>
-          </w:tcPr>
-          <w:p>
-            <w:pPr>
-              <w:keepNext/>
-              <w:cnfStyle w:val="000000100000" w:firstRow="0" w:lastRow="0" w:firstColumn="0" w:lastColumn="0" w:oddVBand="0" w:evenVBand="0" w:oddHBand="1" w:evenHBand="0" w:firstRowFirstColumn="0" w:firstRowLastColumn="0" w:lastRowFirstColumn="0" w:lastRowLastColumn="0"/>
-              <w:rPr>
-                <w:rFonts w:ascii="Courier New" w:hAnsi="Courier New" w:cs="Courier New"/>
-              </w:rPr>
-            </w:pPr>
-            <w:r>
-              <w:rPr>
-                <w:rFonts w:ascii="Courier New" w:hAnsi="Courier New" w:cs="Courier New"/>
-              </w:rPr>
-              <w:t>Serial</w:t>
-            </w:r>
-          </w:p>
-        </w:tc>
-      </w:tr>
-      <w:tr>
-        <w:tc>
-          <w:tcPr>
-            <w:cnfStyle w:val="001000000000" w:firstRow="0" w:lastRow="0" w:firstColumn="1" w:lastColumn="0" w:oddVBand="0" w:evenVBand="0" w:oddHBand="0" w:evenHBand="0" w:firstRowFirstColumn="0" w:firstRowLastColumn="0" w:lastRowFirstColumn="0" w:lastRowLastColumn="0"/>
-            <w:tcW w:w="3003" w:type="dxa"/>
-          </w:tcPr>
-          <w:p>
-            <w:pPr>
-              <w:rPr>
-                <w:rFonts w:ascii="Courier New" w:hAnsi="Courier New" w:cs="Courier New"/>
-              </w:rPr>
-            </w:pPr>
-            <w:r>
-              <w:rPr>
-                <w:rFonts w:ascii="Courier New" w:hAnsi="Courier New" w:cs="Courier New"/>
-              </w:rPr>
-              <w:t>topic.J2735Pvd</w:t>
-            </w:r>
-          </w:p>
-        </w:tc>
-        <w:tc>
-          <w:tcPr>
-            <w:tcW w:w="7610" w:type="dxa"/>
-          </w:tcPr>
-          <w:p>
-            <w:pPr>
-              <w:keepNext/>
-              <w:cnfStyle w:val="000000000000" w:firstRow="0" w:lastRow="0" w:firstColumn="0" w:lastColumn="0" w:oddVBand="0" w:evenVBand="0" w:oddHBand="0" w:evenHBand="0" w:firstRowFirstColumn="0" w:firstRowLastColumn="0" w:lastRowFirstColumn="0" w:lastRowLastColumn="0"/>
-              <w:rPr>
-                <w:rFonts w:ascii="Courier New" w:hAnsi="Courier New" w:cs="Courier New"/>
-              </w:rPr>
-            </w:pPr>
-            <w:r>
-              <w:rPr>
-                <w:rFonts w:ascii="Courier New" w:hAnsi="Courier New" w:cs="Courier New"/>
-              </w:rPr>
-              <w:t>us.dot.i</w:t>
-            </w:r>
-            <w:r>
-              <w:rPr>
-                <w:rFonts w:ascii="Courier New" w:hAnsi="Courier New" w:cs="Courier New"/>
-              </w:rPr>
-              <w:t>ts.jpo.ode.plugin.j2735.J2735</w:t>
-            </w:r>
-            <w:r>
-              <w:rPr>
-                <w:rFonts w:ascii="Courier New" w:hAnsi="Courier New" w:cs="Courier New"/>
-              </w:rPr>
-              <w:t>ProbeVehicleData</w:t>
-            </w:r>
-          </w:p>
-        </w:tc>
-        <w:tc>
-          <w:tcPr>
-            <w:tcW w:w="2337" w:type="dxa"/>
-          </w:tcPr>
-          <w:p>
-            <w:pPr>
-              <w:keepNext/>
-              <w:cnfStyle w:val="000000000000" w:firstRow="0" w:lastRow="0" w:firstColumn="0" w:lastColumn="0" w:oddVBand="0" w:evenVBand="0" w:oddHBand="0" w:evenHBand="0" w:firstRowFirstColumn="0" w:firstRowLastColumn="0" w:lastRowFirstColumn="0" w:lastRowLastColumn="0"/>
-              <w:rPr>
-                <w:rFonts w:ascii="Courier New" w:hAnsi="Courier New" w:cs="Courier New"/>
-              </w:rPr>
-            </w:pPr>
-            <w:r>
-              <w:rPr>
-                <w:rFonts w:ascii="Courier New" w:hAnsi="Courier New" w:cs="Courier New"/>
-              </w:rPr>
-              <w:t>Serial</w:t>
             </w:r>
           </w:p>
         </w:tc>
@@ -16058,17 +15989,32 @@
       <w:pPr>
         <w:pStyle w:val="Caption"/>
       </w:pPr>
+      <w:bookmarkStart w:id="80" w:name="_GoBack"/>
+      <w:bookmarkEnd w:id="80"/>
       <w:r>
         <w:t xml:space="preserve">Table </w:t>
       </w:r>
-      <w:fldSimple w:instr=" SEQ Table \* ARABIC ">
-        <w:r>
-          <w:rPr>
-            <w:noProof/>
-          </w:rPr>
-          <w:t>5</w:t>
-        </w:r>
-      </w:fldSimple>
+      <w:r>
+        <w:fldChar w:fldCharType="begin"/>
+      </w:r>
+      <w:r>
+        <w:instrText xml:space="preserve"> SEQ Table \* ARABIC </w:instrText>
+      </w:r>
+      <w:r>
+        <w:fldChar w:fldCharType="separate"/>
+      </w:r>
+      <w:r>
+        <w:rPr>
+          <w:noProof/>
+        </w:rPr>
+        <w:t>5</w:t>
+      </w:r>
+      <w:r>
+        <w:rPr>
+          <w:noProof/>
+        </w:rPr>
+        <w:fldChar w:fldCharType="end"/>
+      </w:r>
       <w:r>
         <w:t xml:space="preserve"> - Kafka Publish/Subscribe Topics</w:t>
       </w:r>
@@ -16267,7 +16213,6 @@
     </w:p>
     <w:p>
       <w:r>
-        <w:lastRenderedPageBreak/>
         <w:t xml:space="preserve">For detailed schema of ODE Control messages see section </w:t>
       </w:r>
       <w:r>
@@ -16317,6 +16262,7 @@
       </w:pPr>
       <w:bookmarkStart w:id="83" w:name="_Toc462052291"/>
       <w:r>
+        <w:lastRenderedPageBreak/>
         <w:t>BSM</w:t>
       </w:r>
       <w:r>
@@ -17170,7 +17116,6 @@
                     <w:rPr>
                       <w:rFonts w:ascii="Courier New" w:hAnsi="Courier New" w:cs="Courier New"/>
                     </w:rPr>
-                    <w:lastRenderedPageBreak/>
                     <w:t>1</w:t>
                   </w:r>
                 </w:p>
@@ -17230,6 +17175,7 @@
                     <w:rPr>
                       <w:rFonts w:ascii="Courier New" w:hAnsi="Courier New" w:cs="Courier New"/>
                     </w:rPr>
+                    <w:lastRenderedPageBreak/>
                     <w:t>2</w:t>
                   </w:r>
                 </w:p>
@@ -17717,7 +17663,6 @@
               <w:t xml:space="preserve">The version number for this schema. </w:t>
             </w:r>
             <w:r>
-              <w:lastRenderedPageBreak/>
               <w:t xml:space="preserve">See section </w:t>
             </w:r>
             <w:r>
@@ -17746,7 +17691,6 @@
           </w:tcPr>
           <w:p>
             <w:r>
-              <w:lastRenderedPageBreak/>
               <w:t>N/A</w:t>
             </w:r>
           </w:p>
@@ -17790,17 +17734,29 @@
       <w:bookmarkStart w:id="90" w:name="_Toc441572976"/>
       <w:bookmarkStart w:id="91" w:name="_Toc456253304"/>
       <w:r>
-        <w:lastRenderedPageBreak/>
         <w:t xml:space="preserve">Table </w:t>
       </w:r>
-      <w:fldSimple w:instr=" SEQ Table \* ARABIC ">
-        <w:r>
-          <w:rPr>
-            <w:noProof/>
-          </w:rPr>
-          <w:t>6</w:t>
-        </w:r>
-      </w:fldSimple>
+      <w:r>
+        <w:fldChar w:fldCharType="begin"/>
+      </w:r>
+      <w:r>
+        <w:instrText xml:space="preserve"> SEQ Table \* ARABIC </w:instrText>
+      </w:r>
+      <w:r>
+        <w:fldChar w:fldCharType="separate"/>
+      </w:r>
+      <w:r>
+        <w:rPr>
+          <w:noProof/>
+        </w:rPr>
+        <w:t>6</w:t>
+      </w:r>
+      <w:r>
+        <w:rPr>
+          <w:noProof/>
+        </w:rPr>
+        <w:fldChar w:fldCharType="end"/>
+      </w:r>
       <w:r>
         <w:t xml:space="preserve"> </w:t>
       </w:r>
@@ -18352,14 +18308,27 @@
       <w:r>
         <w:t xml:space="preserve">Table </w:t>
       </w:r>
-      <w:fldSimple w:instr=" SEQ Table \* ARABIC ">
-        <w:r>
-          <w:rPr>
-            <w:noProof/>
-          </w:rPr>
-          <w:t>7</w:t>
-        </w:r>
-      </w:fldSimple>
+      <w:r>
+        <w:fldChar w:fldCharType="begin"/>
+      </w:r>
+      <w:r>
+        <w:instrText xml:space="preserve"> SEQ Table \* ARABIC </w:instrText>
+      </w:r>
+      <w:r>
+        <w:fldChar w:fldCharType="separate"/>
+      </w:r>
+      <w:r>
+        <w:rPr>
+          <w:noProof/>
+        </w:rPr>
+        <w:t>7</w:t>
+      </w:r>
+      <w:r>
+        <w:rPr>
+          <w:noProof/>
+        </w:rPr>
+        <w:fldChar w:fldCharType="end"/>
+      </w:r>
       <w:r>
         <w:t xml:space="preserve"> - OdeDataMessage</w:t>
       </w:r>
@@ -18577,15 +18546,19 @@
               <w:t>security</w:t>
             </w:r>
             <w:r>
+              <w:t xml:space="preserve">", </w:t>
+            </w:r>
+            <w:r>
+              <w:lastRenderedPageBreak/>
+              <w:t>"</w:t>
+            </w:r>
+            <w:r>
+              <w:t>bsm</w:t>
+            </w:r>
+            <w:r>
               <w:t>", "</w:t>
             </w:r>
             <w:r>
-              <w:t>bsm</w:t>
-            </w:r>
-            <w:r>
-              <w:t>", "</w:t>
-            </w:r>
-            <w:r>
               <w:t>tim</w:t>
             </w:r>
             <w:r>
@@ -18599,6 +18572,7 @@
           </w:tcPr>
           <w:p>
             <w:r>
+              <w:lastRenderedPageBreak/>
               <w:t>enum</w:t>
             </w:r>
           </w:p>
@@ -19082,14 +19056,27 @@
       <w:r>
         <w:t xml:space="preserve">Table </w:t>
       </w:r>
-      <w:fldSimple w:instr=" SEQ Table \* ARABIC ">
-        <w:r>
-          <w:rPr>
-            <w:noProof/>
-          </w:rPr>
-          <w:t>8</w:t>
-        </w:r>
-      </w:fldSimple>
+      <w:r>
+        <w:fldChar w:fldCharType="begin"/>
+      </w:r>
+      <w:r>
+        <w:instrText xml:space="preserve"> SEQ Table \* ARABIC </w:instrText>
+      </w:r>
+      <w:r>
+        <w:fldChar w:fldCharType="separate"/>
+      </w:r>
+      <w:r>
+        <w:rPr>
+          <w:noProof/>
+        </w:rPr>
+        <w:t>8</w:t>
+      </w:r>
+      <w:r>
+        <w:rPr>
+          <w:noProof/>
+        </w:rPr>
+        <w:fldChar w:fldCharType="end"/>
+      </w:r>
       <w:r>
         <w:t xml:space="preserve"> – OdeMsgMetadata</w:t>
       </w:r>
@@ -19107,7 +19094,6 @@
       <w:bookmarkStart w:id="107" w:name="_Toc478121081"/>
       <w:bookmarkEnd w:id="104"/>
       <w:r>
-        <w:lastRenderedPageBreak/>
         <w:t>ODE Payload Violation</w:t>
       </w:r>
       <w:bookmarkEnd w:id="105"/>
@@ -19168,6 +19154,7 @@
               <w:rPr>
                 <w:b/>
               </w:rPr>
+              <w:lastRenderedPageBreak/>
               <w:t>Name</w:t>
             </w:r>
           </w:p>
@@ -19856,11 +19843,7 @@
           </w:tcPr>
           <w:p>
             <w:r>
-              <w:t xml:space="preserve">The version number for this schema. See </w:t>
-            </w:r>
-            <w:r>
-              <w:lastRenderedPageBreak/>
-              <w:t xml:space="preserve">section </w:t>
+              <w:t xml:space="preserve">The version number for this schema. See section </w:t>
             </w:r>
             <w:r>
               <w:fldChar w:fldCharType="begin"/>
@@ -19888,7 +19871,6 @@
           </w:tcPr>
           <w:p>
             <w:r>
-              <w:lastRenderedPageBreak/>
               <w:t>N/A</w:t>
             </w:r>
           </w:p>
@@ -19925,17 +19907,29 @@
       <w:bookmarkStart w:id="111" w:name="_Toc441572983"/>
       <w:bookmarkStart w:id="112" w:name="_Toc456253311"/>
       <w:r>
-        <w:lastRenderedPageBreak/>
         <w:t xml:space="preserve">Table </w:t>
       </w:r>
-      <w:fldSimple w:instr=" SEQ Table \* ARABIC ">
-        <w:r>
-          <w:rPr>
-            <w:noProof/>
-          </w:rPr>
-          <w:t>9</w:t>
-        </w:r>
-      </w:fldSimple>
+      <w:r>
+        <w:fldChar w:fldCharType="begin"/>
+      </w:r>
+      <w:r>
+        <w:instrText xml:space="preserve"> SEQ Table \* ARABIC </w:instrText>
+      </w:r>
+      <w:r>
+        <w:fldChar w:fldCharType="separate"/>
+      </w:r>
+      <w:r>
+        <w:rPr>
+          <w:noProof/>
+        </w:rPr>
+        <w:t>9</w:t>
+      </w:r>
+      <w:r>
+        <w:rPr>
+          <w:noProof/>
+        </w:rPr>
+        <w:fldChar w:fldCharType="end"/>
+      </w:r>
       <w:r>
         <w:t xml:space="preserve"> - OdeAuthentication</w:t>
       </w:r>
@@ -19949,6 +19943,7 @@
       <w:bookmarkStart w:id="113" w:name="_Toc462052309"/>
       <w:bookmarkStart w:id="114" w:name="_Toc478121083"/>
       <w:r>
+        <w:lastRenderedPageBreak/>
         <w:t>ODE Status Message</w:t>
       </w:r>
       <w:bookmarkEnd w:id="113"/>
@@ -20295,14 +20290,27 @@
       <w:r>
         <w:t xml:space="preserve">Table </w:t>
       </w:r>
-      <w:fldSimple w:instr=" SEQ Table \* ARABIC ">
-        <w:r>
-          <w:rPr>
-            <w:noProof/>
-          </w:rPr>
-          <w:t>10</w:t>
-        </w:r>
-      </w:fldSimple>
+      <w:r>
+        <w:fldChar w:fldCharType="begin"/>
+      </w:r>
+      <w:r>
+        <w:instrText xml:space="preserve"> SEQ Table \* ARABIC </w:instrText>
+      </w:r>
+      <w:r>
+        <w:fldChar w:fldCharType="separate"/>
+      </w:r>
+      <w:r>
+        <w:rPr>
+          <w:noProof/>
+        </w:rPr>
+        <w:t>10</w:t>
+      </w:r>
+      <w:r>
+        <w:rPr>
+          <w:noProof/>
+        </w:rPr>
+        <w:fldChar w:fldCharType="end"/>
+      </w:r>
       <w:r>
         <w:t xml:space="preserve"> - OdeStatus</w:t>
       </w:r>
@@ -20593,11 +20601,7 @@
           </w:tcPr>
           <w:p>
             <w:r>
-              <w:t xml:space="preserve">Number of messages </w:t>
-            </w:r>
-            <w:r>
-              <w:lastRenderedPageBreak/>
-              <w:t>received by the ODE</w:t>
+              <w:t>Number of messages received by the ODE</w:t>
             </w:r>
           </w:p>
         </w:tc>
@@ -20607,7 +20611,6 @@
           </w:tcPr>
           <w:p>
             <w:r>
-              <w:lastRenderedPageBreak/>
               <w:t>Count</w:t>
             </w:r>
           </w:p>
@@ -20648,7 +20651,6 @@
               <w:rPr>
                 <w:rFonts w:ascii="Courier New" w:hAnsi="Courier New" w:cs="Courier New"/>
               </w:rPr>
-              <w:lastRenderedPageBreak/>
               <w:t>sentRecordCount</w:t>
             </w:r>
           </w:p>
@@ -20719,6 +20721,7 @@
               <w:rPr>
                 <w:rFonts w:ascii="Courier New" w:hAnsi="Courier New" w:cs="Courier New"/>
               </w:rPr>
+              <w:lastRenderedPageBreak/>
               <w:t>tag</w:t>
             </w:r>
           </w:p>
@@ -20889,14 +20892,27 @@
       <w:r>
         <w:t xml:space="preserve">Table </w:t>
       </w:r>
-      <w:fldSimple w:instr=" SEQ Table \* ARABIC ">
-        <w:r>
-          <w:rPr>
-            <w:noProof/>
-          </w:rPr>
-          <w:t>11</w:t>
-        </w:r>
-      </w:fldSimple>
+      <w:r>
+        <w:fldChar w:fldCharType="begin"/>
+      </w:r>
+      <w:r>
+        <w:instrText xml:space="preserve"> SEQ Table \* ARABIC </w:instrText>
+      </w:r>
+      <w:r>
+        <w:fldChar w:fldCharType="separate"/>
+      </w:r>
+      <w:r>
+        <w:rPr>
+          <w:noProof/>
+        </w:rPr>
+        <w:t>11</w:t>
+      </w:r>
+      <w:r>
+        <w:rPr>
+          <w:noProof/>
+        </w:rPr>
+        <w:fldChar w:fldCharType="end"/>
+      </w:r>
       <w:r>
         <w:t xml:space="preserve"> - OdeControlData</w:t>
       </w:r>
@@ -21180,14 +21196,27 @@
       <w:r>
         <w:t xml:space="preserve">Table </w:t>
       </w:r>
-      <w:fldSimple w:instr=" SEQ Table \* ARABIC ">
-        <w:r>
-          <w:rPr>
-            <w:noProof/>
-          </w:rPr>
-          <w:t>12</w:t>
-        </w:r>
-      </w:fldSimple>
+      <w:r>
+        <w:fldChar w:fldCharType="begin"/>
+      </w:r>
+      <w:r>
+        <w:instrText xml:space="preserve"> SEQ Table \* ARABIC </w:instrText>
+      </w:r>
+      <w:r>
+        <w:fldChar w:fldCharType="separate"/>
+      </w:r>
+      <w:r>
+        <w:rPr>
+          <w:noProof/>
+        </w:rPr>
+        <w:t>12</w:t>
+      </w:r>
+      <w:r>
+        <w:rPr>
+          <w:noProof/>
+        </w:rPr>
+        <w:fldChar w:fldCharType="end"/>
+      </w:r>
       <w:r>
         <w:t xml:space="preserve"> – OdeMsgPayload</w:t>
       </w:r>
@@ -21218,7 +21247,6 @@
         <w:pStyle w:val="Heading4"/>
       </w:pPr>
       <w:r>
-        <w:lastRenderedPageBreak/>
         <w:t xml:space="preserve">J2735 </w:t>
       </w:r>
       <w:r>
@@ -21369,6 +21397,7 @@
               <w:rPr>
                 <w:rFonts w:ascii="Courier New" w:hAnsi="Courier New" w:cs="Courier New"/>
               </w:rPr>
+              <w:lastRenderedPageBreak/>
               <w:t>coreData</w:t>
             </w:r>
           </w:p>
@@ -22122,7 +22151,6 @@
               <w:rPr>
                 <w:rFonts w:ascii="Courier New" w:hAnsi="Courier New" w:cs="Courier New"/>
               </w:rPr>
-              <w:lastRenderedPageBreak/>
               <w:t>accelSet</w:t>
             </w:r>
           </w:p>
@@ -22314,6 +22342,7 @@
                 <w:sz w:val="20"/>
                 <w:szCs w:val="20"/>
               </w:rPr>
+              <w:lastRenderedPageBreak/>
               <w:t>neutral</w:t>
             </w:r>
             <w:r>
@@ -22745,6 +22774,7 @@
               <w:rPr>
                 <w:rFonts w:ascii="Courier New" w:hAnsi="Courier New" w:cs="Courier New"/>
               </w:rPr>
+              <w:lastRenderedPageBreak/>
               <w:t>speed</w:t>
             </w:r>
           </w:p>
@@ -23356,7 +23386,6 @@
               <w:rPr>
                 <w:rFonts w:ascii="Courier New" w:hAnsi="Courier New" w:cs="Courier New"/>
               </w:rPr>
-              <w:lastRenderedPageBreak/>
               <w:t>value</w:t>
             </w:r>
           </w:p>
@@ -23849,14 +23878,27 @@
       <w:r>
         <w:t xml:space="preserve">Table </w:t>
       </w:r>
-      <w:fldSimple w:instr=" SEQ Table \* ARABIC ">
-        <w:r>
-          <w:rPr>
-            <w:noProof/>
-          </w:rPr>
-          <w:t>13</w:t>
-        </w:r>
-      </w:fldSimple>
+      <w:r>
+        <w:fldChar w:fldCharType="begin"/>
+      </w:r>
+      <w:r>
+        <w:instrText xml:space="preserve"> SEQ Table \* ARABIC </w:instrText>
+      </w:r>
+      <w:r>
+        <w:fldChar w:fldCharType="separate"/>
+      </w:r>
+      <w:r>
+        <w:rPr>
+          <w:noProof/>
+        </w:rPr>
+        <w:t>13</w:t>
+      </w:r>
+      <w:r>
+        <w:rPr>
+          <w:noProof/>
+        </w:rPr>
+        <w:fldChar w:fldCharType="end"/>
+      </w:r>
       <w:r>
         <w:t xml:space="preserve"> - </w:t>
       </w:r>
@@ -24133,11 +24175,7 @@
           </w:tcPr>
           <w:p>
             <w:r>
-              <w:t xml:space="preserve">Longitudinal acceleration, i.e. acceleration in </w:t>
-            </w:r>
-            <w:r>
-              <w:lastRenderedPageBreak/>
-              <w:t>the direction of travel.</w:t>
+              <w:t>Longitudinal acceleration, i.e. acceleration in the direction of travel.</w:t>
             </w:r>
           </w:p>
         </w:tc>
@@ -24147,7 +24185,6 @@
           </w:tcPr>
           <w:p>
             <w:r>
-              <w:lastRenderedPageBreak/>
               <w:t>m/s</w:t>
             </w:r>
             <w:r>
@@ -24194,36 +24231,39 @@
               <w:rPr>
                 <w:rFonts w:ascii="Courier New" w:hAnsi="Courier New" w:cs="Courier New"/>
               </w:rPr>
+              <w:t>accelVert</w:t>
+            </w:r>
+          </w:p>
+        </w:tc>
+        <w:tc>
+          <w:tcPr>
+            <w:tcW w:w="3649" w:type="dxa"/>
+          </w:tcPr>
+          <w:p>
+            <w:pPr>
+              <w:rPr>
+                <w:rFonts w:ascii="Courier New" w:hAnsi="Courier New" w:cs="Courier New"/>
+              </w:rPr>
+            </w:pPr>
+            <w:r>
+              <w:rPr>
+                <w:rFonts w:ascii="Courier New" w:hAnsi="Courier New" w:cs="Courier New"/>
+              </w:rPr>
+              <w:t>decimal</w:t>
+            </w:r>
+          </w:p>
+        </w:tc>
+        <w:tc>
+          <w:tcPr>
+            <w:tcW w:w="1991" w:type="dxa"/>
+          </w:tcPr>
+          <w:p>
+            <w:r>
+              <w:t xml:space="preserve">Vertical acceleration, i.e. </w:t>
+            </w:r>
+            <w:r>
               <w:lastRenderedPageBreak/>
-              <w:t>accelVert</w:t>
-            </w:r>
-          </w:p>
-        </w:tc>
-        <w:tc>
-          <w:tcPr>
-            <w:tcW w:w="3649" w:type="dxa"/>
-          </w:tcPr>
-          <w:p>
-            <w:pPr>
-              <w:rPr>
-                <w:rFonts w:ascii="Courier New" w:hAnsi="Courier New" w:cs="Courier New"/>
-              </w:rPr>
-            </w:pPr>
-            <w:r>
-              <w:rPr>
-                <w:rFonts w:ascii="Courier New" w:hAnsi="Courier New" w:cs="Courier New"/>
-              </w:rPr>
-              <w:t>decimal</w:t>
-            </w:r>
-          </w:p>
-        </w:tc>
-        <w:tc>
-          <w:tcPr>
-            <w:tcW w:w="1991" w:type="dxa"/>
-          </w:tcPr>
-          <w:p>
-            <w:r>
-              <w:t xml:space="preserve">Vertical acceleration, i.e. acceleration along the z-axis </w:t>
+              <w:t xml:space="preserve">acceleration along the z-axis </w:t>
             </w:r>
           </w:p>
         </w:tc>
@@ -24233,6 +24273,7 @@
           </w:tcPr>
           <w:p>
             <w:r>
+              <w:lastRenderedPageBreak/>
               <w:t>G</w:t>
             </w:r>
           </w:p>
@@ -25157,7 +25198,6 @@
                 <w:sz w:val="20"/>
                 <w:szCs w:val="20"/>
               </w:rPr>
-              <w:lastRenderedPageBreak/>
               <w:t xml:space="preserve">on -- B'10 traction control is On (but not Engaged) </w:t>
             </w:r>
           </w:p>
@@ -25196,7 +25236,6 @@
               <w:rPr>
                 <w:rFonts w:ascii="Courier New" w:hAnsi="Courier New" w:cs="Courier New"/>
               </w:rPr>
-              <w:lastRenderedPageBreak/>
               <w:t>abs</w:t>
             </w:r>
           </w:p>
@@ -25254,6 +25293,7 @@
                 <w:sz w:val="20"/>
                 <w:szCs w:val="20"/>
               </w:rPr>
+              <w:lastRenderedPageBreak/>
               <w:t xml:space="preserve">unavailable -- B'00 Vehicle Not Equipped with ABS Brakes or ABS Brakes status is unavailable </w:t>
             </w:r>
           </w:p>
@@ -25357,6 +25397,7 @@
               <w:rPr>
                 <w:rFonts w:ascii="Courier New" w:hAnsi="Courier New" w:cs="Courier New"/>
               </w:rPr>
+              <w:lastRenderedPageBreak/>
               <w:t>scs</w:t>
             </w:r>
           </w:p>
@@ -26103,6 +26144,7 @@
     </w:p>
     <w:p>
       <w:r>
+        <w:lastRenderedPageBreak/>
         <w:t>A J2735BitString is represented by a</w:t>
       </w:r>
       <w:r>
@@ -27000,7 +27042,6 @@
                 <w:sz w:val="24"/>
                 <w:szCs w:val="24"/>
               </w:rPr>
-              <w:lastRenderedPageBreak/>
               <w:t>hazardSignalOn</w:t>
             </w:r>
           </w:p>
@@ -27085,6 +27126,7 @@
                 <w:sz w:val="24"/>
                 <w:szCs w:val="24"/>
               </w:rPr>
+              <w:lastRenderedPageBreak/>
               <w:t>fogLightOn</w:t>
             </w:r>
           </w:p>
@@ -27996,7 +28038,6 @@
               <w:rPr>
                 <w:rFonts w:ascii="Courier New" w:hAnsi="Courier New" w:cs="Courier New"/>
               </w:rPr>
-              <w:lastRenderedPageBreak/>
               <w:t>status</w:t>
             </w:r>
           </w:p>
@@ -28127,6 +28168,7 @@
               <w:rPr>
                 <w:rFonts w:ascii="Courier New" w:hAnsi="Courier New" w:cs="Courier New"/>
               </w:rPr>
+              <w:lastRenderedPageBreak/>
               <w:t>theRTCM</w:t>
             </w:r>
           </w:p>
@@ -28818,6 +28860,7 @@
               <w:rPr>
                 <w:b/>
               </w:rPr>
+              <w:lastRenderedPageBreak/>
               <w:t>Name</w:t>
             </w:r>
           </w:p>
@@ -29919,7 +29962,6 @@
                 <w:sz w:val="20"/>
                 <w:szCs w:val="20"/>
               </w:rPr>
-              <w:lastRenderedPageBreak/>
               <w:t>freqStops</w:t>
             </w:r>
           </w:p>
@@ -29940,7 +29982,6 @@
               <w:rPr>
                 <w:rFonts w:ascii="Courier New" w:hAnsi="Courier New" w:cs="Courier New"/>
               </w:rPr>
-              <w:lastRenderedPageBreak/>
               <w:t>multi</w:t>
             </w:r>
           </w:p>
@@ -30001,6 +30042,7 @@
                 <w:sz w:val="20"/>
                 <w:szCs w:val="20"/>
               </w:rPr>
+              <w:lastRenderedPageBreak/>
               <w:t>unavailable</w:t>
             </w:r>
             <w:r>
@@ -30132,6 +30174,7 @@
               <w:rPr>
                 <w:rFonts w:ascii="Courier New" w:hAnsi="Courier New" w:cs="Courier New"/>
               </w:rPr>
+              <w:lastRenderedPageBreak/>
               <w:t>responseType</w:t>
             </w:r>
           </w:p>
@@ -31007,7 +31050,6 @@
               <w:rPr>
                 <w:rFonts w:ascii="Courier New" w:hAnsi="Courier New" w:cs="Courier New"/>
               </w:rPr>
-              <w:lastRenderedPageBreak/>
               <w:t>from045-0to067-5degrees</w:t>
             </w:r>
           </w:p>
@@ -31044,6 +31086,7 @@
               <w:rPr>
                 <w:rFonts w:ascii="Courier New" w:hAnsi="Courier New" w:cs="Courier New"/>
               </w:rPr>
+              <w:lastRenderedPageBreak/>
               <w:t>from090-0to112-5degrees</w:t>
             </w:r>
           </w:p>
@@ -31841,6 +31884,7 @@
       <w:bookmarkStart w:id="153" w:name="_J2735VehicleClassification"/>
       <w:bookmarkEnd w:id="153"/>
       <w:r>
+        <w:lastRenderedPageBreak/>
         <w:t>J2735VehicleClassification</w:t>
       </w:r>
     </w:p>
@@ -33185,7 +33229,6 @@
                 <w:sz w:val="20"/>
                 <w:szCs w:val="20"/>
               </w:rPr>
-              <w:lastRenderedPageBreak/>
               <w:t>axleCnt7MultiTrailer</w:t>
             </w:r>
           </w:p>
@@ -34234,7 +34277,6 @@
               <w:rPr>
                 <w:b/>
               </w:rPr>
-              <w:lastRenderedPageBreak/>
               <w:t>Name</w:t>
             </w:r>
           </w:p>
@@ -35112,7 +35154,6 @@
               <w:rPr>
                 <w:b/>
               </w:rPr>
-              <w:lastRenderedPageBreak/>
               <w:t>Name</w:t>
             </w:r>
           </w:p>
@@ -36052,6 +36093,7 @@
       <w:bookmarkStart w:id="162" w:name="_J2735FullPositionVector"/>
       <w:bookmarkEnd w:id="162"/>
       <w:r>
+        <w:lastRenderedPageBreak/>
         <w:t>J2735FullPositionVector</w:t>
       </w:r>
     </w:p>
@@ -36810,7 +36852,6 @@
               <w:rPr>
                 <w:b/>
               </w:rPr>
-              <w:lastRenderedPageBreak/>
               <w:t>Name</w:t>
             </w:r>
           </w:p>
@@ -38505,6 +38546,7 @@
               <w:rPr>
                 <w:b/>
               </w:rPr>
+              <w:lastRenderedPageBreak/>
               <w:t>Name</w:t>
             </w:r>
           </w:p>
@@ -39199,14 +39241,27 @@
       <w:r>
         <w:t xml:space="preserve">Table </w:t>
       </w:r>
-      <w:fldSimple w:instr=" SEQ Table \* ARABIC ">
-        <w:r>
-          <w:rPr>
-            <w:noProof/>
-          </w:rPr>
-          <w:t>14</w:t>
-        </w:r>
-      </w:fldSimple>
+      <w:r>
+        <w:fldChar w:fldCharType="begin"/>
+      </w:r>
+      <w:r>
+        <w:instrText xml:space="preserve"> SEQ Table \* ARABIC </w:instrText>
+      </w:r>
+      <w:r>
+        <w:fldChar w:fldCharType="separate"/>
+      </w:r>
+      <w:r>
+        <w:rPr>
+          <w:noProof/>
+        </w:rPr>
+        <w:t>14</w:t>
+      </w:r>
+      <w:r>
+        <w:rPr>
+          <w:noProof/>
+        </w:rPr>
+        <w:fldChar w:fldCharType="end"/>
+      </w:r>
       <w:r>
         <w:t xml:space="preserve"> </w:t>
       </w:r>
@@ -39263,7 +39318,6 @@
               <w:rPr>
                 <w:b/>
               </w:rPr>
-              <w:lastRenderedPageBreak/>
               <w:t>Name</w:t>
             </w:r>
           </w:p>
@@ -39374,6 +39428,7 @@
               <w:rPr>
                 <w:rFonts w:ascii="Courier New" w:hAnsi="Courier New" w:cs="Courier New"/>
               </w:rPr>
+              <w:lastRenderedPageBreak/>
               <w:t>day</w:t>
             </w:r>
           </w:p>
@@ -39753,14 +39808,27 @@
       <w:r>
         <w:t xml:space="preserve">Table </w:t>
       </w:r>
-      <w:fldSimple w:instr=" SEQ Table \* ARABIC ">
-        <w:r>
-          <w:rPr>
-            <w:noProof/>
-          </w:rPr>
-          <w:t>15</w:t>
-        </w:r>
-      </w:fldSimple>
+      <w:r>
+        <w:fldChar w:fldCharType="begin"/>
+      </w:r>
+      <w:r>
+        <w:instrText xml:space="preserve"> SEQ Table \* ARABIC </w:instrText>
+      </w:r>
+      <w:r>
+        <w:fldChar w:fldCharType="separate"/>
+      </w:r>
+      <w:r>
+        <w:rPr>
+          <w:noProof/>
+        </w:rPr>
+        <w:t>15</w:t>
+      </w:r>
+      <w:r>
+        <w:rPr>
+          <w:noProof/>
+        </w:rPr>
+        <w:fldChar w:fldCharType="end"/>
+      </w:r>
       <w:r>
         <w:t xml:space="preserve"> - </w:t>
       </w:r>
@@ -39780,7 +39848,7 @@
 </file>
 
 <file path=word/comments.xml><?xml version="1.0" encoding="utf-8"?>
-<w:comments xmlns:wpc="http://schemas.microsoft.com/office/word/2010/wordprocessingCanvas" xmlns:mo="http://schemas.microsoft.com/office/mac/office/2008/main" xmlns:mc="http://schemas.openxmlformats.org/markup-compatibility/2006" xmlns:mv="urn:schemas-microsoft-com:mac:vml" xmlns:o="urn:schemas-microsoft-com:office:office" xmlns:r="http://schemas.openxmlformats.org/officeDocument/2006/relationships" xmlns:m="http://schemas.openxmlformats.org/officeDocument/2006/math" xmlns:v="urn:schemas-microsoft-com:vml" xmlns:wp14="http://schemas.microsoft.com/office/word/2010/wordprocessingDrawing" xmlns:wp="http://schemas.openxmlformats.org/drawingml/2006/wordprocessingDrawing" xmlns:w10="urn:schemas-microsoft-com:office:word" xmlns:w="http://schemas.openxmlformats.org/wordprocessingml/2006/main" xmlns:w14="http://schemas.microsoft.com/office/word/2010/wordml" xmlns:w15="http://schemas.microsoft.com/office/word/2012/wordml" xmlns:wpg="http://schemas.microsoft.com/office/word/2010/wordprocessingGroup" xmlns:wpi="http://schemas.microsoft.com/office/word/2010/wordprocessingInk" xmlns:wne="http://schemas.microsoft.com/office/word/2006/wordml" xmlns:wps="http://schemas.microsoft.com/office/word/2010/wordprocessingShape" mc:Ignorable="w14 w15 wp14">
+<w:comments xmlns:wpc="http://schemas.microsoft.com/office/word/2010/wordprocessingCanvas" xmlns:mc="http://schemas.openxmlformats.org/markup-compatibility/2006" xmlns:o="urn:schemas-microsoft-com:office:office" xmlns:r="http://schemas.openxmlformats.org/officeDocument/2006/relationships" xmlns:m="http://schemas.openxmlformats.org/officeDocument/2006/math" xmlns:v="urn:schemas-microsoft-com:vml" xmlns:wp14="http://schemas.microsoft.com/office/word/2010/wordprocessingDrawing" xmlns:wp="http://schemas.openxmlformats.org/drawingml/2006/wordprocessingDrawing" xmlns:w10="urn:schemas-microsoft-com:office:word" xmlns:w="http://schemas.openxmlformats.org/wordprocessingml/2006/main" xmlns:w14="http://schemas.microsoft.com/office/word/2010/wordml" xmlns:w15="http://schemas.microsoft.com/office/word/2012/wordml" xmlns:wpg="http://schemas.microsoft.com/office/word/2010/wordprocessingGroup" xmlns:wpi="http://schemas.microsoft.com/office/word/2010/wordprocessingInk" xmlns:wne="http://schemas.microsoft.com/office/word/2006/wordml" xmlns:wps="http://schemas.microsoft.com/office/word/2010/wordprocessingShape" mc:Ignorable="w14 w15 wp14">
   <w:comment w:id="70" w:author="Musavi, Hamid [USA]" w:date="2017-03-06T19:24:00Z" w:initials="MH[">
     <w:p>
       <w:pPr>
@@ -39833,7 +39901,7 @@
 </file>
 
 <file path=word/commentsExtended.xml><?xml version="1.0" encoding="utf-8"?>
-<w15:commentsEx xmlns:wpc="http://schemas.microsoft.com/office/word/2010/wordprocessingCanvas" xmlns:mo="http://schemas.microsoft.com/office/mac/office/2008/main" xmlns:mc="http://schemas.openxmlformats.org/markup-compatibility/2006" xmlns:mv="urn:schemas-microsoft-com:mac:vml" xmlns:o="urn:schemas-microsoft-com:office:office" xmlns:r="http://schemas.openxmlformats.org/officeDocument/2006/relationships" xmlns:m="http://schemas.openxmlformats.org/officeDocument/2006/math" xmlns:v="urn:schemas-microsoft-com:vml" xmlns:wp14="http://schemas.microsoft.com/office/word/2010/wordprocessingDrawing" xmlns:wp="http://schemas.openxmlformats.org/drawingml/2006/wordprocessingDrawing" xmlns:w10="urn:schemas-microsoft-com:office:word" xmlns:w="http://schemas.openxmlformats.org/wordprocessingml/2006/main" xmlns:w14="http://schemas.microsoft.com/office/word/2010/wordml" xmlns:w15="http://schemas.microsoft.com/office/word/2012/wordml" xmlns:wpg="http://schemas.microsoft.com/office/word/2010/wordprocessingGroup" xmlns:wpi="http://schemas.microsoft.com/office/word/2010/wordprocessingInk" xmlns:wne="http://schemas.microsoft.com/office/word/2006/wordml" xmlns:wps="http://schemas.microsoft.com/office/word/2010/wordprocessingShape" mc:Ignorable="w14 w15 wp14">
+<w15:commentsEx xmlns:wpc="http://schemas.microsoft.com/office/word/2010/wordprocessingCanvas" xmlns:mc="http://schemas.openxmlformats.org/markup-compatibility/2006" xmlns:o="urn:schemas-microsoft-com:office:office" xmlns:r="http://schemas.openxmlformats.org/officeDocument/2006/relationships" xmlns:m="http://schemas.openxmlformats.org/officeDocument/2006/math" xmlns:v="urn:schemas-microsoft-com:vml" xmlns:wp14="http://schemas.microsoft.com/office/word/2010/wordprocessingDrawing" xmlns:wp="http://schemas.openxmlformats.org/drawingml/2006/wordprocessingDrawing" xmlns:w10="urn:schemas-microsoft-com:office:word" xmlns:w="http://schemas.openxmlformats.org/wordprocessingml/2006/main" xmlns:w14="http://schemas.microsoft.com/office/word/2010/wordml" xmlns:w15="http://schemas.microsoft.com/office/word/2012/wordml" xmlns:wpg="http://schemas.microsoft.com/office/word/2010/wordprocessingGroup" xmlns:wpi="http://schemas.microsoft.com/office/word/2010/wordprocessingInk" xmlns:wne="http://schemas.microsoft.com/office/word/2006/wordml" xmlns:wps="http://schemas.microsoft.com/office/word/2010/wordprocessingShape" mc:Ignorable="w14 w15 wp14">
   <w15:commentEx w15:paraId="39FA11AE" w15:done="0"/>
   <w15:commentEx w15:paraId="39715C69" w15:done="0"/>
   <w15:commentEx w15:paraId="1FB74835" w15:done="0"/>
@@ -39841,7 +39909,7 @@
 </file>
 
 <file path=word/endnotes.xml><?xml version="1.0" encoding="utf-8"?>
-<w:endnotes xmlns:wpc="http://schemas.microsoft.com/office/word/2010/wordprocessingCanvas" xmlns:mo="http://schemas.microsoft.com/office/mac/office/2008/main" xmlns:mc="http://schemas.openxmlformats.org/markup-compatibility/2006" xmlns:mv="urn:schemas-microsoft-com:mac:vml" xmlns:o="urn:schemas-microsoft-com:office:office" xmlns:r="http://schemas.openxmlformats.org/officeDocument/2006/relationships" xmlns:m="http://schemas.openxmlformats.org/officeDocument/2006/math" xmlns:v="urn:schemas-microsoft-com:vml" xmlns:wp14="http://schemas.microsoft.com/office/word/2010/wordprocessingDrawing" xmlns:wp="http://schemas.openxmlformats.org/drawingml/2006/wordprocessingDrawing" xmlns:w10="urn:schemas-microsoft-com:office:word" xmlns:w="http://schemas.openxmlformats.org/wordprocessingml/2006/main" xmlns:w14="http://schemas.microsoft.com/office/word/2010/wordml" xmlns:w15="http://schemas.microsoft.com/office/word/2012/wordml" xmlns:wpg="http://schemas.microsoft.com/office/word/2010/wordprocessingGroup" xmlns:wpi="http://schemas.microsoft.com/office/word/2010/wordprocessingInk" xmlns:wne="http://schemas.microsoft.com/office/word/2006/wordml" xmlns:wps="http://schemas.microsoft.com/office/word/2010/wordprocessingShape" mc:Ignorable="w14 w15 wp14">
+<w:endnotes xmlns:wpc="http://schemas.microsoft.com/office/word/2010/wordprocessingCanvas" xmlns:mc="http://schemas.openxmlformats.org/markup-compatibility/2006" xmlns:o="urn:schemas-microsoft-com:office:office" xmlns:r="http://schemas.openxmlformats.org/officeDocument/2006/relationships" xmlns:m="http://schemas.openxmlformats.org/officeDocument/2006/math" xmlns:v="urn:schemas-microsoft-com:vml" xmlns:wp14="http://schemas.microsoft.com/office/word/2010/wordprocessingDrawing" xmlns:wp="http://schemas.openxmlformats.org/drawingml/2006/wordprocessingDrawing" xmlns:w10="urn:schemas-microsoft-com:office:word" xmlns:w="http://schemas.openxmlformats.org/wordprocessingml/2006/main" xmlns:w14="http://schemas.microsoft.com/office/word/2010/wordml" xmlns:w15="http://schemas.microsoft.com/office/word/2012/wordml" xmlns:wpg="http://schemas.microsoft.com/office/word/2010/wordprocessingGroup" xmlns:wpi="http://schemas.microsoft.com/office/word/2010/wordprocessingInk" xmlns:wne="http://schemas.microsoft.com/office/word/2006/wordml" xmlns:wps="http://schemas.microsoft.com/office/word/2010/wordprocessingShape" mc:Ignorable="w14 w15 wp14">
   <w:endnote w:type="separator" w:id="-1">
     <w:p>
       <w:pPr>
@@ -39873,7 +39941,7 @@
 </file>
 
 <file path=word/footer1.xml><?xml version="1.0" encoding="utf-8"?>
-<w:ftr xmlns:wpc="http://schemas.microsoft.com/office/word/2010/wordprocessingCanvas" xmlns:mo="http://schemas.microsoft.com/office/mac/office/2008/main" xmlns:mc="http://schemas.openxmlformats.org/markup-compatibility/2006" xmlns:mv="urn:schemas-microsoft-com:mac:vml" xmlns:o="urn:schemas-microsoft-com:office:office" xmlns:r="http://schemas.openxmlformats.org/officeDocument/2006/relationships" xmlns:m="http://schemas.openxmlformats.org/officeDocument/2006/math" xmlns:v="urn:schemas-microsoft-com:vml" xmlns:wp14="http://schemas.microsoft.com/office/word/2010/wordprocessingDrawing" xmlns:wp="http://schemas.openxmlformats.org/drawingml/2006/wordprocessingDrawing" xmlns:w10="urn:schemas-microsoft-com:office:word" xmlns:w="http://schemas.openxmlformats.org/wordprocessingml/2006/main" xmlns:w14="http://schemas.microsoft.com/office/word/2010/wordml" xmlns:w15="http://schemas.microsoft.com/office/word/2012/wordml" xmlns:wpg="http://schemas.microsoft.com/office/word/2010/wordprocessingGroup" xmlns:wpi="http://schemas.microsoft.com/office/word/2010/wordprocessingInk" xmlns:wne="http://schemas.microsoft.com/office/word/2006/wordml" xmlns:wps="http://schemas.microsoft.com/office/word/2010/wordprocessingShape" mc:Ignorable="w14 w15 wp14 mv">
+<w:ftr xmlns:wpc="http://schemas.microsoft.com/office/word/2010/wordprocessingCanvas" xmlns:mc="http://schemas.openxmlformats.org/markup-compatibility/2006" xmlns:o="urn:schemas-microsoft-com:office:office" xmlns:r="http://schemas.openxmlformats.org/officeDocument/2006/relationships" xmlns:m="http://schemas.openxmlformats.org/officeDocument/2006/math" xmlns:v="urn:schemas-microsoft-com:vml" xmlns:wp14="http://schemas.microsoft.com/office/word/2010/wordprocessingDrawing" xmlns:wp="http://schemas.openxmlformats.org/drawingml/2006/wordprocessingDrawing" xmlns:w10="urn:schemas-microsoft-com:office:word" xmlns:w="http://schemas.openxmlformats.org/wordprocessingml/2006/main" xmlns:w14="http://schemas.microsoft.com/office/word/2010/wordml" xmlns:w15="http://schemas.microsoft.com/office/word/2012/wordml" xmlns:wpg="http://schemas.microsoft.com/office/word/2010/wordprocessingGroup" xmlns:wpi="http://schemas.microsoft.com/office/word/2010/wordprocessingInk" xmlns:wne="http://schemas.microsoft.com/office/word/2006/wordml" xmlns:wps="http://schemas.microsoft.com/office/word/2010/wordprocessingShape" mc:Ignorable="w14 w15 wp14">
   <w:p>
     <w:pPr>
       <w:pStyle w:val="Footer"/>
@@ -39883,7 +39951,7 @@
 </file>
 
 <file path=word/footer2.xml><?xml version="1.0" encoding="utf-8"?>
-<w:ftr xmlns:wpc="http://schemas.microsoft.com/office/word/2010/wordprocessingCanvas" xmlns:mo="http://schemas.microsoft.com/office/mac/office/2008/main" xmlns:mc="http://schemas.openxmlformats.org/markup-compatibility/2006" xmlns:mv="urn:schemas-microsoft-com:mac:vml" xmlns:o="urn:schemas-microsoft-com:office:office" xmlns:r="http://schemas.openxmlformats.org/officeDocument/2006/relationships" xmlns:m="http://schemas.openxmlformats.org/officeDocument/2006/math" xmlns:v="urn:schemas-microsoft-com:vml" xmlns:wp14="http://schemas.microsoft.com/office/word/2010/wordprocessingDrawing" xmlns:wp="http://schemas.openxmlformats.org/drawingml/2006/wordprocessingDrawing" xmlns:w10="urn:schemas-microsoft-com:office:word" xmlns:w="http://schemas.openxmlformats.org/wordprocessingml/2006/main" xmlns:w14="http://schemas.microsoft.com/office/word/2010/wordml" xmlns:w15="http://schemas.microsoft.com/office/word/2012/wordml" xmlns:wpg="http://schemas.microsoft.com/office/word/2010/wordprocessingGroup" xmlns:wpi="http://schemas.microsoft.com/office/word/2010/wordprocessingInk" xmlns:wne="http://schemas.microsoft.com/office/word/2006/wordml" xmlns:wps="http://schemas.microsoft.com/office/word/2010/wordprocessingShape" mc:Ignorable="w14 w15 wp14 mv">
+<w:ftr xmlns:wpc="http://schemas.microsoft.com/office/word/2010/wordprocessingCanvas" xmlns:mc="http://schemas.openxmlformats.org/markup-compatibility/2006" xmlns:o="urn:schemas-microsoft-com:office:office" xmlns:r="http://schemas.openxmlformats.org/officeDocument/2006/relationships" xmlns:m="http://schemas.openxmlformats.org/officeDocument/2006/math" xmlns:v="urn:schemas-microsoft-com:vml" xmlns:wp14="http://schemas.microsoft.com/office/word/2010/wordprocessingDrawing" xmlns:wp="http://schemas.openxmlformats.org/drawingml/2006/wordprocessingDrawing" xmlns:w10="urn:schemas-microsoft-com:office:word" xmlns:w="http://schemas.openxmlformats.org/wordprocessingml/2006/main" xmlns:w14="http://schemas.microsoft.com/office/word/2010/wordml" xmlns:w15="http://schemas.microsoft.com/office/word/2012/wordml" xmlns:wpg="http://schemas.microsoft.com/office/word/2010/wordprocessingGroup" xmlns:wpi="http://schemas.microsoft.com/office/word/2010/wordprocessingInk" xmlns:wne="http://schemas.microsoft.com/office/word/2006/wordml" xmlns:wps="http://schemas.microsoft.com/office/word/2010/wordprocessingShape" mc:Ignorable="w14 w15 wp14">
   <w:p>
     <w:pPr>
       <w:pStyle w:val="Footer"/>
@@ -39982,15 +40050,7 @@
       <w:rPr>
         <w:noProof/>
       </w:rPr>
-      <w:t xml:space="preserve">Error! Unknown </w:t>
-    </w:r>
-    <w:r>
-      <w:rPr>
-        <w:b/>
-        <w:bCs/>
-        <w:noProof/>
-      </w:rPr>
-      <w:t>switch argument.</w:t>
+      <w:t>- 2 -</w:t>
     </w:r>
     <w:r>
       <w:rPr>
@@ -40026,7 +40086,7 @@
       <w:rPr>
         <w:noProof/>
       </w:rPr>
-      <w:t>March 24, 2017</w:t>
+      <w:t>April 13, 2017</w:t>
     </w:r>
     <w:r>
       <w:rPr>
@@ -40044,7 +40104,7 @@
 </file>
 
 <file path=word/footer3.xml><?xml version="1.0" encoding="utf-8"?>
-<w:ftr xmlns:wpc="http://schemas.microsoft.com/office/word/2010/wordprocessingCanvas" xmlns:mo="http://schemas.microsoft.com/office/mac/office/2008/main" xmlns:mc="http://schemas.openxmlformats.org/markup-compatibility/2006" xmlns:mv="urn:schemas-microsoft-com:mac:vml" xmlns:o="urn:schemas-microsoft-com:office:office" xmlns:r="http://schemas.openxmlformats.org/officeDocument/2006/relationships" xmlns:m="http://schemas.openxmlformats.org/officeDocument/2006/math" xmlns:v="urn:schemas-microsoft-com:vml" xmlns:wp14="http://schemas.microsoft.com/office/word/2010/wordprocessingDrawing" xmlns:wp="http://schemas.openxmlformats.org/drawingml/2006/wordprocessingDrawing" xmlns:w10="urn:schemas-microsoft-com:office:word" xmlns:w="http://schemas.openxmlformats.org/wordprocessingml/2006/main" xmlns:w14="http://schemas.microsoft.com/office/word/2010/wordml" xmlns:w15="http://schemas.microsoft.com/office/word/2012/wordml" xmlns:wpg="http://schemas.microsoft.com/office/word/2010/wordprocessingGroup" xmlns:wpi="http://schemas.microsoft.com/office/word/2010/wordprocessingInk" xmlns:wne="http://schemas.microsoft.com/office/word/2006/wordml" xmlns:wps="http://schemas.microsoft.com/office/word/2010/wordprocessingShape" mc:Ignorable="w14 w15 wp14 mv">
+<w:ftr xmlns:wpc="http://schemas.microsoft.com/office/word/2010/wordprocessingCanvas" xmlns:mc="http://schemas.openxmlformats.org/markup-compatibility/2006" xmlns:o="urn:schemas-microsoft-com:office:office" xmlns:r="http://schemas.openxmlformats.org/officeDocument/2006/relationships" xmlns:m="http://schemas.openxmlformats.org/officeDocument/2006/math" xmlns:v="urn:schemas-microsoft-com:vml" xmlns:wp14="http://schemas.microsoft.com/office/word/2010/wordprocessingDrawing" xmlns:wp="http://schemas.openxmlformats.org/drawingml/2006/wordprocessingDrawing" xmlns:w10="urn:schemas-microsoft-com:office:word" xmlns:w="http://schemas.openxmlformats.org/wordprocessingml/2006/main" xmlns:w14="http://schemas.microsoft.com/office/word/2010/wordml" xmlns:w15="http://schemas.microsoft.com/office/word/2012/wordml" xmlns:wpg="http://schemas.microsoft.com/office/word/2010/wordprocessingGroup" xmlns:wpi="http://schemas.microsoft.com/office/word/2010/wordprocessingInk" xmlns:wne="http://schemas.microsoft.com/office/word/2006/wordml" xmlns:wps="http://schemas.microsoft.com/office/word/2010/wordprocessingShape" mc:Ignorable="w14 w15 wp14">
   <w:p>
     <w:pPr>
       <w:pStyle w:val="Footer"/>
@@ -40054,7 +40114,7 @@
 </file>
 
 <file path=word/footer4.xml><?xml version="1.0" encoding="utf-8"?>
-<w:ftr xmlns:wpc="http://schemas.microsoft.com/office/word/2010/wordprocessingCanvas" xmlns:mo="http://schemas.microsoft.com/office/mac/office/2008/main" xmlns:mc="http://schemas.openxmlformats.org/markup-compatibility/2006" xmlns:mv="urn:schemas-microsoft-com:mac:vml" xmlns:o="urn:schemas-microsoft-com:office:office" xmlns:r="http://schemas.openxmlformats.org/officeDocument/2006/relationships" xmlns:m="http://schemas.openxmlformats.org/officeDocument/2006/math" xmlns:v="urn:schemas-microsoft-com:vml" xmlns:wp14="http://schemas.microsoft.com/office/word/2010/wordprocessingDrawing" xmlns:wp="http://schemas.openxmlformats.org/drawingml/2006/wordprocessingDrawing" xmlns:w10="urn:schemas-microsoft-com:office:word" xmlns:w="http://schemas.openxmlformats.org/wordprocessingml/2006/main" xmlns:w14="http://schemas.microsoft.com/office/word/2010/wordml" xmlns:w15="http://schemas.microsoft.com/office/word/2012/wordml" xmlns:wpg="http://schemas.microsoft.com/office/word/2010/wordprocessingGroup" xmlns:wpi="http://schemas.microsoft.com/office/word/2010/wordprocessingInk" xmlns:wne="http://schemas.microsoft.com/office/word/2006/wordml" xmlns:wps="http://schemas.microsoft.com/office/word/2010/wordprocessingShape" mc:Ignorable="w14 w15 wp14 mv">
+<w:ftr xmlns:wpc="http://schemas.microsoft.com/office/word/2010/wordprocessingCanvas" xmlns:mc="http://schemas.openxmlformats.org/markup-compatibility/2006" xmlns:o="urn:schemas-microsoft-com:office:office" xmlns:r="http://schemas.openxmlformats.org/officeDocument/2006/relationships" xmlns:m="http://schemas.openxmlformats.org/officeDocument/2006/math" xmlns:v="urn:schemas-microsoft-com:vml" xmlns:wp14="http://schemas.microsoft.com/office/word/2010/wordprocessingDrawing" xmlns:wp="http://schemas.openxmlformats.org/drawingml/2006/wordprocessingDrawing" xmlns:w10="urn:schemas-microsoft-com:office:word" xmlns:w="http://schemas.openxmlformats.org/wordprocessingml/2006/main" xmlns:w14="http://schemas.microsoft.com/office/word/2010/wordml" xmlns:w15="http://schemas.microsoft.com/office/word/2012/wordml" xmlns:wpg="http://schemas.microsoft.com/office/word/2010/wordprocessingGroup" xmlns:wpi="http://schemas.microsoft.com/office/word/2010/wordprocessingInk" xmlns:wne="http://schemas.microsoft.com/office/word/2006/wordml" xmlns:wps="http://schemas.microsoft.com/office/word/2010/wordprocessingShape" mc:Ignorable="w14 w15 wp14">
   <w:p>
     <w:pPr>
       <w:pStyle w:val="Footer"/>
@@ -40153,15 +40213,7 @@
       <w:rPr>
         <w:noProof/>
       </w:rPr>
-      <w:t xml:space="preserve">Error! Unknown </w:t>
-    </w:r>
-    <w:r>
-      <w:rPr>
-        <w:b/>
-        <w:bCs/>
-        <w:noProof/>
-      </w:rPr>
-      <w:t>switch argument.</w:t>
+      <w:t>- 30 -</w:t>
     </w:r>
     <w:r>
       <w:rPr>
@@ -40197,7 +40249,7 @@
       <w:rPr>
         <w:noProof/>
       </w:rPr>
-      <w:t>March 24, 2017</w:t>
+      <w:t>April 13, 2017</w:t>
     </w:r>
     <w:r>
       <w:rPr>
@@ -40210,7 +40262,7 @@
 </file>
 
 <file path=word/footnotes.xml><?xml version="1.0" encoding="utf-8"?>
-<w:footnotes xmlns:wpc="http://schemas.microsoft.com/office/word/2010/wordprocessingCanvas" xmlns:mo="http://schemas.microsoft.com/office/mac/office/2008/main" xmlns:mc="http://schemas.openxmlformats.org/markup-compatibility/2006" xmlns:mv="urn:schemas-microsoft-com:mac:vml" xmlns:o="urn:schemas-microsoft-com:office:office" xmlns:r="http://schemas.openxmlformats.org/officeDocument/2006/relationships" xmlns:m="http://schemas.openxmlformats.org/officeDocument/2006/math" xmlns:v="urn:schemas-microsoft-com:vml" xmlns:wp14="http://schemas.microsoft.com/office/word/2010/wordprocessingDrawing" xmlns:wp="http://schemas.openxmlformats.org/drawingml/2006/wordprocessingDrawing" xmlns:w10="urn:schemas-microsoft-com:office:word" xmlns:w="http://schemas.openxmlformats.org/wordprocessingml/2006/main" xmlns:w14="http://schemas.microsoft.com/office/word/2010/wordml" xmlns:w15="http://schemas.microsoft.com/office/word/2012/wordml" xmlns:wpg="http://schemas.microsoft.com/office/word/2010/wordprocessingGroup" xmlns:wpi="http://schemas.microsoft.com/office/word/2010/wordprocessingInk" xmlns:wne="http://schemas.microsoft.com/office/word/2006/wordml" xmlns:wps="http://schemas.microsoft.com/office/word/2010/wordprocessingShape" mc:Ignorable="w14 w15 wp14">
+<w:footnotes xmlns:wpc="http://schemas.microsoft.com/office/word/2010/wordprocessingCanvas" xmlns:mc="http://schemas.openxmlformats.org/markup-compatibility/2006" xmlns:o="urn:schemas-microsoft-com:office:office" xmlns:r="http://schemas.openxmlformats.org/officeDocument/2006/relationships" xmlns:m="http://schemas.openxmlformats.org/officeDocument/2006/math" xmlns:v="urn:schemas-microsoft-com:vml" xmlns:wp14="http://schemas.microsoft.com/office/word/2010/wordprocessingDrawing" xmlns:wp="http://schemas.openxmlformats.org/drawingml/2006/wordprocessingDrawing" xmlns:w10="urn:schemas-microsoft-com:office:word" xmlns:w="http://schemas.openxmlformats.org/wordprocessingml/2006/main" xmlns:w14="http://schemas.microsoft.com/office/word/2010/wordml" xmlns:w15="http://schemas.microsoft.com/office/word/2012/wordml" xmlns:wpg="http://schemas.microsoft.com/office/word/2010/wordprocessingGroup" xmlns:wpi="http://schemas.microsoft.com/office/word/2010/wordprocessingInk" xmlns:wne="http://schemas.microsoft.com/office/word/2006/wordml" xmlns:wps="http://schemas.microsoft.com/office/word/2010/wordprocessingShape" mc:Ignorable="w14 w15 wp14">
   <w:footnote w:type="separator" w:id="-1">
     <w:p>
       <w:pPr>
@@ -40242,7 +40294,7 @@
 </file>
 
 <file path=word/header1.xml><?xml version="1.0" encoding="utf-8"?>
-<w:hdr xmlns:wpc="http://schemas.microsoft.com/office/word/2010/wordprocessingCanvas" xmlns:mo="http://schemas.microsoft.com/office/mac/office/2008/main" xmlns:mc="http://schemas.openxmlformats.org/markup-compatibility/2006" xmlns:mv="urn:schemas-microsoft-com:mac:vml" xmlns:o="urn:schemas-microsoft-com:office:office" xmlns:r="http://schemas.openxmlformats.org/officeDocument/2006/relationships" xmlns:m="http://schemas.openxmlformats.org/officeDocument/2006/math" xmlns:v="urn:schemas-microsoft-com:vml" xmlns:wp14="http://schemas.microsoft.com/office/word/2010/wordprocessingDrawing" xmlns:wp="http://schemas.openxmlformats.org/drawingml/2006/wordprocessingDrawing" xmlns:w10="urn:schemas-microsoft-com:office:word" xmlns:w="http://schemas.openxmlformats.org/wordprocessingml/2006/main" xmlns:w14="http://schemas.microsoft.com/office/word/2010/wordml" xmlns:w15="http://schemas.microsoft.com/office/word/2012/wordml" xmlns:wpg="http://schemas.microsoft.com/office/word/2010/wordprocessingGroup" xmlns:wpi="http://schemas.microsoft.com/office/word/2010/wordprocessingInk" xmlns:wne="http://schemas.microsoft.com/office/word/2006/wordml" xmlns:wps="http://schemas.microsoft.com/office/word/2010/wordprocessingShape" mc:Ignorable="w14 w15 wp14 mv">
+<w:hdr xmlns:wpc="http://schemas.microsoft.com/office/word/2010/wordprocessingCanvas" xmlns:mc="http://schemas.openxmlformats.org/markup-compatibility/2006" xmlns:o="urn:schemas-microsoft-com:office:office" xmlns:r="http://schemas.openxmlformats.org/officeDocument/2006/relationships" xmlns:m="http://schemas.openxmlformats.org/officeDocument/2006/math" xmlns:v="urn:schemas-microsoft-com:vml" xmlns:wp14="http://schemas.microsoft.com/office/word/2010/wordprocessingDrawing" xmlns:wp="http://schemas.openxmlformats.org/drawingml/2006/wordprocessingDrawing" xmlns:w10="urn:schemas-microsoft-com:office:word" xmlns:w="http://schemas.openxmlformats.org/wordprocessingml/2006/main" xmlns:w14="http://schemas.microsoft.com/office/word/2010/wordml" xmlns:w15="http://schemas.microsoft.com/office/word/2012/wordml" xmlns:wpg="http://schemas.microsoft.com/office/word/2010/wordprocessingGroup" xmlns:wpi="http://schemas.microsoft.com/office/word/2010/wordprocessingInk" xmlns:wne="http://schemas.microsoft.com/office/word/2006/wordml" xmlns:wps="http://schemas.microsoft.com/office/word/2010/wordprocessingShape" mc:Ignorable="w14 w15 wp14">
   <w:p>
     <w:pPr>
       <w:pStyle w:val="Header"/>
@@ -40252,7 +40304,7 @@
 </file>
 
 <file path=word/header2.xml><?xml version="1.0" encoding="utf-8"?>
-<w:hdr xmlns:wpc="http://schemas.microsoft.com/office/word/2010/wordprocessingCanvas" xmlns:mo="http://schemas.microsoft.com/office/mac/office/2008/main" xmlns:mc="http://schemas.openxmlformats.org/markup-compatibility/2006" xmlns:mv="urn:schemas-microsoft-com:mac:vml" xmlns:o="urn:schemas-microsoft-com:office:office" xmlns:r="http://schemas.openxmlformats.org/officeDocument/2006/relationships" xmlns:m="http://schemas.openxmlformats.org/officeDocument/2006/math" xmlns:v="urn:schemas-microsoft-com:vml" xmlns:wp14="http://schemas.microsoft.com/office/word/2010/wordprocessingDrawing" xmlns:wp="http://schemas.openxmlformats.org/drawingml/2006/wordprocessingDrawing" xmlns:w10="urn:schemas-microsoft-com:office:word" xmlns:w="http://schemas.openxmlformats.org/wordprocessingml/2006/main" xmlns:w14="http://schemas.microsoft.com/office/word/2010/wordml" xmlns:w15="http://schemas.microsoft.com/office/word/2012/wordml" xmlns:wpg="http://schemas.microsoft.com/office/word/2010/wordprocessingGroup" xmlns:wpi="http://schemas.microsoft.com/office/word/2010/wordprocessingInk" xmlns:wne="http://schemas.microsoft.com/office/word/2006/wordml" xmlns:wps="http://schemas.microsoft.com/office/word/2010/wordprocessingShape" mc:Ignorable="w14 w15 wp14 mv">
+<w:hdr xmlns:wpc="http://schemas.microsoft.com/office/word/2010/wordprocessingCanvas" xmlns:mc="http://schemas.openxmlformats.org/markup-compatibility/2006" xmlns:o="urn:schemas-microsoft-com:office:office" xmlns:r="http://schemas.openxmlformats.org/officeDocument/2006/relationships" xmlns:m="http://schemas.openxmlformats.org/officeDocument/2006/math" xmlns:v="urn:schemas-microsoft-com:vml" xmlns:wp14="http://schemas.microsoft.com/office/word/2010/wordprocessingDrawing" xmlns:wp="http://schemas.openxmlformats.org/drawingml/2006/wordprocessingDrawing" xmlns:w10="urn:schemas-microsoft-com:office:word" xmlns:w="http://schemas.openxmlformats.org/wordprocessingml/2006/main" xmlns:w14="http://schemas.microsoft.com/office/word/2010/wordml" xmlns:w15="http://schemas.microsoft.com/office/word/2012/wordml" xmlns:wpg="http://schemas.microsoft.com/office/word/2010/wordprocessingGroup" xmlns:wpi="http://schemas.microsoft.com/office/word/2010/wordprocessingInk" xmlns:wne="http://schemas.microsoft.com/office/word/2006/wordml" xmlns:wps="http://schemas.microsoft.com/office/word/2010/wordprocessingShape" mc:Ignorable="w14 w15 wp14">
   <w:p>
     <w:pPr>
       <w:tabs>
@@ -40348,6 +40400,7 @@
                             <w:dataBinding w:prefixMappings="xmlns:ns0='http://purl.org/dc/elements/1.1/' xmlns:ns1='http://schemas.openxmlformats.org/package/2006/metadata/core-properties' " w:xpath="/ns1:coreProperties[1]/ns0:title[1]" w:storeItemID="{6C3C8BC8-F283-45AE-878A-BAB7291924A1}"/>
                             <w:text/>
                           </w:sdtPr>
+                          <w:sdtEndPr/>
                           <w:sdtContent>
                             <w:p>
                               <w:pPr>
@@ -40388,7 +40441,7 @@
             </wp:anchor>
           </w:drawing>
         </mc:Choice>
-        <mc:Fallback>
+        <mc:Fallback xmlns:mv="urn:schemas-microsoft-com:mac:vml" xmlns:mo="http://schemas.microsoft.com/office/mac/office/2008/main">
           <w:pict>
             <v:rect w14:anchorId="2BD84FE5" id="Rectangle 4" o:spid="_x0000_s1027" style="position:absolute;margin-left:0;margin-top:0;width:468pt;height:20.85pt;z-index:-251658752;visibility:visible;mso-wrap-style:square;mso-width-percent:1000;mso-height-percent:27;mso-top-percent:45;mso-wrap-distance-left:9.35pt;mso-wrap-distance-top:0;mso-wrap-distance-right:9.35pt;mso-wrap-distance-bottom:0;mso-position-horizontal:center;mso-position-horizontal-relative:margin;mso-position-vertical-relative:page;mso-width-percent:1000;mso-height-percent:27;mso-top-percent:45;mso-width-relative:margin;mso-height-relative:page;v-text-anchor:middle" o:gfxdata="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" o:allowoverlap="f" fillcolor="#4f81bd [3204]" stroked="f" strokeweight="1pt">
               <v:textbox style="mso-fit-shape-to-text:t">
@@ -40447,6 +40500,7 @@
           <w:docPartUnique/>
         </w:docPartObj>
       </w:sdtPr>
+      <w:sdtEndPr/>
       <w:sdtContent>
         <w:r>
           <w:rPr>
@@ -40457,7 +40511,7 @@
             <w:szCs w:val="20"/>
           </w:rPr>
           <w:pict w14:anchorId="214AD5A2">
-            <v:shapetype id="_x0000_t136" coordsize="21600,21600" o:spt="136" adj="10800" path="m@7,0l@8,0m@5,21600l@6,21600e">
+            <v:shapetype id="_x0000_t136" coordsize="21600,21600" o:spt="136" adj="10800" path="m@7,l@8,m@5,21600l@6,21600e">
               <v:formulas>
                 <v:f eqn="sum #0 0 10800"/>
                 <v:f eqn="prod #0 2 1"/>
@@ -40495,7 +40549,7 @@
 </file>
 
 <file path=word/header3.xml><?xml version="1.0" encoding="utf-8"?>
-<w:hdr xmlns:wpc="http://schemas.microsoft.com/office/word/2010/wordprocessingCanvas" xmlns:mo="http://schemas.microsoft.com/office/mac/office/2008/main" xmlns:mc="http://schemas.openxmlformats.org/markup-compatibility/2006" xmlns:mv="urn:schemas-microsoft-com:mac:vml" xmlns:o="urn:schemas-microsoft-com:office:office" xmlns:r="http://schemas.openxmlformats.org/officeDocument/2006/relationships" xmlns:m="http://schemas.openxmlformats.org/officeDocument/2006/math" xmlns:v="urn:schemas-microsoft-com:vml" xmlns:wp14="http://schemas.microsoft.com/office/word/2010/wordprocessingDrawing" xmlns:wp="http://schemas.openxmlformats.org/drawingml/2006/wordprocessingDrawing" xmlns:w10="urn:schemas-microsoft-com:office:word" xmlns:w="http://schemas.openxmlformats.org/wordprocessingml/2006/main" xmlns:w14="http://schemas.microsoft.com/office/word/2010/wordml" xmlns:w15="http://schemas.microsoft.com/office/word/2012/wordml" xmlns:wpg="http://schemas.microsoft.com/office/word/2010/wordprocessingGroup" xmlns:wpi="http://schemas.microsoft.com/office/word/2010/wordprocessingInk" xmlns:wne="http://schemas.microsoft.com/office/word/2006/wordml" xmlns:wps="http://schemas.microsoft.com/office/word/2010/wordprocessingShape" mc:Ignorable="w14 w15 wp14 mv">
+<w:hdr xmlns:wpc="http://schemas.microsoft.com/office/word/2010/wordprocessingCanvas" xmlns:mc="http://schemas.openxmlformats.org/markup-compatibility/2006" xmlns:o="urn:schemas-microsoft-com:office:office" xmlns:r="http://schemas.openxmlformats.org/officeDocument/2006/relationships" xmlns:m="http://schemas.openxmlformats.org/officeDocument/2006/math" xmlns:v="urn:schemas-microsoft-com:vml" xmlns:wp14="http://schemas.microsoft.com/office/word/2010/wordprocessingDrawing" xmlns:wp="http://schemas.openxmlformats.org/drawingml/2006/wordprocessingDrawing" xmlns:w10="urn:schemas-microsoft-com:office:word" xmlns:w="http://schemas.openxmlformats.org/wordprocessingml/2006/main" xmlns:w14="http://schemas.microsoft.com/office/word/2010/wordml" xmlns:w15="http://schemas.microsoft.com/office/word/2012/wordml" xmlns:wpg="http://schemas.microsoft.com/office/word/2010/wordprocessingGroup" xmlns:wpi="http://schemas.microsoft.com/office/word/2010/wordprocessingInk" xmlns:wne="http://schemas.microsoft.com/office/word/2006/wordml" xmlns:wps="http://schemas.microsoft.com/office/word/2010/wordprocessingShape" mc:Ignorable="w14 w15 wp14">
   <w:p>
     <w:pPr>
       <w:pStyle w:val="Header"/>
@@ -40596,7 +40650,7 @@
             </wp:anchor>
           </w:drawing>
         </mc:Choice>
-        <mc:Fallback>
+        <mc:Fallback xmlns:mv="urn:schemas-microsoft-com:mac:vml" xmlns:mo="http://schemas.microsoft.com/office/mac/office/2008/main">
           <w:pict>
             <v:rect w14:anchorId="031AD6EB" id="Rectangle 197" o:spid="_x0000_s1028" style="position:absolute;margin-left:0;margin-top:0;width:468pt;height:20.85pt;z-index:-251659776;visibility:visible;mso-wrap-style:square;mso-width-percent:1000;mso-height-percent:27;mso-top-percent:45;mso-wrap-distance-left:9.35pt;mso-wrap-distance-top:0;mso-wrap-distance-right:9.35pt;mso-wrap-distance-bottom:0;mso-position-horizontal:center;mso-position-horizontal-relative:margin;mso-position-vertical-relative:page;mso-width-percent:1000;mso-height-percent:27;mso-top-percent:45;mso-width-relative:margin;mso-height-relative:page;v-text-anchor:middle" o:gfxdata="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" o:allowoverlap="f" fillcolor="white [3212]" stroked="f" strokeweight="1pt">
               <v:textbox style="mso-fit-shape-to-text:t">
@@ -40623,8 +40677,8 @@
 </file>
 
 <file path=word/numbering.xml><?xml version="1.0" encoding="utf-8"?>
-<w:numbering xmlns:wpc="http://schemas.microsoft.com/office/word/2010/wordprocessingCanvas" xmlns:mo="http://schemas.microsoft.com/office/mac/office/2008/main" xmlns:mc="http://schemas.openxmlformats.org/markup-compatibility/2006" xmlns:mv="urn:schemas-microsoft-com:mac:vml" xmlns:o="urn:schemas-microsoft-com:office:office" xmlns:r="http://schemas.openxmlformats.org/officeDocument/2006/relationships" xmlns:m="http://schemas.openxmlformats.org/officeDocument/2006/math" xmlns:v="urn:schemas-microsoft-com:vml" xmlns:wp14="http://schemas.microsoft.com/office/word/2010/wordprocessingDrawing" xmlns:wp="http://schemas.openxmlformats.org/drawingml/2006/wordprocessingDrawing" xmlns:w10="urn:schemas-microsoft-com:office:word" xmlns:w="http://schemas.openxmlformats.org/wordprocessingml/2006/main" xmlns:w14="http://schemas.microsoft.com/office/word/2010/wordml" xmlns:w15="http://schemas.microsoft.com/office/word/2012/wordml" xmlns:wpg="http://schemas.microsoft.com/office/word/2010/wordprocessingGroup" xmlns:wpi="http://schemas.microsoft.com/office/word/2010/wordprocessingInk" xmlns:wne="http://schemas.microsoft.com/office/word/2006/wordml" xmlns:wps="http://schemas.microsoft.com/office/word/2010/wordprocessingShape" mc:Ignorable="w14 w15 wp14">
-  <w:abstractNum w:abstractNumId="0">
+<w:numbering xmlns:wpc="http://schemas.microsoft.com/office/word/2010/wordprocessingCanvas" xmlns:mc="http://schemas.openxmlformats.org/markup-compatibility/2006" xmlns:o="urn:schemas-microsoft-com:office:office" xmlns:r="http://schemas.openxmlformats.org/officeDocument/2006/relationships" xmlns:m="http://schemas.openxmlformats.org/officeDocument/2006/math" xmlns:v="urn:schemas-microsoft-com:vml" xmlns:wp14="http://schemas.microsoft.com/office/word/2010/wordprocessingDrawing" xmlns:wp="http://schemas.openxmlformats.org/drawingml/2006/wordprocessingDrawing" xmlns:w10="urn:schemas-microsoft-com:office:word" xmlns:w="http://schemas.openxmlformats.org/wordprocessingml/2006/main" xmlns:w14="http://schemas.microsoft.com/office/word/2010/wordml" xmlns:w15="http://schemas.microsoft.com/office/word/2012/wordml" xmlns:wpg="http://schemas.microsoft.com/office/word/2010/wordprocessingGroup" xmlns:wpi="http://schemas.microsoft.com/office/word/2010/wordprocessingInk" xmlns:wne="http://schemas.microsoft.com/office/word/2006/wordml" xmlns:wps="http://schemas.microsoft.com/office/word/2010/wordprocessingShape" mc:Ignorable="w14 w15 wp14">
+  <w:abstractNum w:abstractNumId="0" w15:restartNumberingAfterBreak="0">
     <w:nsid w:val="007777DA"/>
     <w:multiLevelType w:val="multilevel"/>
     <w:tmpl w:val="4C26C542"/>
@@ -40737,7 +40791,7 @@
       </w:pPr>
     </w:lvl>
   </w:abstractNum>
-  <w:abstractNum w:abstractNumId="1">
+  <w:abstractNum w:abstractNumId="1" w15:restartNumberingAfterBreak="0">
     <w:nsid w:val="06F774E0"/>
     <w:multiLevelType w:val="hybridMultilevel"/>
     <w:tmpl w:val="CF0E0A84"/>
@@ -40826,7 +40880,7 @@
       </w:pPr>
     </w:lvl>
   </w:abstractNum>
-  <w:abstractNum w:abstractNumId="2">
+  <w:abstractNum w:abstractNumId="2" w15:restartNumberingAfterBreak="0">
     <w:nsid w:val="095A6C4E"/>
     <w:multiLevelType w:val="hybridMultilevel"/>
     <w:tmpl w:val="6FDCBD96"/>
@@ -40939,7 +40993,7 @@
       </w:rPr>
     </w:lvl>
   </w:abstractNum>
-  <w:abstractNum w:abstractNumId="3">
+  <w:abstractNum w:abstractNumId="3" w15:restartNumberingAfterBreak="0">
     <w:nsid w:val="0A482E49"/>
     <w:multiLevelType w:val="multilevel"/>
     <w:tmpl w:val="D59686A8"/>
@@ -41088,7 +41142,7 @@
       </w:rPr>
     </w:lvl>
   </w:abstractNum>
-  <w:abstractNum w:abstractNumId="4">
+  <w:abstractNum w:abstractNumId="4" w15:restartNumberingAfterBreak="0">
     <w:nsid w:val="0B642521"/>
     <w:multiLevelType w:val="singleLevel"/>
     <w:tmpl w:val="95AC6C94"/>
@@ -41106,7 +41160,7 @@
       </w:pPr>
     </w:lvl>
   </w:abstractNum>
-  <w:abstractNum w:abstractNumId="5">
+  <w:abstractNum w:abstractNumId="5" w15:restartNumberingAfterBreak="0">
     <w:nsid w:val="0B70023F"/>
     <w:multiLevelType w:val="hybridMultilevel"/>
     <w:tmpl w:val="A50666F2"/>
@@ -41219,7 +41273,7 @@
       </w:rPr>
     </w:lvl>
   </w:abstractNum>
-  <w:abstractNum w:abstractNumId="6">
+  <w:abstractNum w:abstractNumId="6" w15:restartNumberingAfterBreak="0">
     <w:nsid w:val="0BB43C3E"/>
     <w:multiLevelType w:val="multilevel"/>
     <w:tmpl w:val="4B603156"/>
@@ -41337,7 +41391,7 @@
       </w:rPr>
     </w:lvl>
   </w:abstractNum>
-  <w:abstractNum w:abstractNumId="7">
+  <w:abstractNum w:abstractNumId="7" w15:restartNumberingAfterBreak="0">
     <w:nsid w:val="0C710FA7"/>
     <w:multiLevelType w:val="hybridMultilevel"/>
     <w:tmpl w:val="6B341752"/>
@@ -41423,7 +41477,7 @@
       </w:pPr>
     </w:lvl>
   </w:abstractNum>
-  <w:abstractNum w:abstractNumId="8">
+  <w:abstractNum w:abstractNumId="8" w15:restartNumberingAfterBreak="0">
     <w:nsid w:val="0CA5593B"/>
     <w:multiLevelType w:val="singleLevel"/>
     <w:tmpl w:val="652E0E10"/>
@@ -41445,7 +41499,7 @@
       </w:rPr>
     </w:lvl>
   </w:abstractNum>
-  <w:abstractNum w:abstractNumId="9">
+  <w:abstractNum w:abstractNumId="9" w15:restartNumberingAfterBreak="0">
     <w:nsid w:val="0DC5768F"/>
     <w:multiLevelType w:val="hybridMultilevel"/>
     <w:tmpl w:val="3F983C9E"/>
@@ -41558,7 +41612,7 @@
       </w:rPr>
     </w:lvl>
   </w:abstractNum>
-  <w:abstractNum w:abstractNumId="10">
+  <w:abstractNum w:abstractNumId="10" w15:restartNumberingAfterBreak="0">
     <w:nsid w:val="10890AE8"/>
     <w:multiLevelType w:val="hybridMultilevel"/>
     <w:tmpl w:val="49D28206"/>
@@ -41671,7 +41725,7 @@
       </w:rPr>
     </w:lvl>
   </w:abstractNum>
-  <w:abstractNum w:abstractNumId="11">
+  <w:abstractNum w:abstractNumId="11" w15:restartNumberingAfterBreak="0">
     <w:nsid w:val="11535F62"/>
     <w:multiLevelType w:val="hybridMultilevel"/>
     <w:tmpl w:val="F9AA7BB6"/>
@@ -41784,7 +41838,7 @@
       </w:rPr>
     </w:lvl>
   </w:abstractNum>
-  <w:abstractNum w:abstractNumId="12">
+  <w:abstractNum w:abstractNumId="12" w15:restartNumberingAfterBreak="0">
     <w:nsid w:val="11AA4FB6"/>
     <w:multiLevelType w:val="hybridMultilevel"/>
     <w:tmpl w:val="80A60468"/>
@@ -41873,7 +41927,7 @@
       </w:pPr>
     </w:lvl>
   </w:abstractNum>
-  <w:abstractNum w:abstractNumId="13">
+  <w:abstractNum w:abstractNumId="13" w15:restartNumberingAfterBreak="0">
     <w:nsid w:val="1BCB6F8D"/>
     <w:multiLevelType w:val="hybridMultilevel"/>
     <w:tmpl w:val="9B22E162"/>
@@ -41986,7 +42040,7 @@
       </w:rPr>
     </w:lvl>
   </w:abstractNum>
-  <w:abstractNum w:abstractNumId="14">
+  <w:abstractNum w:abstractNumId="14" w15:restartNumberingAfterBreak="0">
     <w:nsid w:val="1BCD47EC"/>
     <w:multiLevelType w:val="multilevel"/>
     <w:tmpl w:val="DCC88F1E"/>
@@ -42099,7 +42153,7 @@
       </w:pPr>
     </w:lvl>
   </w:abstractNum>
-  <w:abstractNum w:abstractNumId="15">
+  <w:abstractNum w:abstractNumId="15" w15:restartNumberingAfterBreak="0">
     <w:nsid w:val="205B06FD"/>
     <w:multiLevelType w:val="multilevel"/>
     <w:tmpl w:val="6452215A"/>
@@ -42240,7 +42294,7 @@
       </w:rPr>
     </w:lvl>
   </w:abstractNum>
-  <w:abstractNum w:abstractNumId="16">
+  <w:abstractNum w:abstractNumId="16" w15:restartNumberingAfterBreak="0">
     <w:nsid w:val="217411EB"/>
     <w:multiLevelType w:val="hybridMultilevel"/>
     <w:tmpl w:val="2B7CB030"/>
@@ -42353,7 +42407,7 @@
       </w:rPr>
     </w:lvl>
   </w:abstractNum>
-  <w:abstractNum w:abstractNumId="17">
+  <w:abstractNum w:abstractNumId="17" w15:restartNumberingAfterBreak="0">
     <w:nsid w:val="23873579"/>
     <w:multiLevelType w:val="hybridMultilevel"/>
     <w:tmpl w:val="54F0E126"/>
@@ -42466,7 +42520,7 @@
       </w:rPr>
     </w:lvl>
   </w:abstractNum>
-  <w:abstractNum w:abstractNumId="18">
+  <w:abstractNum w:abstractNumId="18" w15:restartNumberingAfterBreak="0">
     <w:nsid w:val="26EC6137"/>
     <w:multiLevelType w:val="hybridMultilevel"/>
     <w:tmpl w:val="EC6818F6"/>
@@ -42555,7 +42609,7 @@
       </w:pPr>
     </w:lvl>
   </w:abstractNum>
-  <w:abstractNum w:abstractNumId="19">
+  <w:abstractNum w:abstractNumId="19" w15:restartNumberingAfterBreak="0">
     <w:nsid w:val="290B3BB1"/>
     <w:multiLevelType w:val="hybridMultilevel"/>
     <w:tmpl w:val="4C6C560A"/>
@@ -42644,7 +42698,7 @@
       </w:pPr>
     </w:lvl>
   </w:abstractNum>
-  <w:abstractNum w:abstractNumId="20">
+  <w:abstractNum w:abstractNumId="20" w15:restartNumberingAfterBreak="0">
     <w:nsid w:val="2BC84A97"/>
     <w:multiLevelType w:val="hybridMultilevel"/>
     <w:tmpl w:val="A86841F0"/>
@@ -42757,7 +42811,7 @@
       </w:rPr>
     </w:lvl>
   </w:abstractNum>
-  <w:abstractNum w:abstractNumId="21">
+  <w:abstractNum w:abstractNumId="21" w15:restartNumberingAfterBreak="0">
     <w:nsid w:val="2DDD4250"/>
     <w:multiLevelType w:val="hybridMultilevel"/>
     <w:tmpl w:val="5F9ECE2C"/>
@@ -42846,7 +42900,7 @@
       </w:pPr>
     </w:lvl>
   </w:abstractNum>
-  <w:abstractNum w:abstractNumId="22">
+  <w:abstractNum w:abstractNumId="22" w15:restartNumberingAfterBreak="0">
     <w:nsid w:val="2E984469"/>
     <w:multiLevelType w:val="singleLevel"/>
     <w:tmpl w:val="9AFAEAA2"/>
@@ -42867,7 +42921,7 @@
       </w:rPr>
     </w:lvl>
   </w:abstractNum>
-  <w:abstractNum w:abstractNumId="23">
+  <w:abstractNum w:abstractNumId="23" w15:restartNumberingAfterBreak="0">
     <w:nsid w:val="39F365A3"/>
     <w:multiLevelType w:val="singleLevel"/>
     <w:tmpl w:val="FDE615F2"/>
@@ -42888,7 +42942,7 @@
       </w:rPr>
     </w:lvl>
   </w:abstractNum>
-  <w:abstractNum w:abstractNumId="24">
+  <w:abstractNum w:abstractNumId="24" w15:restartNumberingAfterBreak="0">
     <w:nsid w:val="39FF1B57"/>
     <w:multiLevelType w:val="multilevel"/>
     <w:tmpl w:val="26A625AC"/>
@@ -43037,7 +43091,7 @@
       </w:rPr>
     </w:lvl>
   </w:abstractNum>
-  <w:abstractNum w:abstractNumId="25">
+  <w:abstractNum w:abstractNumId="25" w15:restartNumberingAfterBreak="0">
     <w:nsid w:val="3F0724C9"/>
     <w:multiLevelType w:val="multilevel"/>
     <w:tmpl w:val="13621A52"/>
@@ -43159,7 +43213,7 @@
       </w:rPr>
     </w:lvl>
   </w:abstractNum>
-  <w:abstractNum w:abstractNumId="26">
+  <w:abstractNum w:abstractNumId="26" w15:restartNumberingAfterBreak="0">
     <w:nsid w:val="40F81DC5"/>
     <w:multiLevelType w:val="multilevel"/>
     <w:tmpl w:val="6E7E4D2E"/>
@@ -43272,7 +43326,7 @@
       </w:pPr>
     </w:lvl>
   </w:abstractNum>
-  <w:abstractNum w:abstractNumId="27">
+  <w:abstractNum w:abstractNumId="27" w15:restartNumberingAfterBreak="0">
     <w:nsid w:val="46BC68DC"/>
     <w:multiLevelType w:val="hybridMultilevel"/>
     <w:tmpl w:val="BD3AEA8A"/>
@@ -43361,7 +43415,7 @@
       </w:pPr>
     </w:lvl>
   </w:abstractNum>
-  <w:abstractNum w:abstractNumId="28">
+  <w:abstractNum w:abstractNumId="28" w15:restartNumberingAfterBreak="0">
     <w:nsid w:val="48662CF1"/>
     <w:multiLevelType w:val="hybridMultilevel"/>
     <w:tmpl w:val="99528342"/>
@@ -43474,7 +43528,7 @@
       </w:rPr>
     </w:lvl>
   </w:abstractNum>
-  <w:abstractNum w:abstractNumId="29">
+  <w:abstractNum w:abstractNumId="29" w15:restartNumberingAfterBreak="0">
     <w:nsid w:val="4ABA7A0E"/>
     <w:multiLevelType w:val="hybridMultilevel"/>
     <w:tmpl w:val="E712203A"/>
@@ -43563,7 +43617,7 @@
       </w:pPr>
     </w:lvl>
   </w:abstractNum>
-  <w:abstractNum w:abstractNumId="30">
+  <w:abstractNum w:abstractNumId="30" w15:restartNumberingAfterBreak="0">
     <w:nsid w:val="517001D7"/>
     <w:multiLevelType w:val="hybridMultilevel"/>
     <w:tmpl w:val="832A6A44"/>
@@ -43676,7 +43730,7 @@
       </w:rPr>
     </w:lvl>
   </w:abstractNum>
-  <w:abstractNum w:abstractNumId="31">
+  <w:abstractNum w:abstractNumId="31" w15:restartNumberingAfterBreak="0">
     <w:nsid w:val="59EE5080"/>
     <w:multiLevelType w:val="hybridMultilevel"/>
     <w:tmpl w:val="FEFA7364"/>
@@ -43789,7 +43843,7 @@
       </w:rPr>
     </w:lvl>
   </w:abstractNum>
-  <w:abstractNum w:abstractNumId="32">
+  <w:abstractNum w:abstractNumId="32" w15:restartNumberingAfterBreak="0">
     <w:nsid w:val="5A693BBA"/>
     <w:multiLevelType w:val="hybridMultilevel"/>
     <w:tmpl w:val="0AE0A3D8"/>
@@ -43902,7 +43956,7 @@
       </w:rPr>
     </w:lvl>
   </w:abstractNum>
-  <w:abstractNum w:abstractNumId="33">
+  <w:abstractNum w:abstractNumId="33" w15:restartNumberingAfterBreak="0">
     <w:nsid w:val="5CCB1578"/>
     <w:multiLevelType w:val="hybridMultilevel"/>
     <w:tmpl w:val="A6FCBD30"/>
@@ -44014,7 +44068,7 @@
       </w:rPr>
     </w:lvl>
   </w:abstractNum>
-  <w:abstractNum w:abstractNumId="34">
+  <w:abstractNum w:abstractNumId="34" w15:restartNumberingAfterBreak="0">
     <w:nsid w:val="603F2BE8"/>
     <w:multiLevelType w:val="singleLevel"/>
     <w:tmpl w:val="F32A21C0"/>
@@ -44036,7 +44090,7 @@
       </w:rPr>
     </w:lvl>
   </w:abstractNum>
-  <w:abstractNum w:abstractNumId="35">
+  <w:abstractNum w:abstractNumId="35" w15:restartNumberingAfterBreak="0">
     <w:nsid w:val="612801D4"/>
     <w:multiLevelType w:val="multilevel"/>
     <w:tmpl w:val="2D1043EA"/>
@@ -44177,7 +44231,7 @@
       </w:rPr>
     </w:lvl>
   </w:abstractNum>
-  <w:abstractNum w:abstractNumId="36">
+  <w:abstractNum w:abstractNumId="36" w15:restartNumberingAfterBreak="0">
     <w:nsid w:val="67B00A95"/>
     <w:multiLevelType w:val="hybridMultilevel"/>
     <w:tmpl w:val="2E409DE8"/>
@@ -44290,7 +44344,7 @@
       </w:rPr>
     </w:lvl>
   </w:abstractNum>
-  <w:abstractNum w:abstractNumId="37">
+  <w:abstractNum w:abstractNumId="37" w15:restartNumberingAfterBreak="0">
     <w:nsid w:val="68B82E5C"/>
     <w:multiLevelType w:val="hybridMultilevel"/>
     <w:tmpl w:val="6728BF88"/>
@@ -44402,7 +44456,7 @@
       </w:rPr>
     </w:lvl>
   </w:abstractNum>
-  <w:abstractNum w:abstractNumId="38">
+  <w:abstractNum w:abstractNumId="38" w15:restartNumberingAfterBreak="0">
     <w:nsid w:val="6ADD73B3"/>
     <w:multiLevelType w:val="hybridMultilevel"/>
     <w:tmpl w:val="23B4306A"/>
@@ -44514,7 +44568,7 @@
       </w:rPr>
     </w:lvl>
   </w:abstractNum>
-  <w:abstractNum w:abstractNumId="39">
+  <w:abstractNum w:abstractNumId="39" w15:restartNumberingAfterBreak="0">
     <w:nsid w:val="6B7B0E14"/>
     <w:multiLevelType w:val="hybridMultilevel"/>
     <w:tmpl w:val="7BCE193E"/>
@@ -44627,7 +44681,7 @@
       </w:rPr>
     </w:lvl>
   </w:abstractNum>
-  <w:abstractNum w:abstractNumId="40">
+  <w:abstractNum w:abstractNumId="40" w15:restartNumberingAfterBreak="0">
     <w:nsid w:val="6C91416D"/>
     <w:multiLevelType w:val="multilevel"/>
     <w:tmpl w:val="0409001D"/>
@@ -44741,7 +44795,7 @@
       </w:pPr>
     </w:lvl>
   </w:abstractNum>
-  <w:abstractNum w:abstractNumId="41">
+  <w:abstractNum w:abstractNumId="41" w15:restartNumberingAfterBreak="0">
     <w:nsid w:val="6CC62E43"/>
     <w:multiLevelType w:val="multilevel"/>
     <w:tmpl w:val="04090023"/>
@@ -44856,7 +44910,7 @@
       </w:pPr>
     </w:lvl>
   </w:abstractNum>
-  <w:abstractNum w:abstractNumId="42">
+  <w:abstractNum w:abstractNumId="42" w15:restartNumberingAfterBreak="0">
     <w:nsid w:val="6DC84F41"/>
     <w:multiLevelType w:val="multilevel"/>
     <w:tmpl w:val="566855F2"/>
@@ -45005,7 +45059,7 @@
       </w:rPr>
     </w:lvl>
   </w:abstractNum>
-  <w:abstractNum w:abstractNumId="43">
+  <w:abstractNum w:abstractNumId="43" w15:restartNumberingAfterBreak="0">
     <w:nsid w:val="6E592C46"/>
     <w:multiLevelType w:val="hybridMultilevel"/>
     <w:tmpl w:val="78EC71B8"/>
@@ -45118,7 +45172,7 @@
       </w:rPr>
     </w:lvl>
   </w:abstractNum>
-  <w:abstractNum w:abstractNumId="44">
+  <w:abstractNum w:abstractNumId="44" w15:restartNumberingAfterBreak="0">
     <w:nsid w:val="6E701AEC"/>
     <w:multiLevelType w:val="multilevel"/>
     <w:tmpl w:val="D9066C26"/>
@@ -45263,7 +45317,7 @@
       </w:rPr>
     </w:lvl>
   </w:abstractNum>
-  <w:abstractNum w:abstractNumId="45">
+  <w:abstractNum w:abstractNumId="45" w15:restartNumberingAfterBreak="0">
     <w:nsid w:val="73677580"/>
     <w:multiLevelType w:val="hybridMultilevel"/>
     <w:tmpl w:val="CE1EE0CA"/>
@@ -45352,7 +45406,7 @@
       </w:pPr>
     </w:lvl>
   </w:abstractNum>
-  <w:abstractNum w:abstractNumId="46">
+  <w:abstractNum w:abstractNumId="46" w15:restartNumberingAfterBreak="0">
     <w:nsid w:val="743273F6"/>
     <w:multiLevelType w:val="hybridMultilevel"/>
     <w:tmpl w:val="D7AEEDA4"/>
@@ -45465,7 +45519,7 @@
       </w:rPr>
     </w:lvl>
   </w:abstractNum>
-  <w:abstractNum w:abstractNumId="47">
+  <w:abstractNum w:abstractNumId="47" w15:restartNumberingAfterBreak="0">
     <w:nsid w:val="7D557BCA"/>
     <w:multiLevelType w:val="hybridMultilevel"/>
     <w:tmpl w:val="B03C90DA"/>
@@ -45727,7 +45781,7 @@
 </file>
 
 <file path=word/people.xml><?xml version="1.0" encoding="utf-8"?>
-<w15:people xmlns:wpc="http://schemas.microsoft.com/office/word/2010/wordprocessingCanvas" xmlns:mo="http://schemas.microsoft.com/office/mac/office/2008/main" xmlns:mc="http://schemas.openxmlformats.org/markup-compatibility/2006" xmlns:mv="urn:schemas-microsoft-com:mac:vml" xmlns:o="urn:schemas-microsoft-com:office:office" xmlns:r="http://schemas.openxmlformats.org/officeDocument/2006/relationships" xmlns:m="http://schemas.openxmlformats.org/officeDocument/2006/math" xmlns:v="urn:schemas-microsoft-com:vml" xmlns:wp14="http://schemas.microsoft.com/office/word/2010/wordprocessingDrawing" xmlns:wp="http://schemas.openxmlformats.org/drawingml/2006/wordprocessingDrawing" xmlns:w10="urn:schemas-microsoft-com:office:word" xmlns:w="http://schemas.openxmlformats.org/wordprocessingml/2006/main" xmlns:w14="http://schemas.microsoft.com/office/word/2010/wordml" xmlns:w15="http://schemas.microsoft.com/office/word/2012/wordml" xmlns:wpg="http://schemas.microsoft.com/office/word/2010/wordprocessingGroup" xmlns:wpi="http://schemas.microsoft.com/office/word/2010/wordprocessingInk" xmlns:wne="http://schemas.microsoft.com/office/word/2006/wordml" xmlns:wps="http://schemas.microsoft.com/office/word/2010/wordprocessingShape" mc:Ignorable="w14 w15 wp14">
+<w15:people xmlns:wpc="http://schemas.microsoft.com/office/word/2010/wordprocessingCanvas" xmlns:mc="http://schemas.openxmlformats.org/markup-compatibility/2006" xmlns:o="urn:schemas-microsoft-com:office:office" xmlns:r="http://schemas.openxmlformats.org/officeDocument/2006/relationships" xmlns:m="http://schemas.openxmlformats.org/officeDocument/2006/math" xmlns:v="urn:schemas-microsoft-com:vml" xmlns:wp14="http://schemas.microsoft.com/office/word/2010/wordprocessingDrawing" xmlns:wp="http://schemas.openxmlformats.org/drawingml/2006/wordprocessingDrawing" xmlns:w10="urn:schemas-microsoft-com:office:word" xmlns:w="http://schemas.openxmlformats.org/wordprocessingml/2006/main" xmlns:w14="http://schemas.microsoft.com/office/word/2010/wordml" xmlns:w15="http://schemas.microsoft.com/office/word/2012/wordml" xmlns:wpg="http://schemas.microsoft.com/office/word/2010/wordprocessingGroup" xmlns:wpi="http://schemas.microsoft.com/office/word/2010/wordprocessingInk" xmlns:wne="http://schemas.microsoft.com/office/word/2006/wordml" xmlns:wps="http://schemas.microsoft.com/office/word/2010/wordprocessingShape" mc:Ignorable="w14 w15 wp14">
   <w15:person w15:author="Musavi, Hamid [USA]">
     <w15:presenceInfo w15:providerId="None" w15:userId="Musavi, Hamid [USA]"/>
   </w15:person>
@@ -45751,7 +45805,7 @@
       </w:pPr>
     </w:pPrDefault>
   </w:docDefaults>
-  <w:latentStyles w:defLockedState="0" w:defUIPriority="99" w:defSemiHidden="0" w:defUnhideWhenUsed="0" w:defQFormat="0" w:count="382">
+  <w:latentStyles w:defLockedState="0" w:defUIPriority="99" w:defSemiHidden="0" w:defUnhideWhenUsed="0" w:defQFormat="0" w:count="371">
     <w:lsdException w:name="Normal" w:uiPriority="0" w:qFormat="1"/>
     <w:lsdException w:name="heading 1" w:uiPriority="9" w:qFormat="1"/>
     <w:lsdException w:name="heading 2" w:semiHidden="1" w:uiPriority="9" w:unhideWhenUsed="1" w:qFormat="1"/>
@@ -45857,6 +45911,7 @@
     <w:lsdException w:name="HTML Sample" w:semiHidden="1" w:unhideWhenUsed="1"/>
     <w:lsdException w:name="HTML Typewriter" w:semiHidden="1" w:unhideWhenUsed="1"/>
     <w:lsdException w:name="HTML Variable" w:semiHidden="1" w:unhideWhenUsed="1"/>
+    <w:lsdException w:name="Normal Table" w:semiHidden="1" w:unhideWhenUsed="1"/>
     <w:lsdException w:name="annotation subject" w:semiHidden="1" w:uiPriority="0" w:unhideWhenUsed="1"/>
     <w:lsdException w:name="No List" w:semiHidden="1" w:unhideWhenUsed="1"/>
     <w:lsdException w:name="Outline List 1" w:semiHidden="1" w:unhideWhenUsed="1"/>
@@ -45902,9 +45957,11 @@
     <w:lsdException w:name="Table Subtle 1" w:semiHidden="1" w:unhideWhenUsed="1"/>
     <w:lsdException w:name="Table Subtle 2" w:semiHidden="1" w:unhideWhenUsed="1"/>
     <w:lsdException w:name="Table Web 1" w:semiHidden="1" w:unhideWhenUsed="1"/>
+    <w:lsdException w:name="Table Web 2" w:semiHidden="1" w:unhideWhenUsed="1"/>
     <w:lsdException w:name="Table Web 3" w:semiHidden="1" w:unhideWhenUsed="1"/>
     <w:lsdException w:name="Balloon Text" w:semiHidden="1" w:uiPriority="0" w:unhideWhenUsed="1"/>
     <w:lsdException w:name="Table Grid" w:uiPriority="0"/>
+    <w:lsdException w:name="Table Theme" w:semiHidden="1" w:unhideWhenUsed="1"/>
     <w:lsdException w:name="Placeholder Text" w:semiHidden="1"/>
     <w:lsdException w:name="No Spacing" w:semiHidden="1" w:uiPriority="1" w:unhideWhenUsed="1" w:qFormat="1"/>
     <w:lsdException w:name="Light Shading" w:uiPriority="60"/>
@@ -46120,8 +46177,6 @@
     <w:lsdException w:name="List Table 5 Dark Accent 6" w:uiPriority="50"/>
     <w:lsdException w:name="List Table 6 Colorful Accent 6" w:uiPriority="51"/>
     <w:lsdException w:name="List Table 7 Colorful Accent 6" w:uiPriority="52"/>
-    <w:lsdException w:name="Mention" w:semiHidden="1" w:unhideWhenUsed="1"/>
-    <w:lsdException w:name="Smart Hyperlink" w:semiHidden="1" w:unhideWhenUsed="1"/>
   </w:latentStyles>
   <w:style w:type="paragraph" w:default="1" w:styleId="Normal">
     <w:name w:val="Normal"/>
@@ -46422,7 +46477,6 @@
       <w:spacing w:after="0" w:line="240" w:lineRule="auto"/>
     </w:pPr>
     <w:tblPr>
-      <w:tblInd w:w="0" w:type="dxa"/>
       <w:tblBorders>
         <w:top w:val="single" w:sz="4" w:space="0" w:color="000000" w:themeColor="text1"/>
         <w:left w:val="single" w:sz="4" w:space="0" w:color="000000" w:themeColor="text1"/>
@@ -46431,12 +46485,6 @@
         <w:insideH w:val="single" w:sz="4" w:space="0" w:color="000000" w:themeColor="text1"/>
         <w:insideV w:val="single" w:sz="4" w:space="0" w:color="000000" w:themeColor="text1"/>
       </w:tblBorders>
-      <w:tblCellMar>
-        <w:top w:w="0" w:type="dxa"/>
-        <w:left w:w="108" w:type="dxa"/>
-        <w:bottom w:w="0" w:type="dxa"/>
-        <w:right w:w="108" w:type="dxa"/>
-      </w:tblCellMar>
     </w:tblPr>
   </w:style>
   <w:style w:type="paragraph" w:styleId="Title">
@@ -47234,7 +47282,6 @@
     <w:tblPr>
       <w:tblStyleRowBandSize w:val="1"/>
       <w:tblStyleColBandSize w:val="1"/>
-      <w:tblInd w:w="0" w:type="dxa"/>
       <w:tblBorders>
         <w:top w:val="single" w:sz="8" w:space="0" w:color="FFFFFF" w:themeColor="background1"/>
         <w:left w:val="single" w:sz="8" w:space="0" w:color="FFFFFF" w:themeColor="background1"/>
@@ -47243,12 +47290,6 @@
         <w:insideH w:val="single" w:sz="6" w:space="0" w:color="FFFFFF" w:themeColor="background1"/>
         <w:insideV w:val="single" w:sz="6" w:space="0" w:color="FFFFFF" w:themeColor="background1"/>
       </w:tblBorders>
-      <w:tblCellMar>
-        <w:top w:w="0" w:type="dxa"/>
-        <w:left w:w="108" w:type="dxa"/>
-        <w:bottom w:w="0" w:type="dxa"/>
-        <w:right w:w="108" w:type="dxa"/>
-      </w:tblCellMar>
     </w:tblPr>
     <w:tcPr>
       <w:shd w:val="clear" w:color="auto" w:fill="D3DFEE" w:themeFill="accent1" w:themeFillTint="3F"/>
@@ -47553,7 +47594,6 @@
     <w:tblPr>
       <w:tblStyleRowBandSize w:val="1"/>
       <w:tblStyleColBandSize w:val="1"/>
-      <w:tblInd w:w="0" w:type="dxa"/>
       <w:tblBorders>
         <w:top w:val="single" w:sz="4" w:space="0" w:color="95B3D7" w:themeColor="accent1" w:themeTint="99"/>
         <w:left w:val="single" w:sz="4" w:space="0" w:color="95B3D7" w:themeColor="accent1" w:themeTint="99"/>
@@ -47562,12 +47602,6 @@
         <w:insideH w:val="single" w:sz="4" w:space="0" w:color="95B3D7" w:themeColor="accent1" w:themeTint="99"/>
         <w:insideV w:val="single" w:sz="4" w:space="0" w:color="95B3D7" w:themeColor="accent1" w:themeTint="99"/>
       </w:tblBorders>
-      <w:tblCellMar>
-        <w:top w:w="0" w:type="dxa"/>
-        <w:left w:w="108" w:type="dxa"/>
-        <w:bottom w:w="0" w:type="dxa"/>
-        <w:right w:w="108" w:type="dxa"/>
-      </w:tblCellMar>
     </w:tblPr>
     <w:tblStylePr w:type="firstRow">
       <w:rPr>
@@ -48228,7 +48262,6 @@
       <w:lang w:eastAsia="en-US"/>
     </w:rPr>
     <w:tblPr>
-      <w:tblInd w:w="0" w:type="dxa"/>
       <w:tblBorders>
         <w:top w:val="double" w:sz="6" w:space="0" w:color="000000"/>
         <w:left w:val="double" w:sz="6" w:space="0" w:color="000000"/>
@@ -48237,12 +48270,6 @@
         <w:insideH w:val="single" w:sz="6" w:space="0" w:color="000000"/>
         <w:insideV w:val="single" w:sz="6" w:space="0" w:color="000000"/>
       </w:tblBorders>
-      <w:tblCellMar>
-        <w:top w:w="0" w:type="dxa"/>
-        <w:left w:w="108" w:type="dxa"/>
-        <w:bottom w:w="0" w:type="dxa"/>
-        <w:right w:w="108" w:type="dxa"/>
-      </w:tblCellMar>
     </w:tblPr>
     <w:tcPr>
       <w:shd w:val="clear" w:color="auto" w:fill="auto"/>
@@ -48305,7 +48332,6 @@
     <w:tblPr>
       <w:tblStyleRowBandSize w:val="1"/>
       <w:tblStyleColBandSize w:val="1"/>
-      <w:tblInd w:w="0" w:type="dxa"/>
       <w:tblBorders>
         <w:top w:val="single" w:sz="4" w:space="0" w:color="92CDDC" w:themeColor="accent5" w:themeTint="99"/>
         <w:left w:val="single" w:sz="4" w:space="0" w:color="92CDDC" w:themeColor="accent5" w:themeTint="99"/>
@@ -48314,12 +48340,6 @@
         <w:insideH w:val="single" w:sz="4" w:space="0" w:color="92CDDC" w:themeColor="accent5" w:themeTint="99"/>
         <w:insideV w:val="single" w:sz="4" w:space="0" w:color="92CDDC" w:themeColor="accent5" w:themeTint="99"/>
       </w:tblBorders>
-      <w:tblCellMar>
-        <w:top w:w="0" w:type="dxa"/>
-        <w:left w:w="108" w:type="dxa"/>
-        <w:bottom w:w="0" w:type="dxa"/>
-        <w:right w:w="108" w:type="dxa"/>
-      </w:tblCellMar>
     </w:tblPr>
     <w:tblStylePr w:type="firstRow">
       <w:rPr>
@@ -48764,15 +48784,6 @@
 </file>
 
 <file path=customXml/item1.xml><?xml version="1.0" encoding="utf-8"?>
-<?mso-contentType ?>
-<FormTemplates xmlns="http://schemas.microsoft.com/sharepoint/v3/contenttype/forms">
-  <Display>DocumentLibraryForm</Display>
-  <Edit>AssetEditForm</Edit>
-  <New>DocumentLibraryForm</New>
-</FormTemplates>
-</file>
-
-<file path=customXml/item2.xml><?xml version="1.0" encoding="utf-8"?>
 <ct:contentTypeSchema xmlns:ct="http://schemas.microsoft.com/office/2006/metadata/contentType" xmlns:ma="http://schemas.microsoft.com/office/2006/metadata/properties/metaAttributes" ct:_="" ma:_="" ma:contentTypeName="TemplateFile" ma:contentTypeID="0x0101006EDDDB5EE6D98C44930B742096920B300400F5B6D36B3EF94B4E9A635CDF2A18F5B8" ma:contentTypeVersion="72" ma:contentTypeDescription="Create a new document." ma:contentTypeScope="" ma:versionID="a23e56308344d904b51738559c3d67c9">
   <xsd:schema xmlns:xsd="http://www.w3.org/2001/XMLSchema" xmlns:xs="http://www.w3.org/2001/XMLSchema" xmlns:p="http://schemas.microsoft.com/office/2006/metadata/properties" xmlns:ns2="4873beb7-5857-4685-be1f-d57550cc96cc" targetNamespace="http://schemas.microsoft.com/office/2006/metadata/properties" ma:root="true" ma:fieldsID="cd0908cc4600e77bf5da051303e00c8d" ns2:_="">
     <xsd:import namespace="4873beb7-5857-4685-be1f-d57550cc96cc"/>
@@ -49812,6 +49823,15 @@
 </ct:contentTypeSchema>
 </file>
 
+<file path=customXml/item2.xml><?xml version="1.0" encoding="utf-8"?>
+<?mso-contentType ?>
+<FormTemplates xmlns="http://schemas.microsoft.com/sharepoint/v3/contenttype/forms">
+  <Display>DocumentLibraryForm</Display>
+  <Edit>AssetEditForm</Edit>
+  <New>DocumentLibraryForm</New>
+</FormTemplates>
+</file>
+
 <file path=customXml/item3.xml><?xml version="1.0" encoding="utf-8"?>
 <p:properties xmlns:p="http://schemas.microsoft.com/office/2006/metadata/properties" xmlns:xsi="http://www.w3.org/2001/XMLSchema-instance" xmlns:pc="http://schemas.microsoft.com/office/infopath/2007/PartnerControls">
   <documentManagement>
@@ -49992,14 +50012,6 @@
 </file>
 
 <file path=customXml/itemProps1.xml><?xml version="1.0" encoding="utf-8"?>
-<ds:datastoreItem xmlns:ds="http://schemas.openxmlformats.org/officeDocument/2006/customXml" ds:itemID="{FF740C13-C6A2-43D3-86C5-4CBB969C2CB1}">
-  <ds:schemaRefs>
-    <ds:schemaRef ds:uri="http://schemas.microsoft.com/sharepoint/v3/contenttype/forms"/>
-  </ds:schemaRefs>
-</ds:datastoreItem>
-</file>
-
-<file path=customXml/itemProps2.xml><?xml version="1.0" encoding="utf-8"?>
 <ds:datastoreItem xmlns:ds="http://schemas.openxmlformats.org/officeDocument/2006/customXml" ds:itemID="{88FF2527-3592-4DBF-9FD9-FEA06E5BF9A7}">
   <ds:schemaRefs>
     <ds:schemaRef ds:uri="http://schemas.microsoft.com/office/2006/metadata/contentType"/>
@@ -50017,6 +50029,14 @@
 </ds:datastoreItem>
 </file>
 
+<file path=customXml/itemProps2.xml><?xml version="1.0" encoding="utf-8"?>
+<ds:datastoreItem xmlns:ds="http://schemas.openxmlformats.org/officeDocument/2006/customXml" ds:itemID="{FF740C13-C6A2-43D3-86C5-4CBB969C2CB1}">
+  <ds:schemaRefs>
+    <ds:schemaRef ds:uri="http://schemas.microsoft.com/sharepoint/v3/contenttype/forms"/>
+  </ds:schemaRefs>
+</ds:datastoreItem>
+</file>
+
 <file path=customXml/itemProps3.xml><?xml version="1.0" encoding="utf-8"?>
 <ds:datastoreItem xmlns:ds="http://schemas.openxmlformats.org/officeDocument/2006/customXml" ds:itemID="{83AE4ADC-D632-40A7-A0C1-0481BB069C4F}">
   <ds:schemaRefs>
@@ -50028,7 +50048,7 @@
 </file>
 
 <file path=customXml/itemProps4.xml><?xml version="1.0" encoding="utf-8"?>
-<ds:datastoreItem xmlns:ds="http://schemas.openxmlformats.org/officeDocument/2006/customXml" ds:itemID="{3105DB0F-367C-124C-93CD-7CA0B10B6E56}">
+<ds:datastoreItem xmlns:ds="http://schemas.openxmlformats.org/officeDocument/2006/customXml" ds:itemID="{D276753B-8B26-4C3A-B214-40F2B2346B28}">
   <ds:schemaRefs>
     <ds:schemaRef ds:uri="http://schemas.openxmlformats.org/officeDocument/2006/bibliography"/>
   </ds:schemaRefs>

</xml_diff>

<commit_message>
ODE-315 Added content to support WYDOT ICD and SDD. Also refactored ssome code for better error handling and reporting.
</commit_message>
<xml_diff>
--- a/docs/JPO_ODE_UserGuide.docx
+++ b/docs/JPO_ODE_UserGuide.docx
@@ -6661,7 +6661,7 @@
           <v:shape id="_x0000_i1025" type="#_x0000_t75" style="width:339.85pt;height:267.55pt" o:ole="">
             <v:imagedata r:id="rId23" o:title=""/>
           </v:shape>
-          <o:OLEObject Type="Embed" ProgID="Visio.Drawing.15" ShapeID="_x0000_i1025" DrawAspect="Content" ObjectID="_1555270111" r:id="rId24"/>
+          <o:OLEObject Type="Embed" ProgID="Visio.Drawing.15" ShapeID="_x0000_i1025" DrawAspect="Content" ObjectID="_1555271999" r:id="rId24"/>
         </w:object>
       </w:r>
     </w:p>
@@ -19075,9 +19075,9 @@
                 <w:ins w:id="358" w:author="Musavi, Hamid [USA] [2]" w:date="2017-05-01T17:22:00Z"/>
               </w:rPr>
             </w:pPr>
-            <w:ins w:id="359" w:author="Musavi, Hamid [USA]" w:date="2017-05-02T22:17:00Z">
+            <w:ins w:id="359" w:author="Musavi, Hamid [USA]" w:date="2017-05-02T22:43:00Z">
               <w:r>
-                <w:t>Traveler Information Message Submitted</w:t>
+                <w:t>Traveler Information Message submitted successfully</w:t>
               </w:r>
             </w:ins>
             <w:ins w:id="360" w:author="Musavi, Hamid [USA] [2]" w:date="2017-05-01T18:31:00Z">
@@ -19966,24 +19966,29 @@
                 <w:t>RSU responded with error or failed to send data to RSU</w:t>
               </w:r>
             </w:ins>
+            <w:ins w:id="480" w:author="Musavi, Hamid [USA]" w:date="2017-05-02T22:47:00Z">
+              <w:r>
+                <w:t>s and SDW</w:t>
+              </w:r>
+            </w:ins>
+            <w:bookmarkStart w:id="481" w:name="_GoBack"/>
+            <w:bookmarkEnd w:id="481"/>
           </w:p>
         </w:tc>
       </w:tr>
     </w:tbl>
+    <w:p/>
     <w:p>
-      <w:bookmarkStart w:id="480" w:name="_GoBack"/>
-      <w:bookmarkEnd w:id="480"/>
+      <w:pPr>
+        <w:pStyle w:val="Heading3"/>
+      </w:pPr>
+      <w:r>
+        <w:t>PDM Interface</w:t>
+      </w:r>
     </w:p>
     <w:p>
-      <w:pPr>
-        <w:pStyle w:val="Heading3"/>
-      </w:pPr>
-      <w:r>
-        <w:t>PDM Interface</w:t>
-      </w:r>
-    </w:p>
-    <w:p>
-      <w:r>
+      <w:r>
+        <w:lastRenderedPageBreak/>
         <w:t xml:space="preserve">Refer to the </w:t>
       </w:r>
       <w:hyperlink r:id="rId45" w:history="1">
@@ -20003,7 +20008,7 @@
     <w:p>
       <w:pPr>
         <w:rPr>
-          <w:ins w:id="481" w:author="Musavi, Hamid [USA] [2]" w:date="2017-05-01T17:22:00Z"/>
+          <w:ins w:id="482" w:author="Musavi, Hamid [USA] [2]" w:date="2017-05-01T17:22:00Z"/>
         </w:rPr>
       </w:pPr>
     </w:p>
@@ -20040,20 +20045,27 @@
     <w:tbl>
       <w:tblPr>
         <w:tblStyle w:val="GridTable4-Accent11"/>
-        <w:tblW w:w="0" w:type="auto"/>
+        <w:tblW w:w="13045" w:type="dxa"/>
         <w:tblLook w:val="04A0" w:firstRow="1" w:lastRow="0" w:firstColumn="1" w:lastColumn="0" w:noHBand="0" w:noVBand="1"/>
       </w:tblPr>
       <w:tblGrid>
         <w:gridCol w:w="2590"/>
+        <w:gridCol w:w="1995"/>
+        <w:gridCol w:w="595"/>
+        <w:gridCol w:w="1475"/>
+        <w:gridCol w:w="1115"/>
+        <w:gridCol w:w="1384"/>
+        <w:gridCol w:w="1206"/>
         <w:gridCol w:w="2590"/>
-        <w:gridCol w:w="2590"/>
-        <w:gridCol w:w="2590"/>
-        <w:gridCol w:w="2590"/>
+        <w:gridCol w:w="95"/>
       </w:tblGrid>
       <w:tr>
         <w:trPr>
+          <w:gridAfter w:val="1"/>
           <w:cnfStyle w:val="100000000000" w:firstRow="1" w:lastRow="0" w:firstColumn="0" w:lastColumn="0" w:oddVBand="0" w:evenVBand="0" w:oddHBand="0" w:evenHBand="0" w:firstRowFirstColumn="0" w:firstRowLastColumn="0" w:lastRowFirstColumn="0" w:lastRowLastColumn="0"/>
-          <w:ins w:id="482" w:author="Musavi, Hamid [USA] [2]" w:date="2017-05-01T17:22:00Z"/>
+          <w:wAfter w:w="95" w:type="dxa"/>
+          <w:ins w:id="483" w:author="Musavi, Hamid [USA] [2]" w:date="2017-05-01T17:22:00Z"/>
+          <w:del w:id="484" w:author="Musavi, Hamid [USA]" w:date="2017-05-02T22:42:00Z"/>
         </w:trPr>
         <w:tc>
           <w:tcPr>
@@ -20063,10 +20075,325 @@
           <w:p>
             <w:pPr>
               <w:rPr>
-                <w:ins w:id="483" w:author="Musavi, Hamid [USA] [2]" w:date="2017-05-01T17:22:00Z"/>
-              </w:rPr>
-            </w:pPr>
-            <w:ins w:id="484" w:author="Musavi, Hamid [USA] [2]" w:date="2017-05-01T17:22:00Z">
+                <w:ins w:id="485" w:author="Musavi, Hamid [USA] [2]" w:date="2017-05-01T17:22:00Z"/>
+                <w:del w:id="486" w:author="Musavi, Hamid [USA]" w:date="2017-05-02T22:42:00Z"/>
+              </w:rPr>
+            </w:pPr>
+            <w:ins w:id="487" w:author="Musavi, Hamid [USA] [2]" w:date="2017-05-01T17:22:00Z">
+              <w:del w:id="488" w:author="Musavi, Hamid [USA]" w:date="2017-05-02T22:42:00Z">
+                <w:r>
+                  <w:delText>Message or Alert</w:delText>
+                </w:r>
+              </w:del>
+            </w:ins>
+          </w:p>
+        </w:tc>
+        <w:tc>
+          <w:tcPr>
+            <w:tcW w:w="2590" w:type="dxa"/>
+            <w:gridSpan w:val="2"/>
+          </w:tcPr>
+          <w:p>
+            <w:pPr>
+              <w:cnfStyle w:val="100000000000" w:firstRow="1" w:lastRow="0" w:firstColumn="0" w:lastColumn="0" w:oddVBand="0" w:evenVBand="0" w:oddHBand="0" w:evenHBand="0" w:firstRowFirstColumn="0" w:firstRowLastColumn="0" w:lastRowFirstColumn="0" w:lastRowLastColumn="0"/>
+              <w:rPr>
+                <w:ins w:id="489" w:author="Musavi, Hamid [USA] [2]" w:date="2017-05-01T17:22:00Z"/>
+                <w:del w:id="490" w:author="Musavi, Hamid [USA]" w:date="2017-05-02T22:42:00Z"/>
+              </w:rPr>
+            </w:pPr>
+            <w:ins w:id="491" w:author="Musavi, Hamid [USA] [2]" w:date="2017-05-01T17:22:00Z">
+              <w:del w:id="492" w:author="Musavi, Hamid [USA]" w:date="2017-05-02T22:42:00Z">
+                <w:r>
+                  <w:delText>Communication Method</w:delText>
+                </w:r>
+              </w:del>
+            </w:ins>
+          </w:p>
+        </w:tc>
+        <w:tc>
+          <w:tcPr>
+            <w:tcW w:w="2590" w:type="dxa"/>
+            <w:gridSpan w:val="2"/>
+          </w:tcPr>
+          <w:p>
+            <w:pPr>
+              <w:cnfStyle w:val="100000000000" w:firstRow="1" w:lastRow="0" w:firstColumn="0" w:lastColumn="0" w:oddVBand="0" w:evenVBand="0" w:oddHBand="0" w:evenHBand="0" w:firstRowFirstColumn="0" w:firstRowLastColumn="0" w:lastRowFirstColumn="0" w:lastRowLastColumn="0"/>
+              <w:rPr>
+                <w:ins w:id="493" w:author="Musavi, Hamid [USA] [2]" w:date="2017-05-01T17:22:00Z"/>
+                <w:del w:id="494" w:author="Musavi, Hamid [USA]" w:date="2017-05-02T22:42:00Z"/>
+              </w:rPr>
+            </w:pPr>
+            <w:ins w:id="495" w:author="Musavi, Hamid [USA] [2]" w:date="2017-05-01T17:22:00Z">
+              <w:del w:id="496" w:author="Musavi, Hamid [USA]" w:date="2017-05-02T22:42:00Z">
+                <w:r>
+                  <w:delText>Description</w:delText>
+                </w:r>
+              </w:del>
+            </w:ins>
+          </w:p>
+        </w:tc>
+        <w:tc>
+          <w:tcPr>
+            <w:tcW w:w="2590" w:type="dxa"/>
+            <w:gridSpan w:val="2"/>
+          </w:tcPr>
+          <w:p>
+            <w:pPr>
+              <w:cnfStyle w:val="100000000000" w:firstRow="1" w:lastRow="0" w:firstColumn="0" w:lastColumn="0" w:oddVBand="0" w:evenVBand="0" w:oddHBand="0" w:evenHBand="0" w:firstRowFirstColumn="0" w:firstRowLastColumn="0" w:lastRowFirstColumn="0" w:lastRowLastColumn="0"/>
+              <w:rPr>
+                <w:ins w:id="497" w:author="Musavi, Hamid [USA] [2]" w:date="2017-05-01T17:22:00Z"/>
+                <w:del w:id="498" w:author="Musavi, Hamid [USA]" w:date="2017-05-02T22:42:00Z"/>
+              </w:rPr>
+            </w:pPr>
+            <w:ins w:id="499" w:author="Musavi, Hamid [USA] [2]" w:date="2017-05-01T17:22:00Z">
+              <w:del w:id="500" w:author="Musavi, Hamid [USA]" w:date="2017-05-02T22:42:00Z">
+                <w:r>
+                  <w:delText>Algorithm</w:delText>
+                </w:r>
+              </w:del>
+            </w:ins>
+          </w:p>
+        </w:tc>
+        <w:tc>
+          <w:tcPr>
+            <w:tcW w:w="2590" w:type="dxa"/>
+          </w:tcPr>
+          <w:p>
+            <w:pPr>
+              <w:cnfStyle w:val="100000000000" w:firstRow="1" w:lastRow="0" w:firstColumn="0" w:lastColumn="0" w:oddVBand="0" w:evenVBand="0" w:oddHBand="0" w:evenHBand="0" w:firstRowFirstColumn="0" w:firstRowLastColumn="0" w:lastRowFirstColumn="0" w:lastRowLastColumn="0"/>
+              <w:rPr>
+                <w:ins w:id="501" w:author="Musavi, Hamid [USA] [2]" w:date="2017-05-01T17:22:00Z"/>
+                <w:del w:id="502" w:author="Musavi, Hamid [USA]" w:date="2017-05-02T22:42:00Z"/>
+              </w:rPr>
+            </w:pPr>
+            <w:ins w:id="503" w:author="Musavi, Hamid [USA] [2]" w:date="2017-05-02T08:17:00Z">
+              <w:del w:id="504" w:author="Musavi, Hamid [USA]" w:date="2017-05-02T22:42:00Z">
+                <w:r>
+                  <w:delText>Criteria</w:delText>
+                </w:r>
+              </w:del>
+            </w:ins>
+          </w:p>
+        </w:tc>
+      </w:tr>
+      <w:tr>
+        <w:trPr>
+          <w:gridAfter w:val="1"/>
+          <w:cnfStyle w:val="000000100000" w:firstRow="0" w:lastRow="0" w:firstColumn="0" w:lastColumn="0" w:oddVBand="0" w:evenVBand="0" w:oddHBand="1" w:evenHBand="0" w:firstRowFirstColumn="0" w:firstRowLastColumn="0" w:lastRowFirstColumn="0" w:lastRowLastColumn="0"/>
+          <w:wAfter w:w="95" w:type="dxa"/>
+          <w:ins w:id="505" w:author="Musavi, Hamid [USA] [2]" w:date="2017-05-01T18:31:00Z"/>
+          <w:del w:id="506" w:author="Musavi, Hamid [USA]" w:date="2017-05-02T22:42:00Z"/>
+        </w:trPr>
+        <w:tc>
+          <w:tcPr>
+            <w:cnfStyle w:val="001000000000" w:firstRow="0" w:lastRow="0" w:firstColumn="1" w:lastColumn="0" w:oddVBand="0" w:evenVBand="0" w:oddHBand="0" w:evenHBand="0" w:firstRowFirstColumn="0" w:firstRowLastColumn="0" w:lastRowFirstColumn="0" w:lastRowLastColumn="0"/>
+            <w:tcW w:w="2590" w:type="dxa"/>
+          </w:tcPr>
+          <w:p>
+            <w:pPr>
+              <w:rPr>
+                <w:ins w:id="507" w:author="Musavi, Hamid [USA] [2]" w:date="2017-05-01T18:31:00Z"/>
+                <w:del w:id="508" w:author="Musavi, Hamid [USA]" w:date="2017-05-02T22:42:00Z"/>
+              </w:rPr>
+            </w:pPr>
+            <w:ins w:id="509" w:author="Musavi, Hamid [USA] [2]" w:date="2017-05-01T18:31:00Z">
+              <w:del w:id="510" w:author="Musavi, Hamid [USA]" w:date="2017-05-02T22:42:00Z">
+                <w:r>
+                  <w:delText xml:space="preserve">See </w:delText>
+                </w:r>
+                <w:r>
+                  <w:fldChar w:fldCharType="begin"/>
+                </w:r>
+                <w:r>
+                  <w:delInstrText xml:space="preserve"> HYPERLINK "https://github.com/usdot-jpo-ode/jpo-ode/blob/develop/docs/ODESwagger.yaml" </w:delInstrText>
+                </w:r>
+                <w:r>
+                  <w:fldChar w:fldCharType="separate"/>
+                </w:r>
+                <w:r>
+                  <w:rPr>
+                    <w:rStyle w:val="Hyperlink"/>
+                  </w:rPr>
+                  <w:delText>ODESwagger.yaml</w:delText>
+                </w:r>
+                <w:r>
+                  <w:rPr>
+                    <w:rStyle w:val="Hyperlink"/>
+                  </w:rPr>
+                  <w:fldChar w:fldCharType="end"/>
+                </w:r>
+              </w:del>
+            </w:ins>
+          </w:p>
+        </w:tc>
+        <w:tc>
+          <w:tcPr>
+            <w:tcW w:w="2590" w:type="dxa"/>
+            <w:gridSpan w:val="2"/>
+          </w:tcPr>
+          <w:p>
+            <w:pPr>
+              <w:cnfStyle w:val="000000100000" w:firstRow="0" w:lastRow="0" w:firstColumn="0" w:lastColumn="0" w:oddVBand="0" w:evenVBand="0" w:oddHBand="1" w:evenHBand="0" w:firstRowFirstColumn="0" w:firstRowLastColumn="0" w:lastRowFirstColumn="0" w:lastRowLastColumn="0"/>
+              <w:rPr>
+                <w:ins w:id="511" w:author="Musavi, Hamid [USA] [2]" w:date="2017-05-01T18:31:00Z"/>
+                <w:del w:id="512" w:author="Musavi, Hamid [USA]" w:date="2017-05-02T22:42:00Z"/>
+              </w:rPr>
+            </w:pPr>
+            <w:ins w:id="513" w:author="Musavi, Hamid [USA] [2]" w:date="2017-05-01T18:31:00Z">
+              <w:del w:id="514" w:author="Musavi, Hamid [USA]" w:date="2017-05-02T22:42:00Z">
+                <w:r>
+                  <w:delText>HTTP Response</w:delText>
+                </w:r>
+              </w:del>
+            </w:ins>
+          </w:p>
+        </w:tc>
+        <w:tc>
+          <w:tcPr>
+            <w:tcW w:w="2590" w:type="dxa"/>
+            <w:gridSpan w:val="2"/>
+          </w:tcPr>
+          <w:p>
+            <w:pPr>
+              <w:cnfStyle w:val="000000100000" w:firstRow="0" w:lastRow="0" w:firstColumn="0" w:lastColumn="0" w:oddVBand="0" w:evenVBand="0" w:oddHBand="1" w:evenHBand="0" w:firstRowFirstColumn="0" w:firstRowLastColumn="0" w:lastRowFirstColumn="0" w:lastRowLastColumn="0"/>
+              <w:rPr>
+                <w:ins w:id="515" w:author="Musavi, Hamid [USA] [2]" w:date="2017-05-01T18:31:00Z"/>
+                <w:del w:id="516" w:author="Musavi, Hamid [USA]" w:date="2017-05-02T22:42:00Z"/>
+              </w:rPr>
+            </w:pPr>
+            <w:ins w:id="517" w:author="Musavi, Hamid [USA] [2]" w:date="2017-05-01T18:31:00Z">
+              <w:del w:id="518" w:author="Musavi, Hamid [USA]" w:date="2017-05-02T22:42:00Z">
+                <w:r>
+                  <w:delText xml:space="preserve">See </w:delText>
+                </w:r>
+                <w:r>
+                  <w:fldChar w:fldCharType="begin"/>
+                </w:r>
+                <w:r>
+                  <w:delInstrText xml:space="preserve"> HYPERLINK "https://github.com/usdot-jpo-ode/jpo-ode/blob/develop/docs/ODESwagger.yaml" </w:delInstrText>
+                </w:r>
+                <w:r>
+                  <w:fldChar w:fldCharType="separate"/>
+                </w:r>
+                <w:r>
+                  <w:rPr>
+                    <w:rStyle w:val="Hyperlink"/>
+                  </w:rPr>
+                  <w:delText>ODESwagger.yaml</w:delText>
+                </w:r>
+                <w:r>
+                  <w:rPr>
+                    <w:rStyle w:val="Hyperlink"/>
+                  </w:rPr>
+                  <w:fldChar w:fldCharType="end"/>
+                </w:r>
+              </w:del>
+            </w:ins>
+          </w:p>
+        </w:tc>
+        <w:tc>
+          <w:tcPr>
+            <w:tcW w:w="2590" w:type="dxa"/>
+            <w:gridSpan w:val="2"/>
+          </w:tcPr>
+          <w:p>
+            <w:pPr>
+              <w:cnfStyle w:val="000000100000" w:firstRow="0" w:lastRow="0" w:firstColumn="0" w:lastColumn="0" w:oddVBand="0" w:evenVBand="0" w:oddHBand="1" w:evenHBand="0" w:firstRowFirstColumn="0" w:firstRowLastColumn="0" w:lastRowFirstColumn="0" w:lastRowLastColumn="0"/>
+              <w:rPr>
+                <w:ins w:id="519" w:author="Musavi, Hamid [USA] [2]" w:date="2017-05-01T18:31:00Z"/>
+                <w:del w:id="520" w:author="Musavi, Hamid [USA]" w:date="2017-05-02T22:42:00Z"/>
+              </w:rPr>
+            </w:pPr>
+            <w:ins w:id="521" w:author="Musavi, Hamid [USA] [2]" w:date="2017-05-01T18:31:00Z">
+              <w:del w:id="522" w:author="Musavi, Hamid [USA]" w:date="2017-05-02T22:42:00Z">
+                <w:r>
+                  <w:delText xml:space="preserve">See </w:delText>
+                </w:r>
+                <w:r>
+                  <w:fldChar w:fldCharType="begin"/>
+                </w:r>
+                <w:r>
+                  <w:delInstrText xml:space="preserve"> HYPERLINK "https://github.com/usdot-jpo-ode/jpo-ode/blob/develop/docs/ODESwagger.yaml" </w:delInstrText>
+                </w:r>
+                <w:r>
+                  <w:fldChar w:fldCharType="separate"/>
+                </w:r>
+                <w:r>
+                  <w:rPr>
+                    <w:rStyle w:val="Hyperlink"/>
+                  </w:rPr>
+                  <w:delText>ODESwagger.yaml</w:delText>
+                </w:r>
+                <w:r>
+                  <w:rPr>
+                    <w:rStyle w:val="Hyperlink"/>
+                  </w:rPr>
+                  <w:fldChar w:fldCharType="end"/>
+                </w:r>
+              </w:del>
+            </w:ins>
+          </w:p>
+        </w:tc>
+        <w:tc>
+          <w:tcPr>
+            <w:tcW w:w="2590" w:type="dxa"/>
+          </w:tcPr>
+          <w:p>
+            <w:pPr>
+              <w:cnfStyle w:val="000000100000" w:firstRow="0" w:lastRow="0" w:firstColumn="0" w:lastColumn="0" w:oddVBand="0" w:evenVBand="0" w:oddHBand="1" w:evenHBand="0" w:firstRowFirstColumn="0" w:firstRowLastColumn="0" w:lastRowFirstColumn="0" w:lastRowLastColumn="0"/>
+              <w:rPr>
+                <w:ins w:id="523" w:author="Musavi, Hamid [USA] [2]" w:date="2017-05-01T18:31:00Z"/>
+                <w:del w:id="524" w:author="Musavi, Hamid [USA]" w:date="2017-05-02T22:42:00Z"/>
+              </w:rPr>
+            </w:pPr>
+            <w:ins w:id="525" w:author="Musavi, Hamid [USA] [2]" w:date="2017-05-01T18:31:00Z">
+              <w:del w:id="526" w:author="Musavi, Hamid [USA]" w:date="2017-05-02T22:42:00Z">
+                <w:r>
+                  <w:delText xml:space="preserve">See </w:delText>
+                </w:r>
+                <w:r>
+                  <w:fldChar w:fldCharType="begin"/>
+                </w:r>
+                <w:r>
+                  <w:delInstrText xml:space="preserve"> HYPERLINK "https://github.com/usdot-jpo-ode/jpo-ode/blob/develop/docs/ODESwagger.yaml" </w:delInstrText>
+                </w:r>
+                <w:r>
+                  <w:fldChar w:fldCharType="separate"/>
+                </w:r>
+                <w:r>
+                  <w:rPr>
+                    <w:rStyle w:val="Hyperlink"/>
+                  </w:rPr>
+                  <w:delText>ODESwagger.yaml</w:delText>
+                </w:r>
+                <w:r>
+                  <w:rPr>
+                    <w:rStyle w:val="Hyperlink"/>
+                  </w:rPr>
+                  <w:fldChar w:fldCharType="end"/>
+                </w:r>
+              </w:del>
+            </w:ins>
+          </w:p>
+        </w:tc>
+      </w:tr>
+      <w:tr>
+        <w:trPr>
+          <w:ins w:id="527" w:author="Musavi, Hamid [USA]" w:date="2017-05-02T22:43:00Z"/>
+        </w:trPr>
+        <w:tc>
+          <w:tcPr>
+            <w:cnfStyle w:val="001000000000" w:firstRow="0" w:lastRow="0" w:firstColumn="1" w:lastColumn="0" w:oddVBand="0" w:evenVBand="0" w:oddHBand="0" w:evenHBand="0" w:firstRowFirstColumn="0" w:firstRowLastColumn="0" w:lastRowFirstColumn="0" w:lastRowLastColumn="0"/>
+            <w:tcW w:w="4585" w:type="dxa"/>
+            <w:gridSpan w:val="2"/>
+          </w:tcPr>
+          <w:p>
+            <w:pPr>
+              <w:rPr>
+                <w:ins w:id="528" w:author="Musavi, Hamid [USA]" w:date="2017-05-02T22:43:00Z"/>
+              </w:rPr>
+            </w:pPr>
+            <w:ins w:id="529" w:author="Musavi, Hamid [USA]" w:date="2017-05-02T22:43:00Z">
               <w:r>
                 <w:t>Message or Alert</w:t>
               </w:r>
@@ -20075,70 +20402,55 @@
         </w:tc>
         <w:tc>
           <w:tcPr>
-            <w:tcW w:w="2590" w:type="dxa"/>
-          </w:tcPr>
-          <w:p>
-            <w:pPr>
-              <w:cnfStyle w:val="100000000000" w:firstRow="1" w:lastRow="0" w:firstColumn="0" w:lastColumn="0" w:oddVBand="0" w:evenVBand="0" w:oddHBand="0" w:evenHBand="0" w:firstRowFirstColumn="0" w:firstRowLastColumn="0" w:lastRowFirstColumn="0" w:lastRowLastColumn="0"/>
-              <w:rPr>
-                <w:ins w:id="485" w:author="Musavi, Hamid [USA] [2]" w:date="2017-05-01T17:22:00Z"/>
-              </w:rPr>
-            </w:pPr>
-            <w:ins w:id="486" w:author="Musavi, Hamid [USA] [2]" w:date="2017-05-01T17:22:00Z">
+            <w:tcW w:w="2070" w:type="dxa"/>
+            <w:gridSpan w:val="2"/>
+          </w:tcPr>
+          <w:p>
+            <w:pPr>
+              <w:cnfStyle w:val="000000000000" w:firstRow="0" w:lastRow="0" w:firstColumn="0" w:lastColumn="0" w:oddVBand="0" w:evenVBand="0" w:oddHBand="0" w:evenHBand="0" w:firstRowFirstColumn="0" w:firstRowLastColumn="0" w:lastRowFirstColumn="0" w:lastRowLastColumn="0"/>
+              <w:rPr>
+                <w:ins w:id="530" w:author="Musavi, Hamid [USA]" w:date="2017-05-02T22:43:00Z"/>
+              </w:rPr>
+            </w:pPr>
+            <w:ins w:id="531" w:author="Musavi, Hamid [USA]" w:date="2017-05-02T22:43:00Z">
               <w:r>
-                <w:t>Communication Method</w:t>
+                <w:t>HTTP Response Code</w:t>
               </w:r>
             </w:ins>
           </w:p>
         </w:tc>
         <w:tc>
           <w:tcPr>
-            <w:tcW w:w="2590" w:type="dxa"/>
-          </w:tcPr>
-          <w:p>
-            <w:pPr>
-              <w:cnfStyle w:val="100000000000" w:firstRow="1" w:lastRow="0" w:firstColumn="0" w:lastColumn="0" w:oddVBand="0" w:evenVBand="0" w:oddHBand="0" w:evenHBand="0" w:firstRowFirstColumn="0" w:firstRowLastColumn="0" w:lastRowFirstColumn="0" w:lastRowLastColumn="0"/>
-              <w:rPr>
-                <w:ins w:id="487" w:author="Musavi, Hamid [USA] [2]" w:date="2017-05-01T17:22:00Z"/>
-              </w:rPr>
-            </w:pPr>
-            <w:ins w:id="488" w:author="Musavi, Hamid [USA] [2]" w:date="2017-05-01T17:22:00Z">
+            <w:tcW w:w="2499" w:type="dxa"/>
+            <w:gridSpan w:val="2"/>
+          </w:tcPr>
+          <w:p>
+            <w:pPr>
+              <w:cnfStyle w:val="000000000000" w:firstRow="0" w:lastRow="0" w:firstColumn="0" w:lastColumn="0" w:oddVBand="0" w:evenVBand="0" w:oddHBand="0" w:evenHBand="0" w:firstRowFirstColumn="0" w:firstRowLastColumn="0" w:lastRowFirstColumn="0" w:lastRowLastColumn="0"/>
+              <w:rPr>
+                <w:ins w:id="532" w:author="Musavi, Hamid [USA]" w:date="2017-05-02T22:43:00Z"/>
+              </w:rPr>
+            </w:pPr>
+            <w:ins w:id="533" w:author="Musavi, Hamid [USA]" w:date="2017-05-02T22:43:00Z">
               <w:r>
-                <w:t>Description</w:t>
+                <w:t>Success</w:t>
               </w:r>
             </w:ins>
           </w:p>
         </w:tc>
         <w:tc>
           <w:tcPr>
-            <w:tcW w:w="2590" w:type="dxa"/>
-          </w:tcPr>
-          <w:p>
-            <w:pPr>
-              <w:cnfStyle w:val="100000000000" w:firstRow="1" w:lastRow="0" w:firstColumn="0" w:lastColumn="0" w:oddVBand="0" w:evenVBand="0" w:oddHBand="0" w:evenHBand="0" w:firstRowFirstColumn="0" w:firstRowLastColumn="0" w:lastRowFirstColumn="0" w:lastRowLastColumn="0"/>
-              <w:rPr>
-                <w:ins w:id="489" w:author="Musavi, Hamid [USA] [2]" w:date="2017-05-01T17:22:00Z"/>
-              </w:rPr>
-            </w:pPr>
-            <w:ins w:id="490" w:author="Musavi, Hamid [USA] [2]" w:date="2017-05-01T17:22:00Z">
-              <w:r>
-                <w:t>Algorithm</w:t>
-              </w:r>
-            </w:ins>
-          </w:p>
-        </w:tc>
-        <w:tc>
-          <w:tcPr>
-            <w:tcW w:w="2590" w:type="dxa"/>
-          </w:tcPr>
-          <w:p>
-            <w:pPr>
-              <w:cnfStyle w:val="100000000000" w:firstRow="1" w:lastRow="0" w:firstColumn="0" w:lastColumn="0" w:oddVBand="0" w:evenVBand="0" w:oddHBand="0" w:evenHBand="0" w:firstRowFirstColumn="0" w:firstRowLastColumn="0" w:lastRowFirstColumn="0" w:lastRowLastColumn="0"/>
-              <w:rPr>
-                <w:ins w:id="491" w:author="Musavi, Hamid [USA] [2]" w:date="2017-05-01T17:22:00Z"/>
-              </w:rPr>
-            </w:pPr>
-            <w:ins w:id="492" w:author="Musavi, Hamid [USA] [2]" w:date="2017-05-02T08:17:00Z">
+            <w:tcW w:w="3891" w:type="dxa"/>
+            <w:gridSpan w:val="3"/>
+          </w:tcPr>
+          <w:p>
+            <w:pPr>
+              <w:cnfStyle w:val="000000000000" w:firstRow="0" w:lastRow="0" w:firstColumn="0" w:lastColumn="0" w:oddVBand="0" w:evenVBand="0" w:oddHBand="0" w:evenHBand="0" w:firstRowFirstColumn="0" w:firstRowLastColumn="0" w:lastRowFirstColumn="0" w:lastRowLastColumn="0"/>
+              <w:rPr>
+                <w:ins w:id="534" w:author="Musavi, Hamid [USA]" w:date="2017-05-02T22:43:00Z"/>
+              </w:rPr>
+            </w:pPr>
+            <w:ins w:id="535" w:author="Musavi, Hamid [USA]" w:date="2017-05-02T22:43:00Z">
               <w:r>
                 <w:t>Criteria</w:t>
               </w:r>
@@ -20149,186 +20461,654 @@
       <w:tr>
         <w:trPr>
           <w:cnfStyle w:val="000000100000" w:firstRow="0" w:lastRow="0" w:firstColumn="0" w:lastColumn="0" w:oddVBand="0" w:evenVBand="0" w:oddHBand="1" w:evenHBand="0" w:firstRowFirstColumn="0" w:firstRowLastColumn="0" w:lastRowFirstColumn="0" w:lastRowLastColumn="0"/>
-          <w:ins w:id="493" w:author="Musavi, Hamid [USA] [2]" w:date="2017-05-01T18:31:00Z"/>
+          <w:ins w:id="536" w:author="Musavi, Hamid [USA]" w:date="2017-05-02T22:43:00Z"/>
         </w:trPr>
         <w:tc>
           <w:tcPr>
             <w:cnfStyle w:val="001000000000" w:firstRow="0" w:lastRow="0" w:firstColumn="1" w:lastColumn="0" w:oddVBand="0" w:evenVBand="0" w:oddHBand="0" w:evenHBand="0" w:firstRowFirstColumn="0" w:firstRowLastColumn="0" w:lastRowFirstColumn="0" w:lastRowLastColumn="0"/>
-            <w:tcW w:w="2590" w:type="dxa"/>
-          </w:tcPr>
-          <w:p>
-            <w:pPr>
-              <w:rPr>
-                <w:ins w:id="494" w:author="Musavi, Hamid [USA] [2]" w:date="2017-05-01T18:31:00Z"/>
-              </w:rPr>
-            </w:pPr>
-            <w:ins w:id="495" w:author="Musavi, Hamid [USA] [2]" w:date="2017-05-01T18:31:00Z">
+            <w:tcW w:w="4585" w:type="dxa"/>
+            <w:gridSpan w:val="2"/>
+          </w:tcPr>
+          <w:p>
+            <w:pPr>
+              <w:rPr>
+                <w:ins w:id="537" w:author="Musavi, Hamid [USA]" w:date="2017-05-02T22:43:00Z"/>
+              </w:rPr>
+            </w:pPr>
+            <w:ins w:id="538" w:author="Musavi, Hamid [USA]" w:date="2017-05-02T22:43:00Z">
               <w:r>
-                <w:t xml:space="preserve">See </w:t>
+                <w:t>Probe Data Management</w:t>
               </w:r>
               <w:r>
-                <w:fldChar w:fldCharType="begin"/>
+                <w:t xml:space="preserve"> submitted successfully</w:t>
               </w:r>
+            </w:ins>
+          </w:p>
+        </w:tc>
+        <w:tc>
+          <w:tcPr>
+            <w:tcW w:w="2070" w:type="dxa"/>
+            <w:gridSpan w:val="2"/>
+          </w:tcPr>
+          <w:p>
+            <w:pPr>
+              <w:cnfStyle w:val="000000100000" w:firstRow="0" w:lastRow="0" w:firstColumn="0" w:lastColumn="0" w:oddVBand="0" w:evenVBand="0" w:oddHBand="1" w:evenHBand="0" w:firstRowFirstColumn="0" w:firstRowLastColumn="0" w:lastRowFirstColumn="0" w:lastRowLastColumn="0"/>
+              <w:rPr>
+                <w:ins w:id="539" w:author="Musavi, Hamid [USA]" w:date="2017-05-02T22:43:00Z"/>
+              </w:rPr>
+            </w:pPr>
+            <w:ins w:id="540" w:author="Musavi, Hamid [USA]" w:date="2017-05-02T22:43:00Z">
               <w:r>
-                <w:instrText xml:space="preserve"> HYPERLINK "https://github.com/usdot-jpo-ode/jpo-ode/blob/develop/docs/ODESwagger.yaml" </w:instrText>
+                <w:t>200</w:t>
               </w:r>
+            </w:ins>
+          </w:p>
+        </w:tc>
+        <w:tc>
+          <w:tcPr>
+            <w:tcW w:w="2499" w:type="dxa"/>
+            <w:gridSpan w:val="2"/>
+          </w:tcPr>
+          <w:p>
+            <w:pPr>
+              <w:cnfStyle w:val="000000100000" w:firstRow="0" w:lastRow="0" w:firstColumn="0" w:lastColumn="0" w:oddVBand="0" w:evenVBand="0" w:oddHBand="1" w:evenHBand="0" w:firstRowFirstColumn="0" w:firstRowLastColumn="0" w:lastRowFirstColumn="0" w:lastRowLastColumn="0"/>
+              <w:rPr>
+                <w:ins w:id="541" w:author="Musavi, Hamid [USA]" w:date="2017-05-02T22:43:00Z"/>
+              </w:rPr>
+            </w:pPr>
+            <w:ins w:id="542" w:author="Musavi, Hamid [USA]" w:date="2017-05-02T22:43:00Z">
               <w:r>
-                <w:fldChar w:fldCharType="separate"/>
+                <w:t>true</w:t>
+              </w:r>
+            </w:ins>
+          </w:p>
+        </w:tc>
+        <w:tc>
+          <w:tcPr>
+            <w:tcW w:w="3891" w:type="dxa"/>
+            <w:gridSpan w:val="3"/>
+          </w:tcPr>
+          <w:p>
+            <w:pPr>
+              <w:cnfStyle w:val="000000100000" w:firstRow="0" w:lastRow="0" w:firstColumn="0" w:lastColumn="0" w:oddVBand="0" w:evenVBand="0" w:oddHBand="1" w:evenHBand="0" w:firstRowFirstColumn="0" w:firstRowLastColumn="0" w:lastRowFirstColumn="0" w:lastRowLastColumn="0"/>
+              <w:rPr>
+                <w:ins w:id="543" w:author="Musavi, Hamid [USA]" w:date="2017-05-02T22:43:00Z"/>
+              </w:rPr>
+            </w:pPr>
+            <w:ins w:id="544" w:author="Musavi, Hamid [USA]" w:date="2017-05-02T22:44:00Z">
+              <w:r>
+                <w:t>PDM</w:t>
+              </w:r>
+            </w:ins>
+            <w:ins w:id="545" w:author="Musavi, Hamid [USA]" w:date="2017-05-02T22:43:00Z">
+              <w:r>
+                <w:t xml:space="preserve"> submitted successfully.</w:t>
+              </w:r>
+            </w:ins>
+          </w:p>
+        </w:tc>
+      </w:tr>
+      <w:tr>
+        <w:trPr>
+          <w:ins w:id="546" w:author="Musavi, Hamid [USA]" w:date="2017-05-02T22:43:00Z"/>
+        </w:trPr>
+        <w:tc>
+          <w:tcPr>
+            <w:cnfStyle w:val="001000000000" w:firstRow="0" w:lastRow="0" w:firstColumn="1" w:lastColumn="0" w:oddVBand="0" w:evenVBand="0" w:oddHBand="0" w:evenHBand="0" w:firstRowFirstColumn="0" w:firstRowLastColumn="0" w:lastRowFirstColumn="0" w:lastRowLastColumn="0"/>
+            <w:tcW w:w="4585" w:type="dxa"/>
+            <w:gridSpan w:val="2"/>
+          </w:tcPr>
+          <w:p>
+            <w:pPr>
+              <w:rPr>
+                <w:ins w:id="547" w:author="Musavi, Hamid [USA]" w:date="2017-05-02T22:43:00Z"/>
+              </w:rPr>
+            </w:pPr>
+            <w:ins w:id="548" w:author="Musavi, Hamid [USA]" w:date="2017-05-02T22:43:00Z">
+              <w:r>
+                <w:t>Endpoint received null request</w:t>
+              </w:r>
+            </w:ins>
+          </w:p>
+        </w:tc>
+        <w:tc>
+          <w:tcPr>
+            <w:tcW w:w="2070" w:type="dxa"/>
+            <w:gridSpan w:val="2"/>
+          </w:tcPr>
+          <w:p>
+            <w:pPr>
+              <w:cnfStyle w:val="000000000000" w:firstRow="0" w:lastRow="0" w:firstColumn="0" w:lastColumn="0" w:oddVBand="0" w:evenVBand="0" w:oddHBand="0" w:evenHBand="0" w:firstRowFirstColumn="0" w:firstRowLastColumn="0" w:lastRowFirstColumn="0" w:lastRowLastColumn="0"/>
+              <w:rPr>
+                <w:ins w:id="549" w:author="Musavi, Hamid [USA]" w:date="2017-05-02T22:43:00Z"/>
+              </w:rPr>
+            </w:pPr>
+            <w:ins w:id="550" w:author="Musavi, Hamid [USA]" w:date="2017-05-02T22:43:00Z">
+              <w:r>
+                <w:t>400</w:t>
+              </w:r>
+            </w:ins>
+          </w:p>
+        </w:tc>
+        <w:tc>
+          <w:tcPr>
+            <w:tcW w:w="2499" w:type="dxa"/>
+            <w:gridSpan w:val="2"/>
+          </w:tcPr>
+          <w:p>
+            <w:pPr>
+              <w:cnfStyle w:val="000000000000" w:firstRow="0" w:lastRow="0" w:firstColumn="0" w:lastColumn="0" w:oddVBand="0" w:evenVBand="0" w:oddHBand="0" w:evenHBand="0" w:firstRowFirstColumn="0" w:firstRowLastColumn="0" w:lastRowFirstColumn="0" w:lastRowLastColumn="0"/>
+              <w:rPr>
+                <w:ins w:id="551" w:author="Musavi, Hamid [USA]" w:date="2017-05-02T22:43:00Z"/>
+              </w:rPr>
+            </w:pPr>
+            <w:ins w:id="552" w:author="Musavi, Hamid [USA]" w:date="2017-05-02T22:43:00Z">
+              <w:r>
+                <w:t>false</w:t>
+              </w:r>
+            </w:ins>
+          </w:p>
+        </w:tc>
+        <w:tc>
+          <w:tcPr>
+            <w:tcW w:w="3891" w:type="dxa"/>
+            <w:gridSpan w:val="3"/>
+          </w:tcPr>
+          <w:p>
+            <w:pPr>
+              <w:cnfStyle w:val="000000000000" w:firstRow="0" w:lastRow="0" w:firstColumn="0" w:lastColumn="0" w:oddVBand="0" w:evenVBand="0" w:oddHBand="0" w:evenHBand="0" w:firstRowFirstColumn="0" w:firstRowLastColumn="0" w:lastRowFirstColumn="0" w:lastRowLastColumn="0"/>
+              <w:rPr>
+                <w:ins w:id="553" w:author="Musavi, Hamid [USA]" w:date="2017-05-02T22:43:00Z"/>
+              </w:rPr>
+            </w:pPr>
+            <w:ins w:id="554" w:author="Musavi, Hamid [USA]" w:date="2017-05-02T22:43:00Z">
+              <w:r>
+                <w:t>Request body is empty.</w:t>
+              </w:r>
+            </w:ins>
+          </w:p>
+        </w:tc>
+      </w:tr>
+      <w:tr>
+        <w:trPr>
+          <w:cnfStyle w:val="000000100000" w:firstRow="0" w:lastRow="0" w:firstColumn="0" w:lastColumn="0" w:oddVBand="0" w:evenVBand="0" w:oddHBand="1" w:evenHBand="0" w:firstRowFirstColumn="0" w:firstRowLastColumn="0" w:lastRowFirstColumn="0" w:lastRowLastColumn="0"/>
+          <w:ins w:id="555" w:author="Musavi, Hamid [USA]" w:date="2017-05-02T22:43:00Z"/>
+        </w:trPr>
+        <w:tc>
+          <w:tcPr>
+            <w:cnfStyle w:val="001000000000" w:firstRow="0" w:lastRow="0" w:firstColumn="1" w:lastColumn="0" w:oddVBand="0" w:evenVBand="0" w:oddHBand="0" w:evenHBand="0" w:firstRowFirstColumn="0" w:firstRowLastColumn="0" w:lastRowFirstColumn="0" w:lastRowLastColumn="0"/>
+            <w:tcW w:w="4585" w:type="dxa"/>
+            <w:gridSpan w:val="2"/>
+          </w:tcPr>
+          <w:p>
+            <w:pPr>
+              <w:rPr>
+                <w:ins w:id="556" w:author="Musavi, Hamid [USA]" w:date="2017-05-02T22:43:00Z"/>
+              </w:rPr>
+            </w:pPr>
+            <w:ins w:id="557" w:author="Musavi, Hamid [USA]" w:date="2017-05-02T22:43:00Z">
+              <w:r>
+                <w:t xml:space="preserve">Error </w:t>
               </w:r>
               <w:proofErr w:type="spellStart"/>
               <w:r>
-                <w:rPr>
-                  <w:rStyle w:val="Hyperlink"/>
-                </w:rPr>
-                <w:t>ODESwagger.yaml</w:t>
+                <w:t>Deserializing</w:t>
               </w:r>
               <w:proofErr w:type="spellEnd"/>
               <w:r>
-                <w:rPr>
-                  <w:rStyle w:val="Hyperlink"/>
-                </w:rPr>
-                <w:fldChar w:fldCharType="end"/>
+                <w:t xml:space="preserve"> </w:t>
               </w:r>
             </w:ins>
-          </w:p>
-        </w:tc>
-        <w:tc>
-          <w:tcPr>
-            <w:tcW w:w="2590" w:type="dxa"/>
-          </w:tcPr>
-          <w:p>
-            <w:pPr>
-              <w:cnfStyle w:val="000000100000" w:firstRow="0" w:lastRow="0" w:firstColumn="0" w:lastColumn="0" w:oddVBand="0" w:evenVBand="0" w:oddHBand="1" w:evenHBand="0" w:firstRowFirstColumn="0" w:firstRowLastColumn="0" w:lastRowFirstColumn="0" w:lastRowLastColumn="0"/>
-              <w:rPr>
-                <w:ins w:id="496" w:author="Musavi, Hamid [USA] [2]" w:date="2017-05-01T18:31:00Z"/>
-              </w:rPr>
-            </w:pPr>
-            <w:ins w:id="497" w:author="Musavi, Hamid [USA] [2]" w:date="2017-05-01T18:31:00Z">
+            <w:proofErr w:type="spellStart"/>
+            <w:ins w:id="558" w:author="Musavi, Hamid [USA]" w:date="2017-05-02T22:46:00Z">
               <w:r>
-                <w:t>HTTP Response</w:t>
+                <w:t>PdmRequest</w:t>
               </w:r>
             </w:ins>
-          </w:p>
-        </w:tc>
-        <w:tc>
-          <w:tcPr>
-            <w:tcW w:w="2590" w:type="dxa"/>
+            <w:proofErr w:type="spellEnd"/>
+          </w:p>
+        </w:tc>
+        <w:tc>
+          <w:tcPr>
+            <w:tcW w:w="2070" w:type="dxa"/>
+            <w:gridSpan w:val="2"/>
           </w:tcPr>
           <w:p>
             <w:pPr>
               <w:cnfStyle w:val="000000100000" w:firstRow="0" w:lastRow="0" w:firstColumn="0" w:lastColumn="0" w:oddVBand="0" w:evenVBand="0" w:oddHBand="1" w:evenHBand="0" w:firstRowFirstColumn="0" w:firstRowLastColumn="0" w:lastRowFirstColumn="0" w:lastRowLastColumn="0"/>
               <w:rPr>
-                <w:ins w:id="498" w:author="Musavi, Hamid [USA] [2]" w:date="2017-05-01T18:31:00Z"/>
-              </w:rPr>
-            </w:pPr>
-            <w:ins w:id="499" w:author="Musavi, Hamid [USA] [2]" w:date="2017-05-01T18:31:00Z">
+                <w:ins w:id="559" w:author="Musavi, Hamid [USA]" w:date="2017-05-02T22:43:00Z"/>
+              </w:rPr>
+            </w:pPr>
+            <w:ins w:id="560" w:author="Musavi, Hamid [USA]" w:date="2017-05-02T22:43:00Z">
               <w:r>
-                <w:t xml:space="preserve">See </w:t>
+                <w:t>400</w:t>
+              </w:r>
+            </w:ins>
+          </w:p>
+        </w:tc>
+        <w:tc>
+          <w:tcPr>
+            <w:tcW w:w="2499" w:type="dxa"/>
+            <w:gridSpan w:val="2"/>
+          </w:tcPr>
+          <w:p>
+            <w:pPr>
+              <w:cnfStyle w:val="000000100000" w:firstRow="0" w:lastRow="0" w:firstColumn="0" w:lastColumn="0" w:oddVBand="0" w:evenVBand="0" w:oddHBand="1" w:evenHBand="0" w:firstRowFirstColumn="0" w:firstRowLastColumn="0" w:lastRowFirstColumn="0" w:lastRowLastColumn="0"/>
+              <w:rPr>
+                <w:ins w:id="561" w:author="Musavi, Hamid [USA]" w:date="2017-05-02T22:43:00Z"/>
+              </w:rPr>
+            </w:pPr>
+            <w:ins w:id="562" w:author="Musavi, Hamid [USA]" w:date="2017-05-02T22:43:00Z">
+              <w:r>
+                <w:t>false</w:t>
+              </w:r>
+            </w:ins>
+          </w:p>
+        </w:tc>
+        <w:tc>
+          <w:tcPr>
+            <w:tcW w:w="3891" w:type="dxa"/>
+            <w:gridSpan w:val="3"/>
+          </w:tcPr>
+          <w:p>
+            <w:pPr>
+              <w:cnfStyle w:val="000000100000" w:firstRow="0" w:lastRow="0" w:firstColumn="0" w:lastColumn="0" w:oddVBand="0" w:evenVBand="0" w:oddHBand="1" w:evenHBand="0" w:firstRowFirstColumn="0" w:firstRowLastColumn="0" w:lastRowFirstColumn="0" w:lastRowLastColumn="0"/>
+              <w:rPr>
+                <w:ins w:id="563" w:author="Musavi, Hamid [USA]" w:date="2017-05-02T22:43:00Z"/>
+              </w:rPr>
+            </w:pPr>
+            <w:ins w:id="564" w:author="Musavi, Hamid [USA]" w:date="2017-05-02T22:43:00Z">
+              <w:r>
+                <w:t>request body is not a valid JSON object</w:t>
               </w:r>
               <w:r>
-                <w:fldChar w:fldCharType="begin"/>
+                <w:t xml:space="preserve"> or </w:t>
               </w:r>
               <w:r>
-                <w:instrText xml:space="preserve"> HYPERLINK "https://github.com/usdot-jpo-ode/jpo-ode/blob/develop/docs/ODESwagger.yaml" </w:instrText>
+                <w:t xml:space="preserve">not a valid </w:t>
               </w:r>
+            </w:ins>
+            <w:proofErr w:type="spellStart"/>
+            <w:ins w:id="565" w:author="Musavi, Hamid [USA]" w:date="2017-05-02T22:47:00Z">
               <w:r>
-                <w:fldChar w:fldCharType="separate"/>
-              </w:r>
-              <w:proofErr w:type="spellStart"/>
-              <w:r>
-                <w:rPr>
-                  <w:rStyle w:val="Hyperlink"/>
-                </w:rPr>
-                <w:t>ODESwagger.yaml</w:t>
+                <w:t>PdmRequest</w:t>
               </w:r>
               <w:proofErr w:type="spellEnd"/>
               <w:r>
-                <w:rPr>
-                  <w:rStyle w:val="Hyperlink"/>
-                </w:rPr>
-                <w:fldChar w:fldCharType="end"/>
+                <w:t xml:space="preserve"> </w:t>
               </w:r>
             </w:ins>
-          </w:p>
-        </w:tc>
-        <w:tc>
-          <w:tcPr>
-            <w:tcW w:w="2590" w:type="dxa"/>
+            <w:ins w:id="566" w:author="Musavi, Hamid [USA]" w:date="2017-05-02T22:43:00Z">
+              <w:r>
+                <w:t>object</w:t>
+              </w:r>
+            </w:ins>
+          </w:p>
+        </w:tc>
+      </w:tr>
+      <w:tr>
+        <w:trPr>
+          <w:ins w:id="567" w:author="Musavi, Hamid [USA]" w:date="2017-05-02T22:43:00Z"/>
+        </w:trPr>
+        <w:tc>
+          <w:tcPr>
+            <w:cnfStyle w:val="001000000000" w:firstRow="0" w:lastRow="0" w:firstColumn="1" w:lastColumn="0" w:oddVBand="0" w:evenVBand="0" w:oddHBand="0" w:evenHBand="0" w:firstRowFirstColumn="0" w:firstRowLastColumn="0" w:lastRowFirstColumn="0" w:lastRowLastColumn="0"/>
+            <w:tcW w:w="4585" w:type="dxa"/>
+            <w:gridSpan w:val="2"/>
+          </w:tcPr>
+          <w:p>
+            <w:pPr>
+              <w:rPr>
+                <w:ins w:id="568" w:author="Musavi, Hamid [USA]" w:date="2017-05-02T22:43:00Z"/>
+              </w:rPr>
+            </w:pPr>
+            <w:ins w:id="569" w:author="Musavi, Hamid [USA]" w:date="2017-05-02T22:43:00Z">
+              <w:r>
+                <w:t xml:space="preserve">Error Building </w:t>
+              </w:r>
+            </w:ins>
+            <w:proofErr w:type="spellStart"/>
+            <w:ins w:id="570" w:author="Musavi, Hamid [USA]" w:date="2017-05-02T22:47:00Z">
+              <w:r>
+                <w:t>PdmRequest</w:t>
+              </w:r>
+            </w:ins>
+            <w:proofErr w:type="spellEnd"/>
+          </w:p>
+        </w:tc>
+        <w:tc>
+          <w:tcPr>
+            <w:tcW w:w="2070" w:type="dxa"/>
+            <w:gridSpan w:val="2"/>
+          </w:tcPr>
+          <w:p>
+            <w:pPr>
+              <w:cnfStyle w:val="000000000000" w:firstRow="0" w:lastRow="0" w:firstColumn="0" w:lastColumn="0" w:oddVBand="0" w:evenVBand="0" w:oddHBand="0" w:evenHBand="0" w:firstRowFirstColumn="0" w:firstRowLastColumn="0" w:lastRowFirstColumn="0" w:lastRowLastColumn="0"/>
+              <w:rPr>
+                <w:ins w:id="571" w:author="Musavi, Hamid [USA]" w:date="2017-05-02T22:43:00Z"/>
+              </w:rPr>
+            </w:pPr>
+            <w:ins w:id="572" w:author="Musavi, Hamid [USA]" w:date="2017-05-02T22:43:00Z">
+              <w:r>
+                <w:t>400</w:t>
+              </w:r>
+            </w:ins>
+          </w:p>
+        </w:tc>
+        <w:tc>
+          <w:tcPr>
+            <w:tcW w:w="2499" w:type="dxa"/>
+            <w:gridSpan w:val="2"/>
+          </w:tcPr>
+          <w:p>
+            <w:pPr>
+              <w:cnfStyle w:val="000000000000" w:firstRow="0" w:lastRow="0" w:firstColumn="0" w:lastColumn="0" w:oddVBand="0" w:evenVBand="0" w:oddHBand="0" w:evenHBand="0" w:firstRowFirstColumn="0" w:firstRowLastColumn="0" w:lastRowFirstColumn="0" w:lastRowLastColumn="0"/>
+              <w:rPr>
+                <w:ins w:id="573" w:author="Musavi, Hamid [USA]" w:date="2017-05-02T22:43:00Z"/>
+              </w:rPr>
+            </w:pPr>
+            <w:ins w:id="574" w:author="Musavi, Hamid [USA]" w:date="2017-05-02T22:43:00Z">
+              <w:r>
+                <w:t>false</w:t>
+              </w:r>
+            </w:ins>
+          </w:p>
+        </w:tc>
+        <w:tc>
+          <w:tcPr>
+            <w:tcW w:w="3891" w:type="dxa"/>
+            <w:gridSpan w:val="3"/>
+          </w:tcPr>
+          <w:p>
+            <w:pPr>
+              <w:cnfStyle w:val="000000000000" w:firstRow="0" w:lastRow="0" w:firstColumn="0" w:lastColumn="0" w:oddVBand="0" w:evenVBand="0" w:oddHBand="0" w:evenHBand="0" w:firstRowFirstColumn="0" w:firstRowLastColumn="0" w:lastRowFirstColumn="0" w:lastRowLastColumn="0"/>
+              <w:rPr>
+                <w:ins w:id="575" w:author="Musavi, Hamid [USA]" w:date="2017-05-02T22:43:00Z"/>
+              </w:rPr>
+            </w:pPr>
+            <w:ins w:id="576" w:author="Musavi, Hamid [USA]" w:date="2017-05-02T22:43:00Z">
+              <w:r>
+                <w:t>ODE was unable to build a valid TIM message from given data</w:t>
+              </w:r>
+            </w:ins>
+          </w:p>
+        </w:tc>
+      </w:tr>
+      <w:tr>
+        <w:trPr>
+          <w:cnfStyle w:val="000000100000" w:firstRow="0" w:lastRow="0" w:firstColumn="0" w:lastColumn="0" w:oddVBand="0" w:evenVBand="0" w:oddHBand="1" w:evenHBand="0" w:firstRowFirstColumn="0" w:firstRowLastColumn="0" w:lastRowFirstColumn="0" w:lastRowLastColumn="0"/>
+          <w:ins w:id="577" w:author="Musavi, Hamid [USA]" w:date="2017-05-02T22:43:00Z"/>
+        </w:trPr>
+        <w:tc>
+          <w:tcPr>
+            <w:cnfStyle w:val="001000000000" w:firstRow="0" w:lastRow="0" w:firstColumn="1" w:lastColumn="0" w:oddVBand="0" w:evenVBand="0" w:oddHBand="0" w:evenHBand="0" w:firstRowFirstColumn="0" w:firstRowLastColumn="0" w:lastRowFirstColumn="0" w:lastRowLastColumn="0"/>
+            <w:tcW w:w="4585" w:type="dxa"/>
+            <w:gridSpan w:val="2"/>
+          </w:tcPr>
+          <w:p>
+            <w:pPr>
+              <w:rPr>
+                <w:ins w:id="578" w:author="Musavi, Hamid [USA]" w:date="2017-05-02T22:43:00Z"/>
+              </w:rPr>
+              <w:pPrChange w:id="579" w:author="Musavi, Hamid [USA]" w:date="2017-05-02T22:47:00Z">
+                <w:pPr/>
+              </w:pPrChange>
+            </w:pPr>
+            <w:ins w:id="580" w:author="Musavi, Hamid [USA]" w:date="2017-05-02T22:43:00Z">
+              <w:r>
+                <w:t xml:space="preserve">Failed to encode </w:t>
+              </w:r>
+            </w:ins>
+            <w:ins w:id="581" w:author="Musavi, Hamid [USA]" w:date="2017-05-02T22:47:00Z">
+              <w:r>
+                <w:t>PDM</w:t>
+              </w:r>
+            </w:ins>
+          </w:p>
+        </w:tc>
+        <w:tc>
+          <w:tcPr>
+            <w:tcW w:w="2070" w:type="dxa"/>
+            <w:gridSpan w:val="2"/>
           </w:tcPr>
           <w:p>
             <w:pPr>
               <w:cnfStyle w:val="000000100000" w:firstRow="0" w:lastRow="0" w:firstColumn="0" w:lastColumn="0" w:oddVBand="0" w:evenVBand="0" w:oddHBand="1" w:evenHBand="0" w:firstRowFirstColumn="0" w:firstRowLastColumn="0" w:lastRowFirstColumn="0" w:lastRowLastColumn="0"/>
               <w:rPr>
-                <w:ins w:id="500" w:author="Musavi, Hamid [USA] [2]" w:date="2017-05-01T18:31:00Z"/>
-              </w:rPr>
-            </w:pPr>
-            <w:ins w:id="501" w:author="Musavi, Hamid [USA] [2]" w:date="2017-05-01T18:31:00Z">
+                <w:ins w:id="582" w:author="Musavi, Hamid [USA]" w:date="2017-05-02T22:43:00Z"/>
+              </w:rPr>
+            </w:pPr>
+            <w:ins w:id="583" w:author="Musavi, Hamid [USA]" w:date="2017-05-02T22:43:00Z">
               <w:r>
-                <w:t xml:space="preserve">See </w:t>
+                <w:t>400</w:t>
+              </w:r>
+            </w:ins>
+          </w:p>
+        </w:tc>
+        <w:tc>
+          <w:tcPr>
+            <w:tcW w:w="2499" w:type="dxa"/>
+            <w:gridSpan w:val="2"/>
+          </w:tcPr>
+          <w:p>
+            <w:pPr>
+              <w:cnfStyle w:val="000000100000" w:firstRow="0" w:lastRow="0" w:firstColumn="0" w:lastColumn="0" w:oddVBand="0" w:evenVBand="0" w:oddHBand="1" w:evenHBand="0" w:firstRowFirstColumn="0" w:firstRowLastColumn="0" w:lastRowFirstColumn="0" w:lastRowLastColumn="0"/>
+              <w:rPr>
+                <w:ins w:id="584" w:author="Musavi, Hamid [USA]" w:date="2017-05-02T22:43:00Z"/>
+              </w:rPr>
+            </w:pPr>
+            <w:ins w:id="585" w:author="Musavi, Hamid [USA]" w:date="2017-05-02T22:43:00Z">
+              <w:r>
+                <w:t>false</w:t>
+              </w:r>
+            </w:ins>
+          </w:p>
+        </w:tc>
+        <w:tc>
+          <w:tcPr>
+            <w:tcW w:w="3891" w:type="dxa"/>
+            <w:gridSpan w:val="3"/>
+          </w:tcPr>
+          <w:p>
+            <w:pPr>
+              <w:cnfStyle w:val="000000100000" w:firstRow="0" w:lastRow="0" w:firstColumn="0" w:lastColumn="0" w:oddVBand="0" w:evenVBand="0" w:oddHBand="1" w:evenHBand="0" w:firstRowFirstColumn="0" w:firstRowLastColumn="0" w:lastRowFirstColumn="0" w:lastRowLastColumn="0"/>
+              <w:rPr>
+                <w:ins w:id="586" w:author="Musavi, Hamid [USA]" w:date="2017-05-02T22:43:00Z"/>
+              </w:rPr>
+              <w:pPrChange w:id="587" w:author="Musavi, Hamid [USA]" w:date="2017-05-02T22:47:00Z">
+                <w:pPr>
+                  <w:cnfStyle w:val="000000100000" w:firstRow="0" w:lastRow="0" w:firstColumn="0" w:lastColumn="0" w:oddVBand="0" w:evenVBand="0" w:oddHBand="1" w:evenHBand="0" w:firstRowFirstColumn="0" w:firstRowLastColumn="0" w:lastRowFirstColumn="0" w:lastRowLastColumn="0"/>
+                </w:pPr>
+              </w:pPrChange>
+            </w:pPr>
+            <w:ins w:id="588" w:author="Musavi, Hamid [USA]" w:date="2017-05-02T22:43:00Z">
+              <w:r>
+                <w:t xml:space="preserve">Internal Error: Unable to encode a </w:t>
+              </w:r>
+            </w:ins>
+            <w:ins w:id="589" w:author="Musavi, Hamid [USA]" w:date="2017-05-02T22:47:00Z">
+              <w:r>
+                <w:t>PDM</w:t>
+              </w:r>
+            </w:ins>
+            <w:ins w:id="590" w:author="Musavi, Hamid [USA]" w:date="2017-05-02T22:43:00Z">
+              <w:r>
+                <w:t xml:space="preserve"> PDU</w:t>
+              </w:r>
+            </w:ins>
+          </w:p>
+        </w:tc>
+      </w:tr>
+      <w:tr>
+        <w:trPr>
+          <w:ins w:id="591" w:author="Musavi, Hamid [USA]" w:date="2017-05-02T22:43:00Z"/>
+        </w:trPr>
+        <w:tc>
+          <w:tcPr>
+            <w:cnfStyle w:val="001000000000" w:firstRow="0" w:lastRow="0" w:firstColumn="1" w:lastColumn="0" w:oddVBand="0" w:evenVBand="0" w:oddHBand="0" w:evenHBand="0" w:firstRowFirstColumn="0" w:firstRowLastColumn="0" w:lastRowFirstColumn="0" w:lastRowLastColumn="0"/>
+            <w:tcW w:w="4585" w:type="dxa"/>
+            <w:gridSpan w:val="2"/>
+          </w:tcPr>
+          <w:p>
+            <w:pPr>
+              <w:rPr>
+                <w:ins w:id="592" w:author="Musavi, Hamid [USA]" w:date="2017-05-02T22:43:00Z"/>
+              </w:rPr>
+            </w:pPr>
+            <w:ins w:id="593" w:author="Musavi, Hamid [USA]" w:date="2017-05-02T22:43:00Z">
+              <w:r>
+                <w:t>Empty response from RSU {}</w:t>
+              </w:r>
+            </w:ins>
+          </w:p>
+        </w:tc>
+        <w:tc>
+          <w:tcPr>
+            <w:tcW w:w="2070" w:type="dxa"/>
+            <w:gridSpan w:val="2"/>
+          </w:tcPr>
+          <w:p>
+            <w:pPr>
+              <w:cnfStyle w:val="000000000000" w:firstRow="0" w:lastRow="0" w:firstColumn="0" w:lastColumn="0" w:oddVBand="0" w:evenVBand="0" w:oddHBand="0" w:evenHBand="0" w:firstRowFirstColumn="0" w:firstRowLastColumn="0" w:lastRowFirstColumn="0" w:lastRowLastColumn="0"/>
+              <w:rPr>
+                <w:ins w:id="594" w:author="Musavi, Hamid [USA]" w:date="2017-05-02T22:43:00Z"/>
+              </w:rPr>
+            </w:pPr>
+            <w:ins w:id="595" w:author="Musavi, Hamid [USA]" w:date="2017-05-02T22:43:00Z">
+              <w:r>
+                <w:t>400</w:t>
+              </w:r>
+            </w:ins>
+          </w:p>
+        </w:tc>
+        <w:tc>
+          <w:tcPr>
+            <w:tcW w:w="2499" w:type="dxa"/>
+            <w:gridSpan w:val="2"/>
+          </w:tcPr>
+          <w:p>
+            <w:pPr>
+              <w:cnfStyle w:val="000000000000" w:firstRow="0" w:lastRow="0" w:firstColumn="0" w:lastColumn="0" w:oddVBand="0" w:evenVBand="0" w:oddHBand="0" w:evenHBand="0" w:firstRowFirstColumn="0" w:firstRowLastColumn="0" w:lastRowFirstColumn="0" w:lastRowLastColumn="0"/>
+              <w:rPr>
+                <w:ins w:id="596" w:author="Musavi, Hamid [USA]" w:date="2017-05-02T22:43:00Z"/>
+              </w:rPr>
+            </w:pPr>
+            <w:ins w:id="597" w:author="Musavi, Hamid [USA]" w:date="2017-05-02T22:43:00Z">
+              <w:r>
+                <w:t>false</w:t>
+              </w:r>
+            </w:ins>
+          </w:p>
+        </w:tc>
+        <w:tc>
+          <w:tcPr>
+            <w:tcW w:w="3891" w:type="dxa"/>
+            <w:gridSpan w:val="3"/>
+          </w:tcPr>
+          <w:p>
+            <w:pPr>
+              <w:cnfStyle w:val="000000000000" w:firstRow="0" w:lastRow="0" w:firstColumn="0" w:lastColumn="0" w:oddVBand="0" w:evenVBand="0" w:oddHBand="0" w:evenHBand="0" w:firstRowFirstColumn="0" w:firstRowLastColumn="0" w:lastRowFirstColumn="0" w:lastRowLastColumn="0"/>
+              <w:rPr>
+                <w:ins w:id="598" w:author="Musavi, Hamid [USA]" w:date="2017-05-02T22:43:00Z"/>
+              </w:rPr>
+            </w:pPr>
+            <w:ins w:id="599" w:author="Musavi, Hamid [USA]" w:date="2017-05-02T22:43:00Z">
+              <w:r>
+                <w:t>RSU failed to</w:t>
               </w:r>
               <w:r>
-                <w:fldChar w:fldCharType="begin"/>
-              </w:r>
-              <w:r>
-                <w:instrText xml:space="preserve"> HYPERLINK "https://github.com/usdot-jpo-ode/jpo-ode/blob/develop/docs/ODESwagger.yaml" </w:instrText>
-              </w:r>
-              <w:r>
-                <w:fldChar w:fldCharType="separate"/>
-              </w:r>
-              <w:proofErr w:type="spellStart"/>
-              <w:r>
-                <w:rPr>
-                  <w:rStyle w:val="Hyperlink"/>
-                </w:rPr>
-                <w:t>ODESwagger.yaml</w:t>
-              </w:r>
-              <w:proofErr w:type="spellEnd"/>
-              <w:r>
-                <w:rPr>
-                  <w:rStyle w:val="Hyperlink"/>
-                </w:rPr>
-                <w:fldChar w:fldCharType="end"/>
+                <w:t xml:space="preserve"> respond</w:t>
               </w:r>
             </w:ins>
           </w:p>
         </w:tc>
-        <w:tc>
-          <w:tcPr>
-            <w:tcW w:w="2590" w:type="dxa"/>
+      </w:tr>
+      <w:tr>
+        <w:trPr>
+          <w:cnfStyle w:val="000000100000" w:firstRow="0" w:lastRow="0" w:firstColumn="0" w:lastColumn="0" w:oddVBand="0" w:evenVBand="0" w:oddHBand="1" w:evenHBand="0" w:firstRowFirstColumn="0" w:firstRowLastColumn="0" w:lastRowFirstColumn="0" w:lastRowLastColumn="0"/>
+          <w:ins w:id="600" w:author="Musavi, Hamid [USA]" w:date="2017-05-02T22:43:00Z"/>
+        </w:trPr>
+        <w:tc>
+          <w:tcPr>
+            <w:cnfStyle w:val="001000000000" w:firstRow="0" w:lastRow="0" w:firstColumn="1" w:lastColumn="0" w:oddVBand="0" w:evenVBand="0" w:oddHBand="0" w:evenHBand="0" w:firstRowFirstColumn="0" w:firstRowLastColumn="0" w:lastRowFirstColumn="0" w:lastRowLastColumn="0"/>
+            <w:tcW w:w="4585" w:type="dxa"/>
+            <w:gridSpan w:val="2"/>
+          </w:tcPr>
+          <w:p>
+            <w:pPr>
+              <w:rPr>
+                <w:ins w:id="601" w:author="Musavi, Hamid [USA]" w:date="2017-05-02T22:43:00Z"/>
+              </w:rPr>
+              <w:pPrChange w:id="602" w:author="Musavi, Hamid [USA]" w:date="2017-05-02T22:47:00Z">
+                <w:pPr/>
+              </w:pPrChange>
+            </w:pPr>
+            <w:ins w:id="603" w:author="Musavi, Hamid [USA]" w:date="2017-05-02T22:43:00Z">
+              <w:r>
+                <w:t>Error sending TIM to RSUs</w:t>
+              </w:r>
+            </w:ins>
+          </w:p>
+        </w:tc>
+        <w:tc>
+          <w:tcPr>
+            <w:tcW w:w="2070" w:type="dxa"/>
+            <w:gridSpan w:val="2"/>
           </w:tcPr>
           <w:p>
             <w:pPr>
               <w:cnfStyle w:val="000000100000" w:firstRow="0" w:lastRow="0" w:firstColumn="0" w:lastColumn="0" w:oddVBand="0" w:evenVBand="0" w:oddHBand="1" w:evenHBand="0" w:firstRowFirstColumn="0" w:firstRowLastColumn="0" w:lastRowFirstColumn="0" w:lastRowLastColumn="0"/>
               <w:rPr>
-                <w:ins w:id="502" w:author="Musavi, Hamid [USA] [2]" w:date="2017-05-01T18:31:00Z"/>
-              </w:rPr>
-            </w:pPr>
-            <w:ins w:id="503" w:author="Musavi, Hamid [USA] [2]" w:date="2017-05-01T18:31:00Z">
+                <w:ins w:id="604" w:author="Musavi, Hamid [USA]" w:date="2017-05-02T22:43:00Z"/>
+              </w:rPr>
+            </w:pPr>
+            <w:ins w:id="605" w:author="Musavi, Hamid [USA]" w:date="2017-05-02T22:43:00Z">
               <w:r>
-                <w:t xml:space="preserve">See </w:t>
+                <w:t>400</w:t>
               </w:r>
+            </w:ins>
+          </w:p>
+        </w:tc>
+        <w:tc>
+          <w:tcPr>
+            <w:tcW w:w="2499" w:type="dxa"/>
+            <w:gridSpan w:val="2"/>
+          </w:tcPr>
+          <w:p>
+            <w:pPr>
+              <w:cnfStyle w:val="000000100000" w:firstRow="0" w:lastRow="0" w:firstColumn="0" w:lastColumn="0" w:oddVBand="0" w:evenVBand="0" w:oddHBand="1" w:evenHBand="0" w:firstRowFirstColumn="0" w:firstRowLastColumn="0" w:lastRowFirstColumn="0" w:lastRowLastColumn="0"/>
+              <w:rPr>
+                <w:ins w:id="606" w:author="Musavi, Hamid [USA]" w:date="2017-05-02T22:43:00Z"/>
+              </w:rPr>
+            </w:pPr>
+            <w:ins w:id="607" w:author="Musavi, Hamid [USA]" w:date="2017-05-02T22:43:00Z">
               <w:r>
-                <w:fldChar w:fldCharType="begin"/>
+                <w:t>false</w:t>
               </w:r>
+            </w:ins>
+          </w:p>
+        </w:tc>
+        <w:tc>
+          <w:tcPr>
+            <w:tcW w:w="3891" w:type="dxa"/>
+            <w:gridSpan w:val="3"/>
+          </w:tcPr>
+          <w:p>
+            <w:pPr>
+              <w:cnfStyle w:val="000000100000" w:firstRow="0" w:lastRow="0" w:firstColumn="0" w:lastColumn="0" w:oddVBand="0" w:evenVBand="0" w:oddHBand="1" w:evenHBand="0" w:firstRowFirstColumn="0" w:firstRowLastColumn="0" w:lastRowFirstColumn="0" w:lastRowLastColumn="0"/>
+              <w:rPr>
+                <w:ins w:id="608" w:author="Musavi, Hamid [USA]" w:date="2017-05-02T22:43:00Z"/>
+              </w:rPr>
+            </w:pPr>
+            <w:ins w:id="609" w:author="Musavi, Hamid [USA]" w:date="2017-05-02T22:43:00Z">
               <w:r>
-                <w:instrText xml:space="preserve"> HYPERLINK "https://github.com/usdot-jpo-ode/jpo-ode/blob/develop/docs/ODESwagger.yaml" </w:instrText>
+                <w:t>RSU responded with error or failed to send data to RSU</w:t>
               </w:r>
+            </w:ins>
+            <w:ins w:id="610" w:author="Musavi, Hamid [USA]" w:date="2017-05-02T22:47:00Z">
               <w:r>
-                <w:fldChar w:fldCharType="separate"/>
-              </w:r>
-              <w:proofErr w:type="spellStart"/>
-              <w:r>
-                <w:rPr>
-                  <w:rStyle w:val="Hyperlink"/>
-                </w:rPr>
-                <w:t>ODESwagger.yaml</w:t>
-              </w:r>
-              <w:proofErr w:type="spellEnd"/>
-              <w:r>
-                <w:rPr>
-                  <w:rStyle w:val="Hyperlink"/>
-                </w:rPr>
-                <w:fldChar w:fldCharType="end"/>
+                <w:t>s</w:t>
               </w:r>
             </w:ins>
           </w:p>
@@ -20340,13 +21120,13 @@
       <w:pPr>
         <w:pStyle w:val="Heading2"/>
       </w:pPr>
-      <w:bookmarkStart w:id="504" w:name="_Toc478121073"/>
+      <w:bookmarkStart w:id="611" w:name="_Toc478121073"/>
       <w:r>
         <w:t>ODE Streaming API</w:t>
       </w:r>
       <w:bookmarkEnd w:id="331"/>
       <w:bookmarkEnd w:id="332"/>
-      <w:bookmarkEnd w:id="504"/>
+      <w:bookmarkEnd w:id="611"/>
     </w:p>
     <w:p>
       <w:r>
@@ -20484,13 +21264,13 @@
       <w:pPr>
         <w:pStyle w:val="Heading3"/>
       </w:pPr>
-      <w:bookmarkStart w:id="505" w:name="_Ref471811829"/>
-      <w:bookmarkStart w:id="506" w:name="_Toc478121074"/>
+      <w:bookmarkStart w:id="612" w:name="_Ref471811829"/>
+      <w:bookmarkStart w:id="613" w:name="_Toc478121074"/>
       <w:r>
         <w:t>Direct Kafka Interface</w:t>
       </w:r>
-      <w:bookmarkEnd w:id="505"/>
-      <w:bookmarkEnd w:id="506"/>
+      <w:bookmarkEnd w:id="612"/>
+      <w:bookmarkEnd w:id="613"/>
     </w:p>
     <w:p>
       <w:r>
@@ -20509,6 +21289,7 @@
         </w:numPr>
       </w:pPr>
       <w:r>
+        <w:lastRenderedPageBreak/>
         <w:t>Native Kafka API (C, Java, Python, etc.)</w:t>
       </w:r>
     </w:p>
@@ -20586,7 +21367,7 @@
       <w:pPr>
         <w:pStyle w:val="Heading4"/>
       </w:pPr>
-      <w:bookmarkStart w:id="507" w:name="_Ref471811864"/>
+      <w:bookmarkStart w:id="614" w:name="_Ref471811864"/>
       <w:r>
         <w:t xml:space="preserve">Kafka Publish/Subscribe Topics </w:t>
       </w:r>
@@ -20735,7 +21516,6 @@
               <w:rPr>
                 <w:rFonts w:ascii="Courier New" w:hAnsi="Courier New" w:cs="Courier New"/>
               </w:rPr>
-              <w:lastRenderedPageBreak/>
               <w:t>topic.J2735BsmRawJSON</w:t>
             </w:r>
           </w:p>
@@ -20819,7 +21599,7 @@
       <w:pPr>
         <w:pStyle w:val="Heading3"/>
       </w:pPr>
-      <w:bookmarkStart w:id="508" w:name="_Toc478121075"/>
+      <w:bookmarkStart w:id="615" w:name="_Toc478121075"/>
       <w:r>
         <w:t xml:space="preserve">ODE </w:t>
       </w:r>
@@ -20831,8 +21611,8 @@
       <w:r>
         <w:t xml:space="preserve"> Interface</w:t>
       </w:r>
-      <w:bookmarkEnd w:id="507"/>
-      <w:bookmarkEnd w:id="508"/>
+      <w:bookmarkEnd w:id="614"/>
+      <w:bookmarkEnd w:id="615"/>
     </w:p>
     <w:p>
       <w:r>
@@ -21012,7 +21792,7 @@
           <w:b/>
         </w:rPr>
       </w:pPr>
-      <w:bookmarkStart w:id="509" w:name="_Toc462052290"/>
+      <w:bookmarkStart w:id="616" w:name="_Toc462052290"/>
       <w:r>
         <w:t>O</w:t>
       </w:r>
@@ -21030,7 +21810,7 @@
       <w:r>
         <w:t>Control Messages</w:t>
       </w:r>
-      <w:bookmarkEnd w:id="509"/>
+      <w:bookmarkEnd w:id="616"/>
     </w:p>
     <w:p>
       <w:r>
@@ -21067,6 +21847,7 @@
         <w:rPr>
           <w:rFonts w:ascii="Courier New" w:hAnsi="Courier New" w:cs="Courier New"/>
         </w:rPr>
+        <w:lastRenderedPageBreak/>
         <w:t>{"metadata":{"payloadType":"control","version":1},"payload":{"dataSourceBundleCount":20,"receivedRecordCount":203,"sentRecordCount":10,"tag":"STOP","dataType":"Control","version":1},"version":1}</w:t>
       </w:r>
       <w:r>
@@ -21122,7 +21903,7 @@
           <w:b/>
         </w:rPr>
       </w:pPr>
-      <w:bookmarkStart w:id="510" w:name="_Toc462052291"/>
+      <w:bookmarkStart w:id="617" w:name="_Toc462052291"/>
       <w:r>
         <w:t>BSM</w:t>
       </w:r>
@@ -21137,7 +21918,7 @@
       <w:r>
         <w:t xml:space="preserve"> Subscription </w:t>
       </w:r>
-      <w:bookmarkEnd w:id="510"/>
+      <w:bookmarkEnd w:id="617"/>
       <w:r>
         <w:t>API</w:t>
       </w:r>
@@ -21284,7 +22065,6 @@
                 <w:rFonts w:ascii="Courier New" w:hAnsi="Courier New" w:cs="Courier New"/>
                 <w:b/>
               </w:rPr>
-              <w:lastRenderedPageBreak/>
               <w:t>Summary</w:t>
             </w:r>
           </w:p>
@@ -21967,6 +22747,7 @@
                     <w:rPr>
                       <w:rFonts w:ascii="Courier New" w:hAnsi="Courier New" w:cs="Courier New"/>
                     </w:rPr>
+                    <w:lastRenderedPageBreak/>
                     <w:t>0</w:t>
                   </w:r>
                 </w:p>
@@ -22148,7 +22929,6 @@
                     <w:rPr>
                       <w:rFonts w:ascii="Courier New" w:hAnsi="Courier New" w:cs="Courier New"/>
                     </w:rPr>
-                    <w:lastRenderedPageBreak/>
                     <w:t>3</w:t>
                   </w:r>
                 </w:p>
@@ -22271,15 +23051,15 @@
       <w:pPr>
         <w:pStyle w:val="Heading2"/>
       </w:pPr>
-      <w:bookmarkStart w:id="511" w:name="_Toc462052298"/>
-      <w:bookmarkStart w:id="512" w:name="_Ref471728137"/>
-      <w:bookmarkStart w:id="513" w:name="_Toc478121076"/>
+      <w:bookmarkStart w:id="618" w:name="_Toc462052298"/>
+      <w:bookmarkStart w:id="619" w:name="_Ref471728137"/>
+      <w:bookmarkStart w:id="620" w:name="_Toc478121076"/>
       <w:r>
         <w:t>ODE Request Schemas</w:t>
       </w:r>
-      <w:bookmarkEnd w:id="511"/>
-      <w:bookmarkEnd w:id="512"/>
-      <w:bookmarkEnd w:id="513"/>
+      <w:bookmarkEnd w:id="618"/>
+      <w:bookmarkEnd w:id="619"/>
+      <w:bookmarkEnd w:id="620"/>
     </w:p>
     <w:p>
       <w:r>
@@ -22290,21 +23070,21 @@
       <w:pPr>
         <w:pStyle w:val="Heading3"/>
       </w:pPr>
-      <w:bookmarkStart w:id="514" w:name="_Toc462052299"/>
-      <w:bookmarkStart w:id="515" w:name="_Ref471813112"/>
-      <w:bookmarkStart w:id="516" w:name="_Toc478121077"/>
+      <w:bookmarkStart w:id="621" w:name="_Toc462052299"/>
+      <w:bookmarkStart w:id="622" w:name="_Ref471813112"/>
+      <w:bookmarkStart w:id="623" w:name="_Toc478121077"/>
       <w:r>
         <w:t>ODE</w:t>
       </w:r>
       <w:r>
         <w:t xml:space="preserve"> Request</w:t>
       </w:r>
-      <w:bookmarkEnd w:id="514"/>
-      <w:bookmarkEnd w:id="515"/>
+      <w:bookmarkEnd w:id="621"/>
+      <w:bookmarkEnd w:id="622"/>
       <w:r>
         <w:t xml:space="preserve"> Message Metadata</w:t>
       </w:r>
-      <w:bookmarkEnd w:id="516"/>
+      <w:bookmarkEnd w:id="623"/>
     </w:p>
     <w:p>
       <w:r>
@@ -22347,6 +23127,7 @@
               <w:rPr>
                 <w:b/>
               </w:rPr>
+              <w:lastRenderedPageBreak/>
               <w:t>Name</w:t>
             </w:r>
           </w:p>
@@ -22649,8 +23430,8 @@
       <w:pPr>
         <w:pStyle w:val="Caption"/>
       </w:pPr>
-      <w:bookmarkStart w:id="517" w:name="_Toc441572976"/>
-      <w:bookmarkStart w:id="518" w:name="_Toc456253304"/>
+      <w:bookmarkStart w:id="624" w:name="_Toc441572976"/>
+      <w:bookmarkStart w:id="625" w:name="_Toc456253304"/>
       <w:r>
         <w:t xml:space="preserve">Table </w:t>
       </w:r>
@@ -22687,8 +23468,8 @@
       <w:r>
         <w:t>Request</w:t>
       </w:r>
-      <w:bookmarkEnd w:id="517"/>
-      <w:bookmarkEnd w:id="518"/>
+      <w:bookmarkEnd w:id="624"/>
+      <w:bookmarkEnd w:id="625"/>
       <w:r>
         <w:t xml:space="preserve"> Message</w:t>
       </w:r>
@@ -22701,9 +23482,9 @@
       <w:pPr>
         <w:pStyle w:val="Heading2"/>
       </w:pPr>
-      <w:bookmarkStart w:id="519" w:name="_Toc462052303"/>
-      <w:bookmarkStart w:id="520" w:name="_Ref471728323"/>
-      <w:bookmarkStart w:id="521" w:name="_Toc478121078"/>
+      <w:bookmarkStart w:id="626" w:name="_Toc462052303"/>
+      <w:bookmarkStart w:id="627" w:name="_Ref471728323"/>
+      <w:bookmarkStart w:id="628" w:name="_Toc478121078"/>
       <w:r>
         <w:t xml:space="preserve">ODE </w:t>
       </w:r>
@@ -22713,9 +23494,9 @@
       <w:r>
         <w:t xml:space="preserve"> Schemas</w:t>
       </w:r>
-      <w:bookmarkEnd w:id="519"/>
-      <w:bookmarkEnd w:id="520"/>
-      <w:bookmarkEnd w:id="521"/>
+      <w:bookmarkEnd w:id="626"/>
+      <w:bookmarkEnd w:id="627"/>
+      <w:bookmarkEnd w:id="628"/>
     </w:p>
     <w:p>
       <w:r>
@@ -22726,14 +23507,13 @@
       <w:pPr>
         <w:pStyle w:val="Heading3"/>
       </w:pPr>
-      <w:bookmarkStart w:id="522" w:name="_Toc462052304"/>
-      <w:bookmarkStart w:id="523" w:name="_Toc478121079"/>
-      <w:r>
-        <w:lastRenderedPageBreak/>
+      <w:bookmarkStart w:id="629" w:name="_Toc462052304"/>
+      <w:bookmarkStart w:id="630" w:name="_Toc478121079"/>
+      <w:r>
         <w:t>ODE Data Message</w:t>
       </w:r>
-      <w:bookmarkEnd w:id="522"/>
-      <w:bookmarkEnd w:id="523"/>
+      <w:bookmarkEnd w:id="629"/>
+      <w:bookmarkEnd w:id="630"/>
     </w:p>
     <w:p>
       <w:pPr>
@@ -23221,8 +24001,8 @@
       <w:pPr>
         <w:pStyle w:val="Caption"/>
       </w:pPr>
-      <w:bookmarkStart w:id="524" w:name="_Toc441572980"/>
-      <w:bookmarkStart w:id="525" w:name="_Toc456253308"/>
+      <w:bookmarkStart w:id="631" w:name="_Toc441572980"/>
+      <w:bookmarkStart w:id="632" w:name="_Toc456253308"/>
     </w:p>
     <w:p>
       <w:pPr>
@@ -23259,23 +24039,24 @@
       <w:r>
         <w:t>OdeDataMessage</w:t>
       </w:r>
-      <w:bookmarkEnd w:id="524"/>
-      <w:bookmarkEnd w:id="525"/>
+      <w:bookmarkEnd w:id="631"/>
+      <w:bookmarkEnd w:id="632"/>
       <w:proofErr w:type="spellEnd"/>
     </w:p>
     <w:p>
       <w:pPr>
         <w:pStyle w:val="Heading3"/>
       </w:pPr>
-      <w:bookmarkStart w:id="526" w:name="_Toc462052305"/>
-      <w:bookmarkStart w:id="527" w:name="_Ref471813394"/>
-      <w:bookmarkStart w:id="528" w:name="_Toc478121080"/>
-      <w:r>
+      <w:bookmarkStart w:id="633" w:name="_Toc462052305"/>
+      <w:bookmarkStart w:id="634" w:name="_Ref471813394"/>
+      <w:bookmarkStart w:id="635" w:name="_Toc478121080"/>
+      <w:r>
+        <w:lastRenderedPageBreak/>
         <w:t>ODE Message Metadata</w:t>
       </w:r>
-      <w:bookmarkEnd w:id="526"/>
-      <w:bookmarkEnd w:id="527"/>
-      <w:bookmarkEnd w:id="528"/>
+      <w:bookmarkEnd w:id="633"/>
+      <w:bookmarkEnd w:id="634"/>
+      <w:bookmarkEnd w:id="635"/>
     </w:p>
     <w:p>
       <w:pPr>
@@ -23564,11 +24345,7 @@
           </w:tcPr>
           <w:p>
             <w:r>
-              <w:t xml:space="preserve">Amount of time it took to process this record from the time </w:t>
-            </w:r>
-            <w:r>
-              <w:lastRenderedPageBreak/>
-              <w:t xml:space="preserve">it was received (based on </w:t>
+              <w:t xml:space="preserve">Amount of time it took to process this record from the time it was received (based on </w:t>
             </w:r>
             <w:proofErr w:type="spellStart"/>
             <w:r>
@@ -23586,7 +24363,6 @@
           </w:tcPr>
           <w:p>
             <w:r>
-              <w:lastRenderedPageBreak/>
               <w:t>Milliseconds</w:t>
             </w:r>
           </w:p>
@@ -23922,6 +24698,7 @@
               <w:rPr>
                 <w:rFonts w:ascii="Courier New" w:hAnsi="Courier New" w:cs="Courier New"/>
               </w:rPr>
+              <w:lastRenderedPageBreak/>
               <w:t>version</w:t>
             </w:r>
           </w:p>
@@ -24011,8 +24788,8 @@
       <w:pPr>
         <w:pStyle w:val="Caption"/>
       </w:pPr>
-      <w:bookmarkStart w:id="529" w:name="_Toc441572981"/>
-      <w:bookmarkStart w:id="530" w:name="_Toc456253309"/>
+      <w:bookmarkStart w:id="636" w:name="_Toc441572981"/>
+      <w:bookmarkStart w:id="637" w:name="_Toc456253309"/>
       <w:r>
         <w:t xml:space="preserve">Table </w:t>
       </w:r>
@@ -24044,8 +24821,8 @@
       <w:r>
         <w:t>OdeMsgMetadata</w:t>
       </w:r>
-      <w:bookmarkEnd w:id="529"/>
-      <w:bookmarkEnd w:id="530"/>
+      <w:bookmarkEnd w:id="636"/>
+      <w:bookmarkEnd w:id="637"/>
       <w:proofErr w:type="spellEnd"/>
     </w:p>
     <w:p/>
@@ -24053,17 +24830,17 @@
       <w:pPr>
         <w:pStyle w:val="Heading3"/>
       </w:pPr>
-      <w:bookmarkStart w:id="531" w:name="_ODE_Payload_Violation"/>
-      <w:bookmarkStart w:id="532" w:name="_Toc462052306"/>
-      <w:bookmarkStart w:id="533" w:name="_Ref471814373"/>
-      <w:bookmarkStart w:id="534" w:name="_Toc478121081"/>
-      <w:bookmarkEnd w:id="531"/>
+      <w:bookmarkStart w:id="638" w:name="_ODE_Payload_Violation"/>
+      <w:bookmarkStart w:id="639" w:name="_Toc462052306"/>
+      <w:bookmarkStart w:id="640" w:name="_Ref471814373"/>
+      <w:bookmarkStart w:id="641" w:name="_Toc478121081"/>
+      <w:bookmarkEnd w:id="638"/>
       <w:r>
         <w:t>ODE Payload Violation</w:t>
       </w:r>
-      <w:bookmarkEnd w:id="532"/>
-      <w:bookmarkEnd w:id="533"/>
-      <w:bookmarkEnd w:id="534"/>
+      <w:bookmarkEnd w:id="639"/>
+      <w:bookmarkEnd w:id="640"/>
+      <w:bookmarkEnd w:id="641"/>
     </w:p>
     <w:p>
       <w:pPr>
@@ -24313,7 +25090,6 @@
               <w:rPr>
                 <w:rFonts w:ascii="Courier New" w:hAnsi="Courier New" w:cs="Courier New"/>
               </w:rPr>
-              <w:lastRenderedPageBreak/>
               <w:t>fieldName</w:t>
             </w:r>
             <w:proofErr w:type="spellEnd"/>
@@ -24530,10 +25306,10 @@
       <w:pPr>
         <w:pStyle w:val="Heading3"/>
       </w:pPr>
-      <w:bookmarkStart w:id="535" w:name="_ODE_Data_Message"/>
-      <w:bookmarkStart w:id="536" w:name="_Toc462052308"/>
-      <w:bookmarkStart w:id="537" w:name="_Toc478121082"/>
-      <w:bookmarkEnd w:id="535"/>
+      <w:bookmarkStart w:id="642" w:name="_ODE_Data_Message"/>
+      <w:bookmarkStart w:id="643" w:name="_Toc462052308"/>
+      <w:bookmarkStart w:id="644" w:name="_Toc478121082"/>
+      <w:bookmarkEnd w:id="642"/>
       <w:r>
         <w:t xml:space="preserve">ODE </w:t>
       </w:r>
@@ -24543,8 +25319,8 @@
       <w:r>
         <w:t xml:space="preserve"> Response</w:t>
       </w:r>
-      <w:bookmarkEnd w:id="536"/>
-      <w:bookmarkEnd w:id="537"/>
+      <w:bookmarkEnd w:id="643"/>
+      <w:bookmarkEnd w:id="644"/>
     </w:p>
     <w:p>
       <w:pPr>
@@ -24610,6 +25386,7 @@
               <w:rPr>
                 <w:b/>
               </w:rPr>
+              <w:lastRenderedPageBreak/>
               <w:t>Name</w:t>
             </w:r>
           </w:p>
@@ -24899,8 +25676,8 @@
       <w:pPr>
         <w:pStyle w:val="Caption"/>
       </w:pPr>
-      <w:bookmarkStart w:id="538" w:name="_Toc441572983"/>
-      <w:bookmarkStart w:id="539" w:name="_Toc456253311"/>
+      <w:bookmarkStart w:id="645" w:name="_Toc441572983"/>
+      <w:bookmarkStart w:id="646" w:name="_Toc456253311"/>
       <w:r>
         <w:t xml:space="preserve">Table </w:t>
       </w:r>
@@ -24932,21 +25709,21 @@
       <w:r>
         <w:t>OdeAuthentication</w:t>
       </w:r>
-      <w:bookmarkEnd w:id="538"/>
-      <w:bookmarkEnd w:id="539"/>
+      <w:bookmarkEnd w:id="645"/>
+      <w:bookmarkEnd w:id="646"/>
       <w:proofErr w:type="spellEnd"/>
     </w:p>
     <w:p>
       <w:pPr>
         <w:pStyle w:val="Heading3"/>
       </w:pPr>
-      <w:bookmarkStart w:id="540" w:name="_Toc462052309"/>
-      <w:bookmarkStart w:id="541" w:name="_Toc478121083"/>
+      <w:bookmarkStart w:id="647" w:name="_Toc462052309"/>
+      <w:bookmarkStart w:id="648" w:name="_Toc478121083"/>
       <w:r>
         <w:t>ODE Status Message</w:t>
       </w:r>
-      <w:bookmarkEnd w:id="540"/>
-      <w:bookmarkEnd w:id="541"/>
+      <w:bookmarkEnd w:id="647"/>
+      <w:bookmarkEnd w:id="648"/>
     </w:p>
     <w:p>
       <w:pPr>
@@ -25012,7 +25789,6 @@
               <w:rPr>
                 <w:b/>
               </w:rPr>
-              <w:lastRenderedPageBreak/>
               <w:t>Name</w:t>
             </w:r>
           </w:p>
@@ -25290,8 +26066,8 @@
       <w:pPr>
         <w:pStyle w:val="Caption"/>
       </w:pPr>
-      <w:bookmarkStart w:id="542" w:name="_Toc441572984"/>
-      <w:bookmarkStart w:id="543" w:name="_Toc456253312"/>
+      <w:bookmarkStart w:id="649" w:name="_Toc441572984"/>
+      <w:bookmarkStart w:id="650" w:name="_Toc456253312"/>
       <w:r>
         <w:t xml:space="preserve">Table </w:t>
       </w:r>
@@ -25323,23 +26099,23 @@
       <w:r>
         <w:t>OdeStatus</w:t>
       </w:r>
-      <w:bookmarkEnd w:id="542"/>
-      <w:bookmarkEnd w:id="543"/>
+      <w:bookmarkEnd w:id="649"/>
+      <w:bookmarkEnd w:id="650"/>
       <w:proofErr w:type="spellEnd"/>
     </w:p>
     <w:p>
       <w:pPr>
         <w:pStyle w:val="Heading3"/>
       </w:pPr>
-      <w:bookmarkStart w:id="544" w:name="_Toc462052310"/>
-      <w:bookmarkStart w:id="545" w:name="_Ref471812176"/>
-      <w:bookmarkStart w:id="546" w:name="_Toc478121084"/>
+      <w:bookmarkStart w:id="651" w:name="_Toc462052310"/>
+      <w:bookmarkStart w:id="652" w:name="_Ref471812176"/>
+      <w:bookmarkStart w:id="653" w:name="_Toc478121084"/>
       <w:r>
         <w:t>ODE Control Message</w:t>
       </w:r>
-      <w:bookmarkEnd w:id="544"/>
-      <w:bookmarkEnd w:id="545"/>
-      <w:bookmarkEnd w:id="546"/>
+      <w:bookmarkEnd w:id="651"/>
+      <w:bookmarkEnd w:id="652"/>
+      <w:bookmarkEnd w:id="653"/>
     </w:p>
     <w:p>
       <w:pPr>
@@ -25516,6 +26292,7 @@
               <w:rPr>
                 <w:rFonts w:ascii="Courier New" w:hAnsi="Courier New" w:cs="Courier New"/>
               </w:rPr>
+              <w:lastRenderedPageBreak/>
               <w:t>dataSourceBundleCount</w:t>
             </w:r>
             <w:proofErr w:type="spellEnd"/>
@@ -25817,7 +26594,6 @@
               <w:rPr>
                 <w:rFonts w:ascii="Courier New" w:hAnsi="Courier New" w:cs="Courier New"/>
               </w:rPr>
-              <w:lastRenderedPageBreak/>
               <w:t>version</w:t>
             </w:r>
           </w:p>
@@ -25907,8 +26683,8 @@
       <w:pPr>
         <w:pStyle w:val="Caption"/>
       </w:pPr>
-      <w:bookmarkStart w:id="547" w:name="_Toc441572985"/>
-      <w:bookmarkStart w:id="548" w:name="_Toc456253313"/>
+      <w:bookmarkStart w:id="654" w:name="_Toc441572985"/>
+      <w:bookmarkStart w:id="655" w:name="_Toc456253313"/>
       <w:r>
         <w:t xml:space="preserve">Table </w:t>
       </w:r>
@@ -25940,26 +26716,26 @@
       <w:r>
         <w:t>OdeControlData</w:t>
       </w:r>
-      <w:bookmarkEnd w:id="547"/>
-      <w:bookmarkEnd w:id="548"/>
+      <w:bookmarkEnd w:id="654"/>
+      <w:bookmarkEnd w:id="655"/>
       <w:proofErr w:type="spellEnd"/>
     </w:p>
     <w:p>
       <w:pPr>
         <w:pStyle w:val="Heading3"/>
       </w:pPr>
-      <w:bookmarkStart w:id="549" w:name="_ODE_Data_Message_1"/>
-      <w:bookmarkStart w:id="550" w:name="_Toc462052307"/>
-      <w:bookmarkStart w:id="551" w:name="_Ref471813434"/>
-      <w:bookmarkStart w:id="552" w:name="_Toc478121085"/>
-      <w:bookmarkStart w:id="553" w:name="_Toc462052316"/>
-      <w:bookmarkEnd w:id="549"/>
+      <w:bookmarkStart w:id="656" w:name="_ODE_Data_Message_1"/>
+      <w:bookmarkStart w:id="657" w:name="_Toc462052307"/>
+      <w:bookmarkStart w:id="658" w:name="_Ref471813434"/>
+      <w:bookmarkStart w:id="659" w:name="_Toc478121085"/>
+      <w:bookmarkStart w:id="660" w:name="_Toc462052316"/>
+      <w:bookmarkEnd w:id="656"/>
       <w:r>
         <w:t>ODE Data Message Payload</w:t>
       </w:r>
-      <w:bookmarkEnd w:id="550"/>
-      <w:bookmarkEnd w:id="551"/>
-      <w:bookmarkEnd w:id="552"/>
+      <w:bookmarkEnd w:id="657"/>
+      <w:bookmarkEnd w:id="658"/>
+      <w:bookmarkEnd w:id="659"/>
     </w:p>
     <w:p>
       <w:pPr>
@@ -26163,7 +26939,11 @@
           </w:tcPr>
           <w:p>
             <w:r>
-              <w:t xml:space="preserve">The version number for this schema. See section </w:t>
+              <w:t xml:space="preserve">The version number for this </w:t>
+            </w:r>
+            <w:r>
+              <w:lastRenderedPageBreak/>
+              <w:t xml:space="preserve">schema. See section </w:t>
             </w:r>
             <w:r>
               <w:fldChar w:fldCharType="begin"/>
@@ -26191,6 +26971,7 @@
           </w:tcPr>
           <w:p>
             <w:r>
+              <w:lastRenderedPageBreak/>
               <w:t>N/A</w:t>
             </w:r>
           </w:p>
@@ -26221,8 +27002,8 @@
       </w:tr>
     </w:tbl>
     <w:p>
-      <w:bookmarkStart w:id="554" w:name="_Toc441572982"/>
-      <w:bookmarkStart w:id="555" w:name="_Toc456253310"/>
+      <w:bookmarkStart w:id="661" w:name="_Toc441572982"/>
+      <w:bookmarkStart w:id="662" w:name="_Toc456253310"/>
       <w:r>
         <w:t xml:space="preserve">Table </w:t>
       </w:r>
@@ -26254,8 +27035,8 @@
       <w:r>
         <w:t>OdeMsgPayload</w:t>
       </w:r>
-      <w:bookmarkEnd w:id="554"/>
-      <w:bookmarkEnd w:id="555"/>
+      <w:bookmarkEnd w:id="661"/>
+      <w:bookmarkEnd w:id="662"/>
       <w:proofErr w:type="spellEnd"/>
     </w:p>
     <w:p>
@@ -26292,7 +27073,7 @@
       <w:r>
         <w:t xml:space="preserve"> Data</w:t>
       </w:r>
-      <w:bookmarkEnd w:id="553"/>
+      <w:bookmarkEnd w:id="660"/>
     </w:p>
     <w:p/>
     <w:tbl>
@@ -26641,7 +27422,6 @@
               <w:rPr>
                 <w:rFonts w:ascii="Courier New" w:hAnsi="Courier New" w:cs="Courier New"/>
               </w:rPr>
-              <w:lastRenderedPageBreak/>
               <w:t>version</w:t>
             </w:r>
           </w:p>
@@ -26729,16 +27509,16 @@
       <w:pPr>
         <w:pStyle w:val="Heading3"/>
       </w:pPr>
-      <w:bookmarkStart w:id="556" w:name="_Toc462052317"/>
-      <w:bookmarkStart w:id="557" w:name="_Toc478121086"/>
+      <w:bookmarkStart w:id="663" w:name="_Toc462052317"/>
+      <w:bookmarkStart w:id="664" w:name="_Toc478121086"/>
       <w:r>
         <w:t xml:space="preserve">ODE Data Message </w:t>
       </w:r>
       <w:r>
         <w:t>Supporting Data Structures</w:t>
       </w:r>
-      <w:bookmarkEnd w:id="556"/>
-      <w:bookmarkEnd w:id="557"/>
+      <w:bookmarkEnd w:id="663"/>
+      <w:bookmarkEnd w:id="664"/>
     </w:p>
     <w:p>
       <w:r>
@@ -26775,13 +27555,13 @@
       <w:pPr>
         <w:pStyle w:val="Heading4"/>
       </w:pPr>
-      <w:bookmarkStart w:id="558" w:name="_J2735BsmCoreData"/>
-      <w:bookmarkStart w:id="559" w:name="_Ref471884029"/>
-      <w:bookmarkEnd w:id="558"/>
+      <w:bookmarkStart w:id="665" w:name="_J2735BsmCoreData"/>
+      <w:bookmarkStart w:id="666" w:name="_Ref471884029"/>
+      <w:bookmarkEnd w:id="665"/>
       <w:r>
         <w:t>J2735BsmCoreData</w:t>
       </w:r>
-      <w:bookmarkEnd w:id="559"/>
+      <w:bookmarkEnd w:id="666"/>
     </w:p>
     <w:p/>
     <w:tbl>
@@ -26813,6 +27593,7 @@
               <w:rPr>
                 <w:b/>
               </w:rPr>
+              <w:lastRenderedPageBreak/>
               <w:t>Name</w:t>
             </w:r>
           </w:p>
@@ -27624,7 +28405,6 @@
                 <w:sz w:val="20"/>
                 <w:szCs w:val="20"/>
               </w:rPr>
-              <w:lastRenderedPageBreak/>
               <w:t>reverseGears</w:t>
             </w:r>
             <w:proofErr w:type="spellEnd"/>
@@ -27947,7 +28727,6 @@
               <w:rPr>
                 <w:rFonts w:ascii="Courier New" w:hAnsi="Courier New" w:cs="Courier New"/>
               </w:rPr>
-              <w:lastRenderedPageBreak/>
               <w:t>speed</w:t>
             </w:r>
           </w:p>
@@ -28303,13 +29082,13 @@
       <w:pPr>
         <w:pStyle w:val="Heading4"/>
       </w:pPr>
-      <w:bookmarkStart w:id="560" w:name="_J2735BsmPart2Content"/>
-      <w:bookmarkStart w:id="561" w:name="_Ref471884050"/>
-      <w:bookmarkEnd w:id="560"/>
+      <w:bookmarkStart w:id="667" w:name="_J2735BsmPart2Content"/>
+      <w:bookmarkStart w:id="668" w:name="_Ref471884050"/>
+      <w:bookmarkEnd w:id="667"/>
       <w:r>
         <w:t>J2735BsmPart2Content</w:t>
       </w:r>
-      <w:bookmarkEnd w:id="561"/>
+      <w:bookmarkEnd w:id="668"/>
     </w:p>
     <w:p/>
     <w:tbl>
@@ -28341,6 +29120,7 @@
               <w:rPr>
                 <w:b/>
               </w:rPr>
+              <w:lastRenderedPageBreak/>
               <w:t>Name</w:t>
             </w:r>
           </w:p>
@@ -28675,18 +29455,18 @@
       <w:pPr>
         <w:pStyle w:val="Heading4"/>
       </w:pPr>
-      <w:bookmarkStart w:id="562" w:name="_5J2735Position3D"/>
-      <w:bookmarkStart w:id="563" w:name="_J2735Position3D"/>
-      <w:bookmarkStart w:id="564" w:name="_Toc462052335"/>
-      <w:bookmarkEnd w:id="562"/>
-      <w:bookmarkEnd w:id="563"/>
+      <w:bookmarkStart w:id="669" w:name="_5J2735Position3D"/>
+      <w:bookmarkStart w:id="670" w:name="_J2735Position3D"/>
+      <w:bookmarkStart w:id="671" w:name="_Toc462052335"/>
+      <w:bookmarkEnd w:id="669"/>
+      <w:bookmarkEnd w:id="670"/>
       <w:r>
         <w:t>J2735</w:t>
       </w:r>
       <w:r>
         <w:t>Position3D</w:t>
       </w:r>
-      <w:bookmarkEnd w:id="564"/>
+      <w:bookmarkEnd w:id="671"/>
     </w:p>
     <w:p/>
     <w:tbl>
@@ -29055,7 +29835,7 @@
       <w:pPr>
         <w:pStyle w:val="Caption"/>
       </w:pPr>
-      <w:bookmarkStart w:id="565" w:name="_Toc456253340"/>
+      <w:bookmarkStart w:id="672" w:name="_Toc456253340"/>
       <w:r>
         <w:t xml:space="preserve">Table </w:t>
       </w:r>
@@ -29086,15 +29866,15 @@
       <w:r>
         <w:t>OdePosition3D</w:t>
       </w:r>
-      <w:bookmarkEnd w:id="565"/>
+      <w:bookmarkEnd w:id="672"/>
     </w:p>
     <w:p/>
     <w:p>
       <w:pPr>
         <w:pStyle w:val="Heading4"/>
       </w:pPr>
-      <w:bookmarkStart w:id="566" w:name="_J2735AccelerationSet4Way"/>
-      <w:bookmarkEnd w:id="566"/>
+      <w:bookmarkStart w:id="673" w:name="_J2735AccelerationSet4Way"/>
+      <w:bookmarkEnd w:id="673"/>
       <w:r>
         <w:t>J2735AccelerationSet4Way</w:t>
       </w:r>
@@ -29269,7 +30049,11 @@
           </w:tcPr>
           <w:p>
             <w:r>
-              <w:t xml:space="preserve">Latitudinal acceleration, i.e. acceleration perpendicular to the direction of travel. </w:t>
+              <w:t xml:space="preserve">Latitudinal acceleration, i.e. </w:t>
+            </w:r>
+            <w:r>
+              <w:lastRenderedPageBreak/>
+              <w:t xml:space="preserve">acceleration perpendicular to the direction of travel. </w:t>
             </w:r>
           </w:p>
         </w:tc>
@@ -29284,6 +30068,7 @@
               </w:rPr>
             </w:pPr>
             <w:r>
+              <w:lastRenderedPageBreak/>
               <w:t>m/s</w:t>
             </w:r>
             <w:r>
@@ -29497,7 +30282,6 @@
               <w:rPr>
                 <w:rFonts w:ascii="Courier New" w:hAnsi="Courier New" w:cs="Courier New"/>
               </w:rPr>
-              <w:lastRenderedPageBreak/>
               <w:t>accelYaw</w:t>
             </w:r>
             <w:proofErr w:type="spellEnd"/>
@@ -29571,8 +30355,8 @@
       <w:pPr>
         <w:pStyle w:val="Heading4"/>
       </w:pPr>
-      <w:bookmarkStart w:id="567" w:name="_J2735PositionalAccuracy"/>
-      <w:bookmarkEnd w:id="567"/>
+      <w:bookmarkStart w:id="674" w:name="_J2735PositionalAccuracy"/>
+      <w:bookmarkEnd w:id="674"/>
       <w:r>
         <w:t>J2735PositionalAccuracy</w:t>
       </w:r>
@@ -29903,10 +30687,10 @@
       <w:pPr>
         <w:pStyle w:val="Heading4"/>
       </w:pPr>
-      <w:bookmarkStart w:id="568" w:name="_J2735TransmissionState"/>
-      <w:bookmarkStart w:id="569" w:name="_J2735BrakeSystemStatus"/>
-      <w:bookmarkEnd w:id="568"/>
-      <w:bookmarkEnd w:id="569"/>
+      <w:bookmarkStart w:id="675" w:name="_J2735TransmissionState"/>
+      <w:bookmarkStart w:id="676" w:name="_J2735BrakeSystemStatus"/>
+      <w:bookmarkEnd w:id="675"/>
+      <w:bookmarkEnd w:id="676"/>
       <w:r>
         <w:t>J2735BrakeSystemStatus</w:t>
       </w:r>
@@ -30189,6 +30973,7 @@
                 <w:sz w:val="20"/>
                 <w:szCs w:val="20"/>
               </w:rPr>
+              <w:lastRenderedPageBreak/>
               <w:t>leftRear</w:t>
             </w:r>
             <w:proofErr w:type="spellEnd"/>
@@ -30287,6 +31072,7 @@
               <w:rPr>
                 <w:rFonts w:ascii="Courier New" w:hAnsi="Courier New" w:cs="Courier New"/>
               </w:rPr>
+              <w:lastRenderedPageBreak/>
               <w:t>t</w:t>
             </w:r>
             <w:r>
@@ -30579,7 +31365,6 @@
                 <w:sz w:val="20"/>
                 <w:szCs w:val="20"/>
               </w:rPr>
-              <w:lastRenderedPageBreak/>
               <w:t xml:space="preserve">on -- B'10 Vehicle's ABS are On ( but not Engaged ) </w:t>
             </w:r>
           </w:p>
@@ -30619,7 +31404,6 @@
               <w:rPr>
                 <w:rFonts w:ascii="Courier New" w:hAnsi="Courier New" w:cs="Courier New"/>
               </w:rPr>
-              <w:lastRenderedPageBreak/>
               <w:t>scs</w:t>
             </w:r>
             <w:proofErr w:type="spellEnd"/>
@@ -31065,8 +31849,8 @@
       <w:pPr>
         <w:pStyle w:val="Heading4"/>
       </w:pPr>
-      <w:bookmarkStart w:id="570" w:name="_J2735VehicleSize"/>
-      <w:bookmarkEnd w:id="570"/>
+      <w:bookmarkStart w:id="677" w:name="_J2735VehicleSize"/>
+      <w:bookmarkEnd w:id="677"/>
       <w:r>
         <w:t>J2735VehicleSize</w:t>
       </w:r>
@@ -31369,8 +32153,8 @@
       <w:pPr>
         <w:pStyle w:val="Heading4"/>
       </w:pPr>
-      <w:bookmarkStart w:id="571" w:name="_J2735BitString"/>
-      <w:bookmarkEnd w:id="571"/>
+      <w:bookmarkStart w:id="678" w:name="_J2735BitString"/>
+      <w:bookmarkEnd w:id="678"/>
       <w:r>
         <w:t>J2735BitString</w:t>
       </w:r>
@@ -31421,8 +32205,8 @@
       <w:pPr>
         <w:pStyle w:val="Heading4"/>
       </w:pPr>
-      <w:bookmarkStart w:id="572" w:name="_J2735VehicleSafetyExtensions"/>
-      <w:bookmarkEnd w:id="572"/>
+      <w:bookmarkStart w:id="679" w:name="_J2735VehicleSafetyExtensions"/>
+      <w:bookmarkEnd w:id="679"/>
       <w:r>
         <w:t>J2735VehicleSafetyExtensions</w:t>
       </w:r>
@@ -32183,6 +32967,7 @@
               <w:rPr>
                 <w:rFonts w:ascii="Courier New" w:hAnsi="Courier New" w:cs="Courier New"/>
               </w:rPr>
+              <w:lastRenderedPageBreak/>
               <w:t>pathPrediction</w:t>
             </w:r>
             <w:proofErr w:type="spellEnd"/>
@@ -32557,8 +33342,8 @@
       <w:pPr>
         <w:pStyle w:val="Heading4"/>
       </w:pPr>
-      <w:bookmarkStart w:id="573" w:name="_J2735SpecialVehicleExtensions"/>
-      <w:bookmarkEnd w:id="573"/>
+      <w:bookmarkStart w:id="680" w:name="_J2735SpecialVehicleExtensions"/>
+      <w:bookmarkEnd w:id="680"/>
       <w:r>
         <w:t>J2735SpecialVehicleExtensions</w:t>
       </w:r>
@@ -32897,8 +33682,8 @@
       <w:pPr>
         <w:pStyle w:val="Heading4"/>
       </w:pPr>
-      <w:bookmarkStart w:id="574" w:name="_J2735SupplementalVehicleExtensions"/>
-      <w:bookmarkEnd w:id="574"/>
+      <w:bookmarkStart w:id="681" w:name="_J2735SupplementalVehicleExtensions"/>
+      <w:bookmarkEnd w:id="681"/>
       <w:r>
         <w:t>J2735SupplementalVehicleExtensions</w:t>
       </w:r>
@@ -33112,6 +33897,7 @@
               <w:rPr>
                 <w:rFonts w:ascii="Courier New" w:hAnsi="Courier New" w:cs="Courier New"/>
               </w:rPr>
+              <w:lastRenderedPageBreak/>
               <w:t>classDetails</w:t>
             </w:r>
             <w:proofErr w:type="spellEnd"/>
@@ -33705,8 +34491,8 @@
       <w:pPr>
         <w:pStyle w:val="Heading4"/>
       </w:pPr>
-      <w:bookmarkStart w:id="575" w:name="_J2735PathHistory"/>
-      <w:bookmarkEnd w:id="575"/>
+      <w:bookmarkStart w:id="682" w:name="_J2735PathHistory"/>
+      <w:bookmarkEnd w:id="682"/>
       <w:r>
         <w:t>J2735PathHistory</w:t>
       </w:r>
@@ -34208,6 +34994,7 @@
                 <w:sz w:val="20"/>
                 <w:szCs w:val="20"/>
               </w:rPr>
+              <w:lastRenderedPageBreak/>
               <w:t>networkCorrectionsPresent</w:t>
             </w:r>
             <w:proofErr w:type="spellEnd"/>
@@ -34239,6 +35026,7 @@
               <w:rPr>
                 <w:rFonts w:ascii="Courier New" w:hAnsi="Courier New" w:cs="Courier New"/>
               </w:rPr>
+              <w:lastRenderedPageBreak/>
               <w:t>crumbData</w:t>
             </w:r>
             <w:proofErr w:type="spellEnd"/>
@@ -34285,8 +35073,8 @@
       <w:pPr>
         <w:pStyle w:val="Heading4"/>
       </w:pPr>
-      <w:bookmarkStart w:id="576" w:name="_J2735PathPrediction"/>
-      <w:bookmarkEnd w:id="576"/>
+      <w:bookmarkStart w:id="683" w:name="_J2735PathPrediction"/>
+      <w:bookmarkEnd w:id="683"/>
       <w:r>
         <w:t>J2735PathPrediction</w:t>
       </w:r>
@@ -34585,8 +35373,8 @@
       <w:pPr>
         <w:pStyle w:val="Heading4"/>
       </w:pPr>
-      <w:bookmarkStart w:id="577" w:name="_J2735EmergencyDetails"/>
-      <w:bookmarkEnd w:id="577"/>
+      <w:bookmarkStart w:id="684" w:name="_J2735EmergencyDetails"/>
+      <w:bookmarkEnd w:id="684"/>
       <w:r>
         <w:t>J2735EmergencyDetails</w:t>
       </w:r>
@@ -35146,6 +35934,7 @@
               <w:rPr>
                 <w:rFonts w:ascii="Courier New" w:hAnsi="Courier New" w:cs="Courier New"/>
               </w:rPr>
+              <w:lastRenderedPageBreak/>
               <w:t>lightsUse</w:t>
             </w:r>
             <w:proofErr w:type="spellEnd"/>
@@ -35712,7 +36501,6 @@
               <w:rPr>
                 <w:rFonts w:ascii="Courier New" w:hAnsi="Courier New" w:cs="Courier New"/>
               </w:rPr>
-              <w:lastRenderedPageBreak/>
               <w:t>responseType</w:t>
             </w:r>
             <w:proofErr w:type="spellEnd"/>
@@ -36234,8 +37022,8 @@
       <w:pPr>
         <w:pStyle w:val="Heading4"/>
       </w:pPr>
-      <w:bookmarkStart w:id="578" w:name="_J2735EventDescription"/>
-      <w:bookmarkEnd w:id="578"/>
+      <w:bookmarkStart w:id="685" w:name="_J2735EventDescription"/>
+      <w:bookmarkEnd w:id="685"/>
       <w:r>
         <w:t>J2735EventDescription</w:t>
       </w:r>
@@ -36380,6 +37168,7 @@
               <w:rPr>
                 <w:rFonts w:ascii="Courier New" w:hAnsi="Courier New" w:cs="Courier New"/>
               </w:rPr>
+              <w:lastRenderedPageBreak/>
               <w:t>description</w:t>
             </w:r>
           </w:p>
@@ -36724,7 +37513,6 @@
               <w:rPr>
                 <w:rFonts w:ascii="Courier New" w:hAnsi="Courier New" w:cs="Courier New"/>
               </w:rPr>
-              <w:lastRenderedPageBreak/>
               <w:t>from180-0to202-5degrees</w:t>
             </w:r>
           </w:p>
@@ -36868,7 +37656,6 @@
               <w:rPr>
                 <w:rFonts w:ascii="Courier New" w:hAnsi="Courier New" w:cs="Courier New"/>
               </w:rPr>
-              <w:lastRenderedPageBreak/>
               <w:t>priority</w:t>
             </w:r>
           </w:p>
@@ -37109,8 +37896,8 @@
       <w:pPr>
         <w:pStyle w:val="Heading4"/>
       </w:pPr>
-      <w:bookmarkStart w:id="579" w:name="_J2735TrailerData"/>
-      <w:bookmarkEnd w:id="579"/>
+      <w:bookmarkStart w:id="686" w:name="_J2735TrailerData"/>
+      <w:bookmarkEnd w:id="686"/>
       <w:r>
         <w:t>J2735TrailerData</w:t>
       </w:r>
@@ -37145,6 +37932,7 @@
               <w:rPr>
                 <w:b/>
               </w:rPr>
+              <w:lastRenderedPageBreak/>
               <w:t>Name</w:t>
             </w:r>
           </w:p>
@@ -37460,8 +38248,8 @@
       <w:pPr>
         <w:pStyle w:val="Heading4"/>
       </w:pPr>
-      <w:bookmarkStart w:id="580" w:name="_J2735VehicleClassification"/>
-      <w:bookmarkEnd w:id="580"/>
+      <w:bookmarkStart w:id="687" w:name="_J2735VehicleClassification"/>
+      <w:bookmarkEnd w:id="687"/>
       <w:r>
         <w:t>J2735VehicleClassification</w:t>
       </w:r>
@@ -37607,7 +38395,6 @@
               <w:rPr>
                 <w:rFonts w:ascii="Courier New" w:hAnsi="Courier New" w:cs="Courier New"/>
               </w:rPr>
-              <w:lastRenderedPageBreak/>
               <w:t>fuelType</w:t>
             </w:r>
             <w:proofErr w:type="spellEnd"/>
@@ -38744,6 +39531,7 @@
                 <w:sz w:val="20"/>
                 <w:szCs w:val="20"/>
               </w:rPr>
+              <w:lastRenderedPageBreak/>
               <w:t>axleCnt3</w:t>
             </w:r>
             <w:r>
@@ -39045,6 +39833,7 @@
               <w:rPr>
                 <w:rFonts w:ascii="Courier New" w:hAnsi="Courier New" w:cs="Courier New"/>
               </w:rPr>
+              <w:lastRenderedPageBreak/>
               <w:t>iso3883</w:t>
             </w:r>
           </w:p>
@@ -39270,7 +40059,6 @@
                 <w:sz w:val="20"/>
                 <w:szCs w:val="20"/>
               </w:rPr>
-              <w:lastRenderedPageBreak/>
               <w:t>emergency_vehicle_units</w:t>
             </w:r>
             <w:proofErr w:type="spellEnd"/>
@@ -39829,8 +40617,8 @@
       <w:pPr>
         <w:pStyle w:val="Heading4"/>
       </w:pPr>
-      <w:bookmarkStart w:id="581" w:name="_J2735VehicleData"/>
-      <w:bookmarkEnd w:id="581"/>
+      <w:bookmarkStart w:id="688" w:name="_J2735VehicleData"/>
+      <w:bookmarkEnd w:id="688"/>
       <w:r>
         <w:t>J2735VehicleData</w:t>
       </w:r>
@@ -40072,8 +40860,8 @@
       <w:pPr>
         <w:pStyle w:val="Heading4"/>
       </w:pPr>
-      <w:bookmarkStart w:id="582" w:name="_J2735WeatherReport"/>
-      <w:bookmarkEnd w:id="582"/>
+      <w:bookmarkStart w:id="689" w:name="_J2735WeatherReport"/>
+      <w:bookmarkEnd w:id="689"/>
       <w:r>
         <w:t>J2735WeatherReport</w:t>
       </w:r>
@@ -40325,7 +41113,6 @@
               <w:rPr>
                 <w:rFonts w:ascii="Courier New" w:hAnsi="Courier New" w:cs="Courier New"/>
               </w:rPr>
-              <w:lastRenderedPageBreak/>
               <w:t>weatherAirPres</w:t>
             </w:r>
             <w:proofErr w:type="spellEnd"/>
@@ -40489,8 +41276,8 @@
       <w:pPr>
         <w:pStyle w:val="Heading4"/>
       </w:pPr>
-      <w:bookmarkStart w:id="583" w:name="_J2735WeatherProbe"/>
-      <w:bookmarkEnd w:id="583"/>
+      <w:bookmarkStart w:id="690" w:name="_J2735WeatherProbe"/>
+      <w:bookmarkEnd w:id="690"/>
       <w:r>
         <w:t>J2735WeatherProbe</w:t>
       </w:r>
@@ -40732,8 +41519,8 @@
       <w:pPr>
         <w:pStyle w:val="Heading4"/>
       </w:pPr>
-      <w:bookmarkStart w:id="584" w:name="_J2735ObstacleDetection"/>
-      <w:bookmarkEnd w:id="584"/>
+      <w:bookmarkStart w:id="691" w:name="_J2735ObstacleDetection"/>
+      <w:bookmarkEnd w:id="691"/>
       <w:r>
         <w:t>J2735ObstacleDetection</w:t>
       </w:r>
@@ -40975,8 +41762,8 @@
       <w:pPr>
         <w:pStyle w:val="Heading4"/>
       </w:pPr>
-      <w:bookmarkStart w:id="585" w:name="_J2735DisabledVehicle"/>
-      <w:bookmarkEnd w:id="585"/>
+      <w:bookmarkStart w:id="692" w:name="_J2735DisabledVehicle"/>
+      <w:bookmarkEnd w:id="692"/>
       <w:r>
         <w:t>J2735DisabledVehicle</w:t>
       </w:r>
@@ -41218,8 +42005,8 @@
       <w:pPr>
         <w:pStyle w:val="Heading4"/>
       </w:pPr>
-      <w:bookmarkStart w:id="586" w:name="_J2735SpeedProfile"/>
-      <w:bookmarkEnd w:id="586"/>
+      <w:bookmarkStart w:id="693" w:name="_J2735SpeedProfile"/>
+      <w:bookmarkEnd w:id="693"/>
       <w:r>
         <w:t>J2735SpeedProfile</w:t>
       </w:r>
@@ -41461,8 +42248,8 @@
       <w:pPr>
         <w:pStyle w:val="Heading4"/>
       </w:pPr>
-      <w:bookmarkStart w:id="587" w:name="_J2735RTCMPackage"/>
-      <w:bookmarkEnd w:id="587"/>
+      <w:bookmarkStart w:id="694" w:name="_J2735RTCMPackage"/>
+      <w:bookmarkEnd w:id="694"/>
       <w:r>
         <w:t>J2735RTCMPackage</w:t>
       </w:r>
@@ -41704,8 +42491,8 @@
       <w:pPr>
         <w:pStyle w:val="Heading4"/>
       </w:pPr>
-      <w:bookmarkStart w:id="588" w:name="_J2735RegionalContent"/>
-      <w:bookmarkEnd w:id="588"/>
+      <w:bookmarkStart w:id="695" w:name="_J2735RegionalContent"/>
+      <w:bookmarkEnd w:id="695"/>
       <w:r>
         <w:t>J2735RegionalContent</w:t>
       </w:r>
@@ -41947,8 +42734,8 @@
       <w:pPr>
         <w:pStyle w:val="Heading4"/>
       </w:pPr>
-      <w:bookmarkStart w:id="589" w:name="_J2735FullPositionVector"/>
-      <w:bookmarkEnd w:id="589"/>
+      <w:bookmarkStart w:id="696" w:name="_J2735FullPositionVector"/>
+      <w:bookmarkEnd w:id="696"/>
       <w:r>
         <w:t>J2735FullPositionVector</w:t>
       </w:r>
@@ -41983,7 +42770,6 @@
               <w:rPr>
                 <w:b/>
               </w:rPr>
-              <w:lastRenderedPageBreak/>
               <w:t>Name</w:t>
             </w:r>
           </w:p>
@@ -42191,8 +42977,8 @@
       <w:pPr>
         <w:pStyle w:val="Heading4"/>
       </w:pPr>
-      <w:bookmarkStart w:id="590" w:name="_J2735PathHistoryPoint"/>
-      <w:bookmarkEnd w:id="590"/>
+      <w:bookmarkStart w:id="697" w:name="_J2735PathHistoryPoint"/>
+      <w:bookmarkEnd w:id="697"/>
       <w:r>
         <w:t>J2735PathHistoryPoint</w:t>
       </w:r>
@@ -43400,6 +44186,7 @@
         <w:pStyle w:val="Heading4"/>
       </w:pPr>
       <w:r>
+        <w:lastRenderedPageBreak/>
         <w:t>J2735SirenInUse</w:t>
       </w:r>
     </w:p>
@@ -43640,8 +44427,8 @@
       <w:pPr>
         <w:pStyle w:val="Heading4"/>
       </w:pPr>
-      <w:bookmarkStart w:id="591" w:name="_J2735Extent"/>
-      <w:bookmarkEnd w:id="591"/>
+      <w:bookmarkStart w:id="698" w:name="_J2735Extent"/>
+      <w:bookmarkEnd w:id="698"/>
       <w:r>
         <w:t>J2735Extent</w:t>
       </w:r>
@@ -43883,8 +44670,8 @@
       <w:pPr>
         <w:pStyle w:val="Heading4"/>
       </w:pPr>
-      <w:bookmarkStart w:id="592" w:name="_J2735PivotPointDescription"/>
-      <w:bookmarkEnd w:id="592"/>
+      <w:bookmarkStart w:id="699" w:name="_J2735PivotPointDescription"/>
+      <w:bookmarkEnd w:id="699"/>
       <w:r>
         <w:t>J2735PivotPointDescription</w:t>
       </w:r>
@@ -44126,8 +44913,8 @@
       <w:pPr>
         <w:pStyle w:val="Heading4"/>
       </w:pPr>
-      <w:bookmarkStart w:id="593" w:name="_J2735TrailerUnitDescription"/>
-      <w:bookmarkEnd w:id="593"/>
+      <w:bookmarkStart w:id="700" w:name="_J2735TrailerUnitDescription"/>
+      <w:bookmarkEnd w:id="700"/>
       <w:r>
         <w:t>J2735TrailerUnitDescription</w:t>
       </w:r>
@@ -45092,9 +45879,10 @@
       <w:pPr>
         <w:pStyle w:val="Caption"/>
       </w:pPr>
-      <w:bookmarkStart w:id="594" w:name="_Toc441572992"/>
-      <w:bookmarkStart w:id="595" w:name="_Toc456253320"/>
-      <w:r>
+      <w:bookmarkStart w:id="701" w:name="_Toc441572992"/>
+      <w:bookmarkStart w:id="702" w:name="_Toc456253320"/>
+      <w:r>
+        <w:lastRenderedPageBreak/>
         <w:t xml:space="preserve">Table </w:t>
       </w:r>
       <w:r>
@@ -45127,8 +45915,8 @@
       <w:r>
         <w:t xml:space="preserve"> </w:t>
       </w:r>
-      <w:bookmarkEnd w:id="594"/>
-      <w:bookmarkEnd w:id="595"/>
+      <w:bookmarkEnd w:id="701"/>
+      <w:bookmarkEnd w:id="702"/>
       <w:r>
         <w:t>BSM Data</w:t>
       </w:r>
@@ -45137,12 +45925,12 @@
       <w:pPr>
         <w:pStyle w:val="Heading4"/>
       </w:pPr>
-      <w:bookmarkStart w:id="596" w:name="_Toc462052323"/>
+      <w:bookmarkStart w:id="703" w:name="_Toc462052323"/>
       <w:proofErr w:type="spellStart"/>
       <w:r>
         <w:t>OdeDateTime</w:t>
       </w:r>
-      <w:bookmarkEnd w:id="596"/>
+      <w:bookmarkEnd w:id="703"/>
       <w:proofErr w:type="spellEnd"/>
     </w:p>
     <w:p/>
@@ -45419,7 +46207,6 @@
               <w:rPr>
                 <w:rFonts w:ascii="Courier New" w:hAnsi="Courier New" w:cs="Courier New"/>
               </w:rPr>
-              <w:lastRenderedPageBreak/>
               <w:t>minute</w:t>
             </w:r>
           </w:p>
@@ -45662,7 +46449,7 @@
       <w:pPr>
         <w:pStyle w:val="Caption"/>
       </w:pPr>
-      <w:bookmarkStart w:id="597" w:name="_Toc456253327"/>
+      <w:bookmarkStart w:id="704" w:name="_Toc456253327"/>
       <w:r>
         <w:t xml:space="preserve">Table </w:t>
       </w:r>
@@ -45694,7 +46481,7 @@
       <w:r>
         <w:t>OdeDateTime</w:t>
       </w:r>
-      <w:bookmarkEnd w:id="597"/>
+      <w:bookmarkEnd w:id="704"/>
       <w:proofErr w:type="spellEnd"/>
     </w:p>
     <w:sectPr>
@@ -46066,7 +46853,7 @@
       <w:rPr>
         <w:noProof/>
       </w:rPr>
-      <w:t>- 40 -</w:t>
+      <w:t>- 32 -</w:t>
     </w:r>
     <w:r>
       <w:rPr>
@@ -56212,7 +56999,7 @@
 </file>
 
 <file path=customXml/itemProps4.xml><?xml version="1.0" encoding="utf-8"?>
-<ds:datastoreItem xmlns:ds="http://schemas.openxmlformats.org/officeDocument/2006/customXml" ds:itemID="{8D35F3C5-96C7-48CA-8435-FD34454F4572}">
+<ds:datastoreItem xmlns:ds="http://schemas.openxmlformats.org/officeDocument/2006/customXml" ds:itemID="{C523C691-580A-43DD-96D1-D10C06F8DED0}">
   <ds:schemaRefs>
     <ds:schemaRef ds:uri="http://schemas.openxmlformats.org/officeDocument/2006/bibliography"/>
   </ds:schemaRefs>

</xml_diff>

<commit_message>
ODE-290 Integrated ODE and PPM modules in Docker. Updated User Guide.
</commit_message>
<xml_diff>
--- a/docs/JPO_ODE_UserGuide.docx
+++ b/docs/JPO_ODE_UserGuide.docx
@@ -1,6 +1,6 @@
 
 <file path=word/document.xml><?xml version="1.0" encoding="utf-8"?>
-<w:document xmlns:wpc="http://schemas.microsoft.com/office/word/2010/wordprocessingCanvas" xmlns:mc="http://schemas.openxmlformats.org/markup-compatibility/2006" xmlns:o="urn:schemas-microsoft-com:office:office" xmlns:r="http://schemas.openxmlformats.org/officeDocument/2006/relationships" xmlns:m="http://schemas.openxmlformats.org/officeDocument/2006/math" xmlns:v="urn:schemas-microsoft-com:vml" xmlns:wp14="http://schemas.microsoft.com/office/word/2010/wordprocessingDrawing" xmlns:wp="http://schemas.openxmlformats.org/drawingml/2006/wordprocessingDrawing" xmlns:w10="urn:schemas-microsoft-com:office:word" xmlns:w="http://schemas.openxmlformats.org/wordprocessingml/2006/main" xmlns:w14="http://schemas.microsoft.com/office/word/2010/wordml" xmlns:w15="http://schemas.microsoft.com/office/word/2012/wordml" xmlns:wpg="http://schemas.microsoft.com/office/word/2010/wordprocessingGroup" xmlns:wpi="http://schemas.microsoft.com/office/word/2010/wordprocessingInk" xmlns:wne="http://schemas.microsoft.com/office/word/2006/wordml" xmlns:wps="http://schemas.microsoft.com/office/word/2010/wordprocessingShape" mc:Ignorable="w14 w15 wp14">
+<w:document xmlns:wpc="http://schemas.microsoft.com/office/word/2010/wordprocessingCanvas" xmlns:cx="http://schemas.microsoft.com/office/drawing/2014/chartex" xmlns:cx1="http://schemas.microsoft.com/office/drawing/2015/9/8/chartex" xmlns:cx2="http://schemas.microsoft.com/office/drawing/2015/10/21/chartex" xmlns:cx3="http://schemas.microsoft.com/office/drawing/2016/5/9/chartex" xmlns:cx4="http://schemas.microsoft.com/office/drawing/2016/5/10/chartex" xmlns:cx5="http://schemas.microsoft.com/office/drawing/2016/5/11/chartex" xmlns:mc="http://schemas.openxmlformats.org/markup-compatibility/2006" xmlns:o="urn:schemas-microsoft-com:office:office" xmlns:r="http://schemas.openxmlformats.org/officeDocument/2006/relationships" xmlns:m="http://schemas.openxmlformats.org/officeDocument/2006/math" xmlns:v="urn:schemas-microsoft-com:vml" xmlns:wp14="http://schemas.microsoft.com/office/word/2010/wordprocessingDrawing" xmlns:wp="http://schemas.openxmlformats.org/drawingml/2006/wordprocessingDrawing" xmlns:w10="urn:schemas-microsoft-com:office:word" xmlns:w="http://schemas.openxmlformats.org/wordprocessingml/2006/main" xmlns:w14="http://schemas.microsoft.com/office/word/2010/wordml" xmlns:w15="http://schemas.microsoft.com/office/word/2012/wordml" xmlns:w16se="http://schemas.microsoft.com/office/word/2015/wordml/symex" xmlns:wpg="http://schemas.microsoft.com/office/word/2010/wordprocessingGroup" xmlns:wpi="http://schemas.microsoft.com/office/word/2010/wordprocessingInk" xmlns:wne="http://schemas.microsoft.com/office/word/2006/wordml" xmlns:wps="http://schemas.microsoft.com/office/word/2010/wordprocessingShape" mc:Ignorable="w14 w15 w16se wp14">
   <w:body>
     <w:p>
       <w:pPr>
@@ -395,24 +395,24 @@
         </w:rPr>
         <w:fldChar w:fldCharType="separate"/>
       </w:r>
-      <w:ins w:id="0" w:author="Musavi, Hamid [USA]" w:date="2017-04-27T17:16:00Z">
+      <w:ins w:id="0" w:author="Musavi, Hamid [USA]" w:date="2017-05-17T09:53:00Z">
         <w:r>
           <w:rPr>
             <w:b/>
             <w:noProof/>
             <w:color w:val="0070C0"/>
           </w:rPr>
-          <w:t>April 27, 2017</w:t>
+          <w:t>May 17, 2017</w:t>
         </w:r>
       </w:ins>
-      <w:del w:id="1" w:author="Musavi, Hamid [USA]" w:date="2017-04-27T17:16:00Z">
+      <w:del w:id="1" w:author="Musavi, Hamid [USA]" w:date="2017-05-17T09:53:00Z">
         <w:r>
           <w:rPr>
             <w:b/>
             <w:noProof/>
             <w:color w:val="0070C0"/>
           </w:rPr>
-          <w:delText>April 26, 2017</w:delText>
+          <w:delText>May 16, 2017</w:delText>
         </w:r>
       </w:del>
       <w:r>
@@ -6646,10 +6646,10 @@
             <v:path o:extrusionok="f" gradientshapeok="t" o:connecttype="rect"/>
             <o:lock v:ext="edit" aspectratio="t"/>
           </v:shapetype>
-          <v:shape id="_x0000_i1025" type="#_x0000_t75" style="width:339.85pt;height:267.55pt" o:ole="">
+          <v:shape id="_x0000_i1025" type="#_x0000_t75" style="width:340pt;height:267.5pt" o:ole="">
             <v:imagedata r:id="rId23" o:title=""/>
           </v:shape>
-          <o:OLEObject Type="Embed" ProgID="Visio.Drawing.15" ShapeID="_x0000_i1025" DrawAspect="Content" ObjectID="_1554820700" r:id="rId24"/>
+          <o:OLEObject Type="Embed" ProgID="Visio.Drawing.15" ShapeID="_x0000_i1025" DrawAspect="Content" ObjectID="_1556530391" r:id="rId24"/>
         </w:object>
       </w:r>
     </w:p>
@@ -6663,27 +6663,14 @@
       <w:r>
         <w:t xml:space="preserve">Figure </w:t>
       </w:r>
-      <w:r>
-        <w:fldChar w:fldCharType="begin"/>
-      </w:r>
-      <w:r>
-        <w:instrText xml:space="preserve"> SEQ Figure \* ARABIC </w:instrText>
-      </w:r>
-      <w:r>
-        <w:fldChar w:fldCharType="separate"/>
-      </w:r>
-      <w:r>
-        <w:rPr>
-          <w:noProof/>
-        </w:rPr>
-        <w:t>1</w:t>
-      </w:r>
-      <w:r>
-        <w:rPr>
-          <w:noProof/>
-        </w:rPr>
-        <w:fldChar w:fldCharType="end"/>
-      </w:r>
+      <w:fldSimple w:instr=" SEQ Figure \* ARABIC ">
+        <w:r>
+          <w:rPr>
+            <w:noProof/>
+          </w:rPr>
+          <w:t>1</w:t>
+        </w:r>
+      </w:fldSimple>
       <w:bookmarkEnd w:id="10"/>
       <w:r>
         <w:t xml:space="preserve"> - ODE System Data Producers and Consumers</w:t>
@@ -8445,9 +8432,6 @@
           <w:ilvl w:val="0"/>
           <w:numId w:val="17"/>
         </w:numPr>
-        <w:rPr>
-          <w:ins w:id="39" w:author="Musavi, Hamid [USA]" w:date="2017-04-26T18:59:00Z"/>
-        </w:rPr>
       </w:pPr>
       <w:r>
         <w:t xml:space="preserve">You may specify properties as command line options in the form of </w:t>
@@ -8482,14 +8466,12 @@
         </w:rPr>
         <w:t>alue</w:t>
       </w:r>
-      <w:ins w:id="40" w:author="Musavi, Hamid [USA]" w:date="2017-04-26T18:59:00Z">
-        <w:r>
-          <w:rPr>
-            <w:iCs/>
-          </w:rPr>
-          <w:t>. For example, add ode.DdsCasUsername=fred.flintstone@stone.age</w:t>
-        </w:r>
-      </w:ins>
+      <w:r>
+        <w:rPr>
+          <w:iCs/>
+        </w:rPr>
+        <w:t>. For example, add ode.DdsCasUsername=fred.flintstone@stone.age</w:t>
+      </w:r>
     </w:p>
     <w:p>
       <w:pPr>
@@ -8499,29 +8481,27 @@
           <w:numId w:val="17"/>
         </w:numPr>
       </w:pPr>
-      <w:ins w:id="41" w:author="Musavi, Hamid [USA]" w:date="2017-04-26T18:59:00Z">
-        <w:r>
-          <w:rPr>
-            <w:iCs/>
-          </w:rPr>
-          <w:t xml:space="preserve">You may </w:t>
-        </w:r>
-        <w:r>
-          <w:t xml:space="preserve">specify properties as system environment variables in the form of </w:t>
-        </w:r>
-        <w:r>
-          <w:rPr>
-            <w:i/>
-          </w:rPr>
-          <w:t>ode.DdsCasUsername=fred.flintstone@stone.age</w:t>
-        </w:r>
-        <w:r>
-          <w:rPr>
-            <w:i/>
-          </w:rPr>
-          <w:t>.</w:t>
-        </w:r>
-      </w:ins>
+      <w:r>
+        <w:rPr>
+          <w:iCs/>
+        </w:rPr>
+        <w:t xml:space="preserve">You may </w:t>
+      </w:r>
+      <w:r>
+        <w:t xml:space="preserve">specify properties as system environment variables in the form of </w:t>
+      </w:r>
+      <w:r>
+        <w:rPr>
+          <w:i/>
+        </w:rPr>
+        <w:t>ode.DdsCasUsername=fred.flintstone@stone.age</w:t>
+      </w:r>
+      <w:r>
+        <w:rPr>
+          <w:i/>
+        </w:rPr>
+        <w:t>.</w:t>
+      </w:r>
     </w:p>
     <w:p>
       <w:r>
@@ -8850,8 +8830,6 @@
             <w:r>
               <w:t>./uploads/bsm</w:t>
             </w:r>
-            <w:bookmarkStart w:id="44" w:name="_GoBack"/>
-            <w:bookmarkEnd w:id="44"/>
           </w:p>
         </w:tc>
         <w:tc>
@@ -9549,7 +9527,7 @@
       <w:pPr>
         <w:pStyle w:val="Heading3"/>
       </w:pPr>
-      <w:bookmarkStart w:id="45" w:name="_Toc478121045"/>
+      <w:bookmarkStart w:id="41" w:name="_Toc478121045"/>
       <w:r>
         <w:t>ODE Log</w:t>
       </w:r>
@@ -9559,7 +9537,7 @@
       <w:r>
         <w:t xml:space="preserve"> Properties</w:t>
       </w:r>
-      <w:bookmarkEnd w:id="45"/>
+      <w:bookmarkEnd w:id="41"/>
     </w:p>
     <w:p>
       <w:r>
@@ -9717,8 +9695,8 @@
       <w:pPr>
         <w:pStyle w:val="Heading1"/>
       </w:pPr>
-      <w:bookmarkStart w:id="46" w:name="_Toc462052285"/>
-      <w:bookmarkStart w:id="47" w:name="_Toc478121046"/>
+      <w:bookmarkStart w:id="42" w:name="_Toc462052285"/>
+      <w:bookmarkStart w:id="43" w:name="_Toc478121046"/>
       <w:r>
         <w:t>ODE</w:t>
       </w:r>
@@ -9728,8 +9706,8 @@
       <w:r>
         <w:t>Features</w:t>
       </w:r>
-      <w:bookmarkEnd w:id="46"/>
-      <w:bookmarkEnd w:id="47"/>
+      <w:bookmarkEnd w:id="42"/>
+      <w:bookmarkEnd w:id="43"/>
     </w:p>
     <w:p>
       <w:r>
@@ -9875,11 +9853,11 @@
       <w:pPr>
         <w:pStyle w:val="Heading2"/>
       </w:pPr>
-      <w:bookmarkStart w:id="48" w:name="_Toc478121047"/>
+      <w:bookmarkStart w:id="44" w:name="_Toc478121047"/>
       <w:r>
         <w:t>Managing SNMP Devices</w:t>
       </w:r>
-      <w:bookmarkEnd w:id="48"/>
+      <w:bookmarkEnd w:id="44"/>
     </w:p>
     <w:p>
       <w:pPr>
@@ -9903,11 +9881,11 @@
       <w:pPr>
         <w:pStyle w:val="Heading3"/>
       </w:pPr>
-      <w:bookmarkStart w:id="49" w:name="_Toc478121048"/>
+      <w:bookmarkStart w:id="45" w:name="_Toc478121048"/>
       <w:r>
         <w:t>Query Parameters</w:t>
       </w:r>
-      <w:bookmarkEnd w:id="49"/>
+      <w:bookmarkEnd w:id="45"/>
     </w:p>
     <w:p>
       <w:pPr>
@@ -10018,12 +9996,12 @@
       <w:pPr>
         <w:pStyle w:val="Heading3"/>
       </w:pPr>
-      <w:bookmarkStart w:id="50" w:name="_Toc478121049"/>
+      <w:bookmarkStart w:id="46" w:name="_Toc478121049"/>
       <w:r>
         <w:lastRenderedPageBreak/>
         <w:t>API Details</w:t>
       </w:r>
-      <w:bookmarkEnd w:id="50"/>
+      <w:bookmarkEnd w:id="46"/>
     </w:p>
     <w:p>
       <w:pPr>
@@ -10107,11 +10085,11 @@
       <w:pPr>
         <w:pStyle w:val="Heading3"/>
       </w:pPr>
-      <w:bookmarkStart w:id="51" w:name="_Toc478121050"/>
+      <w:bookmarkStart w:id="47" w:name="_Toc478121050"/>
       <w:r>
         <w:t>Web Based View</w:t>
       </w:r>
-      <w:bookmarkEnd w:id="51"/>
+      <w:bookmarkEnd w:id="47"/>
     </w:p>
     <w:p>
       <w:pPr>
@@ -10135,11 +10113,11 @@
       <w:pPr>
         <w:pStyle w:val="Heading3"/>
       </w:pPr>
-      <w:bookmarkStart w:id="52" w:name="_Toc478121051"/>
+      <w:bookmarkStart w:id="48" w:name="_Toc478121051"/>
       <w:r>
         <w:t>Additional Features/ Discussion Points</w:t>
       </w:r>
-      <w:bookmarkEnd w:id="52"/>
+      <w:bookmarkEnd w:id="48"/>
     </w:p>
     <w:p>
       <w:pPr>
@@ -10211,11 +10189,11 @@
       <w:pPr>
         <w:pStyle w:val="Heading2"/>
       </w:pPr>
-      <w:bookmarkStart w:id="53" w:name="_Toc478121052"/>
+      <w:bookmarkStart w:id="49" w:name="_Toc478121052"/>
       <w:r>
         <w:t>Logging Events</w:t>
       </w:r>
-      <w:bookmarkEnd w:id="53"/>
+      <w:bookmarkEnd w:id="49"/>
     </w:p>
     <w:p>
       <w:r>
@@ -10226,11 +10204,11 @@
       <w:pPr>
         <w:pStyle w:val="Heading3"/>
       </w:pPr>
-      <w:bookmarkStart w:id="54" w:name="_Toc478121053"/>
+      <w:bookmarkStart w:id="50" w:name="_Toc478121053"/>
       <w:r>
         <w:t>Log Levels</w:t>
       </w:r>
-      <w:bookmarkEnd w:id="54"/>
+      <w:bookmarkEnd w:id="50"/>
     </w:p>
     <w:p>
       <w:pPr>
@@ -10405,11 +10383,11 @@
       <w:pPr>
         <w:pStyle w:val="Heading3"/>
       </w:pPr>
-      <w:bookmarkStart w:id="55" w:name="_Toc478121054"/>
+      <w:bookmarkStart w:id="51" w:name="_Toc478121054"/>
       <w:r>
         <w:t>Logging setup</w:t>
       </w:r>
-      <w:bookmarkEnd w:id="55"/>
+      <w:bookmarkEnd w:id="51"/>
     </w:p>
     <w:p>
       <w:pPr>
@@ -10475,11 +10453,11 @@
       <w:pPr>
         <w:pStyle w:val="Heading3"/>
       </w:pPr>
-      <w:bookmarkStart w:id="56" w:name="_Toc478121055"/>
+      <w:bookmarkStart w:id="52" w:name="_Toc478121055"/>
       <w:r>
         <w:t>Steps to turn on/off logging during application runtime.</w:t>
       </w:r>
-      <w:bookmarkEnd w:id="56"/>
+      <w:bookmarkEnd w:id="52"/>
     </w:p>
     <w:p>
       <w:pPr>
@@ -10766,11 +10744,11 @@
       <w:pPr>
         <w:pStyle w:val="Heading2"/>
       </w:pPr>
-      <w:bookmarkStart w:id="57" w:name="_Toc478121056"/>
+      <w:bookmarkStart w:id="53" w:name="_Toc478121056"/>
       <w:r>
         <w:t>IEEE 1609.2 Compliance</w:t>
       </w:r>
-      <w:bookmarkEnd w:id="57"/>
+      <w:bookmarkEnd w:id="53"/>
     </w:p>
     <w:p>
       <w:r>
@@ -10781,11 +10759,11 @@
       <w:pPr>
         <w:pStyle w:val="Heading2"/>
       </w:pPr>
-      <w:bookmarkStart w:id="58" w:name="_Toc478121057"/>
+      <w:bookmarkStart w:id="54" w:name="_Toc478121057"/>
       <w:r>
         <w:t>SCMS Certificate Management</w:t>
       </w:r>
-      <w:bookmarkEnd w:id="58"/>
+      <w:bookmarkEnd w:id="54"/>
     </w:p>
     <w:p>
       <w:r>
@@ -10796,11 +10774,11 @@
       <w:pPr>
         <w:pStyle w:val="Heading2"/>
       </w:pPr>
-      <w:bookmarkStart w:id="59" w:name="_Toc478121058"/>
+      <w:bookmarkStart w:id="55" w:name="_Toc478121058"/>
       <w:r>
         <w:t>Inbound BSM Distribution</w:t>
       </w:r>
-      <w:bookmarkEnd w:id="59"/>
+      <w:bookmarkEnd w:id="55"/>
     </w:p>
     <w:p>
       <w:r>
@@ -10866,25 +10844,42 @@
     <w:p>
       <w:pPr>
         <w:pStyle w:val="Heading2"/>
-      </w:pPr>
-      <w:bookmarkStart w:id="60" w:name="_Toc478121059"/>
-      <w:r>
-        <w:t>Inbound Probe Data Distribution</w:t>
-      </w:r>
-      <w:bookmarkEnd w:id="60"/>
+        <w:rPr>
+          <w:del w:id="56" w:author="Musavi, Hamid [USA]" w:date="2017-05-17T09:54:00Z"/>
+        </w:rPr>
+      </w:pPr>
+      <w:bookmarkStart w:id="57" w:name="_Toc478121059"/>
+      <w:del w:id="58" w:author="Musavi, Hamid [USA]" w:date="2017-05-17T09:54:00Z">
+        <w:r>
+          <w:delText>Inbound Probe Data Distribution</w:delText>
+        </w:r>
+        <w:bookmarkEnd w:id="57"/>
+      </w:del>
     </w:p>
     <w:p>
-      <w:r>
-        <w:t>TBD</w:t>
-      </w:r>
+      <w:pPr>
+        <w:rPr>
+          <w:del w:id="59" w:author="Musavi, Hamid [USA]" w:date="2017-05-17T09:54:00Z"/>
+        </w:rPr>
+      </w:pPr>
+      <w:del w:id="60" w:author="Musavi, Hamid [USA]" w:date="2017-05-17T09:54:00Z">
+        <w:r>
+          <w:delText>TBD</w:delText>
+        </w:r>
+      </w:del>
     </w:p>
     <w:p>
       <w:pPr>
         <w:pStyle w:val="Heading2"/>
       </w:pPr>
       <w:bookmarkStart w:id="61" w:name="_Toc478121060"/>
-      <w:r>
-        <w:t>Outbound Probe D</w:t>
+      <w:del w:id="62" w:author="Musavi, Hamid [USA]" w:date="2017-05-17T09:54:00Z">
+        <w:r>
+          <w:delText xml:space="preserve">Outbound </w:delText>
+        </w:r>
+      </w:del>
+      <w:r>
+        <w:t>Probe D</w:t>
       </w:r>
       <w:r>
         <w:t>ata</w:t>
@@ -10903,11 +10898,11 @@
       <w:pPr>
         <w:pStyle w:val="Heading3"/>
       </w:pPr>
-      <w:bookmarkStart w:id="62" w:name="_Toc478121061"/>
+      <w:bookmarkStart w:id="63" w:name="_Toc478121061"/>
       <w:r>
         <w:t>PDM Broadcast Request Quick Start Guide</w:t>
       </w:r>
-      <w:bookmarkEnd w:id="62"/>
+      <w:bookmarkEnd w:id="63"/>
     </w:p>
     <w:p>
       <w:r>
@@ -10935,7 +10930,6 @@
         </w:numPr>
       </w:pPr>
       <w:r>
-        <w:lastRenderedPageBreak/>
         <w:t>Reference the Swagger documentation located in the /docs folder of the repo to view the specifications for the API call. If needed, paste the YAML file into http://editor.swagger.io to see a rendered webpage for the documentation.</w:t>
       </w:r>
     </w:p>
@@ -10948,6 +10942,7 @@
         </w:numPr>
       </w:pPr>
       <w:r>
+        <w:lastRenderedPageBreak/>
         <w:t>Use a web based REST tool</w:t>
       </w:r>
       <w:r>
@@ -11102,11 +11097,11 @@
       <w:pPr>
         <w:pStyle w:val="Heading2"/>
       </w:pPr>
-      <w:bookmarkStart w:id="63" w:name="_Toc478121062"/>
+      <w:bookmarkStart w:id="64" w:name="_Toc478121062"/>
       <w:r>
         <w:t>Outbound TIM Broadcast</w:t>
       </w:r>
-      <w:bookmarkEnd w:id="63"/>
+      <w:bookmarkEnd w:id="64"/>
     </w:p>
     <w:p>
       <w:r>
@@ -11123,11 +11118,11 @@
       <w:pPr>
         <w:pStyle w:val="Heading3"/>
       </w:pPr>
-      <w:bookmarkStart w:id="64" w:name="_Toc478121063"/>
+      <w:bookmarkStart w:id="65" w:name="_Toc478121063"/>
       <w:r>
         <w:t>Outbound TIM Setup</w:t>
       </w:r>
-      <w:bookmarkEnd w:id="64"/>
+      <w:bookmarkEnd w:id="65"/>
     </w:p>
     <w:p>
       <w:pPr>
@@ -11344,7 +11339,6 @@
         </w:tabs>
         <w:spacing w:before="0" w:after="0" w:line="240" w:lineRule="auto"/>
         <w:rPr>
-          <w:ins w:id="65" w:author="Musavi, Hamid [USA]" w:date="2017-04-26T19:10:00Z"/>
           <w:rFonts w:ascii="Consolas" w:eastAsia="Times New Roman" w:hAnsi="Consolas" w:cs="Consolas"/>
           <w:color w:val="24292E"/>
           <w:sz w:val="20"/>
@@ -11421,7 +11415,6 @@
         </w:tabs>
         <w:spacing w:before="0" w:after="0" w:line="240" w:lineRule="auto"/>
         <w:rPr>
-          <w:ins w:id="66" w:author="Musavi, Hamid [USA]" w:date="2017-04-26T19:10:00Z"/>
           <w:rFonts w:ascii="Consolas" w:eastAsia="Times New Roman" w:hAnsi="Consolas" w:cs="Consolas"/>
           <w:color w:val="24292E"/>
           <w:sz w:val="20"/>
@@ -11430,19 +11423,17 @@
           <w:lang w:eastAsia="en-US"/>
         </w:rPr>
       </w:pPr>
-      <w:ins w:id="67" w:author="Musavi, Hamid [USA]" w:date="2017-04-26T19:10:00Z">
-        <w:r>
-          <w:rPr>
-            <w:rFonts w:ascii="Consolas" w:eastAsia="Times New Roman" w:hAnsi="Consolas" w:cs="Consolas"/>
-            <w:color w:val="24292E"/>
-            <w:sz w:val="20"/>
-            <w:szCs w:val="20"/>
-            <w:bdr w:val="none" w:sz="0" w:space="0" w:color="auto" w:frame="1"/>
-            <w:lang w:eastAsia="en-US"/>
-          </w:rPr>
-          <w:t>OR defined the following command line arguments while launching jpo-ode-svcs</w:t>
-        </w:r>
-      </w:ins>
+      <w:r>
+        <w:rPr>
+          <w:rFonts w:ascii="Consolas" w:eastAsia="Times New Roman" w:hAnsi="Consolas" w:cs="Consolas"/>
+          <w:color w:val="24292E"/>
+          <w:sz w:val="20"/>
+          <w:szCs w:val="20"/>
+          <w:bdr w:val="none" w:sz="0" w:space="0" w:color="auto" w:frame="1"/>
+          <w:lang w:eastAsia="en-US"/>
+        </w:rPr>
+        <w:t>OR defined the following command line arguments while launching jpo-ode-svcs</w:t>
+      </w:r>
     </w:p>
     <w:p>
       <w:pPr>
@@ -11467,7 +11458,6 @@
         </w:tabs>
         <w:spacing w:before="0" w:after="0" w:line="240" w:lineRule="auto"/>
         <w:rPr>
-          <w:ins w:id="68" w:author="Musavi, Hamid [USA]" w:date="2017-04-26T19:10:00Z"/>
           <w:rFonts w:ascii="Consolas" w:eastAsia="Times New Roman" w:hAnsi="Consolas" w:cs="Consolas"/>
           <w:color w:val="24292E"/>
           <w:sz w:val="20"/>
@@ -11476,31 +11466,29 @@
           <w:lang w:eastAsia="en-US"/>
         </w:rPr>
       </w:pPr>
-      <w:ins w:id="69" w:author="Musavi, Hamid [USA]" w:date="2017-04-26T19:10:00Z">
-        <w:r>
-          <w:rPr>
-            <w:rFonts w:ascii="Consolas" w:eastAsia="Times New Roman" w:hAnsi="Consolas" w:cs="Consolas"/>
-            <w:color w:val="24292E"/>
-            <w:sz w:val="20"/>
-            <w:szCs w:val="20"/>
-            <w:bdr w:val="none" w:sz="0" w:space="0" w:color="auto" w:frame="1"/>
-            <w:lang w:eastAsia="en-US"/>
-          </w:rPr>
-          <w:tab/>
-        </w:r>
-        <w:r>
-          <w:rPr>
-            <w:rFonts w:ascii="Consolas" w:eastAsia="Times New Roman" w:hAnsi="Consolas" w:cs="Consolas"/>
-            <w:color w:val="24292E"/>
-            <w:sz w:val="20"/>
-            <w:szCs w:val="20"/>
-            <w:bdr w:val="none" w:sz="0" w:space="0" w:color="auto" w:frame="1"/>
-            <w:lang w:eastAsia="en-US"/>
-          </w:rPr>
-          <w:tab/>
-          <w:t>--ode.ddsCasUsername=&lt;SDWUSERNAME&gt;, \</w:t>
-        </w:r>
-      </w:ins>
+      <w:r>
+        <w:rPr>
+          <w:rFonts w:ascii="Consolas" w:eastAsia="Times New Roman" w:hAnsi="Consolas" w:cs="Consolas"/>
+          <w:color w:val="24292E"/>
+          <w:sz w:val="20"/>
+          <w:szCs w:val="20"/>
+          <w:bdr w:val="none" w:sz="0" w:space="0" w:color="auto" w:frame="1"/>
+          <w:lang w:eastAsia="en-US"/>
+        </w:rPr>
+        <w:tab/>
+      </w:r>
+      <w:r>
+        <w:rPr>
+          <w:rFonts w:ascii="Consolas" w:eastAsia="Times New Roman" w:hAnsi="Consolas" w:cs="Consolas"/>
+          <w:color w:val="24292E"/>
+          <w:sz w:val="20"/>
+          <w:szCs w:val="20"/>
+          <w:bdr w:val="none" w:sz="0" w:space="0" w:color="auto" w:frame="1"/>
+          <w:lang w:eastAsia="en-US"/>
+        </w:rPr>
+        <w:tab/>
+        <w:t>--ode.ddsCasUsername=&lt;SDWUSERNAME&gt;, \</w:t>
+      </w:r>
     </w:p>
     <w:p>
       <w:pPr>
@@ -11525,7 +11513,6 @@
         </w:tabs>
         <w:spacing w:before="0" w:after="0" w:line="240" w:lineRule="auto"/>
         <w:rPr>
-          <w:ins w:id="70" w:author="Musavi, Hamid [USA]" w:date="2017-04-26T19:10:00Z"/>
           <w:rFonts w:ascii="Consolas" w:eastAsia="Times New Roman" w:hAnsi="Consolas" w:cs="Consolas"/>
           <w:color w:val="24292E"/>
           <w:sz w:val="20"/>
@@ -11534,31 +11521,29 @@
           <w:lang w:eastAsia="en-US"/>
         </w:rPr>
       </w:pPr>
-      <w:ins w:id="71" w:author="Musavi, Hamid [USA]" w:date="2017-04-26T19:10:00Z">
-        <w:r>
-          <w:rPr>
-            <w:rFonts w:ascii="Consolas" w:eastAsia="Times New Roman" w:hAnsi="Consolas" w:cs="Consolas"/>
-            <w:color w:val="24292E"/>
-            <w:sz w:val="20"/>
-            <w:szCs w:val="20"/>
-            <w:bdr w:val="none" w:sz="0" w:space="0" w:color="auto" w:frame="1"/>
-            <w:lang w:eastAsia="en-US"/>
-          </w:rPr>
-          <w:tab/>
-        </w:r>
-        <w:r>
-          <w:rPr>
-            <w:rFonts w:ascii="Consolas" w:eastAsia="Times New Roman" w:hAnsi="Consolas" w:cs="Consolas"/>
-            <w:color w:val="24292E"/>
-            <w:sz w:val="20"/>
-            <w:szCs w:val="20"/>
-            <w:bdr w:val="none" w:sz="0" w:space="0" w:color="auto" w:frame="1"/>
-            <w:lang w:eastAsia="en-US"/>
-          </w:rPr>
-          <w:tab/>
-          <w:t>--ode.ddsCasPassword=&lt;SDWPASSWORD&gt;</w:t>
-        </w:r>
-      </w:ins>
+      <w:r>
+        <w:rPr>
+          <w:rFonts w:ascii="Consolas" w:eastAsia="Times New Roman" w:hAnsi="Consolas" w:cs="Consolas"/>
+          <w:color w:val="24292E"/>
+          <w:sz w:val="20"/>
+          <w:szCs w:val="20"/>
+          <w:bdr w:val="none" w:sz="0" w:space="0" w:color="auto" w:frame="1"/>
+          <w:lang w:eastAsia="en-US"/>
+        </w:rPr>
+        <w:tab/>
+      </w:r>
+      <w:r>
+        <w:rPr>
+          <w:rFonts w:ascii="Consolas" w:eastAsia="Times New Roman" w:hAnsi="Consolas" w:cs="Consolas"/>
+          <w:color w:val="24292E"/>
+          <w:sz w:val="20"/>
+          <w:szCs w:val="20"/>
+          <w:bdr w:val="none" w:sz="0" w:space="0" w:color="auto" w:frame="1"/>
+          <w:lang w:eastAsia="en-US"/>
+        </w:rPr>
+        <w:tab/>
+        <w:t>--ode.ddsCasPassword=&lt;SDWPASSWORD&gt;</w:t>
+      </w:r>
     </w:p>
     <w:p>
       <w:pPr>
@@ -11583,7 +11568,6 @@
         </w:tabs>
         <w:spacing w:before="0" w:after="0" w:line="240" w:lineRule="auto"/>
         <w:rPr>
-          <w:ins w:id="72" w:author="Musavi, Hamid [USA]" w:date="2017-04-26T19:10:00Z"/>
           <w:rFonts w:ascii="Consolas" w:eastAsia="Times New Roman" w:hAnsi="Consolas" w:cs="Consolas"/>
           <w:color w:val="24292E"/>
           <w:sz w:val="20"/>
@@ -11617,7 +11601,6 @@
         </w:tabs>
         <w:spacing w:before="0" w:after="0" w:line="240" w:lineRule="auto"/>
         <w:rPr>
-          <w:ins w:id="73" w:author="Musavi, Hamid [USA]" w:date="2017-04-26T19:10:00Z"/>
           <w:rFonts w:ascii="Consolas" w:eastAsia="Times New Roman" w:hAnsi="Consolas" w:cs="Consolas"/>
           <w:color w:val="24292E"/>
           <w:sz w:val="20"/>
@@ -11626,21 +11609,18 @@
           <w:lang w:eastAsia="en-US"/>
         </w:rPr>
       </w:pPr>
-      <w:ins w:id="74" w:author="Musavi, Hamid [USA]" w:date="2017-04-26T19:10:00Z">
-        <w:r>
-          <w:rPr>
-            <w:rFonts w:ascii="Consolas" w:eastAsia="Times New Roman" w:hAnsi="Consolas" w:cs="Consolas"/>
-            <w:color w:val="24292E"/>
-            <w:sz w:val="20"/>
-            <w:szCs w:val="20"/>
-            <w:bdr w:val="none" w:sz="0" w:space="0" w:color="auto" w:frame="1"/>
-            <w:lang w:eastAsia="en-US"/>
-          </w:rPr>
-          <w:lastRenderedPageBreak/>
-          <w:tab/>
-          <w:t>Or define the following system properties / environment variables</w:t>
-        </w:r>
-      </w:ins>
+      <w:r>
+        <w:rPr>
+          <w:rFonts w:ascii="Consolas" w:eastAsia="Times New Roman" w:hAnsi="Consolas" w:cs="Consolas"/>
+          <w:color w:val="24292E"/>
+          <w:sz w:val="20"/>
+          <w:szCs w:val="20"/>
+          <w:bdr w:val="none" w:sz="0" w:space="0" w:color="auto" w:frame="1"/>
+          <w:lang w:eastAsia="en-US"/>
+        </w:rPr>
+        <w:tab/>
+        <w:t>Or define the following system properties / environment variables</w:t>
+      </w:r>
     </w:p>
     <w:p>
       <w:pPr>
@@ -11665,7 +11645,6 @@
         </w:tabs>
         <w:spacing w:before="0" w:after="0" w:line="240" w:lineRule="auto"/>
         <w:rPr>
-          <w:ins w:id="75" w:author="Musavi, Hamid [USA]" w:date="2017-04-26T19:10:00Z"/>
           <w:rFonts w:ascii="Consolas" w:eastAsia="Times New Roman" w:hAnsi="Consolas" w:cs="Consolas"/>
           <w:color w:val="24292E"/>
           <w:sz w:val="20"/>
@@ -11674,31 +11653,29 @@
           <w:lang w:eastAsia="en-US"/>
         </w:rPr>
       </w:pPr>
-      <w:ins w:id="76" w:author="Musavi, Hamid [USA]" w:date="2017-04-26T19:10:00Z">
-        <w:r>
-          <w:rPr>
-            <w:rFonts w:ascii="Consolas" w:eastAsia="Times New Roman" w:hAnsi="Consolas" w:cs="Consolas"/>
-            <w:color w:val="24292E"/>
-            <w:sz w:val="20"/>
-            <w:szCs w:val="20"/>
-            <w:bdr w:val="none" w:sz="0" w:space="0" w:color="auto" w:frame="1"/>
-            <w:lang w:eastAsia="en-US"/>
-          </w:rPr>
-          <w:tab/>
-        </w:r>
-        <w:r>
-          <w:rPr>
-            <w:rFonts w:ascii="Consolas" w:eastAsia="Times New Roman" w:hAnsi="Consolas" w:cs="Consolas"/>
-            <w:color w:val="24292E"/>
-            <w:sz w:val="20"/>
-            <w:szCs w:val="20"/>
-            <w:bdr w:val="none" w:sz="0" w:space="0" w:color="auto" w:frame="1"/>
-            <w:lang w:eastAsia="en-US"/>
-          </w:rPr>
-          <w:tab/>
-          <w:t>ode.ddsCasUsername=&lt;SDWUSERNAME&gt;</w:t>
-        </w:r>
-      </w:ins>
+      <w:r>
+        <w:rPr>
+          <w:rFonts w:ascii="Consolas" w:eastAsia="Times New Roman" w:hAnsi="Consolas" w:cs="Consolas"/>
+          <w:color w:val="24292E"/>
+          <w:sz w:val="20"/>
+          <w:szCs w:val="20"/>
+          <w:bdr w:val="none" w:sz="0" w:space="0" w:color="auto" w:frame="1"/>
+          <w:lang w:eastAsia="en-US"/>
+        </w:rPr>
+        <w:tab/>
+      </w:r>
+      <w:r>
+        <w:rPr>
+          <w:rFonts w:ascii="Consolas" w:eastAsia="Times New Roman" w:hAnsi="Consolas" w:cs="Consolas"/>
+          <w:color w:val="24292E"/>
+          <w:sz w:val="20"/>
+          <w:szCs w:val="20"/>
+          <w:bdr w:val="none" w:sz="0" w:space="0" w:color="auto" w:frame="1"/>
+          <w:lang w:eastAsia="en-US"/>
+        </w:rPr>
+        <w:tab/>
+        <w:t>ode.ddsCasUsername=&lt;SDWUSERNAME&gt;</w:t>
+      </w:r>
     </w:p>
     <w:p>
       <w:pPr>
@@ -11723,7 +11700,6 @@
         </w:tabs>
         <w:spacing w:before="0" w:after="0" w:line="240" w:lineRule="auto"/>
         <w:rPr>
-          <w:ins w:id="77" w:author="Musavi, Hamid [USA]" w:date="2017-04-26T19:10:00Z"/>
           <w:rFonts w:ascii="Consolas" w:eastAsia="Times New Roman" w:hAnsi="Consolas" w:cs="Consolas"/>
           <w:color w:val="24292E"/>
           <w:sz w:val="20"/>
@@ -11732,31 +11708,29 @@
           <w:lang w:eastAsia="en-US"/>
         </w:rPr>
       </w:pPr>
-      <w:ins w:id="78" w:author="Musavi, Hamid [USA]" w:date="2017-04-26T19:10:00Z">
-        <w:r>
-          <w:rPr>
-            <w:rFonts w:ascii="Consolas" w:eastAsia="Times New Roman" w:hAnsi="Consolas" w:cs="Consolas"/>
-            <w:color w:val="24292E"/>
-            <w:sz w:val="20"/>
-            <w:szCs w:val="20"/>
-            <w:bdr w:val="none" w:sz="0" w:space="0" w:color="auto" w:frame="1"/>
-            <w:lang w:eastAsia="en-US"/>
-          </w:rPr>
-          <w:tab/>
-        </w:r>
-        <w:r>
-          <w:rPr>
-            <w:rFonts w:ascii="Consolas" w:eastAsia="Times New Roman" w:hAnsi="Consolas" w:cs="Consolas"/>
-            <w:color w:val="24292E"/>
-            <w:sz w:val="20"/>
-            <w:szCs w:val="20"/>
-            <w:bdr w:val="none" w:sz="0" w:space="0" w:color="auto" w:frame="1"/>
-            <w:lang w:eastAsia="en-US"/>
-          </w:rPr>
-          <w:tab/>
-          <w:t>ode.ddsCasPassword=&lt;SDWPASSWORD&gt;</w:t>
-        </w:r>
-      </w:ins>
+      <w:r>
+        <w:rPr>
+          <w:rFonts w:ascii="Consolas" w:eastAsia="Times New Roman" w:hAnsi="Consolas" w:cs="Consolas"/>
+          <w:color w:val="24292E"/>
+          <w:sz w:val="20"/>
+          <w:szCs w:val="20"/>
+          <w:bdr w:val="none" w:sz="0" w:space="0" w:color="auto" w:frame="1"/>
+          <w:lang w:eastAsia="en-US"/>
+        </w:rPr>
+        <w:tab/>
+      </w:r>
+      <w:r>
+        <w:rPr>
+          <w:rFonts w:ascii="Consolas" w:eastAsia="Times New Roman" w:hAnsi="Consolas" w:cs="Consolas"/>
+          <w:color w:val="24292E"/>
+          <w:sz w:val="20"/>
+          <w:szCs w:val="20"/>
+          <w:bdr w:val="none" w:sz="0" w:space="0" w:color="auto" w:frame="1"/>
+          <w:lang w:eastAsia="en-US"/>
+        </w:rPr>
+        <w:tab/>
+        <w:t>ode.ddsCasPassword=&lt;SDWPASSWORD&gt;</w:t>
+      </w:r>
     </w:p>
     <w:p>
       <w:pPr>
@@ -11835,11 +11809,11 @@
       <w:pPr>
         <w:pStyle w:val="Heading3"/>
       </w:pPr>
-      <w:bookmarkStart w:id="79" w:name="_Toc478121064"/>
+      <w:bookmarkStart w:id="66" w:name="_Toc478121064"/>
       <w:r>
         <w:t>TIM Broadcast Request Quick Start Guide</w:t>
       </w:r>
-      <w:bookmarkEnd w:id="79"/>
+      <w:bookmarkEnd w:id="66"/>
     </w:p>
     <w:p>
       <w:r>
@@ -12111,47 +12085,246 @@
       </w:r>
     </w:p>
     <w:p/>
-    <w:p/>
     <w:p>
       <w:pPr>
         <w:pStyle w:val="Heading2"/>
-      </w:pPr>
-      <w:bookmarkStart w:id="80" w:name="_Toc478121065"/>
-      <w:r>
-        <w:lastRenderedPageBreak/>
-        <w:t>Inbound TIM Distribution</w:t>
-      </w:r>
-      <w:bookmarkEnd w:id="80"/>
+        <w:rPr>
+          <w:ins w:id="67" w:author="Musavi, Hamid [USA]" w:date="2017-05-16T18:59:00Z"/>
+        </w:rPr>
+        <w:pPrChange w:id="68" w:author="Musavi, Hamid [USA]" w:date="2017-05-16T18:59:00Z">
+          <w:pPr/>
+        </w:pPrChange>
+      </w:pPr>
+      <w:ins w:id="69" w:author="Musavi, Hamid [USA]" w:date="2017-05-16T18:59:00Z">
+        <w:r>
+          <w:t>Privacy Protection Module</w:t>
+        </w:r>
+      </w:ins>
+      <w:ins w:id="70" w:author="Musavi, Hamid [USA]" w:date="2017-05-17T09:54:00Z">
+        <w:r>
+          <w:t xml:space="preserve"> (PPM)</w:t>
+        </w:r>
+      </w:ins>
     </w:p>
     <w:p>
-      <w:r>
-        <w:t>TBD</w:t>
-      </w:r>
+      <w:pPr>
+        <w:rPr>
+          <w:ins w:id="71" w:author="Musavi, Hamid [USA]" w:date="2017-05-17T12:32:00Z"/>
+        </w:rPr>
+      </w:pPr>
+      <w:ins w:id="72" w:author="Musavi, Hamid [USA]" w:date="2017-05-17T09:54:00Z">
+        <w:r>
+          <w:t xml:space="preserve">PPM is a </w:t>
+        </w:r>
+      </w:ins>
+      <w:ins w:id="73" w:author="Musavi, Hamid [USA]" w:date="2017-05-17T09:55:00Z">
+        <w:r>
+          <w:t>separate</w:t>
+        </w:r>
+      </w:ins>
+      <w:ins w:id="74" w:author="Musavi, Hamid [USA]" w:date="2017-05-17T09:54:00Z">
+        <w:r>
+          <w:t xml:space="preserve"> </w:t>
+        </w:r>
+      </w:ins>
+      <w:ins w:id="75" w:author="Musavi, Hamid [USA]" w:date="2017-05-17T09:55:00Z">
+        <w:r>
+          <w:t>repository within the GitHub</w:t>
+        </w:r>
+      </w:ins>
+      <w:ins w:id="76" w:author="Musavi, Hamid [USA]" w:date="2017-05-17T09:56:00Z">
+        <w:r>
+          <w:t xml:space="preserve"> </w:t>
+        </w:r>
+        <w:r>
+          <w:fldChar w:fldCharType="begin"/>
+        </w:r>
+        <w:r>
+          <w:instrText xml:space="preserve"> HYPERLINK "https://github.com/usdot-jpo-ode" </w:instrText>
+        </w:r>
+        <w:r>
+          <w:fldChar w:fldCharType="separate"/>
+        </w:r>
+        <w:r>
+          <w:rPr>
+            <w:rStyle w:val="Hyperlink"/>
+          </w:rPr>
+          <w:t>usdot-jpo-ode</w:t>
+        </w:r>
+        <w:r>
+          <w:fldChar w:fldCharType="end"/>
+        </w:r>
+        <w:r>
+          <w:t xml:space="preserve"> organization.</w:t>
+        </w:r>
+      </w:ins>
+      <w:ins w:id="77" w:author="Musavi, Hamid [USA]" w:date="2017-05-17T09:55:00Z">
+        <w:r>
+          <w:t xml:space="preserve"> ODE interfaces with the PPM module via Kafka messaging hub.</w:t>
+        </w:r>
+      </w:ins>
+      <w:ins w:id="78" w:author="Musavi, Hamid [USA]" w:date="2017-05-17T12:30:00Z">
+        <w:r>
+          <w:t xml:space="preserve"> Please refer to the GitHub repository </w:t>
+        </w:r>
+      </w:ins>
+      <w:ins w:id="79" w:author="Musavi, Hamid [USA]" w:date="2017-05-17T12:32:00Z">
+        <w:r>
+          <w:fldChar w:fldCharType="begin"/>
+        </w:r>
+        <w:r>
+          <w:instrText xml:space="preserve"> HYPERLINK "</w:instrText>
+        </w:r>
+        <w:r>
+          <w:instrText>https://github.com/usdot-jpo-ode/jpo-cvdp</w:instrText>
+        </w:r>
+        <w:r>
+          <w:instrText xml:space="preserve">" </w:instrText>
+        </w:r>
+        <w:r>
+          <w:fldChar w:fldCharType="separate"/>
+        </w:r>
+      </w:ins>
+      <w:r>
+        <w:rPr>
+          <w:rStyle w:val="Hyperlink"/>
+        </w:rPr>
+        <w:t>https://github.com/usdot-jpo-ode/jpo-cvdp</w:t>
+      </w:r>
+      <w:ins w:id="80" w:author="Musavi, Hamid [USA]" w:date="2017-05-17T12:32:00Z">
+        <w:r>
+          <w:fldChar w:fldCharType="end"/>
+        </w:r>
+        <w:r>
+          <w:t xml:space="preserve"> </w:t>
+        </w:r>
+      </w:ins>
+      <w:del w:id="81" w:author="Musavi, Hamid [USA]" w:date="2017-05-17T12:32:00Z">
+        <w:r>
+          <w:rPr>
+            <w:rPrChange w:id="82" w:author="Musavi, Hamid [USA]" w:date="2017-05-17T12:32:00Z">
+              <w:rPr>
+                <w:rStyle w:val="Hyperlink"/>
+              </w:rPr>
+            </w:rPrChange>
+          </w:rPr>
+          <w:delText>https://github.com/usdot-jpo-ode/</w:delText>
+        </w:r>
+      </w:del>
+      <w:del w:id="83" w:author="Musavi, Hamid [USA]" w:date="2017-05-17T12:31:00Z">
+        <w:r>
+          <w:rPr>
+            <w:rPrChange w:id="84" w:author="Musavi, Hamid [USA]" w:date="2017-05-17T12:31:00Z">
+              <w:rPr>
+                <w:rStyle w:val="Hyperlink"/>
+              </w:rPr>
+            </w:rPrChange>
+          </w:rPr>
+          <w:delText>jpo-cvdp.git</w:delText>
+        </w:r>
+      </w:del>
+      <w:ins w:id="85" w:author="Musavi, Hamid [USA]" w:date="2017-05-17T12:30:00Z">
+        <w:r>
+          <w:t>for details.</w:t>
+        </w:r>
+      </w:ins>
+      <w:ins w:id="86" w:author="Musavi, Hamid [USA]" w:date="2017-05-17T12:45:00Z">
+        <w:r>
+          <w:t xml:space="preserve"> For instructions about </w:t>
+        </w:r>
+        <w:r>
+          <w:lastRenderedPageBreak/>
+          <w:t>configuration and integration of the PPM with ODE, please refer to the ODE README file at the root of the GitHub page</w:t>
+        </w:r>
+      </w:ins>
+      <w:ins w:id="87" w:author="Musavi, Hamid [USA]" w:date="2017-05-17T12:47:00Z">
+        <w:r>
+          <w:t xml:space="preserve"> </w:t>
+        </w:r>
+        <w:r>
+          <w:fldChar w:fldCharType="begin"/>
+        </w:r>
+        <w:r>
+          <w:instrText xml:space="preserve"> HYPERLINK "</w:instrText>
+        </w:r>
+        <w:r>
+          <w:instrText>https://</w:instrText>
+        </w:r>
+        <w:r>
+          <w:instrText xml:space="preserve">github.com/usdot-jpo-ode/jpo-ode" </w:instrText>
+        </w:r>
+        <w:r>
+          <w:fldChar w:fldCharType="separate"/>
+        </w:r>
+      </w:ins>
+      <w:r>
+        <w:rPr>
+          <w:rStyle w:val="Hyperlink"/>
+        </w:rPr>
+        <w:t>https://github.com/usdot-jpo-ode/jpo-ode</w:t>
+      </w:r>
+      <w:ins w:id="88" w:author="Musavi, Hamid [USA]" w:date="2017-05-17T12:47:00Z">
+        <w:r>
+          <w:fldChar w:fldCharType="end"/>
+        </w:r>
+        <w:r>
+          <w:t xml:space="preserve"> </w:t>
+        </w:r>
+      </w:ins>
+      <w:bookmarkStart w:id="89" w:name="_GoBack"/>
+      <w:bookmarkEnd w:id="89"/>
+      <w:ins w:id="90" w:author="Musavi, Hamid [USA]" w:date="2017-05-17T12:45:00Z">
+        <w:r>
+          <w:t>.</w:t>
+        </w:r>
+      </w:ins>
     </w:p>
     <w:p>
       <w:pPr>
-        <w:pStyle w:val="Heading2"/>
-      </w:pPr>
-      <w:bookmarkStart w:id="81" w:name="_Toc478121066"/>
-      <w:r>
-        <w:t>Data validation</w:t>
-      </w:r>
-      <w:bookmarkEnd w:id="81"/>
+        <w:rPr>
+          <w:del w:id="91" w:author="Musavi, Hamid [USA]" w:date="2017-05-17T12:45:00Z"/>
+        </w:rPr>
+      </w:pPr>
     </w:p>
     <w:p>
-      <w:r>
-        <w:t>TBD</w:t>
-      </w:r>
+      <w:pPr>
+        <w:pStyle w:val="Heading2"/>
+      </w:pPr>
+      <w:bookmarkStart w:id="92" w:name="_Toc478121065"/>
+      <w:r>
+        <w:t>Inbound TIM Distribution</w:t>
+      </w:r>
+      <w:bookmarkEnd w:id="92"/>
     </w:p>
     <w:p>
+      <w:r>
+        <w:t>TBD</w:t>
+      </w:r>
+    </w:p>
+    <w:p>
       <w:pPr>
         <w:pStyle w:val="Heading2"/>
       </w:pPr>
-      <w:bookmarkStart w:id="82" w:name="_Toc478121067"/>
+      <w:bookmarkStart w:id="93" w:name="_Toc478121066"/>
+      <w:r>
+        <w:t>Data validation</w:t>
+      </w:r>
+      <w:bookmarkEnd w:id="93"/>
+    </w:p>
+    <w:p>
+      <w:r>
+        <w:t>TBD</w:t>
+      </w:r>
+    </w:p>
+    <w:p>
+      <w:pPr>
+        <w:pStyle w:val="Heading2"/>
+      </w:pPr>
+      <w:bookmarkStart w:id="94" w:name="_Toc478121067"/>
       <w:r>
         <w:t>Data Sanitization</w:t>
       </w:r>
-      <w:bookmarkEnd w:id="82"/>
+      <w:bookmarkEnd w:id="94"/>
     </w:p>
     <w:p>
       <w:r>
@@ -12163,7 +12336,7 @@
       <w:pPr>
         <w:pStyle w:val="Heading1"/>
       </w:pPr>
-      <w:bookmarkStart w:id="83" w:name="_Toc478121068"/>
+      <w:bookmarkStart w:id="95" w:name="_Toc478121068"/>
       <w:r>
         <w:t>Appendix A: ODE</w:t>
       </w:r>
@@ -12173,7 +12346,7 @@
       <w:r>
         <w:t>Interface Specification</w:t>
       </w:r>
-      <w:bookmarkEnd w:id="83"/>
+      <w:bookmarkEnd w:id="95"/>
     </w:p>
     <w:p>
       <w:r>
@@ -12348,16 +12521,16 @@
       <w:pPr>
         <w:pStyle w:val="Heading2"/>
       </w:pPr>
-      <w:bookmarkStart w:id="84" w:name="_Ref471804194"/>
-      <w:bookmarkStart w:id="85" w:name="_Toc478121069"/>
+      <w:bookmarkStart w:id="96" w:name="_Ref471804194"/>
+      <w:bookmarkStart w:id="97" w:name="_Toc478121069"/>
       <w:r>
         <w:t>File Co</w:t>
       </w:r>
       <w:r>
         <w:t>py Data Deposit</w:t>
       </w:r>
-      <w:bookmarkEnd w:id="84"/>
-      <w:bookmarkEnd w:id="85"/>
+      <w:bookmarkEnd w:id="96"/>
+      <w:bookmarkEnd w:id="97"/>
     </w:p>
     <w:p>
       <w:r>
@@ -12376,6 +12549,7 @@
           <w:color w:val="343434"/>
           <w:shd w:val="clear" w:color="auto" w:fill="FCFCFC"/>
         </w:rPr>
+        <w:lastRenderedPageBreak/>
         <w:t>ode.</w:t>
       </w:r>
       <w:r>
@@ -12456,7 +12630,6 @@
         <w:t xml:space="preserve"> </w:t>
       </w:r>
       <w:r>
-        <w:lastRenderedPageBreak/>
         <w:t>and</w:t>
       </w:r>
       <w:r>
@@ -12510,8 +12683,8 @@
       </w:r>
     </w:p>
     <w:p>
-      <w:bookmarkStart w:id="86" w:name="_Toc462052286"/>
-      <w:bookmarkStart w:id="87" w:name="_Ref471803834"/>
+      <w:bookmarkStart w:id="98" w:name="_Toc462052286"/>
+      <w:bookmarkStart w:id="99" w:name="_Ref471803834"/>
       <w:r>
         <w:t xml:space="preserve">Once the ODE processes the received file, it moves it to the “backup” sub-directory under the </w:t>
       </w:r>
@@ -12526,9 +12699,9 @@
       <w:pPr>
         <w:pStyle w:val="Heading2"/>
       </w:pPr>
-      <w:bookmarkStart w:id="88" w:name="_Ref476570427"/>
-      <w:bookmarkStart w:id="89" w:name="_Ref476570491"/>
-      <w:bookmarkStart w:id="90" w:name="_Toc478121070"/>
+      <w:bookmarkStart w:id="100" w:name="_Ref476570427"/>
+      <w:bookmarkStart w:id="101" w:name="_Ref476570491"/>
+      <w:bookmarkStart w:id="102" w:name="_Toc478121070"/>
       <w:r>
         <w:t xml:space="preserve">ODE </w:t>
       </w:r>
@@ -12538,11 +12711,11 @@
       <w:r>
         <w:t xml:space="preserve"> API</w:t>
       </w:r>
-      <w:bookmarkEnd w:id="86"/>
-      <w:bookmarkEnd w:id="87"/>
-      <w:bookmarkEnd w:id="88"/>
-      <w:bookmarkEnd w:id="89"/>
-      <w:bookmarkEnd w:id="90"/>
+      <w:bookmarkEnd w:id="98"/>
+      <w:bookmarkEnd w:id="99"/>
+      <w:bookmarkEnd w:id="100"/>
+      <w:bookmarkEnd w:id="101"/>
+      <w:bookmarkEnd w:id="102"/>
     </w:p>
     <w:p>
       <w:pPr>
@@ -12776,7 +12949,7 @@
       </w:r>
     </w:p>
     <w:p>
-      <w:bookmarkStart w:id="91" w:name="_Toc462052287"/>
+      <w:bookmarkStart w:id="103" w:name="_Toc462052287"/>
     </w:p>
     <w:p>
       <w:r>
@@ -12906,35 +13079,22 @@
       <w:pPr>
         <w:pStyle w:val="Caption"/>
       </w:pPr>
-      <w:bookmarkStart w:id="92" w:name="_Ref476590854"/>
+      <w:bookmarkStart w:id="104" w:name="_Ref476590854"/>
       <w:r>
         <w:t>Figure</w:t>
       </w:r>
       <w:r>
         <w:t xml:space="preserve"> </w:t>
       </w:r>
-      <w:r>
-        <w:fldChar w:fldCharType="begin"/>
-      </w:r>
-      <w:r>
-        <w:instrText xml:space="preserve"> SEQ Figure \* ARABIC </w:instrText>
-      </w:r>
-      <w:r>
-        <w:fldChar w:fldCharType="separate"/>
-      </w:r>
-      <w:r>
-        <w:rPr>
-          <w:noProof/>
-        </w:rPr>
-        <w:t>2</w:t>
-      </w:r>
-      <w:r>
-        <w:rPr>
-          <w:noProof/>
-        </w:rPr>
-        <w:fldChar w:fldCharType="end"/>
-      </w:r>
-      <w:bookmarkEnd w:id="92"/>
+      <w:fldSimple w:instr=" SEQ Figure \* ARABIC ">
+        <w:r>
+          <w:rPr>
+            <w:noProof/>
+          </w:rPr>
+          <w:t>2</w:t>
+        </w:r>
+      </w:fldSimple>
+      <w:bookmarkEnd w:id="104"/>
       <w:r>
         <w:t xml:space="preserve"> - </w:t>
       </w:r>
@@ -12944,7 +13104,7 @@
       <w:r>
         <w:t>REST</w:t>
       </w:r>
-      <w:bookmarkEnd w:id="91"/>
+      <w:bookmarkEnd w:id="103"/>
       <w:r>
         <w:t xml:space="preserve"> API </w:t>
       </w:r>
@@ -12958,12 +13118,12 @@
       <w:pPr>
         <w:pStyle w:val="Heading3"/>
       </w:pPr>
-      <w:bookmarkStart w:id="93" w:name="_Toc478121071"/>
-      <w:commentRangeStart w:id="94"/>
+      <w:bookmarkStart w:id="105" w:name="_Toc478121071"/>
+      <w:commentRangeStart w:id="106"/>
       <w:r>
         <w:t>Upload BSM File</w:t>
       </w:r>
-      <w:bookmarkEnd w:id="93"/>
+      <w:bookmarkEnd w:id="105"/>
     </w:p>
     <w:p/>
     <w:tbl>
@@ -13932,27 +14092,14 @@
       <w:r>
         <w:t xml:space="preserve">Table </w:t>
       </w:r>
-      <w:r>
-        <w:fldChar w:fldCharType="begin"/>
-      </w:r>
-      <w:r>
-        <w:instrText xml:space="preserve"> SEQ Table \* ARABIC </w:instrText>
-      </w:r>
-      <w:r>
-        <w:fldChar w:fldCharType="separate"/>
-      </w:r>
-      <w:r>
-        <w:rPr>
-          <w:noProof/>
-        </w:rPr>
-        <w:t>4</w:t>
-      </w:r>
-      <w:r>
-        <w:rPr>
-          <w:noProof/>
-        </w:rPr>
-        <w:fldChar w:fldCharType="end"/>
-      </w:r>
+      <w:fldSimple w:instr=" SEQ Table \* ARABIC ">
+        <w:r>
+          <w:rPr>
+            <w:noProof/>
+          </w:rPr>
+          <w:t>4</w:t>
+        </w:r>
+      </w:fldSimple>
       <w:r>
         <w:t xml:space="preserve"> - Upload BSM File API</w:t>
       </w:r>
@@ -14005,12 +14152,12 @@
         </w:rPr>
         <w:t xml:space="preserve">been implemented but requires minor modifications to comply with the above specifications. </w:t>
       </w:r>
-      <w:commentRangeEnd w:id="94"/>
+      <w:commentRangeEnd w:id="106"/>
       <w:r>
         <w:rPr>
           <w:rStyle w:val="CommentReference"/>
         </w:rPr>
-        <w:commentReference w:id="94"/>
+        <w:commentReference w:id="106"/>
       </w:r>
     </w:p>
     <w:p/>
@@ -14018,9 +14165,9 @@
       <w:pPr>
         <w:pStyle w:val="Heading3"/>
       </w:pPr>
-      <w:bookmarkStart w:id="95" w:name="_Toc478121072"/>
-      <w:bookmarkStart w:id="96" w:name="_Toc462052289"/>
-      <w:bookmarkStart w:id="97" w:name="_Ref471804513"/>
+      <w:bookmarkStart w:id="107" w:name="_Toc478121072"/>
+      <w:bookmarkStart w:id="108" w:name="_Toc462052289"/>
+      <w:bookmarkStart w:id="109" w:name="_Ref471804513"/>
       <w:r>
         <w:lastRenderedPageBreak/>
         <w:t xml:space="preserve">ODE </w:t>
@@ -14031,7 +14178,7 @@
       <w:r>
         <w:t>API</w:t>
       </w:r>
-      <w:bookmarkEnd w:id="95"/>
+      <w:bookmarkEnd w:id="107"/>
     </w:p>
     <w:p>
       <w:pPr>
@@ -14183,7 +14330,7 @@
       <w:pPr>
         <w:pStyle w:val="Heading4"/>
       </w:pPr>
-      <w:commentRangeStart w:id="98"/>
+      <w:commentRangeStart w:id="110"/>
       <w:r>
         <w:t>ODE API Interface</w:t>
       </w:r>
@@ -14277,19 +14424,19 @@
         </w:rPr>
         <w:t>[1.3.6.1.2.1.1.3.0 = 0:05:12.59]</w:t>
       </w:r>
-      <w:commentRangeEnd w:id="98"/>
+      <w:commentRangeEnd w:id="110"/>
       <w:r>
         <w:rPr>
           <w:rStyle w:val="CommentReference"/>
         </w:rPr>
-        <w:commentReference w:id="98"/>
+        <w:commentReference w:id="110"/>
       </w:r>
     </w:p>
     <w:p>
       <w:pPr>
         <w:pStyle w:val="Heading4"/>
       </w:pPr>
-      <w:commentRangeStart w:id="99"/>
+      <w:commentRangeStart w:id="111"/>
       <w:r>
         <w:t>ODE TIM Interface</w:t>
       </w:r>
@@ -15704,6 +15851,7 @@
                 <w:rFonts w:ascii="Courier New" w:hAnsi="Courier New" w:cs="Courier New"/>
                 <w:b/>
               </w:rPr>
+              <w:lastRenderedPageBreak/>
               <w:t>Responses</w:t>
             </w:r>
           </w:p>
@@ -15948,12 +16096,12 @@
         </w:rPr>
         <w:t>element has not yet been implemented in the ODE API.</w:t>
       </w:r>
-      <w:commentRangeEnd w:id="99"/>
+      <w:commentRangeEnd w:id="111"/>
       <w:r>
         <w:rPr>
           <w:rStyle w:val="CommentReference"/>
         </w:rPr>
-        <w:commentReference w:id="99"/>
+        <w:commentReference w:id="111"/>
       </w:r>
     </w:p>
     <w:p/>
@@ -15961,13 +16109,13 @@
       <w:pPr>
         <w:pStyle w:val="Heading2"/>
       </w:pPr>
-      <w:bookmarkStart w:id="100" w:name="_Toc478121073"/>
+      <w:bookmarkStart w:id="112" w:name="_Toc478121073"/>
       <w:r>
         <w:t>ODE Streaming API</w:t>
       </w:r>
-      <w:bookmarkEnd w:id="96"/>
-      <w:bookmarkEnd w:id="97"/>
-      <w:bookmarkEnd w:id="100"/>
+      <w:bookmarkEnd w:id="108"/>
+      <w:bookmarkEnd w:id="109"/>
+      <w:bookmarkEnd w:id="112"/>
     </w:p>
     <w:p>
       <w:r>
@@ -16103,13 +16251,13 @@
       <w:pPr>
         <w:pStyle w:val="Heading3"/>
       </w:pPr>
-      <w:bookmarkStart w:id="101" w:name="_Ref471811829"/>
-      <w:bookmarkStart w:id="102" w:name="_Toc478121074"/>
+      <w:bookmarkStart w:id="113" w:name="_Ref471811829"/>
+      <w:bookmarkStart w:id="114" w:name="_Toc478121074"/>
       <w:r>
         <w:t>Direct Kafka Interface</w:t>
       </w:r>
-      <w:bookmarkEnd w:id="101"/>
-      <w:bookmarkEnd w:id="102"/>
+      <w:bookmarkEnd w:id="113"/>
+      <w:bookmarkEnd w:id="114"/>
     </w:p>
     <w:p>
       <w:r>
@@ -16193,7 +16341,7 @@
       <w:pPr>
         <w:pStyle w:val="Heading4"/>
       </w:pPr>
-      <w:bookmarkStart w:id="103" w:name="_Ref471811864"/>
+      <w:bookmarkStart w:id="115" w:name="_Ref471811864"/>
       <w:r>
         <w:t xml:space="preserve">Kafka Publish/Subscribe Topics </w:t>
       </w:r>
@@ -16395,27 +16543,14 @@
       <w:r>
         <w:t xml:space="preserve">Table </w:t>
       </w:r>
-      <w:r>
-        <w:fldChar w:fldCharType="begin"/>
-      </w:r>
-      <w:r>
-        <w:instrText xml:space="preserve"> SEQ Table \* ARABIC </w:instrText>
-      </w:r>
-      <w:r>
-        <w:fldChar w:fldCharType="separate"/>
-      </w:r>
-      <w:r>
-        <w:rPr>
-          <w:noProof/>
-        </w:rPr>
-        <w:t>5</w:t>
-      </w:r>
-      <w:r>
-        <w:rPr>
-          <w:noProof/>
-        </w:rPr>
-        <w:fldChar w:fldCharType="end"/>
-      </w:r>
+      <w:fldSimple w:instr=" SEQ Table \* ARABIC ">
+        <w:r>
+          <w:rPr>
+            <w:noProof/>
+          </w:rPr>
+          <w:t>5</w:t>
+        </w:r>
+      </w:fldSimple>
       <w:r>
         <w:t xml:space="preserve"> - Kafka Publish/Subscribe Topics</w:t>
       </w:r>
@@ -16425,12 +16560,12 @@
       <w:pPr>
         <w:pStyle w:val="Heading3"/>
       </w:pPr>
-      <w:bookmarkStart w:id="104" w:name="_Toc478121075"/>
+      <w:bookmarkStart w:id="116" w:name="_Toc478121075"/>
       <w:r>
         <w:t>ODE WebSocket Interface</w:t>
       </w:r>
-      <w:bookmarkEnd w:id="103"/>
-      <w:bookmarkEnd w:id="104"/>
+      <w:bookmarkEnd w:id="115"/>
+      <w:bookmarkEnd w:id="116"/>
     </w:p>
     <w:p>
       <w:r>
@@ -16556,7 +16691,7 @@
           <w:b/>
         </w:rPr>
       </w:pPr>
-      <w:bookmarkStart w:id="105" w:name="_Toc462052290"/>
+      <w:bookmarkStart w:id="117" w:name="_Toc462052290"/>
       <w:r>
         <w:t>O</w:t>
       </w:r>
@@ -16569,7 +16704,7 @@
       <w:r>
         <w:t>Control Messages</w:t>
       </w:r>
-      <w:bookmarkEnd w:id="105"/>
+      <w:bookmarkEnd w:id="117"/>
     </w:p>
     <w:p>
       <w:r>
@@ -16661,7 +16796,7 @@
           <w:b/>
         </w:rPr>
       </w:pPr>
-      <w:bookmarkStart w:id="106" w:name="_Toc462052291"/>
+      <w:bookmarkStart w:id="118" w:name="_Toc462052291"/>
       <w:r>
         <w:lastRenderedPageBreak/>
         <w:t>BSM</w:t>
@@ -16675,7 +16810,7 @@
       <w:r>
         <w:t xml:space="preserve"> Subscription </w:t>
       </w:r>
-      <w:bookmarkEnd w:id="106"/>
+      <w:bookmarkEnd w:id="118"/>
       <w:r>
         <w:t>API</w:t>
       </w:r>
@@ -17754,15 +17889,15 @@
       <w:pPr>
         <w:pStyle w:val="Heading2"/>
       </w:pPr>
-      <w:bookmarkStart w:id="107" w:name="_Toc462052298"/>
-      <w:bookmarkStart w:id="108" w:name="_Ref471728137"/>
-      <w:bookmarkStart w:id="109" w:name="_Toc478121076"/>
+      <w:bookmarkStart w:id="119" w:name="_Toc462052298"/>
+      <w:bookmarkStart w:id="120" w:name="_Ref471728137"/>
+      <w:bookmarkStart w:id="121" w:name="_Toc478121076"/>
       <w:r>
         <w:t>ODE Request Schemas</w:t>
       </w:r>
-      <w:bookmarkEnd w:id="107"/>
-      <w:bookmarkEnd w:id="108"/>
-      <w:bookmarkEnd w:id="109"/>
+      <w:bookmarkEnd w:id="119"/>
+      <w:bookmarkEnd w:id="120"/>
+      <w:bookmarkEnd w:id="121"/>
     </w:p>
     <w:p>
       <w:r>
@@ -17773,21 +17908,21 @@
       <w:pPr>
         <w:pStyle w:val="Heading3"/>
       </w:pPr>
-      <w:bookmarkStart w:id="110" w:name="_Toc462052299"/>
-      <w:bookmarkStart w:id="111" w:name="_Ref471813112"/>
-      <w:bookmarkStart w:id="112" w:name="_Toc478121077"/>
+      <w:bookmarkStart w:id="122" w:name="_Toc462052299"/>
+      <w:bookmarkStart w:id="123" w:name="_Ref471813112"/>
+      <w:bookmarkStart w:id="124" w:name="_Toc478121077"/>
       <w:r>
         <w:t>ODE</w:t>
       </w:r>
       <w:r>
         <w:t xml:space="preserve"> Request</w:t>
       </w:r>
-      <w:bookmarkEnd w:id="110"/>
-      <w:bookmarkEnd w:id="111"/>
+      <w:bookmarkEnd w:id="122"/>
+      <w:bookmarkEnd w:id="123"/>
       <w:r>
         <w:t xml:space="preserve"> Message Metadata</w:t>
       </w:r>
-      <w:bookmarkEnd w:id="112"/>
+      <w:bookmarkEnd w:id="124"/>
     </w:p>
     <w:p>
       <w:r>
@@ -18132,32 +18267,19 @@
       <w:pPr>
         <w:pStyle w:val="Caption"/>
       </w:pPr>
-      <w:bookmarkStart w:id="113" w:name="_Toc441572976"/>
-      <w:bookmarkStart w:id="114" w:name="_Toc456253304"/>
+      <w:bookmarkStart w:id="125" w:name="_Toc441572976"/>
+      <w:bookmarkStart w:id="126" w:name="_Toc456253304"/>
       <w:r>
         <w:t xml:space="preserve">Table </w:t>
       </w:r>
-      <w:r>
-        <w:fldChar w:fldCharType="begin"/>
-      </w:r>
-      <w:r>
-        <w:instrText xml:space="preserve"> SEQ Table \* ARABIC </w:instrText>
-      </w:r>
-      <w:r>
-        <w:fldChar w:fldCharType="separate"/>
-      </w:r>
-      <w:r>
-        <w:rPr>
-          <w:noProof/>
-        </w:rPr>
-        <w:t>6</w:t>
-      </w:r>
-      <w:r>
-        <w:rPr>
-          <w:noProof/>
-        </w:rPr>
-        <w:fldChar w:fldCharType="end"/>
-      </w:r>
+      <w:fldSimple w:instr=" SEQ Table \* ARABIC ">
+        <w:r>
+          <w:rPr>
+            <w:noProof/>
+          </w:rPr>
+          <w:t>6</w:t>
+        </w:r>
+      </w:fldSimple>
       <w:r>
         <w:t xml:space="preserve"> </w:t>
       </w:r>
@@ -18170,8 +18292,8 @@
       <w:r>
         <w:t>Request</w:t>
       </w:r>
-      <w:bookmarkEnd w:id="113"/>
-      <w:bookmarkEnd w:id="114"/>
+      <w:bookmarkEnd w:id="125"/>
+      <w:bookmarkEnd w:id="126"/>
       <w:r>
         <w:t xml:space="preserve"> Message</w:t>
       </w:r>
@@ -18184,9 +18306,9 @@
       <w:pPr>
         <w:pStyle w:val="Heading2"/>
       </w:pPr>
-      <w:bookmarkStart w:id="115" w:name="_Toc462052303"/>
-      <w:bookmarkStart w:id="116" w:name="_Ref471728323"/>
-      <w:bookmarkStart w:id="117" w:name="_Toc478121078"/>
+      <w:bookmarkStart w:id="127" w:name="_Toc462052303"/>
+      <w:bookmarkStart w:id="128" w:name="_Ref471728323"/>
+      <w:bookmarkStart w:id="129" w:name="_Toc478121078"/>
       <w:r>
         <w:t xml:space="preserve">ODE </w:t>
       </w:r>
@@ -18196,9 +18318,9 @@
       <w:r>
         <w:t xml:space="preserve"> Schemas</w:t>
       </w:r>
-      <w:bookmarkEnd w:id="115"/>
-      <w:bookmarkEnd w:id="116"/>
-      <w:bookmarkEnd w:id="117"/>
+      <w:bookmarkEnd w:id="127"/>
+      <w:bookmarkEnd w:id="128"/>
+      <w:bookmarkEnd w:id="129"/>
     </w:p>
     <w:p>
       <w:r>
@@ -18209,13 +18331,13 @@
       <w:pPr>
         <w:pStyle w:val="Heading3"/>
       </w:pPr>
-      <w:bookmarkStart w:id="118" w:name="_Toc462052304"/>
-      <w:bookmarkStart w:id="119" w:name="_Toc478121079"/>
+      <w:bookmarkStart w:id="130" w:name="_Toc462052304"/>
+      <w:bookmarkStart w:id="131" w:name="_Toc478121079"/>
       <w:r>
         <w:t>ODE Data Message</w:t>
       </w:r>
-      <w:bookmarkEnd w:id="118"/>
-      <w:bookmarkEnd w:id="119"/>
+      <w:bookmarkEnd w:id="130"/>
+      <w:bookmarkEnd w:id="131"/>
     </w:p>
     <w:p>
       <w:pPr>
@@ -18699,8 +18821,8 @@
       <w:pPr>
         <w:pStyle w:val="Caption"/>
       </w:pPr>
-      <w:bookmarkStart w:id="120" w:name="_Toc441572980"/>
-      <w:bookmarkStart w:id="121" w:name="_Toc456253308"/>
+      <w:bookmarkStart w:id="132" w:name="_Toc441572980"/>
+      <w:bookmarkStart w:id="133" w:name="_Toc456253308"/>
     </w:p>
     <w:p>
       <w:pPr>
@@ -18709,46 +18831,33 @@
       <w:r>
         <w:t xml:space="preserve">Table </w:t>
       </w:r>
-      <w:r>
-        <w:fldChar w:fldCharType="begin"/>
-      </w:r>
-      <w:r>
-        <w:instrText xml:space="preserve"> SEQ Table \* ARABIC </w:instrText>
-      </w:r>
-      <w:r>
-        <w:fldChar w:fldCharType="separate"/>
-      </w:r>
-      <w:r>
-        <w:rPr>
-          <w:noProof/>
-        </w:rPr>
-        <w:t>7</w:t>
-      </w:r>
-      <w:r>
-        <w:rPr>
-          <w:noProof/>
-        </w:rPr>
-        <w:fldChar w:fldCharType="end"/>
-      </w:r>
+      <w:fldSimple w:instr=" SEQ Table \* ARABIC ">
+        <w:r>
+          <w:rPr>
+            <w:noProof/>
+          </w:rPr>
+          <w:t>7</w:t>
+        </w:r>
+      </w:fldSimple>
       <w:r>
         <w:t xml:space="preserve"> - OdeDataMessage</w:t>
       </w:r>
-      <w:bookmarkEnd w:id="120"/>
-      <w:bookmarkEnd w:id="121"/>
+      <w:bookmarkEnd w:id="132"/>
+      <w:bookmarkEnd w:id="133"/>
     </w:p>
     <w:p>
       <w:pPr>
         <w:pStyle w:val="Heading3"/>
       </w:pPr>
-      <w:bookmarkStart w:id="122" w:name="_Toc462052305"/>
-      <w:bookmarkStart w:id="123" w:name="_Ref471813394"/>
-      <w:bookmarkStart w:id="124" w:name="_Toc478121080"/>
+      <w:bookmarkStart w:id="134" w:name="_Toc462052305"/>
+      <w:bookmarkStart w:id="135" w:name="_Ref471813394"/>
+      <w:bookmarkStart w:id="136" w:name="_Toc478121080"/>
       <w:r>
         <w:t>ODE Message Metadata</w:t>
       </w:r>
-      <w:bookmarkEnd w:id="122"/>
-      <w:bookmarkEnd w:id="123"/>
-      <w:bookmarkEnd w:id="124"/>
+      <w:bookmarkEnd w:id="134"/>
+      <w:bookmarkEnd w:id="135"/>
+      <w:bookmarkEnd w:id="136"/>
     </w:p>
     <w:p>
       <w:pPr>
@@ -19452,54 +19561,41 @@
       <w:pPr>
         <w:pStyle w:val="Caption"/>
       </w:pPr>
-      <w:bookmarkStart w:id="125" w:name="_Toc441572981"/>
-      <w:bookmarkStart w:id="126" w:name="_Toc456253309"/>
+      <w:bookmarkStart w:id="137" w:name="_Toc441572981"/>
+      <w:bookmarkStart w:id="138" w:name="_Toc456253309"/>
       <w:r>
         <w:t xml:space="preserve">Table </w:t>
       </w:r>
-      <w:r>
-        <w:fldChar w:fldCharType="begin"/>
-      </w:r>
-      <w:r>
-        <w:instrText xml:space="preserve"> SEQ Table \* ARABIC </w:instrText>
-      </w:r>
-      <w:r>
-        <w:fldChar w:fldCharType="separate"/>
-      </w:r>
-      <w:r>
-        <w:rPr>
-          <w:noProof/>
-        </w:rPr>
-        <w:t>8</w:t>
-      </w:r>
-      <w:r>
-        <w:rPr>
-          <w:noProof/>
-        </w:rPr>
-        <w:fldChar w:fldCharType="end"/>
-      </w:r>
+      <w:fldSimple w:instr=" SEQ Table \* ARABIC ">
+        <w:r>
+          <w:rPr>
+            <w:noProof/>
+          </w:rPr>
+          <w:t>8</w:t>
+        </w:r>
+      </w:fldSimple>
       <w:r>
         <w:t xml:space="preserve"> – OdeMsgMetadata</w:t>
       </w:r>
-      <w:bookmarkEnd w:id="125"/>
-      <w:bookmarkEnd w:id="126"/>
+      <w:bookmarkEnd w:id="137"/>
+      <w:bookmarkEnd w:id="138"/>
     </w:p>
     <w:p/>
     <w:p>
       <w:pPr>
         <w:pStyle w:val="Heading3"/>
       </w:pPr>
-      <w:bookmarkStart w:id="127" w:name="_ODE_Payload_Violation"/>
-      <w:bookmarkStart w:id="128" w:name="_Toc462052306"/>
-      <w:bookmarkStart w:id="129" w:name="_Ref471814373"/>
-      <w:bookmarkStart w:id="130" w:name="_Toc478121081"/>
-      <w:bookmarkEnd w:id="127"/>
+      <w:bookmarkStart w:id="139" w:name="_ODE_Payload_Violation"/>
+      <w:bookmarkStart w:id="140" w:name="_Toc462052306"/>
+      <w:bookmarkStart w:id="141" w:name="_Ref471814373"/>
+      <w:bookmarkStart w:id="142" w:name="_Toc478121081"/>
+      <w:bookmarkEnd w:id="139"/>
       <w:r>
         <w:t>ODE Payload Violation</w:t>
       </w:r>
-      <w:bookmarkEnd w:id="128"/>
-      <w:bookmarkEnd w:id="129"/>
-      <w:bookmarkEnd w:id="130"/>
+      <w:bookmarkEnd w:id="140"/>
+      <w:bookmarkEnd w:id="141"/>
+      <w:bookmarkEnd w:id="142"/>
     </w:p>
     <w:p>
       <w:pPr>
@@ -19943,10 +20039,10 @@
       <w:pPr>
         <w:pStyle w:val="Heading3"/>
       </w:pPr>
-      <w:bookmarkStart w:id="131" w:name="_ODE_Data_Message"/>
-      <w:bookmarkStart w:id="132" w:name="_Toc462052308"/>
-      <w:bookmarkStart w:id="133" w:name="_Toc478121082"/>
-      <w:bookmarkEnd w:id="131"/>
+      <w:bookmarkStart w:id="143" w:name="_ODE_Data_Message"/>
+      <w:bookmarkStart w:id="144" w:name="_Toc462052308"/>
+      <w:bookmarkStart w:id="145" w:name="_Toc478121082"/>
+      <w:bookmarkEnd w:id="143"/>
       <w:r>
         <w:t xml:space="preserve">ODE </w:t>
       </w:r>
@@ -19956,8 +20052,8 @@
       <w:r>
         <w:t xml:space="preserve"> Response</w:t>
       </w:r>
-      <w:bookmarkEnd w:id="132"/>
-      <w:bookmarkEnd w:id="133"/>
+      <w:bookmarkEnd w:id="144"/>
+      <w:bookmarkEnd w:id="145"/>
     </w:p>
     <w:p>
       <w:pPr>
@@ -20305,50 +20401,37 @@
       <w:pPr>
         <w:pStyle w:val="Caption"/>
       </w:pPr>
-      <w:bookmarkStart w:id="134" w:name="_Toc441572983"/>
-      <w:bookmarkStart w:id="135" w:name="_Toc456253311"/>
+      <w:bookmarkStart w:id="146" w:name="_Toc441572983"/>
+      <w:bookmarkStart w:id="147" w:name="_Toc456253311"/>
       <w:r>
         <w:t xml:space="preserve">Table </w:t>
       </w:r>
-      <w:r>
-        <w:fldChar w:fldCharType="begin"/>
-      </w:r>
-      <w:r>
-        <w:instrText xml:space="preserve"> SEQ Table \* ARABIC </w:instrText>
-      </w:r>
-      <w:r>
-        <w:fldChar w:fldCharType="separate"/>
-      </w:r>
-      <w:r>
-        <w:rPr>
-          <w:noProof/>
-        </w:rPr>
-        <w:t>9</w:t>
-      </w:r>
-      <w:r>
-        <w:rPr>
-          <w:noProof/>
-        </w:rPr>
-        <w:fldChar w:fldCharType="end"/>
-      </w:r>
+      <w:fldSimple w:instr=" SEQ Table \* ARABIC ">
+        <w:r>
+          <w:rPr>
+            <w:noProof/>
+          </w:rPr>
+          <w:t>9</w:t>
+        </w:r>
+      </w:fldSimple>
       <w:r>
         <w:t xml:space="preserve"> - OdeAuthentication</w:t>
       </w:r>
-      <w:bookmarkEnd w:id="134"/>
-      <w:bookmarkEnd w:id="135"/>
+      <w:bookmarkEnd w:id="146"/>
+      <w:bookmarkEnd w:id="147"/>
     </w:p>
     <w:p>
       <w:pPr>
         <w:pStyle w:val="Heading3"/>
       </w:pPr>
-      <w:bookmarkStart w:id="136" w:name="_Toc462052309"/>
-      <w:bookmarkStart w:id="137" w:name="_Toc478121083"/>
+      <w:bookmarkStart w:id="148" w:name="_Toc462052309"/>
+      <w:bookmarkStart w:id="149" w:name="_Toc478121083"/>
       <w:r>
         <w:lastRenderedPageBreak/>
         <w:t>ODE Status Message</w:t>
       </w:r>
-      <w:bookmarkEnd w:id="136"/>
-      <w:bookmarkEnd w:id="137"/>
+      <w:bookmarkEnd w:id="148"/>
+      <w:bookmarkEnd w:id="149"/>
     </w:p>
     <w:p>
       <w:pPr>
@@ -20686,51 +20769,38 @@
       <w:pPr>
         <w:pStyle w:val="Caption"/>
       </w:pPr>
-      <w:bookmarkStart w:id="138" w:name="_Toc441572984"/>
-      <w:bookmarkStart w:id="139" w:name="_Toc456253312"/>
+      <w:bookmarkStart w:id="150" w:name="_Toc441572984"/>
+      <w:bookmarkStart w:id="151" w:name="_Toc456253312"/>
       <w:r>
         <w:t xml:space="preserve">Table </w:t>
       </w:r>
-      <w:r>
-        <w:fldChar w:fldCharType="begin"/>
-      </w:r>
-      <w:r>
-        <w:instrText xml:space="preserve"> SEQ Table \* ARABIC </w:instrText>
-      </w:r>
-      <w:r>
-        <w:fldChar w:fldCharType="separate"/>
-      </w:r>
-      <w:r>
-        <w:rPr>
-          <w:noProof/>
-        </w:rPr>
-        <w:t>10</w:t>
-      </w:r>
-      <w:r>
-        <w:rPr>
-          <w:noProof/>
-        </w:rPr>
-        <w:fldChar w:fldCharType="end"/>
-      </w:r>
+      <w:fldSimple w:instr=" SEQ Table \* ARABIC ">
+        <w:r>
+          <w:rPr>
+            <w:noProof/>
+          </w:rPr>
+          <w:t>10</w:t>
+        </w:r>
+      </w:fldSimple>
       <w:r>
         <w:t xml:space="preserve"> - OdeStatus</w:t>
       </w:r>
-      <w:bookmarkEnd w:id="138"/>
-      <w:bookmarkEnd w:id="139"/>
+      <w:bookmarkEnd w:id="150"/>
+      <w:bookmarkEnd w:id="151"/>
     </w:p>
     <w:p>
       <w:pPr>
         <w:pStyle w:val="Heading3"/>
       </w:pPr>
-      <w:bookmarkStart w:id="140" w:name="_Toc462052310"/>
-      <w:bookmarkStart w:id="141" w:name="_Ref471812176"/>
-      <w:bookmarkStart w:id="142" w:name="_Toc478121084"/>
+      <w:bookmarkStart w:id="152" w:name="_Toc462052310"/>
+      <w:bookmarkStart w:id="153" w:name="_Ref471812176"/>
+      <w:bookmarkStart w:id="154" w:name="_Toc478121084"/>
       <w:r>
         <w:t>ODE Control Message</w:t>
       </w:r>
-      <w:bookmarkEnd w:id="140"/>
-      <w:bookmarkEnd w:id="141"/>
-      <w:bookmarkEnd w:id="142"/>
+      <w:bookmarkEnd w:id="152"/>
+      <w:bookmarkEnd w:id="153"/>
+      <w:bookmarkEnd w:id="154"/>
     </w:p>
     <w:p>
       <w:pPr>
@@ -21288,54 +21358,41 @@
       <w:pPr>
         <w:pStyle w:val="Caption"/>
       </w:pPr>
-      <w:bookmarkStart w:id="143" w:name="_Toc441572985"/>
-      <w:bookmarkStart w:id="144" w:name="_Toc456253313"/>
+      <w:bookmarkStart w:id="155" w:name="_Toc441572985"/>
+      <w:bookmarkStart w:id="156" w:name="_Toc456253313"/>
       <w:r>
         <w:t xml:space="preserve">Table </w:t>
       </w:r>
-      <w:r>
-        <w:fldChar w:fldCharType="begin"/>
-      </w:r>
-      <w:r>
-        <w:instrText xml:space="preserve"> SEQ Table \* ARABIC </w:instrText>
-      </w:r>
-      <w:r>
-        <w:fldChar w:fldCharType="separate"/>
-      </w:r>
-      <w:r>
-        <w:rPr>
-          <w:noProof/>
-        </w:rPr>
-        <w:t>11</w:t>
-      </w:r>
-      <w:r>
-        <w:rPr>
-          <w:noProof/>
-        </w:rPr>
-        <w:fldChar w:fldCharType="end"/>
-      </w:r>
+      <w:fldSimple w:instr=" SEQ Table \* ARABIC ">
+        <w:r>
+          <w:rPr>
+            <w:noProof/>
+          </w:rPr>
+          <w:t>11</w:t>
+        </w:r>
+      </w:fldSimple>
       <w:r>
         <w:t xml:space="preserve"> - OdeControlData</w:t>
       </w:r>
-      <w:bookmarkEnd w:id="143"/>
-      <w:bookmarkEnd w:id="144"/>
+      <w:bookmarkEnd w:id="155"/>
+      <w:bookmarkEnd w:id="156"/>
     </w:p>
     <w:p>
       <w:pPr>
         <w:pStyle w:val="Heading3"/>
       </w:pPr>
-      <w:bookmarkStart w:id="145" w:name="_ODE_Data_Message_1"/>
-      <w:bookmarkStart w:id="146" w:name="_Toc462052307"/>
-      <w:bookmarkStart w:id="147" w:name="_Ref471813434"/>
-      <w:bookmarkStart w:id="148" w:name="_Toc478121085"/>
-      <w:bookmarkStart w:id="149" w:name="_Toc462052316"/>
-      <w:bookmarkEnd w:id="145"/>
+      <w:bookmarkStart w:id="157" w:name="_ODE_Data_Message_1"/>
+      <w:bookmarkStart w:id="158" w:name="_Toc462052307"/>
+      <w:bookmarkStart w:id="159" w:name="_Ref471813434"/>
+      <w:bookmarkStart w:id="160" w:name="_Toc478121085"/>
+      <w:bookmarkStart w:id="161" w:name="_Toc462052316"/>
+      <w:bookmarkEnd w:id="157"/>
       <w:r>
         <w:t>ODE Data Message Payload</w:t>
       </w:r>
-      <w:bookmarkEnd w:id="146"/>
-      <w:bookmarkEnd w:id="147"/>
-      <w:bookmarkEnd w:id="148"/>
+      <w:bookmarkEnd w:id="158"/>
+      <w:bookmarkEnd w:id="159"/>
+      <w:bookmarkEnd w:id="160"/>
     </w:p>
     <w:p>
       <w:pPr>
@@ -21592,37 +21649,24 @@
       </w:tr>
     </w:tbl>
     <w:p>
-      <w:bookmarkStart w:id="150" w:name="_Toc441572982"/>
-      <w:bookmarkStart w:id="151" w:name="_Toc456253310"/>
+      <w:bookmarkStart w:id="162" w:name="_Toc441572982"/>
+      <w:bookmarkStart w:id="163" w:name="_Toc456253310"/>
       <w:r>
         <w:t xml:space="preserve">Table </w:t>
       </w:r>
-      <w:r>
-        <w:fldChar w:fldCharType="begin"/>
-      </w:r>
-      <w:r>
-        <w:instrText xml:space="preserve"> SEQ Table \* ARABIC </w:instrText>
-      </w:r>
-      <w:r>
-        <w:fldChar w:fldCharType="separate"/>
-      </w:r>
-      <w:r>
-        <w:rPr>
-          <w:noProof/>
-        </w:rPr>
-        <w:t>12</w:t>
-      </w:r>
-      <w:r>
-        <w:rPr>
-          <w:noProof/>
-        </w:rPr>
-        <w:fldChar w:fldCharType="end"/>
-      </w:r>
+      <w:fldSimple w:instr=" SEQ Table \* ARABIC ">
+        <w:r>
+          <w:rPr>
+            <w:noProof/>
+          </w:rPr>
+          <w:t>12</w:t>
+        </w:r>
+      </w:fldSimple>
       <w:r>
         <w:t xml:space="preserve"> – OdeMsgPayload</w:t>
       </w:r>
-      <w:bookmarkEnd w:id="150"/>
-      <w:bookmarkEnd w:id="151"/>
+      <w:bookmarkEnd w:id="162"/>
+      <w:bookmarkEnd w:id="163"/>
     </w:p>
     <w:p>
       <w:r>
@@ -21656,7 +21700,7 @@
       <w:r>
         <w:t xml:space="preserve"> Data</w:t>
       </w:r>
-      <w:bookmarkEnd w:id="149"/>
+      <w:bookmarkEnd w:id="161"/>
     </w:p>
     <w:p/>
     <w:tbl>
@@ -22089,16 +22133,16 @@
       <w:pPr>
         <w:pStyle w:val="Heading3"/>
       </w:pPr>
-      <w:bookmarkStart w:id="152" w:name="_Toc462052317"/>
-      <w:bookmarkStart w:id="153" w:name="_Toc478121086"/>
+      <w:bookmarkStart w:id="164" w:name="_Toc462052317"/>
+      <w:bookmarkStart w:id="165" w:name="_Toc478121086"/>
       <w:r>
         <w:t xml:space="preserve">ODE Data Message </w:t>
       </w:r>
       <w:r>
         <w:t>Supporting Data Structures</w:t>
       </w:r>
-      <w:bookmarkEnd w:id="152"/>
-      <w:bookmarkEnd w:id="153"/>
+      <w:bookmarkEnd w:id="164"/>
+      <w:bookmarkEnd w:id="165"/>
     </w:p>
     <w:p>
       <w:r>
@@ -22135,13 +22179,13 @@
       <w:pPr>
         <w:pStyle w:val="Heading4"/>
       </w:pPr>
-      <w:bookmarkStart w:id="154" w:name="_J2735BsmCoreData"/>
-      <w:bookmarkStart w:id="155" w:name="_Ref471884029"/>
-      <w:bookmarkEnd w:id="154"/>
+      <w:bookmarkStart w:id="166" w:name="_J2735BsmCoreData"/>
+      <w:bookmarkStart w:id="167" w:name="_Ref471884029"/>
+      <w:bookmarkEnd w:id="166"/>
       <w:r>
         <w:t>J2735BsmCoreData</w:t>
       </w:r>
-      <w:bookmarkEnd w:id="155"/>
+      <w:bookmarkEnd w:id="167"/>
     </w:p>
     <w:p/>
     <w:tbl>
@@ -23175,6 +23219,7 @@
               <w:rPr>
                 <w:rFonts w:ascii="Courier New" w:hAnsi="Courier New" w:cs="Courier New"/>
               </w:rPr>
+              <w:lastRenderedPageBreak/>
               <w:t>speed</w:t>
             </w:r>
           </w:p>
@@ -23530,13 +23575,13 @@
       <w:pPr>
         <w:pStyle w:val="Heading4"/>
       </w:pPr>
-      <w:bookmarkStart w:id="156" w:name="_J2735BsmPart2Content"/>
-      <w:bookmarkStart w:id="157" w:name="_Ref471884050"/>
-      <w:bookmarkEnd w:id="156"/>
+      <w:bookmarkStart w:id="168" w:name="_J2735BsmPart2Content"/>
+      <w:bookmarkStart w:id="169" w:name="_Ref471884050"/>
+      <w:bookmarkEnd w:id="168"/>
       <w:r>
         <w:t>J2735BsmPart2Content</w:t>
       </w:r>
-      <w:bookmarkEnd w:id="157"/>
+      <w:bookmarkEnd w:id="169"/>
     </w:p>
     <w:p/>
     <w:tbl>
@@ -23894,18 +23939,18 @@
       <w:pPr>
         <w:pStyle w:val="Heading4"/>
       </w:pPr>
-      <w:bookmarkStart w:id="158" w:name="_5J2735Position3D"/>
-      <w:bookmarkStart w:id="159" w:name="_J2735Position3D"/>
-      <w:bookmarkStart w:id="160" w:name="_Toc462052335"/>
-      <w:bookmarkEnd w:id="158"/>
-      <w:bookmarkEnd w:id="159"/>
+      <w:bookmarkStart w:id="170" w:name="_5J2735Position3D"/>
+      <w:bookmarkStart w:id="171" w:name="_J2735Position3D"/>
+      <w:bookmarkStart w:id="172" w:name="_Toc462052335"/>
+      <w:bookmarkEnd w:id="170"/>
+      <w:bookmarkEnd w:id="171"/>
       <w:r>
         <w:t>J2735</w:t>
       </w:r>
       <w:r>
         <w:t>Position3D</w:t>
       </w:r>
-      <w:bookmarkEnd w:id="160"/>
+      <w:bookmarkEnd w:id="172"/>
     </w:p>
     <w:p/>
     <w:tbl>
@@ -24274,46 +24319,33 @@
       <w:pPr>
         <w:pStyle w:val="Caption"/>
       </w:pPr>
-      <w:bookmarkStart w:id="161" w:name="_Toc456253340"/>
+      <w:bookmarkStart w:id="173" w:name="_Toc456253340"/>
       <w:r>
         <w:t xml:space="preserve">Table </w:t>
       </w:r>
-      <w:r>
-        <w:fldChar w:fldCharType="begin"/>
-      </w:r>
-      <w:r>
-        <w:instrText xml:space="preserve"> SEQ Table \* ARABIC </w:instrText>
-      </w:r>
-      <w:r>
-        <w:fldChar w:fldCharType="separate"/>
-      </w:r>
-      <w:r>
-        <w:rPr>
-          <w:noProof/>
-        </w:rPr>
-        <w:t>13</w:t>
-      </w:r>
-      <w:r>
-        <w:rPr>
-          <w:noProof/>
-        </w:rPr>
-        <w:fldChar w:fldCharType="end"/>
-      </w:r>
+      <w:fldSimple w:instr=" SEQ Table \* ARABIC ">
+        <w:r>
+          <w:rPr>
+            <w:noProof/>
+          </w:rPr>
+          <w:t>13</w:t>
+        </w:r>
+      </w:fldSimple>
       <w:r>
         <w:t xml:space="preserve"> - </w:t>
       </w:r>
       <w:r>
         <w:t>OdePosition3D</w:t>
       </w:r>
-      <w:bookmarkEnd w:id="161"/>
+      <w:bookmarkEnd w:id="173"/>
     </w:p>
     <w:p/>
     <w:p>
       <w:pPr>
         <w:pStyle w:val="Heading4"/>
       </w:pPr>
-      <w:bookmarkStart w:id="162" w:name="_J2735AccelerationSet4Way"/>
-      <w:bookmarkEnd w:id="162"/>
+      <w:bookmarkStart w:id="174" w:name="_J2735AccelerationSet4Way"/>
+      <w:bookmarkEnd w:id="174"/>
       <w:r>
         <w:t>J2735AccelerationSet4Way</w:t>
       </w:r>
@@ -24786,8 +24818,8 @@
       <w:pPr>
         <w:pStyle w:val="Heading4"/>
       </w:pPr>
-      <w:bookmarkStart w:id="163" w:name="_J2735PositionalAccuracy"/>
-      <w:bookmarkEnd w:id="163"/>
+      <w:bookmarkStart w:id="175" w:name="_J2735PositionalAccuracy"/>
+      <w:bookmarkEnd w:id="175"/>
       <w:r>
         <w:t>J2735PositionalAccuracy</w:t>
       </w:r>
@@ -25114,10 +25146,10 @@
       <w:pPr>
         <w:pStyle w:val="Heading4"/>
       </w:pPr>
-      <w:bookmarkStart w:id="164" w:name="_J2735TransmissionState"/>
-      <w:bookmarkStart w:id="165" w:name="_J2735BrakeSystemStatus"/>
-      <w:bookmarkEnd w:id="164"/>
-      <w:bookmarkEnd w:id="165"/>
+      <w:bookmarkStart w:id="176" w:name="_J2735TransmissionState"/>
+      <w:bookmarkStart w:id="177" w:name="_J2735BrakeSystemStatus"/>
+      <w:bookmarkEnd w:id="176"/>
+      <w:bookmarkEnd w:id="177"/>
       <w:r>
         <w:t>J2735BrakeSystemStatus</w:t>
       </w:r>
@@ -25797,6 +25829,7 @@
               <w:rPr>
                 <w:rFonts w:ascii="Courier New" w:hAnsi="Courier New" w:cs="Courier New"/>
               </w:rPr>
+              <w:lastRenderedPageBreak/>
               <w:t>scs</w:t>
             </w:r>
           </w:p>
@@ -26231,8 +26264,8 @@
       <w:pPr>
         <w:pStyle w:val="Heading4"/>
       </w:pPr>
-      <w:bookmarkStart w:id="166" w:name="_J2735VehicleSize"/>
-      <w:bookmarkEnd w:id="166"/>
+      <w:bookmarkStart w:id="178" w:name="_J2735VehicleSize"/>
+      <w:bookmarkEnd w:id="178"/>
       <w:r>
         <w:t>J2735VehicleSize</w:t>
       </w:r>
@@ -26535,8 +26568,8 @@
       <w:pPr>
         <w:pStyle w:val="Heading4"/>
       </w:pPr>
-      <w:bookmarkStart w:id="167" w:name="_J2735BitString"/>
-      <w:bookmarkEnd w:id="167"/>
+      <w:bookmarkStart w:id="179" w:name="_J2735BitString"/>
+      <w:bookmarkEnd w:id="179"/>
       <w:r>
         <w:t>J2735BitString</w:t>
       </w:r>
@@ -26588,8 +26621,8 @@
       <w:pPr>
         <w:pStyle w:val="Heading4"/>
       </w:pPr>
-      <w:bookmarkStart w:id="168" w:name="_J2735VehicleSafetyExtensions"/>
-      <w:bookmarkEnd w:id="168"/>
+      <w:bookmarkStart w:id="180" w:name="_J2735VehicleSafetyExtensions"/>
+      <w:bookmarkEnd w:id="180"/>
       <w:r>
         <w:t>J2735VehicleSafetyExtensions</w:t>
       </w:r>
@@ -27560,8 +27593,8 @@
       <w:pPr>
         <w:pStyle w:val="Heading4"/>
       </w:pPr>
-      <w:bookmarkStart w:id="169" w:name="_J2735SpecialVehicleExtensions"/>
-      <w:bookmarkEnd w:id="169"/>
+      <w:bookmarkStart w:id="181" w:name="_J2735SpecialVehicleExtensions"/>
+      <w:bookmarkEnd w:id="181"/>
       <w:r>
         <w:t>J2735SpecialVehicleExtensions</w:t>
       </w:r>
@@ -27898,8 +27931,8 @@
       <w:pPr>
         <w:pStyle w:val="Heading4"/>
       </w:pPr>
-      <w:bookmarkStart w:id="170" w:name="_J2735SupplementalVehicleExtensions"/>
-      <w:bookmarkEnd w:id="170"/>
+      <w:bookmarkStart w:id="182" w:name="_J2735SupplementalVehicleExtensions"/>
+      <w:bookmarkEnd w:id="182"/>
       <w:r>
         <w:t>J2735SupplementalVehicleExtensions</w:t>
       </w:r>
@@ -28695,8 +28728,8 @@
       <w:pPr>
         <w:pStyle w:val="Heading4"/>
       </w:pPr>
-      <w:bookmarkStart w:id="171" w:name="_J2735PathHistory"/>
-      <w:bookmarkEnd w:id="171"/>
+      <w:bookmarkStart w:id="183" w:name="_J2735PathHistory"/>
+      <w:bookmarkEnd w:id="183"/>
       <w:r>
         <w:t>J2735PathHistory</w:t>
       </w:r>
@@ -29223,8 +29256,8 @@
       <w:pPr>
         <w:pStyle w:val="Heading4"/>
       </w:pPr>
-      <w:bookmarkStart w:id="172" w:name="_J2735PathPrediction"/>
-      <w:bookmarkEnd w:id="172"/>
+      <w:bookmarkStart w:id="184" w:name="_J2735PathPrediction"/>
+      <w:bookmarkEnd w:id="184"/>
       <w:r>
         <w:t>J2735PathPrediction</w:t>
       </w:r>
@@ -29522,8 +29555,8 @@
       <w:pPr>
         <w:pStyle w:val="Heading4"/>
       </w:pPr>
-      <w:bookmarkStart w:id="173" w:name="_J2735EmergencyDetails"/>
-      <w:bookmarkEnd w:id="173"/>
+      <w:bookmarkStart w:id="185" w:name="_J2735EmergencyDetails"/>
+      <w:bookmarkEnd w:id="185"/>
       <w:r>
         <w:t>J2735EmergencyDetails</w:t>
       </w:r>
@@ -30573,6 +30606,7 @@
               <w:rPr>
                 <w:rFonts w:ascii="Courier New" w:hAnsi="Courier New" w:cs="Courier New"/>
               </w:rPr>
+              <w:lastRenderedPageBreak/>
               <w:t>responseType</w:t>
             </w:r>
           </w:p>
@@ -31075,8 +31109,8 @@
       <w:pPr>
         <w:pStyle w:val="Heading4"/>
       </w:pPr>
-      <w:bookmarkStart w:id="174" w:name="_J2735EventDescription"/>
-      <w:bookmarkEnd w:id="174"/>
+      <w:bookmarkStart w:id="186" w:name="_J2735EventDescription"/>
+      <w:bookmarkEnd w:id="186"/>
       <w:r>
         <w:t>J2735EventDescription</w:t>
       </w:r>
@@ -31700,6 +31734,7 @@
               <w:rPr>
                 <w:rFonts w:ascii="Courier New" w:hAnsi="Courier New" w:cs="Courier New"/>
               </w:rPr>
+              <w:lastRenderedPageBreak/>
               <w:t>priority</w:t>
             </w:r>
           </w:p>
@@ -31929,8 +31964,8 @@
       <w:pPr>
         <w:pStyle w:val="Heading4"/>
       </w:pPr>
-      <w:bookmarkStart w:id="175" w:name="_J2735TrailerData"/>
-      <w:bookmarkEnd w:id="175"/>
+      <w:bookmarkStart w:id="187" w:name="_J2735TrailerData"/>
+      <w:bookmarkEnd w:id="187"/>
       <w:r>
         <w:t>J2735TrailerData</w:t>
       </w:r>
@@ -32278,8 +32313,8 @@
       <w:pPr>
         <w:pStyle w:val="Heading4"/>
       </w:pPr>
-      <w:bookmarkStart w:id="176" w:name="_J2735VehicleClassification"/>
-      <w:bookmarkEnd w:id="176"/>
+      <w:bookmarkStart w:id="188" w:name="_J2735VehicleClassification"/>
+      <w:bookmarkEnd w:id="188"/>
       <w:r>
         <w:lastRenderedPageBreak/>
         <w:t>J2735VehicleClassification</w:t>
@@ -34395,8 +34430,8 @@
       <w:pPr>
         <w:pStyle w:val="Heading4"/>
       </w:pPr>
-      <w:bookmarkStart w:id="177" w:name="_J2735VehicleData"/>
-      <w:bookmarkEnd w:id="177"/>
+      <w:bookmarkStart w:id="189" w:name="_J2735VehicleData"/>
+      <w:bookmarkEnd w:id="189"/>
       <w:r>
         <w:t>J2735VehicleData</w:t>
       </w:r>
@@ -34638,8 +34673,8 @@
       <w:pPr>
         <w:pStyle w:val="Heading4"/>
       </w:pPr>
-      <w:bookmarkStart w:id="178" w:name="_J2735WeatherReport"/>
-      <w:bookmarkEnd w:id="178"/>
+      <w:bookmarkStart w:id="190" w:name="_J2735WeatherReport"/>
+      <w:bookmarkEnd w:id="190"/>
       <w:r>
         <w:t>J2735WeatherReport</w:t>
       </w:r>
@@ -35029,8 +35064,8 @@
       <w:pPr>
         <w:pStyle w:val="Heading4"/>
       </w:pPr>
-      <w:bookmarkStart w:id="179" w:name="_J2735WeatherProbe"/>
-      <w:bookmarkEnd w:id="179"/>
+      <w:bookmarkStart w:id="191" w:name="_J2735WeatherProbe"/>
+      <w:bookmarkEnd w:id="191"/>
       <w:r>
         <w:t>J2735WeatherProbe</w:t>
       </w:r>
@@ -35272,8 +35307,8 @@
       <w:pPr>
         <w:pStyle w:val="Heading4"/>
       </w:pPr>
-      <w:bookmarkStart w:id="180" w:name="_J2735ObstacleDetection"/>
-      <w:bookmarkEnd w:id="180"/>
+      <w:bookmarkStart w:id="192" w:name="_J2735ObstacleDetection"/>
+      <w:bookmarkEnd w:id="192"/>
       <w:r>
         <w:t>J2735ObstacleDetection</w:t>
       </w:r>
@@ -35515,8 +35550,8 @@
       <w:pPr>
         <w:pStyle w:val="Heading4"/>
       </w:pPr>
-      <w:bookmarkStart w:id="181" w:name="_J2735DisabledVehicle"/>
-      <w:bookmarkEnd w:id="181"/>
+      <w:bookmarkStart w:id="193" w:name="_J2735DisabledVehicle"/>
+      <w:bookmarkEnd w:id="193"/>
       <w:r>
         <w:t>J2735DisabledVehicle</w:t>
       </w:r>
@@ -35758,8 +35793,8 @@
       <w:pPr>
         <w:pStyle w:val="Heading4"/>
       </w:pPr>
-      <w:bookmarkStart w:id="182" w:name="_J2735SpeedProfile"/>
-      <w:bookmarkEnd w:id="182"/>
+      <w:bookmarkStart w:id="194" w:name="_J2735SpeedProfile"/>
+      <w:bookmarkEnd w:id="194"/>
       <w:r>
         <w:t>J2735SpeedProfile</w:t>
       </w:r>
@@ -36001,8 +36036,8 @@
       <w:pPr>
         <w:pStyle w:val="Heading4"/>
       </w:pPr>
-      <w:bookmarkStart w:id="183" w:name="_J2735RTCMPackage"/>
-      <w:bookmarkEnd w:id="183"/>
+      <w:bookmarkStart w:id="195" w:name="_J2735RTCMPackage"/>
+      <w:bookmarkEnd w:id="195"/>
       <w:r>
         <w:t>J2735RTCMPackage</w:t>
       </w:r>
@@ -36244,8 +36279,8 @@
       <w:pPr>
         <w:pStyle w:val="Heading4"/>
       </w:pPr>
-      <w:bookmarkStart w:id="184" w:name="_J2735RegionalContent"/>
-      <w:bookmarkEnd w:id="184"/>
+      <w:bookmarkStart w:id="196" w:name="_J2735RegionalContent"/>
+      <w:bookmarkEnd w:id="196"/>
       <w:r>
         <w:t>J2735RegionalContent</w:t>
       </w:r>
@@ -36487,8 +36522,8 @@
       <w:pPr>
         <w:pStyle w:val="Heading4"/>
       </w:pPr>
-      <w:bookmarkStart w:id="185" w:name="_J2735FullPositionVector"/>
-      <w:bookmarkEnd w:id="185"/>
+      <w:bookmarkStart w:id="197" w:name="_J2735FullPositionVector"/>
+      <w:bookmarkEnd w:id="197"/>
       <w:r>
         <w:lastRenderedPageBreak/>
         <w:t>J2735FullPositionVector</w:t>
@@ -36731,8 +36766,8 @@
       <w:pPr>
         <w:pStyle w:val="Heading4"/>
       </w:pPr>
-      <w:bookmarkStart w:id="186" w:name="_J2735PathHistoryPoint"/>
-      <w:bookmarkEnd w:id="186"/>
+      <w:bookmarkStart w:id="198" w:name="_J2735PathHistoryPoint"/>
+      <w:bookmarkEnd w:id="198"/>
       <w:r>
         <w:t>J2735PathHistoryPoint</w:t>
       </w:r>
@@ -38180,8 +38215,8 @@
       <w:pPr>
         <w:pStyle w:val="Heading4"/>
       </w:pPr>
-      <w:bookmarkStart w:id="187" w:name="_J2735Extent"/>
-      <w:bookmarkEnd w:id="187"/>
+      <w:bookmarkStart w:id="199" w:name="_J2735Extent"/>
+      <w:bookmarkEnd w:id="199"/>
       <w:r>
         <w:t>J2735Extent</w:t>
       </w:r>
@@ -38423,8 +38458,8 @@
       <w:pPr>
         <w:pStyle w:val="Heading4"/>
       </w:pPr>
-      <w:bookmarkStart w:id="188" w:name="_J2735PivotPointDescription"/>
-      <w:bookmarkEnd w:id="188"/>
+      <w:bookmarkStart w:id="200" w:name="_J2735PivotPointDescription"/>
+      <w:bookmarkEnd w:id="200"/>
       <w:r>
         <w:t>J2735PivotPointDescription</w:t>
       </w:r>
@@ -38666,8 +38701,8 @@
       <w:pPr>
         <w:pStyle w:val="Heading4"/>
       </w:pPr>
-      <w:bookmarkStart w:id="189" w:name="_J2735TrailerUnitDescription"/>
-      <w:bookmarkEnd w:id="189"/>
+      <w:bookmarkStart w:id="201" w:name="_J2735TrailerUnitDescription"/>
+      <w:bookmarkEnd w:id="201"/>
       <w:r>
         <w:t>J2735TrailerUnitDescription</w:t>
       </w:r>
@@ -39633,32 +39668,19 @@
       <w:pPr>
         <w:pStyle w:val="Caption"/>
       </w:pPr>
-      <w:bookmarkStart w:id="190" w:name="_Toc441572992"/>
-      <w:bookmarkStart w:id="191" w:name="_Toc456253320"/>
+      <w:bookmarkStart w:id="202" w:name="_Toc441572992"/>
+      <w:bookmarkStart w:id="203" w:name="_Toc456253320"/>
       <w:r>
         <w:t xml:space="preserve">Table </w:t>
       </w:r>
-      <w:r>
-        <w:fldChar w:fldCharType="begin"/>
-      </w:r>
-      <w:r>
-        <w:instrText xml:space="preserve"> SEQ Table \* ARABIC </w:instrText>
-      </w:r>
-      <w:r>
-        <w:fldChar w:fldCharType="separate"/>
-      </w:r>
-      <w:r>
-        <w:rPr>
-          <w:noProof/>
-        </w:rPr>
-        <w:t>14</w:t>
-      </w:r>
-      <w:r>
-        <w:rPr>
-          <w:noProof/>
-        </w:rPr>
-        <w:fldChar w:fldCharType="end"/>
-      </w:r>
+      <w:fldSimple w:instr=" SEQ Table \* ARABIC ">
+        <w:r>
+          <w:rPr>
+            <w:noProof/>
+          </w:rPr>
+          <w:t>14</w:t>
+        </w:r>
+      </w:fldSimple>
       <w:r>
         <w:t xml:space="preserve"> </w:t>
       </w:r>
@@ -39668,8 +39690,8 @@
       <w:r>
         <w:t xml:space="preserve"> </w:t>
       </w:r>
-      <w:bookmarkEnd w:id="190"/>
-      <w:bookmarkEnd w:id="191"/>
+      <w:bookmarkEnd w:id="202"/>
+      <w:bookmarkEnd w:id="203"/>
       <w:r>
         <w:t>BSM Data</w:t>
       </w:r>
@@ -39678,11 +39700,11 @@
       <w:pPr>
         <w:pStyle w:val="Heading4"/>
       </w:pPr>
-      <w:bookmarkStart w:id="192" w:name="_Toc462052323"/>
+      <w:bookmarkStart w:id="204" w:name="_Toc462052323"/>
       <w:r>
         <w:t>OdeDateTime</w:t>
       </w:r>
-      <w:bookmarkEnd w:id="192"/>
+      <w:bookmarkEnd w:id="204"/>
     </w:p>
     <w:p/>
     <w:p/>
@@ -40201,38 +40223,25 @@
       <w:pPr>
         <w:pStyle w:val="Caption"/>
       </w:pPr>
-      <w:bookmarkStart w:id="193" w:name="_Toc456253327"/>
+      <w:bookmarkStart w:id="205" w:name="_Toc456253327"/>
       <w:r>
         <w:t xml:space="preserve">Table </w:t>
       </w:r>
-      <w:r>
-        <w:fldChar w:fldCharType="begin"/>
-      </w:r>
-      <w:r>
-        <w:instrText xml:space="preserve"> SEQ Table \* ARABIC </w:instrText>
-      </w:r>
-      <w:r>
-        <w:fldChar w:fldCharType="separate"/>
-      </w:r>
-      <w:r>
-        <w:rPr>
-          <w:noProof/>
-        </w:rPr>
-        <w:t>15</w:t>
-      </w:r>
-      <w:r>
-        <w:rPr>
-          <w:noProof/>
-        </w:rPr>
-        <w:fldChar w:fldCharType="end"/>
-      </w:r>
+      <w:fldSimple w:instr=" SEQ Table \* ARABIC ">
+        <w:r>
+          <w:rPr>
+            <w:noProof/>
+          </w:rPr>
+          <w:t>15</w:t>
+        </w:r>
+      </w:fldSimple>
       <w:r>
         <w:t xml:space="preserve"> - </w:t>
       </w:r>
       <w:r>
         <w:t>OdeDateTime</w:t>
       </w:r>
-      <w:bookmarkEnd w:id="193"/>
+      <w:bookmarkEnd w:id="205"/>
     </w:p>
     <w:sectPr>
       <w:pgSz w:w="15840" w:h="12240" w:orient="landscape"/>
@@ -40245,8 +40254,8 @@
 </file>
 
 <file path=word/comments.xml><?xml version="1.0" encoding="utf-8"?>
-<w:comments xmlns:wpc="http://schemas.microsoft.com/office/word/2010/wordprocessingCanvas" xmlns:mc="http://schemas.openxmlformats.org/markup-compatibility/2006" xmlns:o="urn:schemas-microsoft-com:office:office" xmlns:r="http://schemas.openxmlformats.org/officeDocument/2006/relationships" xmlns:m="http://schemas.openxmlformats.org/officeDocument/2006/math" xmlns:v="urn:schemas-microsoft-com:vml" xmlns:wp14="http://schemas.microsoft.com/office/word/2010/wordprocessingDrawing" xmlns:wp="http://schemas.openxmlformats.org/drawingml/2006/wordprocessingDrawing" xmlns:w10="urn:schemas-microsoft-com:office:word" xmlns:w="http://schemas.openxmlformats.org/wordprocessingml/2006/main" xmlns:w14="http://schemas.microsoft.com/office/word/2010/wordml" xmlns:w15="http://schemas.microsoft.com/office/word/2012/wordml" xmlns:wpg="http://schemas.microsoft.com/office/word/2010/wordprocessingGroup" xmlns:wpi="http://schemas.microsoft.com/office/word/2010/wordprocessingInk" xmlns:wne="http://schemas.microsoft.com/office/word/2006/wordml" xmlns:wps="http://schemas.microsoft.com/office/word/2010/wordprocessingShape" mc:Ignorable="w14 w15 wp14">
-  <w:comment w:id="94" w:author="Musavi, Hamid [USA]" w:date="2017-03-06T19:24:00Z" w:initials="MH[">
+<w:comments xmlns:wpc="http://schemas.microsoft.com/office/word/2010/wordprocessingCanvas" xmlns:cx="http://schemas.microsoft.com/office/drawing/2014/chartex" xmlns:cx1="http://schemas.microsoft.com/office/drawing/2015/9/8/chartex" xmlns:cx2="http://schemas.microsoft.com/office/drawing/2015/10/21/chartex" xmlns:cx3="http://schemas.microsoft.com/office/drawing/2016/5/9/chartex" xmlns:cx4="http://schemas.microsoft.com/office/drawing/2016/5/10/chartex" xmlns:cx5="http://schemas.microsoft.com/office/drawing/2016/5/11/chartex" xmlns:mc="http://schemas.openxmlformats.org/markup-compatibility/2006" xmlns:o="urn:schemas-microsoft-com:office:office" xmlns:r="http://schemas.openxmlformats.org/officeDocument/2006/relationships" xmlns:m="http://schemas.openxmlformats.org/officeDocument/2006/math" xmlns:v="urn:schemas-microsoft-com:vml" xmlns:wp14="http://schemas.microsoft.com/office/word/2010/wordprocessingDrawing" xmlns:wp="http://schemas.openxmlformats.org/drawingml/2006/wordprocessingDrawing" xmlns:w10="urn:schemas-microsoft-com:office:word" xmlns:w="http://schemas.openxmlformats.org/wordprocessingml/2006/main" xmlns:w14="http://schemas.microsoft.com/office/word/2010/wordml" xmlns:w15="http://schemas.microsoft.com/office/word/2012/wordml" xmlns:w16se="http://schemas.microsoft.com/office/word/2015/wordml/symex" xmlns:wpg="http://schemas.microsoft.com/office/word/2010/wordprocessingGroup" xmlns:wpi="http://schemas.microsoft.com/office/word/2010/wordprocessingInk" xmlns:wne="http://schemas.microsoft.com/office/word/2006/wordml" xmlns:wps="http://schemas.microsoft.com/office/word/2010/wordprocessingShape" mc:Ignorable="w14 w15 w16se wp14">
+  <w:comment w:id="106" w:author="Musavi, Hamid [USA] [2]" w:date="2017-03-06T19:24:00Z" w:initials="MH[">
     <w:p>
       <w:pPr>
         <w:pStyle w:val="CommentText"/>
@@ -40262,7 +40271,7 @@
       </w:r>
     </w:p>
   </w:comment>
-  <w:comment w:id="98" w:author="Musavi, Hamid [USA]" w:date="2017-03-06T19:25:00Z" w:initials="MH[">
+  <w:comment w:id="110" w:author="Musavi, Hamid [USA] [2]" w:date="2017-03-06T19:25:00Z" w:initials="MH[">
     <w:p>
       <w:pPr>
         <w:pStyle w:val="CommentText"/>
@@ -40278,7 +40287,7 @@
       </w:r>
     </w:p>
   </w:comment>
-  <w:comment w:id="99" w:author="Musavi, Hamid [USA]" w:date="2017-03-06T19:52:00Z" w:initials="MH[">
+  <w:comment w:id="111" w:author="Musavi, Hamid [USA] [2]" w:date="2017-03-06T19:52:00Z" w:initials="MH[">
     <w:p>
       <w:pPr>
         <w:pStyle w:val="CommentText"/>
@@ -40298,7 +40307,7 @@
 </file>
 
 <file path=word/commentsExtended.xml><?xml version="1.0" encoding="utf-8"?>
-<w15:commentsEx xmlns:wpc="http://schemas.microsoft.com/office/word/2010/wordprocessingCanvas" xmlns:mc="http://schemas.openxmlformats.org/markup-compatibility/2006" xmlns:o="urn:schemas-microsoft-com:office:office" xmlns:r="http://schemas.openxmlformats.org/officeDocument/2006/relationships" xmlns:m="http://schemas.openxmlformats.org/officeDocument/2006/math" xmlns:v="urn:schemas-microsoft-com:vml" xmlns:wp14="http://schemas.microsoft.com/office/word/2010/wordprocessingDrawing" xmlns:wp="http://schemas.openxmlformats.org/drawingml/2006/wordprocessingDrawing" xmlns:w10="urn:schemas-microsoft-com:office:word" xmlns:w="http://schemas.openxmlformats.org/wordprocessingml/2006/main" xmlns:w14="http://schemas.microsoft.com/office/word/2010/wordml" xmlns:w15="http://schemas.microsoft.com/office/word/2012/wordml" xmlns:wpg="http://schemas.microsoft.com/office/word/2010/wordprocessingGroup" xmlns:wpi="http://schemas.microsoft.com/office/word/2010/wordprocessingInk" xmlns:wne="http://schemas.microsoft.com/office/word/2006/wordml" xmlns:wps="http://schemas.microsoft.com/office/word/2010/wordprocessingShape" mc:Ignorable="w14 w15 wp14">
+<w15:commentsEx xmlns:wpc="http://schemas.microsoft.com/office/word/2010/wordprocessingCanvas" xmlns:cx="http://schemas.microsoft.com/office/drawing/2014/chartex" xmlns:cx1="http://schemas.microsoft.com/office/drawing/2015/9/8/chartex" xmlns:cx2="http://schemas.microsoft.com/office/drawing/2015/10/21/chartex" xmlns:cx3="http://schemas.microsoft.com/office/drawing/2016/5/9/chartex" xmlns:cx4="http://schemas.microsoft.com/office/drawing/2016/5/10/chartex" xmlns:cx5="http://schemas.microsoft.com/office/drawing/2016/5/11/chartex" xmlns:mc="http://schemas.openxmlformats.org/markup-compatibility/2006" xmlns:o="urn:schemas-microsoft-com:office:office" xmlns:r="http://schemas.openxmlformats.org/officeDocument/2006/relationships" xmlns:m="http://schemas.openxmlformats.org/officeDocument/2006/math" xmlns:v="urn:schemas-microsoft-com:vml" xmlns:wp14="http://schemas.microsoft.com/office/word/2010/wordprocessingDrawing" xmlns:wp="http://schemas.openxmlformats.org/drawingml/2006/wordprocessingDrawing" xmlns:w10="urn:schemas-microsoft-com:office:word" xmlns:w="http://schemas.openxmlformats.org/wordprocessingml/2006/main" xmlns:w14="http://schemas.microsoft.com/office/word/2010/wordml" xmlns:w15="http://schemas.microsoft.com/office/word/2012/wordml" xmlns:w16se="http://schemas.microsoft.com/office/word/2015/wordml/symex" xmlns:wpg="http://schemas.microsoft.com/office/word/2010/wordprocessingGroup" xmlns:wpi="http://schemas.microsoft.com/office/word/2010/wordprocessingInk" xmlns:wne="http://schemas.microsoft.com/office/word/2006/wordml" xmlns:wps="http://schemas.microsoft.com/office/word/2010/wordprocessingShape" mc:Ignorable="w14 w15 w16se wp14">
   <w15:commentEx w15:paraId="39FA11AE" w15:done="0"/>
   <w15:commentEx w15:paraId="39715C69" w15:done="0"/>
   <w15:commentEx w15:paraId="1FB74835" w15:done="0"/>
@@ -40306,7 +40315,7 @@
 </file>
 
 <file path=word/endnotes.xml><?xml version="1.0" encoding="utf-8"?>
-<w:endnotes xmlns:wpc="http://schemas.microsoft.com/office/word/2010/wordprocessingCanvas" xmlns:mc="http://schemas.openxmlformats.org/markup-compatibility/2006" xmlns:o="urn:schemas-microsoft-com:office:office" xmlns:r="http://schemas.openxmlformats.org/officeDocument/2006/relationships" xmlns:m="http://schemas.openxmlformats.org/officeDocument/2006/math" xmlns:v="urn:schemas-microsoft-com:vml" xmlns:wp14="http://schemas.microsoft.com/office/word/2010/wordprocessingDrawing" xmlns:wp="http://schemas.openxmlformats.org/drawingml/2006/wordprocessingDrawing" xmlns:w10="urn:schemas-microsoft-com:office:word" xmlns:w="http://schemas.openxmlformats.org/wordprocessingml/2006/main" xmlns:w14="http://schemas.microsoft.com/office/word/2010/wordml" xmlns:w15="http://schemas.microsoft.com/office/word/2012/wordml" xmlns:wpg="http://schemas.microsoft.com/office/word/2010/wordprocessingGroup" xmlns:wpi="http://schemas.microsoft.com/office/word/2010/wordprocessingInk" xmlns:wne="http://schemas.microsoft.com/office/word/2006/wordml" xmlns:wps="http://schemas.microsoft.com/office/word/2010/wordprocessingShape" mc:Ignorable="w14 w15 wp14">
+<w:endnotes xmlns:wpc="http://schemas.microsoft.com/office/word/2010/wordprocessingCanvas" xmlns:cx="http://schemas.microsoft.com/office/drawing/2014/chartex" xmlns:cx1="http://schemas.microsoft.com/office/drawing/2015/9/8/chartex" xmlns:cx2="http://schemas.microsoft.com/office/drawing/2015/10/21/chartex" xmlns:cx3="http://schemas.microsoft.com/office/drawing/2016/5/9/chartex" xmlns:cx4="http://schemas.microsoft.com/office/drawing/2016/5/10/chartex" xmlns:cx5="http://schemas.microsoft.com/office/drawing/2016/5/11/chartex" xmlns:mc="http://schemas.openxmlformats.org/markup-compatibility/2006" xmlns:o="urn:schemas-microsoft-com:office:office" xmlns:r="http://schemas.openxmlformats.org/officeDocument/2006/relationships" xmlns:m="http://schemas.openxmlformats.org/officeDocument/2006/math" xmlns:v="urn:schemas-microsoft-com:vml" xmlns:wp14="http://schemas.microsoft.com/office/word/2010/wordprocessingDrawing" xmlns:wp="http://schemas.openxmlformats.org/drawingml/2006/wordprocessingDrawing" xmlns:w10="urn:schemas-microsoft-com:office:word" xmlns:w="http://schemas.openxmlformats.org/wordprocessingml/2006/main" xmlns:w14="http://schemas.microsoft.com/office/word/2010/wordml" xmlns:w15="http://schemas.microsoft.com/office/word/2012/wordml" xmlns:w16se="http://schemas.microsoft.com/office/word/2015/wordml/symex" xmlns:wpg="http://schemas.microsoft.com/office/word/2010/wordprocessingGroup" xmlns:wpi="http://schemas.microsoft.com/office/word/2010/wordprocessingInk" xmlns:wne="http://schemas.microsoft.com/office/word/2006/wordml" xmlns:wps="http://schemas.microsoft.com/office/word/2010/wordprocessingShape" mc:Ignorable="w14 w15 w16se wp14">
   <w:endnote w:type="separator" w:id="-1">
     <w:p>
       <w:pPr>
@@ -40338,7 +40347,7 @@
 </file>
 
 <file path=word/footer1.xml><?xml version="1.0" encoding="utf-8"?>
-<w:ftr xmlns:wpc="http://schemas.microsoft.com/office/word/2010/wordprocessingCanvas" xmlns:mc="http://schemas.openxmlformats.org/markup-compatibility/2006" xmlns:o="urn:schemas-microsoft-com:office:office" xmlns:r="http://schemas.openxmlformats.org/officeDocument/2006/relationships" xmlns:m="http://schemas.openxmlformats.org/officeDocument/2006/math" xmlns:v="urn:schemas-microsoft-com:vml" xmlns:wp14="http://schemas.microsoft.com/office/word/2010/wordprocessingDrawing" xmlns:wp="http://schemas.openxmlformats.org/drawingml/2006/wordprocessingDrawing" xmlns:w10="urn:schemas-microsoft-com:office:word" xmlns:w="http://schemas.openxmlformats.org/wordprocessingml/2006/main" xmlns:w14="http://schemas.microsoft.com/office/word/2010/wordml" xmlns:w15="http://schemas.microsoft.com/office/word/2012/wordml" xmlns:wpg="http://schemas.microsoft.com/office/word/2010/wordprocessingGroup" xmlns:wpi="http://schemas.microsoft.com/office/word/2010/wordprocessingInk" xmlns:wne="http://schemas.microsoft.com/office/word/2006/wordml" xmlns:wps="http://schemas.microsoft.com/office/word/2010/wordprocessingShape" mc:Ignorable="w14 w15 wp14">
+<w:ftr xmlns:wpc="http://schemas.microsoft.com/office/word/2010/wordprocessingCanvas" xmlns:cx="http://schemas.microsoft.com/office/drawing/2014/chartex" xmlns:cx1="http://schemas.microsoft.com/office/drawing/2015/9/8/chartex" xmlns:cx2="http://schemas.microsoft.com/office/drawing/2015/10/21/chartex" xmlns:cx3="http://schemas.microsoft.com/office/drawing/2016/5/9/chartex" xmlns:cx4="http://schemas.microsoft.com/office/drawing/2016/5/10/chartex" xmlns:cx5="http://schemas.microsoft.com/office/drawing/2016/5/11/chartex" xmlns:mc="http://schemas.openxmlformats.org/markup-compatibility/2006" xmlns:o="urn:schemas-microsoft-com:office:office" xmlns:r="http://schemas.openxmlformats.org/officeDocument/2006/relationships" xmlns:m="http://schemas.openxmlformats.org/officeDocument/2006/math" xmlns:v="urn:schemas-microsoft-com:vml" xmlns:wp14="http://schemas.microsoft.com/office/word/2010/wordprocessingDrawing" xmlns:wp="http://schemas.openxmlformats.org/drawingml/2006/wordprocessingDrawing" xmlns:w10="urn:schemas-microsoft-com:office:word" xmlns:w="http://schemas.openxmlformats.org/wordprocessingml/2006/main" xmlns:w14="http://schemas.microsoft.com/office/word/2010/wordml" xmlns:w15="http://schemas.microsoft.com/office/word/2012/wordml" xmlns:w16se="http://schemas.microsoft.com/office/word/2015/wordml/symex" xmlns:wpg="http://schemas.microsoft.com/office/word/2010/wordprocessingGroup" xmlns:wpi="http://schemas.microsoft.com/office/word/2010/wordprocessingInk" xmlns:wne="http://schemas.microsoft.com/office/word/2006/wordml" xmlns:wps="http://schemas.microsoft.com/office/word/2010/wordprocessingShape" mc:Ignorable="w14 w15 w16se wp14">
   <w:p>
     <w:pPr>
       <w:pStyle w:val="Footer"/>
@@ -40348,7 +40357,7 @@
 </file>
 
 <file path=word/footer2.xml><?xml version="1.0" encoding="utf-8"?>
-<w:ftr xmlns:wpc="http://schemas.microsoft.com/office/word/2010/wordprocessingCanvas" xmlns:mc="http://schemas.openxmlformats.org/markup-compatibility/2006" xmlns:o="urn:schemas-microsoft-com:office:office" xmlns:r="http://schemas.openxmlformats.org/officeDocument/2006/relationships" xmlns:m="http://schemas.openxmlformats.org/officeDocument/2006/math" xmlns:v="urn:schemas-microsoft-com:vml" xmlns:wp14="http://schemas.microsoft.com/office/word/2010/wordprocessingDrawing" xmlns:wp="http://schemas.openxmlformats.org/drawingml/2006/wordprocessingDrawing" xmlns:w10="urn:schemas-microsoft-com:office:word" xmlns:w="http://schemas.openxmlformats.org/wordprocessingml/2006/main" xmlns:w14="http://schemas.microsoft.com/office/word/2010/wordml" xmlns:w15="http://schemas.microsoft.com/office/word/2012/wordml" xmlns:wpg="http://schemas.microsoft.com/office/word/2010/wordprocessingGroup" xmlns:wpi="http://schemas.microsoft.com/office/word/2010/wordprocessingInk" xmlns:wne="http://schemas.microsoft.com/office/word/2006/wordml" xmlns:wps="http://schemas.microsoft.com/office/word/2010/wordprocessingShape" mc:Ignorable="w14 w15 wp14">
+<w:ftr xmlns:wpc="http://schemas.microsoft.com/office/word/2010/wordprocessingCanvas" xmlns:cx="http://schemas.microsoft.com/office/drawing/2014/chartex" xmlns:cx1="http://schemas.microsoft.com/office/drawing/2015/9/8/chartex" xmlns:cx2="http://schemas.microsoft.com/office/drawing/2015/10/21/chartex" xmlns:cx3="http://schemas.microsoft.com/office/drawing/2016/5/9/chartex" xmlns:cx4="http://schemas.microsoft.com/office/drawing/2016/5/10/chartex" xmlns:cx5="http://schemas.microsoft.com/office/drawing/2016/5/11/chartex" xmlns:mc="http://schemas.openxmlformats.org/markup-compatibility/2006" xmlns:o="urn:schemas-microsoft-com:office:office" xmlns:r="http://schemas.openxmlformats.org/officeDocument/2006/relationships" xmlns:m="http://schemas.openxmlformats.org/officeDocument/2006/math" xmlns:v="urn:schemas-microsoft-com:vml" xmlns:wp14="http://schemas.microsoft.com/office/word/2010/wordprocessingDrawing" xmlns:wp="http://schemas.openxmlformats.org/drawingml/2006/wordprocessingDrawing" xmlns:w10="urn:schemas-microsoft-com:office:word" xmlns:w="http://schemas.openxmlformats.org/wordprocessingml/2006/main" xmlns:w14="http://schemas.microsoft.com/office/word/2010/wordml" xmlns:w15="http://schemas.microsoft.com/office/word/2012/wordml" xmlns:w16se="http://schemas.microsoft.com/office/word/2015/wordml/symex" xmlns:wpg="http://schemas.microsoft.com/office/word/2010/wordprocessingGroup" xmlns:wpi="http://schemas.microsoft.com/office/word/2010/wordprocessingInk" xmlns:wne="http://schemas.microsoft.com/office/word/2006/wordml" xmlns:wps="http://schemas.microsoft.com/office/word/2010/wordprocessingShape" mc:Ignorable="w14 w15 w16se wp14">
   <w:p>
     <w:pPr>
       <w:pStyle w:val="Footer"/>
@@ -40479,20 +40488,20 @@
       </w:rPr>
       <w:fldChar w:fldCharType="separate"/>
     </w:r>
-    <w:ins w:id="2" w:author="Musavi, Hamid [USA]" w:date="2017-04-27T17:16:00Z">
+    <w:ins w:id="2" w:author="Musavi, Hamid [USA]" w:date="2017-05-17T09:53:00Z">
       <w:r>
         <w:rPr>
           <w:noProof/>
         </w:rPr>
-        <w:t>April 26, 2017</w:t>
+        <w:t>May 16, 2017</w:t>
       </w:r>
     </w:ins>
-    <w:del w:id="3" w:author="Musavi, Hamid [USA]" w:date="2017-04-27T17:16:00Z">
+    <w:del w:id="3" w:author="Musavi, Hamid [USA]" w:date="2017-05-17T09:53:00Z">
       <w:r>
         <w:rPr>
           <w:noProof/>
         </w:rPr>
-        <w:delText>April 13, 2017</w:delText>
+        <w:delText>April 27, 2017</w:delText>
       </w:r>
     </w:del>
     <w:r>
@@ -40511,7 +40520,7 @@
 </file>
 
 <file path=word/footer3.xml><?xml version="1.0" encoding="utf-8"?>
-<w:ftr xmlns:wpc="http://schemas.microsoft.com/office/word/2010/wordprocessingCanvas" xmlns:mc="http://schemas.openxmlformats.org/markup-compatibility/2006" xmlns:o="urn:schemas-microsoft-com:office:office" xmlns:r="http://schemas.openxmlformats.org/officeDocument/2006/relationships" xmlns:m="http://schemas.openxmlformats.org/officeDocument/2006/math" xmlns:v="urn:schemas-microsoft-com:vml" xmlns:wp14="http://schemas.microsoft.com/office/word/2010/wordprocessingDrawing" xmlns:wp="http://schemas.openxmlformats.org/drawingml/2006/wordprocessingDrawing" xmlns:w10="urn:schemas-microsoft-com:office:word" xmlns:w="http://schemas.openxmlformats.org/wordprocessingml/2006/main" xmlns:w14="http://schemas.microsoft.com/office/word/2010/wordml" xmlns:w15="http://schemas.microsoft.com/office/word/2012/wordml" xmlns:wpg="http://schemas.microsoft.com/office/word/2010/wordprocessingGroup" xmlns:wpi="http://schemas.microsoft.com/office/word/2010/wordprocessingInk" xmlns:wne="http://schemas.microsoft.com/office/word/2006/wordml" xmlns:wps="http://schemas.microsoft.com/office/word/2010/wordprocessingShape" mc:Ignorable="w14 w15 wp14">
+<w:ftr xmlns:wpc="http://schemas.microsoft.com/office/word/2010/wordprocessingCanvas" xmlns:cx="http://schemas.microsoft.com/office/drawing/2014/chartex" xmlns:cx1="http://schemas.microsoft.com/office/drawing/2015/9/8/chartex" xmlns:cx2="http://schemas.microsoft.com/office/drawing/2015/10/21/chartex" xmlns:cx3="http://schemas.microsoft.com/office/drawing/2016/5/9/chartex" xmlns:cx4="http://schemas.microsoft.com/office/drawing/2016/5/10/chartex" xmlns:cx5="http://schemas.microsoft.com/office/drawing/2016/5/11/chartex" xmlns:mc="http://schemas.openxmlformats.org/markup-compatibility/2006" xmlns:o="urn:schemas-microsoft-com:office:office" xmlns:r="http://schemas.openxmlformats.org/officeDocument/2006/relationships" xmlns:m="http://schemas.openxmlformats.org/officeDocument/2006/math" xmlns:v="urn:schemas-microsoft-com:vml" xmlns:wp14="http://schemas.microsoft.com/office/word/2010/wordprocessingDrawing" xmlns:wp="http://schemas.openxmlformats.org/drawingml/2006/wordprocessingDrawing" xmlns:w10="urn:schemas-microsoft-com:office:word" xmlns:w="http://schemas.openxmlformats.org/wordprocessingml/2006/main" xmlns:w14="http://schemas.microsoft.com/office/word/2010/wordml" xmlns:w15="http://schemas.microsoft.com/office/word/2012/wordml" xmlns:w16se="http://schemas.microsoft.com/office/word/2015/wordml/symex" xmlns:wpg="http://schemas.microsoft.com/office/word/2010/wordprocessingGroup" xmlns:wpi="http://schemas.microsoft.com/office/word/2010/wordprocessingInk" xmlns:wne="http://schemas.microsoft.com/office/word/2006/wordml" xmlns:wps="http://schemas.microsoft.com/office/word/2010/wordprocessingShape" mc:Ignorable="w14 w15 w16se wp14">
   <w:p>
     <w:pPr>
       <w:pStyle w:val="Footer"/>
@@ -40521,7 +40530,7 @@
 </file>
 
 <file path=word/footer4.xml><?xml version="1.0" encoding="utf-8"?>
-<w:ftr xmlns:wpc="http://schemas.microsoft.com/office/word/2010/wordprocessingCanvas" xmlns:mc="http://schemas.openxmlformats.org/markup-compatibility/2006" xmlns:o="urn:schemas-microsoft-com:office:office" xmlns:r="http://schemas.openxmlformats.org/officeDocument/2006/relationships" xmlns:m="http://schemas.openxmlformats.org/officeDocument/2006/math" xmlns:v="urn:schemas-microsoft-com:vml" xmlns:wp14="http://schemas.microsoft.com/office/word/2010/wordprocessingDrawing" xmlns:wp="http://schemas.openxmlformats.org/drawingml/2006/wordprocessingDrawing" xmlns:w10="urn:schemas-microsoft-com:office:word" xmlns:w="http://schemas.openxmlformats.org/wordprocessingml/2006/main" xmlns:w14="http://schemas.microsoft.com/office/word/2010/wordml" xmlns:w15="http://schemas.microsoft.com/office/word/2012/wordml" xmlns:wpg="http://schemas.microsoft.com/office/word/2010/wordprocessingGroup" xmlns:wpi="http://schemas.microsoft.com/office/word/2010/wordprocessingInk" xmlns:wne="http://schemas.microsoft.com/office/word/2006/wordml" xmlns:wps="http://schemas.microsoft.com/office/word/2010/wordprocessingShape" mc:Ignorable="w14 w15 wp14">
+<w:ftr xmlns:wpc="http://schemas.microsoft.com/office/word/2010/wordprocessingCanvas" xmlns:cx="http://schemas.microsoft.com/office/drawing/2014/chartex" xmlns:cx1="http://schemas.microsoft.com/office/drawing/2015/9/8/chartex" xmlns:cx2="http://schemas.microsoft.com/office/drawing/2015/10/21/chartex" xmlns:cx3="http://schemas.microsoft.com/office/drawing/2016/5/9/chartex" xmlns:cx4="http://schemas.microsoft.com/office/drawing/2016/5/10/chartex" xmlns:cx5="http://schemas.microsoft.com/office/drawing/2016/5/11/chartex" xmlns:mc="http://schemas.openxmlformats.org/markup-compatibility/2006" xmlns:o="urn:schemas-microsoft-com:office:office" xmlns:r="http://schemas.openxmlformats.org/officeDocument/2006/relationships" xmlns:m="http://schemas.openxmlformats.org/officeDocument/2006/math" xmlns:v="urn:schemas-microsoft-com:vml" xmlns:wp14="http://schemas.microsoft.com/office/word/2010/wordprocessingDrawing" xmlns:wp="http://schemas.openxmlformats.org/drawingml/2006/wordprocessingDrawing" xmlns:w10="urn:schemas-microsoft-com:office:word" xmlns:w="http://schemas.openxmlformats.org/wordprocessingml/2006/main" xmlns:w14="http://schemas.microsoft.com/office/word/2010/wordml" xmlns:w15="http://schemas.microsoft.com/office/word/2012/wordml" xmlns:w16se="http://schemas.microsoft.com/office/word/2015/wordml/symex" xmlns:wpg="http://schemas.microsoft.com/office/word/2010/wordprocessingGroup" xmlns:wpi="http://schemas.microsoft.com/office/word/2010/wordprocessingInk" xmlns:wne="http://schemas.microsoft.com/office/word/2006/wordml" xmlns:wps="http://schemas.microsoft.com/office/word/2010/wordprocessingShape" mc:Ignorable="w14 w15 w16se wp14">
   <w:p>
     <w:pPr>
       <w:pStyle w:val="Footer"/>
@@ -40620,7 +40629,7 @@
       <w:rPr>
         <w:noProof/>
       </w:rPr>
-      <w:t>- 14 -</w:t>
+      <w:t>- 23 -</w:t>
     </w:r>
     <w:r>
       <w:rPr>
@@ -40652,20 +40661,20 @@
       </w:rPr>
       <w:fldChar w:fldCharType="separate"/>
     </w:r>
-    <w:ins w:id="42" w:author="Musavi, Hamid [USA]" w:date="2017-04-27T17:16:00Z">
+    <w:ins w:id="39" w:author="Musavi, Hamid [USA]" w:date="2017-05-17T09:53:00Z">
       <w:r>
         <w:rPr>
           <w:noProof/>
         </w:rPr>
-        <w:t>April 26, 2017</w:t>
+        <w:t>May 16, 2017</w:t>
       </w:r>
     </w:ins>
-    <w:del w:id="43" w:author="Musavi, Hamid [USA]" w:date="2017-04-27T17:16:00Z">
+    <w:del w:id="40" w:author="Musavi, Hamid [USA]" w:date="2017-05-17T09:53:00Z">
       <w:r>
         <w:rPr>
           <w:noProof/>
         </w:rPr>
-        <w:delText>April 13, 2017</w:delText>
+        <w:delText>April 27, 2017</w:delText>
       </w:r>
     </w:del>
     <w:r>
@@ -40679,7 +40688,7 @@
 </file>
 
 <file path=word/footnotes.xml><?xml version="1.0" encoding="utf-8"?>
-<w:footnotes xmlns:wpc="http://schemas.microsoft.com/office/word/2010/wordprocessingCanvas" xmlns:mc="http://schemas.openxmlformats.org/markup-compatibility/2006" xmlns:o="urn:schemas-microsoft-com:office:office" xmlns:r="http://schemas.openxmlformats.org/officeDocument/2006/relationships" xmlns:m="http://schemas.openxmlformats.org/officeDocument/2006/math" xmlns:v="urn:schemas-microsoft-com:vml" xmlns:wp14="http://schemas.microsoft.com/office/word/2010/wordprocessingDrawing" xmlns:wp="http://schemas.openxmlformats.org/drawingml/2006/wordprocessingDrawing" xmlns:w10="urn:schemas-microsoft-com:office:word" xmlns:w="http://schemas.openxmlformats.org/wordprocessingml/2006/main" xmlns:w14="http://schemas.microsoft.com/office/word/2010/wordml" xmlns:w15="http://schemas.microsoft.com/office/word/2012/wordml" xmlns:wpg="http://schemas.microsoft.com/office/word/2010/wordprocessingGroup" xmlns:wpi="http://schemas.microsoft.com/office/word/2010/wordprocessingInk" xmlns:wne="http://schemas.microsoft.com/office/word/2006/wordml" xmlns:wps="http://schemas.microsoft.com/office/word/2010/wordprocessingShape" mc:Ignorable="w14 w15 wp14">
+<w:footnotes xmlns:wpc="http://schemas.microsoft.com/office/word/2010/wordprocessingCanvas" xmlns:cx="http://schemas.microsoft.com/office/drawing/2014/chartex" xmlns:cx1="http://schemas.microsoft.com/office/drawing/2015/9/8/chartex" xmlns:cx2="http://schemas.microsoft.com/office/drawing/2015/10/21/chartex" xmlns:cx3="http://schemas.microsoft.com/office/drawing/2016/5/9/chartex" xmlns:cx4="http://schemas.microsoft.com/office/drawing/2016/5/10/chartex" xmlns:cx5="http://schemas.microsoft.com/office/drawing/2016/5/11/chartex" xmlns:mc="http://schemas.openxmlformats.org/markup-compatibility/2006" xmlns:o="urn:schemas-microsoft-com:office:office" xmlns:r="http://schemas.openxmlformats.org/officeDocument/2006/relationships" xmlns:m="http://schemas.openxmlformats.org/officeDocument/2006/math" xmlns:v="urn:schemas-microsoft-com:vml" xmlns:wp14="http://schemas.microsoft.com/office/word/2010/wordprocessingDrawing" xmlns:wp="http://schemas.openxmlformats.org/drawingml/2006/wordprocessingDrawing" xmlns:w10="urn:schemas-microsoft-com:office:word" xmlns:w="http://schemas.openxmlformats.org/wordprocessingml/2006/main" xmlns:w14="http://schemas.microsoft.com/office/word/2010/wordml" xmlns:w15="http://schemas.microsoft.com/office/word/2012/wordml" xmlns:w16se="http://schemas.microsoft.com/office/word/2015/wordml/symex" xmlns:wpg="http://schemas.microsoft.com/office/word/2010/wordprocessingGroup" xmlns:wpi="http://schemas.microsoft.com/office/word/2010/wordprocessingInk" xmlns:wne="http://schemas.microsoft.com/office/word/2006/wordml" xmlns:wps="http://schemas.microsoft.com/office/word/2010/wordprocessingShape" mc:Ignorable="w14 w15 w16se wp14">
   <w:footnote w:type="separator" w:id="-1">
     <w:p>
       <w:pPr>
@@ -40711,7 +40720,7 @@
 </file>
 
 <file path=word/header1.xml><?xml version="1.0" encoding="utf-8"?>
-<w:hdr xmlns:wpc="http://schemas.microsoft.com/office/word/2010/wordprocessingCanvas" xmlns:mc="http://schemas.openxmlformats.org/markup-compatibility/2006" xmlns:o="urn:schemas-microsoft-com:office:office" xmlns:r="http://schemas.openxmlformats.org/officeDocument/2006/relationships" xmlns:m="http://schemas.openxmlformats.org/officeDocument/2006/math" xmlns:v="urn:schemas-microsoft-com:vml" xmlns:wp14="http://schemas.microsoft.com/office/word/2010/wordprocessingDrawing" xmlns:wp="http://schemas.openxmlformats.org/drawingml/2006/wordprocessingDrawing" xmlns:w10="urn:schemas-microsoft-com:office:word" xmlns:w="http://schemas.openxmlformats.org/wordprocessingml/2006/main" xmlns:w14="http://schemas.microsoft.com/office/word/2010/wordml" xmlns:w15="http://schemas.microsoft.com/office/word/2012/wordml" xmlns:wpg="http://schemas.microsoft.com/office/word/2010/wordprocessingGroup" xmlns:wpi="http://schemas.microsoft.com/office/word/2010/wordprocessingInk" xmlns:wne="http://schemas.microsoft.com/office/word/2006/wordml" xmlns:wps="http://schemas.microsoft.com/office/word/2010/wordprocessingShape" mc:Ignorable="w14 w15 wp14">
+<w:hdr xmlns:wpc="http://schemas.microsoft.com/office/word/2010/wordprocessingCanvas" xmlns:cx="http://schemas.microsoft.com/office/drawing/2014/chartex" xmlns:cx1="http://schemas.microsoft.com/office/drawing/2015/9/8/chartex" xmlns:cx2="http://schemas.microsoft.com/office/drawing/2015/10/21/chartex" xmlns:cx3="http://schemas.microsoft.com/office/drawing/2016/5/9/chartex" xmlns:cx4="http://schemas.microsoft.com/office/drawing/2016/5/10/chartex" xmlns:cx5="http://schemas.microsoft.com/office/drawing/2016/5/11/chartex" xmlns:mc="http://schemas.openxmlformats.org/markup-compatibility/2006" xmlns:o="urn:schemas-microsoft-com:office:office" xmlns:r="http://schemas.openxmlformats.org/officeDocument/2006/relationships" xmlns:m="http://schemas.openxmlformats.org/officeDocument/2006/math" xmlns:v="urn:schemas-microsoft-com:vml" xmlns:wp14="http://schemas.microsoft.com/office/word/2010/wordprocessingDrawing" xmlns:wp="http://schemas.openxmlformats.org/drawingml/2006/wordprocessingDrawing" xmlns:w10="urn:schemas-microsoft-com:office:word" xmlns:w="http://schemas.openxmlformats.org/wordprocessingml/2006/main" xmlns:w14="http://schemas.microsoft.com/office/word/2010/wordml" xmlns:w15="http://schemas.microsoft.com/office/word/2012/wordml" xmlns:w16se="http://schemas.microsoft.com/office/word/2015/wordml/symex" xmlns:wpg="http://schemas.microsoft.com/office/word/2010/wordprocessingGroup" xmlns:wpi="http://schemas.microsoft.com/office/word/2010/wordprocessingInk" xmlns:wne="http://schemas.microsoft.com/office/word/2006/wordml" xmlns:wps="http://schemas.microsoft.com/office/word/2010/wordprocessingShape" mc:Ignorable="w14 w15 w16se wp14">
   <w:p>
     <w:pPr>
       <w:pStyle w:val="Header"/>
@@ -40721,7 +40730,7 @@
 </file>
 
 <file path=word/header2.xml><?xml version="1.0" encoding="utf-8"?>
-<w:hdr xmlns:wpc="http://schemas.microsoft.com/office/word/2010/wordprocessingCanvas" xmlns:mc="http://schemas.openxmlformats.org/markup-compatibility/2006" xmlns:o="urn:schemas-microsoft-com:office:office" xmlns:r="http://schemas.openxmlformats.org/officeDocument/2006/relationships" xmlns:m="http://schemas.openxmlformats.org/officeDocument/2006/math" xmlns:v="urn:schemas-microsoft-com:vml" xmlns:wp14="http://schemas.microsoft.com/office/word/2010/wordprocessingDrawing" xmlns:wp="http://schemas.openxmlformats.org/drawingml/2006/wordprocessingDrawing" xmlns:w10="urn:schemas-microsoft-com:office:word" xmlns:w="http://schemas.openxmlformats.org/wordprocessingml/2006/main" xmlns:w14="http://schemas.microsoft.com/office/word/2010/wordml" xmlns:w15="http://schemas.microsoft.com/office/word/2012/wordml" xmlns:wpg="http://schemas.microsoft.com/office/word/2010/wordprocessingGroup" xmlns:wpi="http://schemas.microsoft.com/office/word/2010/wordprocessingInk" xmlns:wne="http://schemas.microsoft.com/office/word/2006/wordml" xmlns:wps="http://schemas.microsoft.com/office/word/2010/wordprocessingShape" mc:Ignorable="w14 w15 wp14">
+<w:hdr xmlns:wpc="http://schemas.microsoft.com/office/word/2010/wordprocessingCanvas" xmlns:cx="http://schemas.microsoft.com/office/drawing/2014/chartex" xmlns:cx1="http://schemas.microsoft.com/office/drawing/2015/9/8/chartex" xmlns:cx2="http://schemas.microsoft.com/office/drawing/2015/10/21/chartex" xmlns:cx3="http://schemas.microsoft.com/office/drawing/2016/5/9/chartex" xmlns:cx4="http://schemas.microsoft.com/office/drawing/2016/5/10/chartex" xmlns:cx5="http://schemas.microsoft.com/office/drawing/2016/5/11/chartex" xmlns:mc="http://schemas.openxmlformats.org/markup-compatibility/2006" xmlns:o="urn:schemas-microsoft-com:office:office" xmlns:r="http://schemas.openxmlformats.org/officeDocument/2006/relationships" xmlns:m="http://schemas.openxmlformats.org/officeDocument/2006/math" xmlns:v="urn:schemas-microsoft-com:vml" xmlns:wp14="http://schemas.microsoft.com/office/word/2010/wordprocessingDrawing" xmlns:wp="http://schemas.openxmlformats.org/drawingml/2006/wordprocessingDrawing" xmlns:w10="urn:schemas-microsoft-com:office:word" xmlns:w="http://schemas.openxmlformats.org/wordprocessingml/2006/main" xmlns:w14="http://schemas.microsoft.com/office/word/2010/wordml" xmlns:w15="http://schemas.microsoft.com/office/word/2012/wordml" xmlns:w16se="http://schemas.microsoft.com/office/word/2015/wordml/symex" xmlns:wpg="http://schemas.microsoft.com/office/word/2010/wordprocessingGroup" xmlns:wpi="http://schemas.microsoft.com/office/word/2010/wordprocessingInk" xmlns:wne="http://schemas.microsoft.com/office/word/2006/wordml" xmlns:wps="http://schemas.microsoft.com/office/word/2010/wordprocessingShape" mc:Ignorable="w14 w15 w16se wp14">
   <w:p>
     <w:pPr>
       <w:tabs>
@@ -40964,7 +40973,7 @@
 </file>
 
 <file path=word/header3.xml><?xml version="1.0" encoding="utf-8"?>
-<w:hdr xmlns:wpc="http://schemas.microsoft.com/office/word/2010/wordprocessingCanvas" xmlns:mc="http://schemas.openxmlformats.org/markup-compatibility/2006" xmlns:o="urn:schemas-microsoft-com:office:office" xmlns:r="http://schemas.openxmlformats.org/officeDocument/2006/relationships" xmlns:m="http://schemas.openxmlformats.org/officeDocument/2006/math" xmlns:v="urn:schemas-microsoft-com:vml" xmlns:wp14="http://schemas.microsoft.com/office/word/2010/wordprocessingDrawing" xmlns:wp="http://schemas.openxmlformats.org/drawingml/2006/wordprocessingDrawing" xmlns:w10="urn:schemas-microsoft-com:office:word" xmlns:w="http://schemas.openxmlformats.org/wordprocessingml/2006/main" xmlns:w14="http://schemas.microsoft.com/office/word/2010/wordml" xmlns:w15="http://schemas.microsoft.com/office/word/2012/wordml" xmlns:wpg="http://schemas.microsoft.com/office/word/2010/wordprocessingGroup" xmlns:wpi="http://schemas.microsoft.com/office/word/2010/wordprocessingInk" xmlns:wne="http://schemas.microsoft.com/office/word/2006/wordml" xmlns:wps="http://schemas.microsoft.com/office/word/2010/wordprocessingShape" mc:Ignorable="w14 w15 wp14">
+<w:hdr xmlns:wpc="http://schemas.microsoft.com/office/word/2010/wordprocessingCanvas" xmlns:cx="http://schemas.microsoft.com/office/drawing/2014/chartex" xmlns:cx1="http://schemas.microsoft.com/office/drawing/2015/9/8/chartex" xmlns:cx2="http://schemas.microsoft.com/office/drawing/2015/10/21/chartex" xmlns:cx3="http://schemas.microsoft.com/office/drawing/2016/5/9/chartex" xmlns:cx4="http://schemas.microsoft.com/office/drawing/2016/5/10/chartex" xmlns:cx5="http://schemas.microsoft.com/office/drawing/2016/5/11/chartex" xmlns:mc="http://schemas.openxmlformats.org/markup-compatibility/2006" xmlns:o="urn:schemas-microsoft-com:office:office" xmlns:r="http://schemas.openxmlformats.org/officeDocument/2006/relationships" xmlns:m="http://schemas.openxmlformats.org/officeDocument/2006/math" xmlns:v="urn:schemas-microsoft-com:vml" xmlns:wp14="http://schemas.microsoft.com/office/word/2010/wordprocessingDrawing" xmlns:wp="http://schemas.openxmlformats.org/drawingml/2006/wordprocessingDrawing" xmlns:w10="urn:schemas-microsoft-com:office:word" xmlns:w="http://schemas.openxmlformats.org/wordprocessingml/2006/main" xmlns:w14="http://schemas.microsoft.com/office/word/2010/wordml" xmlns:w15="http://schemas.microsoft.com/office/word/2012/wordml" xmlns:w16se="http://schemas.microsoft.com/office/word/2015/wordml/symex" xmlns:wpg="http://schemas.microsoft.com/office/word/2010/wordprocessingGroup" xmlns:wpi="http://schemas.microsoft.com/office/word/2010/wordprocessingInk" xmlns:wne="http://schemas.microsoft.com/office/word/2006/wordml" xmlns:wps="http://schemas.microsoft.com/office/word/2010/wordprocessingShape" mc:Ignorable="w14 w15 w16se wp14">
   <w:p>
     <w:pPr>
       <w:pStyle w:val="Header"/>
@@ -41092,7 +41101,7 @@
 </file>
 
 <file path=word/numbering.xml><?xml version="1.0" encoding="utf-8"?>
-<w:numbering xmlns:wpc="http://schemas.microsoft.com/office/word/2010/wordprocessingCanvas" xmlns:mc="http://schemas.openxmlformats.org/markup-compatibility/2006" xmlns:o="urn:schemas-microsoft-com:office:office" xmlns:r="http://schemas.openxmlformats.org/officeDocument/2006/relationships" xmlns:m="http://schemas.openxmlformats.org/officeDocument/2006/math" xmlns:v="urn:schemas-microsoft-com:vml" xmlns:wp14="http://schemas.microsoft.com/office/word/2010/wordprocessingDrawing" xmlns:wp="http://schemas.openxmlformats.org/drawingml/2006/wordprocessingDrawing" xmlns:w10="urn:schemas-microsoft-com:office:word" xmlns:w="http://schemas.openxmlformats.org/wordprocessingml/2006/main" xmlns:w14="http://schemas.microsoft.com/office/word/2010/wordml" xmlns:w15="http://schemas.microsoft.com/office/word/2012/wordml" xmlns:wpg="http://schemas.microsoft.com/office/word/2010/wordprocessingGroup" xmlns:wpi="http://schemas.microsoft.com/office/word/2010/wordprocessingInk" xmlns:wne="http://schemas.microsoft.com/office/word/2006/wordml" xmlns:wps="http://schemas.microsoft.com/office/word/2010/wordprocessingShape" mc:Ignorable="w14 w15 wp14">
+<w:numbering xmlns:wpc="http://schemas.microsoft.com/office/word/2010/wordprocessingCanvas" xmlns:cx="http://schemas.microsoft.com/office/drawing/2014/chartex" xmlns:cx1="http://schemas.microsoft.com/office/drawing/2015/9/8/chartex" xmlns:cx2="http://schemas.microsoft.com/office/drawing/2015/10/21/chartex" xmlns:cx3="http://schemas.microsoft.com/office/drawing/2016/5/9/chartex" xmlns:cx4="http://schemas.microsoft.com/office/drawing/2016/5/10/chartex" xmlns:cx5="http://schemas.microsoft.com/office/drawing/2016/5/11/chartex" xmlns:mc="http://schemas.openxmlformats.org/markup-compatibility/2006" xmlns:o="urn:schemas-microsoft-com:office:office" xmlns:r="http://schemas.openxmlformats.org/officeDocument/2006/relationships" xmlns:m="http://schemas.openxmlformats.org/officeDocument/2006/math" xmlns:v="urn:schemas-microsoft-com:vml" xmlns:wp14="http://schemas.microsoft.com/office/word/2010/wordprocessingDrawing" xmlns:wp="http://schemas.openxmlformats.org/drawingml/2006/wordprocessingDrawing" xmlns:w10="urn:schemas-microsoft-com:office:word" xmlns:w="http://schemas.openxmlformats.org/wordprocessingml/2006/main" xmlns:w14="http://schemas.microsoft.com/office/word/2010/wordml" xmlns:w15="http://schemas.microsoft.com/office/word/2012/wordml" xmlns:w16se="http://schemas.microsoft.com/office/word/2015/wordml/symex" xmlns:wpg="http://schemas.microsoft.com/office/word/2010/wordprocessingGroup" xmlns:wpi="http://schemas.microsoft.com/office/word/2010/wordprocessingInk" xmlns:wne="http://schemas.microsoft.com/office/word/2006/wordml" xmlns:wps="http://schemas.microsoft.com/office/word/2010/wordprocessingShape" mc:Ignorable="w14 w15 w16se wp14">
   <w:abstractNum w:abstractNumId="0" w15:restartNumberingAfterBreak="0">
     <w:nsid w:val="007777DA"/>
     <w:multiLevelType w:val="multilevel"/>
@@ -46196,15 +46205,18 @@
 </file>
 
 <file path=word/people.xml><?xml version="1.0" encoding="utf-8"?>
-<w15:people xmlns:wpc="http://schemas.microsoft.com/office/word/2010/wordprocessingCanvas" xmlns:mc="http://schemas.openxmlformats.org/markup-compatibility/2006" xmlns:o="urn:schemas-microsoft-com:office:office" xmlns:r="http://schemas.openxmlformats.org/officeDocument/2006/relationships" xmlns:m="http://schemas.openxmlformats.org/officeDocument/2006/math" xmlns:v="urn:schemas-microsoft-com:vml" xmlns:wp14="http://schemas.microsoft.com/office/word/2010/wordprocessingDrawing" xmlns:wp="http://schemas.openxmlformats.org/drawingml/2006/wordprocessingDrawing" xmlns:w10="urn:schemas-microsoft-com:office:word" xmlns:w="http://schemas.openxmlformats.org/wordprocessingml/2006/main" xmlns:w14="http://schemas.microsoft.com/office/word/2010/wordml" xmlns:w15="http://schemas.microsoft.com/office/word/2012/wordml" xmlns:wpg="http://schemas.microsoft.com/office/word/2010/wordprocessingGroup" xmlns:wpi="http://schemas.microsoft.com/office/word/2010/wordprocessingInk" xmlns:wne="http://schemas.microsoft.com/office/word/2006/wordml" xmlns:wps="http://schemas.microsoft.com/office/word/2010/wordprocessingShape" mc:Ignorable="w14 w15 wp14">
+<w15:people xmlns:wpc="http://schemas.microsoft.com/office/word/2010/wordprocessingCanvas" xmlns:cx="http://schemas.microsoft.com/office/drawing/2014/chartex" xmlns:cx1="http://schemas.microsoft.com/office/drawing/2015/9/8/chartex" xmlns:cx2="http://schemas.microsoft.com/office/drawing/2015/10/21/chartex" xmlns:cx3="http://schemas.microsoft.com/office/drawing/2016/5/9/chartex" xmlns:cx4="http://schemas.microsoft.com/office/drawing/2016/5/10/chartex" xmlns:cx5="http://schemas.microsoft.com/office/drawing/2016/5/11/chartex" xmlns:mc="http://schemas.openxmlformats.org/markup-compatibility/2006" xmlns:o="urn:schemas-microsoft-com:office:office" xmlns:r="http://schemas.openxmlformats.org/officeDocument/2006/relationships" xmlns:m="http://schemas.openxmlformats.org/officeDocument/2006/math" xmlns:v="urn:schemas-microsoft-com:vml" xmlns:wp14="http://schemas.microsoft.com/office/word/2010/wordprocessingDrawing" xmlns:wp="http://schemas.openxmlformats.org/drawingml/2006/wordprocessingDrawing" xmlns:w10="urn:schemas-microsoft-com:office:word" xmlns:w="http://schemas.openxmlformats.org/wordprocessingml/2006/main" xmlns:w14="http://schemas.microsoft.com/office/word/2010/wordml" xmlns:w15="http://schemas.microsoft.com/office/word/2012/wordml" xmlns:w16se="http://schemas.microsoft.com/office/word/2015/wordml/symex" xmlns:wpg="http://schemas.microsoft.com/office/word/2010/wordprocessingGroup" xmlns:wpi="http://schemas.microsoft.com/office/word/2010/wordprocessingInk" xmlns:wne="http://schemas.microsoft.com/office/word/2006/wordml" xmlns:wps="http://schemas.microsoft.com/office/word/2010/wordprocessingShape" mc:Ignorable="w14 w15 w16se wp14">
   <w15:person w15:author="Musavi, Hamid [USA]">
+    <w15:presenceInfo w15:providerId="AD" w15:userId="S-1-5-21-1314303383-2379350573-4036118543-497801"/>
+  </w15:person>
+  <w15:person w15:author="Musavi, Hamid [USA] [2]">
     <w15:presenceInfo w15:providerId="None" w15:userId="Musavi, Hamid [USA]"/>
   </w15:person>
 </w15:people>
 </file>
 
 <file path=word/styles.xml><?xml version="1.0" encoding="utf-8"?>
-<w:styles xmlns:mc="http://schemas.openxmlformats.org/markup-compatibility/2006" xmlns:r="http://schemas.openxmlformats.org/officeDocument/2006/relationships" xmlns:w="http://schemas.openxmlformats.org/wordprocessingml/2006/main" xmlns:w14="http://schemas.microsoft.com/office/word/2010/wordml" xmlns:w15="http://schemas.microsoft.com/office/word/2012/wordml" mc:Ignorable="w14 w15">
+<w:styles xmlns:mc="http://schemas.openxmlformats.org/markup-compatibility/2006" xmlns:r="http://schemas.openxmlformats.org/officeDocument/2006/relationships" xmlns:w="http://schemas.openxmlformats.org/wordprocessingml/2006/main" xmlns:w14="http://schemas.microsoft.com/office/word/2010/wordml" xmlns:w15="http://schemas.microsoft.com/office/word/2012/wordml" xmlns:w16se="http://schemas.microsoft.com/office/word/2015/wordml/symex" mc:Ignorable="w14 w15 w16se">
   <w:docDefaults>
     <w:rPrDefault>
       <w:rPr>
@@ -46220,7 +46232,7 @@
       </w:pPr>
     </w:pPrDefault>
   </w:docDefaults>
-  <w:latentStyles w:defLockedState="0" w:defUIPriority="99" w:defSemiHidden="0" w:defUnhideWhenUsed="0" w:defQFormat="0" w:count="371">
+  <w:latentStyles w:defLockedState="0" w:defUIPriority="99" w:defSemiHidden="0" w:defUnhideWhenUsed="0" w:defQFormat="0" w:count="374">
     <w:lsdException w:name="Normal" w:uiPriority="0" w:qFormat="1"/>
     <w:lsdException w:name="heading 1" w:uiPriority="9" w:qFormat="1"/>
     <w:lsdException w:name="heading 2" w:semiHidden="1" w:uiPriority="9" w:unhideWhenUsed="1" w:qFormat="1"/>
@@ -46592,6 +46604,9 @@
     <w:lsdException w:name="List Table 5 Dark Accent 6" w:uiPriority="50"/>
     <w:lsdException w:name="List Table 6 Colorful Accent 6" w:uiPriority="51"/>
     <w:lsdException w:name="List Table 7 Colorful Accent 6" w:uiPriority="52"/>
+    <w:lsdException w:name="Mention" w:semiHidden="1" w:unhideWhenUsed="1"/>
+    <w:lsdException w:name="Smart Hyperlink" w:semiHidden="1" w:unhideWhenUsed="1"/>
+    <w:lsdException w:name="Hashtag" w:semiHidden="1" w:unhideWhenUsed="1"/>
   </w:latentStyles>
   <w:style w:type="paragraph" w:default="1" w:styleId="Normal">
     <w:name w:val="Normal"/>
@@ -46818,7 +46833,6 @@
   <w:style w:type="character" w:default="1" w:styleId="DefaultParagraphFont">
     <w:name w:val="Default Paragraph Font"/>
     <w:uiPriority w:val="1"/>
-    <w:semiHidden/>
     <w:unhideWhenUsed/>
   </w:style>
   <w:style w:type="table" w:default="1" w:styleId="TableNormal">
@@ -50463,7 +50477,7 @@
 </file>
 
 <file path=customXml/itemProps4.xml><?xml version="1.0" encoding="utf-8"?>
-<ds:datastoreItem xmlns:ds="http://schemas.openxmlformats.org/officeDocument/2006/customXml" ds:itemID="{C45091E0-8738-48CC-A80E-F85BE3100CB1}">
+<ds:datastoreItem xmlns:ds="http://schemas.openxmlformats.org/officeDocument/2006/customXml" ds:itemID="{40D8A477-D378-4843-AF3A-5A9354F52C27}">
   <ds:schemaRefs>
     <ds:schemaRef ds:uri="http://schemas.openxmlformats.org/officeDocument/2006/bibliography"/>
   </ds:schemaRefs>

</xml_diff>

<commit_message>
Update documention for new rsu variables
</commit_message>
<xml_diff>
--- a/docs/JPO_ODE_UserGuide.docx
+++ b/docs/JPO_ODE_UserGuide.docx
@@ -147,7 +147,7 @@
               </wp:anchor>
             </w:drawing>
           </mc:Choice>
-          <mc:Fallback xmlns:mo="http://schemas.microsoft.com/office/mac/office/2008/main" xmlns:mv="urn:schemas-microsoft-com:mac:vml">
+          <mc:Fallback xmlns:mv="urn:schemas-microsoft-com:mac:vml" xmlns:mo="http://schemas.microsoft.com/office/mac/office/2008/main">
             <w:pict>
               <v:line w14:anchorId="15F1B9D4" id="Straight Connector 18" o:spid="_x0000_s1026" style="position:absolute;z-index:251661312;visibility:visible;mso-wrap-style:square;mso-width-percent:0;mso-height-percent:0;mso-wrap-distance-left:9pt;mso-wrap-distance-top:0;mso-wrap-distance-right:9pt;mso-wrap-distance-bottom:0;mso-position-horizontal:absolute;mso-position-horizontal-relative:page;mso-position-vertical:absolute;mso-position-vertical-relative:page;mso-width-percent:0;mso-height-percent:0;mso-width-relative:margin;mso-height-relative:margin" from="168pt,-.75pt" to="168pt,11in" o:gfxdata="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" strokecolor="#002060" strokeweight="4.5pt">
                 <w10:wrap anchorx="page" anchory="page"/>
@@ -401,7 +401,7 @@
           <w:noProof/>
           <w:color w:val="0070C0"/>
         </w:rPr>
-        <w:t>April 23, 2018</w:t>
+        <w:t>December 18, 2018</w:t>
       </w:r>
       <w:r>
         <w:rPr>
@@ -8113,6 +8113,110 @@
           </w:p>
         </w:tc>
       </w:tr>
+      <w:tr>
+        <w:trPr>
+          <w:cnfStyle w:val="000000100000" w:firstRow="0" w:lastRow="0" w:firstColumn="0" w:lastColumn="0" w:oddVBand="0" w:evenVBand="0" w:oddHBand="1" w:evenHBand="0" w:firstRowFirstColumn="0" w:firstRowLastColumn="0" w:lastRowFirstColumn="0" w:lastRowLastColumn="0"/>
+          <w:trHeight w:val="330"/>
+        </w:trPr>
+        <w:tc>
+          <w:tcPr>
+            <w:cnfStyle w:val="001000000000" w:firstRow="0" w:lastRow="0" w:firstColumn="1" w:lastColumn="0" w:oddVBand="0" w:evenVBand="0" w:oddHBand="0" w:evenHBand="0" w:firstRowFirstColumn="0" w:firstRowLastColumn="0" w:lastRowFirstColumn="0" w:lastRowLastColumn="0"/>
+            <w:tcW w:w="1160" w:type="dxa"/>
+          </w:tcPr>
+          <w:p>
+            <w:pPr>
+              <w:pStyle w:val="NormalArial11"/>
+              <w:rPr>
+                <w:sz w:val="20"/>
+                <w:szCs w:val="20"/>
+              </w:rPr>
+            </w:pPr>
+            <w:r>
+              <w:rPr>
+                <w:sz w:val="20"/>
+                <w:szCs w:val="20"/>
+              </w:rPr>
+              <w:t>0.15</w:t>
+            </w:r>
+          </w:p>
+        </w:tc>
+        <w:tc>
+          <w:tcPr>
+            <w:tcW w:w="1820" w:type="dxa"/>
+          </w:tcPr>
+          <w:p>
+            <w:pPr>
+              <w:pStyle w:val="NormalArial11"/>
+              <w:jc w:val="left"/>
+              <w:cnfStyle w:val="000000100000" w:firstRow="0" w:lastRow="0" w:firstColumn="0" w:lastColumn="0" w:oddVBand="0" w:evenVBand="0" w:oddHBand="1" w:evenHBand="0" w:firstRowFirstColumn="0" w:firstRowLastColumn="0" w:lastRowFirstColumn="0" w:lastRowLastColumn="0"/>
+              <w:rPr>
+                <w:sz w:val="20"/>
+                <w:szCs w:val="20"/>
+              </w:rPr>
+            </w:pPr>
+            <w:r>
+              <w:rPr>
+                <w:sz w:val="20"/>
+                <w:szCs w:val="20"/>
+              </w:rPr>
+              <w:t>ODE Team</w:t>
+            </w:r>
+          </w:p>
+        </w:tc>
+        <w:tc>
+          <w:tcPr>
+            <w:tcW w:w="1529" w:type="dxa"/>
+          </w:tcPr>
+          <w:p>
+            <w:pPr>
+              <w:pStyle w:val="NormalArial11"/>
+              <w:cnfStyle w:val="000000100000" w:firstRow="0" w:lastRow="0" w:firstColumn="0" w:lastColumn="0" w:oddVBand="0" w:evenVBand="0" w:oddHBand="1" w:evenHBand="0" w:firstRowFirstColumn="0" w:firstRowLastColumn="0" w:lastRowFirstColumn="0" w:lastRowLastColumn="0"/>
+              <w:rPr>
+                <w:sz w:val="20"/>
+                <w:szCs w:val="20"/>
+              </w:rPr>
+            </w:pPr>
+            <w:r>
+              <w:rPr>
+                <w:sz w:val="20"/>
+                <w:szCs w:val="20"/>
+              </w:rPr>
+              <w:t>12/18/2018</w:t>
+            </w:r>
+          </w:p>
+        </w:tc>
+        <w:tc>
+          <w:tcPr>
+            <w:tcW w:w="4841" w:type="dxa"/>
+          </w:tcPr>
+          <w:p>
+            <w:pPr>
+              <w:pStyle w:val="NormalArial11"/>
+              <w:cnfStyle w:val="000000100000" w:firstRow="0" w:lastRow="0" w:firstColumn="0" w:lastColumn="0" w:oddVBand="0" w:evenVBand="0" w:oddHBand="1" w:evenHBand="0" w:firstRowFirstColumn="0" w:firstRowLastColumn="0" w:lastRowFirstColumn="0" w:lastRowLastColumn="0"/>
+              <w:rPr>
+                <w:sz w:val="20"/>
+                <w:szCs w:val="20"/>
+              </w:rPr>
+            </w:pPr>
+            <w:r>
+              <w:rPr>
+                <w:sz w:val="20"/>
+                <w:szCs w:val="20"/>
+              </w:rPr>
+              <w:t xml:space="preserve">Added rsuUsername and rsuPassword </w:t>
+            </w:r>
+            <w:r>
+              <w:rPr>
+                <w:sz w:val="20"/>
+                <w:szCs w:val="20"/>
+              </w:rPr>
+              <w:t>properties</w:t>
+            </w:r>
+            <w:bookmarkStart w:id="2" w:name="_GoBack"/>
+            <w:bookmarkEnd w:id="2"/>
+          </w:p>
+        </w:tc>
+      </w:tr>
     </w:tbl>
     <w:p>
       <w:pPr>
@@ -8143,13 +8247,13 @@
       <w:pPr>
         <w:pStyle w:val="Heading1"/>
       </w:pPr>
-      <w:bookmarkStart w:id="2" w:name="_Toc464836202"/>
-      <w:bookmarkStart w:id="3" w:name="_Toc483908130"/>
+      <w:bookmarkStart w:id="3" w:name="_Toc464836202"/>
+      <w:bookmarkStart w:id="4" w:name="_Toc483908130"/>
       <w:r>
         <w:t>Introduction</w:t>
       </w:r>
-      <w:bookmarkEnd w:id="2"/>
       <w:bookmarkEnd w:id="3"/>
+      <w:bookmarkEnd w:id="4"/>
     </w:p>
     <w:p>
       <w:pPr>
@@ -8205,14 +8309,14 @@
       <w:pPr>
         <w:pStyle w:val="Heading1"/>
       </w:pPr>
-      <w:bookmarkStart w:id="4" w:name="_Toc483908131"/>
+      <w:bookmarkStart w:id="5" w:name="_Toc483908131"/>
       <w:r>
         <w:t xml:space="preserve">Project </w:t>
       </w:r>
       <w:r>
         <w:t>Overview</w:t>
       </w:r>
-      <w:bookmarkEnd w:id="4"/>
+      <w:bookmarkEnd w:id="5"/>
     </w:p>
     <w:p>
       <w:r>
@@ -8330,14 +8434,14 @@
         <w:spacing w:before="240" w:line="259" w:lineRule="auto"/>
         <w:ind w:left="720" w:hanging="720"/>
       </w:pPr>
-      <w:bookmarkStart w:id="5" w:name="_Toc483908132"/>
+      <w:bookmarkStart w:id="6" w:name="_Toc483908132"/>
       <w:r>
         <w:t xml:space="preserve">System </w:t>
       </w:r>
       <w:r>
         <w:t>Overview</w:t>
       </w:r>
-      <w:bookmarkEnd w:id="5"/>
+      <w:bookmarkEnd w:id="6"/>
     </w:p>
     <w:p>
       <w:r>
@@ -8506,24 +8610,46 @@
         <w:pStyle w:val="Caption"/>
         <w:jc w:val="center"/>
       </w:pPr>
-      <w:bookmarkStart w:id="6" w:name="_Ref470259075"/>
-      <w:bookmarkStart w:id="7" w:name="_Ref470259081"/>
+      <w:bookmarkStart w:id="7" w:name="_Ref470259075"/>
+      <w:bookmarkStart w:id="8" w:name="_Ref470259081"/>
       <w:r>
         <w:t xml:space="preserve">Figure </w:t>
       </w:r>
-      <w:fldSimple w:instr=" SEQ Figure \* ARABIC ">
-        <w:r>
-          <w:rPr>
-            <w:noProof/>
-          </w:rPr>
-          <w:t>1</w:t>
-        </w:r>
-      </w:fldSimple>
-      <w:bookmarkEnd w:id="6"/>
+      <w:r>
+        <w:rPr>
+          <w:noProof/>
+        </w:rPr>
+        <w:fldChar w:fldCharType="begin"/>
+      </w:r>
+      <w:r>
+        <w:rPr>
+          <w:noProof/>
+        </w:rPr>
+        <w:instrText xml:space="preserve"> SEQ Figure \* ARABIC </w:instrText>
+      </w:r>
+      <w:r>
+        <w:rPr>
+          <w:noProof/>
+        </w:rPr>
+        <w:fldChar w:fldCharType="separate"/>
+      </w:r>
+      <w:r>
+        <w:rPr>
+          <w:noProof/>
+        </w:rPr>
+        <w:t>1</w:t>
+      </w:r>
+      <w:r>
+        <w:rPr>
+          <w:noProof/>
+        </w:rPr>
+        <w:fldChar w:fldCharType="end"/>
+      </w:r>
+      <w:bookmarkEnd w:id="7"/>
       <w:r>
         <w:t xml:space="preserve"> - ODE System Data Producers and Consumers</w:t>
       </w:r>
-      <w:bookmarkEnd w:id="7"/>
+      <w:bookmarkEnd w:id="8"/>
     </w:p>
     <w:p>
       <w:r>
@@ -8535,13 +8661,13 @@
       <w:pPr>
         <w:pStyle w:val="Heading1"/>
       </w:pPr>
-      <w:bookmarkStart w:id="8" w:name="_Toc462052213"/>
-      <w:bookmarkStart w:id="9" w:name="_Toc483908133"/>
+      <w:bookmarkStart w:id="9" w:name="_Toc462052213"/>
+      <w:bookmarkStart w:id="10" w:name="_Toc483908133"/>
       <w:r>
         <w:t>Audience</w:t>
       </w:r>
-      <w:bookmarkEnd w:id="8"/>
       <w:bookmarkEnd w:id="9"/>
+      <w:bookmarkEnd w:id="10"/>
     </w:p>
     <w:p>
       <w:r>
@@ -8552,13 +8678,13 @@
       <w:pPr>
         <w:pStyle w:val="Heading1"/>
       </w:pPr>
-      <w:bookmarkStart w:id="10" w:name="_Toc462052214"/>
-      <w:bookmarkStart w:id="11" w:name="_Toc483908134"/>
+      <w:bookmarkStart w:id="11" w:name="_Toc462052214"/>
+      <w:bookmarkStart w:id="12" w:name="_Toc483908134"/>
       <w:r>
         <w:t>Glossary</w:t>
       </w:r>
-      <w:bookmarkEnd w:id="10"/>
       <w:bookmarkEnd w:id="11"/>
+      <w:bookmarkEnd w:id="12"/>
     </w:p>
     <w:tbl>
       <w:tblPr>
@@ -9217,6 +9343,7 @@
                 <w:id w:val="-1549983546"/>
                 <w:citation/>
               </w:sdtPr>
+              <w:sdtEndPr/>
               <w:sdtContent>
                 <w:r>
                   <w:rPr>
@@ -9635,31 +9762,31 @@
       <w:pPr>
         <w:pStyle w:val="Heading1"/>
       </w:pPr>
-      <w:bookmarkStart w:id="12" w:name="_Toc462052215"/>
-      <w:bookmarkStart w:id="13" w:name="_Toc483908135"/>
+      <w:bookmarkStart w:id="13" w:name="_Toc462052215"/>
+      <w:bookmarkStart w:id="14" w:name="_Toc483908135"/>
       <w:r>
         <w:t xml:space="preserve">ODE </w:t>
       </w:r>
       <w:r>
         <w:t>DEVELOPMENT ENVIRONMENT</w:t>
       </w:r>
-      <w:bookmarkEnd w:id="12"/>
       <w:bookmarkEnd w:id="13"/>
+      <w:bookmarkEnd w:id="14"/>
     </w:p>
     <w:p>
       <w:pPr>
         <w:pStyle w:val="Heading2"/>
       </w:pPr>
-      <w:bookmarkStart w:id="14" w:name="_Toc462052216"/>
-      <w:bookmarkStart w:id="15" w:name="_Toc483908136"/>
+      <w:bookmarkStart w:id="15" w:name="_Toc462052216"/>
+      <w:bookmarkStart w:id="16" w:name="_Toc483908136"/>
       <w:r>
         <w:t>J</w:t>
       </w:r>
       <w:r>
         <w:t>ava Development Tools</w:t>
       </w:r>
-      <w:bookmarkEnd w:id="14"/>
       <w:bookmarkEnd w:id="15"/>
+      <w:bookmarkEnd w:id="16"/>
     </w:p>
     <w:p>
       <w:r>
@@ -9752,13 +9879,13 @@
       <w:pPr>
         <w:pStyle w:val="Heading2"/>
       </w:pPr>
-      <w:bookmarkStart w:id="16" w:name="_Toc462052217"/>
-      <w:bookmarkStart w:id="17" w:name="_Toc483908137"/>
+      <w:bookmarkStart w:id="17" w:name="_Toc462052217"/>
+      <w:bookmarkStart w:id="18" w:name="_Toc483908137"/>
       <w:r>
         <w:t>Java</w:t>
       </w:r>
-      <w:bookmarkEnd w:id="16"/>
       <w:bookmarkEnd w:id="17"/>
+      <w:bookmarkEnd w:id="18"/>
     </w:p>
     <w:p>
       <w:r>
@@ -9782,13 +9909,13 @@
       <w:pPr>
         <w:pStyle w:val="Heading2"/>
       </w:pPr>
-      <w:bookmarkStart w:id="18" w:name="_Toc462052218"/>
-      <w:bookmarkStart w:id="19" w:name="_Toc483908138"/>
+      <w:bookmarkStart w:id="19" w:name="_Toc462052218"/>
+      <w:bookmarkStart w:id="20" w:name="_Toc483908138"/>
       <w:r>
         <w:t>Eclipse IDE</w:t>
       </w:r>
-      <w:bookmarkEnd w:id="18"/>
       <w:bookmarkEnd w:id="19"/>
+      <w:bookmarkEnd w:id="20"/>
     </w:p>
     <w:p>
       <w:r>
@@ -9817,16 +9944,16 @@
       <w:pPr>
         <w:pStyle w:val="Heading2"/>
       </w:pPr>
-      <w:bookmarkStart w:id="20" w:name="_Toc462052219"/>
-      <w:bookmarkStart w:id="21" w:name="_Toc483908139"/>
+      <w:bookmarkStart w:id="21" w:name="_Toc462052219"/>
+      <w:bookmarkStart w:id="22" w:name="_Toc483908139"/>
       <w:r>
         <w:t>M</w:t>
       </w:r>
       <w:r>
         <w:t>aven</w:t>
       </w:r>
-      <w:bookmarkEnd w:id="20"/>
       <w:bookmarkEnd w:id="21"/>
+      <w:bookmarkEnd w:id="22"/>
     </w:p>
     <w:p>
       <w:r>
@@ -9853,16 +9980,16 @@
       <w:pPr>
         <w:pStyle w:val="Heading2"/>
       </w:pPr>
-      <w:bookmarkStart w:id="22" w:name="_Toc462052236"/>
-      <w:bookmarkStart w:id="23" w:name="_Toc483908140"/>
+      <w:bookmarkStart w:id="23" w:name="_Toc462052236"/>
+      <w:bookmarkStart w:id="24" w:name="_Toc483908140"/>
       <w:r>
         <w:t>Git</w:t>
       </w:r>
       <w:r>
         <w:t xml:space="preserve"> Version Control</w:t>
       </w:r>
-      <w:bookmarkEnd w:id="22"/>
       <w:bookmarkEnd w:id="23"/>
+      <w:bookmarkEnd w:id="24"/>
     </w:p>
     <w:p>
       <w:r>
@@ -9883,7 +10010,6 @@
         <w:spacing w:before="100" w:beforeAutospacing="1" w:after="100" w:afterAutospacing="1" w:line="240" w:lineRule="auto"/>
       </w:pPr>
       <w:r>
-        <w:lastRenderedPageBreak/>
         <w:t>Tortoise Git</w:t>
       </w:r>
     </w:p>
@@ -9896,6 +10022,7 @@
         <w:spacing w:before="100" w:beforeAutospacing="1" w:after="100" w:afterAutospacing="1" w:line="240" w:lineRule="auto"/>
       </w:pPr>
       <w:r>
+        <w:lastRenderedPageBreak/>
         <w:t>Source Tree</w:t>
       </w:r>
     </w:p>
@@ -9950,8 +10077,8 @@
       <w:pPr>
         <w:pStyle w:val="Heading2"/>
       </w:pPr>
-      <w:bookmarkStart w:id="24" w:name="_Toc462052238"/>
-      <w:bookmarkStart w:id="25" w:name="_Toc483908141"/>
+      <w:bookmarkStart w:id="25" w:name="_Toc462052238"/>
+      <w:bookmarkStart w:id="26" w:name="_Toc483908141"/>
       <w:r>
         <w:t>Build</w:t>
       </w:r>
@@ -9961,14 +10088,14 @@
       <w:r>
         <w:t xml:space="preserve"> </w:t>
       </w:r>
-      <w:bookmarkEnd w:id="24"/>
+      <w:bookmarkEnd w:id="25"/>
       <w:r>
         <w:t xml:space="preserve">ODE </w:t>
       </w:r>
       <w:r>
         <w:t>Software Artifacts</w:t>
       </w:r>
-      <w:bookmarkEnd w:id="25"/>
+      <w:bookmarkEnd w:id="26"/>
     </w:p>
     <w:p>
       <w:r>
@@ -10233,14 +10360,14 @@
       <w:pPr>
         <w:pStyle w:val="Heading3"/>
       </w:pPr>
-      <w:bookmarkStart w:id="26" w:name="_Toc483908142"/>
+      <w:bookmarkStart w:id="27" w:name="_Toc483908142"/>
       <w:r>
         <w:t xml:space="preserve">Open-Source </w:t>
       </w:r>
       <w:r>
         <w:t>Repository</w:t>
       </w:r>
-      <w:bookmarkEnd w:id="26"/>
+      <w:bookmarkEnd w:id="27"/>
     </w:p>
     <w:p>
       <w:r>
@@ -10398,19 +10525,19 @@
           <w:b/>
         </w:rPr>
       </w:pPr>
-      <w:bookmarkStart w:id="27" w:name="_Toc462052239"/>
-      <w:bookmarkStart w:id="28" w:name="_Ref471486364"/>
-      <w:bookmarkStart w:id="29" w:name="_Ref471486373"/>
-      <w:bookmarkStart w:id="30" w:name="_Toc462052247"/>
+      <w:bookmarkStart w:id="28" w:name="_Toc462052239"/>
+      <w:bookmarkStart w:id="29" w:name="_Ref471486364"/>
+      <w:bookmarkStart w:id="30" w:name="_Ref471486373"/>
+      <w:bookmarkStart w:id="31" w:name="_Toc462052247"/>
       <w:r>
         <w:t xml:space="preserve">ASN.1 </w:t>
       </w:r>
       <w:r>
         <w:t>Java API</w:t>
       </w:r>
-      <w:bookmarkEnd w:id="27"/>
       <w:bookmarkEnd w:id="28"/>
       <w:bookmarkEnd w:id="29"/>
+      <w:bookmarkEnd w:id="30"/>
     </w:p>
     <w:p>
       <w:r>
@@ -10446,7 +10573,7 @@
       <w:pPr>
         <w:pStyle w:val="Heading3"/>
       </w:pPr>
-      <w:bookmarkStart w:id="31" w:name="_Toc462052243"/>
+      <w:bookmarkStart w:id="32" w:name="_Toc462052243"/>
       <w:r>
         <w:t>Build</w:t>
       </w:r>
@@ -10456,7 +10583,7 @@
       <w:r>
         <w:t xml:space="preserve"> Procedure</w:t>
       </w:r>
-      <w:bookmarkEnd w:id="31"/>
+      <w:bookmarkEnd w:id="32"/>
     </w:p>
     <w:p>
       <w:r>
@@ -10470,19 +10597,19 @@
           <w:b/>
         </w:rPr>
       </w:pPr>
-      <w:bookmarkStart w:id="32" w:name="_Toc462052259"/>
-      <w:bookmarkStart w:id="33" w:name="_Toc483908144"/>
-      <w:bookmarkStart w:id="34" w:name="_Ref489003471"/>
-      <w:bookmarkEnd w:id="30"/>
+      <w:bookmarkStart w:id="33" w:name="_Toc462052259"/>
+      <w:bookmarkStart w:id="34" w:name="_Toc483908144"/>
+      <w:bookmarkStart w:id="35" w:name="_Ref489003471"/>
+      <w:bookmarkEnd w:id="31"/>
       <w:r>
         <w:t xml:space="preserve">ODE </w:t>
       </w:r>
-      <w:bookmarkEnd w:id="32"/>
+      <w:bookmarkEnd w:id="33"/>
       <w:r>
         <w:t>Application Properties</w:t>
       </w:r>
-      <w:bookmarkEnd w:id="33"/>
       <w:bookmarkEnd w:id="34"/>
+      <w:bookmarkEnd w:id="35"/>
     </w:p>
     <w:p>
       <w:r>
@@ -10683,22 +10810,44 @@
         <w:pStyle w:val="Caption"/>
         <w:keepNext/>
       </w:pPr>
-      <w:bookmarkStart w:id="35" w:name="_Ref483487699"/>
+      <w:bookmarkStart w:id="36" w:name="_Ref483487699"/>
       <w:r>
         <w:t xml:space="preserve">Table </w:t>
       </w:r>
-      <w:fldSimple w:instr=" SEQ Table \* ARABIC ">
-        <w:r>
-          <w:rPr>
-            <w:noProof/>
-          </w:rPr>
-          <w:t>1</w:t>
-        </w:r>
-      </w:fldSimple>
+      <w:r>
+        <w:rPr>
+          <w:noProof/>
+        </w:rPr>
+        <w:fldChar w:fldCharType="begin"/>
+      </w:r>
+      <w:r>
+        <w:rPr>
+          <w:noProof/>
+        </w:rPr>
+        <w:instrText xml:space="preserve"> SEQ Table \* ARABIC </w:instrText>
+      </w:r>
+      <w:r>
+        <w:rPr>
+          <w:noProof/>
+        </w:rPr>
+        <w:fldChar w:fldCharType="separate"/>
+      </w:r>
+      <w:r>
+        <w:rPr>
+          <w:noProof/>
+        </w:rPr>
+        <w:t>1</w:t>
+      </w:r>
+      <w:r>
+        <w:rPr>
+          <w:noProof/>
+        </w:rPr>
+        <w:fldChar w:fldCharType="end"/>
+      </w:r>
       <w:r>
         <w:t xml:space="preserve"> - ODE Application Properties</w:t>
       </w:r>
-      <w:bookmarkEnd w:id="35"/>
+      <w:bookmarkEnd w:id="36"/>
     </w:p>
     <w:tbl>
       <w:tblPr>
@@ -13374,6 +13523,183 @@
           </w:p>
         </w:tc>
       </w:tr>
+      <w:tr>
+        <w:trPr>
+          <w:trHeight w:val="224"/>
+        </w:trPr>
+        <w:tc>
+          <w:tcPr>
+            <w:cnfStyle w:val="001000000000" w:firstRow="0" w:lastRow="0" w:firstColumn="1" w:lastColumn="0" w:oddVBand="0" w:evenVBand="0" w:oddHBand="0" w:evenHBand="0" w:firstRowFirstColumn="0" w:firstRowLastColumn="0" w:lastRowFirstColumn="0" w:lastRowLastColumn="0"/>
+            <w:tcW w:w="3775" w:type="dxa"/>
+          </w:tcPr>
+          <w:p>
+            <w:pPr>
+              <w:rPr>
+                <w:rFonts w:cstheme="minorHAnsi"/>
+              </w:rPr>
+            </w:pPr>
+            <w:r>
+              <w:rPr>
+                <w:rFonts w:cstheme="minorHAnsi"/>
+              </w:rPr>
+              <w:t>ode.rsuUsername</w:t>
+            </w:r>
+          </w:p>
+        </w:tc>
+        <w:tc>
+          <w:tcPr>
+            <w:tcW w:w="3330" w:type="dxa"/>
+          </w:tcPr>
+          <w:p>
+            <w:pPr>
+              <w:cnfStyle w:val="000000000000" w:firstRow="0" w:lastRow="0" w:firstColumn="0" w:lastColumn="0" w:oddVBand="0" w:evenVBand="0" w:oddHBand="0" w:evenHBand="0" w:firstRowFirstColumn="0" w:firstRowLastColumn="0" w:lastRowFirstColumn="0" w:lastRowLastColumn="0"/>
+              <w:rPr>
+                <w:rFonts w:cstheme="minorHAnsi"/>
+              </w:rPr>
+            </w:pPr>
+            <w:r>
+              <w:rPr>
+                <w:rFonts w:cstheme="minorHAnsi"/>
+              </w:rPr>
+              <w:t>null</w:t>
+            </w:r>
+          </w:p>
+        </w:tc>
+        <w:tc>
+          <w:tcPr>
+            <w:tcW w:w="1170" w:type="dxa"/>
+          </w:tcPr>
+          <w:p>
+            <w:pPr>
+              <w:jc w:val="center"/>
+              <w:cnfStyle w:val="000000000000" w:firstRow="0" w:lastRow="0" w:firstColumn="0" w:lastColumn="0" w:oddVBand="0" w:evenVBand="0" w:oddHBand="0" w:evenHBand="0" w:firstRowFirstColumn="0" w:firstRowLastColumn="0" w:lastRowFirstColumn="0" w:lastRowLastColumn="0"/>
+              <w:rPr>
+                <w:rFonts w:cstheme="minorHAnsi"/>
+              </w:rPr>
+            </w:pPr>
+            <w:r>
+              <w:rPr>
+                <w:rFonts w:cstheme="minorHAnsi"/>
+              </w:rPr>
+              <w:t>If not present in JSON</w:t>
+            </w:r>
+          </w:p>
+        </w:tc>
+        <w:tc>
+          <w:tcPr>
+            <w:tcW w:w="4770" w:type="dxa"/>
+          </w:tcPr>
+          <w:p>
+            <w:pPr>
+              <w:cnfStyle w:val="000000000000" w:firstRow="0" w:lastRow="0" w:firstColumn="0" w:lastColumn="0" w:oddVBand="0" w:evenVBand="0" w:oddHBand="0" w:evenHBand="0" w:firstRowFirstColumn="0" w:firstRowLastColumn="0" w:lastRowFirstColumn="0" w:lastRowLastColumn="0"/>
+              <w:rPr>
+                <w:rFonts w:cstheme="minorHAnsi"/>
+              </w:rPr>
+            </w:pPr>
+            <w:r>
+              <w:rPr>
+                <w:rFonts w:cstheme="minorHAnsi"/>
+              </w:rPr>
+              <w:t>The SNMP username used to authenticate with an RSU when depositing, deleting, or querying TIMs.</w:t>
+            </w:r>
+          </w:p>
+        </w:tc>
+      </w:tr>
+      <w:tr>
+        <w:trPr>
+          <w:cnfStyle w:val="000000100000" w:firstRow="0" w:lastRow="0" w:firstColumn="0" w:lastColumn="0" w:oddVBand="0" w:evenVBand="0" w:oddHBand="1" w:evenHBand="0" w:firstRowFirstColumn="0" w:firstRowLastColumn="0" w:lastRowFirstColumn="0" w:lastRowLastColumn="0"/>
+          <w:trHeight w:val="224"/>
+        </w:trPr>
+        <w:tc>
+          <w:tcPr>
+            <w:cnfStyle w:val="001000000000" w:firstRow="0" w:lastRow="0" w:firstColumn="1" w:lastColumn="0" w:oddVBand="0" w:evenVBand="0" w:oddHBand="0" w:evenHBand="0" w:firstRowFirstColumn="0" w:firstRowLastColumn="0" w:lastRowFirstColumn="0" w:lastRowLastColumn="0"/>
+            <w:tcW w:w="3775" w:type="dxa"/>
+          </w:tcPr>
+          <w:p>
+            <w:pPr>
+              <w:rPr>
+                <w:rFonts w:cstheme="minorHAnsi"/>
+              </w:rPr>
+            </w:pPr>
+            <w:r>
+              <w:rPr>
+                <w:rFonts w:cstheme="minorHAnsi"/>
+              </w:rPr>
+              <w:t>ode.rsuPassword</w:t>
+            </w:r>
+          </w:p>
+        </w:tc>
+        <w:tc>
+          <w:tcPr>
+            <w:tcW w:w="3330" w:type="dxa"/>
+          </w:tcPr>
+          <w:p>
+            <w:pPr>
+              <w:cnfStyle w:val="000000100000" w:firstRow="0" w:lastRow="0" w:firstColumn="0" w:lastColumn="0" w:oddVBand="0" w:evenVBand="0" w:oddHBand="1" w:evenHBand="0" w:firstRowFirstColumn="0" w:firstRowLastColumn="0" w:lastRowFirstColumn="0" w:lastRowLastColumn="0"/>
+              <w:rPr>
+                <w:rFonts w:cstheme="minorHAnsi"/>
+              </w:rPr>
+            </w:pPr>
+            <w:r>
+              <w:rPr>
+                <w:rFonts w:cstheme="minorHAnsi"/>
+              </w:rPr>
+              <w:t>null</w:t>
+            </w:r>
+          </w:p>
+        </w:tc>
+        <w:tc>
+          <w:tcPr>
+            <w:tcW w:w="1170" w:type="dxa"/>
+          </w:tcPr>
+          <w:p>
+            <w:pPr>
+              <w:jc w:val="center"/>
+              <w:cnfStyle w:val="000000100000" w:firstRow="0" w:lastRow="0" w:firstColumn="0" w:lastColumn="0" w:oddVBand="0" w:evenVBand="0" w:oddHBand="1" w:evenHBand="0" w:firstRowFirstColumn="0" w:firstRowLastColumn="0" w:lastRowFirstColumn="0" w:lastRowLastColumn="0"/>
+              <w:rPr>
+                <w:rFonts w:cstheme="minorHAnsi"/>
+              </w:rPr>
+            </w:pPr>
+            <w:r>
+              <w:rPr>
+                <w:rFonts w:cstheme="minorHAnsi"/>
+              </w:rPr>
+              <w:t>If not present in JSON</w:t>
+            </w:r>
+          </w:p>
+        </w:tc>
+        <w:tc>
+          <w:tcPr>
+            <w:tcW w:w="4770" w:type="dxa"/>
+          </w:tcPr>
+          <w:p>
+            <w:pPr>
+              <w:cnfStyle w:val="000000100000" w:firstRow="0" w:lastRow="0" w:firstColumn="0" w:lastColumn="0" w:oddVBand="0" w:evenVBand="0" w:oddHBand="1" w:evenHBand="0" w:firstRowFirstColumn="0" w:firstRowLastColumn="0" w:lastRowFirstColumn="0" w:lastRowLastColumn="0"/>
+              <w:rPr>
+                <w:rFonts w:cstheme="minorHAnsi"/>
+              </w:rPr>
+            </w:pPr>
+            <w:r>
+              <w:rPr>
+                <w:rFonts w:cstheme="minorHAnsi"/>
+              </w:rPr>
+              <w:t xml:space="preserve">The SNMP </w:t>
+            </w:r>
+            <w:r>
+              <w:rPr>
+                <w:rFonts w:cstheme="minorHAnsi"/>
+              </w:rPr>
+              <w:t>password</w:t>
+            </w:r>
+            <w:r>
+              <w:rPr>
+                <w:rFonts w:cstheme="minorHAnsi"/>
+              </w:rPr>
+              <w:t xml:space="preserve"> used to authenticate with an RSU when depositing, deleting, or querying TIMs.</w:t>
+            </w:r>
+          </w:p>
+        </w:tc>
+      </w:tr>
     </w:tbl>
     <w:p/>
     <w:p/>
@@ -13392,7 +13718,7 @@
       <w:pPr>
         <w:pStyle w:val="Heading3"/>
       </w:pPr>
-      <w:bookmarkStart w:id="36" w:name="_Toc483908145"/>
+      <w:bookmarkStart w:id="37" w:name="_Toc483908145"/>
       <w:r>
         <w:t>ODE Log</w:t>
       </w:r>
@@ -13402,7 +13728,7 @@
       <w:r>
         <w:t xml:space="preserve"> Properties</w:t>
       </w:r>
-      <w:bookmarkEnd w:id="36"/>
+      <w:bookmarkEnd w:id="37"/>
     </w:p>
     <w:p>
       <w:r>
@@ -13560,8 +13886,8 @@
       <w:pPr>
         <w:pStyle w:val="Heading1"/>
       </w:pPr>
-      <w:bookmarkStart w:id="37" w:name="_Toc462052285"/>
-      <w:bookmarkStart w:id="38" w:name="_Toc483908146"/>
+      <w:bookmarkStart w:id="38" w:name="_Toc462052285"/>
+      <w:bookmarkStart w:id="39" w:name="_Toc483908146"/>
       <w:r>
         <w:t>ODE</w:t>
       </w:r>
@@ -13571,8 +13897,8 @@
       <w:r>
         <w:t>Features</w:t>
       </w:r>
-      <w:bookmarkEnd w:id="37"/>
       <w:bookmarkEnd w:id="38"/>
+      <w:bookmarkEnd w:id="39"/>
     </w:p>
     <w:p>
       <w:r>
@@ -13718,11 +14044,11 @@
       <w:pPr>
         <w:pStyle w:val="Heading2"/>
       </w:pPr>
-      <w:bookmarkStart w:id="39" w:name="_Toc483908147"/>
+      <w:bookmarkStart w:id="40" w:name="_Toc483908147"/>
       <w:r>
         <w:t>Managing SNMP Devices</w:t>
       </w:r>
-      <w:bookmarkEnd w:id="39"/>
+      <w:bookmarkEnd w:id="40"/>
     </w:p>
     <w:p>
       <w:pPr>
@@ -13746,11 +14072,11 @@
       <w:pPr>
         <w:pStyle w:val="Heading3"/>
       </w:pPr>
-      <w:bookmarkStart w:id="40" w:name="_Toc483908148"/>
+      <w:bookmarkStart w:id="41" w:name="_Toc483908148"/>
       <w:r>
         <w:t>Query Parameters</w:t>
       </w:r>
-      <w:bookmarkEnd w:id="40"/>
+      <w:bookmarkEnd w:id="41"/>
     </w:p>
     <w:p>
       <w:pPr>
@@ -13861,12 +14187,12 @@
       <w:pPr>
         <w:pStyle w:val="Heading3"/>
       </w:pPr>
-      <w:bookmarkStart w:id="41" w:name="_Toc483908149"/>
+      <w:bookmarkStart w:id="42" w:name="_Toc483908149"/>
       <w:r>
         <w:lastRenderedPageBreak/>
         <w:t>API Details</w:t>
       </w:r>
-      <w:bookmarkEnd w:id="41"/>
+      <w:bookmarkEnd w:id="42"/>
     </w:p>
     <w:p>
       <w:pPr>
@@ -13950,11 +14276,11 @@
       <w:pPr>
         <w:pStyle w:val="Heading3"/>
       </w:pPr>
-      <w:bookmarkStart w:id="42" w:name="_Toc483908150"/>
+      <w:bookmarkStart w:id="43" w:name="_Toc483908150"/>
       <w:r>
         <w:t>Web Based View</w:t>
       </w:r>
-      <w:bookmarkEnd w:id="42"/>
+      <w:bookmarkEnd w:id="43"/>
     </w:p>
     <w:p>
       <w:pPr>
@@ -13978,11 +14304,11 @@
       <w:pPr>
         <w:pStyle w:val="Heading3"/>
       </w:pPr>
-      <w:bookmarkStart w:id="43" w:name="_Toc483908151"/>
+      <w:bookmarkStart w:id="44" w:name="_Toc483908151"/>
       <w:r>
         <w:t>Additional Features/ Discussion Points</w:t>
       </w:r>
-      <w:bookmarkEnd w:id="43"/>
+      <w:bookmarkEnd w:id="44"/>
     </w:p>
     <w:p>
       <w:pPr>
@@ -14054,11 +14380,11 @@
       <w:pPr>
         <w:pStyle w:val="Heading2"/>
       </w:pPr>
-      <w:bookmarkStart w:id="44" w:name="_Toc483908152"/>
+      <w:bookmarkStart w:id="45" w:name="_Toc483908152"/>
       <w:r>
         <w:t>Logging Events</w:t>
       </w:r>
-      <w:bookmarkEnd w:id="44"/>
+      <w:bookmarkEnd w:id="45"/>
     </w:p>
     <w:p>
       <w:r>
@@ -14069,11 +14395,11 @@
       <w:pPr>
         <w:pStyle w:val="Heading3"/>
       </w:pPr>
-      <w:bookmarkStart w:id="45" w:name="_Toc483908153"/>
+      <w:bookmarkStart w:id="46" w:name="_Toc483908153"/>
       <w:r>
         <w:t>Log Levels</w:t>
       </w:r>
-      <w:bookmarkEnd w:id="45"/>
+      <w:bookmarkEnd w:id="46"/>
     </w:p>
     <w:p>
       <w:pPr>
@@ -14156,7 +14482,6 @@
           <w:rFonts w:ascii="Segoe UI" w:hAnsi="Segoe UI" w:cs="Segoe UI"/>
           <w:color w:val="24292E"/>
         </w:rPr>
-        <w:lastRenderedPageBreak/>
         <w:t>FATAL - Logger reports fatal errors that will cause the application to abort</w:t>
       </w:r>
     </w:p>
@@ -14178,6 +14503,7 @@
           <w:rFonts w:ascii="Segoe UI" w:hAnsi="Segoe UI" w:cs="Segoe UI"/>
           <w:color w:val="24292E"/>
         </w:rPr>
+        <w:lastRenderedPageBreak/>
         <w:t>INFO - Logger reports informational messages</w:t>
       </w:r>
     </w:p>
@@ -14248,11 +14574,11 @@
       <w:pPr>
         <w:pStyle w:val="Heading3"/>
       </w:pPr>
-      <w:bookmarkStart w:id="46" w:name="_Toc483908154"/>
+      <w:bookmarkStart w:id="47" w:name="_Toc483908154"/>
       <w:r>
         <w:t>Logging setup</w:t>
       </w:r>
-      <w:bookmarkEnd w:id="46"/>
+      <w:bookmarkEnd w:id="47"/>
     </w:p>
     <w:p>
       <w:pPr>
@@ -14318,11 +14644,11 @@
       <w:pPr>
         <w:pStyle w:val="Heading3"/>
       </w:pPr>
-      <w:bookmarkStart w:id="47" w:name="_Toc483908155"/>
+      <w:bookmarkStart w:id="48" w:name="_Toc483908155"/>
       <w:r>
         <w:t>Steps to turn on/off logging during application runtime.</w:t>
       </w:r>
-      <w:bookmarkEnd w:id="47"/>
+      <w:bookmarkEnd w:id="48"/>
     </w:p>
     <w:p>
       <w:pPr>
@@ -14575,7 +14901,6 @@
           <w:rFonts w:ascii="Segoe UI" w:hAnsi="Segoe UI" w:cs="Segoe UI"/>
           <w:color w:val="24292E"/>
         </w:rPr>
-        <w:lastRenderedPageBreak/>
         <w:t>Edit logback.xml inside of the docker container for ode and modifiy the log level for whatever logger you wish to turn off to "OFF".</w:t>
       </w:r>
     </w:p>
@@ -14609,11 +14934,12 @@
       <w:pPr>
         <w:pStyle w:val="Heading2"/>
       </w:pPr>
-      <w:bookmarkStart w:id="48" w:name="_Toc483908156"/>
-      <w:r>
+      <w:bookmarkStart w:id="49" w:name="_Toc483908156"/>
+      <w:r>
+        <w:lastRenderedPageBreak/>
         <w:t>IEEE 1609.2 Compliance</w:t>
       </w:r>
-      <w:bookmarkEnd w:id="48"/>
+      <w:bookmarkEnd w:id="49"/>
     </w:p>
     <w:p>
       <w:r>
@@ -14791,11 +15117,11 @@
       <w:pPr>
         <w:pStyle w:val="Heading2"/>
       </w:pPr>
-      <w:bookmarkStart w:id="49" w:name="_Toc483908157"/>
+      <w:bookmarkStart w:id="50" w:name="_Toc483908157"/>
       <w:r>
         <w:t>SCMS Certificate Management</w:t>
       </w:r>
-      <w:bookmarkEnd w:id="49"/>
+      <w:bookmarkEnd w:id="50"/>
     </w:p>
     <w:p>
       <w:r>
@@ -14806,8 +15132,8 @@
       <w:pPr>
         <w:pStyle w:val="Heading2"/>
       </w:pPr>
-      <w:bookmarkStart w:id="50" w:name="_Toc483908158"/>
-      <w:bookmarkStart w:id="51" w:name="_Ref506459515"/>
+      <w:bookmarkStart w:id="51" w:name="_Toc483908158"/>
+      <w:bookmarkStart w:id="52" w:name="_Ref506459515"/>
       <w:r>
         <w:t xml:space="preserve">Inbound </w:t>
       </w:r>
@@ -14817,8 +15143,8 @@
       <w:r>
         <w:t>Distribution</w:t>
       </w:r>
-      <w:bookmarkEnd w:id="50"/>
       <w:bookmarkEnd w:id="51"/>
+      <w:bookmarkEnd w:id="52"/>
     </w:p>
     <w:p>
       <w:r>
@@ -14910,7 +15236,6 @@
         <w:pStyle w:val="Heading3"/>
       </w:pPr>
       <w:r>
-        <w:lastRenderedPageBreak/>
         <w:t xml:space="preserve">Inbound BSM </w:t>
       </w:r>
       <w:r>
@@ -14994,6 +15319,7 @@
         <w:rPr>
           <w:rFonts w:eastAsia="Times New Roman"/>
         </w:rPr>
+        <w:lastRenderedPageBreak/>
         <w:t>If event is longer than 1-minute drop to 1 Hz for host and remove vehicles</w:t>
       </w:r>
     </w:p>
@@ -15244,7 +15570,6 @@
         <w:rPr>
           <w:rFonts w:eastAsia="Times New Roman"/>
         </w:rPr>
-        <w:lastRenderedPageBreak/>
         <w:t xml:space="preserve">We have a log for driver’s alerts, it will need to flag alerts that were not given because of a higher priority alert (purge ninth) </w:t>
       </w:r>
     </w:p>
@@ -15574,7 +15899,7 @@
       <w:pPr>
         <w:pStyle w:val="Heading2"/>
       </w:pPr>
-      <w:bookmarkStart w:id="52" w:name="_Toc483908159"/>
+      <w:bookmarkStart w:id="53" w:name="_Toc483908159"/>
       <w:r>
         <w:t>Probe D</w:t>
       </w:r>
@@ -15584,7 +15909,7 @@
       <w:r>
         <w:t xml:space="preserve"> Management</w:t>
       </w:r>
-      <w:bookmarkEnd w:id="52"/>
+      <w:bookmarkEnd w:id="53"/>
     </w:p>
     <w:p>
       <w:r>
@@ -15595,11 +15920,11 @@
       <w:pPr>
         <w:pStyle w:val="Heading3"/>
       </w:pPr>
-      <w:bookmarkStart w:id="53" w:name="_Toc483908160"/>
+      <w:bookmarkStart w:id="54" w:name="_Toc483908160"/>
       <w:r>
         <w:t>PDM Broadcast Request Quick Start Guide</w:t>
       </w:r>
-      <w:bookmarkEnd w:id="53"/>
+      <w:bookmarkEnd w:id="54"/>
     </w:p>
     <w:p>
       <w:r>
@@ -15793,38 +16118,30 @@
       <w:pPr>
         <w:pStyle w:val="Heading2"/>
       </w:pPr>
-      <w:bookmarkStart w:id="54" w:name="_Toc483908161"/>
+      <w:bookmarkStart w:id="55" w:name="_Toc483908161"/>
+      <w:r>
+        <w:t>Outbound TIM Broadcast</w:t>
+      </w:r>
+      <w:bookmarkEnd w:id="55"/>
+    </w:p>
+    <w:p>
+      <w:r>
+        <w:t>ODE accepts TIM messages and other metadata parameters for broadcasting TIM messages via the REST API interface. The ODE accepts data elements in JSON format from which a fully formed ASN.1 compliant J2735 TravelerInformation message will be constructed and sent</w:t>
+      </w:r>
+      <w:r>
+        <w:t xml:space="preserve"> to an array of RSUs</w:t>
+      </w:r>
+      <w:r>
+        <w:t>. The RSUs must be specified in the TIM broadcast message received by the ODE. In addition to the RSU devices, the TIM message is also deposited to the US DOT Situation Data Warehouse (SDW) from which the SiriusXM satellites will pull from and broadcast to vehicles that are not within range of RSUs. SDW parameters are also specified in the TIM REST interface. Please refer to the Swagger file documentation for details of a TIM REST interface.</w:t>
+      </w:r>
+    </w:p>
+    <w:p>
+      <w:pPr>
+        <w:pStyle w:val="Heading3"/>
+      </w:pPr>
+      <w:bookmarkStart w:id="56" w:name="_Toc483908162"/>
       <w:r>
         <w:lastRenderedPageBreak/>
-        <w:t>Outbound TIM Broadcast</w:t>
-      </w:r>
-      <w:bookmarkEnd w:id="54"/>
-    </w:p>
-    <w:p>
-      <w:r>
-        <w:t xml:space="preserve">ODE accepts TIM messages and other metadata parameters for broadcasting TIM messages via the REST API interface. The ODE accepts data elements in JSON format from which a fully formed ASN.1 compliant </w:t>
-      </w:r>
-      <w:bookmarkStart w:id="55" w:name="_GoBack"/>
-      <w:r>
-        <w:t>J2735</w:t>
-      </w:r>
-      <w:bookmarkEnd w:id="55"/>
-      <w:r>
-        <w:t xml:space="preserve"> TravelerInformation message will be constructed and sent</w:t>
-      </w:r>
-      <w:r>
-        <w:t xml:space="preserve"> to an array of RSUs</w:t>
-      </w:r>
-      <w:r>
-        <w:t>. The RSUs must be specified in the TIM broadcast message received by the ODE. In addition to the RSU devices, the TIM message is also deposited to the US DOT Situation Data Warehouse (SDW) from which the SiriusXM satellites will pull from and broadcast to vehicles that are not within range of RSUs. SDW parameters are also specified in the TIM REST interface. Please refer to the Swagger file documentation for details of a TIM REST interface.</w:t>
-      </w:r>
-    </w:p>
-    <w:p>
-      <w:pPr>
-        <w:pStyle w:val="Heading3"/>
-      </w:pPr>
-      <w:bookmarkStart w:id="56" w:name="_Toc483908162"/>
-      <w:r>
         <w:t xml:space="preserve">Outbound TIM </w:t>
       </w:r>
       <w:r>
@@ -16598,7 +16915,6 @@
         </w:numPr>
       </w:pPr>
       <w:r>
-        <w:lastRenderedPageBreak/>
         <w:t>Set the following environment variables (and/or use the RDE prefixed variables, these prefixes are for guidance only and do not necessarily need to be a CVPEP or RDE bucket):</w:t>
       </w:r>
     </w:p>
@@ -16694,6 +17010,7 @@
         <w:pStyle w:val="Heading3"/>
       </w:pPr>
       <w:r>
+        <w:lastRenderedPageBreak/>
         <w:t>TIM Broadcast Request Quick Start Guide</w:t>
       </w:r>
       <w:bookmarkEnd w:id="57"/>
@@ -16945,7 +17262,6 @@
         <w:ind w:left="792"/>
       </w:pPr>
       <w:r>
-        <w:lastRenderedPageBreak/>
         <w:t>}</w:t>
       </w:r>
       <w:r>
@@ -16992,7 +17308,11 @@
         </w:r>
       </w:hyperlink>
       <w:r>
-        <w:t xml:space="preserve"> for details. For instructions about configuration and integration of the PPM with ODE, please refer to the ODE README file at the root of the GitHub page </w:t>
+        <w:t xml:space="preserve"> for details. For instructions about </w:t>
+      </w:r>
+      <w:r>
+        <w:lastRenderedPageBreak/>
+        <w:t xml:space="preserve">configuration and integration of the PPM with ODE, please refer to the ODE README file at the root of the GitHub page </w:t>
       </w:r>
       <w:hyperlink r:id="rId34" w:history="1">
         <w:r>
@@ -17121,7 +17441,6 @@
         <w:rPr>
           <w:b/>
         </w:rPr>
-        <w:lastRenderedPageBreak/>
         <w:t>VSD Deposit Dialog</w:t>
       </w:r>
     </w:p>
@@ -17231,6 +17550,7 @@
       </w:pPr>
       <w:bookmarkStart w:id="61" w:name="_Toc483908169"/>
       <w:r>
+        <w:lastRenderedPageBreak/>
         <w:t>VSD Deposit Service Messages and Alerts</w:t>
       </w:r>
       <w:bookmarkEnd w:id="61"/>
@@ -17636,7 +17956,6 @@
               <w:rPr>
                 <w:rFonts w:cstheme="minorHAnsi"/>
               </w:rPr>
-              <w:lastRenderedPageBreak/>
               <w:t>EncodeNotSupportedException</w:t>
             </w:r>
           </w:p>
@@ -17657,7 +17976,6 @@
               <w:cnfStyle w:val="000000100000" w:firstRow="0" w:lastRow="0" w:firstColumn="0" w:lastColumn="0" w:oddVBand="0" w:evenVBand="0" w:oddHBand="1" w:evenHBand="0" w:firstRowFirstColumn="0" w:firstRowLastColumn="0" w:lastRowFirstColumn="0" w:lastRowLastColumn="0"/>
             </w:pPr>
             <w:r>
-              <w:lastRenderedPageBreak/>
               <w:t>Application log file</w:t>
             </w:r>
           </w:p>
@@ -17677,11 +17995,7 @@
               <w:t>the received service request, it tries to encode the request</w:t>
             </w:r>
             <w:r>
-              <w:t xml:space="preserve"> before sending to </w:t>
-            </w:r>
-            <w:r>
-              <w:lastRenderedPageBreak/>
-              <w:t>SDC. This message is logged when the ODE fails to encode the service request properly.</w:t>
+              <w:t xml:space="preserve"> before sending to SDC. This message is logged when the ODE fails to encode the service request properly.</w:t>
             </w:r>
           </w:p>
         </w:tc>
@@ -17694,12 +18008,7 @@
               <w:cnfStyle w:val="000000100000" w:firstRow="0" w:lastRow="0" w:firstColumn="0" w:lastColumn="0" w:oddVBand="0" w:evenVBand="0" w:oddHBand="1" w:evenHBand="0" w:firstRowFirstColumn="0" w:firstRowLastColumn="0" w:lastRowFirstColumn="0" w:lastRowLastColumn="0"/>
             </w:pPr>
             <w:r>
-              <w:lastRenderedPageBreak/>
-              <w:t xml:space="preserve">If ODE fails to encode the modified service request properly, this message is </w:t>
-            </w:r>
-            <w:r>
-              <w:lastRenderedPageBreak/>
-              <w:t>logged in the application log file.</w:t>
+              <w:t>If ODE fails to encode the modified service request properly, this message is logged in the application log file.</w:t>
             </w:r>
           </w:p>
         </w:tc>
@@ -17727,7 +18036,6 @@
                 <w:rFonts w:cstheme="minorHAnsi"/>
                 <w:color w:val="3933FF"/>
               </w:rPr>
-              <w:lastRenderedPageBreak/>
               <w:t>Error Receiving VSD Deposit ServiceResponse</w:t>
             </w:r>
           </w:p>
@@ -17823,6 +18131,7 @@
                 <w:rFonts w:cstheme="minorHAnsi"/>
                 <w:color w:val="3933FF"/>
               </w:rPr>
+              <w:lastRenderedPageBreak/>
               <w:t>Error Decoding VSD Deposit ServiceResponse</w:t>
             </w:r>
           </w:p>
@@ -18025,14 +18334,36 @@
       <w:r>
         <w:t xml:space="preserve">Figure </w:t>
       </w:r>
-      <w:fldSimple w:instr=" SEQ Figure \* ARABIC ">
-        <w:r>
-          <w:rPr>
-            <w:noProof/>
-          </w:rPr>
-          <w:t>2</w:t>
-        </w:r>
-      </w:fldSimple>
+      <w:r>
+        <w:rPr>
+          <w:noProof/>
+        </w:rPr>
+        <w:fldChar w:fldCharType="begin"/>
+      </w:r>
+      <w:r>
+        <w:rPr>
+          <w:noProof/>
+        </w:rPr>
+        <w:instrText xml:space="preserve"> SEQ Figure \* ARABIC </w:instrText>
+      </w:r>
+      <w:r>
+        <w:rPr>
+          <w:noProof/>
+        </w:rPr>
+        <w:fldChar w:fldCharType="separate"/>
+      </w:r>
+      <w:r>
+        <w:rPr>
+          <w:noProof/>
+        </w:rPr>
+        <w:t>2</w:t>
+      </w:r>
+      <w:r>
+        <w:rPr>
+          <w:noProof/>
+        </w:rPr>
+        <w:fldChar w:fldCharType="end"/>
+      </w:r>
       <w:bookmarkEnd w:id="64"/>
       <w:r>
         <w:t xml:space="preserve"> - VSD</w:t>
@@ -18841,7 +19172,6 @@
               <w:rPr>
                 <w:rFonts w:cstheme="minorHAnsi"/>
               </w:rPr>
-              <w:lastRenderedPageBreak/>
               <w:t>Unable to convert BSM</w:t>
             </w:r>
           </w:p>
@@ -19234,7 +19564,6 @@
               <w:rPr>
                 <w:rFonts w:ascii="Arial" w:hAnsi="Arial" w:cs="Arial"/>
               </w:rPr>
-              <w:lastRenderedPageBreak/>
               <w:t>Error receiving packet</w:t>
             </w:r>
           </w:p>
@@ -20247,7 +20576,6 @@
           </w:tcPr>
           <w:p>
             <w:r>
-              <w:lastRenderedPageBreak/>
               <w:t>direction</w:t>
             </w:r>
           </w:p>
@@ -20937,7 +21265,6 @@
           </w:tcPr>
           <w:p>
             <w:r>
-              <w:lastRenderedPageBreak/>
               <w:t>curLocation</w:t>
             </w:r>
           </w:p>
@@ -21529,14 +21856,36 @@
       <w:r>
         <w:t xml:space="preserve">Table </w:t>
       </w:r>
-      <w:fldSimple w:instr=" SEQ Table \* ARABIC ">
-        <w:r>
-          <w:rPr>
-            <w:noProof/>
-          </w:rPr>
-          <w:t>1</w:t>
-        </w:r>
-      </w:fldSimple>
+      <w:r>
+        <w:rPr>
+          <w:noProof/>
+        </w:rPr>
+        <w:fldChar w:fldCharType="begin"/>
+      </w:r>
+      <w:r>
+        <w:rPr>
+          <w:noProof/>
+        </w:rPr>
+        <w:instrText xml:space="preserve"> SEQ Table \* ARABIC </w:instrText>
+      </w:r>
+      <w:r>
+        <w:rPr>
+          <w:noProof/>
+        </w:rPr>
+        <w:fldChar w:fldCharType="separate"/>
+      </w:r>
+      <w:r>
+        <w:rPr>
+          <w:noProof/>
+        </w:rPr>
+        <w:t>1</w:t>
+      </w:r>
+      <w:r>
+        <w:rPr>
+          <w:noProof/>
+        </w:rPr>
+        <w:fldChar w:fldCharType="end"/>
+      </w:r>
       <w:r>
         <w:t xml:space="preserve"> - </w:t>
       </w:r>
@@ -23639,14 +23988,36 @@
       <w:r>
         <w:t xml:space="preserve">Table </w:t>
       </w:r>
-      <w:fldSimple w:instr=" SEQ Table \* ARABIC ">
-        <w:r>
-          <w:rPr>
-            <w:noProof/>
-          </w:rPr>
-          <w:t>2</w:t>
-        </w:r>
-      </w:fldSimple>
+      <w:r>
+        <w:rPr>
+          <w:noProof/>
+        </w:rPr>
+        <w:fldChar w:fldCharType="begin"/>
+      </w:r>
+      <w:r>
+        <w:rPr>
+          <w:noProof/>
+        </w:rPr>
+        <w:instrText xml:space="preserve"> SEQ Table \* ARABIC </w:instrText>
+      </w:r>
+      <w:r>
+        <w:rPr>
+          <w:noProof/>
+        </w:rPr>
+        <w:fldChar w:fldCharType="separate"/>
+      </w:r>
+      <w:r>
+        <w:rPr>
+          <w:noProof/>
+        </w:rPr>
+        <w:t>2</w:t>
+      </w:r>
+      <w:r>
+        <w:rPr>
+          <w:noProof/>
+        </w:rPr>
+        <w:fldChar w:fldCharType="end"/>
+      </w:r>
       <w:r>
         <w:t xml:space="preserve"> - File Copy Data Deposit </w:t>
       </w:r>
@@ -24446,14 +24817,36 @@
       <w:r>
         <w:t xml:space="preserve"> </w:t>
       </w:r>
-      <w:fldSimple w:instr=" SEQ Figure \* ARABIC ">
-        <w:r>
-          <w:rPr>
-            <w:noProof/>
-          </w:rPr>
-          <w:t>3</w:t>
-        </w:r>
-      </w:fldSimple>
+      <w:r>
+        <w:rPr>
+          <w:noProof/>
+        </w:rPr>
+        <w:fldChar w:fldCharType="begin"/>
+      </w:r>
+      <w:r>
+        <w:rPr>
+          <w:noProof/>
+        </w:rPr>
+        <w:instrText xml:space="preserve"> SEQ Figure \* ARABIC </w:instrText>
+      </w:r>
+      <w:r>
+        <w:rPr>
+          <w:noProof/>
+        </w:rPr>
+        <w:fldChar w:fldCharType="separate"/>
+      </w:r>
+      <w:r>
+        <w:rPr>
+          <w:noProof/>
+        </w:rPr>
+        <w:t>3</w:t>
+      </w:r>
+      <w:r>
+        <w:rPr>
+          <w:noProof/>
+        </w:rPr>
+        <w:fldChar w:fldCharType="end"/>
+      </w:r>
       <w:bookmarkEnd w:id="79"/>
       <w:r>
         <w:t xml:space="preserve"> - </w:t>
@@ -24766,19 +25159,7 @@
     </w:p>
     <w:p>
       <w:r>
-        <w:t xml:space="preserve">ODE provides a REST API interface to </w:t>
-      </w:r>
-      <w:r>
-        <w:t>query the health of SNMP</w:t>
-      </w:r>
-      <w:r>
-        <w:t xml:space="preserve"> </w:t>
-      </w:r>
-      <w:r>
-        <w:t xml:space="preserve">devices. </w:t>
-      </w:r>
-      <w:r>
-        <w:t xml:space="preserve">Refer to </w:t>
+        <w:t xml:space="preserve">ODE provides a REST API interface to query the health of SNMP devices. Refer to </w:t>
       </w:r>
       <w:hyperlink r:id="rId44" w:history="1">
         <w:r>
@@ -25128,6 +25509,7 @@
           <w:id w:val="484059613"/>
           <w:citation/>
         </w:sdtPr>
+        <w:sdtEndPr/>
         <w:sdtContent>
           <w:r>
             <w:fldChar w:fldCharType="begin"/>
@@ -25178,6 +25560,7 @@
           <w:id w:val="-1731219693"/>
           <w:citation/>
         </w:sdtPr>
+        <w:sdtEndPr/>
         <w:sdtContent>
           <w:r>
             <w:fldChar w:fldCharType="begin"/>
@@ -25206,13 +25589,6 @@
     <w:bookmarkEnd w:id="90" w:displacedByCustomXml="next"/>
     <w:sdt>
       <w:sdtPr>
-        <w:id w:val="871269044"/>
-        <w:docPartObj>
-          <w:docPartGallery w:val="Bibliographies"/>
-          <w:docPartUnique/>
-        </w:docPartObj>
-      </w:sdtPr>
-      <w:sdtEndPr>
         <w:rPr>
           <w:rFonts w:asciiTheme="minorHAnsi" w:eastAsiaTheme="minorEastAsia" w:hAnsiTheme="minorHAnsi" w:cstheme="minorBidi"/>
           <w:b w:val="0"/>
@@ -25221,7 +25597,13 @@
           <w:sz w:val="22"/>
           <w:szCs w:val="22"/>
         </w:rPr>
-      </w:sdtEndPr>
+        <w:id w:val="871269044"/>
+        <w:docPartObj>
+          <w:docPartGallery w:val="Bibliographies"/>
+          <w:docPartUnique/>
+        </w:docPartObj>
+      </w:sdtPr>
+      <w:sdtEndPr/>
       <w:sdtContent>
         <w:p>
           <w:pPr>
@@ -25236,6 +25618,7 @@
             <w:id w:val="-573587230"/>
             <w:bibliography/>
           </w:sdtPr>
+          <w:sdtEndPr/>
           <w:sdtContent>
             <w:p>
               <w:pPr>
@@ -25473,7 +25856,7 @@
       <w:rPr>
         <w:noProof/>
       </w:rPr>
-      <w:t>April 20, 2018</w:t>
+      <w:t>April 23, 2018</w:t>
     </w:r>
     <w:r>
       <w:rPr>
@@ -25626,7 +26009,7 @@
       <w:rPr>
         <w:noProof/>
       </w:rPr>
-      <w:t>April 20, 2018</w:t>
+      <w:t>April 23, 2018</w:t>
     </w:r>
     <w:r>
       <w:rPr>
@@ -25767,6 +26150,7 @@
                             <w:dataBinding w:prefixMappings="xmlns:ns0='http://purl.org/dc/elements/1.1/' xmlns:ns1='http://schemas.openxmlformats.org/package/2006/metadata/core-properties' " w:xpath="/ns1:coreProperties[1]/ns0:title[1]" w:storeItemID="{6C3C8BC8-F283-45AE-878A-BAB7291924A1}"/>
                             <w:text/>
                           </w:sdtPr>
+                          <w:sdtEndPr/>
                           <w:sdtContent>
                             <w:p>
                               <w:pPr>
@@ -25866,6 +26250,7 @@
           <w:docPartUnique/>
         </w:docPartObj>
       </w:sdtPr>
+      <w:sdtEndPr/>
       <w:sdtContent>
         <w:r>
           <w:rPr>
@@ -35967,6 +36352,141 @@
 </file>
 
 <file path=customXml/item1.xml><?xml version="1.0" encoding="utf-8"?>
+<?mso-contentType ?>
+<FormTemplates xmlns="http://schemas.microsoft.com/sharepoint/v3/contenttype/forms">
+  <Display>DocumentLibraryForm</Display>
+  <Edit>AssetEditForm</Edit>
+  <New>DocumentLibraryForm</New>
+</FormTemplates>
+</file>
+
+<file path=customXml/item2.xml><?xml version="1.0" encoding="utf-8"?>
+<p:properties xmlns:p="http://schemas.microsoft.com/office/2006/metadata/properties" xmlns:xsi="http://www.w3.org/2001/XMLSchema-instance" xmlns:pc="http://schemas.microsoft.com/office/infopath/2007/PartnerControls">
+  <documentManagement>
+    <APDescription xmlns="4873beb7-5857-4685-be1f-d57550cc96cc" xsi:nil="true"/>
+    <AssetExpire xmlns="4873beb7-5857-4685-be1f-d57550cc96cc">2029-01-01T08:00:00+00:00</AssetExpire>
+    <CampaignTagsTaxHTField0 xmlns="4873beb7-5857-4685-be1f-d57550cc96cc">
+      <Terms xmlns="http://schemas.microsoft.com/office/infopath/2007/PartnerControls"/>
+    </CampaignTagsTaxHTField0>
+    <IntlLangReviewDate xmlns="4873beb7-5857-4685-be1f-d57550cc96cc" xsi:nil="true"/>
+    <TPFriendlyName xmlns="4873beb7-5857-4685-be1f-d57550cc96cc" xsi:nil="true"/>
+    <IntlLangReview xmlns="4873beb7-5857-4685-be1f-d57550cc96cc">false</IntlLangReview>
+    <LocLastLocAttemptVersionLookup xmlns="4873beb7-5857-4685-be1f-d57550cc96cc">864570</LocLastLocAttemptVersionLookup>
+    <PolicheckWords xmlns="4873beb7-5857-4685-be1f-d57550cc96cc" xsi:nil="true"/>
+    <SubmitterId xmlns="4873beb7-5857-4685-be1f-d57550cc96cc" xsi:nil="true"/>
+    <AcquiredFrom xmlns="4873beb7-5857-4685-be1f-d57550cc96cc">Internal MS</AcquiredFrom>
+    <EditorialStatus xmlns="4873beb7-5857-4685-be1f-d57550cc96cc">Complete</EditorialStatus>
+    <Markets xmlns="4873beb7-5857-4685-be1f-d57550cc96cc"/>
+    <OriginAsset xmlns="4873beb7-5857-4685-be1f-d57550cc96cc" xsi:nil="true"/>
+    <AssetStart xmlns="4873beb7-5857-4685-be1f-d57550cc96cc">2012-11-01T04:53:00+00:00</AssetStart>
+    <FriendlyTitle xmlns="4873beb7-5857-4685-be1f-d57550cc96cc" xsi:nil="true"/>
+    <MarketSpecific xmlns="4873beb7-5857-4685-be1f-d57550cc96cc">false</MarketSpecific>
+    <TPNamespace xmlns="4873beb7-5857-4685-be1f-d57550cc96cc" xsi:nil="true"/>
+    <PublishStatusLookup xmlns="4873beb7-5857-4685-be1f-d57550cc96cc">
+      <Value>1655138</Value>
+    </PublishStatusLookup>
+    <APAuthor xmlns="4873beb7-5857-4685-be1f-d57550cc96cc">
+      <UserInfo>
+        <DisplayName>MIDDLEEAST\v-keerth</DisplayName>
+        <AccountId>2799</AccountId>
+        <AccountType/>
+      </UserInfo>
+    </APAuthor>
+    <TPCommandLine xmlns="4873beb7-5857-4685-be1f-d57550cc96cc" xsi:nil="true"/>
+    <IntlLangReviewer xmlns="4873beb7-5857-4685-be1f-d57550cc96cc" xsi:nil="true"/>
+    <OpenTemplate xmlns="4873beb7-5857-4685-be1f-d57550cc96cc">true</OpenTemplate>
+    <CSXSubmissionDate xmlns="4873beb7-5857-4685-be1f-d57550cc96cc" xsi:nil="true"/>
+    <TaxCatchAll xmlns="4873beb7-5857-4685-be1f-d57550cc96cc"/>
+    <Manager xmlns="4873beb7-5857-4685-be1f-d57550cc96cc" xsi:nil="true"/>
+    <NumericId xmlns="4873beb7-5857-4685-be1f-d57550cc96cc" xsi:nil="true"/>
+    <ParentAssetId xmlns="4873beb7-5857-4685-be1f-d57550cc96cc" xsi:nil="true"/>
+    <OriginalSourceMarket xmlns="4873beb7-5857-4685-be1f-d57550cc96cc" xsi:nil="true"/>
+    <ApprovalStatus xmlns="4873beb7-5857-4685-be1f-d57550cc96cc">InProgress</ApprovalStatus>
+    <TPComponent xmlns="4873beb7-5857-4685-be1f-d57550cc96cc" xsi:nil="true"/>
+    <EditorialTags xmlns="4873beb7-5857-4685-be1f-d57550cc96cc" xsi:nil="true"/>
+    <TPExecutable xmlns="4873beb7-5857-4685-be1f-d57550cc96cc" xsi:nil="true"/>
+    <TPLaunchHelpLink xmlns="4873beb7-5857-4685-be1f-d57550cc96cc" xsi:nil="true"/>
+    <LocComments xmlns="4873beb7-5857-4685-be1f-d57550cc96cc" xsi:nil="true"/>
+    <LocRecommendedHandoff xmlns="4873beb7-5857-4685-be1f-d57550cc96cc" xsi:nil="true"/>
+    <SourceTitle xmlns="4873beb7-5857-4685-be1f-d57550cc96cc" xsi:nil="true"/>
+    <CSXUpdate xmlns="4873beb7-5857-4685-be1f-d57550cc96cc">false</CSXUpdate>
+    <IntlLocPriority xmlns="4873beb7-5857-4685-be1f-d57550cc96cc" xsi:nil="true"/>
+    <UAProjectedTotalWords xmlns="4873beb7-5857-4685-be1f-d57550cc96cc" xsi:nil="true"/>
+    <AssetType xmlns="4873beb7-5857-4685-be1f-d57550cc96cc">TP</AssetType>
+    <MachineTranslated xmlns="4873beb7-5857-4685-be1f-d57550cc96cc">false</MachineTranslated>
+    <OutputCachingOn xmlns="4873beb7-5857-4685-be1f-d57550cc96cc">false</OutputCachingOn>
+    <TemplateStatus xmlns="4873beb7-5857-4685-be1f-d57550cc96cc">Complete</TemplateStatus>
+    <IsSearchable xmlns="4873beb7-5857-4685-be1f-d57550cc96cc">true</IsSearchable>
+    <ContentItem xmlns="4873beb7-5857-4685-be1f-d57550cc96cc" xsi:nil="true"/>
+    <HandoffToMSDN xmlns="4873beb7-5857-4685-be1f-d57550cc96cc" xsi:nil="true"/>
+    <ShowIn xmlns="4873beb7-5857-4685-be1f-d57550cc96cc">Show everywhere</ShowIn>
+    <ThumbnailAssetId xmlns="4873beb7-5857-4685-be1f-d57550cc96cc" xsi:nil="true"/>
+    <UALocComments xmlns="4873beb7-5857-4685-be1f-d57550cc96cc" xsi:nil="true"/>
+    <UALocRecommendation xmlns="4873beb7-5857-4685-be1f-d57550cc96cc">Localize</UALocRecommendation>
+    <LastModifiedDateTime xmlns="4873beb7-5857-4685-be1f-d57550cc96cc" xsi:nil="true"/>
+    <LegacyData xmlns="4873beb7-5857-4685-be1f-d57550cc96cc" xsi:nil="true"/>
+    <LocManualTestRequired xmlns="4873beb7-5857-4685-be1f-d57550cc96cc">false</LocManualTestRequired>
+    <LocMarketGroupTiers2 xmlns="4873beb7-5857-4685-be1f-d57550cc96cc" xsi:nil="true"/>
+    <ClipArtFilename xmlns="4873beb7-5857-4685-be1f-d57550cc96cc" xsi:nil="true"/>
+    <TPApplication xmlns="4873beb7-5857-4685-be1f-d57550cc96cc" xsi:nil="true"/>
+    <CSXHash xmlns="4873beb7-5857-4685-be1f-d57550cc96cc" xsi:nil="true"/>
+    <DirectSourceMarket xmlns="4873beb7-5857-4685-be1f-d57550cc96cc" xsi:nil="true"/>
+    <PrimaryImageGen xmlns="4873beb7-5857-4685-be1f-d57550cc96cc">true</PrimaryImageGen>
+    <PlannedPubDate xmlns="4873beb7-5857-4685-be1f-d57550cc96cc" xsi:nil="true"/>
+    <CSXSubmissionMarket xmlns="4873beb7-5857-4685-be1f-d57550cc96cc" xsi:nil="true"/>
+    <Downloads xmlns="4873beb7-5857-4685-be1f-d57550cc96cc">0</Downloads>
+    <ArtSampleDocs xmlns="4873beb7-5857-4685-be1f-d57550cc96cc" xsi:nil="true"/>
+    <TrustLevel xmlns="4873beb7-5857-4685-be1f-d57550cc96cc">1 Microsoft Managed Content</TrustLevel>
+    <BlockPublish xmlns="4873beb7-5857-4685-be1f-d57550cc96cc">false</BlockPublish>
+    <TPLaunchHelpLinkType xmlns="4873beb7-5857-4685-be1f-d57550cc96cc">Template</TPLaunchHelpLinkType>
+    <LocalizationTagsTaxHTField0 xmlns="4873beb7-5857-4685-be1f-d57550cc96cc">
+      <Terms xmlns="http://schemas.microsoft.com/office/infopath/2007/PartnerControls"/>
+    </LocalizationTagsTaxHTField0>
+    <BusinessGroup xmlns="4873beb7-5857-4685-be1f-d57550cc96cc" xsi:nil="true"/>
+    <Providers xmlns="4873beb7-5857-4685-be1f-d57550cc96cc" xsi:nil="true"/>
+    <TemplateTemplateType xmlns="4873beb7-5857-4685-be1f-d57550cc96cc">Word Document Template</TemplateTemplateType>
+    <TimesCloned xmlns="4873beb7-5857-4685-be1f-d57550cc96cc" xsi:nil="true"/>
+    <TPAppVersion xmlns="4873beb7-5857-4685-be1f-d57550cc96cc" xsi:nil="true"/>
+    <VoteCount xmlns="4873beb7-5857-4685-be1f-d57550cc96cc" xsi:nil="true"/>
+    <AverageRating xmlns="4873beb7-5857-4685-be1f-d57550cc96cc" xsi:nil="true"/>
+    <FeatureTagsTaxHTField0 xmlns="4873beb7-5857-4685-be1f-d57550cc96cc">
+      <Terms xmlns="http://schemas.microsoft.com/office/infopath/2007/PartnerControls"/>
+    </FeatureTagsTaxHTField0>
+    <Provider xmlns="4873beb7-5857-4685-be1f-d57550cc96cc" xsi:nil="true"/>
+    <UACurrentWords xmlns="4873beb7-5857-4685-be1f-d57550cc96cc" xsi:nil="true"/>
+    <AssetId xmlns="4873beb7-5857-4685-be1f-d57550cc96cc">TP103749966</AssetId>
+    <TPClientViewer xmlns="4873beb7-5857-4685-be1f-d57550cc96cc" xsi:nil="true"/>
+    <DSATActionTaken xmlns="4873beb7-5857-4685-be1f-d57550cc96cc" xsi:nil="true"/>
+    <APEditor xmlns="4873beb7-5857-4685-be1f-d57550cc96cc">
+      <UserInfo>
+        <DisplayName/>
+        <AccountId xsi:nil="true"/>
+        <AccountType/>
+      </UserInfo>
+    </APEditor>
+    <TPInstallLocation xmlns="4873beb7-5857-4685-be1f-d57550cc96cc" xsi:nil="true"/>
+    <OOCacheId xmlns="4873beb7-5857-4685-be1f-d57550cc96cc" xsi:nil="true"/>
+    <IsDeleted xmlns="4873beb7-5857-4685-be1f-d57550cc96cc">false</IsDeleted>
+    <PublishTargets xmlns="4873beb7-5857-4685-be1f-d57550cc96cc">OfficeOnlineVNext</PublishTargets>
+    <ApprovalLog xmlns="4873beb7-5857-4685-be1f-d57550cc96cc" xsi:nil="true"/>
+    <BugNumber xmlns="4873beb7-5857-4685-be1f-d57550cc96cc" xsi:nil="true"/>
+    <CrawlForDependencies xmlns="4873beb7-5857-4685-be1f-d57550cc96cc">false</CrawlForDependencies>
+    <InternalTagsTaxHTField0 xmlns="4873beb7-5857-4685-be1f-d57550cc96cc">
+      <Terms xmlns="http://schemas.microsoft.com/office/infopath/2007/PartnerControls"/>
+    </InternalTagsTaxHTField0>
+    <LastHandOff xmlns="4873beb7-5857-4685-be1f-d57550cc96cc" xsi:nil="true"/>
+    <Milestone xmlns="4873beb7-5857-4685-be1f-d57550cc96cc" xsi:nil="true"/>
+    <OriginalRelease xmlns="4873beb7-5857-4685-be1f-d57550cc96cc">15</OriginalRelease>
+    <RecommendationsModifier xmlns="4873beb7-5857-4685-be1f-d57550cc96cc" xsi:nil="true"/>
+    <ScenarioTagsTaxHTField0 xmlns="4873beb7-5857-4685-be1f-d57550cc96cc">
+      <Terms xmlns="http://schemas.microsoft.com/office/infopath/2007/PartnerControls"/>
+    </ScenarioTagsTaxHTField0>
+    <UANotes xmlns="4873beb7-5857-4685-be1f-d57550cc96cc" xsi:nil="true"/>
+  </documentManagement>
+</p:properties>
+</file>
+
+<file path=customXml/item3.xml><?xml version="1.0" encoding="utf-8"?>
 <ct:contentTypeSchema xmlns:ct="http://schemas.microsoft.com/office/2006/metadata/contentType" xmlns:ma="http://schemas.microsoft.com/office/2006/metadata/properties/metaAttributes" ct:_="" ma:_="" ma:contentTypeName="TemplateFile" ma:contentTypeID="0x0101006EDDDB5EE6D98C44930B742096920B300400F5B6D36B3EF94B4E9A635CDF2A18F5B8" ma:contentTypeVersion="72" ma:contentTypeDescription="Create a new document." ma:contentTypeScope="" ma:versionID="a23e56308344d904b51738559c3d67c9">
   <xsd:schema xmlns:xsd="http://www.w3.org/2001/XMLSchema" xmlns:xs="http://www.w3.org/2001/XMLSchema" xmlns:p="http://schemas.microsoft.com/office/2006/metadata/properties" xmlns:ns2="4873beb7-5857-4685-be1f-d57550cc96cc" targetNamespace="http://schemas.microsoft.com/office/2006/metadata/properties" ma:root="true" ma:fieldsID="cd0908cc4600e77bf5da051303e00c8d" ns2:_="">
     <xsd:import namespace="4873beb7-5857-4685-be1f-d57550cc96cc"/>
@@ -37006,141 +37526,6 @@
 </ct:contentTypeSchema>
 </file>
 
-<file path=customXml/item2.xml><?xml version="1.0" encoding="utf-8"?>
-<?mso-contentType ?>
-<FormTemplates xmlns="http://schemas.microsoft.com/sharepoint/v3/contenttype/forms">
-  <Display>DocumentLibraryForm</Display>
-  <Edit>AssetEditForm</Edit>
-  <New>DocumentLibraryForm</New>
-</FormTemplates>
-</file>
-
-<file path=customXml/item3.xml><?xml version="1.0" encoding="utf-8"?>
-<p:properties xmlns:p="http://schemas.microsoft.com/office/2006/metadata/properties" xmlns:xsi="http://www.w3.org/2001/XMLSchema-instance" xmlns:pc="http://schemas.microsoft.com/office/infopath/2007/PartnerControls">
-  <documentManagement>
-    <APDescription xmlns="4873beb7-5857-4685-be1f-d57550cc96cc" xsi:nil="true"/>
-    <AssetExpire xmlns="4873beb7-5857-4685-be1f-d57550cc96cc">2029-01-01T08:00:00+00:00</AssetExpire>
-    <CampaignTagsTaxHTField0 xmlns="4873beb7-5857-4685-be1f-d57550cc96cc">
-      <Terms xmlns="http://schemas.microsoft.com/office/infopath/2007/PartnerControls"/>
-    </CampaignTagsTaxHTField0>
-    <IntlLangReviewDate xmlns="4873beb7-5857-4685-be1f-d57550cc96cc" xsi:nil="true"/>
-    <TPFriendlyName xmlns="4873beb7-5857-4685-be1f-d57550cc96cc" xsi:nil="true"/>
-    <IntlLangReview xmlns="4873beb7-5857-4685-be1f-d57550cc96cc">false</IntlLangReview>
-    <LocLastLocAttemptVersionLookup xmlns="4873beb7-5857-4685-be1f-d57550cc96cc">864570</LocLastLocAttemptVersionLookup>
-    <PolicheckWords xmlns="4873beb7-5857-4685-be1f-d57550cc96cc" xsi:nil="true"/>
-    <SubmitterId xmlns="4873beb7-5857-4685-be1f-d57550cc96cc" xsi:nil="true"/>
-    <AcquiredFrom xmlns="4873beb7-5857-4685-be1f-d57550cc96cc">Internal MS</AcquiredFrom>
-    <EditorialStatus xmlns="4873beb7-5857-4685-be1f-d57550cc96cc">Complete</EditorialStatus>
-    <Markets xmlns="4873beb7-5857-4685-be1f-d57550cc96cc"/>
-    <OriginAsset xmlns="4873beb7-5857-4685-be1f-d57550cc96cc" xsi:nil="true"/>
-    <AssetStart xmlns="4873beb7-5857-4685-be1f-d57550cc96cc">2012-11-01T04:53:00+00:00</AssetStart>
-    <FriendlyTitle xmlns="4873beb7-5857-4685-be1f-d57550cc96cc" xsi:nil="true"/>
-    <MarketSpecific xmlns="4873beb7-5857-4685-be1f-d57550cc96cc">false</MarketSpecific>
-    <TPNamespace xmlns="4873beb7-5857-4685-be1f-d57550cc96cc" xsi:nil="true"/>
-    <PublishStatusLookup xmlns="4873beb7-5857-4685-be1f-d57550cc96cc">
-      <Value>1655138</Value>
-    </PublishStatusLookup>
-    <APAuthor xmlns="4873beb7-5857-4685-be1f-d57550cc96cc">
-      <UserInfo>
-        <DisplayName>MIDDLEEAST\v-keerth</DisplayName>
-        <AccountId>2799</AccountId>
-        <AccountType/>
-      </UserInfo>
-    </APAuthor>
-    <TPCommandLine xmlns="4873beb7-5857-4685-be1f-d57550cc96cc" xsi:nil="true"/>
-    <IntlLangReviewer xmlns="4873beb7-5857-4685-be1f-d57550cc96cc" xsi:nil="true"/>
-    <OpenTemplate xmlns="4873beb7-5857-4685-be1f-d57550cc96cc">true</OpenTemplate>
-    <CSXSubmissionDate xmlns="4873beb7-5857-4685-be1f-d57550cc96cc" xsi:nil="true"/>
-    <TaxCatchAll xmlns="4873beb7-5857-4685-be1f-d57550cc96cc"/>
-    <Manager xmlns="4873beb7-5857-4685-be1f-d57550cc96cc" xsi:nil="true"/>
-    <NumericId xmlns="4873beb7-5857-4685-be1f-d57550cc96cc" xsi:nil="true"/>
-    <ParentAssetId xmlns="4873beb7-5857-4685-be1f-d57550cc96cc" xsi:nil="true"/>
-    <OriginalSourceMarket xmlns="4873beb7-5857-4685-be1f-d57550cc96cc" xsi:nil="true"/>
-    <ApprovalStatus xmlns="4873beb7-5857-4685-be1f-d57550cc96cc">InProgress</ApprovalStatus>
-    <TPComponent xmlns="4873beb7-5857-4685-be1f-d57550cc96cc" xsi:nil="true"/>
-    <EditorialTags xmlns="4873beb7-5857-4685-be1f-d57550cc96cc" xsi:nil="true"/>
-    <TPExecutable xmlns="4873beb7-5857-4685-be1f-d57550cc96cc" xsi:nil="true"/>
-    <TPLaunchHelpLink xmlns="4873beb7-5857-4685-be1f-d57550cc96cc" xsi:nil="true"/>
-    <LocComments xmlns="4873beb7-5857-4685-be1f-d57550cc96cc" xsi:nil="true"/>
-    <LocRecommendedHandoff xmlns="4873beb7-5857-4685-be1f-d57550cc96cc" xsi:nil="true"/>
-    <SourceTitle xmlns="4873beb7-5857-4685-be1f-d57550cc96cc" xsi:nil="true"/>
-    <CSXUpdate xmlns="4873beb7-5857-4685-be1f-d57550cc96cc">false</CSXUpdate>
-    <IntlLocPriority xmlns="4873beb7-5857-4685-be1f-d57550cc96cc" xsi:nil="true"/>
-    <UAProjectedTotalWords xmlns="4873beb7-5857-4685-be1f-d57550cc96cc" xsi:nil="true"/>
-    <AssetType xmlns="4873beb7-5857-4685-be1f-d57550cc96cc">TP</AssetType>
-    <MachineTranslated xmlns="4873beb7-5857-4685-be1f-d57550cc96cc">false</MachineTranslated>
-    <OutputCachingOn xmlns="4873beb7-5857-4685-be1f-d57550cc96cc">false</OutputCachingOn>
-    <TemplateStatus xmlns="4873beb7-5857-4685-be1f-d57550cc96cc">Complete</TemplateStatus>
-    <IsSearchable xmlns="4873beb7-5857-4685-be1f-d57550cc96cc">true</IsSearchable>
-    <ContentItem xmlns="4873beb7-5857-4685-be1f-d57550cc96cc" xsi:nil="true"/>
-    <HandoffToMSDN xmlns="4873beb7-5857-4685-be1f-d57550cc96cc" xsi:nil="true"/>
-    <ShowIn xmlns="4873beb7-5857-4685-be1f-d57550cc96cc">Show everywhere</ShowIn>
-    <ThumbnailAssetId xmlns="4873beb7-5857-4685-be1f-d57550cc96cc" xsi:nil="true"/>
-    <UALocComments xmlns="4873beb7-5857-4685-be1f-d57550cc96cc" xsi:nil="true"/>
-    <UALocRecommendation xmlns="4873beb7-5857-4685-be1f-d57550cc96cc">Localize</UALocRecommendation>
-    <LastModifiedDateTime xmlns="4873beb7-5857-4685-be1f-d57550cc96cc" xsi:nil="true"/>
-    <LegacyData xmlns="4873beb7-5857-4685-be1f-d57550cc96cc" xsi:nil="true"/>
-    <LocManualTestRequired xmlns="4873beb7-5857-4685-be1f-d57550cc96cc">false</LocManualTestRequired>
-    <LocMarketGroupTiers2 xmlns="4873beb7-5857-4685-be1f-d57550cc96cc" xsi:nil="true"/>
-    <ClipArtFilename xmlns="4873beb7-5857-4685-be1f-d57550cc96cc" xsi:nil="true"/>
-    <TPApplication xmlns="4873beb7-5857-4685-be1f-d57550cc96cc" xsi:nil="true"/>
-    <CSXHash xmlns="4873beb7-5857-4685-be1f-d57550cc96cc" xsi:nil="true"/>
-    <DirectSourceMarket xmlns="4873beb7-5857-4685-be1f-d57550cc96cc" xsi:nil="true"/>
-    <PrimaryImageGen xmlns="4873beb7-5857-4685-be1f-d57550cc96cc">true</PrimaryImageGen>
-    <PlannedPubDate xmlns="4873beb7-5857-4685-be1f-d57550cc96cc" xsi:nil="true"/>
-    <CSXSubmissionMarket xmlns="4873beb7-5857-4685-be1f-d57550cc96cc" xsi:nil="true"/>
-    <Downloads xmlns="4873beb7-5857-4685-be1f-d57550cc96cc">0</Downloads>
-    <ArtSampleDocs xmlns="4873beb7-5857-4685-be1f-d57550cc96cc" xsi:nil="true"/>
-    <TrustLevel xmlns="4873beb7-5857-4685-be1f-d57550cc96cc">1 Microsoft Managed Content</TrustLevel>
-    <BlockPublish xmlns="4873beb7-5857-4685-be1f-d57550cc96cc">false</BlockPublish>
-    <TPLaunchHelpLinkType xmlns="4873beb7-5857-4685-be1f-d57550cc96cc">Template</TPLaunchHelpLinkType>
-    <LocalizationTagsTaxHTField0 xmlns="4873beb7-5857-4685-be1f-d57550cc96cc">
-      <Terms xmlns="http://schemas.microsoft.com/office/infopath/2007/PartnerControls"/>
-    </LocalizationTagsTaxHTField0>
-    <BusinessGroup xmlns="4873beb7-5857-4685-be1f-d57550cc96cc" xsi:nil="true"/>
-    <Providers xmlns="4873beb7-5857-4685-be1f-d57550cc96cc" xsi:nil="true"/>
-    <TemplateTemplateType xmlns="4873beb7-5857-4685-be1f-d57550cc96cc">Word Document Template</TemplateTemplateType>
-    <TimesCloned xmlns="4873beb7-5857-4685-be1f-d57550cc96cc" xsi:nil="true"/>
-    <TPAppVersion xmlns="4873beb7-5857-4685-be1f-d57550cc96cc" xsi:nil="true"/>
-    <VoteCount xmlns="4873beb7-5857-4685-be1f-d57550cc96cc" xsi:nil="true"/>
-    <AverageRating xmlns="4873beb7-5857-4685-be1f-d57550cc96cc" xsi:nil="true"/>
-    <FeatureTagsTaxHTField0 xmlns="4873beb7-5857-4685-be1f-d57550cc96cc">
-      <Terms xmlns="http://schemas.microsoft.com/office/infopath/2007/PartnerControls"/>
-    </FeatureTagsTaxHTField0>
-    <Provider xmlns="4873beb7-5857-4685-be1f-d57550cc96cc" xsi:nil="true"/>
-    <UACurrentWords xmlns="4873beb7-5857-4685-be1f-d57550cc96cc" xsi:nil="true"/>
-    <AssetId xmlns="4873beb7-5857-4685-be1f-d57550cc96cc">TP103749966</AssetId>
-    <TPClientViewer xmlns="4873beb7-5857-4685-be1f-d57550cc96cc" xsi:nil="true"/>
-    <DSATActionTaken xmlns="4873beb7-5857-4685-be1f-d57550cc96cc" xsi:nil="true"/>
-    <APEditor xmlns="4873beb7-5857-4685-be1f-d57550cc96cc">
-      <UserInfo>
-        <DisplayName/>
-        <AccountId xsi:nil="true"/>
-        <AccountType/>
-      </UserInfo>
-    </APEditor>
-    <TPInstallLocation xmlns="4873beb7-5857-4685-be1f-d57550cc96cc" xsi:nil="true"/>
-    <OOCacheId xmlns="4873beb7-5857-4685-be1f-d57550cc96cc" xsi:nil="true"/>
-    <IsDeleted xmlns="4873beb7-5857-4685-be1f-d57550cc96cc">false</IsDeleted>
-    <PublishTargets xmlns="4873beb7-5857-4685-be1f-d57550cc96cc">OfficeOnlineVNext</PublishTargets>
-    <ApprovalLog xmlns="4873beb7-5857-4685-be1f-d57550cc96cc" xsi:nil="true"/>
-    <BugNumber xmlns="4873beb7-5857-4685-be1f-d57550cc96cc" xsi:nil="true"/>
-    <CrawlForDependencies xmlns="4873beb7-5857-4685-be1f-d57550cc96cc">false</CrawlForDependencies>
-    <InternalTagsTaxHTField0 xmlns="4873beb7-5857-4685-be1f-d57550cc96cc">
-      <Terms xmlns="http://schemas.microsoft.com/office/infopath/2007/PartnerControls"/>
-    </InternalTagsTaxHTField0>
-    <LastHandOff xmlns="4873beb7-5857-4685-be1f-d57550cc96cc" xsi:nil="true"/>
-    <Milestone xmlns="4873beb7-5857-4685-be1f-d57550cc96cc" xsi:nil="true"/>
-    <OriginalRelease xmlns="4873beb7-5857-4685-be1f-d57550cc96cc">15</OriginalRelease>
-    <RecommendationsModifier xmlns="4873beb7-5857-4685-be1f-d57550cc96cc" xsi:nil="true"/>
-    <ScenarioTagsTaxHTField0 xmlns="4873beb7-5857-4685-be1f-d57550cc96cc">
-      <Terms xmlns="http://schemas.microsoft.com/office/infopath/2007/PartnerControls"/>
-    </ScenarioTagsTaxHTField0>
-    <UANotes xmlns="4873beb7-5857-4685-be1f-d57550cc96cc" xsi:nil="true"/>
-  </documentManagement>
-</p:properties>
-</file>
-
 <file path=customXml/item4.xml><?xml version="1.0" encoding="utf-8"?>
 <b:Sources xmlns:b="http://schemas.openxmlformats.org/officeDocument/2006/bibliography" SelectedStyle="\CHICAGO.XSL" StyleName="Chicago" Version="16">
   <b:Source>
@@ -37175,6 +37560,24 @@
 </file>
 
 <file path=customXml/itemProps1.xml><?xml version="1.0" encoding="utf-8"?>
+<ds:datastoreItem xmlns:ds="http://schemas.openxmlformats.org/officeDocument/2006/customXml" ds:itemID="{FF740C13-C6A2-43D3-86C5-4CBB969C2CB1}">
+  <ds:schemaRefs>
+    <ds:schemaRef ds:uri="http://schemas.microsoft.com/sharepoint/v3/contenttype/forms"/>
+  </ds:schemaRefs>
+</ds:datastoreItem>
+</file>
+
+<file path=customXml/itemProps2.xml><?xml version="1.0" encoding="utf-8"?>
+<ds:datastoreItem xmlns:ds="http://schemas.openxmlformats.org/officeDocument/2006/customXml" ds:itemID="{83AE4ADC-D632-40A7-A0C1-0481BB069C4F}">
+  <ds:schemaRefs>
+    <ds:schemaRef ds:uri="http://schemas.microsoft.com/office/2006/metadata/properties"/>
+    <ds:schemaRef ds:uri="http://schemas.microsoft.com/office/infopath/2007/PartnerControls"/>
+    <ds:schemaRef ds:uri="4873beb7-5857-4685-be1f-d57550cc96cc"/>
+  </ds:schemaRefs>
+</ds:datastoreItem>
+</file>
+
+<file path=customXml/itemProps3.xml><?xml version="1.0" encoding="utf-8"?>
 <ds:datastoreItem xmlns:ds="http://schemas.openxmlformats.org/officeDocument/2006/customXml" ds:itemID="{88FF2527-3592-4DBF-9FD9-FEA06E5BF9A7}">
   <ds:schemaRefs>
     <ds:schemaRef ds:uri="http://schemas.microsoft.com/office/2006/metadata/contentType"/>
@@ -37192,26 +37595,8 @@
 </ds:datastoreItem>
 </file>
 
-<file path=customXml/itemProps2.xml><?xml version="1.0" encoding="utf-8"?>
-<ds:datastoreItem xmlns:ds="http://schemas.openxmlformats.org/officeDocument/2006/customXml" ds:itemID="{FF740C13-C6A2-43D3-86C5-4CBB969C2CB1}">
-  <ds:schemaRefs>
-    <ds:schemaRef ds:uri="http://schemas.microsoft.com/sharepoint/v3/contenttype/forms"/>
-  </ds:schemaRefs>
-</ds:datastoreItem>
-</file>
-
-<file path=customXml/itemProps3.xml><?xml version="1.0" encoding="utf-8"?>
-<ds:datastoreItem xmlns:ds="http://schemas.openxmlformats.org/officeDocument/2006/customXml" ds:itemID="{83AE4ADC-D632-40A7-A0C1-0481BB069C4F}">
-  <ds:schemaRefs>
-    <ds:schemaRef ds:uri="http://schemas.microsoft.com/office/2006/metadata/properties"/>
-    <ds:schemaRef ds:uri="http://schemas.microsoft.com/office/infopath/2007/PartnerControls"/>
-    <ds:schemaRef ds:uri="4873beb7-5857-4685-be1f-d57550cc96cc"/>
-  </ds:schemaRefs>
-</ds:datastoreItem>
-</file>
-
 <file path=customXml/itemProps4.xml><?xml version="1.0" encoding="utf-8"?>
-<ds:datastoreItem xmlns:ds="http://schemas.openxmlformats.org/officeDocument/2006/customXml" ds:itemID="{83ECBFDA-31EE-4390-A67E-962E853C4BE0}">
+<ds:datastoreItem xmlns:ds="http://schemas.openxmlformats.org/officeDocument/2006/customXml" ds:itemID="{E24A43E5-81CB-6941-8635-846F71C134D3}">
   <ds:schemaRefs>
     <ds:schemaRef ds:uri="http://schemas.openxmlformats.org/officeDocument/2006/bibliography"/>
   </ds:schemaRefs>

</xml_diff>

<commit_message>
Add version update info
</commit_message>
<xml_diff>
--- a/docs/JPO_ODE_UserGuide.docx
+++ b/docs/JPO_ODE_UserGuide.docx
@@ -8055,6 +8055,116 @@
           </w:p>
         </w:tc>
       </w:tr>
+      <w:tr>
+        <w:trPr>
+          <w:cnfStyle w:val="000000100000" w:firstRow="0" w:lastRow="0" w:firstColumn="0" w:lastColumn="0" w:oddVBand="0" w:evenVBand="0" w:oddHBand="1" w:evenHBand="0" w:firstRowFirstColumn="0" w:firstRowLastColumn="0" w:lastRowFirstColumn="0" w:lastRowLastColumn="0"/>
+          <w:trHeight w:val="330"/>
+          <w:ins w:id="2" w:author="Schwartz, Matthew [USA]" w:date="2019-02-06T11:06:00Z"/>
+        </w:trPr>
+        <w:tc>
+          <w:tcPr>
+            <w:cnfStyle w:val="001000000000" w:firstRow="0" w:lastRow="0" w:firstColumn="1" w:lastColumn="0" w:oddVBand="0" w:evenVBand="0" w:oddHBand="0" w:evenHBand="0" w:firstRowFirstColumn="0" w:firstRowLastColumn="0" w:lastRowFirstColumn="0" w:lastRowLastColumn="0"/>
+            <w:tcW w:w="1160" w:type="dxa"/>
+          </w:tcPr>
+          <w:p>
+            <w:pPr>
+              <w:pStyle w:val="NormalArial11"/>
+              <w:rPr>
+                <w:ins w:id="3" w:author="Schwartz, Matthew [USA]" w:date="2019-02-06T11:06:00Z"/>
+                <w:sz w:val="20"/>
+                <w:szCs w:val="20"/>
+              </w:rPr>
+            </w:pPr>
+            <w:ins w:id="4" w:author="Schwartz, Matthew [USA]" w:date="2019-02-06T11:06:00Z">
+              <w:r>
+                <w:rPr>
+                  <w:sz w:val="20"/>
+                  <w:szCs w:val="20"/>
+                </w:rPr>
+                <w:t>0.17</w:t>
+              </w:r>
+            </w:ins>
+          </w:p>
+        </w:tc>
+        <w:tc>
+          <w:tcPr>
+            <w:tcW w:w="1820" w:type="dxa"/>
+          </w:tcPr>
+          <w:p>
+            <w:pPr>
+              <w:pStyle w:val="NormalArial11"/>
+              <w:jc w:val="left"/>
+              <w:cnfStyle w:val="000000100000" w:firstRow="0" w:lastRow="0" w:firstColumn="0" w:lastColumn="0" w:oddVBand="0" w:evenVBand="0" w:oddHBand="1" w:evenHBand="0" w:firstRowFirstColumn="0" w:firstRowLastColumn="0" w:lastRowFirstColumn="0" w:lastRowLastColumn="0"/>
+              <w:rPr>
+                <w:ins w:id="5" w:author="Schwartz, Matthew [USA]" w:date="2019-02-06T11:06:00Z"/>
+                <w:sz w:val="20"/>
+                <w:szCs w:val="20"/>
+              </w:rPr>
+            </w:pPr>
+            <w:ins w:id="6" w:author="Schwartz, Matthew [USA]" w:date="2019-02-06T11:06:00Z">
+              <w:r>
+                <w:rPr>
+                  <w:sz w:val="20"/>
+                  <w:szCs w:val="20"/>
+                </w:rPr>
+                <w:t>ODE Team</w:t>
+              </w:r>
+            </w:ins>
+          </w:p>
+        </w:tc>
+        <w:tc>
+          <w:tcPr>
+            <w:tcW w:w="1529" w:type="dxa"/>
+          </w:tcPr>
+          <w:p>
+            <w:pPr>
+              <w:pStyle w:val="NormalArial11"/>
+              <w:cnfStyle w:val="000000100000" w:firstRow="0" w:lastRow="0" w:firstColumn="0" w:lastColumn="0" w:oddVBand="0" w:evenVBand="0" w:oddHBand="1" w:evenHBand="0" w:firstRowFirstColumn="0" w:firstRowLastColumn="0" w:lastRowFirstColumn="0" w:lastRowLastColumn="0"/>
+              <w:rPr>
+                <w:ins w:id="7" w:author="Schwartz, Matthew [USA]" w:date="2019-02-06T11:06:00Z"/>
+                <w:sz w:val="20"/>
+                <w:szCs w:val="20"/>
+              </w:rPr>
+            </w:pPr>
+            <w:ins w:id="8" w:author="Schwartz, Matthew [USA]" w:date="2019-02-06T11:06:00Z">
+              <w:r>
+                <w:rPr>
+                  <w:sz w:val="20"/>
+                  <w:szCs w:val="20"/>
+                </w:rPr>
+                <w:t>2/6/2019</w:t>
+              </w:r>
+            </w:ins>
+          </w:p>
+        </w:tc>
+        <w:tc>
+          <w:tcPr>
+            <w:tcW w:w="4841" w:type="dxa"/>
+          </w:tcPr>
+          <w:p>
+            <w:pPr>
+              <w:pStyle w:val="NormalArial11"/>
+              <w:cnfStyle w:val="000000100000" w:firstRow="0" w:lastRow="0" w:firstColumn="0" w:lastColumn="0" w:oddVBand="0" w:evenVBand="0" w:oddHBand="1" w:evenHBand="0" w:firstRowFirstColumn="0" w:firstRowLastColumn="0" w:lastRowFirstColumn="0" w:lastRowLastColumn="0"/>
+              <w:rPr>
+                <w:ins w:id="9" w:author="Schwartz, Matthew [USA]" w:date="2019-02-06T11:06:00Z"/>
+                <w:sz w:val="20"/>
+                <w:szCs w:val="20"/>
+              </w:rPr>
+            </w:pPr>
+            <w:ins w:id="10" w:author="Schwartz, Matthew [USA]" w:date="2019-02-06T11:07:00Z">
+              <w:r>
+                <w:rPr>
+                  <w:sz w:val="20"/>
+                  <w:szCs w:val="20"/>
+                </w:rPr>
+                <w:t>Added SDW depositor submodule instructions</w:t>
+              </w:r>
+            </w:ins>
+            <w:bookmarkStart w:id="11" w:name="_GoBack"/>
+            <w:bookmarkEnd w:id="11"/>
+          </w:p>
+        </w:tc>
+      </w:tr>
     </w:tbl>
     <w:p>
       <w:pPr>
@@ -8085,13 +8195,13 @@
       <w:pPr>
         <w:pStyle w:val="Heading1"/>
       </w:pPr>
-      <w:bookmarkStart w:id="2" w:name="_Toc464836202"/>
-      <w:bookmarkStart w:id="3" w:name="_Toc181286"/>
+      <w:bookmarkStart w:id="12" w:name="_Toc464836202"/>
+      <w:bookmarkStart w:id="13" w:name="_Toc181286"/>
       <w:r>
         <w:t>Introduction</w:t>
       </w:r>
-      <w:bookmarkEnd w:id="2"/>
-      <w:bookmarkEnd w:id="3"/>
+      <w:bookmarkEnd w:id="12"/>
+      <w:bookmarkEnd w:id="13"/>
     </w:p>
     <w:p>
       <w:pPr>
@@ -8147,14 +8257,14 @@
       <w:pPr>
         <w:pStyle w:val="Heading1"/>
       </w:pPr>
-      <w:bookmarkStart w:id="4" w:name="_Toc181287"/>
+      <w:bookmarkStart w:id="14" w:name="_Toc181287"/>
       <w:r>
         <w:t xml:space="preserve">Project </w:t>
       </w:r>
       <w:r>
         <w:t>Overview</w:t>
       </w:r>
-      <w:bookmarkEnd w:id="4"/>
+      <w:bookmarkEnd w:id="14"/>
     </w:p>
     <w:p>
       <w:r>
@@ -8272,14 +8382,14 @@
         <w:spacing w:before="240" w:line="259" w:lineRule="auto"/>
         <w:ind w:left="720" w:hanging="720"/>
       </w:pPr>
-      <w:bookmarkStart w:id="5" w:name="_Toc181288"/>
+      <w:bookmarkStart w:id="15" w:name="_Toc181288"/>
       <w:r>
         <w:t xml:space="preserve">System </w:t>
       </w:r>
       <w:r>
         <w:t>Overview</w:t>
       </w:r>
-      <w:bookmarkEnd w:id="5"/>
+      <w:bookmarkEnd w:id="15"/>
     </w:p>
     <w:p>
       <w:r>
@@ -8448,8 +8558,8 @@
         <w:pStyle w:val="Caption"/>
         <w:jc w:val="center"/>
       </w:pPr>
-      <w:bookmarkStart w:id="6" w:name="_Ref470259075"/>
-      <w:bookmarkStart w:id="7" w:name="_Ref470259081"/>
+      <w:bookmarkStart w:id="16" w:name="_Ref470259075"/>
+      <w:bookmarkStart w:id="17" w:name="_Ref470259081"/>
       <w:r>
         <w:t xml:space="preserve">Figure </w:t>
       </w:r>
@@ -8483,11 +8593,11 @@
         </w:rPr>
         <w:fldChar w:fldCharType="end"/>
       </w:r>
-      <w:bookmarkEnd w:id="6"/>
+      <w:bookmarkEnd w:id="16"/>
       <w:r>
         <w:t xml:space="preserve"> - ODE System Data Producers and Consumers</w:t>
       </w:r>
-      <w:bookmarkEnd w:id="7"/>
+      <w:bookmarkEnd w:id="17"/>
     </w:p>
     <w:p>
       <w:r>
@@ -8499,13 +8609,13 @@
       <w:pPr>
         <w:pStyle w:val="Heading1"/>
       </w:pPr>
-      <w:bookmarkStart w:id="8" w:name="_Toc462052213"/>
-      <w:bookmarkStart w:id="9" w:name="_Toc181289"/>
+      <w:bookmarkStart w:id="18" w:name="_Toc462052213"/>
+      <w:bookmarkStart w:id="19" w:name="_Toc181289"/>
       <w:r>
         <w:t>Audience</w:t>
       </w:r>
-      <w:bookmarkEnd w:id="8"/>
-      <w:bookmarkEnd w:id="9"/>
+      <w:bookmarkEnd w:id="18"/>
+      <w:bookmarkEnd w:id="19"/>
     </w:p>
     <w:p>
       <w:r>
@@ -8516,13 +8626,13 @@
       <w:pPr>
         <w:pStyle w:val="Heading1"/>
       </w:pPr>
-      <w:bookmarkStart w:id="10" w:name="_Toc462052214"/>
-      <w:bookmarkStart w:id="11" w:name="_Toc181290"/>
+      <w:bookmarkStart w:id="20" w:name="_Toc462052214"/>
+      <w:bookmarkStart w:id="21" w:name="_Toc181290"/>
       <w:r>
         <w:t>Glossary</w:t>
       </w:r>
-      <w:bookmarkEnd w:id="10"/>
-      <w:bookmarkEnd w:id="11"/>
+      <w:bookmarkEnd w:id="20"/>
+      <w:bookmarkEnd w:id="21"/>
     </w:p>
     <w:tbl>
       <w:tblPr>
@@ -9610,31 +9720,31 @@
       <w:pPr>
         <w:pStyle w:val="Heading1"/>
       </w:pPr>
-      <w:bookmarkStart w:id="12" w:name="_Toc462052215"/>
-      <w:bookmarkStart w:id="13" w:name="_Toc181291"/>
+      <w:bookmarkStart w:id="22" w:name="_Toc462052215"/>
+      <w:bookmarkStart w:id="23" w:name="_Toc181291"/>
       <w:r>
         <w:t xml:space="preserve">ODE </w:t>
       </w:r>
       <w:r>
         <w:t>DEVELOPMENT ENVIRONMENT</w:t>
       </w:r>
-      <w:bookmarkEnd w:id="12"/>
-      <w:bookmarkEnd w:id="13"/>
+      <w:bookmarkEnd w:id="22"/>
+      <w:bookmarkEnd w:id="23"/>
     </w:p>
     <w:p>
       <w:pPr>
         <w:pStyle w:val="Heading2"/>
       </w:pPr>
-      <w:bookmarkStart w:id="14" w:name="_Toc462052216"/>
-      <w:bookmarkStart w:id="15" w:name="_Toc181292"/>
+      <w:bookmarkStart w:id="24" w:name="_Toc462052216"/>
+      <w:bookmarkStart w:id="25" w:name="_Toc181292"/>
       <w:r>
         <w:t>J</w:t>
       </w:r>
       <w:r>
         <w:t>ava Development Tools</w:t>
       </w:r>
-      <w:bookmarkEnd w:id="14"/>
-      <w:bookmarkEnd w:id="15"/>
+      <w:bookmarkEnd w:id="24"/>
+      <w:bookmarkEnd w:id="25"/>
     </w:p>
     <w:p>
       <w:r>
@@ -9727,13 +9837,13 @@
       <w:pPr>
         <w:pStyle w:val="Heading2"/>
       </w:pPr>
-      <w:bookmarkStart w:id="16" w:name="_Toc462052217"/>
-      <w:bookmarkStart w:id="17" w:name="_Toc181293"/>
+      <w:bookmarkStart w:id="26" w:name="_Toc462052217"/>
+      <w:bookmarkStart w:id="27" w:name="_Toc181293"/>
       <w:r>
         <w:t>Java</w:t>
       </w:r>
-      <w:bookmarkEnd w:id="16"/>
-      <w:bookmarkEnd w:id="17"/>
+      <w:bookmarkEnd w:id="26"/>
+      <w:bookmarkEnd w:id="27"/>
     </w:p>
     <w:p>
       <w:r>
@@ -9757,13 +9867,13 @@
       <w:pPr>
         <w:pStyle w:val="Heading2"/>
       </w:pPr>
-      <w:bookmarkStart w:id="18" w:name="_Toc462052218"/>
-      <w:bookmarkStart w:id="19" w:name="_Toc181294"/>
+      <w:bookmarkStart w:id="28" w:name="_Toc462052218"/>
+      <w:bookmarkStart w:id="29" w:name="_Toc181294"/>
       <w:r>
         <w:t>Eclipse IDE</w:t>
       </w:r>
-      <w:bookmarkEnd w:id="18"/>
-      <w:bookmarkEnd w:id="19"/>
+      <w:bookmarkEnd w:id="28"/>
+      <w:bookmarkEnd w:id="29"/>
     </w:p>
     <w:p>
       <w:r>
@@ -9792,16 +9902,16 @@
       <w:pPr>
         <w:pStyle w:val="Heading2"/>
       </w:pPr>
-      <w:bookmarkStart w:id="20" w:name="_Toc462052219"/>
-      <w:bookmarkStart w:id="21" w:name="_Toc181295"/>
+      <w:bookmarkStart w:id="30" w:name="_Toc462052219"/>
+      <w:bookmarkStart w:id="31" w:name="_Toc181295"/>
       <w:r>
         <w:t>M</w:t>
       </w:r>
       <w:r>
         <w:t>aven</w:t>
       </w:r>
-      <w:bookmarkEnd w:id="20"/>
-      <w:bookmarkEnd w:id="21"/>
+      <w:bookmarkEnd w:id="30"/>
+      <w:bookmarkEnd w:id="31"/>
     </w:p>
     <w:p>
       <w:r>
@@ -9828,16 +9938,16 @@
       <w:pPr>
         <w:pStyle w:val="Heading2"/>
       </w:pPr>
-      <w:bookmarkStart w:id="22" w:name="_Toc462052236"/>
-      <w:bookmarkStart w:id="23" w:name="_Toc181296"/>
+      <w:bookmarkStart w:id="32" w:name="_Toc462052236"/>
+      <w:bookmarkStart w:id="33" w:name="_Toc181296"/>
       <w:r>
         <w:t>Git</w:t>
       </w:r>
       <w:r>
         <w:t xml:space="preserve"> Version Control</w:t>
       </w:r>
-      <w:bookmarkEnd w:id="22"/>
-      <w:bookmarkEnd w:id="23"/>
+      <w:bookmarkEnd w:id="32"/>
+      <w:bookmarkEnd w:id="33"/>
     </w:p>
     <w:p>
       <w:r>
@@ -9933,8 +10043,8 @@
       <w:pPr>
         <w:pStyle w:val="Heading2"/>
       </w:pPr>
-      <w:bookmarkStart w:id="24" w:name="_Toc462052238"/>
-      <w:bookmarkStart w:id="25" w:name="_Toc181297"/>
+      <w:bookmarkStart w:id="34" w:name="_Toc462052238"/>
+      <w:bookmarkStart w:id="35" w:name="_Toc181297"/>
       <w:r>
         <w:t>Build</w:t>
       </w:r>
@@ -9944,14 +10054,14 @@
       <w:r>
         <w:t xml:space="preserve"> </w:t>
       </w:r>
-      <w:bookmarkEnd w:id="24"/>
+      <w:bookmarkEnd w:id="34"/>
       <w:r>
         <w:t xml:space="preserve">ODE </w:t>
       </w:r>
       <w:r>
         <w:t>Software Artifacts</w:t>
       </w:r>
-      <w:bookmarkEnd w:id="25"/>
+      <w:bookmarkEnd w:id="35"/>
     </w:p>
     <w:p>
       <w:r>
@@ -10223,14 +10333,14 @@
       <w:pPr>
         <w:pStyle w:val="Heading3"/>
       </w:pPr>
-      <w:bookmarkStart w:id="26" w:name="_Toc181298"/>
+      <w:bookmarkStart w:id="36" w:name="_Toc181298"/>
       <w:r>
         <w:t xml:space="preserve">Open-Source </w:t>
       </w:r>
       <w:r>
         <w:t>Repository</w:t>
       </w:r>
-      <w:bookmarkEnd w:id="26"/>
+      <w:bookmarkEnd w:id="36"/>
     </w:p>
     <w:p>
       <w:r>
@@ -10470,21 +10580,21 @@
           <w:b/>
         </w:rPr>
       </w:pPr>
-      <w:bookmarkStart w:id="27" w:name="_Toc462052239"/>
-      <w:bookmarkStart w:id="28" w:name="_Ref471486364"/>
-      <w:bookmarkStart w:id="29" w:name="_Ref471486373"/>
-      <w:bookmarkStart w:id="30" w:name="_Toc181299"/>
-      <w:bookmarkStart w:id="31" w:name="_Toc462052247"/>
+      <w:bookmarkStart w:id="37" w:name="_Toc462052239"/>
+      <w:bookmarkStart w:id="38" w:name="_Ref471486364"/>
+      <w:bookmarkStart w:id="39" w:name="_Ref471486373"/>
+      <w:bookmarkStart w:id="40" w:name="_Toc181299"/>
+      <w:bookmarkStart w:id="41" w:name="_Toc462052247"/>
       <w:r>
         <w:t xml:space="preserve">ASN.1 </w:t>
       </w:r>
       <w:r>
         <w:t>Java API</w:t>
       </w:r>
-      <w:bookmarkEnd w:id="27"/>
-      <w:bookmarkEnd w:id="28"/>
-      <w:bookmarkEnd w:id="29"/>
-      <w:bookmarkEnd w:id="30"/>
+      <w:bookmarkEnd w:id="37"/>
+      <w:bookmarkEnd w:id="38"/>
+      <w:bookmarkEnd w:id="39"/>
+      <w:bookmarkEnd w:id="40"/>
     </w:p>
     <w:p>
       <w:r>
@@ -10520,8 +10630,8 @@
       <w:pPr>
         <w:pStyle w:val="Heading3"/>
       </w:pPr>
-      <w:bookmarkStart w:id="32" w:name="_Toc462052243"/>
-      <w:bookmarkStart w:id="33" w:name="_Toc181300"/>
+      <w:bookmarkStart w:id="42" w:name="_Toc462052243"/>
+      <w:bookmarkStart w:id="43" w:name="_Toc181300"/>
       <w:r>
         <w:t>Build</w:t>
       </w:r>
@@ -10531,8 +10641,8 @@
       <w:r>
         <w:t xml:space="preserve"> Procedure</w:t>
       </w:r>
-      <w:bookmarkEnd w:id="32"/>
-      <w:bookmarkEnd w:id="33"/>
+      <w:bookmarkEnd w:id="42"/>
+      <w:bookmarkEnd w:id="43"/>
     </w:p>
     <w:p>
       <w:r>
@@ -10546,19 +10656,19 @@
           <w:b/>
         </w:rPr>
       </w:pPr>
-      <w:bookmarkStart w:id="34" w:name="_Toc462052259"/>
-      <w:bookmarkStart w:id="35" w:name="_Ref489003471"/>
-      <w:bookmarkStart w:id="36" w:name="_Toc181301"/>
-      <w:bookmarkEnd w:id="31"/>
+      <w:bookmarkStart w:id="44" w:name="_Toc462052259"/>
+      <w:bookmarkStart w:id="45" w:name="_Ref489003471"/>
+      <w:bookmarkStart w:id="46" w:name="_Toc181301"/>
+      <w:bookmarkEnd w:id="41"/>
       <w:r>
         <w:t xml:space="preserve">ODE </w:t>
       </w:r>
-      <w:bookmarkEnd w:id="34"/>
+      <w:bookmarkEnd w:id="44"/>
       <w:r>
         <w:t>Application Properties</w:t>
       </w:r>
-      <w:bookmarkEnd w:id="35"/>
-      <w:bookmarkEnd w:id="36"/>
+      <w:bookmarkEnd w:id="45"/>
+      <w:bookmarkEnd w:id="46"/>
     </w:p>
     <w:p>
       <w:r>
@@ -10826,7 +10936,7 @@
         <w:pStyle w:val="Caption"/>
         <w:keepNext/>
       </w:pPr>
-      <w:bookmarkStart w:id="37" w:name="_Ref483487699"/>
+      <w:bookmarkStart w:id="47" w:name="_Ref483487699"/>
       <w:r>
         <w:t xml:space="preserve">Table </w:t>
       </w:r>
@@ -10863,7 +10973,7 @@
       <w:r>
         <w:t xml:space="preserve"> - ODE Application Properties</w:t>
       </w:r>
-      <w:bookmarkEnd w:id="37"/>
+      <w:bookmarkEnd w:id="47"/>
     </w:p>
     <w:tbl>
       <w:tblPr>
@@ -13048,7 +13158,7 @@
         <w:trPr>
           <w:cnfStyle w:val="000000100000" w:firstRow="0" w:lastRow="0" w:firstColumn="0" w:lastColumn="0" w:oddVBand="0" w:evenVBand="0" w:oddHBand="1" w:evenHBand="0" w:firstRowFirstColumn="0" w:firstRowLastColumn="0" w:lastRowFirstColumn="0" w:lastRowLastColumn="0"/>
           <w:trHeight w:val="224"/>
-          <w:ins w:id="38" w:author="Schwartz, Matthew [USA]" w:date="2019-02-06T09:09:00Z"/>
+          <w:ins w:id="48" w:author="Schwartz, Matthew [USA]" w:date="2019-02-06T09:09:00Z"/>
         </w:trPr>
         <w:tc>
           <w:tcPr>
@@ -13058,13 +13168,13 @@
           <w:p>
             <w:pPr>
               <w:rPr>
-                <w:ins w:id="39" w:author="Schwartz, Matthew [USA]" w:date="2019-02-06T09:09:00Z"/>
+                <w:ins w:id="49" w:author="Schwartz, Matthew [USA]" w:date="2019-02-06T09:09:00Z"/>
                 <w:rFonts w:cstheme="minorHAnsi"/>
               </w:rPr>
             </w:pPr>
             <w:proofErr w:type="spellStart"/>
             <w:proofErr w:type="gramStart"/>
-            <w:ins w:id="40" w:author="Schwartz, Matthew [USA]" w:date="2019-02-06T09:12:00Z">
+            <w:ins w:id="50" w:author="Schwartz, Matthew [USA]" w:date="2019-02-06T09:12:00Z">
               <w:r>
                 <w:rPr>
                   <w:rFonts w:cstheme="minorHAnsi"/>
@@ -13084,11 +13194,11 @@
             <w:pPr>
               <w:cnfStyle w:val="000000100000" w:firstRow="0" w:lastRow="0" w:firstColumn="0" w:lastColumn="0" w:oddVBand="0" w:evenVBand="0" w:oddHBand="1" w:evenHBand="0" w:firstRowFirstColumn="0" w:firstRowLastColumn="0" w:lastRowFirstColumn="0" w:lastRowLastColumn="0"/>
               <w:rPr>
-                <w:ins w:id="41" w:author="Schwartz, Matthew [USA]" w:date="2019-02-06T09:09:00Z"/>
+                <w:ins w:id="51" w:author="Schwartz, Matthew [USA]" w:date="2019-02-06T09:09:00Z"/>
                 <w:rFonts w:cstheme="minorHAnsi"/>
               </w:rPr>
             </w:pPr>
-            <w:ins w:id="42" w:author="Schwartz, Matthew [USA]" w:date="2019-02-06T09:12:00Z">
+            <w:ins w:id="52" w:author="Schwartz, Matthew [USA]" w:date="2019-02-06T09:12:00Z">
               <w:r>
                 <w:rPr>
                   <w:rFonts w:cstheme="minorHAnsi"/>
@@ -13107,11 +13217,11 @@
               <w:jc w:val="center"/>
               <w:cnfStyle w:val="000000100000" w:firstRow="0" w:lastRow="0" w:firstColumn="0" w:lastColumn="0" w:oddVBand="0" w:evenVBand="0" w:oddHBand="1" w:evenHBand="0" w:firstRowFirstColumn="0" w:firstRowLastColumn="0" w:lastRowFirstColumn="0" w:lastRowLastColumn="0"/>
               <w:rPr>
-                <w:ins w:id="43" w:author="Schwartz, Matthew [USA]" w:date="2019-02-06T09:09:00Z"/>
+                <w:ins w:id="53" w:author="Schwartz, Matthew [USA]" w:date="2019-02-06T09:09:00Z"/>
                 <w:rFonts w:cstheme="minorHAnsi"/>
               </w:rPr>
             </w:pPr>
-            <w:ins w:id="44" w:author="Schwartz, Matthew [USA]" w:date="2019-02-06T09:13:00Z">
+            <w:ins w:id="54" w:author="Schwartz, Matthew [USA]" w:date="2019-02-06T09:13:00Z">
               <w:r>
                 <w:rPr>
                   <w:rFonts w:cstheme="minorHAnsi"/>
@@ -13143,11 +13253,11 @@
             <w:pPr>
               <w:cnfStyle w:val="000000100000" w:firstRow="0" w:lastRow="0" w:firstColumn="0" w:lastColumn="0" w:oddVBand="0" w:evenVBand="0" w:oddHBand="1" w:evenHBand="0" w:firstRowFirstColumn="0" w:firstRowLastColumn="0" w:lastRowFirstColumn="0" w:lastRowLastColumn="0"/>
               <w:rPr>
-                <w:ins w:id="45" w:author="Schwartz, Matthew [USA]" w:date="2019-02-06T09:09:00Z"/>
+                <w:ins w:id="55" w:author="Schwartz, Matthew [USA]" w:date="2019-02-06T09:09:00Z"/>
                 <w:rFonts w:cstheme="minorHAnsi"/>
               </w:rPr>
             </w:pPr>
-            <w:ins w:id="46" w:author="Schwartz, Matthew [USA]" w:date="2019-02-06T09:13:00Z">
+            <w:ins w:id="56" w:author="Schwartz, Matthew [USA]" w:date="2019-02-06T09:13:00Z">
               <w:r>
                 <w:rPr>
                   <w:rFonts w:cstheme="minorHAnsi"/>
@@ -13169,7 +13279,7 @@
                 <w:t xml:space="preserve"> deposit (true) to REST deposit w/ </w:t>
               </w:r>
             </w:ins>
-            <w:ins w:id="47" w:author="Schwartz, Matthew [USA]" w:date="2019-02-06T09:14:00Z">
+            <w:ins w:id="57" w:author="Schwartz, Matthew [USA]" w:date="2019-02-06T09:14:00Z">
               <w:r>
                 <w:rPr>
                   <w:rFonts w:cstheme="minorHAnsi"/>
@@ -13192,15 +13302,13 @@
           <w:docGrid w:linePitch="299"/>
         </w:sectPr>
       </w:pPr>
-      <w:bookmarkStart w:id="48" w:name="_GoBack"/>
-      <w:bookmarkEnd w:id="48"/>
     </w:p>
     <w:p/>
     <w:p>
       <w:pPr>
         <w:pStyle w:val="Heading3"/>
       </w:pPr>
-      <w:bookmarkStart w:id="49" w:name="_Toc181302"/>
+      <w:bookmarkStart w:id="58" w:name="_Toc181302"/>
       <w:r>
         <w:t>ODE Log</w:t>
       </w:r>
@@ -13210,7 +13318,7 @@
       <w:r>
         <w:t xml:space="preserve"> Properties</w:t>
       </w:r>
-      <w:bookmarkEnd w:id="49"/>
+      <w:bookmarkEnd w:id="58"/>
     </w:p>
     <w:p>
       <w:r>
@@ -13384,8 +13492,8 @@
       <w:pPr>
         <w:pStyle w:val="Heading1"/>
       </w:pPr>
-      <w:bookmarkStart w:id="50" w:name="_Toc462052285"/>
-      <w:bookmarkStart w:id="51" w:name="_Toc181303"/>
+      <w:bookmarkStart w:id="59" w:name="_Toc462052285"/>
+      <w:bookmarkStart w:id="60" w:name="_Toc181303"/>
       <w:r>
         <w:t>ODE</w:t>
       </w:r>
@@ -13395,8 +13503,8 @@
       <w:r>
         <w:t>Features</w:t>
       </w:r>
-      <w:bookmarkEnd w:id="50"/>
-      <w:bookmarkEnd w:id="51"/>
+      <w:bookmarkEnd w:id="59"/>
+      <w:bookmarkEnd w:id="60"/>
     </w:p>
     <w:p>
       <w:r>
@@ -13542,11 +13650,11 @@
       <w:pPr>
         <w:pStyle w:val="Heading2"/>
       </w:pPr>
-      <w:bookmarkStart w:id="52" w:name="_Toc181304"/>
+      <w:bookmarkStart w:id="61" w:name="_Toc181304"/>
       <w:r>
         <w:t>Managing SNMP Devices</w:t>
       </w:r>
-      <w:bookmarkEnd w:id="52"/>
+      <w:bookmarkEnd w:id="61"/>
     </w:p>
     <w:p>
       <w:pPr>
@@ -13570,11 +13678,11 @@
       <w:pPr>
         <w:pStyle w:val="Heading3"/>
       </w:pPr>
-      <w:bookmarkStart w:id="53" w:name="_Toc181305"/>
+      <w:bookmarkStart w:id="62" w:name="_Toc181305"/>
       <w:r>
         <w:t>Query Parameters</w:t>
       </w:r>
-      <w:bookmarkEnd w:id="53"/>
+      <w:bookmarkEnd w:id="62"/>
     </w:p>
     <w:p>
       <w:pPr>
@@ -13701,12 +13809,12 @@
       <w:pPr>
         <w:pStyle w:val="Heading3"/>
       </w:pPr>
-      <w:bookmarkStart w:id="54" w:name="_Toc181306"/>
+      <w:bookmarkStart w:id="63" w:name="_Toc181306"/>
       <w:r>
         <w:lastRenderedPageBreak/>
         <w:t>API Details</w:t>
       </w:r>
-      <w:bookmarkEnd w:id="54"/>
+      <w:bookmarkEnd w:id="63"/>
     </w:p>
     <w:p>
       <w:pPr>
@@ -13886,11 +13994,11 @@
       <w:pPr>
         <w:pStyle w:val="Heading3"/>
       </w:pPr>
-      <w:bookmarkStart w:id="55" w:name="_Toc181307"/>
+      <w:bookmarkStart w:id="64" w:name="_Toc181307"/>
       <w:r>
         <w:t>Web Based View</w:t>
       </w:r>
-      <w:bookmarkEnd w:id="55"/>
+      <w:bookmarkEnd w:id="64"/>
     </w:p>
     <w:p>
       <w:pPr>
@@ -13914,11 +14022,11 @@
       <w:pPr>
         <w:pStyle w:val="Heading3"/>
       </w:pPr>
-      <w:bookmarkStart w:id="56" w:name="_Toc181308"/>
+      <w:bookmarkStart w:id="65" w:name="_Toc181308"/>
       <w:r>
         <w:t>Additional Features/ Discussion Points</w:t>
       </w:r>
-      <w:bookmarkEnd w:id="56"/>
+      <w:bookmarkEnd w:id="65"/>
     </w:p>
     <w:p>
       <w:pPr>
@@ -13990,11 +14098,11 @@
       <w:pPr>
         <w:pStyle w:val="Heading2"/>
       </w:pPr>
-      <w:bookmarkStart w:id="57" w:name="_Toc181309"/>
+      <w:bookmarkStart w:id="66" w:name="_Toc181309"/>
       <w:r>
         <w:t>Logging Events</w:t>
       </w:r>
-      <w:bookmarkEnd w:id="57"/>
+      <w:bookmarkEnd w:id="66"/>
     </w:p>
     <w:p>
       <w:r>
@@ -14013,11 +14121,11 @@
       <w:pPr>
         <w:pStyle w:val="Heading3"/>
       </w:pPr>
-      <w:bookmarkStart w:id="58" w:name="_Toc181310"/>
+      <w:bookmarkStart w:id="67" w:name="_Toc181310"/>
       <w:r>
         <w:t>Log Levels</w:t>
       </w:r>
-      <w:bookmarkEnd w:id="58"/>
+      <w:bookmarkEnd w:id="67"/>
     </w:p>
     <w:p>
       <w:pPr>
@@ -14192,11 +14300,11 @@
       <w:pPr>
         <w:pStyle w:val="Heading3"/>
       </w:pPr>
-      <w:bookmarkStart w:id="59" w:name="_Toc181311"/>
+      <w:bookmarkStart w:id="68" w:name="_Toc181311"/>
       <w:r>
         <w:t>Logging setup</w:t>
       </w:r>
-      <w:bookmarkEnd w:id="59"/>
+      <w:bookmarkEnd w:id="68"/>
     </w:p>
     <w:p>
       <w:pPr>
@@ -14310,11 +14418,11 @@
       <w:pPr>
         <w:pStyle w:val="Heading3"/>
       </w:pPr>
-      <w:bookmarkStart w:id="60" w:name="_Toc181312"/>
+      <w:bookmarkStart w:id="69" w:name="_Toc181312"/>
       <w:r>
         <w:t>Steps to turn on/off logging during application runtime.</w:t>
       </w:r>
-      <w:bookmarkEnd w:id="60"/>
+      <w:bookmarkEnd w:id="69"/>
     </w:p>
     <w:p>
       <w:pPr>
@@ -14738,11 +14846,11 @@
       <w:pPr>
         <w:pStyle w:val="Heading2"/>
       </w:pPr>
-      <w:bookmarkStart w:id="61" w:name="_Toc181313"/>
+      <w:bookmarkStart w:id="70" w:name="_Toc181313"/>
       <w:r>
         <w:t>IEEE 1609.2 Compliance</w:t>
       </w:r>
-      <w:bookmarkEnd w:id="61"/>
+      <w:bookmarkEnd w:id="70"/>
     </w:p>
     <w:p>
       <w:r>
@@ -14946,11 +15054,11 @@
       <w:pPr>
         <w:pStyle w:val="Heading2"/>
       </w:pPr>
-      <w:bookmarkStart w:id="62" w:name="_Toc181314"/>
+      <w:bookmarkStart w:id="71" w:name="_Toc181314"/>
       <w:r>
         <w:t>SCMS Certificate Management</w:t>
       </w:r>
-      <w:bookmarkEnd w:id="62"/>
+      <w:bookmarkEnd w:id="71"/>
     </w:p>
     <w:p>
       <w:r>
@@ -14961,8 +15069,8 @@
       <w:pPr>
         <w:pStyle w:val="Heading2"/>
       </w:pPr>
-      <w:bookmarkStart w:id="63" w:name="_Ref506459515"/>
-      <w:bookmarkStart w:id="64" w:name="_Toc181315"/>
+      <w:bookmarkStart w:id="72" w:name="_Ref506459515"/>
+      <w:bookmarkStart w:id="73" w:name="_Toc181315"/>
       <w:r>
         <w:t xml:space="preserve">Inbound </w:t>
       </w:r>
@@ -14972,8 +15080,8 @@
       <w:r>
         <w:t>Distribution</w:t>
       </w:r>
-      <w:bookmarkEnd w:id="63"/>
-      <w:bookmarkEnd w:id="64"/>
+      <w:bookmarkEnd w:id="72"/>
+      <w:bookmarkEnd w:id="73"/>
     </w:p>
     <w:p>
       <w:r>
@@ -15072,14 +15180,14 @@
       <w:pPr>
         <w:pStyle w:val="Heading3"/>
       </w:pPr>
-      <w:bookmarkStart w:id="65" w:name="_Toc181316"/>
+      <w:bookmarkStart w:id="74" w:name="_Toc181316"/>
       <w:r>
         <w:t xml:space="preserve">Inbound BSM </w:t>
       </w:r>
       <w:r>
         <w:t>Log File Processing and Distribution</w:t>
       </w:r>
-      <w:bookmarkEnd w:id="65"/>
+      <w:bookmarkEnd w:id="74"/>
     </w:p>
     <w:p>
       <w:pPr>
@@ -15280,11 +15388,11 @@
       <w:pPr>
         <w:pStyle w:val="Heading3"/>
       </w:pPr>
-      <w:bookmarkStart w:id="66" w:name="_Toc181317"/>
+      <w:bookmarkStart w:id="75" w:name="_Toc181317"/>
       <w:r>
         <w:t>Inbound TIM Log File Processing and Distribution</w:t>
       </w:r>
-      <w:bookmarkEnd w:id="66"/>
+      <w:bookmarkEnd w:id="75"/>
     </w:p>
     <w:p/>
     <w:p>
@@ -15456,11 +15564,11 @@
       <w:pPr>
         <w:pStyle w:val="Heading3"/>
       </w:pPr>
-      <w:bookmarkStart w:id="67" w:name="_Toc181318"/>
+      <w:bookmarkStart w:id="76" w:name="_Toc181318"/>
       <w:r>
         <w:t>Inbound Other Log File Processing and Distribution</w:t>
       </w:r>
-      <w:bookmarkEnd w:id="67"/>
+      <w:bookmarkEnd w:id="76"/>
     </w:p>
     <w:p>
       <w:pPr>
@@ -15746,11 +15854,11 @@
       <w:pPr>
         <w:pStyle w:val="Heading3"/>
       </w:pPr>
-      <w:bookmarkStart w:id="68" w:name="_Toc181319"/>
+      <w:bookmarkStart w:id="77" w:name="_Toc181319"/>
       <w:r>
         <w:t>Inbound BSM - Test File Processing (HEX and JSON)</w:t>
       </w:r>
-      <w:bookmarkEnd w:id="68"/>
+      <w:bookmarkEnd w:id="77"/>
     </w:p>
     <w:p>
       <w:r>
@@ -15770,7 +15878,7 @@
       <w:pPr>
         <w:pStyle w:val="Heading2"/>
       </w:pPr>
-      <w:bookmarkStart w:id="69" w:name="_Toc181320"/>
+      <w:bookmarkStart w:id="78" w:name="_Toc181320"/>
       <w:r>
         <w:t>Probe D</w:t>
       </w:r>
@@ -15780,7 +15888,7 @@
       <w:r>
         <w:t xml:space="preserve"> Management</w:t>
       </w:r>
-      <w:bookmarkEnd w:id="69"/>
+      <w:bookmarkEnd w:id="78"/>
     </w:p>
     <w:p>
       <w:r>
@@ -15791,11 +15899,11 @@
       <w:pPr>
         <w:pStyle w:val="Heading3"/>
       </w:pPr>
-      <w:bookmarkStart w:id="70" w:name="_Toc181321"/>
+      <w:bookmarkStart w:id="79" w:name="_Toc181321"/>
       <w:r>
         <w:t>PDM Broadcast Request Quick Start Guide</w:t>
       </w:r>
-      <w:bookmarkEnd w:id="70"/>
+      <w:bookmarkEnd w:id="79"/>
     </w:p>
     <w:p>
       <w:r>
@@ -16070,11 +16178,11 @@
       <w:pPr>
         <w:pStyle w:val="Heading2"/>
       </w:pPr>
-      <w:bookmarkStart w:id="71" w:name="_Toc181322"/>
+      <w:bookmarkStart w:id="80" w:name="_Toc181322"/>
       <w:r>
         <w:t>Outbound TIM Broadcast</w:t>
       </w:r>
-      <w:bookmarkEnd w:id="71"/>
+      <w:bookmarkEnd w:id="80"/>
     </w:p>
     <w:p>
       <w:r>
@@ -16108,17 +16216,17 @@
       <w:pPr>
         <w:pStyle w:val="Heading3"/>
         <w:rPr>
-          <w:ins w:id="72" w:author="Schwartz, Matthew [USA]" w:date="2019-02-05T14:40:00Z"/>
-        </w:rPr>
-      </w:pPr>
-      <w:bookmarkStart w:id="73" w:name="_Toc181323"/>
+          <w:ins w:id="81" w:author="Schwartz, Matthew [USA]" w:date="2019-02-05T14:40:00Z"/>
+        </w:rPr>
+      </w:pPr>
+      <w:bookmarkStart w:id="82" w:name="_Toc181323"/>
       <w:r>
         <w:t xml:space="preserve">Outbound TIM </w:t>
       </w:r>
       <w:r>
         <w:t xml:space="preserve">to SDW </w:t>
       </w:r>
-      <w:del w:id="74" w:author="Schwartz, Matthew [USA]" w:date="2019-02-05T14:39:00Z">
+      <w:del w:id="83" w:author="Schwartz, Matthew [USA]" w:date="2019-02-05T14:39:00Z">
         <w:r>
           <w:delText xml:space="preserve">Websocket </w:delText>
         </w:r>
@@ -16126,24 +16234,24 @@
       <w:r>
         <w:t>Setup</w:t>
       </w:r>
-      <w:bookmarkEnd w:id="73"/>
+      <w:bookmarkEnd w:id="82"/>
     </w:p>
     <w:p>
       <w:pPr>
         <w:pStyle w:val="Heading4"/>
-        <w:pPrChange w:id="75" w:author="Schwartz, Matthew [USA]" w:date="2019-02-05T14:40:00Z">
+        <w:pPrChange w:id="84" w:author="Schwartz, Matthew [USA]" w:date="2019-02-05T14:40:00Z">
           <w:pPr>
             <w:pStyle w:val="Heading3"/>
           </w:pPr>
         </w:pPrChange>
       </w:pPr>
-      <w:ins w:id="76" w:author="Schwartz, Matthew [USA]" w:date="2019-02-06T09:05:00Z">
+      <w:ins w:id="85" w:author="Schwartz, Matthew [USA]" w:date="2019-02-06T09:05:00Z">
         <w:r>
           <w:t xml:space="preserve">Option 1: </w:t>
         </w:r>
       </w:ins>
       <w:proofErr w:type="spellStart"/>
-      <w:ins w:id="77" w:author="Schwartz, Matthew [USA]" w:date="2019-02-05T14:40:00Z">
+      <w:ins w:id="86" w:author="Schwartz, Matthew [USA]" w:date="2019-02-05T14:40:00Z">
         <w:r>
           <w:t>Websocket</w:t>
         </w:r>
@@ -16454,7 +16562,7 @@
         </w:rPr>
         <w:t>=&lt;SDWPASSWORD&gt;</w:t>
       </w:r>
-      <w:ins w:id="78" w:author="Schwartz, Matthew [USA]" w:date="2019-02-05T14:49:00Z">
+      <w:ins w:id="87" w:author="Schwartz, Matthew [USA]" w:date="2019-02-05T14:49:00Z">
         <w:r>
           <w:rPr>
             <w:rFonts w:ascii="Consolas" w:eastAsia="Times New Roman" w:hAnsi="Consolas" w:cs="Consolas"/>
@@ -16799,7 +16907,7 @@
         </w:rPr>
         <w:t>=&lt;SDWPASSWORD&gt;</w:t>
       </w:r>
-      <w:ins w:id="79" w:author="Schwartz, Matthew [USA]" w:date="2019-02-05T14:48:00Z">
+      <w:ins w:id="88" w:author="Schwartz, Matthew [USA]" w:date="2019-02-05T14:48:00Z">
         <w:r>
           <w:rPr>
             <w:rFonts w:ascii="Consolas" w:eastAsia="Times New Roman" w:hAnsi="Consolas" w:cs="Consolas"/>
@@ -16846,7 +16954,7 @@
           <w:t>--ode.</w:t>
         </w:r>
       </w:ins>
-      <w:ins w:id="80" w:author="Schwartz, Matthew [USA]" w:date="2019-02-05T14:49:00Z">
+      <w:ins w:id="89" w:author="Schwartz, Matthew [USA]" w:date="2019-02-05T14:49:00Z">
         <w:r>
           <w:t xml:space="preserve"> </w:t>
         </w:r>
@@ -16864,7 +16972,7 @@
         </w:r>
       </w:ins>
       <w:proofErr w:type="spellEnd"/>
-      <w:ins w:id="81" w:author="Schwartz, Matthew [USA]" w:date="2019-02-05T14:48:00Z">
+      <w:ins w:id="90" w:author="Schwartz, Matthew [USA]" w:date="2019-02-05T14:48:00Z">
         <w:r>
           <w:rPr>
             <w:rFonts w:ascii="Consolas" w:eastAsia="Times New Roman" w:hAnsi="Consolas" w:cs="Consolas"/>
@@ -16877,7 +16985,7 @@
           <w:t>=</w:t>
         </w:r>
       </w:ins>
-      <w:ins w:id="82" w:author="Schwartz, Matthew [USA]" w:date="2019-02-05T14:49:00Z">
+      <w:ins w:id="91" w:author="Schwartz, Matthew [USA]" w:date="2019-02-05T14:49:00Z">
         <w:r>
           <w:rPr>
             <w:rFonts w:ascii="Consolas" w:eastAsia="Times New Roman" w:hAnsi="Consolas" w:cs="Consolas"/>
@@ -16890,7 +16998,7 @@
           <w:t>true</w:t>
         </w:r>
       </w:ins>
-      <w:ins w:id="83" w:author="Schwartz, Matthew [USA]" w:date="2019-02-05T14:48:00Z">
+      <w:ins w:id="92" w:author="Schwartz, Matthew [USA]" w:date="2019-02-05T14:48:00Z">
         <w:r>
           <w:rPr>
             <w:rFonts w:ascii="Consolas" w:eastAsia="Times New Roman" w:hAnsi="Consolas" w:cs="Consolas"/>
@@ -17084,7 +17192,7 @@
         </w:tabs>
         <w:spacing w:before="0" w:after="0" w:line="240" w:lineRule="auto"/>
         <w:rPr>
-          <w:ins w:id="84" w:author="Schwartz, Matthew [USA]" w:date="2019-02-06T08:59:00Z"/>
+          <w:ins w:id="93" w:author="Schwartz, Matthew [USA]" w:date="2019-02-06T08:59:00Z"/>
           <w:rFonts w:ascii="Consolas" w:eastAsia="Times New Roman" w:hAnsi="Consolas" w:cs="Consolas"/>
           <w:color w:val="24292E"/>
           <w:sz w:val="20"/>
@@ -17173,7 +17281,7 @@
           <w:lang w:eastAsia="en-US"/>
         </w:rPr>
       </w:pPr>
-      <w:ins w:id="85" w:author="Schwartz, Matthew [USA]" w:date="2019-02-06T08:59:00Z">
+      <w:ins w:id="94" w:author="Schwartz, Matthew [USA]" w:date="2019-02-06T08:59:00Z">
         <w:r>
           <w:rPr>
             <w:rFonts w:ascii="Consolas" w:eastAsia="Times New Roman" w:hAnsi="Consolas" w:cs="Consolas"/>
@@ -17254,7 +17362,7 @@
           <w:lang w:eastAsia="en-US"/>
         </w:rPr>
       </w:pPr>
-      <w:ins w:id="86" w:author="Schwartz, Matthew [USA]" w:date="2019-02-06T08:59:00Z">
+      <w:ins w:id="95" w:author="Schwartz, Matthew [USA]" w:date="2019-02-06T08:59:00Z">
         <w:r>
           <w:rPr>
             <w:rFonts w:ascii="Consolas" w:eastAsia="Times New Roman" w:hAnsi="Consolas" w:cs="Consolas"/>
@@ -17345,7 +17453,7 @@
           <w:numId w:val="46"/>
         </w:numPr>
         <w:rPr>
-          <w:ins w:id="87" w:author="Schwartz, Matthew [USA]" w:date="2019-02-05T14:40:00Z"/>
+          <w:ins w:id="96" w:author="Schwartz, Matthew [USA]" w:date="2019-02-05T14:40:00Z"/>
         </w:rPr>
       </w:pPr>
       <w:r>
@@ -17392,20 +17500,20 @@
       <w:pPr>
         <w:pStyle w:val="Heading4"/>
         <w:rPr>
-          <w:ins w:id="88" w:author="Schwartz, Matthew [USA]" w:date="2019-02-05T14:40:00Z"/>
-        </w:rPr>
-        <w:pPrChange w:id="89" w:author="Schwartz, Matthew [USA]" w:date="2019-02-05T14:40:00Z">
+          <w:ins w:id="97" w:author="Schwartz, Matthew [USA]" w:date="2019-02-05T14:40:00Z"/>
+        </w:rPr>
+        <w:pPrChange w:id="98" w:author="Schwartz, Matthew [USA]" w:date="2019-02-05T14:40:00Z">
           <w:pPr>
             <w:pStyle w:val="Heading3"/>
           </w:pPr>
         </w:pPrChange>
       </w:pPr>
-      <w:ins w:id="90" w:author="Schwartz, Matthew [USA]" w:date="2019-02-06T09:05:00Z">
+      <w:ins w:id="99" w:author="Schwartz, Matthew [USA]" w:date="2019-02-06T09:05:00Z">
         <w:r>
           <w:t xml:space="preserve">Option 2 (Preferred): </w:t>
         </w:r>
       </w:ins>
-      <w:ins w:id="91" w:author="Schwartz, Matthew [USA]" w:date="2019-02-05T14:40:00Z">
+      <w:ins w:id="100" w:author="Schwartz, Matthew [USA]" w:date="2019-02-05T14:40:00Z">
         <w:r>
           <w:t>SDW Depositor Submodule</w:t>
         </w:r>
@@ -17414,10 +17522,10 @@
     <w:p>
       <w:pPr>
         <w:rPr>
-          <w:ins w:id="92" w:author="Schwartz, Matthew [USA]" w:date="2019-02-06T09:02:00Z"/>
-        </w:rPr>
-      </w:pPr>
-      <w:ins w:id="93" w:author="Schwartz, Matthew [USA]" w:date="2019-02-06T09:02:00Z">
+          <w:ins w:id="101" w:author="Schwartz, Matthew [USA]" w:date="2019-02-06T09:02:00Z"/>
+        </w:rPr>
+      </w:pPr>
+      <w:ins w:id="102" w:author="Schwartz, Matthew [USA]" w:date="2019-02-06T09:02:00Z">
         <w:r>
           <w:t xml:space="preserve">Depositing a TIM message to </w:t>
         </w:r>
@@ -17456,10 +17564,10 @@
           <w:numId w:val="43"/>
         </w:numPr>
         <w:rPr>
-          <w:ins w:id="94" w:author="Schwartz, Matthew [USA]" w:date="2019-02-06T09:04:00Z"/>
-        </w:rPr>
-      </w:pPr>
-      <w:ins w:id="95" w:author="Schwartz, Matthew [USA]" w:date="2019-02-06T09:02:00Z">
+          <w:ins w:id="103" w:author="Schwartz, Matthew [USA]" w:date="2019-02-06T09:04:00Z"/>
+        </w:rPr>
+      </w:pPr>
+      <w:ins w:id="104" w:author="Schwartz, Matthew [USA]" w:date="2019-02-06T09:02:00Z">
         <w:r>
           <w:lastRenderedPageBreak/>
           <w:t>Follow the steps in the ODE README.md to clone and compile the S</w:t>
@@ -17480,10 +17588,10 @@
           <w:numId w:val="43"/>
         </w:numPr>
         <w:rPr>
-          <w:ins w:id="96" w:author="Schwartz, Matthew [USA]" w:date="2019-02-06T09:05:00Z"/>
-        </w:rPr>
-      </w:pPr>
-      <w:ins w:id="97" w:author="Schwartz, Matthew [USA]" w:date="2019-02-06T09:04:00Z">
+          <w:ins w:id="105" w:author="Schwartz, Matthew [USA]" w:date="2019-02-06T09:05:00Z"/>
+        </w:rPr>
+      </w:pPr>
+      <w:ins w:id="106" w:author="Schwartz, Matthew [USA]" w:date="2019-02-06T09:04:00Z">
         <w:r>
           <w:t>Set the following environment variable to false OR comment it out</w:t>
         </w:r>
@@ -17497,9 +17605,9 @@
           <w:numId w:val="43"/>
         </w:numPr>
         <w:rPr>
-          <w:ins w:id="98" w:author="Schwartz, Matthew [USA]" w:date="2019-02-06T09:02:00Z"/>
-        </w:rPr>
-        <w:pPrChange w:id="99" w:author="Schwartz, Matthew [USA]" w:date="2019-02-06T09:05:00Z">
+          <w:ins w:id="107" w:author="Schwartz, Matthew [USA]" w:date="2019-02-06T09:02:00Z"/>
+        </w:rPr>
+        <w:pPrChange w:id="108" w:author="Schwartz, Matthew [USA]" w:date="2019-02-06T09:05:00Z">
           <w:pPr>
             <w:pStyle w:val="ListParagraph"/>
             <w:numPr>
@@ -17510,7 +17618,7 @@
           </w:pPr>
         </w:pPrChange>
       </w:pPr>
-      <w:ins w:id="100" w:author="Schwartz, Matthew [USA]" w:date="2019-02-06T09:04:00Z">
+      <w:ins w:id="109" w:author="Schwartz, Matthew [USA]" w:date="2019-02-06T09:04:00Z">
         <w:r>
           <w:t>ODE_DEPOSIT_SDW_MESSAGES_OVER_WEBSOCKET</w:t>
         </w:r>
@@ -17524,10 +17632,10 @@
           <w:numId w:val="43"/>
         </w:numPr>
         <w:rPr>
-          <w:ins w:id="101" w:author="Schwartz, Matthew [USA]" w:date="2019-02-06T09:02:00Z"/>
-        </w:rPr>
-      </w:pPr>
-      <w:ins w:id="102" w:author="Schwartz, Matthew [USA]" w:date="2019-02-06T09:02:00Z">
+          <w:ins w:id="110" w:author="Schwartz, Matthew [USA]" w:date="2019-02-06T09:02:00Z"/>
+        </w:rPr>
+      </w:pPr>
+      <w:ins w:id="111" w:author="Schwartz, Matthew [USA]" w:date="2019-02-06T09:02:00Z">
         <w:r>
           <w:t>Set the following environment variables</w:t>
         </w:r>
@@ -17541,9 +17649,9 @@
           <w:numId w:val="43"/>
         </w:numPr>
         <w:rPr>
-          <w:ins w:id="103" w:author="Schwartz, Matthew [USA]" w:date="2019-02-06T09:03:00Z"/>
-        </w:rPr>
-        <w:pPrChange w:id="104" w:author="Schwartz, Matthew [USA]" w:date="2019-02-06T09:03:00Z">
+          <w:ins w:id="112" w:author="Schwartz, Matthew [USA]" w:date="2019-02-06T09:03:00Z"/>
+        </w:rPr>
+        <w:pPrChange w:id="113" w:author="Schwartz, Matthew [USA]" w:date="2019-02-06T09:03:00Z">
           <w:pPr>
             <w:pStyle w:val="ListParagraph"/>
             <w:numPr>
@@ -17554,7 +17662,7 @@
           </w:pPr>
         </w:pPrChange>
       </w:pPr>
-      <w:ins w:id="105" w:author="Schwartz, Matthew [USA]" w:date="2019-02-06T09:03:00Z">
+      <w:ins w:id="114" w:author="Schwartz, Matthew [USA]" w:date="2019-02-06T09:03:00Z">
         <w:r>
           <w:t>SDW_USERNAME</w:t>
         </w:r>
@@ -17568,10 +17676,10 @@
           <w:numId w:val="43"/>
         </w:numPr>
         <w:rPr>
-          <w:ins w:id="106" w:author="Schwartz, Matthew [USA]" w:date="2019-02-06T09:04:00Z"/>
-        </w:rPr>
-      </w:pPr>
-      <w:ins w:id="107" w:author="Schwartz, Matthew [USA]" w:date="2019-02-06T09:03:00Z">
+          <w:ins w:id="115" w:author="Schwartz, Matthew [USA]" w:date="2019-02-06T09:04:00Z"/>
+        </w:rPr>
+      </w:pPr>
+      <w:ins w:id="116" w:author="Schwartz, Matthew [USA]" w:date="2019-02-06T09:03:00Z">
         <w:r>
           <w:t>SDW_PASSWORD</w:t>
         </w:r>
@@ -17585,10 +17693,10 @@
           <w:numId w:val="43"/>
         </w:numPr>
         <w:rPr>
-          <w:ins w:id="108" w:author="Schwartz, Matthew [USA]" w:date="2019-02-06T09:02:00Z"/>
-        </w:rPr>
-      </w:pPr>
-      <w:ins w:id="109" w:author="Schwartz, Matthew [USA]" w:date="2019-02-06T09:02:00Z">
+          <w:ins w:id="117" w:author="Schwartz, Matthew [USA]" w:date="2019-02-06T09:02:00Z"/>
+        </w:rPr>
+      </w:pPr>
+      <w:ins w:id="118" w:author="Schwartz, Matthew [USA]" w:date="2019-02-06T09:02:00Z">
         <w:r>
           <w:t>Follow the rest of the ODE setup steps. The S</w:t>
         </w:r>
@@ -17607,7 +17715,7 @@
           <w:ilvl w:val="1"/>
           <w:numId w:val="43"/>
         </w:numPr>
-        <w:pPrChange w:id="110" w:author="Schwartz, Matthew [USA]" w:date="2019-02-06T09:02:00Z">
+        <w:pPrChange w:id="119" w:author="Schwartz, Matthew [USA]" w:date="2019-02-06T09:02:00Z">
           <w:pPr>
             <w:pStyle w:val="ListParagraph"/>
             <w:numPr>
@@ -17617,7 +17725,7 @@
           </w:pPr>
         </w:pPrChange>
       </w:pPr>
-      <w:ins w:id="111" w:author="Schwartz, Matthew [USA]" w:date="2019-02-06T09:02:00Z">
+      <w:ins w:id="120" w:author="Schwartz, Matthew [USA]" w:date="2019-02-06T09:02:00Z">
         <w:r>
           <w:t>Verify arrival of messages in S</w:t>
         </w:r>
@@ -17631,12 +17739,12 @@
           <w:t>verifyin</w:t>
         </w:r>
       </w:ins>
-      <w:ins w:id="112" w:author="Schwartz, Matthew [USA]" w:date="2019-02-06T09:03:00Z">
+      <w:ins w:id="121" w:author="Schwartz, Matthew [USA]" w:date="2019-02-06T09:03:00Z">
         <w:r>
           <w:t>g response status messages in the logs</w:t>
         </w:r>
       </w:ins>
-      <w:ins w:id="113" w:author="Schwartz, Matthew [USA]" w:date="2019-02-06T09:02:00Z">
+      <w:ins w:id="122" w:author="Schwartz, Matthew [USA]" w:date="2019-02-06T09:02:00Z">
         <w:r>
           <w:t>.</w:t>
         </w:r>
@@ -17646,7 +17754,7 @@
       <w:pPr>
         <w:pStyle w:val="Heading3"/>
       </w:pPr>
-      <w:bookmarkStart w:id="114" w:name="_Toc181324"/>
+      <w:bookmarkStart w:id="123" w:name="_Toc181324"/>
       <w:r>
         <w:t xml:space="preserve">Outbound TIM </w:t>
       </w:r>
@@ -17662,7 +17770,7 @@
       <w:r>
         <w:t>Setup</w:t>
       </w:r>
-      <w:bookmarkEnd w:id="114"/>
+      <w:bookmarkEnd w:id="123"/>
     </w:p>
     <w:p>
       <w:r>
@@ -17805,11 +17913,11 @@
       <w:pPr>
         <w:pStyle w:val="Heading3"/>
       </w:pPr>
-      <w:bookmarkStart w:id="115" w:name="_Toc181325"/>
+      <w:bookmarkStart w:id="124" w:name="_Toc181325"/>
       <w:r>
         <w:t>TIM Broadcast Request Quick Start Guide</w:t>
       </w:r>
-      <w:bookmarkEnd w:id="115"/>
+      <w:bookmarkEnd w:id="124"/>
     </w:p>
     <w:p>
       <w:r>
@@ -17937,6 +18045,7 @@
         </w:numPr>
       </w:pPr>
       <w:r>
+        <w:lastRenderedPageBreak/>
         <w:t xml:space="preserve">Copy the curl command, run the python script, or use a </w:t>
       </w:r>
       <w:proofErr w:type="gramStart"/>
@@ -18143,11 +18252,11 @@
       <w:pPr>
         <w:pStyle w:val="Heading2"/>
       </w:pPr>
-      <w:bookmarkStart w:id="116" w:name="_Toc181326"/>
+      <w:bookmarkStart w:id="125" w:name="_Toc181326"/>
       <w:r>
         <w:t>Privacy Protection Module (PPM)</w:t>
       </w:r>
-      <w:bookmarkEnd w:id="116"/>
+      <w:bookmarkEnd w:id="125"/>
     </w:p>
     <w:p>
       <w:r>
@@ -18191,11 +18300,11 @@
       <w:pPr>
         <w:pStyle w:val="Heading2"/>
       </w:pPr>
-      <w:bookmarkStart w:id="117" w:name="_Toc181327"/>
+      <w:bookmarkStart w:id="126" w:name="_Toc181327"/>
       <w:r>
         <w:t>Data validation</w:t>
       </w:r>
-      <w:bookmarkEnd w:id="117"/>
+      <w:bookmarkEnd w:id="126"/>
     </w:p>
     <w:p>
       <w:r>
@@ -18206,14 +18315,14 @@
       <w:pPr>
         <w:pStyle w:val="Heading2"/>
       </w:pPr>
-      <w:bookmarkStart w:id="118" w:name="_Toc181328"/>
+      <w:bookmarkStart w:id="127" w:name="_Toc181328"/>
       <w:r>
         <w:t xml:space="preserve">String </w:t>
       </w:r>
       <w:r>
         <w:t>S3 Depositor</w:t>
       </w:r>
-      <w:bookmarkEnd w:id="118"/>
+      <w:bookmarkEnd w:id="127"/>
     </w:p>
     <w:p>
       <w:r>
@@ -18291,7 +18400,7 @@
       <w:pPr>
         <w:pStyle w:val="Heading2"/>
       </w:pPr>
-      <w:bookmarkStart w:id="119" w:name="_Toc181329"/>
+      <w:bookmarkStart w:id="128" w:name="_Toc181329"/>
       <w:r>
         <w:t xml:space="preserve">VSD </w:t>
       </w:r>
@@ -18301,7 +18410,7 @@
       <w:r>
         <w:t>Deposit Service</w:t>
       </w:r>
-      <w:bookmarkEnd w:id="119"/>
+      <w:bookmarkEnd w:id="128"/>
     </w:p>
     <w:p>
       <w:r>
@@ -18452,11 +18561,11 @@
       <w:pPr>
         <w:pStyle w:val="Heading3"/>
       </w:pPr>
-      <w:bookmarkStart w:id="120" w:name="_Toc181330"/>
+      <w:bookmarkStart w:id="129" w:name="_Toc181330"/>
       <w:r>
         <w:t>VSD Deposit Service Messages and Alerts</w:t>
       </w:r>
-      <w:bookmarkEnd w:id="120"/>
+      <w:bookmarkEnd w:id="129"/>
     </w:p>
     <w:p>
       <w:r>
@@ -18489,12 +18598,12 @@
         <w:pStyle w:val="Caption"/>
         <w:keepNext/>
       </w:pPr>
-      <w:bookmarkStart w:id="121" w:name="_Ref483489995"/>
+      <w:bookmarkStart w:id="130" w:name="_Ref483489995"/>
       <w:r>
         <w:lastRenderedPageBreak/>
         <w:t xml:space="preserve">Table </w:t>
       </w:r>
-      <w:bookmarkEnd w:id="121"/>
+      <w:bookmarkEnd w:id="130"/>
       <w:r>
         <w:t>1</w:t>
       </w:r>
@@ -19180,11 +19289,11 @@
       <w:pPr>
         <w:pStyle w:val="Heading2"/>
       </w:pPr>
-      <w:bookmarkStart w:id="122" w:name="_Toc181331"/>
+      <w:bookmarkStart w:id="131" w:name="_Toc181331"/>
       <w:r>
         <w:t>VSD Receiver Service</w:t>
       </w:r>
-      <w:bookmarkEnd w:id="122"/>
+      <w:bookmarkEnd w:id="131"/>
     </w:p>
     <w:p>
       <w:r>
@@ -19323,7 +19432,7 @@
         <w:pStyle w:val="Caption"/>
         <w:jc w:val="center"/>
       </w:pPr>
-      <w:bookmarkStart w:id="123" w:name="_Ref483487917"/>
+      <w:bookmarkStart w:id="132" w:name="_Ref483487917"/>
       <w:r>
         <w:t xml:space="preserve">Figure </w:t>
       </w:r>
@@ -19357,7 +19466,7 @@
         </w:rPr>
         <w:fldChar w:fldCharType="end"/>
       </w:r>
-      <w:bookmarkEnd w:id="123"/>
+      <w:bookmarkEnd w:id="132"/>
       <w:r>
         <w:t xml:space="preserve"> - VSD</w:t>
       </w:r>
@@ -19502,11 +19611,11 @@
       <w:pPr>
         <w:pStyle w:val="Heading3"/>
       </w:pPr>
-      <w:bookmarkStart w:id="124" w:name="_Toc181332"/>
+      <w:bookmarkStart w:id="133" w:name="_Toc181332"/>
       <w:r>
         <w:t>VSD Receiver Service Messages and Alerts</w:t>
       </w:r>
-      <w:bookmarkEnd w:id="124"/>
+      <w:bookmarkEnd w:id="133"/>
     </w:p>
     <w:p>
       <w:r>
@@ -19966,6 +20075,7 @@
               <w:rPr>
                 <w:rFonts w:cstheme="minorHAnsi"/>
               </w:rPr>
+              <w:lastRenderedPageBreak/>
               <w:t>Unable to decode UDP message {}</w:t>
             </w:r>
           </w:p>
@@ -20290,11 +20400,11 @@
       <w:pPr>
         <w:pStyle w:val="Heading2"/>
       </w:pPr>
-      <w:bookmarkStart w:id="125" w:name="_Toc181333"/>
+      <w:bookmarkStart w:id="134" w:name="_Toc181333"/>
       <w:r>
         <w:t>BSM Receive Service via UDP</w:t>
       </w:r>
-      <w:bookmarkEnd w:id="125"/>
+      <w:bookmarkEnd w:id="134"/>
     </w:p>
     <w:p>
       <w:pPr>
@@ -20394,11 +20504,11 @@
       <w:pPr>
         <w:pStyle w:val="Heading3"/>
       </w:pPr>
-      <w:bookmarkStart w:id="126" w:name="_Toc181334"/>
+      <w:bookmarkStart w:id="135" w:name="_Toc181334"/>
       <w:r>
         <w:t>BSM Receiver Service Messages and Alerts</w:t>
       </w:r>
-      <w:bookmarkEnd w:id="126"/>
+      <w:bookmarkEnd w:id="135"/>
     </w:p>
     <w:p>
       <w:r>
@@ -20812,11 +20922,11 @@
       <w:pPr>
         <w:pStyle w:val="Heading2"/>
       </w:pPr>
-      <w:bookmarkStart w:id="127" w:name="_Toc181335"/>
+      <w:bookmarkStart w:id="136" w:name="_Toc181335"/>
       <w:r>
         <w:t>Security Services Module</w:t>
       </w:r>
-      <w:bookmarkEnd w:id="127"/>
+      <w:bookmarkEnd w:id="136"/>
     </w:p>
     <w:p>
       <w:r>
@@ -20902,7 +21012,7 @@
       <w:pPr>
         <w:pStyle w:val="Heading1"/>
       </w:pPr>
-      <w:bookmarkStart w:id="128" w:name="_Toc181336"/>
+      <w:bookmarkStart w:id="137" w:name="_Toc181336"/>
       <w:r>
         <w:t>Appendix A: ODE</w:t>
       </w:r>
@@ -20912,7 +21022,7 @@
       <w:r>
         <w:t>Interface Specification</w:t>
       </w:r>
-      <w:bookmarkEnd w:id="128"/>
+      <w:bookmarkEnd w:id="137"/>
     </w:p>
     <w:p>
       <w:r>
@@ -21087,16 +21197,16 @@
       <w:pPr>
         <w:pStyle w:val="Heading2"/>
       </w:pPr>
-      <w:bookmarkStart w:id="129" w:name="_Ref471804194"/>
-      <w:bookmarkStart w:id="130" w:name="_Toc181337"/>
+      <w:bookmarkStart w:id="138" w:name="_Ref471804194"/>
+      <w:bookmarkStart w:id="139" w:name="_Toc181337"/>
       <w:r>
         <w:t>File Co</w:t>
       </w:r>
       <w:r>
         <w:t>py Data Deposit</w:t>
       </w:r>
-      <w:bookmarkEnd w:id="129"/>
-      <w:bookmarkEnd w:id="130"/>
+      <w:bookmarkEnd w:id="138"/>
+      <w:bookmarkEnd w:id="139"/>
     </w:p>
     <w:p>
       <w:r>
@@ -21245,8 +21355,8 @@
       </w:r>
     </w:p>
     <w:p>
-      <w:bookmarkStart w:id="131" w:name="_Toc462052286"/>
-      <w:bookmarkStart w:id="132" w:name="_Ref471803834"/>
+      <w:bookmarkStart w:id="140" w:name="_Toc462052286"/>
+      <w:bookmarkStart w:id="141" w:name="_Ref471803834"/>
       <w:r>
         <w:t>Once the ODE processes the received file, it moves it to the “</w:t>
       </w:r>
@@ -23049,6 +23159,7 @@
           <w:p>
             <w:proofErr w:type="spellStart"/>
             <w:r>
+              <w:lastRenderedPageBreak/>
               <w:t>curLocation</w:t>
             </w:r>
             <w:proofErr w:type="spellEnd"/>
@@ -23719,11 +23830,11 @@
       <w:pPr>
         <w:pStyle w:val="Heading3"/>
       </w:pPr>
-      <w:bookmarkStart w:id="133" w:name="_Toc181338"/>
+      <w:bookmarkStart w:id="142" w:name="_Toc181338"/>
       <w:r>
         <w:t>Messages and Alerts</w:t>
       </w:r>
-      <w:bookmarkEnd w:id="133"/>
+      <w:bookmarkEnd w:id="142"/>
     </w:p>
     <w:p>
       <w:r>
@@ -23752,7 +23863,7 @@
         <w:pStyle w:val="Caption"/>
         <w:keepNext/>
       </w:pPr>
-      <w:bookmarkStart w:id="134" w:name="_Ref481149225"/>
+      <w:bookmarkStart w:id="143" w:name="_Ref481149225"/>
       <w:r>
         <w:t xml:space="preserve">Table </w:t>
       </w:r>
@@ -23792,7 +23903,7 @@
       <w:r>
         <w:t>SCP Return Codes</w:t>
       </w:r>
-      <w:bookmarkEnd w:id="134"/>
+      <w:bookmarkEnd w:id="143"/>
     </w:p>
     <w:tbl>
       <w:tblPr>
@@ -26376,6 +26487,7 @@
               </w:numPr>
             </w:pPr>
             <w:r>
+              <w:lastRenderedPageBreak/>
               <w:t xml:space="preserve">“IMPORTER - </w:t>
             </w:r>
             <w:r>
@@ -26449,9 +26561,9 @@
       <w:pPr>
         <w:pStyle w:val="Heading2"/>
       </w:pPr>
-      <w:bookmarkStart w:id="135" w:name="_Ref476570427"/>
-      <w:bookmarkStart w:id="136" w:name="_Ref476570491"/>
-      <w:bookmarkStart w:id="137" w:name="_Toc181339"/>
+      <w:bookmarkStart w:id="144" w:name="_Ref476570427"/>
+      <w:bookmarkStart w:id="145" w:name="_Ref476570491"/>
+      <w:bookmarkStart w:id="146" w:name="_Toc181339"/>
       <w:r>
         <w:t xml:space="preserve">ODE </w:t>
       </w:r>
@@ -26461,11 +26573,11 @@
       <w:r>
         <w:t xml:space="preserve"> API</w:t>
       </w:r>
-      <w:bookmarkEnd w:id="131"/>
-      <w:bookmarkEnd w:id="132"/>
-      <w:bookmarkEnd w:id="135"/>
-      <w:bookmarkEnd w:id="136"/>
-      <w:bookmarkEnd w:id="137"/>
+      <w:bookmarkEnd w:id="140"/>
+      <w:bookmarkEnd w:id="141"/>
+      <w:bookmarkEnd w:id="144"/>
+      <w:bookmarkEnd w:id="145"/>
+      <w:bookmarkEnd w:id="146"/>
     </w:p>
     <w:p>
       <w:pPr>
@@ -26717,7 +26829,7 @@
       </w:r>
     </w:p>
     <w:p>
-      <w:bookmarkStart w:id="138" w:name="_Toc462052287"/>
+      <w:bookmarkStart w:id="147" w:name="_Toc462052287"/>
     </w:p>
     <w:p>
       <w:r>
@@ -26801,7 +26913,7 @@
       <w:pPr>
         <w:pStyle w:val="Caption"/>
       </w:pPr>
-      <w:bookmarkStart w:id="139" w:name="_Ref476590854"/>
+      <w:bookmarkStart w:id="148" w:name="_Ref476590854"/>
       <w:r>
         <w:t>Figure</w:t>
       </w:r>
@@ -26838,7 +26950,7 @@
         </w:rPr>
         <w:fldChar w:fldCharType="end"/>
       </w:r>
-      <w:bookmarkEnd w:id="139"/>
+      <w:bookmarkEnd w:id="148"/>
       <w:r>
         <w:t xml:space="preserve"> - </w:t>
       </w:r>
@@ -26848,7 +26960,7 @@
       <w:r>
         <w:t>REST</w:t>
       </w:r>
-      <w:bookmarkEnd w:id="138"/>
+      <w:bookmarkEnd w:id="147"/>
       <w:r>
         <w:t xml:space="preserve"> API </w:t>
       </w:r>
@@ -26862,11 +26974,11 @@
       <w:pPr>
         <w:pStyle w:val="Heading3"/>
       </w:pPr>
-      <w:bookmarkStart w:id="140" w:name="_Toc181340"/>
+      <w:bookmarkStart w:id="149" w:name="_Toc181340"/>
       <w:r>
         <w:t>Upload BSM File</w:t>
       </w:r>
-      <w:bookmarkEnd w:id="140"/>
+      <w:bookmarkEnd w:id="149"/>
     </w:p>
     <w:p>
       <w:r>
@@ -26920,16 +27032,16 @@
       <w:pPr>
         <w:pStyle w:val="Heading3"/>
       </w:pPr>
-      <w:bookmarkStart w:id="141" w:name="_Toc181341"/>
-      <w:bookmarkStart w:id="142" w:name="_Toc462052289"/>
-      <w:bookmarkStart w:id="143" w:name="_Ref471804513"/>
+      <w:bookmarkStart w:id="150" w:name="_Toc181341"/>
+      <w:bookmarkStart w:id="151" w:name="_Toc462052289"/>
+      <w:bookmarkStart w:id="152" w:name="_Ref471804513"/>
       <w:r>
         <w:t xml:space="preserve">MANAGE SNMP </w:t>
       </w:r>
       <w:r>
         <w:t>API</w:t>
       </w:r>
-      <w:bookmarkEnd w:id="141"/>
+      <w:bookmarkEnd w:id="150"/>
     </w:p>
     <w:p>
       <w:pPr>
@@ -27179,14 +27291,14 @@
       <w:pPr>
         <w:pStyle w:val="Heading3"/>
       </w:pPr>
-      <w:bookmarkStart w:id="144" w:name="_Toc181342"/>
+      <w:bookmarkStart w:id="153" w:name="_Toc181342"/>
       <w:r>
         <w:t xml:space="preserve">Traveler Information Message (TIM) </w:t>
       </w:r>
       <w:r>
         <w:t>Interface</w:t>
       </w:r>
-      <w:bookmarkEnd w:id="144"/>
+      <w:bookmarkEnd w:id="153"/>
     </w:p>
     <w:p>
       <w:r>
@@ -27210,7 +27322,7 @@
       <w:pPr>
         <w:pStyle w:val="Heading3"/>
       </w:pPr>
-      <w:bookmarkStart w:id="145" w:name="_Toc181343"/>
+      <w:bookmarkStart w:id="154" w:name="_Toc181343"/>
       <w:r>
         <w:t>Probe Data Management Messages (</w:t>
       </w:r>
@@ -27223,7 +27335,7 @@
       <w:r>
         <w:t xml:space="preserve"> Interface</w:t>
       </w:r>
-      <w:bookmarkEnd w:id="145"/>
+      <w:bookmarkEnd w:id="154"/>
     </w:p>
     <w:p>
       <w:r>
@@ -27248,13 +27360,13 @@
       <w:pPr>
         <w:pStyle w:val="Heading2"/>
       </w:pPr>
-      <w:bookmarkStart w:id="146" w:name="_Toc181344"/>
+      <w:bookmarkStart w:id="155" w:name="_Toc181344"/>
       <w:r>
         <w:t>ODE Streaming API</w:t>
       </w:r>
-      <w:bookmarkEnd w:id="142"/>
-      <w:bookmarkEnd w:id="143"/>
-      <w:bookmarkEnd w:id="146"/>
+      <w:bookmarkEnd w:id="151"/>
+      <w:bookmarkEnd w:id="152"/>
+      <w:bookmarkEnd w:id="155"/>
     </w:p>
     <w:p>
       <w:r>
@@ -27398,13 +27510,13 @@
       <w:pPr>
         <w:pStyle w:val="Heading3"/>
       </w:pPr>
-      <w:bookmarkStart w:id="147" w:name="_Ref471811829"/>
-      <w:bookmarkStart w:id="148" w:name="_Toc181345"/>
+      <w:bookmarkStart w:id="156" w:name="_Ref471811829"/>
+      <w:bookmarkStart w:id="157" w:name="_Toc181345"/>
       <w:r>
         <w:t>Direct Kafka Interface</w:t>
       </w:r>
-      <w:bookmarkEnd w:id="147"/>
-      <w:bookmarkEnd w:id="148"/>
+      <w:bookmarkEnd w:id="156"/>
+      <w:bookmarkEnd w:id="157"/>
     </w:p>
     <w:p>
       <w:r>
@@ -27492,7 +27604,7 @@
       <w:pPr>
         <w:pStyle w:val="Heading4"/>
       </w:pPr>
-      <w:bookmarkStart w:id="149" w:name="_Ref471811864"/>
+      <w:bookmarkStart w:id="158" w:name="_Ref471811864"/>
       <w:r>
         <w:t xml:space="preserve">Kafka Publish/Subscribe Topics </w:t>
       </w:r>
@@ -27543,11 +27655,11 @@
       <w:pPr>
         <w:pStyle w:val="Heading3"/>
       </w:pPr>
-      <w:bookmarkStart w:id="150" w:name="_Toc181346"/>
+      <w:bookmarkStart w:id="159" w:name="_Toc181346"/>
       <w:r>
         <w:t>ODE Output Schema Reference</w:t>
       </w:r>
-      <w:bookmarkEnd w:id="150"/>
+      <w:bookmarkEnd w:id="159"/>
     </w:p>
     <w:p>
       <w:r>
@@ -27593,9 +27705,9 @@
     </w:p>
     <w:p/>
     <w:p/>
-    <w:bookmarkStart w:id="151" w:name="_References" w:displacedByCustomXml="next"/>
-    <w:bookmarkEnd w:id="151" w:displacedByCustomXml="next"/>
-    <w:bookmarkStart w:id="152" w:name="_Toc181347" w:displacedByCustomXml="next"/>
+    <w:bookmarkStart w:id="160" w:name="_References" w:displacedByCustomXml="next"/>
+    <w:bookmarkEnd w:id="160" w:displacedByCustomXml="next"/>
+    <w:bookmarkStart w:id="161" w:name="_Toc181347" w:displacedByCustomXml="next"/>
     <w:sdt>
       <w:sdtPr>
         <w:rPr>
@@ -27620,7 +27732,7 @@
           <w:r>
             <w:t>References</w:t>
           </w:r>
-          <w:bookmarkEnd w:id="152"/>
+          <w:bookmarkEnd w:id="161"/>
         </w:p>
         <w:sdt>
           <w:sdtPr>
@@ -27684,7 +27796,7 @@
       </w:sdtContent>
     </w:sdt>
     <w:p/>
-    <w:bookmarkEnd w:id="149"/>
+    <w:bookmarkEnd w:id="158"/>
     <w:p/>
     <w:sectPr>
       <w:pgSz w:w="15840" w:h="12240" w:orient="landscape"/>
@@ -39613,7 +39725,7 @@
 </file>
 
 <file path=customXml/itemProps4.xml><?xml version="1.0" encoding="utf-8"?>
-<ds:datastoreItem xmlns:ds="http://schemas.openxmlformats.org/officeDocument/2006/customXml" ds:itemID="{F21A6C02-0FB1-D648-9E7C-92B9427B90DB}">
+<ds:datastoreItem xmlns:ds="http://schemas.openxmlformats.org/officeDocument/2006/customXml" ds:itemID="{498D0EA0-E93A-0949-A066-E6A2BE28D4C8}">
   <ds:schemaRefs>
     <ds:schemaRef ds:uri="http://schemas.openxmlformats.org/officeDocument/2006/bibliography"/>
   </ds:schemaRefs>

</xml_diff>